<commit_message>
Variables y Funciones: const y let es la forma en que se declaran las variables a partir de ECMAScript 6, const sirve para declarar variables que nunca van a ser modificadas y en -
</commit_message>
<xml_diff>
--- a/CursoJQuery-A-Javascript/CursoJquery-Javascript.docx
+++ b/CursoJQuery-A-Javascript/CursoJquery-Javascript.docx
@@ -171,8 +171,6 @@
         </w:rPr>
         <w:t>más</w:t>
       </w:r>
-      <w:bookmarkStart w:id="0" w:name="_GoBack"/>
-      <w:bookmarkEnd w:id="0"/>
       <w:r>
         <w:rPr>
           <w:rFonts w:ascii="Arial" w:hAnsi="Arial" w:cs="Arial"/>
@@ -249,6 +247,130 @@
       </w:r>
     </w:p>
     <w:p/>
+    <w:p>
+      <w:pPr>
+        <w:pStyle w:val="Ttulo1"/>
+      </w:pPr>
+      <w:r>
+        <w:t>Variables y Funciones</w:t>
+      </w:r>
+    </w:p>
+    <w:p>
+      <w:pPr>
+        <w:jc w:val="both"/>
+        <w:rPr>
+          <w:rFonts w:ascii="Arial" w:hAnsi="Arial" w:cs="Arial"/>
+          <w:sz w:val="20"/>
+          <w:lang w:val="es-MX"/>
+        </w:rPr>
+      </w:pPr>
+      <w:r>
+        <w:rPr>
+          <w:rFonts w:ascii="Arial" w:hAnsi="Arial" w:cs="Arial"/>
+          <w:sz w:val="20"/>
+          <w:lang w:val="es-MX"/>
+        </w:rPr>
+        <w:t>En la primera parte de este curso vamos a buscar traer datos de un servicio externo, para ello vamos a utilizar la mezcla de varias combinaciones: Promesas, ajax/fecth y funciones asíncronas. Antes de implementar una Promesa debes saber dos cosas necesarias: Variables y Funciones.</w:t>
+      </w:r>
+    </w:p>
+    <w:p>
+      <w:pPr>
+        <w:jc w:val="both"/>
+        <w:rPr>
+          <w:rFonts w:ascii="Arial" w:hAnsi="Arial" w:cs="Arial"/>
+          <w:sz w:val="20"/>
+          <w:lang w:val="es-MX"/>
+        </w:rPr>
+      </w:pPr>
+      <w:r>
+        <w:rPr>
+          <w:rFonts w:ascii="Arial" w:hAnsi="Arial" w:cs="Arial"/>
+          <w:sz w:val="20"/>
+          <w:lang w:val="es-MX"/>
+        </w:rPr>
+        <w:t>Dentro de JavaScript tenemos tres formas de declarar una variable las cuales son: var, const y let.</w:t>
+      </w:r>
+    </w:p>
+    <w:p>
+      <w:pPr>
+        <w:numPr>
+          <w:ilvl w:val="0"/>
+          <w:numId w:val="19"/>
+        </w:numPr>
+        <w:jc w:val="both"/>
+        <w:rPr>
+          <w:rFonts w:ascii="Arial" w:hAnsi="Arial" w:cs="Arial"/>
+          <w:sz w:val="20"/>
+          <w:lang w:val="es-MX"/>
+        </w:rPr>
+      </w:pPr>
+      <w:r>
+        <w:rPr>
+          <w:rFonts w:ascii="Arial" w:hAnsi="Arial" w:cs="Arial"/>
+          <w:sz w:val="20"/>
+          <w:lang w:val="es-MX"/>
+        </w:rPr>
+        <w:t>var era la forma en que se declaraban las variables hasta ECMAScript 5.</w:t>
+      </w:r>
+    </w:p>
+    <w:p>
+      <w:pPr>
+        <w:numPr>
+          <w:ilvl w:val="0"/>
+          <w:numId w:val="19"/>
+        </w:numPr>
+        <w:jc w:val="both"/>
+        <w:rPr>
+          <w:rFonts w:ascii="Arial" w:hAnsi="Arial" w:cs="Arial"/>
+          <w:sz w:val="20"/>
+          <w:lang w:val="es-MX"/>
+        </w:rPr>
+      </w:pPr>
+      <w:r>
+        <w:rPr>
+          <w:rFonts w:ascii="Arial" w:hAnsi="Arial" w:cs="Arial"/>
+          <w:sz w:val="20"/>
+          <w:lang w:val="es-MX"/>
+        </w:rPr>
+        <w:t>const y let es la forma en que se declaran las variables a partir de ECMAScript 6, const sirve para declarar variables que nunca van a ser modificadas y en -</w:t>
+      </w:r>
+      <w:r>
+        <w:rPr>
+          <w:rFonts w:ascii="Arial" w:hAnsi="Arial" w:cs="Arial"/>
+          <w:sz w:val="20"/>
+          <w:lang w:val="es-MX"/>
+        </w:rPr>
+        <w:br/>
+        <w:t>cambio let son variables que pueden ser modificadas.</w:t>
+      </w:r>
+    </w:p>
+    <w:p>
+      <w:pPr>
+        <w:jc w:val="both"/>
+        <w:rPr>
+          <w:rFonts w:ascii="Arial" w:hAnsi="Arial" w:cs="Arial"/>
+          <w:sz w:val="20"/>
+          <w:lang w:val="es-MX"/>
+        </w:rPr>
+      </w:pPr>
+      <w:r>
+        <w:rPr>
+          <w:rFonts w:ascii="Arial" w:hAnsi="Arial" w:cs="Arial"/>
+          <w:sz w:val="20"/>
+          <w:lang w:val="es-MX"/>
+        </w:rPr>
+        <w:t>Las funciones son piezas de código que puedes reutilizar y se declaran con la palabra function.</w:t>
+      </w:r>
+    </w:p>
+    <w:p>
+      <w:pPr>
+        <w:rPr>
+          <w:lang w:val="es-MX"/>
+        </w:rPr>
+      </w:pPr>
+      <w:bookmarkStart w:id="0" w:name="_GoBack"/>
+      <w:bookmarkEnd w:id="0"/>
+    </w:p>
     <w:sectPr>
       <w:footerReference w:type="default" r:id="rId11"/>
       <w:pgSz w:w="11907" w:h="16839" w:code="9"/>
@@ -904,6 +1026,155 @@
     </w:lvl>
   </w:abstractNum>
   <w:abstractNum w:abstractNumId="14">
+    <w:nsid w:val="641B3133"/>
+    <w:multiLevelType w:val="multilevel"/>
+    <w:tmpl w:val="7FA67B7C"/>
+    <w:lvl w:ilvl="0">
+      <w:start w:val="1"/>
+      <w:numFmt w:val="bullet"/>
+      <w:lvlText w:val=""/>
+      <w:lvlJc w:val="left"/>
+      <w:pPr>
+        <w:tabs>
+          <w:tab w:val="num" w:pos="720"/>
+        </w:tabs>
+        <w:ind w:left="720" w:hanging="360"/>
+      </w:pPr>
+      <w:rPr>
+        <w:rFonts w:ascii="Symbol" w:hAnsi="Symbol" w:hint="default"/>
+        <w:sz w:val="20"/>
+      </w:rPr>
+    </w:lvl>
+    <w:lvl w:ilvl="1" w:tentative="1">
+      <w:start w:val="1"/>
+      <w:numFmt w:val="bullet"/>
+      <w:lvlText w:val="o"/>
+      <w:lvlJc w:val="left"/>
+      <w:pPr>
+        <w:tabs>
+          <w:tab w:val="num" w:pos="1440"/>
+        </w:tabs>
+        <w:ind w:left="1440" w:hanging="360"/>
+      </w:pPr>
+      <w:rPr>
+        <w:rFonts w:ascii="Courier New" w:hAnsi="Courier New" w:hint="default"/>
+        <w:sz w:val="20"/>
+      </w:rPr>
+    </w:lvl>
+    <w:lvl w:ilvl="2" w:tentative="1">
+      <w:start w:val="1"/>
+      <w:numFmt w:val="bullet"/>
+      <w:lvlText w:val=""/>
+      <w:lvlJc w:val="left"/>
+      <w:pPr>
+        <w:tabs>
+          <w:tab w:val="num" w:pos="2160"/>
+        </w:tabs>
+        <w:ind w:left="2160" w:hanging="360"/>
+      </w:pPr>
+      <w:rPr>
+        <w:rFonts w:ascii="Wingdings" w:hAnsi="Wingdings" w:hint="default"/>
+        <w:sz w:val="20"/>
+      </w:rPr>
+    </w:lvl>
+    <w:lvl w:ilvl="3" w:tentative="1">
+      <w:start w:val="1"/>
+      <w:numFmt w:val="bullet"/>
+      <w:lvlText w:val=""/>
+      <w:lvlJc w:val="left"/>
+      <w:pPr>
+        <w:tabs>
+          <w:tab w:val="num" w:pos="2880"/>
+        </w:tabs>
+        <w:ind w:left="2880" w:hanging="360"/>
+      </w:pPr>
+      <w:rPr>
+        <w:rFonts w:ascii="Wingdings" w:hAnsi="Wingdings" w:hint="default"/>
+        <w:sz w:val="20"/>
+      </w:rPr>
+    </w:lvl>
+    <w:lvl w:ilvl="4" w:tentative="1">
+      <w:start w:val="1"/>
+      <w:numFmt w:val="bullet"/>
+      <w:lvlText w:val=""/>
+      <w:lvlJc w:val="left"/>
+      <w:pPr>
+        <w:tabs>
+          <w:tab w:val="num" w:pos="3600"/>
+        </w:tabs>
+        <w:ind w:left="3600" w:hanging="360"/>
+      </w:pPr>
+      <w:rPr>
+        <w:rFonts w:ascii="Wingdings" w:hAnsi="Wingdings" w:hint="default"/>
+        <w:sz w:val="20"/>
+      </w:rPr>
+    </w:lvl>
+    <w:lvl w:ilvl="5" w:tentative="1">
+      <w:start w:val="1"/>
+      <w:numFmt w:val="bullet"/>
+      <w:lvlText w:val=""/>
+      <w:lvlJc w:val="left"/>
+      <w:pPr>
+        <w:tabs>
+          <w:tab w:val="num" w:pos="4320"/>
+        </w:tabs>
+        <w:ind w:left="4320" w:hanging="360"/>
+      </w:pPr>
+      <w:rPr>
+        <w:rFonts w:ascii="Wingdings" w:hAnsi="Wingdings" w:hint="default"/>
+        <w:sz w:val="20"/>
+      </w:rPr>
+    </w:lvl>
+    <w:lvl w:ilvl="6" w:tentative="1">
+      <w:start w:val="1"/>
+      <w:numFmt w:val="bullet"/>
+      <w:lvlText w:val=""/>
+      <w:lvlJc w:val="left"/>
+      <w:pPr>
+        <w:tabs>
+          <w:tab w:val="num" w:pos="5040"/>
+        </w:tabs>
+        <w:ind w:left="5040" w:hanging="360"/>
+      </w:pPr>
+      <w:rPr>
+        <w:rFonts w:ascii="Wingdings" w:hAnsi="Wingdings" w:hint="default"/>
+        <w:sz w:val="20"/>
+      </w:rPr>
+    </w:lvl>
+    <w:lvl w:ilvl="7" w:tentative="1">
+      <w:start w:val="1"/>
+      <w:numFmt w:val="bullet"/>
+      <w:lvlText w:val=""/>
+      <w:lvlJc w:val="left"/>
+      <w:pPr>
+        <w:tabs>
+          <w:tab w:val="num" w:pos="5760"/>
+        </w:tabs>
+        <w:ind w:left="5760" w:hanging="360"/>
+      </w:pPr>
+      <w:rPr>
+        <w:rFonts w:ascii="Wingdings" w:hAnsi="Wingdings" w:hint="default"/>
+        <w:sz w:val="20"/>
+      </w:rPr>
+    </w:lvl>
+    <w:lvl w:ilvl="8" w:tentative="1">
+      <w:start w:val="1"/>
+      <w:numFmt w:val="bullet"/>
+      <w:lvlText w:val=""/>
+      <w:lvlJc w:val="left"/>
+      <w:pPr>
+        <w:tabs>
+          <w:tab w:val="num" w:pos="6480"/>
+        </w:tabs>
+        <w:ind w:left="6480" w:hanging="360"/>
+      </w:pPr>
+      <w:rPr>
+        <w:rFonts w:ascii="Wingdings" w:hAnsi="Wingdings" w:hint="default"/>
+        <w:sz w:val="20"/>
+      </w:rPr>
+    </w:lvl>
+  </w:abstractNum>
+  <w:abstractNum w:abstractNumId="15">
     <w:nsid w:val="735D1288"/>
     <w:multiLevelType w:val="multilevel"/>
     <w:tmpl w:val="0409001D"/>
@@ -989,7 +1260,7 @@
       </w:pPr>
     </w:lvl>
   </w:abstractNum>
-  <w:abstractNum w:abstractNumId="15">
+  <w:abstractNum w:abstractNumId="16">
     <w:nsid w:val="76421687"/>
     <w:multiLevelType w:val="multilevel"/>
     <w:tmpl w:val="0409001D"/>
@@ -1075,7 +1346,7 @@
       </w:pPr>
     </w:lvl>
   </w:abstractNum>
-  <w:abstractNum w:abstractNumId="16">
+  <w:abstractNum w:abstractNumId="17">
     <w:nsid w:val="7A2C3EB3"/>
     <w:multiLevelType w:val="multilevel"/>
     <w:tmpl w:val="84B46318"/>
@@ -1162,7 +1433,7 @@
       </w:pPr>
     </w:lvl>
   </w:abstractNum>
-  <w:abstractNum w:abstractNumId="17">
+  <w:abstractNum w:abstractNumId="18">
     <w:nsid w:val="7F3A1AB1"/>
     <w:multiLevelType w:val="multilevel"/>
     <w:tmpl w:val="04090023"/>
@@ -1262,16 +1533,16 @@
     <w:abstractNumId w:val="11"/>
   </w:num>
   <w:num w:numId="5">
+    <w:abstractNumId w:val="16"/>
+  </w:num>
+  <w:num w:numId="6">
+    <w:abstractNumId w:val="17"/>
+  </w:num>
+  <w:num w:numId="7">
     <w:abstractNumId w:val="15"/>
   </w:num>
-  <w:num w:numId="6">
-    <w:abstractNumId w:val="16"/>
-  </w:num>
-  <w:num w:numId="7">
-    <w:abstractNumId w:val="14"/>
-  </w:num>
   <w:num w:numId="8">
-    <w:abstractNumId w:val="17"/>
+    <w:abstractNumId w:val="18"/>
   </w:num>
   <w:num w:numId="9">
     <w:abstractNumId w:val="9"/>
@@ -1302,6 +1573,9 @@
   </w:num>
   <w:num w:numId="18">
     <w:abstractNumId w:val="0"/>
+  </w:num>
+  <w:num w:numId="19">
+    <w:abstractNumId w:val="14"/>
   </w:num>
 </w:numbering>
 </file>
@@ -2689,565 +2963,6 @@
 </w:styles>
 </file>
 
-<file path=word/glossary/document.xml><?xml version="1.0" encoding="utf-8"?>
-<w:glossaryDocument xmlns:wpc="http://schemas.microsoft.com/office/word/2010/wordprocessingCanvas" xmlns:mc="http://schemas.openxmlformats.org/markup-compatibility/2006" xmlns:o="urn:schemas-microsoft-com:office:office" xmlns:r="http://schemas.openxmlformats.org/officeDocument/2006/relationships" xmlns:m="http://schemas.openxmlformats.org/officeDocument/2006/math" xmlns:v="urn:schemas-microsoft-com:vml" xmlns:wp14="http://schemas.microsoft.com/office/word/2010/wordprocessingDrawing" xmlns:wp="http://schemas.openxmlformats.org/drawingml/2006/wordprocessingDrawing" xmlns:w10="urn:schemas-microsoft-com:office:word" xmlns:w="http://schemas.openxmlformats.org/wordprocessingml/2006/main" xmlns:w14="http://schemas.microsoft.com/office/word/2010/wordml" xmlns:w15="http://schemas.microsoft.com/office/word/2012/wordml" xmlns:wpg="http://schemas.microsoft.com/office/word/2010/wordprocessingGroup" xmlns:wpi="http://schemas.microsoft.com/office/word/2010/wordprocessingInk" xmlns:wne="http://schemas.microsoft.com/office/word/2006/wordml" xmlns:wps="http://schemas.microsoft.com/office/word/2010/wordprocessingShape" mc:Ignorable="w14 w15 wp14"/>
-</file>
-
-<file path=word/glossary/fontTable.xml><?xml version="1.0" encoding="utf-8"?>
-<w:fonts xmlns:mc="http://schemas.openxmlformats.org/markup-compatibility/2006" xmlns:r="http://schemas.openxmlformats.org/officeDocument/2006/relationships" xmlns:w="http://schemas.openxmlformats.org/wordprocessingml/2006/main" xmlns:w14="http://schemas.microsoft.com/office/word/2010/wordml" xmlns:w15="http://schemas.microsoft.com/office/word/2012/wordml" mc:Ignorable="w14 w15">
-  <w:font w:name="Symbol">
-    <w:panose1 w:val="05050102010706020507"/>
-    <w:charset w:val="02"/>
-    <w:family w:val="roman"/>
-    <w:pitch w:val="variable"/>
-    <w:sig w:usb0="00000000" w:usb1="10000000" w:usb2="00000000" w:usb3="00000000" w:csb0="80000000" w:csb1="00000000"/>
-  </w:font>
-  <w:font w:name="Times New Roman">
-    <w:panose1 w:val="02020603050405020304"/>
-    <w:charset w:val="00"/>
-    <w:family w:val="roman"/>
-    <w:pitch w:val="variable"/>
-    <w:sig w:usb0="E0002EFF" w:usb1="C000785B" w:usb2="00000009" w:usb3="00000000" w:csb0="000001FF" w:csb1="00000000"/>
-  </w:font>
-  <w:font w:name="Corbel">
-    <w:panose1 w:val="020B0503020204020204"/>
-    <w:charset w:val="00"/>
-    <w:family w:val="swiss"/>
-    <w:pitch w:val="variable"/>
-    <w:sig w:usb0="A00002EF" w:usb1="4000A44B" w:usb2="00000000" w:usb3="00000000" w:csb0="0000019F" w:csb1="00000000"/>
-  </w:font>
-  <w:font w:name="SimSun">
-    <w:altName w:val="宋体"/>
-    <w:panose1 w:val="02010600030101010101"/>
-    <w:charset w:val="86"/>
-    <w:family w:val="auto"/>
-    <w:pitch w:val="variable"/>
-    <w:sig w:usb0="00000003" w:usb1="288F0000" w:usb2="00000016" w:usb3="00000000" w:csb0="00040001" w:csb1="00000000"/>
-  </w:font>
-  <w:font w:name="Tahoma">
-    <w:panose1 w:val="020B0604030504040204"/>
-    <w:charset w:val="00"/>
-    <w:family w:val="swiss"/>
-    <w:pitch w:val="variable"/>
-    <w:sig w:usb0="E1002EFF" w:usb1="C000605B" w:usb2="00000029" w:usb3="00000000" w:csb0="000101FF" w:csb1="00000000"/>
-  </w:font>
-  <w:font w:name="Segoe UI">
-    <w:panose1 w:val="020B0502040204020203"/>
-    <w:charset w:val="00"/>
-    <w:family w:val="swiss"/>
-    <w:pitch w:val="variable"/>
-    <w:sig w:usb0="E4002EFF" w:usb1="C000E47F" w:usb2="00000009" w:usb3="00000000" w:csb0="000001FF" w:csb1="00000000"/>
-  </w:font>
-  <w:font w:name="Consolas">
-    <w:panose1 w:val="020B0609020204030204"/>
-    <w:charset w:val="00"/>
-    <w:family w:val="modern"/>
-    <w:pitch w:val="fixed"/>
-    <w:sig w:usb0="E00006FF" w:usb1="0000FCFF" w:usb2="00000001" w:usb3="00000000" w:csb0="0000019F" w:csb1="00000000"/>
-  </w:font>
-  <w:font w:name="Arial">
-    <w:panose1 w:val="020B0604020202020204"/>
-    <w:charset w:val="00"/>
-    <w:family w:val="swiss"/>
-    <w:pitch w:val="variable"/>
-    <w:sig w:usb0="E0002EFF" w:usb1="C000785B" w:usb2="00000009" w:usb3="00000000" w:csb0="000001FF" w:csb1="00000000"/>
-  </w:font>
-  <w:font w:name="Calibri">
-    <w:panose1 w:val="020F0502020204030204"/>
-    <w:charset w:val="00"/>
-    <w:family w:val="swiss"/>
-    <w:pitch w:val="variable"/>
-    <w:sig w:usb0="E4002EFF" w:usb1="C000247B" w:usb2="00000009" w:usb3="00000000" w:csb0="000001FF" w:csb1="00000000"/>
-  </w:font>
-  <w:font w:name="Calibri Light">
-    <w:panose1 w:val="020F0302020204030204"/>
-    <w:charset w:val="00"/>
-    <w:family w:val="swiss"/>
-    <w:pitch w:val="variable"/>
-    <w:sig w:usb0="E4002EFF" w:usb1="C000247B" w:usb2="00000009" w:usb3="00000000" w:csb0="000001FF" w:csb1="00000000"/>
-  </w:font>
-</w:fonts>
-</file>
-
-<file path=word/glossary/settings.xml><?xml version="1.0" encoding="utf-8"?>
-<w:settings xmlns:mc="http://schemas.openxmlformats.org/markup-compatibility/2006" xmlns:o="urn:schemas-microsoft-com:office:office" xmlns:r="http://schemas.openxmlformats.org/officeDocument/2006/relationships" xmlns:m="http://schemas.openxmlformats.org/officeDocument/2006/math" xmlns:v="urn:schemas-microsoft-com:vml" xmlns:w10="urn:schemas-microsoft-com:office:word" xmlns:w="http://schemas.openxmlformats.org/wordprocessingml/2006/main" xmlns:w14="http://schemas.microsoft.com/office/word/2010/wordml" xmlns:w15="http://schemas.microsoft.com/office/word/2012/wordml" xmlns:sl="http://schemas.openxmlformats.org/schemaLibrary/2006/main" mc:Ignorable="w14 w15">
-  <w:view w:val="normal"/>
-  <w:defaultTabStop w:val="708"/>
-  <w:hyphenationZone w:val="425"/>
-  <w:characterSpacingControl w:val="doNotCompress"/>
-  <w:compat>
-    <w:useFELayout/>
-    <w:compatSetting w:name="compatibilityMode" w:uri="http://schemas.microsoft.com/office/word" w:val="15"/>
-    <w:compatSetting w:name="overrideTableStyleFontSizeAndJustification" w:uri="http://schemas.microsoft.com/office/word" w:val="1"/>
-    <w:compatSetting w:name="enableOpenTypeFeatures" w:uri="http://schemas.microsoft.com/office/word" w:val="1"/>
-    <w:compatSetting w:name="doNotFlipMirrorIndents" w:uri="http://schemas.microsoft.com/office/word" w:val="1"/>
-    <w:compatSetting w:name="differentiateMultirowTableHeaders" w:uri="http://schemas.microsoft.com/office/word" w:val="1"/>
-  </w:compat>
-  <w:rsids>
-    <w:rsidRoot w:val="009E0553"/>
-    <w:rsid w:val="009E0553"/>
-  </w:rsids>
-  <m:mathPr>
-    <m:mathFont m:val="Cambria Math"/>
-    <m:brkBin m:val="before"/>
-    <m:brkBinSub m:val="--"/>
-    <m:smallFrac m:val="0"/>
-    <m:dispDef/>
-    <m:lMargin m:val="0"/>
-    <m:rMargin m:val="0"/>
-    <m:defJc m:val="centerGroup"/>
-    <m:wrapIndent m:val="1440"/>
-    <m:intLim m:val="subSup"/>
-    <m:naryLim m:val="undOvr"/>
-  </m:mathPr>
-  <w:themeFontLang w:val="es-MX"/>
-  <w:clrSchemeMapping w:bg1="light1" w:t1="dark1" w:bg2="light2" w:t2="dark2" w:accent1="accent1" w:accent2="accent2" w:accent3="accent3" w:accent4="accent4" w:accent5="accent5" w:accent6="accent6" w:hyperlink="hyperlink" w:followedHyperlink="followedHyperlink"/>
-  <w:decimalSymbol w:val="."/>
-  <w:listSeparator w:val=","/>
-  <w15:chartTrackingRefBased/>
-</w:settings>
-</file>
-
-<file path=word/glossary/styles.xml><?xml version="1.0" encoding="utf-8"?>
-<w:styles xmlns:mc="http://schemas.openxmlformats.org/markup-compatibility/2006" xmlns:r="http://schemas.openxmlformats.org/officeDocument/2006/relationships" xmlns:w="http://schemas.openxmlformats.org/wordprocessingml/2006/main" xmlns:w14="http://schemas.microsoft.com/office/word/2010/wordml" xmlns:w15="http://schemas.microsoft.com/office/word/2012/wordml" mc:Ignorable="w14 w15">
-  <w:docDefaults>
-    <w:rPrDefault>
-      <w:rPr>
-        <w:rFonts w:asciiTheme="minorHAnsi" w:eastAsiaTheme="minorEastAsia" w:hAnsiTheme="minorHAnsi" w:cstheme="minorBidi"/>
-        <w:sz w:val="22"/>
-        <w:szCs w:val="22"/>
-        <w:lang w:val="es-MX" w:eastAsia="es-MX" w:bidi="ar-SA"/>
-      </w:rPr>
-    </w:rPrDefault>
-    <w:pPrDefault>
-      <w:pPr>
-        <w:spacing w:after="160" w:line="259" w:lineRule="auto"/>
-      </w:pPr>
-    </w:pPrDefault>
-  </w:docDefaults>
-  <w:latentStyles w:defLockedState="0" w:defUIPriority="99" w:defSemiHidden="0" w:defUnhideWhenUsed="0" w:defQFormat="0" w:count="371">
-    <w:lsdException w:name="Normal" w:uiPriority="0" w:qFormat="1"/>
-    <w:lsdException w:name="heading 1" w:uiPriority="9" w:qFormat="1"/>
-    <w:lsdException w:name="heading 2" w:semiHidden="1" w:uiPriority="9" w:unhideWhenUsed="1" w:qFormat="1"/>
-    <w:lsdException w:name="heading 3" w:semiHidden="1" w:uiPriority="9" w:unhideWhenUsed="1" w:qFormat="1"/>
-    <w:lsdException w:name="heading 4" w:semiHidden="1" w:uiPriority="9" w:unhideWhenUsed="1" w:qFormat="1"/>
-    <w:lsdException w:name="heading 5" w:semiHidden="1" w:uiPriority="9" w:unhideWhenUsed="1" w:qFormat="1"/>
-    <w:lsdException w:name="heading 6" w:semiHidden="1" w:uiPriority="9" w:unhideWhenUsed="1" w:qFormat="1"/>
-    <w:lsdException w:name="heading 7" w:semiHidden="1" w:uiPriority="9" w:unhideWhenUsed="1" w:qFormat="1"/>
-    <w:lsdException w:name="heading 8" w:semiHidden="1" w:uiPriority="9" w:unhideWhenUsed="1" w:qFormat="1"/>
-    <w:lsdException w:name="heading 9" w:semiHidden="1" w:uiPriority="9" w:unhideWhenUsed="1" w:qFormat="1"/>
-    <w:lsdException w:name="index 1" w:semiHidden="1" w:unhideWhenUsed="1"/>
-    <w:lsdException w:name="index 2" w:semiHidden="1" w:unhideWhenUsed="1"/>
-    <w:lsdException w:name="index 3" w:semiHidden="1" w:unhideWhenUsed="1"/>
-    <w:lsdException w:name="index 4" w:semiHidden="1" w:unhideWhenUsed="1"/>
-    <w:lsdException w:name="index 5" w:semiHidden="1" w:unhideWhenUsed="1"/>
-    <w:lsdException w:name="index 6" w:semiHidden="1" w:unhideWhenUsed="1"/>
-    <w:lsdException w:name="index 7" w:semiHidden="1" w:unhideWhenUsed="1"/>
-    <w:lsdException w:name="index 8" w:semiHidden="1" w:unhideWhenUsed="1"/>
-    <w:lsdException w:name="index 9" w:semiHidden="1" w:unhideWhenUsed="1"/>
-    <w:lsdException w:name="toc 1" w:semiHidden="1" w:uiPriority="39" w:unhideWhenUsed="1"/>
-    <w:lsdException w:name="toc 2" w:semiHidden="1" w:uiPriority="39" w:unhideWhenUsed="1"/>
-    <w:lsdException w:name="toc 3" w:semiHidden="1" w:uiPriority="39" w:unhideWhenUsed="1"/>
-    <w:lsdException w:name="toc 4" w:semiHidden="1" w:uiPriority="39" w:unhideWhenUsed="1"/>
-    <w:lsdException w:name="toc 5" w:semiHidden="1" w:uiPriority="39" w:unhideWhenUsed="1"/>
-    <w:lsdException w:name="toc 6" w:semiHidden="1" w:uiPriority="39" w:unhideWhenUsed="1"/>
-    <w:lsdException w:name="toc 7" w:semiHidden="1" w:uiPriority="39" w:unhideWhenUsed="1"/>
-    <w:lsdException w:name="toc 8" w:semiHidden="1" w:uiPriority="39" w:unhideWhenUsed="1"/>
-    <w:lsdException w:name="toc 9" w:semiHidden="1" w:uiPriority="39" w:unhideWhenUsed="1"/>
-    <w:lsdException w:name="Normal Indent" w:semiHidden="1" w:unhideWhenUsed="1"/>
-    <w:lsdException w:name="footnote text" w:semiHidden="1" w:unhideWhenUsed="1"/>
-    <w:lsdException w:name="annotation text" w:semiHidden="1" w:unhideWhenUsed="1"/>
-    <w:lsdException w:name="header" w:semiHidden="1" w:unhideWhenUsed="1"/>
-    <w:lsdException w:name="footer" w:semiHidden="1" w:unhideWhenUsed="1"/>
-    <w:lsdException w:name="index heading" w:semiHidden="1" w:unhideWhenUsed="1"/>
-    <w:lsdException w:name="caption" w:semiHidden="1" w:uiPriority="35" w:unhideWhenUsed="1" w:qFormat="1"/>
-    <w:lsdException w:name="table of figures" w:semiHidden="1" w:unhideWhenUsed="1"/>
-    <w:lsdException w:name="envelope address" w:semiHidden="1" w:unhideWhenUsed="1"/>
-    <w:lsdException w:name="envelope return" w:semiHidden="1" w:unhideWhenUsed="1"/>
-    <w:lsdException w:name="footnote reference" w:semiHidden="1" w:unhideWhenUsed="1"/>
-    <w:lsdException w:name="annotation reference" w:semiHidden="1" w:unhideWhenUsed="1"/>
-    <w:lsdException w:name="line number" w:semiHidden="1" w:unhideWhenUsed="1"/>
-    <w:lsdException w:name="page number" w:semiHidden="1" w:unhideWhenUsed="1"/>
-    <w:lsdException w:name="endnote reference" w:semiHidden="1" w:unhideWhenUsed="1"/>
-    <w:lsdException w:name="endnote text" w:semiHidden="1" w:unhideWhenUsed="1"/>
-    <w:lsdException w:name="table of authorities" w:semiHidden="1" w:unhideWhenUsed="1"/>
-    <w:lsdException w:name="macro" w:semiHidden="1" w:unhideWhenUsed="1"/>
-    <w:lsdException w:name="toa heading" w:semiHidden="1" w:unhideWhenUsed="1"/>
-    <w:lsdException w:name="List" w:semiHidden="1" w:unhideWhenUsed="1"/>
-    <w:lsdException w:name="List Bullet" w:semiHidden="1" w:unhideWhenUsed="1"/>
-    <w:lsdException w:name="List Number" w:semiHidden="1" w:unhideWhenUsed="1"/>
-    <w:lsdException w:name="List 2" w:semiHidden="1" w:unhideWhenUsed="1"/>
-    <w:lsdException w:name="List 3" w:semiHidden="1" w:unhideWhenUsed="1"/>
-    <w:lsdException w:name="List 4" w:semiHidden="1" w:unhideWhenUsed="1"/>
-    <w:lsdException w:name="List 5" w:semiHidden="1" w:unhideWhenUsed="1"/>
-    <w:lsdException w:name="List Bullet 2" w:semiHidden="1" w:unhideWhenUsed="1"/>
-    <w:lsdException w:name="List Bullet 3" w:semiHidden="1" w:unhideWhenUsed="1"/>
-    <w:lsdException w:name="List Bullet 4" w:semiHidden="1" w:unhideWhenUsed="1"/>
-    <w:lsdException w:name="List Bullet 5" w:semiHidden="1" w:unhideWhenUsed="1"/>
-    <w:lsdException w:name="List Number 2" w:semiHidden="1" w:unhideWhenUsed="1"/>
-    <w:lsdException w:name="List Number 3" w:semiHidden="1" w:unhideWhenUsed="1"/>
-    <w:lsdException w:name="List Number 4" w:semiHidden="1" w:unhideWhenUsed="1"/>
-    <w:lsdException w:name="List Number 5" w:semiHidden="1" w:unhideWhenUsed="1"/>
-    <w:lsdException w:name="Title" w:uiPriority="10" w:qFormat="1"/>
-    <w:lsdException w:name="Closing" w:semiHidden="1" w:unhideWhenUsed="1"/>
-    <w:lsdException w:name="Signature" w:semiHidden="1" w:unhideWhenUsed="1"/>
-    <w:lsdException w:name="Default Paragraph Font" w:semiHidden="1" w:uiPriority="1" w:unhideWhenUsed="1"/>
-    <w:lsdException w:name="Body Text" w:semiHidden="1" w:unhideWhenUsed="1"/>
-    <w:lsdException w:name="Body Text Indent" w:semiHidden="1" w:unhideWhenUsed="1"/>
-    <w:lsdException w:name="List Continue" w:semiHidden="1" w:unhideWhenUsed="1"/>
-    <w:lsdException w:name="List Continue 2" w:semiHidden="1" w:unhideWhenUsed="1"/>
-    <w:lsdException w:name="List Continue 3" w:semiHidden="1" w:unhideWhenUsed="1"/>
-    <w:lsdException w:name="List Continue 4" w:semiHidden="1" w:unhideWhenUsed="1"/>
-    <w:lsdException w:name="List Continue 5" w:semiHidden="1" w:unhideWhenUsed="1"/>
-    <w:lsdException w:name="Message Header" w:semiHidden="1" w:unhideWhenUsed="1"/>
-    <w:lsdException w:name="Subtitle" w:uiPriority="11" w:qFormat="1"/>
-    <w:lsdException w:name="Salutation" w:semiHidden="1" w:unhideWhenUsed="1"/>
-    <w:lsdException w:name="Date" w:semiHidden="1" w:unhideWhenUsed="1"/>
-    <w:lsdException w:name="Body Text First Indent" w:semiHidden="1" w:unhideWhenUsed="1"/>
-    <w:lsdException w:name="Body Text First Indent 2" w:semiHidden="1" w:unhideWhenUsed="1"/>
-    <w:lsdException w:name="Note Heading" w:semiHidden="1" w:unhideWhenUsed="1"/>
-    <w:lsdException w:name="Body Text 2" w:semiHidden="1" w:unhideWhenUsed="1"/>
-    <w:lsdException w:name="Body Text 3" w:semiHidden="1" w:unhideWhenUsed="1"/>
-    <w:lsdException w:name="Body Text Indent 2" w:semiHidden="1" w:unhideWhenUsed="1"/>
-    <w:lsdException w:name="Body Text Indent 3" w:semiHidden="1" w:unhideWhenUsed="1"/>
-    <w:lsdException w:name="Block Text" w:semiHidden="1" w:unhideWhenUsed="1"/>
-    <w:lsdException w:name="Hyperlink" w:semiHidden="1" w:unhideWhenUsed="1"/>
-    <w:lsdException w:name="FollowedHyperlink" w:semiHidden="1" w:unhideWhenUsed="1"/>
-    <w:lsdException w:name="Strong" w:uiPriority="22" w:qFormat="1"/>
-    <w:lsdException w:name="Emphasis" w:uiPriority="20" w:qFormat="1"/>
-    <w:lsdException w:name="Document Map" w:semiHidden="1" w:unhideWhenUsed="1"/>
-    <w:lsdException w:name="Plain Text" w:semiHidden="1" w:unhideWhenUsed="1"/>
-    <w:lsdException w:name="E-mail Signature" w:semiHidden="1" w:unhideWhenUsed="1"/>
-    <w:lsdException w:name="HTML Top of Form" w:semiHidden="1" w:unhideWhenUsed="1"/>
-    <w:lsdException w:name="HTML Bottom of Form" w:semiHidden="1" w:unhideWhenUsed="1"/>
-    <w:lsdException w:name="Normal (Web)" w:semiHidden="1" w:unhideWhenUsed="1"/>
-    <w:lsdException w:name="HTML Acronym" w:semiHidden="1" w:unhideWhenUsed="1"/>
-    <w:lsdException w:name="HTML Address" w:semiHidden="1" w:unhideWhenUsed="1"/>
-    <w:lsdException w:name="HTML Cite" w:semiHidden="1" w:unhideWhenUsed="1"/>
-    <w:lsdException w:name="HTML Code" w:semiHidden="1" w:unhideWhenUsed="1"/>
-    <w:lsdException w:name="HTML Definition" w:semiHidden="1" w:unhideWhenUsed="1"/>
-    <w:lsdException w:name="HTML Keyboard" w:semiHidden="1" w:unhideWhenUsed="1"/>
-    <w:lsdException w:name="HTML Preformatted" w:semiHidden="1" w:unhideWhenUsed="1"/>
-    <w:lsdException w:name="HTML Sample" w:semiHidden="1" w:unhideWhenUsed="1"/>
-    <w:lsdException w:name="HTML Typewriter" w:semiHidden="1" w:unhideWhenUsed="1"/>
-    <w:lsdException w:name="HTML Variable" w:semiHidden="1" w:unhideWhenUsed="1"/>
-    <w:lsdException w:name="Normal Table" w:semiHidden="1" w:unhideWhenUsed="1"/>
-    <w:lsdException w:name="annotation subject" w:semiHidden="1" w:unhideWhenUsed="1"/>
-    <w:lsdException w:name="No List" w:semiHidden="1" w:unhideWhenUsed="1"/>
-    <w:lsdException w:name="Outline List 1" w:semiHidden="1" w:unhideWhenUsed="1"/>
-    <w:lsdException w:name="Outline List 2" w:semiHidden="1" w:unhideWhenUsed="1"/>
-    <w:lsdException w:name="Outline List 3" w:semiHidden="1" w:unhideWhenUsed="1"/>
-    <w:lsdException w:name="Table Simple 1" w:semiHidden="1" w:unhideWhenUsed="1"/>
-    <w:lsdException w:name="Table Simple 2" w:semiHidden="1" w:unhideWhenUsed="1"/>
-    <w:lsdException w:name="Table Simple 3" w:semiHidden="1" w:unhideWhenUsed="1"/>
-    <w:lsdException w:name="Table Classic 1" w:semiHidden="1" w:unhideWhenUsed="1"/>
-    <w:lsdException w:name="Table Classic 2" w:semiHidden="1" w:unhideWhenUsed="1"/>
-    <w:lsdException w:name="Table Classic 3" w:semiHidden="1" w:unhideWhenUsed="1"/>
-    <w:lsdException w:name="Table Classic 4" w:semiHidden="1" w:unhideWhenUsed="1"/>
-    <w:lsdException w:name="Table Colorful 1" w:semiHidden="1" w:unhideWhenUsed="1"/>
-    <w:lsdException w:name="Table Colorful 2" w:semiHidden="1" w:unhideWhenUsed="1"/>
-    <w:lsdException w:name="Table Colorful 3" w:semiHidden="1" w:unhideWhenUsed="1"/>
-    <w:lsdException w:name="Table Columns 1" w:semiHidden="1" w:unhideWhenUsed="1"/>
-    <w:lsdException w:name="Table Columns 2" w:semiHidden="1" w:unhideWhenUsed="1"/>
-    <w:lsdException w:name="Table Columns 3" w:semiHidden="1" w:unhideWhenUsed="1"/>
-    <w:lsdException w:name="Table Columns 4" w:semiHidden="1" w:unhideWhenUsed="1"/>
-    <w:lsdException w:name="Table Columns 5" w:semiHidden="1" w:unhideWhenUsed="1"/>
-    <w:lsdException w:name="Table Grid 1" w:semiHidden="1" w:unhideWhenUsed="1"/>
-    <w:lsdException w:name="Table Grid 2" w:semiHidden="1" w:unhideWhenUsed="1"/>
-    <w:lsdException w:name="Table Grid 3" w:semiHidden="1" w:unhideWhenUsed="1"/>
-    <w:lsdException w:name="Table Grid 4" w:semiHidden="1" w:unhideWhenUsed="1"/>
-    <w:lsdException w:name="Table Grid 5" w:semiHidden="1" w:unhideWhenUsed="1"/>
-    <w:lsdException w:name="Table Grid 6" w:semiHidden="1" w:unhideWhenUsed="1"/>
-    <w:lsdException w:name="Table Grid 7" w:semiHidden="1" w:unhideWhenUsed="1"/>
-    <w:lsdException w:name="Table Grid 8" w:semiHidden="1" w:unhideWhenUsed="1"/>
-    <w:lsdException w:name="Table List 1" w:semiHidden="1" w:unhideWhenUsed="1"/>
-    <w:lsdException w:name="Table List 2" w:semiHidden="1" w:unhideWhenUsed="1"/>
-    <w:lsdException w:name="Table List 3" w:semiHidden="1" w:unhideWhenUsed="1"/>
-    <w:lsdException w:name="Table List 4" w:semiHidden="1" w:unhideWhenUsed="1"/>
-    <w:lsdException w:name="Table List 5" w:semiHidden="1" w:unhideWhenUsed="1"/>
-    <w:lsdException w:name="Table List 6" w:semiHidden="1" w:unhideWhenUsed="1"/>
-    <w:lsdException w:name="Table List 7" w:semiHidden="1" w:unhideWhenUsed="1"/>
-    <w:lsdException w:name="Table List 8" w:semiHidden="1" w:unhideWhenUsed="1"/>
-    <w:lsdException w:name="Table 3D effects 1" w:semiHidden="1" w:unhideWhenUsed="1"/>
-    <w:lsdException w:name="Table 3D effects 2" w:semiHidden="1" w:unhideWhenUsed="1"/>
-    <w:lsdException w:name="Table 3D effects 3" w:semiHidden="1" w:unhideWhenUsed="1"/>
-    <w:lsdException w:name="Table Contemporary" w:semiHidden="1" w:unhideWhenUsed="1"/>
-    <w:lsdException w:name="Table Elegant" w:semiHidden="1" w:unhideWhenUsed="1"/>
-    <w:lsdException w:name="Table Professional" w:semiHidden="1" w:unhideWhenUsed="1"/>
-    <w:lsdException w:name="Table Subtle 1" w:semiHidden="1" w:unhideWhenUsed="1"/>
-    <w:lsdException w:name="Table Subtle 2" w:semiHidden="1" w:unhideWhenUsed="1"/>
-    <w:lsdException w:name="Table Web 1" w:semiHidden="1" w:unhideWhenUsed="1"/>
-    <w:lsdException w:name="Table Web 2" w:semiHidden="1" w:unhideWhenUsed="1"/>
-    <w:lsdException w:name="Table Web 3" w:semiHidden="1" w:unhideWhenUsed="1"/>
-    <w:lsdException w:name="Balloon Text" w:semiHidden="1" w:unhideWhenUsed="1"/>
-    <w:lsdException w:name="Table Grid" w:uiPriority="39"/>
-    <w:lsdException w:name="Table Theme" w:semiHidden="1" w:unhideWhenUsed="1"/>
-    <w:lsdException w:name="Placeholder Text" w:semiHidden="1"/>
-    <w:lsdException w:name="No Spacing" w:uiPriority="1" w:qFormat="1"/>
-    <w:lsdException w:name="Light Shading" w:uiPriority="60"/>
-    <w:lsdException w:name="Light List" w:uiPriority="61"/>
-    <w:lsdException w:name="Light Grid" w:uiPriority="62"/>
-    <w:lsdException w:name="Medium Shading 1" w:uiPriority="63"/>
-    <w:lsdException w:name="Medium Shading 2" w:uiPriority="64"/>
-    <w:lsdException w:name="Medium List 1" w:uiPriority="65"/>
-    <w:lsdException w:name="Medium List 2" w:uiPriority="66"/>
-    <w:lsdException w:name="Medium Grid 1" w:uiPriority="67"/>
-    <w:lsdException w:name="Medium Grid 2" w:uiPriority="68"/>
-    <w:lsdException w:name="Medium Grid 3" w:uiPriority="69"/>
-    <w:lsdException w:name="Dark List" w:uiPriority="70"/>
-    <w:lsdException w:name="Colorful Shading" w:uiPriority="71"/>
-    <w:lsdException w:name="Colorful List" w:uiPriority="72"/>
-    <w:lsdException w:name="Colorful Grid" w:uiPriority="73"/>
-    <w:lsdException w:name="Light Shading Accent 1" w:uiPriority="60"/>
-    <w:lsdException w:name="Light List Accent 1" w:uiPriority="61"/>
-    <w:lsdException w:name="Light Grid Accent 1" w:uiPriority="62"/>
-    <w:lsdException w:name="Medium Shading 1 Accent 1" w:uiPriority="63"/>
-    <w:lsdException w:name="Medium Shading 2 Accent 1" w:uiPriority="64"/>
-    <w:lsdException w:name="Medium List 1 Accent 1" w:uiPriority="65"/>
-    <w:lsdException w:name="Revision" w:semiHidden="1"/>
-    <w:lsdException w:name="List Paragraph" w:uiPriority="34" w:qFormat="1"/>
-    <w:lsdException w:name="Quote" w:uiPriority="29" w:qFormat="1"/>
-    <w:lsdException w:name="Intense Quote" w:uiPriority="30" w:qFormat="1"/>
-    <w:lsdException w:name="Medium List 2 Accent 1" w:uiPriority="66"/>
-    <w:lsdException w:name="Medium Grid 1 Accent 1" w:uiPriority="67"/>
-    <w:lsdException w:name="Medium Grid 2 Accent 1" w:uiPriority="68"/>
-    <w:lsdException w:name="Medium Grid 3 Accent 1" w:uiPriority="69"/>
-    <w:lsdException w:name="Dark List Accent 1" w:uiPriority="70"/>
-    <w:lsdException w:name="Colorful Shading Accent 1" w:uiPriority="71"/>
-    <w:lsdException w:name="Colorful List Accent 1" w:uiPriority="72"/>
-    <w:lsdException w:name="Colorful Grid Accent 1" w:uiPriority="73"/>
-    <w:lsdException w:name="Light Shading Accent 2" w:uiPriority="60"/>
-    <w:lsdException w:name="Light List Accent 2" w:uiPriority="61"/>
-    <w:lsdException w:name="Light Grid Accent 2" w:uiPriority="62"/>
-    <w:lsdException w:name="Medium Shading 1 Accent 2" w:uiPriority="63"/>
-    <w:lsdException w:name="Medium Shading 2 Accent 2" w:uiPriority="64"/>
-    <w:lsdException w:name="Medium List 1 Accent 2" w:uiPriority="65"/>
-    <w:lsdException w:name="Medium List 2 Accent 2" w:uiPriority="66"/>
-    <w:lsdException w:name="Medium Grid 1 Accent 2" w:uiPriority="67"/>
-    <w:lsdException w:name="Medium Grid 2 Accent 2" w:uiPriority="68"/>
-    <w:lsdException w:name="Medium Grid 3 Accent 2" w:uiPriority="69"/>
-    <w:lsdException w:name="Dark List Accent 2" w:uiPriority="70"/>
-    <w:lsdException w:name="Colorful Shading Accent 2" w:uiPriority="71"/>
-    <w:lsdException w:name="Colorful List Accent 2" w:uiPriority="72"/>
-    <w:lsdException w:name="Colorful Grid Accent 2" w:uiPriority="73"/>
-    <w:lsdException w:name="Light Shading Accent 3" w:uiPriority="60"/>
-    <w:lsdException w:name="Light List Accent 3" w:uiPriority="61"/>
-    <w:lsdException w:name="Light Grid Accent 3" w:uiPriority="62"/>
-    <w:lsdException w:name="Medium Shading 1 Accent 3" w:uiPriority="63"/>
-    <w:lsdException w:name="Medium Shading 2 Accent 3" w:uiPriority="64"/>
-    <w:lsdException w:name="Medium List 1 Accent 3" w:uiPriority="65"/>
-    <w:lsdException w:name="Medium List 2 Accent 3" w:uiPriority="66"/>
-    <w:lsdException w:name="Medium Grid 1 Accent 3" w:uiPriority="67"/>
-    <w:lsdException w:name="Medium Grid 2 Accent 3" w:uiPriority="68"/>
-    <w:lsdException w:name="Medium Grid 3 Accent 3" w:uiPriority="69"/>
-    <w:lsdException w:name="Dark List Accent 3" w:uiPriority="70"/>
-    <w:lsdException w:name="Colorful Shading Accent 3" w:uiPriority="71"/>
-    <w:lsdException w:name="Colorful List Accent 3" w:uiPriority="72"/>
-    <w:lsdException w:name="Colorful Grid Accent 3" w:uiPriority="73"/>
-    <w:lsdException w:name="Light Shading Accent 4" w:uiPriority="60"/>
-    <w:lsdException w:name="Light List Accent 4" w:uiPriority="61"/>
-    <w:lsdException w:name="Light Grid Accent 4" w:uiPriority="62"/>
-    <w:lsdException w:name="Medium Shading 1 Accent 4" w:uiPriority="63"/>
-    <w:lsdException w:name="Medium Shading 2 Accent 4" w:uiPriority="64"/>
-    <w:lsdException w:name="Medium List 1 Accent 4" w:uiPriority="65"/>
-    <w:lsdException w:name="Medium List 2 Accent 4" w:uiPriority="66"/>
-    <w:lsdException w:name="Medium Grid 1 Accent 4" w:uiPriority="67"/>
-    <w:lsdException w:name="Medium Grid 2 Accent 4" w:uiPriority="68"/>
-    <w:lsdException w:name="Medium Grid 3 Accent 4" w:uiPriority="69"/>
-    <w:lsdException w:name="Dark List Accent 4" w:uiPriority="70"/>
-    <w:lsdException w:name="Colorful Shading Accent 4" w:uiPriority="71"/>
-    <w:lsdException w:name="Colorful List Accent 4" w:uiPriority="72"/>
-    <w:lsdException w:name="Colorful Grid Accent 4" w:uiPriority="73"/>
-    <w:lsdException w:name="Light Shading Accent 5" w:uiPriority="60"/>
-    <w:lsdException w:name="Light List Accent 5" w:uiPriority="61"/>
-    <w:lsdException w:name="Light Grid Accent 5" w:uiPriority="62"/>
-    <w:lsdException w:name="Medium Shading 1 Accent 5" w:uiPriority="63"/>
-    <w:lsdException w:name="Medium Shading 2 Accent 5" w:uiPriority="64"/>
-    <w:lsdException w:name="Medium List 1 Accent 5" w:uiPriority="65"/>
-    <w:lsdException w:name="Medium List 2 Accent 5" w:uiPriority="66"/>
-    <w:lsdException w:name="Medium Grid 1 Accent 5" w:uiPriority="67"/>
-    <w:lsdException w:name="Medium Grid 2 Accent 5" w:uiPriority="68"/>
-    <w:lsdException w:name="Medium Grid 3 Accent 5" w:uiPriority="69"/>
-    <w:lsdException w:name="Dark List Accent 5" w:uiPriority="70"/>
-    <w:lsdException w:name="Colorful Shading Accent 5" w:uiPriority="71"/>
-    <w:lsdException w:name="Colorful List Accent 5" w:uiPriority="72"/>
-    <w:lsdException w:name="Colorful Grid Accent 5" w:uiPriority="73"/>
-    <w:lsdException w:name="Light Shading Accent 6" w:uiPriority="60"/>
-    <w:lsdException w:name="Light List Accent 6" w:uiPriority="61"/>
-    <w:lsdException w:name="Light Grid Accent 6" w:uiPriority="62"/>
-    <w:lsdException w:name="Medium Shading 1 Accent 6" w:uiPriority="63"/>
-    <w:lsdException w:name="Medium Shading 2 Accent 6" w:uiPriority="64"/>
-    <w:lsdException w:name="Medium List 1 Accent 6" w:uiPriority="65"/>
-    <w:lsdException w:name="Medium List 2 Accent 6" w:uiPriority="66"/>
-    <w:lsdException w:name="Medium Grid 1 Accent 6" w:uiPriority="67"/>
-    <w:lsdException w:name="Medium Grid 2 Accent 6" w:uiPriority="68"/>
-    <w:lsdException w:name="Medium Grid 3 Accent 6" w:uiPriority="69"/>
-    <w:lsdException w:name="Dark List Accent 6" w:uiPriority="70"/>
-    <w:lsdException w:name="Colorful Shading Accent 6" w:uiPriority="71"/>
-    <w:lsdException w:name="Colorful List Accent 6" w:uiPriority="72"/>
-    <w:lsdException w:name="Colorful Grid Accent 6" w:uiPriority="73"/>
-    <w:lsdException w:name="Subtle Emphasis" w:uiPriority="19" w:qFormat="1"/>
-    <w:lsdException w:name="Intense Emphasis" w:uiPriority="21" w:qFormat="1"/>
-    <w:lsdException w:name="Subtle Reference" w:uiPriority="31" w:qFormat="1"/>
-    <w:lsdException w:name="Intense Reference" w:uiPriority="32" w:qFormat="1"/>
-    <w:lsdException w:name="Book Title" w:uiPriority="33" w:qFormat="1"/>
-    <w:lsdException w:name="Bibliography" w:semiHidden="1" w:uiPriority="37" w:unhideWhenUsed="1"/>
-    <w:lsdException w:name="TOC Heading" w:semiHidden="1" w:uiPriority="39" w:unhideWhenUsed="1" w:qFormat="1"/>
-    <w:lsdException w:name="Plain Table 1" w:uiPriority="41"/>
-    <w:lsdException w:name="Plain Table 2" w:uiPriority="42"/>
-    <w:lsdException w:name="Plain Table 3" w:uiPriority="43"/>
-    <w:lsdException w:name="Plain Table 4" w:uiPriority="44"/>
-    <w:lsdException w:name="Plain Table 5" w:uiPriority="45"/>
-    <w:lsdException w:name="Grid Table Light" w:uiPriority="40"/>
-    <w:lsdException w:name="Grid Table 1 Light" w:uiPriority="46"/>
-    <w:lsdException w:name="Grid Table 2" w:uiPriority="47"/>
-    <w:lsdException w:name="Grid Table 3" w:uiPriority="48"/>
-    <w:lsdException w:name="Grid Table 4" w:uiPriority="49"/>
-    <w:lsdException w:name="Grid Table 5 Dark" w:uiPriority="50"/>
-    <w:lsdException w:name="Grid Table 6 Colorful" w:uiPriority="51"/>
-    <w:lsdException w:name="Grid Table 7 Colorful" w:uiPriority="52"/>
-    <w:lsdException w:name="Grid Table 1 Light Accent 1" w:uiPriority="46"/>
-    <w:lsdException w:name="Grid Table 2 Accent 1" w:uiPriority="47"/>
-    <w:lsdException w:name="Grid Table 3 Accent 1" w:uiPriority="48"/>
-    <w:lsdException w:name="Grid Table 4 Accent 1" w:uiPriority="49"/>
-    <w:lsdException w:name="Grid Table 5 Dark Accent 1" w:uiPriority="50"/>
-    <w:lsdException w:name="Grid Table 6 Colorful Accent 1" w:uiPriority="51"/>
-    <w:lsdException w:name="Grid Table 7 Colorful Accent 1" w:uiPriority="52"/>
-    <w:lsdException w:name="Grid Table 1 Light Accent 2" w:uiPriority="46"/>
-    <w:lsdException w:name="Grid Table 2 Accent 2" w:uiPriority="47"/>
-    <w:lsdException w:name="Grid Table 3 Accent 2" w:uiPriority="48"/>
-    <w:lsdException w:name="Grid Table 4 Accent 2" w:uiPriority="49"/>
-    <w:lsdException w:name="Grid Table 5 Dark Accent 2" w:uiPriority="50"/>
-    <w:lsdException w:name="Grid Table 6 Colorful Accent 2" w:uiPriority="51"/>
-    <w:lsdException w:name="Grid Table 7 Colorful Accent 2" w:uiPriority="52"/>
-    <w:lsdException w:name="Grid Table 1 Light Accent 3" w:uiPriority="46"/>
-    <w:lsdException w:name="Grid Table 2 Accent 3" w:uiPriority="47"/>
-    <w:lsdException w:name="Grid Table 3 Accent 3" w:uiPriority="48"/>
-    <w:lsdException w:name="Grid Table 4 Accent 3" w:uiPriority="49"/>
-    <w:lsdException w:name="Grid Table 5 Dark Accent 3" w:uiPriority="50"/>
-    <w:lsdException w:name="Grid Table 6 Colorful Accent 3" w:uiPriority="51"/>
-    <w:lsdException w:name="Grid Table 7 Colorful Accent 3" w:uiPriority="52"/>
-    <w:lsdException w:name="Grid Table 1 Light Accent 4" w:uiPriority="46"/>
-    <w:lsdException w:name="Grid Table 2 Accent 4" w:uiPriority="47"/>
-    <w:lsdException w:name="Grid Table 3 Accent 4" w:uiPriority="48"/>
-    <w:lsdException w:name="Grid Table 4 Accent 4" w:uiPriority="49"/>
-    <w:lsdException w:name="Grid Table 5 Dark Accent 4" w:uiPriority="50"/>
-    <w:lsdException w:name="Grid Table 6 Colorful Accent 4" w:uiPriority="51"/>
-    <w:lsdException w:name="Grid Table 7 Colorful Accent 4" w:uiPriority="52"/>
-    <w:lsdException w:name="Grid Table 1 Light Accent 5" w:uiPriority="46"/>
-    <w:lsdException w:name="Grid Table 2 Accent 5" w:uiPriority="47"/>
-    <w:lsdException w:name="Grid Table 3 Accent 5" w:uiPriority="48"/>
-    <w:lsdException w:name="Grid Table 4 Accent 5" w:uiPriority="49"/>
-    <w:lsdException w:name="Grid Table 5 Dark Accent 5" w:uiPriority="50"/>
-    <w:lsdException w:name="Grid Table 6 Colorful Accent 5" w:uiPriority="51"/>
-    <w:lsdException w:name="Grid Table 7 Colorful Accent 5" w:uiPriority="52"/>
-    <w:lsdException w:name="Grid Table 1 Light Accent 6" w:uiPriority="46"/>
-    <w:lsdException w:name="Grid Table 2 Accent 6" w:uiPriority="47"/>
-    <w:lsdException w:name="Grid Table 3 Accent 6" w:uiPriority="48"/>
-    <w:lsdException w:name="Grid Table 4 Accent 6" w:uiPriority="49"/>
-    <w:lsdException w:name="Grid Table 5 Dark Accent 6" w:uiPriority="50"/>
-    <w:lsdException w:name="Grid Table 6 Colorful Accent 6" w:uiPriority="51"/>
-    <w:lsdException w:name="Grid Table 7 Colorful Accent 6" w:uiPriority="52"/>
-    <w:lsdException w:name="List Table 1 Light" w:uiPriority="46"/>
-    <w:lsdException w:name="List Table 2" w:uiPriority="47"/>
-    <w:lsdException w:name="List Table 3" w:uiPriority="48"/>
-    <w:lsdException w:name="List Table 4" w:uiPriority="49"/>
-    <w:lsdException w:name="List Table 5 Dark" w:uiPriority="50"/>
-    <w:lsdException w:name="List Table 6 Colorful" w:uiPriority="51"/>
-    <w:lsdException w:name="List Table 7 Colorful" w:uiPriority="52"/>
-    <w:lsdException w:name="List Table 1 Light Accent 1" w:uiPriority="46"/>
-    <w:lsdException w:name="List Table 2 Accent 1" w:uiPriority="47"/>
-    <w:lsdException w:name="List Table 3 Accent 1" w:uiPriority="48"/>
-    <w:lsdException w:name="List Table 4 Accent 1" w:uiPriority="49"/>
-    <w:lsdException w:name="List Table 5 Dark Accent 1" w:uiPriority="50"/>
-    <w:lsdException w:name="List Table 6 Colorful Accent 1" w:uiPriority="51"/>
-    <w:lsdException w:name="List Table 7 Colorful Accent 1" w:uiPriority="52"/>
-    <w:lsdException w:name="List Table 1 Light Accent 2" w:uiPriority="46"/>
-    <w:lsdException w:name="List Table 2 Accent 2" w:uiPriority="47"/>
-    <w:lsdException w:name="List Table 3 Accent 2" w:uiPriority="48"/>
-    <w:lsdException w:name="List Table 4 Accent 2" w:uiPriority="49"/>
-    <w:lsdException w:name="List Table 5 Dark Accent 2" w:uiPriority="50"/>
-    <w:lsdException w:name="List Table 6 Colorful Accent 2" w:uiPriority="51"/>
-    <w:lsdException w:name="List Table 7 Colorful Accent 2" w:uiPriority="52"/>
-    <w:lsdException w:name="List Table 1 Light Accent 3" w:uiPriority="46"/>
-    <w:lsdException w:name="List Table 2 Accent 3" w:uiPriority="47"/>
-    <w:lsdException w:name="List Table 3 Accent 3" w:uiPriority="48"/>
-    <w:lsdException w:name="List Table 4 Accent 3" w:uiPriority="49"/>
-    <w:lsdException w:name="List Table 5 Dark Accent 3" w:uiPriority="50"/>
-    <w:lsdException w:name="List Table 6 Colorful Accent 3" w:uiPriority="51"/>
-    <w:lsdException w:name="List Table 7 Colorful Accent 3" w:uiPriority="52"/>
-    <w:lsdException w:name="List Table 1 Light Accent 4" w:uiPriority="46"/>
-    <w:lsdException w:name="List Table 2 Accent 4" w:uiPriority="47"/>
-    <w:lsdException w:name="List Table 3 Accent 4" w:uiPriority="48"/>
-    <w:lsdException w:name="List Table 4 Accent 4" w:uiPriority="49"/>
-    <w:lsdException w:name="List Table 5 Dark Accent 4" w:uiPriority="50"/>
-    <w:lsdException w:name="List Table 6 Colorful Accent 4" w:uiPriority="51"/>
-    <w:lsdException w:name="List Table 7 Colorful Accent 4" w:uiPriority="52"/>
-    <w:lsdException w:name="List Table 1 Light Accent 5" w:uiPriority="46"/>
-    <w:lsdException w:name="List Table 2 Accent 5" w:uiPriority="47"/>
-    <w:lsdException w:name="List Table 3 Accent 5" w:uiPriority="48"/>
-    <w:lsdException w:name="List Table 4 Accent 5" w:uiPriority="49"/>
-    <w:lsdException w:name="List Table 5 Dark Accent 5" w:uiPriority="50"/>
-    <w:lsdException w:name="List Table 6 Colorful Accent 5" w:uiPriority="51"/>
-    <w:lsdException w:name="List Table 7 Colorful Accent 5" w:uiPriority="52"/>
-    <w:lsdException w:name="List Table 1 Light Accent 6" w:uiPriority="46"/>
-    <w:lsdException w:name="List Table 2 Accent 6" w:uiPriority="47"/>
-    <w:lsdException w:name="List Table 3 Accent 6" w:uiPriority="48"/>
-    <w:lsdException w:name="List Table 4 Accent 6" w:uiPriority="49"/>
-    <w:lsdException w:name="List Table 5 Dark Accent 6" w:uiPriority="50"/>
-    <w:lsdException w:name="List Table 6 Colorful Accent 6" w:uiPriority="51"/>
-    <w:lsdException w:name="List Table 7 Colorful Accent 6" w:uiPriority="52"/>
-  </w:latentStyles>
-  <w:style w:type="paragraph" w:default="1" w:styleId="Normal">
-    <w:name w:val="Normal"/>
-    <w:qFormat/>
-  </w:style>
-  <w:style w:type="character" w:default="1" w:styleId="Fuentedeprrafopredeter">
-    <w:name w:val="Default Paragraph Font"/>
-    <w:uiPriority w:val="1"/>
-    <w:semiHidden/>
-    <w:unhideWhenUsed/>
-  </w:style>
-  <w:style w:type="table" w:default="1" w:styleId="Tablanormal">
-    <w:name w:val="Normal Table"/>
-    <w:uiPriority w:val="99"/>
-    <w:semiHidden/>
-    <w:unhideWhenUsed/>
-    <w:tblPr>
-      <w:tblInd w:w="0" w:type="dxa"/>
-      <w:tblCellMar>
-        <w:top w:w="0" w:type="dxa"/>
-        <w:left w:w="108" w:type="dxa"/>
-        <w:bottom w:w="0" w:type="dxa"/>
-        <w:right w:w="108" w:type="dxa"/>
-      </w:tblCellMar>
-    </w:tblPr>
-  </w:style>
-  <w:style w:type="numbering" w:default="1" w:styleId="Sinlista">
-    <w:name w:val="No List"/>
-    <w:uiPriority w:val="99"/>
-    <w:semiHidden/>
-    <w:unhideWhenUsed/>
-  </w:style>
-  <w:style w:type="paragraph" w:customStyle="1" w:styleId="6B3122DA143D4E20AD8C6372DC6465CF">
-    <w:name w:val="6B3122DA143D4E20AD8C6372DC6465CF"/>
-  </w:style>
-  <w:style w:type="paragraph" w:customStyle="1" w:styleId="D8E8289B987C42D090938C69D8D165A1">
-    <w:name w:val="D8E8289B987C42D090938C69D8D165A1"/>
-  </w:style>
-  <w:style w:type="paragraph" w:customStyle="1" w:styleId="D3C3D66AAC634E92B32E959B893BC3B4">
-    <w:name w:val="D3C3D66AAC634E92B32E959B893BC3B4"/>
-  </w:style>
-</w:styles>
-</file>
-
-<file path=word/glossary/webSettings.xml><?xml version="1.0" encoding="utf-8"?>
-<w:webSettings xmlns:mc="http://schemas.openxmlformats.org/markup-compatibility/2006" xmlns:r="http://schemas.openxmlformats.org/officeDocument/2006/relationships" xmlns:w="http://schemas.openxmlformats.org/wordprocessingml/2006/main" xmlns:w14="http://schemas.microsoft.com/office/word/2010/wordml" xmlns:w15="http://schemas.microsoft.com/office/word/2012/wordml" mc:Ignorable="w14 w15">
-  <w:optimizeForBrowser/>
-  <w:allowPNG/>
-</w:webSettings>
-</file>
-
 <file path=word/theme/theme1.xml><?xml version="1.0" encoding="utf-8"?>
 <a:theme xmlns:a="http://schemas.openxmlformats.org/drawingml/2006/main" name="Banded">
   <a:themeElements>
@@ -3511,141 +3226,6 @@
 </file>
 
 <file path=customXml/item1.xml><?xml version="1.0" encoding="utf-8"?>
-<p:properties xmlns:p="http://schemas.microsoft.com/office/2006/metadata/properties" xmlns:xsi="http://www.w3.org/2001/XMLSchema-instance" xmlns:pc="http://schemas.microsoft.com/office/infopath/2007/PartnerControls">
-  <documentManagement>
-    <APDescription xmlns="4873beb7-5857-4685-be1f-d57550cc96cc" xsi:nil="true"/>
-    <AssetExpire xmlns="4873beb7-5857-4685-be1f-d57550cc96cc">2029-01-01T08:00:00+00:00</AssetExpire>
-    <CampaignTagsTaxHTField0 xmlns="4873beb7-5857-4685-be1f-d57550cc96cc">
-      <Terms xmlns="http://schemas.microsoft.com/office/infopath/2007/PartnerControls"/>
-    </CampaignTagsTaxHTField0>
-    <IntlLangReviewDate xmlns="4873beb7-5857-4685-be1f-d57550cc96cc" xsi:nil="true"/>
-    <TPFriendlyName xmlns="4873beb7-5857-4685-be1f-d57550cc96cc" xsi:nil="true"/>
-    <IntlLangReview xmlns="4873beb7-5857-4685-be1f-d57550cc96cc">false</IntlLangReview>
-    <LocLastLocAttemptVersionLookup xmlns="4873beb7-5857-4685-be1f-d57550cc96cc">864570</LocLastLocAttemptVersionLookup>
-    <PolicheckWords xmlns="4873beb7-5857-4685-be1f-d57550cc96cc" xsi:nil="true"/>
-    <SubmitterId xmlns="4873beb7-5857-4685-be1f-d57550cc96cc" xsi:nil="true"/>
-    <AcquiredFrom xmlns="4873beb7-5857-4685-be1f-d57550cc96cc">Internal MS</AcquiredFrom>
-    <EditorialStatus xmlns="4873beb7-5857-4685-be1f-d57550cc96cc">Complete</EditorialStatus>
-    <Markets xmlns="4873beb7-5857-4685-be1f-d57550cc96cc"/>
-    <OriginAsset xmlns="4873beb7-5857-4685-be1f-d57550cc96cc" xsi:nil="true"/>
-    <AssetStart xmlns="4873beb7-5857-4685-be1f-d57550cc96cc">2012-11-01T04:53:00+00:00</AssetStart>
-    <FriendlyTitle xmlns="4873beb7-5857-4685-be1f-d57550cc96cc" xsi:nil="true"/>
-    <MarketSpecific xmlns="4873beb7-5857-4685-be1f-d57550cc96cc">false</MarketSpecific>
-    <TPNamespace xmlns="4873beb7-5857-4685-be1f-d57550cc96cc" xsi:nil="true"/>
-    <PublishStatusLookup xmlns="4873beb7-5857-4685-be1f-d57550cc96cc">
-      <Value>1655138</Value>
-    </PublishStatusLookup>
-    <APAuthor xmlns="4873beb7-5857-4685-be1f-d57550cc96cc">
-      <UserInfo>
-        <DisplayName>MIDDLEEAST\v-keerth</DisplayName>
-        <AccountId>2799</AccountId>
-        <AccountType/>
-      </UserInfo>
-    </APAuthor>
-    <TPCommandLine xmlns="4873beb7-5857-4685-be1f-d57550cc96cc" xsi:nil="true"/>
-    <IntlLangReviewer xmlns="4873beb7-5857-4685-be1f-d57550cc96cc" xsi:nil="true"/>
-    <OpenTemplate xmlns="4873beb7-5857-4685-be1f-d57550cc96cc">true</OpenTemplate>
-    <CSXSubmissionDate xmlns="4873beb7-5857-4685-be1f-d57550cc96cc" xsi:nil="true"/>
-    <TaxCatchAll xmlns="4873beb7-5857-4685-be1f-d57550cc96cc"/>
-    <Manager xmlns="4873beb7-5857-4685-be1f-d57550cc96cc" xsi:nil="true"/>
-    <NumericId xmlns="4873beb7-5857-4685-be1f-d57550cc96cc" xsi:nil="true"/>
-    <ParentAssetId xmlns="4873beb7-5857-4685-be1f-d57550cc96cc" xsi:nil="true"/>
-    <OriginalSourceMarket xmlns="4873beb7-5857-4685-be1f-d57550cc96cc" xsi:nil="true"/>
-    <ApprovalStatus xmlns="4873beb7-5857-4685-be1f-d57550cc96cc">InProgress</ApprovalStatus>
-    <TPComponent xmlns="4873beb7-5857-4685-be1f-d57550cc96cc" xsi:nil="true"/>
-    <EditorialTags xmlns="4873beb7-5857-4685-be1f-d57550cc96cc" xsi:nil="true"/>
-    <TPExecutable xmlns="4873beb7-5857-4685-be1f-d57550cc96cc" xsi:nil="true"/>
-    <TPLaunchHelpLink xmlns="4873beb7-5857-4685-be1f-d57550cc96cc" xsi:nil="true"/>
-    <LocComments xmlns="4873beb7-5857-4685-be1f-d57550cc96cc" xsi:nil="true"/>
-    <LocRecommendedHandoff xmlns="4873beb7-5857-4685-be1f-d57550cc96cc" xsi:nil="true"/>
-    <SourceTitle xmlns="4873beb7-5857-4685-be1f-d57550cc96cc" xsi:nil="true"/>
-    <CSXUpdate xmlns="4873beb7-5857-4685-be1f-d57550cc96cc">false</CSXUpdate>
-    <IntlLocPriority xmlns="4873beb7-5857-4685-be1f-d57550cc96cc" xsi:nil="true"/>
-    <UAProjectedTotalWords xmlns="4873beb7-5857-4685-be1f-d57550cc96cc" xsi:nil="true"/>
-    <AssetType xmlns="4873beb7-5857-4685-be1f-d57550cc96cc">TP</AssetType>
-    <MachineTranslated xmlns="4873beb7-5857-4685-be1f-d57550cc96cc">false</MachineTranslated>
-    <OutputCachingOn xmlns="4873beb7-5857-4685-be1f-d57550cc96cc">false</OutputCachingOn>
-    <TemplateStatus xmlns="4873beb7-5857-4685-be1f-d57550cc96cc">Complete</TemplateStatus>
-    <IsSearchable xmlns="4873beb7-5857-4685-be1f-d57550cc96cc">true</IsSearchable>
-    <ContentItem xmlns="4873beb7-5857-4685-be1f-d57550cc96cc" xsi:nil="true"/>
-    <HandoffToMSDN xmlns="4873beb7-5857-4685-be1f-d57550cc96cc" xsi:nil="true"/>
-    <ShowIn xmlns="4873beb7-5857-4685-be1f-d57550cc96cc">Show everywhere</ShowIn>
-    <ThumbnailAssetId xmlns="4873beb7-5857-4685-be1f-d57550cc96cc" xsi:nil="true"/>
-    <UALocComments xmlns="4873beb7-5857-4685-be1f-d57550cc96cc" xsi:nil="true"/>
-    <UALocRecommendation xmlns="4873beb7-5857-4685-be1f-d57550cc96cc">Localize</UALocRecommendation>
-    <LastModifiedDateTime xmlns="4873beb7-5857-4685-be1f-d57550cc96cc" xsi:nil="true"/>
-    <LegacyData xmlns="4873beb7-5857-4685-be1f-d57550cc96cc" xsi:nil="true"/>
-    <LocManualTestRequired xmlns="4873beb7-5857-4685-be1f-d57550cc96cc">false</LocManualTestRequired>
-    <LocMarketGroupTiers2 xmlns="4873beb7-5857-4685-be1f-d57550cc96cc" xsi:nil="true"/>
-    <ClipArtFilename xmlns="4873beb7-5857-4685-be1f-d57550cc96cc" xsi:nil="true"/>
-    <TPApplication xmlns="4873beb7-5857-4685-be1f-d57550cc96cc" xsi:nil="true"/>
-    <CSXHash xmlns="4873beb7-5857-4685-be1f-d57550cc96cc" xsi:nil="true"/>
-    <DirectSourceMarket xmlns="4873beb7-5857-4685-be1f-d57550cc96cc" xsi:nil="true"/>
-    <PrimaryImageGen xmlns="4873beb7-5857-4685-be1f-d57550cc96cc">true</PrimaryImageGen>
-    <PlannedPubDate xmlns="4873beb7-5857-4685-be1f-d57550cc96cc" xsi:nil="true"/>
-    <CSXSubmissionMarket xmlns="4873beb7-5857-4685-be1f-d57550cc96cc" xsi:nil="true"/>
-    <Downloads xmlns="4873beb7-5857-4685-be1f-d57550cc96cc">0</Downloads>
-    <ArtSampleDocs xmlns="4873beb7-5857-4685-be1f-d57550cc96cc" xsi:nil="true"/>
-    <TrustLevel xmlns="4873beb7-5857-4685-be1f-d57550cc96cc">1 Microsoft Managed Content</TrustLevel>
-    <BlockPublish xmlns="4873beb7-5857-4685-be1f-d57550cc96cc">false</BlockPublish>
-    <TPLaunchHelpLinkType xmlns="4873beb7-5857-4685-be1f-d57550cc96cc">Template</TPLaunchHelpLinkType>
-    <LocalizationTagsTaxHTField0 xmlns="4873beb7-5857-4685-be1f-d57550cc96cc">
-      <Terms xmlns="http://schemas.microsoft.com/office/infopath/2007/PartnerControls"/>
-    </LocalizationTagsTaxHTField0>
-    <BusinessGroup xmlns="4873beb7-5857-4685-be1f-d57550cc96cc" xsi:nil="true"/>
-    <Providers xmlns="4873beb7-5857-4685-be1f-d57550cc96cc" xsi:nil="true"/>
-    <TemplateTemplateType xmlns="4873beb7-5857-4685-be1f-d57550cc96cc">Word Document Template</TemplateTemplateType>
-    <TimesCloned xmlns="4873beb7-5857-4685-be1f-d57550cc96cc" xsi:nil="true"/>
-    <TPAppVersion xmlns="4873beb7-5857-4685-be1f-d57550cc96cc" xsi:nil="true"/>
-    <VoteCount xmlns="4873beb7-5857-4685-be1f-d57550cc96cc" xsi:nil="true"/>
-    <AverageRating xmlns="4873beb7-5857-4685-be1f-d57550cc96cc" xsi:nil="true"/>
-    <FeatureTagsTaxHTField0 xmlns="4873beb7-5857-4685-be1f-d57550cc96cc">
-      <Terms xmlns="http://schemas.microsoft.com/office/infopath/2007/PartnerControls"/>
-    </FeatureTagsTaxHTField0>
-    <Provider xmlns="4873beb7-5857-4685-be1f-d57550cc96cc" xsi:nil="true"/>
-    <UACurrentWords xmlns="4873beb7-5857-4685-be1f-d57550cc96cc" xsi:nil="true"/>
-    <AssetId xmlns="4873beb7-5857-4685-be1f-d57550cc96cc">TP103749966</AssetId>
-    <TPClientViewer xmlns="4873beb7-5857-4685-be1f-d57550cc96cc" xsi:nil="true"/>
-    <DSATActionTaken xmlns="4873beb7-5857-4685-be1f-d57550cc96cc" xsi:nil="true"/>
-    <APEditor xmlns="4873beb7-5857-4685-be1f-d57550cc96cc">
-      <UserInfo>
-        <DisplayName/>
-        <AccountId xsi:nil="true"/>
-        <AccountType/>
-      </UserInfo>
-    </APEditor>
-    <TPInstallLocation xmlns="4873beb7-5857-4685-be1f-d57550cc96cc" xsi:nil="true"/>
-    <OOCacheId xmlns="4873beb7-5857-4685-be1f-d57550cc96cc" xsi:nil="true"/>
-    <IsDeleted xmlns="4873beb7-5857-4685-be1f-d57550cc96cc">false</IsDeleted>
-    <PublishTargets xmlns="4873beb7-5857-4685-be1f-d57550cc96cc">OfficeOnlineVNext</PublishTargets>
-    <ApprovalLog xmlns="4873beb7-5857-4685-be1f-d57550cc96cc" xsi:nil="true"/>
-    <BugNumber xmlns="4873beb7-5857-4685-be1f-d57550cc96cc" xsi:nil="true"/>
-    <CrawlForDependencies xmlns="4873beb7-5857-4685-be1f-d57550cc96cc">false</CrawlForDependencies>
-    <InternalTagsTaxHTField0 xmlns="4873beb7-5857-4685-be1f-d57550cc96cc">
-      <Terms xmlns="http://schemas.microsoft.com/office/infopath/2007/PartnerControls"/>
-    </InternalTagsTaxHTField0>
-    <LastHandOff xmlns="4873beb7-5857-4685-be1f-d57550cc96cc" xsi:nil="true"/>
-    <Milestone xmlns="4873beb7-5857-4685-be1f-d57550cc96cc" xsi:nil="true"/>
-    <OriginalRelease xmlns="4873beb7-5857-4685-be1f-d57550cc96cc">15</OriginalRelease>
-    <RecommendationsModifier xmlns="4873beb7-5857-4685-be1f-d57550cc96cc" xsi:nil="true"/>
-    <ScenarioTagsTaxHTField0 xmlns="4873beb7-5857-4685-be1f-d57550cc96cc">
-      <Terms xmlns="http://schemas.microsoft.com/office/infopath/2007/PartnerControls"/>
-    </ScenarioTagsTaxHTField0>
-    <UANotes xmlns="4873beb7-5857-4685-be1f-d57550cc96cc" xsi:nil="true"/>
-  </documentManagement>
-</p:properties>
-</file>
-
-<file path=customXml/item2.xml><?xml version="1.0" encoding="utf-8"?>
-<?mso-contentType ?>
-<FormTemplates xmlns="http://schemas.microsoft.com/sharepoint/v3/contenttype/forms">
-  <Display>DocumentLibraryForm</Display>
-  <Edit>AssetEditForm</Edit>
-  <New>DocumentLibraryForm</New>
-</FormTemplates>
-</file>
-
-<file path=customXml/item3.xml><?xml version="1.0" encoding="utf-8"?>
 <ct:contentTypeSchema xmlns:ct="http://schemas.microsoft.com/office/2006/metadata/contentType" xmlns:ma="http://schemas.microsoft.com/office/2006/metadata/properties/metaAttributes" ct:_="" ma:_="" ma:contentTypeName="TemplateFile" ma:contentTypeID="0x0101006EDDDB5EE6D98C44930B742096920B300400F5B6D36B3EF94B4E9A635CDF2A18F5B8" ma:contentTypeVersion="72" ma:contentTypeDescription="Create a new document." ma:contentTypeScope="" ma:versionID="a23e56308344d904b51738559c3d67c9">
   <xsd:schema xmlns:xsd="http://www.w3.org/2001/XMLSchema" xmlns:xs="http://www.w3.org/2001/XMLSchema" xmlns:p="http://schemas.microsoft.com/office/2006/metadata/properties" xmlns:ns2="4873beb7-5857-4685-be1f-d57550cc96cc" targetNamespace="http://schemas.microsoft.com/office/2006/metadata/properties" ma:root="true" ma:fieldsID="cd0908cc4600e77bf5da051303e00c8d" ns2:_="">
     <xsd:import namespace="4873beb7-5857-4685-be1f-d57550cc96cc"/>
@@ -4685,6 +4265,141 @@
 </ct:contentTypeSchema>
 </file>
 
+<file path=customXml/item2.xml><?xml version="1.0" encoding="utf-8"?>
+<?mso-contentType ?>
+<FormTemplates xmlns="http://schemas.microsoft.com/sharepoint/v3/contenttype/forms">
+  <Display>DocumentLibraryForm</Display>
+  <Edit>AssetEditForm</Edit>
+  <New>DocumentLibraryForm</New>
+</FormTemplates>
+</file>
+
+<file path=customXml/item3.xml><?xml version="1.0" encoding="utf-8"?>
+<p:properties xmlns:p="http://schemas.microsoft.com/office/2006/metadata/properties" xmlns:xsi="http://www.w3.org/2001/XMLSchema-instance" xmlns:pc="http://schemas.microsoft.com/office/infopath/2007/PartnerControls">
+  <documentManagement>
+    <APDescription xmlns="4873beb7-5857-4685-be1f-d57550cc96cc" xsi:nil="true"/>
+    <AssetExpire xmlns="4873beb7-5857-4685-be1f-d57550cc96cc">2029-01-01T08:00:00+00:00</AssetExpire>
+    <CampaignTagsTaxHTField0 xmlns="4873beb7-5857-4685-be1f-d57550cc96cc">
+      <Terms xmlns="http://schemas.microsoft.com/office/infopath/2007/PartnerControls"/>
+    </CampaignTagsTaxHTField0>
+    <IntlLangReviewDate xmlns="4873beb7-5857-4685-be1f-d57550cc96cc" xsi:nil="true"/>
+    <TPFriendlyName xmlns="4873beb7-5857-4685-be1f-d57550cc96cc" xsi:nil="true"/>
+    <IntlLangReview xmlns="4873beb7-5857-4685-be1f-d57550cc96cc">false</IntlLangReview>
+    <LocLastLocAttemptVersionLookup xmlns="4873beb7-5857-4685-be1f-d57550cc96cc">864570</LocLastLocAttemptVersionLookup>
+    <PolicheckWords xmlns="4873beb7-5857-4685-be1f-d57550cc96cc" xsi:nil="true"/>
+    <SubmitterId xmlns="4873beb7-5857-4685-be1f-d57550cc96cc" xsi:nil="true"/>
+    <AcquiredFrom xmlns="4873beb7-5857-4685-be1f-d57550cc96cc">Internal MS</AcquiredFrom>
+    <EditorialStatus xmlns="4873beb7-5857-4685-be1f-d57550cc96cc">Complete</EditorialStatus>
+    <Markets xmlns="4873beb7-5857-4685-be1f-d57550cc96cc"/>
+    <OriginAsset xmlns="4873beb7-5857-4685-be1f-d57550cc96cc" xsi:nil="true"/>
+    <AssetStart xmlns="4873beb7-5857-4685-be1f-d57550cc96cc">2012-11-01T04:53:00+00:00</AssetStart>
+    <FriendlyTitle xmlns="4873beb7-5857-4685-be1f-d57550cc96cc" xsi:nil="true"/>
+    <MarketSpecific xmlns="4873beb7-5857-4685-be1f-d57550cc96cc">false</MarketSpecific>
+    <TPNamespace xmlns="4873beb7-5857-4685-be1f-d57550cc96cc" xsi:nil="true"/>
+    <PublishStatusLookup xmlns="4873beb7-5857-4685-be1f-d57550cc96cc">
+      <Value>1655138</Value>
+    </PublishStatusLookup>
+    <APAuthor xmlns="4873beb7-5857-4685-be1f-d57550cc96cc">
+      <UserInfo>
+        <DisplayName>MIDDLEEAST\v-keerth</DisplayName>
+        <AccountId>2799</AccountId>
+        <AccountType/>
+      </UserInfo>
+    </APAuthor>
+    <TPCommandLine xmlns="4873beb7-5857-4685-be1f-d57550cc96cc" xsi:nil="true"/>
+    <IntlLangReviewer xmlns="4873beb7-5857-4685-be1f-d57550cc96cc" xsi:nil="true"/>
+    <OpenTemplate xmlns="4873beb7-5857-4685-be1f-d57550cc96cc">true</OpenTemplate>
+    <CSXSubmissionDate xmlns="4873beb7-5857-4685-be1f-d57550cc96cc" xsi:nil="true"/>
+    <TaxCatchAll xmlns="4873beb7-5857-4685-be1f-d57550cc96cc"/>
+    <Manager xmlns="4873beb7-5857-4685-be1f-d57550cc96cc" xsi:nil="true"/>
+    <NumericId xmlns="4873beb7-5857-4685-be1f-d57550cc96cc" xsi:nil="true"/>
+    <ParentAssetId xmlns="4873beb7-5857-4685-be1f-d57550cc96cc" xsi:nil="true"/>
+    <OriginalSourceMarket xmlns="4873beb7-5857-4685-be1f-d57550cc96cc" xsi:nil="true"/>
+    <ApprovalStatus xmlns="4873beb7-5857-4685-be1f-d57550cc96cc">InProgress</ApprovalStatus>
+    <TPComponent xmlns="4873beb7-5857-4685-be1f-d57550cc96cc" xsi:nil="true"/>
+    <EditorialTags xmlns="4873beb7-5857-4685-be1f-d57550cc96cc" xsi:nil="true"/>
+    <TPExecutable xmlns="4873beb7-5857-4685-be1f-d57550cc96cc" xsi:nil="true"/>
+    <TPLaunchHelpLink xmlns="4873beb7-5857-4685-be1f-d57550cc96cc" xsi:nil="true"/>
+    <LocComments xmlns="4873beb7-5857-4685-be1f-d57550cc96cc" xsi:nil="true"/>
+    <LocRecommendedHandoff xmlns="4873beb7-5857-4685-be1f-d57550cc96cc" xsi:nil="true"/>
+    <SourceTitle xmlns="4873beb7-5857-4685-be1f-d57550cc96cc" xsi:nil="true"/>
+    <CSXUpdate xmlns="4873beb7-5857-4685-be1f-d57550cc96cc">false</CSXUpdate>
+    <IntlLocPriority xmlns="4873beb7-5857-4685-be1f-d57550cc96cc" xsi:nil="true"/>
+    <UAProjectedTotalWords xmlns="4873beb7-5857-4685-be1f-d57550cc96cc" xsi:nil="true"/>
+    <AssetType xmlns="4873beb7-5857-4685-be1f-d57550cc96cc">TP</AssetType>
+    <MachineTranslated xmlns="4873beb7-5857-4685-be1f-d57550cc96cc">false</MachineTranslated>
+    <OutputCachingOn xmlns="4873beb7-5857-4685-be1f-d57550cc96cc">false</OutputCachingOn>
+    <TemplateStatus xmlns="4873beb7-5857-4685-be1f-d57550cc96cc">Complete</TemplateStatus>
+    <IsSearchable xmlns="4873beb7-5857-4685-be1f-d57550cc96cc">true</IsSearchable>
+    <ContentItem xmlns="4873beb7-5857-4685-be1f-d57550cc96cc" xsi:nil="true"/>
+    <HandoffToMSDN xmlns="4873beb7-5857-4685-be1f-d57550cc96cc" xsi:nil="true"/>
+    <ShowIn xmlns="4873beb7-5857-4685-be1f-d57550cc96cc">Show everywhere</ShowIn>
+    <ThumbnailAssetId xmlns="4873beb7-5857-4685-be1f-d57550cc96cc" xsi:nil="true"/>
+    <UALocComments xmlns="4873beb7-5857-4685-be1f-d57550cc96cc" xsi:nil="true"/>
+    <UALocRecommendation xmlns="4873beb7-5857-4685-be1f-d57550cc96cc">Localize</UALocRecommendation>
+    <LastModifiedDateTime xmlns="4873beb7-5857-4685-be1f-d57550cc96cc" xsi:nil="true"/>
+    <LegacyData xmlns="4873beb7-5857-4685-be1f-d57550cc96cc" xsi:nil="true"/>
+    <LocManualTestRequired xmlns="4873beb7-5857-4685-be1f-d57550cc96cc">false</LocManualTestRequired>
+    <LocMarketGroupTiers2 xmlns="4873beb7-5857-4685-be1f-d57550cc96cc" xsi:nil="true"/>
+    <ClipArtFilename xmlns="4873beb7-5857-4685-be1f-d57550cc96cc" xsi:nil="true"/>
+    <TPApplication xmlns="4873beb7-5857-4685-be1f-d57550cc96cc" xsi:nil="true"/>
+    <CSXHash xmlns="4873beb7-5857-4685-be1f-d57550cc96cc" xsi:nil="true"/>
+    <DirectSourceMarket xmlns="4873beb7-5857-4685-be1f-d57550cc96cc" xsi:nil="true"/>
+    <PrimaryImageGen xmlns="4873beb7-5857-4685-be1f-d57550cc96cc">true</PrimaryImageGen>
+    <PlannedPubDate xmlns="4873beb7-5857-4685-be1f-d57550cc96cc" xsi:nil="true"/>
+    <CSXSubmissionMarket xmlns="4873beb7-5857-4685-be1f-d57550cc96cc" xsi:nil="true"/>
+    <Downloads xmlns="4873beb7-5857-4685-be1f-d57550cc96cc">0</Downloads>
+    <ArtSampleDocs xmlns="4873beb7-5857-4685-be1f-d57550cc96cc" xsi:nil="true"/>
+    <TrustLevel xmlns="4873beb7-5857-4685-be1f-d57550cc96cc">1 Microsoft Managed Content</TrustLevel>
+    <BlockPublish xmlns="4873beb7-5857-4685-be1f-d57550cc96cc">false</BlockPublish>
+    <TPLaunchHelpLinkType xmlns="4873beb7-5857-4685-be1f-d57550cc96cc">Template</TPLaunchHelpLinkType>
+    <LocalizationTagsTaxHTField0 xmlns="4873beb7-5857-4685-be1f-d57550cc96cc">
+      <Terms xmlns="http://schemas.microsoft.com/office/infopath/2007/PartnerControls"/>
+    </LocalizationTagsTaxHTField0>
+    <BusinessGroup xmlns="4873beb7-5857-4685-be1f-d57550cc96cc" xsi:nil="true"/>
+    <Providers xmlns="4873beb7-5857-4685-be1f-d57550cc96cc" xsi:nil="true"/>
+    <TemplateTemplateType xmlns="4873beb7-5857-4685-be1f-d57550cc96cc">Word Document Template</TemplateTemplateType>
+    <TimesCloned xmlns="4873beb7-5857-4685-be1f-d57550cc96cc" xsi:nil="true"/>
+    <TPAppVersion xmlns="4873beb7-5857-4685-be1f-d57550cc96cc" xsi:nil="true"/>
+    <VoteCount xmlns="4873beb7-5857-4685-be1f-d57550cc96cc" xsi:nil="true"/>
+    <AverageRating xmlns="4873beb7-5857-4685-be1f-d57550cc96cc" xsi:nil="true"/>
+    <FeatureTagsTaxHTField0 xmlns="4873beb7-5857-4685-be1f-d57550cc96cc">
+      <Terms xmlns="http://schemas.microsoft.com/office/infopath/2007/PartnerControls"/>
+    </FeatureTagsTaxHTField0>
+    <Provider xmlns="4873beb7-5857-4685-be1f-d57550cc96cc" xsi:nil="true"/>
+    <UACurrentWords xmlns="4873beb7-5857-4685-be1f-d57550cc96cc" xsi:nil="true"/>
+    <AssetId xmlns="4873beb7-5857-4685-be1f-d57550cc96cc">TP103749966</AssetId>
+    <TPClientViewer xmlns="4873beb7-5857-4685-be1f-d57550cc96cc" xsi:nil="true"/>
+    <DSATActionTaken xmlns="4873beb7-5857-4685-be1f-d57550cc96cc" xsi:nil="true"/>
+    <APEditor xmlns="4873beb7-5857-4685-be1f-d57550cc96cc">
+      <UserInfo>
+        <DisplayName/>
+        <AccountId xsi:nil="true"/>
+        <AccountType/>
+      </UserInfo>
+    </APEditor>
+    <TPInstallLocation xmlns="4873beb7-5857-4685-be1f-d57550cc96cc" xsi:nil="true"/>
+    <OOCacheId xmlns="4873beb7-5857-4685-be1f-d57550cc96cc" xsi:nil="true"/>
+    <IsDeleted xmlns="4873beb7-5857-4685-be1f-d57550cc96cc">false</IsDeleted>
+    <PublishTargets xmlns="4873beb7-5857-4685-be1f-d57550cc96cc">OfficeOnlineVNext</PublishTargets>
+    <ApprovalLog xmlns="4873beb7-5857-4685-be1f-d57550cc96cc" xsi:nil="true"/>
+    <BugNumber xmlns="4873beb7-5857-4685-be1f-d57550cc96cc" xsi:nil="true"/>
+    <CrawlForDependencies xmlns="4873beb7-5857-4685-be1f-d57550cc96cc">false</CrawlForDependencies>
+    <InternalTagsTaxHTField0 xmlns="4873beb7-5857-4685-be1f-d57550cc96cc">
+      <Terms xmlns="http://schemas.microsoft.com/office/infopath/2007/PartnerControls"/>
+    </InternalTagsTaxHTField0>
+    <LastHandOff xmlns="4873beb7-5857-4685-be1f-d57550cc96cc" xsi:nil="true"/>
+    <Milestone xmlns="4873beb7-5857-4685-be1f-d57550cc96cc" xsi:nil="true"/>
+    <OriginalRelease xmlns="4873beb7-5857-4685-be1f-d57550cc96cc">15</OriginalRelease>
+    <RecommendationsModifier xmlns="4873beb7-5857-4685-be1f-d57550cc96cc" xsi:nil="true"/>
+    <ScenarioTagsTaxHTField0 xmlns="4873beb7-5857-4685-be1f-d57550cc96cc">
+      <Terms xmlns="http://schemas.microsoft.com/office/infopath/2007/PartnerControls"/>
+    </ScenarioTagsTaxHTField0>
+    <UANotes xmlns="4873beb7-5857-4685-be1f-d57550cc96cc" xsi:nil="true"/>
+  </documentManagement>
+</p:properties>
+</file>
+
 <file path=customXml/item4.xml><?xml version="1.0" encoding="utf-8"?>
 <b:Sources xmlns:b="http://schemas.openxmlformats.org/officeDocument/2006/bibliography" SelectedStyle="\APA.XSL" StyleName="APA">
   <b:Source>
@@ -4739,24 +4454,6 @@
 </file>
 
 <file path=customXml/itemProps1.xml><?xml version="1.0" encoding="utf-8"?>
-<ds:datastoreItem xmlns:ds="http://schemas.openxmlformats.org/officeDocument/2006/customXml" ds:itemID="{83AE4ADC-D632-40A7-A0C1-0481BB069C4F}">
-  <ds:schemaRefs>
-    <ds:schemaRef ds:uri="http://schemas.microsoft.com/office/2006/metadata/properties"/>
-    <ds:schemaRef ds:uri="http://schemas.microsoft.com/office/infopath/2007/PartnerControls"/>
-    <ds:schemaRef ds:uri="4873beb7-5857-4685-be1f-d57550cc96cc"/>
-  </ds:schemaRefs>
-</ds:datastoreItem>
-</file>
-
-<file path=customXml/itemProps2.xml><?xml version="1.0" encoding="utf-8"?>
-<ds:datastoreItem xmlns:ds="http://schemas.openxmlformats.org/officeDocument/2006/customXml" ds:itemID="{FF740C13-C6A2-43D3-86C5-4CBB969C2CB1}">
-  <ds:schemaRefs>
-    <ds:schemaRef ds:uri="http://schemas.microsoft.com/sharepoint/v3/contenttype/forms"/>
-  </ds:schemaRefs>
-</ds:datastoreItem>
-</file>
-
-<file path=customXml/itemProps3.xml><?xml version="1.0" encoding="utf-8"?>
 <ds:datastoreItem xmlns:ds="http://schemas.openxmlformats.org/officeDocument/2006/customXml" ds:itemID="{88FF2527-3592-4DBF-9FD9-FEA06E5BF9A7}">
   <ds:schemaRefs>
     <ds:schemaRef ds:uri="http://schemas.microsoft.com/office/2006/metadata/contentType"/>
@@ -4774,8 +4471,26 @@
 </ds:datastoreItem>
 </file>
 
+<file path=customXml/itemProps2.xml><?xml version="1.0" encoding="utf-8"?>
+<ds:datastoreItem xmlns:ds="http://schemas.openxmlformats.org/officeDocument/2006/customXml" ds:itemID="{FF740C13-C6A2-43D3-86C5-4CBB969C2CB1}">
+  <ds:schemaRefs>
+    <ds:schemaRef ds:uri="http://schemas.microsoft.com/sharepoint/v3/contenttype/forms"/>
+  </ds:schemaRefs>
+</ds:datastoreItem>
+</file>
+
+<file path=customXml/itemProps3.xml><?xml version="1.0" encoding="utf-8"?>
+<ds:datastoreItem xmlns:ds="http://schemas.openxmlformats.org/officeDocument/2006/customXml" ds:itemID="{83AE4ADC-D632-40A7-A0C1-0481BB069C4F}">
+  <ds:schemaRefs>
+    <ds:schemaRef ds:uri="http://schemas.microsoft.com/office/2006/metadata/properties"/>
+    <ds:schemaRef ds:uri="http://schemas.microsoft.com/office/infopath/2007/PartnerControls"/>
+    <ds:schemaRef ds:uri="4873beb7-5857-4685-be1f-d57550cc96cc"/>
+  </ds:schemaRefs>
+</ds:datastoreItem>
+</file>
+
 <file path=customXml/itemProps4.xml><?xml version="1.0" encoding="utf-8"?>
-<ds:datastoreItem xmlns:ds="http://schemas.openxmlformats.org/officeDocument/2006/customXml" ds:itemID="{768A29B7-AA86-4B36-8E72-59FC7356B19E}">
+<ds:datastoreItem xmlns:ds="http://schemas.openxmlformats.org/officeDocument/2006/customXml" ds:itemID="{C84E5082-946F-4BB9-8930-323AF1F68A89}">
   <ds:schemaRefs>
     <ds:schemaRef ds:uri="http://schemas.openxmlformats.org/officeDocument/2006/bibliography"/>
   </ds:schemaRefs>

</xml_diff>

<commit_message>
Promesas: Al crear una Promesa debemos pasarle por argumento la función que vamos a ejecutar de forma asíncrona, dicha función va a recibir dos parámetros para evaluar si se ejecuto bien la función o si fallo.
</commit_message>
<xml_diff>
--- a/CursoJQuery-A-Javascript/CursoJquery-Javascript.docx
+++ b/CursoJQuery-A-Javascript/CursoJquery-Javascript.docx
@@ -28,13 +28,25 @@
           <w:lang w:val="es-MX"/>
         </w:rPr>
       </w:pPr>
-      <w:r>
-        <w:rPr>
-          <w:rFonts w:ascii="Arial" w:hAnsi="Arial" w:cs="Arial"/>
-          <w:sz w:val="20"/>
-          <w:lang w:val="es-MX"/>
-        </w:rPr>
-        <w:t>jQuery es una librería de JavaScript que hizo su lanzamiento en el año 2006 con el fin de resolver diferentes problemáticas:</w:t>
+      <w:proofErr w:type="spellStart"/>
+      <w:proofErr w:type="gramStart"/>
+      <w:r>
+        <w:rPr>
+          <w:rFonts w:ascii="Arial" w:hAnsi="Arial" w:cs="Arial"/>
+          <w:sz w:val="20"/>
+          <w:lang w:val="es-MX"/>
+        </w:rPr>
+        <w:t>jQuery</w:t>
+      </w:r>
+      <w:proofErr w:type="spellEnd"/>
+      <w:proofErr w:type="gramEnd"/>
+      <w:r>
+        <w:rPr>
+          <w:rFonts w:ascii="Arial" w:hAnsi="Arial" w:cs="Arial"/>
+          <w:sz w:val="20"/>
+          <w:lang w:val="es-MX"/>
+        </w:rPr>
+        <w:t xml:space="preserve"> es una librería de JavaScript que hizo su lanzamiento en el año 2006 con el fin de resolver diferentes problemáticas:</w:t>
       </w:r>
     </w:p>
     <w:p>
@@ -112,7 +124,43 @@
           <w:sz w:val="20"/>
           <w:lang w:val="es-MX"/>
         </w:rPr>
-        <w:t>El problema con jQuery surgió cuando se empezó a exagerar su uso y darle menor importancia a aprender JavaScript. Esto genero malos hábitos de aprendizaje y hasta en algunos casos no diferenciar jQuery de JavaScript.</w:t>
+        <w:t xml:space="preserve">El problema con </w:t>
+      </w:r>
+      <w:proofErr w:type="spellStart"/>
+      <w:r>
+        <w:rPr>
+          <w:rFonts w:ascii="Arial" w:hAnsi="Arial" w:cs="Arial"/>
+          <w:sz w:val="20"/>
+          <w:lang w:val="es-MX"/>
+        </w:rPr>
+        <w:t>jQuery</w:t>
+      </w:r>
+      <w:proofErr w:type="spellEnd"/>
+      <w:r>
+        <w:rPr>
+          <w:rFonts w:ascii="Arial" w:hAnsi="Arial" w:cs="Arial"/>
+          <w:sz w:val="20"/>
+          <w:lang w:val="es-MX"/>
+        </w:rPr>
+        <w:t xml:space="preserve"> surgió cuando se empezó a exagerar su uso y darle menor importancia a aprender JavaScript. Esto genero malos hábitos de aprendizaje y hasta en algunos casos no diferenciar </w:t>
+      </w:r>
+      <w:proofErr w:type="spellStart"/>
+      <w:r>
+        <w:rPr>
+          <w:rFonts w:ascii="Arial" w:hAnsi="Arial" w:cs="Arial"/>
+          <w:sz w:val="20"/>
+          <w:lang w:val="es-MX"/>
+        </w:rPr>
+        <w:t>jQuery</w:t>
+      </w:r>
+      <w:proofErr w:type="spellEnd"/>
+      <w:r>
+        <w:rPr>
+          <w:rFonts w:ascii="Arial" w:hAnsi="Arial" w:cs="Arial"/>
+          <w:sz w:val="20"/>
+          <w:lang w:val="es-MX"/>
+        </w:rPr>
+        <w:t xml:space="preserve"> de JavaScript.</w:t>
       </w:r>
     </w:p>
     <w:p>
@@ -142,7 +190,25 @@
           <w:sz w:val="20"/>
           <w:lang w:val="es-MX"/>
         </w:rPr>
-        <w:t>A la par de que algunos se quedaban en jQuery, estaba ocurriendo la revolución de JavaScript trayendo consigo librerías que resolvían problemas específicos.</w:t>
+        <w:t xml:space="preserve">A la par de que algunos se quedaban en </w:t>
+      </w:r>
+      <w:proofErr w:type="spellStart"/>
+      <w:r>
+        <w:rPr>
+          <w:rFonts w:ascii="Arial" w:hAnsi="Arial" w:cs="Arial"/>
+          <w:sz w:val="20"/>
+          <w:lang w:val="es-MX"/>
+        </w:rPr>
+        <w:t>jQuery</w:t>
+      </w:r>
+      <w:proofErr w:type="spellEnd"/>
+      <w:r>
+        <w:rPr>
+          <w:rFonts w:ascii="Arial" w:hAnsi="Arial" w:cs="Arial"/>
+          <w:sz w:val="20"/>
+          <w:lang w:val="es-MX"/>
+        </w:rPr>
+        <w:t>, estaba ocurriendo la revolución de JavaScript trayendo consigo librerías que resolvían problemas específicos.</w:t>
       </w:r>
     </w:p>
     <w:p>
@@ -177,7 +243,61 @@
           <w:sz w:val="20"/>
           <w:lang w:val="es-MX"/>
         </w:rPr>
-        <w:t xml:space="preserve"> JavaScript que librerías o frameworks pues uno igual puede abusar de Vue, React o Angular.</w:t>
+        <w:t xml:space="preserve"> JavaScript que librerías o </w:t>
+      </w:r>
+      <w:proofErr w:type="spellStart"/>
+      <w:r>
+        <w:rPr>
+          <w:rFonts w:ascii="Arial" w:hAnsi="Arial" w:cs="Arial"/>
+          <w:sz w:val="20"/>
+          <w:lang w:val="es-MX"/>
+        </w:rPr>
+        <w:t>frameworks</w:t>
+      </w:r>
+      <w:proofErr w:type="spellEnd"/>
+      <w:r>
+        <w:rPr>
+          <w:rFonts w:ascii="Arial" w:hAnsi="Arial" w:cs="Arial"/>
+          <w:sz w:val="20"/>
+          <w:lang w:val="es-MX"/>
+        </w:rPr>
+        <w:t xml:space="preserve"> pues uno igual puede abusar de </w:t>
+      </w:r>
+      <w:proofErr w:type="spellStart"/>
+      <w:r>
+        <w:rPr>
+          <w:rFonts w:ascii="Arial" w:hAnsi="Arial" w:cs="Arial"/>
+          <w:sz w:val="20"/>
+          <w:lang w:val="es-MX"/>
+        </w:rPr>
+        <w:t>Vue</w:t>
+      </w:r>
+      <w:proofErr w:type="spellEnd"/>
+      <w:r>
+        <w:rPr>
+          <w:rFonts w:ascii="Arial" w:hAnsi="Arial" w:cs="Arial"/>
+          <w:sz w:val="20"/>
+          <w:lang w:val="es-MX"/>
+        </w:rPr>
+        <w:t xml:space="preserve">, </w:t>
+      </w:r>
+      <w:proofErr w:type="spellStart"/>
+      <w:r>
+        <w:rPr>
+          <w:rFonts w:ascii="Arial" w:hAnsi="Arial" w:cs="Arial"/>
+          <w:sz w:val="20"/>
+          <w:lang w:val="es-MX"/>
+        </w:rPr>
+        <w:t>React</w:t>
+      </w:r>
+      <w:proofErr w:type="spellEnd"/>
+      <w:r>
+        <w:rPr>
+          <w:rFonts w:ascii="Arial" w:hAnsi="Arial" w:cs="Arial"/>
+          <w:sz w:val="20"/>
+          <w:lang w:val="es-MX"/>
+        </w:rPr>
+        <w:t xml:space="preserve"> o Angular.</w:t>
       </w:r>
     </w:p>
     <w:p>
@@ -270,7 +390,43 @@
           <w:sz w:val="20"/>
           <w:lang w:val="es-MX"/>
         </w:rPr>
-        <w:t>En la primera parte de este curso vamos a buscar traer datos de un servicio externo, para ello vamos a utilizar la mezcla de varias combinaciones: Promesas, ajax/fecth y funciones asíncronas. Antes de implementar una Promesa debes saber dos cosas necesarias: Variables y Funciones.</w:t>
+        <w:t xml:space="preserve">En la primera parte de este curso vamos a buscar traer datos de un servicio externo, para ello vamos a utilizar la mezcla de varias combinaciones: Promesas, </w:t>
+      </w:r>
+      <w:proofErr w:type="spellStart"/>
+      <w:r>
+        <w:rPr>
+          <w:rFonts w:ascii="Arial" w:hAnsi="Arial" w:cs="Arial"/>
+          <w:sz w:val="20"/>
+          <w:lang w:val="es-MX"/>
+        </w:rPr>
+        <w:t>ajax</w:t>
+      </w:r>
+      <w:proofErr w:type="spellEnd"/>
+      <w:r>
+        <w:rPr>
+          <w:rFonts w:ascii="Arial" w:hAnsi="Arial" w:cs="Arial"/>
+          <w:sz w:val="20"/>
+          <w:lang w:val="es-MX"/>
+        </w:rPr>
+        <w:t>/</w:t>
+      </w:r>
+      <w:proofErr w:type="spellStart"/>
+      <w:r>
+        <w:rPr>
+          <w:rFonts w:ascii="Arial" w:hAnsi="Arial" w:cs="Arial"/>
+          <w:sz w:val="20"/>
+          <w:lang w:val="es-MX"/>
+        </w:rPr>
+        <w:t>fecth</w:t>
+      </w:r>
+      <w:proofErr w:type="spellEnd"/>
+      <w:r>
+        <w:rPr>
+          <w:rFonts w:ascii="Arial" w:hAnsi="Arial" w:cs="Arial"/>
+          <w:sz w:val="20"/>
+          <w:lang w:val="es-MX"/>
+        </w:rPr>
+        <w:t xml:space="preserve"> y funciones asíncronas. Antes de implementar una Promesa debes saber dos cosas necesarias: Variables y Funciones.</w:t>
       </w:r>
     </w:p>
     <w:p>
@@ -310,7 +466,25 @@
           <w:sz w:val="20"/>
           <w:lang w:val="es-MX"/>
         </w:rPr>
-        <w:t>var era la forma en que se declaraban las variables hasta ECMAScript 5.</w:t>
+        <w:t xml:space="preserve">var era la forma en que se declaraban las variables hasta </w:t>
+      </w:r>
+      <w:proofErr w:type="spellStart"/>
+      <w:r>
+        <w:rPr>
+          <w:rFonts w:ascii="Arial" w:hAnsi="Arial" w:cs="Arial"/>
+          <w:sz w:val="20"/>
+          <w:lang w:val="es-MX"/>
+        </w:rPr>
+        <w:t>ECMAScript</w:t>
+      </w:r>
+      <w:proofErr w:type="spellEnd"/>
+      <w:r>
+        <w:rPr>
+          <w:rFonts w:ascii="Arial" w:hAnsi="Arial" w:cs="Arial"/>
+          <w:sz w:val="20"/>
+          <w:lang w:val="es-MX"/>
+        </w:rPr>
+        <w:t xml:space="preserve"> 5.</w:t>
       </w:r>
     </w:p>
     <w:p>
@@ -330,9 +504,53 @@
         <w:rPr>
           <w:rFonts w:ascii="Arial" w:hAnsi="Arial" w:cs="Arial"/>
           <w:sz w:val="20"/>
-          <w:lang w:val="es-MX"/>
-        </w:rPr>
-        <w:t>const y let es la forma en que se declaran las variables a partir de ECMAScript 6, const sirve para declarar variables que nunca van a ser modificadas y en -</w:t>
+          <w:u w:val="single"/>
+          <w:lang w:val="es-MX"/>
+        </w:rPr>
+        <w:t>const</w:t>
+      </w:r>
+      <w:r>
+        <w:rPr>
+          <w:rFonts w:ascii="Arial" w:hAnsi="Arial" w:cs="Arial"/>
+          <w:sz w:val="20"/>
+          <w:lang w:val="es-MX"/>
+        </w:rPr>
+        <w:t xml:space="preserve"> y </w:t>
+      </w:r>
+      <w:r>
+        <w:rPr>
+          <w:rFonts w:ascii="Arial" w:hAnsi="Arial" w:cs="Arial"/>
+          <w:sz w:val="20"/>
+          <w:u w:val="single"/>
+          <w:lang w:val="es-MX"/>
+        </w:rPr>
+        <w:t>let</w:t>
+      </w:r>
+      <w:r>
+        <w:rPr>
+          <w:rFonts w:ascii="Arial" w:hAnsi="Arial" w:cs="Arial"/>
+          <w:sz w:val="20"/>
+          <w:lang w:val="es-MX"/>
+        </w:rPr>
+        <w:t xml:space="preserve"> es la forma en que se declaran las variables a partir de </w:t>
+      </w:r>
+      <w:proofErr w:type="spellStart"/>
+      <w:r>
+        <w:rPr>
+          <w:rFonts w:ascii="Arial" w:hAnsi="Arial" w:cs="Arial"/>
+          <w:sz w:val="20"/>
+          <w:lang w:val="es-MX"/>
+        </w:rPr>
+        <w:t>ECMAScript</w:t>
+      </w:r>
+      <w:proofErr w:type="spellEnd"/>
+      <w:r>
+        <w:rPr>
+          <w:rFonts w:ascii="Arial" w:hAnsi="Arial" w:cs="Arial"/>
+          <w:sz w:val="20"/>
+          <w:lang w:val="es-MX"/>
+        </w:rPr>
+        <w:t xml:space="preserve"> 6, const sirve para declarar variables que nunca van a ser modificadas y en -</w:t>
       </w:r>
       <w:r>
         <w:rPr>
@@ -359,7 +577,380 @@
           <w:sz w:val="20"/>
           <w:lang w:val="es-MX"/>
         </w:rPr>
-        <w:t>Las funciones son piezas de código que puedes reutilizar y se declaran con la palabra function.</w:t>
+        <w:t xml:space="preserve">Las funciones son piezas de código que puedes reutilizar y se declaran con la palabra </w:t>
+      </w:r>
+      <w:proofErr w:type="spellStart"/>
+      <w:r>
+        <w:rPr>
+          <w:rFonts w:ascii="Arial" w:hAnsi="Arial" w:cs="Arial"/>
+          <w:sz w:val="20"/>
+          <w:lang w:val="es-MX"/>
+        </w:rPr>
+        <w:t>function</w:t>
+      </w:r>
+      <w:proofErr w:type="spellEnd"/>
+      <w:r>
+        <w:rPr>
+          <w:rFonts w:ascii="Arial" w:hAnsi="Arial" w:cs="Arial"/>
+          <w:sz w:val="20"/>
+          <w:lang w:val="es-MX"/>
+        </w:rPr>
+        <w:t>.</w:t>
+      </w:r>
+    </w:p>
+    <w:p>
+      <w:pPr>
+        <w:jc w:val="both"/>
+        <w:rPr>
+          <w:rFonts w:ascii="Arial" w:hAnsi="Arial" w:cs="Arial"/>
+          <w:sz w:val="20"/>
+          <w:lang w:val="es-MX"/>
+        </w:rPr>
+      </w:pPr>
+    </w:p>
+    <w:p>
+      <w:pPr>
+        <w:pStyle w:val="Ttulo1"/>
+      </w:pPr>
+      <w:r>
+        <w:t>Promesas</w:t>
+      </w:r>
+    </w:p>
+    <w:p>
+      <w:pPr>
+        <w:spacing w:line="240" w:lineRule="auto"/>
+        <w:jc w:val="both"/>
+        <w:rPr>
+          <w:rFonts w:ascii="Arial" w:hAnsi="Arial" w:cs="Arial"/>
+          <w:sz w:val="20"/>
+          <w:lang w:val="es-MX"/>
+        </w:rPr>
+      </w:pPr>
+      <w:r>
+        <w:rPr>
+          <w:rFonts w:ascii="Arial" w:hAnsi="Arial" w:cs="Arial"/>
+          <w:sz w:val="20"/>
+          <w:lang w:val="es-MX"/>
+        </w:rPr>
+        <w:t>Las promesas sirven para manejar nuestro código asíncrono.</w:t>
+      </w:r>
+    </w:p>
+    <w:p>
+      <w:pPr>
+        <w:spacing w:line="240" w:lineRule="auto"/>
+        <w:jc w:val="both"/>
+        <w:rPr>
+          <w:rFonts w:ascii="Arial" w:hAnsi="Arial" w:cs="Arial"/>
+          <w:sz w:val="20"/>
+          <w:lang w:val="es-MX"/>
+        </w:rPr>
+      </w:pPr>
+      <w:r>
+        <w:rPr>
+          <w:rFonts w:ascii="Arial" w:hAnsi="Arial" w:cs="Arial"/>
+          <w:sz w:val="20"/>
+          <w:lang w:val="es-MX"/>
+        </w:rPr>
+        <w:t>“Una Promesa es un objeto que representa la terminación o el fracaso eventual de una operación asíncrona”, o dicho de forma más cotidiana, se va a mandar una función para ver si falla o se ejecuta con éxito.</w:t>
+      </w:r>
+    </w:p>
+    <w:p>
+      <w:pPr>
+        <w:spacing w:line="240" w:lineRule="auto"/>
+        <w:jc w:val="both"/>
+        <w:rPr>
+          <w:rFonts w:ascii="Arial" w:hAnsi="Arial" w:cs="Arial"/>
+          <w:sz w:val="20"/>
+          <w:lang w:val="es-MX"/>
+        </w:rPr>
+      </w:pPr>
+      <w:r>
+        <w:rPr>
+          <w:rFonts w:ascii="Arial" w:hAnsi="Arial" w:cs="Arial"/>
+          <w:sz w:val="20"/>
+          <w:lang w:val="es-MX"/>
+        </w:rPr>
+        <w:t>Al crear una Promesa debemos pasarle por argumento la función que vamos a ejecutar de forma asíncrona, dicha función va a recibir dos parámetros para evaluar si se ejecutó bien la función o si fallo.</w:t>
+      </w:r>
+    </w:p>
+    <w:p>
+      <w:pPr>
+        <w:spacing w:line="240" w:lineRule="auto"/>
+        <w:jc w:val="both"/>
+        <w:rPr>
+          <w:rFonts w:ascii="Arial" w:hAnsi="Arial" w:cs="Arial"/>
+          <w:sz w:val="20"/>
+          <w:lang w:val="es-MX"/>
+        </w:rPr>
+      </w:pPr>
+      <w:r>
+        <w:rPr>
+          <w:rFonts w:ascii="Arial" w:hAnsi="Arial" w:cs="Arial"/>
+          <w:sz w:val="20"/>
+          <w:lang w:val="es-MX"/>
+        </w:rPr>
+        <w:lastRenderedPageBreak/>
+        <w:t xml:space="preserve">Nuestra promesa va a tener dos métodos para saber si todo salió bien o fallo. El método </w:t>
+      </w:r>
+      <w:proofErr w:type="spellStart"/>
+      <w:r>
+        <w:rPr>
+          <w:rFonts w:ascii="Arial" w:hAnsi="Arial" w:cs="Arial"/>
+          <w:sz w:val="20"/>
+          <w:lang w:val="es-MX"/>
+        </w:rPr>
+        <w:t>then</w:t>
+      </w:r>
+      <w:proofErr w:type="spellEnd"/>
+      <w:r>
+        <w:rPr>
+          <w:rFonts w:ascii="Arial" w:hAnsi="Arial" w:cs="Arial"/>
+          <w:sz w:val="20"/>
+          <w:lang w:val="es-MX"/>
+        </w:rPr>
+        <w:t xml:space="preserve"> se encarga cuando la promesa se cumplió exitosamente, mientras que el método catch se encarga cuando la promesa falla.</w:t>
+      </w:r>
+    </w:p>
+    <w:p>
+      <w:pPr>
+        <w:spacing w:line="240" w:lineRule="auto"/>
+        <w:jc w:val="both"/>
+        <w:rPr>
+          <w:rFonts w:ascii="Arial" w:hAnsi="Arial" w:cs="Arial"/>
+          <w:sz w:val="20"/>
+          <w:lang w:val="es-MX"/>
+        </w:rPr>
+      </w:pPr>
+      <w:r>
+        <w:rPr>
+          <w:rFonts w:ascii="Arial" w:hAnsi="Arial" w:cs="Arial"/>
+          <w:sz w:val="20"/>
+          <w:lang w:val="es-MX"/>
+        </w:rPr>
+        <w:t>Dentro de JavaScript tenemos dos funciones para ejecutar una función después de algún tiempo, estas funciones son:</w:t>
+      </w:r>
+    </w:p>
+    <w:p>
+      <w:pPr>
+        <w:spacing w:line="240" w:lineRule="auto"/>
+        <w:rPr>
+          <w:rFonts w:ascii="Arial" w:hAnsi="Arial" w:cs="Arial"/>
+          <w:sz w:val="20"/>
+          <w:lang w:val="es-MX"/>
+        </w:rPr>
+      </w:pPr>
+      <w:r>
+        <w:rPr>
+          <w:rFonts w:ascii="Arial" w:hAnsi="Arial" w:cs="Arial"/>
+          <w:sz w:val="20"/>
+          <w:lang w:val="es-MX"/>
+        </w:rPr>
+        <w:t xml:space="preserve">• </w:t>
+      </w:r>
+      <w:proofErr w:type="spellStart"/>
+      <w:proofErr w:type="gramStart"/>
+      <w:r>
+        <w:rPr>
+          <w:rFonts w:ascii="Arial" w:hAnsi="Arial" w:cs="Arial"/>
+          <w:sz w:val="20"/>
+          <w:lang w:val="es-MX"/>
+        </w:rPr>
+        <w:t>setInterval</w:t>
+      </w:r>
+      <w:proofErr w:type="spellEnd"/>
+      <w:proofErr w:type="gramEnd"/>
+      <w:r>
+        <w:rPr>
+          <w:rFonts w:ascii="Arial" w:hAnsi="Arial" w:cs="Arial"/>
+          <w:sz w:val="20"/>
+          <w:lang w:val="es-MX"/>
+        </w:rPr>
+        <w:t>: ejecutara una función cada x tiempo.</w:t>
+      </w:r>
+      <w:r>
+        <w:rPr>
+          <w:rFonts w:ascii="Arial" w:hAnsi="Arial" w:cs="Arial"/>
+          <w:sz w:val="20"/>
+          <w:lang w:val="es-MX"/>
+        </w:rPr>
+        <w:br/>
+        <w:t xml:space="preserve">• </w:t>
+      </w:r>
+      <w:proofErr w:type="spellStart"/>
+      <w:proofErr w:type="gramStart"/>
+      <w:r>
+        <w:rPr>
+          <w:rFonts w:ascii="Arial" w:hAnsi="Arial" w:cs="Arial"/>
+          <w:sz w:val="20"/>
+          <w:lang w:val="es-MX"/>
+        </w:rPr>
+        <w:t>setTimeout</w:t>
+      </w:r>
+      <w:proofErr w:type="spellEnd"/>
+      <w:proofErr w:type="gramEnd"/>
+      <w:r>
+        <w:rPr>
+          <w:rFonts w:ascii="Arial" w:hAnsi="Arial" w:cs="Arial"/>
+          <w:sz w:val="20"/>
+          <w:lang w:val="es-MX"/>
+        </w:rPr>
+        <w:t>: ejecutara una función después de x tiempo.</w:t>
+      </w:r>
+    </w:p>
+    <w:p>
+      <w:pPr>
+        <w:spacing w:line="240" w:lineRule="auto"/>
+        <w:jc w:val="both"/>
+        <w:rPr>
+          <w:rFonts w:ascii="Arial" w:hAnsi="Arial" w:cs="Arial"/>
+          <w:sz w:val="20"/>
+          <w:lang w:val="es-MX"/>
+        </w:rPr>
+      </w:pPr>
+      <w:r>
+        <w:rPr>
+          <w:rFonts w:ascii="Arial" w:hAnsi="Arial" w:cs="Arial"/>
+          <w:sz w:val="20"/>
+          <w:lang w:val="es-MX"/>
+        </w:rPr>
+        <w:t xml:space="preserve">Si queremos resolver varias promesas a la misma vez, </w:t>
+      </w:r>
+      <w:proofErr w:type="spellStart"/>
+      <w:r>
+        <w:rPr>
+          <w:rFonts w:ascii="Arial" w:hAnsi="Arial" w:cs="Arial"/>
+          <w:sz w:val="20"/>
+          <w:lang w:val="es-MX"/>
+        </w:rPr>
+        <w:t>Promise</w:t>
+      </w:r>
+      <w:proofErr w:type="spellEnd"/>
+      <w:r>
+        <w:rPr>
+          <w:rFonts w:ascii="Arial" w:hAnsi="Arial" w:cs="Arial"/>
+          <w:sz w:val="20"/>
+          <w:lang w:val="es-MX"/>
+        </w:rPr>
+        <w:t xml:space="preserve"> cuenta con un método llamado </w:t>
+      </w:r>
+      <w:proofErr w:type="spellStart"/>
+      <w:r>
+        <w:rPr>
+          <w:rFonts w:ascii="Arial" w:hAnsi="Arial" w:cs="Arial"/>
+          <w:sz w:val="20"/>
+          <w:lang w:val="es-MX"/>
+        </w:rPr>
+        <w:t>all</w:t>
+      </w:r>
+      <w:proofErr w:type="spellEnd"/>
+      <w:r>
+        <w:rPr>
+          <w:rFonts w:ascii="Arial" w:hAnsi="Arial" w:cs="Arial"/>
+          <w:sz w:val="20"/>
+          <w:lang w:val="es-MX"/>
+        </w:rPr>
+        <w:t xml:space="preserve"> que recibe un </w:t>
+      </w:r>
+      <w:proofErr w:type="spellStart"/>
+      <w:r>
+        <w:rPr>
+          <w:rFonts w:ascii="Arial" w:hAnsi="Arial" w:cs="Arial"/>
+          <w:sz w:val="20"/>
+          <w:lang w:val="es-MX"/>
+        </w:rPr>
+        <w:t>array</w:t>
+      </w:r>
+      <w:proofErr w:type="spellEnd"/>
+      <w:r>
+        <w:rPr>
+          <w:rFonts w:ascii="Arial" w:hAnsi="Arial" w:cs="Arial"/>
+          <w:sz w:val="20"/>
+          <w:lang w:val="es-MX"/>
+        </w:rPr>
+        <w:t xml:space="preserve"> de promesas como parámetro. Este método se termina cuando todas las promesas del </w:t>
+      </w:r>
+      <w:proofErr w:type="spellStart"/>
+      <w:r>
+        <w:rPr>
+          <w:rFonts w:ascii="Arial" w:hAnsi="Arial" w:cs="Arial"/>
+          <w:sz w:val="20"/>
+          <w:lang w:val="es-MX"/>
+        </w:rPr>
+        <w:t>array</w:t>
+      </w:r>
+      <w:proofErr w:type="spellEnd"/>
+      <w:r>
+        <w:rPr>
+          <w:rFonts w:ascii="Arial" w:hAnsi="Arial" w:cs="Arial"/>
+          <w:sz w:val="20"/>
+          <w:lang w:val="es-MX"/>
+        </w:rPr>
+        <w:t xml:space="preserve"> se terminan de ejecutar. Si una de las promesas falla entonces el método </w:t>
+      </w:r>
+      <w:proofErr w:type="spellStart"/>
+      <w:r>
+        <w:rPr>
+          <w:rFonts w:ascii="Arial" w:hAnsi="Arial" w:cs="Arial"/>
+          <w:sz w:val="20"/>
+          <w:lang w:val="es-MX"/>
+        </w:rPr>
+        <w:t>all</w:t>
+      </w:r>
+      <w:proofErr w:type="spellEnd"/>
+      <w:r>
+        <w:rPr>
+          <w:rFonts w:ascii="Arial" w:hAnsi="Arial" w:cs="Arial"/>
+          <w:sz w:val="20"/>
+          <w:lang w:val="es-MX"/>
+        </w:rPr>
+        <w:t xml:space="preserve"> saltara un error mandándote al método catch.</w:t>
+      </w:r>
+    </w:p>
+    <w:p>
+      <w:pPr>
+        <w:spacing w:line="240" w:lineRule="auto"/>
+        <w:jc w:val="both"/>
+        <w:rPr>
+          <w:rFonts w:ascii="Arial" w:hAnsi="Arial" w:cs="Arial"/>
+          <w:sz w:val="20"/>
+          <w:lang w:val="es-MX"/>
+        </w:rPr>
+      </w:pPr>
+      <w:proofErr w:type="spellStart"/>
+      <w:r>
+        <w:rPr>
+          <w:rFonts w:ascii="Arial" w:hAnsi="Arial" w:cs="Arial"/>
+          <w:sz w:val="20"/>
+          <w:lang w:val="es-MX"/>
+        </w:rPr>
+        <w:t>Promise</w:t>
+      </w:r>
+      <w:proofErr w:type="spellEnd"/>
+      <w:r>
+        <w:rPr>
+          <w:rFonts w:ascii="Arial" w:hAnsi="Arial" w:cs="Arial"/>
+          <w:sz w:val="20"/>
+          <w:lang w:val="es-MX"/>
+        </w:rPr>
+        <w:t xml:space="preserve"> también cuenta con el método </w:t>
+      </w:r>
+      <w:proofErr w:type="spellStart"/>
+      <w:r>
+        <w:rPr>
+          <w:rFonts w:ascii="Arial" w:hAnsi="Arial" w:cs="Arial"/>
+          <w:sz w:val="20"/>
+          <w:lang w:val="es-MX"/>
+        </w:rPr>
+        <w:t>race</w:t>
+      </w:r>
+      <w:proofErr w:type="spellEnd"/>
+      <w:r>
+        <w:rPr>
+          <w:rFonts w:ascii="Arial" w:hAnsi="Arial" w:cs="Arial"/>
+          <w:sz w:val="20"/>
+          <w:lang w:val="es-MX"/>
+        </w:rPr>
+        <w:t xml:space="preserve"> que te regresa los resultados de la promesa que termine primero.</w:t>
       </w:r>
     </w:p>
     <w:p>
@@ -451,7 +1042,7 @@
             <w:noProof/>
             <w:lang w:bidi="es-ES"/>
           </w:rPr>
-          <w:t>1</w:t>
+          <w:t>2</w:t>
         </w:r>
         <w:r>
           <w:rPr>
@@ -4490,7 +5081,7 @@
 </file>
 
 <file path=customXml/itemProps4.xml><?xml version="1.0" encoding="utf-8"?>
-<ds:datastoreItem xmlns:ds="http://schemas.openxmlformats.org/officeDocument/2006/customXml" ds:itemID="{C84E5082-946F-4BB9-8930-323AF1F68A89}">
+<ds:datastoreItem xmlns:ds="http://schemas.openxmlformats.org/officeDocument/2006/customXml" ds:itemID="{177AFA19-44EF-4879-B394-F75FB6922D13}">
   <ds:schemaRefs>
     <ds:schemaRef ds:uri="http://schemas.openxmlformats.org/officeDocument/2006/bibliography"/>
   </ds:schemaRefs>

</xml_diff>

<commit_message>
Tutorial de Ajax en jQuery y fetch en Javascript: Una característica muy solicitada en cualquier sitio dinámico es solicitar datos a un servidor, denominado API.
</commit_message>
<xml_diff>
--- a/CursoJQuery-A-Javascript/CursoJquery-Javascript.docx
+++ b/CursoJQuery-A-Javascript/CursoJquery-Javascript.docx
@@ -959,8 +959,263 @@
           <w:lang w:val="es-MX"/>
         </w:rPr>
       </w:pPr>
+    </w:p>
+    <w:p>
+      <w:pPr>
+        <w:pStyle w:val="Ttulo1"/>
+      </w:pPr>
+      <w:r>
+        <w:t>Tutorial de Ajax en jQuery y Javascript</w:t>
+      </w:r>
+    </w:p>
+    <w:p>
+      <w:pPr>
+        <w:jc w:val="both"/>
+        <w:rPr>
+          <w:rFonts w:ascii="Arial" w:hAnsi="Arial" w:cs="Arial"/>
+          <w:lang w:val="es-MX"/>
+        </w:rPr>
+      </w:pPr>
+      <w:r>
+        <w:rPr>
+          <w:rFonts w:ascii="Arial" w:hAnsi="Arial" w:cs="Arial"/>
+          <w:lang w:val="es-MX"/>
+        </w:rPr>
+        <w:t>Una característica muy solicitada en cualquier sitio dinámico es solicitar datos a un servidor, denominado API. Para esto normalmente se utiliza Ajax.</w:t>
+      </w:r>
+    </w:p>
+    <w:p>
+      <w:pPr>
+        <w:jc w:val="both"/>
+        <w:rPr>
+          <w:rFonts w:ascii="Arial" w:hAnsi="Arial" w:cs="Arial"/>
+          <w:lang w:val="es-MX"/>
+        </w:rPr>
+      </w:pPr>
+      <w:r>
+        <w:rPr>
+          <w:rFonts w:ascii="Arial" w:hAnsi="Arial" w:cs="Arial"/>
+          <w:lang w:val="es-MX"/>
+        </w:rPr>
+        <w:t xml:space="preserve">Ajax recibe dos parámetros los cuales son la </w:t>
+      </w:r>
+      <w:proofErr w:type="spellStart"/>
+      <w:r>
+        <w:rPr>
+          <w:rFonts w:ascii="Arial" w:hAnsi="Arial" w:cs="Arial"/>
+          <w:lang w:val="es-MX"/>
+        </w:rPr>
+        <w:t>url</w:t>
+      </w:r>
+      <w:proofErr w:type="spellEnd"/>
+      <w:r>
+        <w:rPr>
+          <w:rFonts w:ascii="Arial" w:hAnsi="Arial" w:cs="Arial"/>
+          <w:lang w:val="es-MX"/>
+        </w:rPr>
+        <w:t xml:space="preserve"> de la API y un objeto donde pondrás la configuración que se usara para realizar la petición. En la configuración se añaden dos funciones para manejar cuando la petición se realizó</w:t>
+      </w:r>
       <w:bookmarkStart w:id="0" w:name="_GoBack"/>
       <w:bookmarkEnd w:id="0"/>
+      <w:r>
+        <w:rPr>
+          <w:rFonts w:ascii="Arial" w:hAnsi="Arial" w:cs="Arial"/>
+          <w:lang w:val="es-MX"/>
+        </w:rPr>
+        <w:t xml:space="preserve"> correctamente y cuando falla.</w:t>
+      </w:r>
+    </w:p>
+    <w:p>
+      <w:pPr>
+        <w:jc w:val="both"/>
+        <w:rPr>
+          <w:rFonts w:ascii="Arial" w:hAnsi="Arial" w:cs="Arial"/>
+          <w:lang w:val="es-MX"/>
+        </w:rPr>
+      </w:pPr>
+      <w:r>
+        <w:rPr>
+          <w:rFonts w:ascii="Arial" w:hAnsi="Arial" w:cs="Arial"/>
+          <w:lang w:val="es-MX"/>
+        </w:rPr>
+        <w:t xml:space="preserve">JavaScript internamente cuenta con una función llamada </w:t>
+      </w:r>
+      <w:proofErr w:type="spellStart"/>
+      <w:r>
+        <w:rPr>
+          <w:rFonts w:ascii="Arial" w:hAnsi="Arial" w:cs="Arial"/>
+          <w:lang w:val="es-MX"/>
+        </w:rPr>
+        <w:t>fetch</w:t>
+      </w:r>
+      <w:proofErr w:type="spellEnd"/>
+      <w:r>
+        <w:rPr>
+          <w:rFonts w:ascii="Arial" w:hAnsi="Arial" w:cs="Arial"/>
+          <w:lang w:val="es-MX"/>
+        </w:rPr>
+        <w:t xml:space="preserve"> que también realiza peticiones a una API. Al igual que Ajax necesita dos parámetros, una </w:t>
+      </w:r>
+      <w:proofErr w:type="spellStart"/>
+      <w:r>
+        <w:rPr>
+          <w:rFonts w:ascii="Arial" w:hAnsi="Arial" w:cs="Arial"/>
+          <w:lang w:val="es-MX"/>
+        </w:rPr>
+        <w:t>url</w:t>
+      </w:r>
+      <w:proofErr w:type="spellEnd"/>
+      <w:r>
+        <w:rPr>
+          <w:rFonts w:ascii="Arial" w:hAnsi="Arial" w:cs="Arial"/>
+          <w:lang w:val="es-MX"/>
+        </w:rPr>
+        <w:t xml:space="preserve"> y una configuración, pero si solo le mandas la </w:t>
+      </w:r>
+      <w:proofErr w:type="spellStart"/>
+      <w:r>
+        <w:rPr>
+          <w:rFonts w:ascii="Arial" w:hAnsi="Arial" w:cs="Arial"/>
+          <w:lang w:val="es-MX"/>
+        </w:rPr>
+        <w:t>url</w:t>
+      </w:r>
+      <w:proofErr w:type="spellEnd"/>
+      <w:r>
+        <w:rPr>
+          <w:rFonts w:ascii="Arial" w:hAnsi="Arial" w:cs="Arial"/>
+          <w:lang w:val="es-MX"/>
+        </w:rPr>
+        <w:t xml:space="preserve"> </w:t>
+      </w:r>
+      <w:proofErr w:type="spellStart"/>
+      <w:r>
+        <w:rPr>
+          <w:rFonts w:ascii="Arial" w:hAnsi="Arial" w:cs="Arial"/>
+          <w:lang w:val="es-MX"/>
+        </w:rPr>
+        <w:t>fetch</w:t>
+      </w:r>
+      <w:proofErr w:type="spellEnd"/>
+      <w:r>
+        <w:rPr>
+          <w:rFonts w:ascii="Arial" w:hAnsi="Arial" w:cs="Arial"/>
+          <w:lang w:val="es-MX"/>
+        </w:rPr>
+        <w:t xml:space="preserve"> usará una configuración por defecto donde el método HTTP será GET.</w:t>
+      </w:r>
+      <w:r>
+        <w:rPr>
+          <w:rFonts w:ascii="Arial" w:hAnsi="Arial" w:cs="Arial"/>
+          <w:lang w:val="es-MX"/>
+        </w:rPr>
+        <w:br/>
+      </w:r>
+      <w:proofErr w:type="spellStart"/>
+      <w:proofErr w:type="gramStart"/>
+      <w:r>
+        <w:rPr>
+          <w:rFonts w:ascii="Arial" w:hAnsi="Arial" w:cs="Arial"/>
+          <w:lang w:val="es-MX"/>
+        </w:rPr>
+        <w:t>fetch</w:t>
+      </w:r>
+      <w:proofErr w:type="spellEnd"/>
+      <w:proofErr w:type="gramEnd"/>
+      <w:r>
+        <w:rPr>
+          <w:rFonts w:ascii="Arial" w:hAnsi="Arial" w:cs="Arial"/>
+          <w:lang w:val="es-MX"/>
+        </w:rPr>
+        <w:t xml:space="preserve"> te regresa una promesa, esa promesa al resolverse te da los datos de respuesta y tiene un método llamado </w:t>
+      </w:r>
+      <w:proofErr w:type="spellStart"/>
+      <w:r>
+        <w:rPr>
+          <w:rFonts w:ascii="Arial" w:hAnsi="Arial" w:cs="Arial"/>
+          <w:lang w:val="es-MX"/>
+        </w:rPr>
+        <w:t>json</w:t>
+      </w:r>
+      <w:proofErr w:type="spellEnd"/>
+      <w:r>
+        <w:rPr>
+          <w:rFonts w:ascii="Arial" w:hAnsi="Arial" w:cs="Arial"/>
+          <w:lang w:val="es-MX"/>
+        </w:rPr>
+        <w:t xml:space="preserve"> que te regresa otra promesa con los datos en formato JSON.</w:t>
+      </w:r>
+    </w:p>
+    <w:p>
+      <w:pPr>
+        <w:jc w:val="both"/>
+        <w:rPr>
+          <w:rFonts w:ascii="Arial" w:hAnsi="Arial" w:cs="Arial"/>
+          <w:lang w:val="es-MX"/>
+        </w:rPr>
+      </w:pPr>
+      <w:r>
+        <w:rPr>
+          <w:rFonts w:ascii="Arial" w:hAnsi="Arial" w:cs="Arial"/>
+          <w:lang w:val="es-MX"/>
+        </w:rPr>
+        <w:t xml:space="preserve">Las promesas resuelven el problema del </w:t>
+      </w:r>
+      <w:proofErr w:type="spellStart"/>
+      <w:r>
+        <w:rPr>
+          <w:rFonts w:ascii="Arial" w:hAnsi="Arial" w:cs="Arial"/>
+          <w:lang w:val="es-MX"/>
+        </w:rPr>
+        <w:t>Callback</w:t>
+      </w:r>
+      <w:proofErr w:type="spellEnd"/>
+      <w:r>
+        <w:rPr>
+          <w:rFonts w:ascii="Arial" w:hAnsi="Arial" w:cs="Arial"/>
+          <w:lang w:val="es-MX"/>
+        </w:rPr>
+        <w:t xml:space="preserve"> </w:t>
+      </w:r>
+      <w:proofErr w:type="spellStart"/>
+      <w:r>
+        <w:rPr>
+          <w:rFonts w:ascii="Arial" w:hAnsi="Arial" w:cs="Arial"/>
+          <w:lang w:val="es-MX"/>
+        </w:rPr>
+        <w:t>Hell</w:t>
+      </w:r>
+      <w:proofErr w:type="spellEnd"/>
+      <w:r>
+        <w:rPr>
+          <w:rFonts w:ascii="Arial" w:hAnsi="Arial" w:cs="Arial"/>
+          <w:lang w:val="es-MX"/>
+        </w:rPr>
+        <w:t xml:space="preserve"> haciendo que una promesa pueda devolver otra promesa y en lugar de ser anidadas como los </w:t>
+      </w:r>
+      <w:proofErr w:type="spellStart"/>
+      <w:r>
+        <w:rPr>
+          <w:rFonts w:ascii="Arial" w:hAnsi="Arial" w:cs="Arial"/>
+          <w:lang w:val="es-MX"/>
+        </w:rPr>
+        <w:t>callback</w:t>
+      </w:r>
+      <w:proofErr w:type="spellEnd"/>
+      <w:r>
+        <w:rPr>
+          <w:rFonts w:ascii="Arial" w:hAnsi="Arial" w:cs="Arial"/>
+          <w:lang w:val="es-MX"/>
+        </w:rPr>
+        <w:t>, estas promesas son encadenadas.</w:t>
+      </w:r>
+    </w:p>
+    <w:p>
+      <w:pPr>
+        <w:rPr>
+          <w:lang w:val="es-MX"/>
+        </w:rPr>
+      </w:pPr>
     </w:p>
     <w:sectPr>
       <w:footerReference w:type="default" r:id="rId11"/>
@@ -5081,7 +5336,7 @@
 </file>
 
 <file path=customXml/itemProps4.xml><?xml version="1.0" encoding="utf-8"?>
-<ds:datastoreItem xmlns:ds="http://schemas.openxmlformats.org/officeDocument/2006/customXml" ds:itemID="{177AFA19-44EF-4879-B394-F75FB6922D13}">
+<ds:datastoreItem xmlns:ds="http://schemas.openxmlformats.org/officeDocument/2006/customXml" ds:itemID="{275EC0F0-4BD2-4025-9700-D6874FBE67CB}">
   <ds:schemaRefs>
     <ds:schemaRef ds:uri="http://schemas.openxmlformats.org/officeDocument/2006/bibliography"/>
   </ds:schemaRefs>

</xml_diff>

<commit_message>
Funciones asíncronas: Para declarar una función asíncrona se usa la palabra reservada async, luego de eso declaras tu función de forma normal. Dentro de una función asíncrona cuentas con otra palabra reservada llamada await, lo que hará esta palabra es indicar que se debe esperar a que termine de ejecutarse ese fragmento de código antes de continuar.
</commit_message>
<xml_diff>
--- a/CursoJQuery-A-Javascript/CursoJquery-Javascript.docx
+++ b/CursoJQuery-A-Javascript/CursoJquery-Javascript.docx
@@ -550,7 +550,25 @@
           <w:sz w:val="20"/>
           <w:lang w:val="es-MX"/>
         </w:rPr>
-        <w:t xml:space="preserve"> 6, const sirve para declarar variables que nunca van a ser modificadas y en -</w:t>
+        <w:t xml:space="preserve"> 6, </w:t>
+      </w:r>
+      <w:proofErr w:type="spellStart"/>
+      <w:r>
+        <w:rPr>
+          <w:rFonts w:ascii="Arial" w:hAnsi="Arial" w:cs="Arial"/>
+          <w:sz w:val="20"/>
+          <w:lang w:val="es-MX"/>
+        </w:rPr>
+        <w:t>const</w:t>
+      </w:r>
+      <w:proofErr w:type="spellEnd"/>
+      <w:r>
+        <w:rPr>
+          <w:rFonts w:ascii="Arial" w:hAnsi="Arial" w:cs="Arial"/>
+          <w:sz w:val="20"/>
+          <w:lang w:val="es-MX"/>
+        </w:rPr>
+        <w:t xml:space="preserve"> sirve para declarar variables que nunca van a ser modificadas y en -</w:t>
       </w:r>
       <w:r>
         <w:rPr>
@@ -1013,209 +1031,446 @@
           <w:rFonts w:ascii="Arial" w:hAnsi="Arial" w:cs="Arial"/>
           <w:lang w:val="es-MX"/>
         </w:rPr>
-        <w:t xml:space="preserve"> de la API y un objeto donde pondrás la configuración que se usara para realizar la petición. En la configuración se añaden dos funciones para manejar cuando la petición se realizó</w:t>
+        <w:t xml:space="preserve"> de la API y un objeto donde pondrás la configuración que se usara para realizar la petición. En la configuración se añaden dos funciones para manejar cuando la petición se realizó correctamente y cuando falla.</w:t>
+      </w:r>
+    </w:p>
+    <w:p>
+      <w:pPr>
+        <w:jc w:val="both"/>
+        <w:rPr>
+          <w:rFonts w:ascii="Arial" w:hAnsi="Arial" w:cs="Arial"/>
+          <w:lang w:val="es-MX"/>
+        </w:rPr>
+      </w:pPr>
+      <w:r>
+        <w:rPr>
+          <w:rFonts w:ascii="Arial" w:hAnsi="Arial" w:cs="Arial"/>
+          <w:lang w:val="es-MX"/>
+        </w:rPr>
+        <w:t xml:space="preserve">JavaScript internamente cuenta con una función llamada </w:t>
+      </w:r>
+      <w:proofErr w:type="spellStart"/>
+      <w:r>
+        <w:rPr>
+          <w:rFonts w:ascii="Arial" w:hAnsi="Arial" w:cs="Arial"/>
+          <w:lang w:val="es-MX"/>
+        </w:rPr>
+        <w:t>fetch</w:t>
+      </w:r>
+      <w:proofErr w:type="spellEnd"/>
+      <w:r>
+        <w:rPr>
+          <w:rFonts w:ascii="Arial" w:hAnsi="Arial" w:cs="Arial"/>
+          <w:lang w:val="es-MX"/>
+        </w:rPr>
+        <w:t xml:space="preserve"> que también realiza peticiones a una API. Al igual que Ajax necesita dos parámetros, una </w:t>
+      </w:r>
+      <w:proofErr w:type="spellStart"/>
+      <w:r>
+        <w:rPr>
+          <w:rFonts w:ascii="Arial" w:hAnsi="Arial" w:cs="Arial"/>
+          <w:lang w:val="es-MX"/>
+        </w:rPr>
+        <w:t>url</w:t>
+      </w:r>
+      <w:proofErr w:type="spellEnd"/>
+      <w:r>
+        <w:rPr>
+          <w:rFonts w:ascii="Arial" w:hAnsi="Arial" w:cs="Arial"/>
+          <w:lang w:val="es-MX"/>
+        </w:rPr>
+        <w:t xml:space="preserve"> y una configuración, pero si solo le mandas la </w:t>
+      </w:r>
+      <w:proofErr w:type="spellStart"/>
+      <w:r>
+        <w:rPr>
+          <w:rFonts w:ascii="Arial" w:hAnsi="Arial" w:cs="Arial"/>
+          <w:lang w:val="es-MX"/>
+        </w:rPr>
+        <w:t>url</w:t>
+      </w:r>
+      <w:proofErr w:type="spellEnd"/>
+      <w:r>
+        <w:rPr>
+          <w:rFonts w:ascii="Arial" w:hAnsi="Arial" w:cs="Arial"/>
+          <w:lang w:val="es-MX"/>
+        </w:rPr>
+        <w:t xml:space="preserve"> </w:t>
+      </w:r>
+      <w:proofErr w:type="spellStart"/>
+      <w:r>
+        <w:rPr>
+          <w:rFonts w:ascii="Arial" w:hAnsi="Arial" w:cs="Arial"/>
+          <w:lang w:val="es-MX"/>
+        </w:rPr>
+        <w:t>fetch</w:t>
+      </w:r>
+      <w:proofErr w:type="spellEnd"/>
+      <w:r>
+        <w:rPr>
+          <w:rFonts w:ascii="Arial" w:hAnsi="Arial" w:cs="Arial"/>
+          <w:lang w:val="es-MX"/>
+        </w:rPr>
+        <w:t xml:space="preserve"> usará una configuración por defecto donde el método HTTP será GET.</w:t>
+      </w:r>
+      <w:r>
+        <w:rPr>
+          <w:rFonts w:ascii="Arial" w:hAnsi="Arial" w:cs="Arial"/>
+          <w:lang w:val="es-MX"/>
+        </w:rPr>
+        <w:br/>
+      </w:r>
+      <w:proofErr w:type="spellStart"/>
+      <w:proofErr w:type="gramStart"/>
+      <w:r>
+        <w:rPr>
+          <w:rFonts w:ascii="Arial" w:hAnsi="Arial" w:cs="Arial"/>
+          <w:lang w:val="es-MX"/>
+        </w:rPr>
+        <w:t>fetch</w:t>
+      </w:r>
+      <w:proofErr w:type="spellEnd"/>
+      <w:proofErr w:type="gramEnd"/>
+      <w:r>
+        <w:rPr>
+          <w:rFonts w:ascii="Arial" w:hAnsi="Arial" w:cs="Arial"/>
+          <w:lang w:val="es-MX"/>
+        </w:rPr>
+        <w:t xml:space="preserve"> te regresa una promesa, esa promesa al resolverse te da los datos de respuesta y tiene un método llamado </w:t>
+      </w:r>
+      <w:proofErr w:type="spellStart"/>
+      <w:r>
+        <w:rPr>
+          <w:rFonts w:ascii="Arial" w:hAnsi="Arial" w:cs="Arial"/>
+          <w:lang w:val="es-MX"/>
+        </w:rPr>
+        <w:t>json</w:t>
+      </w:r>
+      <w:proofErr w:type="spellEnd"/>
+      <w:r>
+        <w:rPr>
+          <w:rFonts w:ascii="Arial" w:hAnsi="Arial" w:cs="Arial"/>
+          <w:lang w:val="es-MX"/>
+        </w:rPr>
+        <w:t xml:space="preserve"> que te regresa otra promesa con los datos en formato JSON.</w:t>
+      </w:r>
+    </w:p>
+    <w:p>
+      <w:pPr>
+        <w:jc w:val="both"/>
+        <w:rPr>
+          <w:rFonts w:ascii="Arial" w:hAnsi="Arial" w:cs="Arial"/>
+          <w:lang w:val="es-MX"/>
+        </w:rPr>
+      </w:pPr>
+      <w:r>
+        <w:rPr>
+          <w:rFonts w:ascii="Arial" w:hAnsi="Arial" w:cs="Arial"/>
+          <w:lang w:val="es-MX"/>
+        </w:rPr>
+        <w:t xml:space="preserve">Las promesas resuelven el problema del </w:t>
+      </w:r>
+      <w:proofErr w:type="spellStart"/>
+      <w:r>
+        <w:rPr>
+          <w:rFonts w:ascii="Arial" w:hAnsi="Arial" w:cs="Arial"/>
+          <w:lang w:val="es-MX"/>
+        </w:rPr>
+        <w:t>Callback</w:t>
+      </w:r>
+      <w:proofErr w:type="spellEnd"/>
+      <w:r>
+        <w:rPr>
+          <w:rFonts w:ascii="Arial" w:hAnsi="Arial" w:cs="Arial"/>
+          <w:lang w:val="es-MX"/>
+        </w:rPr>
+        <w:t xml:space="preserve"> </w:t>
+      </w:r>
+      <w:proofErr w:type="spellStart"/>
+      <w:r>
+        <w:rPr>
+          <w:rFonts w:ascii="Arial" w:hAnsi="Arial" w:cs="Arial"/>
+          <w:lang w:val="es-MX"/>
+        </w:rPr>
+        <w:t>Hell</w:t>
+      </w:r>
+      <w:proofErr w:type="spellEnd"/>
+      <w:r>
+        <w:rPr>
+          <w:rFonts w:ascii="Arial" w:hAnsi="Arial" w:cs="Arial"/>
+          <w:lang w:val="es-MX"/>
+        </w:rPr>
+        <w:t xml:space="preserve"> haciendo que una promesa pueda devolver otra promesa y en lugar de ser anidadas como los </w:t>
+      </w:r>
+      <w:proofErr w:type="spellStart"/>
+      <w:r>
+        <w:rPr>
+          <w:rFonts w:ascii="Arial" w:hAnsi="Arial" w:cs="Arial"/>
+          <w:lang w:val="es-MX"/>
+        </w:rPr>
+        <w:t>callback</w:t>
+      </w:r>
+      <w:proofErr w:type="spellEnd"/>
+      <w:r>
+        <w:rPr>
+          <w:rFonts w:ascii="Arial" w:hAnsi="Arial" w:cs="Arial"/>
+          <w:lang w:val="es-MX"/>
+        </w:rPr>
+        <w:t>, estas promesas son encadenadas.</w:t>
+      </w:r>
+    </w:p>
+    <w:p>
+      <w:pPr>
+        <w:jc w:val="both"/>
+        <w:rPr>
+          <w:rFonts w:ascii="Arial" w:hAnsi="Arial" w:cs="Arial"/>
+          <w:lang w:val="es-MX"/>
+        </w:rPr>
+      </w:pPr>
+    </w:p>
+    <w:p>
+      <w:pPr>
+        <w:pStyle w:val="Ttulo1"/>
+      </w:pPr>
+      <w:r>
+        <w:t>Funciones asíncronas</w:t>
+      </w:r>
+    </w:p>
+    <w:p>
+      <w:pPr>
+        <w:jc w:val="both"/>
+        <w:rPr>
+          <w:rFonts w:ascii="Arial" w:hAnsi="Arial" w:cs="Arial"/>
+          <w:sz w:val="20"/>
+          <w:lang w:val="es-MX"/>
+        </w:rPr>
+      </w:pPr>
+      <w:r>
+        <w:rPr>
+          <w:rFonts w:ascii="Arial" w:hAnsi="Arial" w:cs="Arial"/>
+          <w:sz w:val="20"/>
+          <w:lang w:val="es-MX"/>
+        </w:rPr>
+        <w:t>Una función asíncrona va a ser como una función normal, pero poniendo código asíncrono de forma que sea más fácil de leer de forma síncrona.</w:t>
+      </w:r>
+    </w:p>
+    <w:p>
+      <w:pPr>
+        <w:jc w:val="both"/>
+        <w:rPr>
+          <w:rFonts w:ascii="Arial" w:hAnsi="Arial" w:cs="Arial"/>
+          <w:sz w:val="20"/>
+          <w:lang w:val="es-MX"/>
+        </w:rPr>
+      </w:pPr>
+      <w:r>
+        <w:rPr>
+          <w:rFonts w:ascii="Arial" w:hAnsi="Arial" w:cs="Arial"/>
+          <w:sz w:val="20"/>
+          <w:lang w:val="es-MX"/>
+        </w:rPr>
+        <w:t xml:space="preserve">Para declarar una función asíncrona se usa la palabra reservada </w:t>
+      </w:r>
+      <w:proofErr w:type="spellStart"/>
+      <w:r>
+        <w:rPr>
+          <w:rFonts w:ascii="Arial" w:hAnsi="Arial" w:cs="Arial"/>
+          <w:sz w:val="20"/>
+          <w:lang w:val="es-MX"/>
+        </w:rPr>
+        <w:t>async</w:t>
+      </w:r>
+      <w:proofErr w:type="spellEnd"/>
+      <w:r>
+        <w:rPr>
+          <w:rFonts w:ascii="Arial" w:hAnsi="Arial" w:cs="Arial"/>
+          <w:sz w:val="20"/>
+          <w:lang w:val="es-MX"/>
+        </w:rPr>
+        <w:t xml:space="preserve">, luego de eso declaras tu función de forma normal. Dentro de una función asíncrona cuentas con otra palabra reservada llamada </w:t>
+      </w:r>
+      <w:proofErr w:type="spellStart"/>
+      <w:r>
+        <w:rPr>
+          <w:rFonts w:ascii="Arial" w:hAnsi="Arial" w:cs="Arial"/>
+          <w:sz w:val="20"/>
+          <w:lang w:val="es-MX"/>
+        </w:rPr>
+        <w:t>await</w:t>
+      </w:r>
+      <w:proofErr w:type="spellEnd"/>
+      <w:r>
+        <w:rPr>
+          <w:rFonts w:ascii="Arial" w:hAnsi="Arial" w:cs="Arial"/>
+          <w:sz w:val="20"/>
+          <w:lang w:val="es-MX"/>
+        </w:rPr>
+        <w:t>, lo que hará esta palabra es indicar que se debe esperar a que termine de ejecutarse ese fragmento de código antes de continuar.</w:t>
+      </w:r>
+    </w:p>
+    <w:p>
+      <w:pPr>
+        <w:jc w:val="both"/>
+        <w:rPr>
+          <w:rFonts w:ascii="Arial" w:hAnsi="Arial" w:cs="Arial"/>
+          <w:sz w:val="20"/>
+          <w:lang w:val="es-MX"/>
+        </w:rPr>
+      </w:pPr>
+      <w:r>
+        <w:rPr>
+          <w:rFonts w:ascii="Arial" w:hAnsi="Arial" w:cs="Arial"/>
+          <w:sz w:val="20"/>
+          <w:lang w:val="es-MX"/>
+        </w:rPr>
+        <w:t xml:space="preserve">Vamos a realizar peticiones con </w:t>
+      </w:r>
+      <w:proofErr w:type="spellStart"/>
+      <w:r>
+        <w:rPr>
+          <w:rFonts w:ascii="Arial" w:hAnsi="Arial" w:cs="Arial"/>
+          <w:sz w:val="20"/>
+          <w:lang w:val="es-MX"/>
+        </w:rPr>
+        <w:t>fetch</w:t>
+      </w:r>
+      <w:proofErr w:type="spellEnd"/>
+      <w:r>
+        <w:rPr>
+          <w:rFonts w:ascii="Arial" w:hAnsi="Arial" w:cs="Arial"/>
+          <w:sz w:val="20"/>
+          <w:lang w:val="es-MX"/>
+        </w:rPr>
+        <w:t xml:space="preserve"> a la API de </w:t>
+      </w:r>
+      <w:proofErr w:type="spellStart"/>
+      <w:r>
+        <w:rPr>
+          <w:rFonts w:ascii="Arial" w:hAnsi="Arial" w:cs="Arial"/>
+          <w:sz w:val="20"/>
+          <w:lang w:val="es-MX"/>
+        </w:rPr>
+        <w:t>yts</w:t>
+      </w:r>
+      <w:proofErr w:type="spellEnd"/>
+      <w:r>
+        <w:rPr>
+          <w:rFonts w:ascii="Arial" w:hAnsi="Arial" w:cs="Arial"/>
+          <w:sz w:val="20"/>
+          <w:lang w:val="es-MX"/>
+        </w:rPr>
+        <w:t xml:space="preserve"> para pedirle películas según su categoría y mostrarlas dentro de </w:t>
+      </w:r>
+      <w:proofErr w:type="spellStart"/>
+      <w:r>
+        <w:rPr>
+          <w:rFonts w:ascii="Arial" w:hAnsi="Arial" w:cs="Arial"/>
+          <w:sz w:val="20"/>
+          <w:lang w:val="es-MX"/>
+        </w:rPr>
+        <w:t>PlatziVideo</w:t>
+      </w:r>
+      <w:proofErr w:type="spellEnd"/>
+      <w:r>
+        <w:rPr>
+          <w:rFonts w:ascii="Arial" w:hAnsi="Arial" w:cs="Arial"/>
+          <w:sz w:val="20"/>
+          <w:lang w:val="es-MX"/>
+        </w:rPr>
+        <w:t xml:space="preserve">. Sin el uso de funciones asíncronas para cada </w:t>
+      </w:r>
+      <w:proofErr w:type="spellStart"/>
+      <w:r>
+        <w:rPr>
+          <w:rFonts w:ascii="Arial" w:hAnsi="Arial" w:cs="Arial"/>
+          <w:sz w:val="20"/>
+          <w:lang w:val="es-MX"/>
+        </w:rPr>
+        <w:t>fetch</w:t>
+      </w:r>
+      <w:proofErr w:type="spellEnd"/>
+      <w:r>
+        <w:rPr>
+          <w:rFonts w:ascii="Arial" w:hAnsi="Arial" w:cs="Arial"/>
+          <w:sz w:val="20"/>
+          <w:lang w:val="es-MX"/>
+        </w:rPr>
+        <w:t xml:space="preserve"> tendríamos que usar los métodos </w:t>
+      </w:r>
+      <w:proofErr w:type="spellStart"/>
+      <w:r>
+        <w:rPr>
+          <w:rFonts w:ascii="Arial" w:hAnsi="Arial" w:cs="Arial"/>
+          <w:sz w:val="20"/>
+          <w:lang w:val="es-MX"/>
+        </w:rPr>
+        <w:t>then</w:t>
+      </w:r>
+      <w:proofErr w:type="spellEnd"/>
+      <w:r>
+        <w:rPr>
+          <w:rFonts w:ascii="Arial" w:hAnsi="Arial" w:cs="Arial"/>
+          <w:sz w:val="20"/>
+          <w:lang w:val="es-MX"/>
+        </w:rPr>
+        <w:t xml:space="preserve"> y catch, en cambio gracias a </w:t>
+      </w:r>
+      <w:proofErr w:type="spellStart"/>
+      <w:r>
+        <w:rPr>
+          <w:rFonts w:ascii="Arial" w:hAnsi="Arial" w:cs="Arial"/>
+          <w:sz w:val="20"/>
+          <w:lang w:val="es-MX"/>
+        </w:rPr>
+        <w:t>async</w:t>
+      </w:r>
+      <w:proofErr w:type="spellEnd"/>
+      <w:r>
+        <w:rPr>
+          <w:rFonts w:ascii="Arial" w:hAnsi="Arial" w:cs="Arial"/>
+          <w:sz w:val="20"/>
+          <w:lang w:val="es-MX"/>
+        </w:rPr>
+        <w:t>/</w:t>
+      </w:r>
+      <w:proofErr w:type="spellStart"/>
+      <w:r>
+        <w:rPr>
+          <w:rFonts w:ascii="Arial" w:hAnsi="Arial" w:cs="Arial"/>
+          <w:sz w:val="20"/>
+          <w:lang w:val="es-MX"/>
+        </w:rPr>
+        <w:t>await</w:t>
+      </w:r>
+      <w:proofErr w:type="spellEnd"/>
+      <w:r>
+        <w:rPr>
+          <w:rFonts w:ascii="Arial" w:hAnsi="Arial" w:cs="Arial"/>
+          <w:sz w:val="20"/>
+          <w:lang w:val="es-MX"/>
+        </w:rPr>
+        <w:t xml:space="preserve"> solo debemos escribir la palabra </w:t>
+      </w:r>
+      <w:proofErr w:type="spellStart"/>
+      <w:r>
+        <w:rPr>
+          <w:rFonts w:ascii="Arial" w:hAnsi="Arial" w:cs="Arial"/>
+          <w:sz w:val="20"/>
+          <w:lang w:val="es-MX"/>
+        </w:rPr>
+        <w:t>await</w:t>
+      </w:r>
+      <w:proofErr w:type="spellEnd"/>
+      <w:r>
+        <w:rPr>
+          <w:rFonts w:ascii="Arial" w:hAnsi="Arial" w:cs="Arial"/>
+          <w:sz w:val="20"/>
+          <w:lang w:val="es-MX"/>
+        </w:rPr>
+        <w:t xml:space="preserve"> antes de cada promesa.</w:t>
       </w:r>
       <w:bookmarkStart w:id="0" w:name="_GoBack"/>
       <w:bookmarkEnd w:id="0"/>
-      <w:r>
-        <w:rPr>
-          <w:rFonts w:ascii="Arial" w:hAnsi="Arial" w:cs="Arial"/>
-          <w:lang w:val="es-MX"/>
-        </w:rPr>
-        <w:t xml:space="preserve"> correctamente y cuando falla.</w:t>
-      </w:r>
-    </w:p>
-    <w:p>
-      <w:pPr>
-        <w:jc w:val="both"/>
-        <w:rPr>
-          <w:rFonts w:ascii="Arial" w:hAnsi="Arial" w:cs="Arial"/>
-          <w:lang w:val="es-MX"/>
-        </w:rPr>
-      </w:pPr>
-      <w:r>
-        <w:rPr>
-          <w:rFonts w:ascii="Arial" w:hAnsi="Arial" w:cs="Arial"/>
-          <w:lang w:val="es-MX"/>
-        </w:rPr>
-        <w:t xml:space="preserve">JavaScript internamente cuenta con una función llamada </w:t>
-      </w:r>
-      <w:proofErr w:type="spellStart"/>
-      <w:r>
-        <w:rPr>
-          <w:rFonts w:ascii="Arial" w:hAnsi="Arial" w:cs="Arial"/>
-          <w:lang w:val="es-MX"/>
-        </w:rPr>
-        <w:t>fetch</w:t>
-      </w:r>
-      <w:proofErr w:type="spellEnd"/>
-      <w:r>
-        <w:rPr>
-          <w:rFonts w:ascii="Arial" w:hAnsi="Arial" w:cs="Arial"/>
-          <w:lang w:val="es-MX"/>
-        </w:rPr>
-        <w:t xml:space="preserve"> que también realiza peticiones a una API. Al igual que Ajax necesita dos parámetros, una </w:t>
-      </w:r>
-      <w:proofErr w:type="spellStart"/>
-      <w:r>
-        <w:rPr>
-          <w:rFonts w:ascii="Arial" w:hAnsi="Arial" w:cs="Arial"/>
-          <w:lang w:val="es-MX"/>
-        </w:rPr>
-        <w:t>url</w:t>
-      </w:r>
-      <w:proofErr w:type="spellEnd"/>
-      <w:r>
-        <w:rPr>
-          <w:rFonts w:ascii="Arial" w:hAnsi="Arial" w:cs="Arial"/>
-          <w:lang w:val="es-MX"/>
-        </w:rPr>
-        <w:t xml:space="preserve"> y una configuración, pero si solo le mandas la </w:t>
-      </w:r>
-      <w:proofErr w:type="spellStart"/>
-      <w:r>
-        <w:rPr>
-          <w:rFonts w:ascii="Arial" w:hAnsi="Arial" w:cs="Arial"/>
-          <w:lang w:val="es-MX"/>
-        </w:rPr>
-        <w:t>url</w:t>
-      </w:r>
-      <w:proofErr w:type="spellEnd"/>
-      <w:r>
-        <w:rPr>
-          <w:rFonts w:ascii="Arial" w:hAnsi="Arial" w:cs="Arial"/>
-          <w:lang w:val="es-MX"/>
-        </w:rPr>
-        <w:t xml:space="preserve"> </w:t>
-      </w:r>
-      <w:proofErr w:type="spellStart"/>
-      <w:r>
-        <w:rPr>
-          <w:rFonts w:ascii="Arial" w:hAnsi="Arial" w:cs="Arial"/>
-          <w:lang w:val="es-MX"/>
-        </w:rPr>
-        <w:t>fetch</w:t>
-      </w:r>
-      <w:proofErr w:type="spellEnd"/>
-      <w:r>
-        <w:rPr>
-          <w:rFonts w:ascii="Arial" w:hAnsi="Arial" w:cs="Arial"/>
-          <w:lang w:val="es-MX"/>
-        </w:rPr>
-        <w:t xml:space="preserve"> usará una configuración por defecto donde el método HTTP será GET.</w:t>
-      </w:r>
-      <w:r>
-        <w:rPr>
-          <w:rFonts w:ascii="Arial" w:hAnsi="Arial" w:cs="Arial"/>
-          <w:lang w:val="es-MX"/>
-        </w:rPr>
-        <w:br/>
-      </w:r>
-      <w:proofErr w:type="spellStart"/>
-      <w:proofErr w:type="gramStart"/>
-      <w:r>
-        <w:rPr>
-          <w:rFonts w:ascii="Arial" w:hAnsi="Arial" w:cs="Arial"/>
-          <w:lang w:val="es-MX"/>
-        </w:rPr>
-        <w:t>fetch</w:t>
-      </w:r>
-      <w:proofErr w:type="spellEnd"/>
-      <w:proofErr w:type="gramEnd"/>
-      <w:r>
-        <w:rPr>
-          <w:rFonts w:ascii="Arial" w:hAnsi="Arial" w:cs="Arial"/>
-          <w:lang w:val="es-MX"/>
-        </w:rPr>
-        <w:t xml:space="preserve"> te regresa una promesa, esa promesa al resolverse te da los datos de respuesta y tiene un método llamado </w:t>
-      </w:r>
-      <w:proofErr w:type="spellStart"/>
-      <w:r>
-        <w:rPr>
-          <w:rFonts w:ascii="Arial" w:hAnsi="Arial" w:cs="Arial"/>
-          <w:lang w:val="es-MX"/>
-        </w:rPr>
-        <w:t>json</w:t>
-      </w:r>
-      <w:proofErr w:type="spellEnd"/>
-      <w:r>
-        <w:rPr>
-          <w:rFonts w:ascii="Arial" w:hAnsi="Arial" w:cs="Arial"/>
-          <w:lang w:val="es-MX"/>
-        </w:rPr>
-        <w:t xml:space="preserve"> que te regresa otra promesa con los datos en formato JSON.</w:t>
-      </w:r>
-    </w:p>
-    <w:p>
-      <w:pPr>
-        <w:jc w:val="both"/>
-        <w:rPr>
-          <w:rFonts w:ascii="Arial" w:hAnsi="Arial" w:cs="Arial"/>
-          <w:lang w:val="es-MX"/>
-        </w:rPr>
-      </w:pPr>
-      <w:r>
-        <w:rPr>
-          <w:rFonts w:ascii="Arial" w:hAnsi="Arial" w:cs="Arial"/>
-          <w:lang w:val="es-MX"/>
-        </w:rPr>
-        <w:t xml:space="preserve">Las promesas resuelven el problema del </w:t>
-      </w:r>
-      <w:proofErr w:type="spellStart"/>
-      <w:r>
-        <w:rPr>
-          <w:rFonts w:ascii="Arial" w:hAnsi="Arial" w:cs="Arial"/>
-          <w:lang w:val="es-MX"/>
-        </w:rPr>
-        <w:t>Callback</w:t>
-      </w:r>
-      <w:proofErr w:type="spellEnd"/>
-      <w:r>
-        <w:rPr>
-          <w:rFonts w:ascii="Arial" w:hAnsi="Arial" w:cs="Arial"/>
-          <w:lang w:val="es-MX"/>
-        </w:rPr>
-        <w:t xml:space="preserve"> </w:t>
-      </w:r>
-      <w:proofErr w:type="spellStart"/>
-      <w:r>
-        <w:rPr>
-          <w:rFonts w:ascii="Arial" w:hAnsi="Arial" w:cs="Arial"/>
-          <w:lang w:val="es-MX"/>
-        </w:rPr>
-        <w:t>Hell</w:t>
-      </w:r>
-      <w:proofErr w:type="spellEnd"/>
-      <w:r>
-        <w:rPr>
-          <w:rFonts w:ascii="Arial" w:hAnsi="Arial" w:cs="Arial"/>
-          <w:lang w:val="es-MX"/>
-        </w:rPr>
-        <w:t xml:space="preserve"> haciendo que una promesa pueda devolver otra promesa y en lugar de ser anidadas como los </w:t>
-      </w:r>
-      <w:proofErr w:type="spellStart"/>
-      <w:r>
-        <w:rPr>
-          <w:rFonts w:ascii="Arial" w:hAnsi="Arial" w:cs="Arial"/>
-          <w:lang w:val="es-MX"/>
-        </w:rPr>
-        <w:t>callback</w:t>
-      </w:r>
-      <w:proofErr w:type="spellEnd"/>
-      <w:r>
-        <w:rPr>
-          <w:rFonts w:ascii="Arial" w:hAnsi="Arial" w:cs="Arial"/>
-          <w:lang w:val="es-MX"/>
-        </w:rPr>
-        <w:t>, estas promesas son encadenadas.</w:t>
-      </w:r>
-    </w:p>
-    <w:p>
-      <w:pPr>
-        <w:rPr>
-          <w:lang w:val="es-MX"/>
-        </w:rPr>
-      </w:pPr>
     </w:p>
     <w:sectPr>
       <w:footerReference w:type="default" r:id="rId11"/>
@@ -4072,6 +4327,141 @@
 </file>
 
 <file path=customXml/item1.xml><?xml version="1.0" encoding="utf-8"?>
+<p:properties xmlns:p="http://schemas.microsoft.com/office/2006/metadata/properties" xmlns:xsi="http://www.w3.org/2001/XMLSchema-instance" xmlns:pc="http://schemas.microsoft.com/office/infopath/2007/PartnerControls">
+  <documentManagement>
+    <APDescription xmlns="4873beb7-5857-4685-be1f-d57550cc96cc" xsi:nil="true"/>
+    <AssetExpire xmlns="4873beb7-5857-4685-be1f-d57550cc96cc">2029-01-01T08:00:00+00:00</AssetExpire>
+    <CampaignTagsTaxHTField0 xmlns="4873beb7-5857-4685-be1f-d57550cc96cc">
+      <Terms xmlns="http://schemas.microsoft.com/office/infopath/2007/PartnerControls"/>
+    </CampaignTagsTaxHTField0>
+    <IntlLangReviewDate xmlns="4873beb7-5857-4685-be1f-d57550cc96cc" xsi:nil="true"/>
+    <TPFriendlyName xmlns="4873beb7-5857-4685-be1f-d57550cc96cc" xsi:nil="true"/>
+    <IntlLangReview xmlns="4873beb7-5857-4685-be1f-d57550cc96cc">false</IntlLangReview>
+    <LocLastLocAttemptVersionLookup xmlns="4873beb7-5857-4685-be1f-d57550cc96cc">864570</LocLastLocAttemptVersionLookup>
+    <PolicheckWords xmlns="4873beb7-5857-4685-be1f-d57550cc96cc" xsi:nil="true"/>
+    <SubmitterId xmlns="4873beb7-5857-4685-be1f-d57550cc96cc" xsi:nil="true"/>
+    <AcquiredFrom xmlns="4873beb7-5857-4685-be1f-d57550cc96cc">Internal MS</AcquiredFrom>
+    <EditorialStatus xmlns="4873beb7-5857-4685-be1f-d57550cc96cc">Complete</EditorialStatus>
+    <Markets xmlns="4873beb7-5857-4685-be1f-d57550cc96cc"/>
+    <OriginAsset xmlns="4873beb7-5857-4685-be1f-d57550cc96cc" xsi:nil="true"/>
+    <AssetStart xmlns="4873beb7-5857-4685-be1f-d57550cc96cc">2012-11-01T04:53:00+00:00</AssetStart>
+    <FriendlyTitle xmlns="4873beb7-5857-4685-be1f-d57550cc96cc" xsi:nil="true"/>
+    <MarketSpecific xmlns="4873beb7-5857-4685-be1f-d57550cc96cc">false</MarketSpecific>
+    <TPNamespace xmlns="4873beb7-5857-4685-be1f-d57550cc96cc" xsi:nil="true"/>
+    <PublishStatusLookup xmlns="4873beb7-5857-4685-be1f-d57550cc96cc">
+      <Value>1655138</Value>
+    </PublishStatusLookup>
+    <APAuthor xmlns="4873beb7-5857-4685-be1f-d57550cc96cc">
+      <UserInfo>
+        <DisplayName>MIDDLEEAST\v-keerth</DisplayName>
+        <AccountId>2799</AccountId>
+        <AccountType/>
+      </UserInfo>
+    </APAuthor>
+    <TPCommandLine xmlns="4873beb7-5857-4685-be1f-d57550cc96cc" xsi:nil="true"/>
+    <IntlLangReviewer xmlns="4873beb7-5857-4685-be1f-d57550cc96cc" xsi:nil="true"/>
+    <OpenTemplate xmlns="4873beb7-5857-4685-be1f-d57550cc96cc">true</OpenTemplate>
+    <CSXSubmissionDate xmlns="4873beb7-5857-4685-be1f-d57550cc96cc" xsi:nil="true"/>
+    <TaxCatchAll xmlns="4873beb7-5857-4685-be1f-d57550cc96cc"/>
+    <Manager xmlns="4873beb7-5857-4685-be1f-d57550cc96cc" xsi:nil="true"/>
+    <NumericId xmlns="4873beb7-5857-4685-be1f-d57550cc96cc" xsi:nil="true"/>
+    <ParentAssetId xmlns="4873beb7-5857-4685-be1f-d57550cc96cc" xsi:nil="true"/>
+    <OriginalSourceMarket xmlns="4873beb7-5857-4685-be1f-d57550cc96cc" xsi:nil="true"/>
+    <ApprovalStatus xmlns="4873beb7-5857-4685-be1f-d57550cc96cc">InProgress</ApprovalStatus>
+    <TPComponent xmlns="4873beb7-5857-4685-be1f-d57550cc96cc" xsi:nil="true"/>
+    <EditorialTags xmlns="4873beb7-5857-4685-be1f-d57550cc96cc" xsi:nil="true"/>
+    <TPExecutable xmlns="4873beb7-5857-4685-be1f-d57550cc96cc" xsi:nil="true"/>
+    <TPLaunchHelpLink xmlns="4873beb7-5857-4685-be1f-d57550cc96cc" xsi:nil="true"/>
+    <LocComments xmlns="4873beb7-5857-4685-be1f-d57550cc96cc" xsi:nil="true"/>
+    <LocRecommendedHandoff xmlns="4873beb7-5857-4685-be1f-d57550cc96cc" xsi:nil="true"/>
+    <SourceTitle xmlns="4873beb7-5857-4685-be1f-d57550cc96cc" xsi:nil="true"/>
+    <CSXUpdate xmlns="4873beb7-5857-4685-be1f-d57550cc96cc">false</CSXUpdate>
+    <IntlLocPriority xmlns="4873beb7-5857-4685-be1f-d57550cc96cc" xsi:nil="true"/>
+    <UAProjectedTotalWords xmlns="4873beb7-5857-4685-be1f-d57550cc96cc" xsi:nil="true"/>
+    <AssetType xmlns="4873beb7-5857-4685-be1f-d57550cc96cc">TP</AssetType>
+    <MachineTranslated xmlns="4873beb7-5857-4685-be1f-d57550cc96cc">false</MachineTranslated>
+    <OutputCachingOn xmlns="4873beb7-5857-4685-be1f-d57550cc96cc">false</OutputCachingOn>
+    <TemplateStatus xmlns="4873beb7-5857-4685-be1f-d57550cc96cc">Complete</TemplateStatus>
+    <IsSearchable xmlns="4873beb7-5857-4685-be1f-d57550cc96cc">true</IsSearchable>
+    <ContentItem xmlns="4873beb7-5857-4685-be1f-d57550cc96cc" xsi:nil="true"/>
+    <HandoffToMSDN xmlns="4873beb7-5857-4685-be1f-d57550cc96cc" xsi:nil="true"/>
+    <ShowIn xmlns="4873beb7-5857-4685-be1f-d57550cc96cc">Show everywhere</ShowIn>
+    <ThumbnailAssetId xmlns="4873beb7-5857-4685-be1f-d57550cc96cc" xsi:nil="true"/>
+    <UALocComments xmlns="4873beb7-5857-4685-be1f-d57550cc96cc" xsi:nil="true"/>
+    <UALocRecommendation xmlns="4873beb7-5857-4685-be1f-d57550cc96cc">Localize</UALocRecommendation>
+    <LastModifiedDateTime xmlns="4873beb7-5857-4685-be1f-d57550cc96cc" xsi:nil="true"/>
+    <LegacyData xmlns="4873beb7-5857-4685-be1f-d57550cc96cc" xsi:nil="true"/>
+    <LocManualTestRequired xmlns="4873beb7-5857-4685-be1f-d57550cc96cc">false</LocManualTestRequired>
+    <LocMarketGroupTiers2 xmlns="4873beb7-5857-4685-be1f-d57550cc96cc" xsi:nil="true"/>
+    <ClipArtFilename xmlns="4873beb7-5857-4685-be1f-d57550cc96cc" xsi:nil="true"/>
+    <TPApplication xmlns="4873beb7-5857-4685-be1f-d57550cc96cc" xsi:nil="true"/>
+    <CSXHash xmlns="4873beb7-5857-4685-be1f-d57550cc96cc" xsi:nil="true"/>
+    <DirectSourceMarket xmlns="4873beb7-5857-4685-be1f-d57550cc96cc" xsi:nil="true"/>
+    <PrimaryImageGen xmlns="4873beb7-5857-4685-be1f-d57550cc96cc">true</PrimaryImageGen>
+    <PlannedPubDate xmlns="4873beb7-5857-4685-be1f-d57550cc96cc" xsi:nil="true"/>
+    <CSXSubmissionMarket xmlns="4873beb7-5857-4685-be1f-d57550cc96cc" xsi:nil="true"/>
+    <Downloads xmlns="4873beb7-5857-4685-be1f-d57550cc96cc">0</Downloads>
+    <ArtSampleDocs xmlns="4873beb7-5857-4685-be1f-d57550cc96cc" xsi:nil="true"/>
+    <TrustLevel xmlns="4873beb7-5857-4685-be1f-d57550cc96cc">1 Microsoft Managed Content</TrustLevel>
+    <BlockPublish xmlns="4873beb7-5857-4685-be1f-d57550cc96cc">false</BlockPublish>
+    <TPLaunchHelpLinkType xmlns="4873beb7-5857-4685-be1f-d57550cc96cc">Template</TPLaunchHelpLinkType>
+    <LocalizationTagsTaxHTField0 xmlns="4873beb7-5857-4685-be1f-d57550cc96cc">
+      <Terms xmlns="http://schemas.microsoft.com/office/infopath/2007/PartnerControls"/>
+    </LocalizationTagsTaxHTField0>
+    <BusinessGroup xmlns="4873beb7-5857-4685-be1f-d57550cc96cc" xsi:nil="true"/>
+    <Providers xmlns="4873beb7-5857-4685-be1f-d57550cc96cc" xsi:nil="true"/>
+    <TemplateTemplateType xmlns="4873beb7-5857-4685-be1f-d57550cc96cc">Word Document Template</TemplateTemplateType>
+    <TimesCloned xmlns="4873beb7-5857-4685-be1f-d57550cc96cc" xsi:nil="true"/>
+    <TPAppVersion xmlns="4873beb7-5857-4685-be1f-d57550cc96cc" xsi:nil="true"/>
+    <VoteCount xmlns="4873beb7-5857-4685-be1f-d57550cc96cc" xsi:nil="true"/>
+    <AverageRating xmlns="4873beb7-5857-4685-be1f-d57550cc96cc" xsi:nil="true"/>
+    <FeatureTagsTaxHTField0 xmlns="4873beb7-5857-4685-be1f-d57550cc96cc">
+      <Terms xmlns="http://schemas.microsoft.com/office/infopath/2007/PartnerControls"/>
+    </FeatureTagsTaxHTField0>
+    <Provider xmlns="4873beb7-5857-4685-be1f-d57550cc96cc" xsi:nil="true"/>
+    <UACurrentWords xmlns="4873beb7-5857-4685-be1f-d57550cc96cc" xsi:nil="true"/>
+    <AssetId xmlns="4873beb7-5857-4685-be1f-d57550cc96cc">TP103749966</AssetId>
+    <TPClientViewer xmlns="4873beb7-5857-4685-be1f-d57550cc96cc" xsi:nil="true"/>
+    <DSATActionTaken xmlns="4873beb7-5857-4685-be1f-d57550cc96cc" xsi:nil="true"/>
+    <APEditor xmlns="4873beb7-5857-4685-be1f-d57550cc96cc">
+      <UserInfo>
+        <DisplayName/>
+        <AccountId xsi:nil="true"/>
+        <AccountType/>
+      </UserInfo>
+    </APEditor>
+    <TPInstallLocation xmlns="4873beb7-5857-4685-be1f-d57550cc96cc" xsi:nil="true"/>
+    <OOCacheId xmlns="4873beb7-5857-4685-be1f-d57550cc96cc" xsi:nil="true"/>
+    <IsDeleted xmlns="4873beb7-5857-4685-be1f-d57550cc96cc">false</IsDeleted>
+    <PublishTargets xmlns="4873beb7-5857-4685-be1f-d57550cc96cc">OfficeOnlineVNext</PublishTargets>
+    <ApprovalLog xmlns="4873beb7-5857-4685-be1f-d57550cc96cc" xsi:nil="true"/>
+    <BugNumber xmlns="4873beb7-5857-4685-be1f-d57550cc96cc" xsi:nil="true"/>
+    <CrawlForDependencies xmlns="4873beb7-5857-4685-be1f-d57550cc96cc">false</CrawlForDependencies>
+    <InternalTagsTaxHTField0 xmlns="4873beb7-5857-4685-be1f-d57550cc96cc">
+      <Terms xmlns="http://schemas.microsoft.com/office/infopath/2007/PartnerControls"/>
+    </InternalTagsTaxHTField0>
+    <LastHandOff xmlns="4873beb7-5857-4685-be1f-d57550cc96cc" xsi:nil="true"/>
+    <Milestone xmlns="4873beb7-5857-4685-be1f-d57550cc96cc" xsi:nil="true"/>
+    <OriginalRelease xmlns="4873beb7-5857-4685-be1f-d57550cc96cc">15</OriginalRelease>
+    <RecommendationsModifier xmlns="4873beb7-5857-4685-be1f-d57550cc96cc" xsi:nil="true"/>
+    <ScenarioTagsTaxHTField0 xmlns="4873beb7-5857-4685-be1f-d57550cc96cc">
+      <Terms xmlns="http://schemas.microsoft.com/office/infopath/2007/PartnerControls"/>
+    </ScenarioTagsTaxHTField0>
+    <UANotes xmlns="4873beb7-5857-4685-be1f-d57550cc96cc" xsi:nil="true"/>
+  </documentManagement>
+</p:properties>
+</file>
+
+<file path=customXml/item2.xml><?xml version="1.0" encoding="utf-8"?>
+<?mso-contentType ?>
+<FormTemplates xmlns="http://schemas.microsoft.com/sharepoint/v3/contenttype/forms">
+  <Display>DocumentLibraryForm</Display>
+  <Edit>AssetEditForm</Edit>
+  <New>DocumentLibraryForm</New>
+</FormTemplates>
+</file>
+
+<file path=customXml/item3.xml><?xml version="1.0" encoding="utf-8"?>
 <ct:contentTypeSchema xmlns:ct="http://schemas.microsoft.com/office/2006/metadata/contentType" xmlns:ma="http://schemas.microsoft.com/office/2006/metadata/properties/metaAttributes" ct:_="" ma:_="" ma:contentTypeName="TemplateFile" ma:contentTypeID="0x0101006EDDDB5EE6D98C44930B742096920B300400F5B6D36B3EF94B4E9A635CDF2A18F5B8" ma:contentTypeVersion="72" ma:contentTypeDescription="Create a new document." ma:contentTypeScope="" ma:versionID="a23e56308344d904b51738559c3d67c9">
   <xsd:schema xmlns:xsd="http://www.w3.org/2001/XMLSchema" xmlns:xs="http://www.w3.org/2001/XMLSchema" xmlns:p="http://schemas.microsoft.com/office/2006/metadata/properties" xmlns:ns2="4873beb7-5857-4685-be1f-d57550cc96cc" targetNamespace="http://schemas.microsoft.com/office/2006/metadata/properties" ma:root="true" ma:fieldsID="cd0908cc4600e77bf5da051303e00c8d" ns2:_="">
     <xsd:import namespace="4873beb7-5857-4685-be1f-d57550cc96cc"/>
@@ -5111,141 +5501,6 @@
 </ct:contentTypeSchema>
 </file>
 
-<file path=customXml/item2.xml><?xml version="1.0" encoding="utf-8"?>
-<?mso-contentType ?>
-<FormTemplates xmlns="http://schemas.microsoft.com/sharepoint/v3/contenttype/forms">
-  <Display>DocumentLibraryForm</Display>
-  <Edit>AssetEditForm</Edit>
-  <New>DocumentLibraryForm</New>
-</FormTemplates>
-</file>
-
-<file path=customXml/item3.xml><?xml version="1.0" encoding="utf-8"?>
-<p:properties xmlns:p="http://schemas.microsoft.com/office/2006/metadata/properties" xmlns:xsi="http://www.w3.org/2001/XMLSchema-instance" xmlns:pc="http://schemas.microsoft.com/office/infopath/2007/PartnerControls">
-  <documentManagement>
-    <APDescription xmlns="4873beb7-5857-4685-be1f-d57550cc96cc" xsi:nil="true"/>
-    <AssetExpire xmlns="4873beb7-5857-4685-be1f-d57550cc96cc">2029-01-01T08:00:00+00:00</AssetExpire>
-    <CampaignTagsTaxHTField0 xmlns="4873beb7-5857-4685-be1f-d57550cc96cc">
-      <Terms xmlns="http://schemas.microsoft.com/office/infopath/2007/PartnerControls"/>
-    </CampaignTagsTaxHTField0>
-    <IntlLangReviewDate xmlns="4873beb7-5857-4685-be1f-d57550cc96cc" xsi:nil="true"/>
-    <TPFriendlyName xmlns="4873beb7-5857-4685-be1f-d57550cc96cc" xsi:nil="true"/>
-    <IntlLangReview xmlns="4873beb7-5857-4685-be1f-d57550cc96cc">false</IntlLangReview>
-    <LocLastLocAttemptVersionLookup xmlns="4873beb7-5857-4685-be1f-d57550cc96cc">864570</LocLastLocAttemptVersionLookup>
-    <PolicheckWords xmlns="4873beb7-5857-4685-be1f-d57550cc96cc" xsi:nil="true"/>
-    <SubmitterId xmlns="4873beb7-5857-4685-be1f-d57550cc96cc" xsi:nil="true"/>
-    <AcquiredFrom xmlns="4873beb7-5857-4685-be1f-d57550cc96cc">Internal MS</AcquiredFrom>
-    <EditorialStatus xmlns="4873beb7-5857-4685-be1f-d57550cc96cc">Complete</EditorialStatus>
-    <Markets xmlns="4873beb7-5857-4685-be1f-d57550cc96cc"/>
-    <OriginAsset xmlns="4873beb7-5857-4685-be1f-d57550cc96cc" xsi:nil="true"/>
-    <AssetStart xmlns="4873beb7-5857-4685-be1f-d57550cc96cc">2012-11-01T04:53:00+00:00</AssetStart>
-    <FriendlyTitle xmlns="4873beb7-5857-4685-be1f-d57550cc96cc" xsi:nil="true"/>
-    <MarketSpecific xmlns="4873beb7-5857-4685-be1f-d57550cc96cc">false</MarketSpecific>
-    <TPNamespace xmlns="4873beb7-5857-4685-be1f-d57550cc96cc" xsi:nil="true"/>
-    <PublishStatusLookup xmlns="4873beb7-5857-4685-be1f-d57550cc96cc">
-      <Value>1655138</Value>
-    </PublishStatusLookup>
-    <APAuthor xmlns="4873beb7-5857-4685-be1f-d57550cc96cc">
-      <UserInfo>
-        <DisplayName>MIDDLEEAST\v-keerth</DisplayName>
-        <AccountId>2799</AccountId>
-        <AccountType/>
-      </UserInfo>
-    </APAuthor>
-    <TPCommandLine xmlns="4873beb7-5857-4685-be1f-d57550cc96cc" xsi:nil="true"/>
-    <IntlLangReviewer xmlns="4873beb7-5857-4685-be1f-d57550cc96cc" xsi:nil="true"/>
-    <OpenTemplate xmlns="4873beb7-5857-4685-be1f-d57550cc96cc">true</OpenTemplate>
-    <CSXSubmissionDate xmlns="4873beb7-5857-4685-be1f-d57550cc96cc" xsi:nil="true"/>
-    <TaxCatchAll xmlns="4873beb7-5857-4685-be1f-d57550cc96cc"/>
-    <Manager xmlns="4873beb7-5857-4685-be1f-d57550cc96cc" xsi:nil="true"/>
-    <NumericId xmlns="4873beb7-5857-4685-be1f-d57550cc96cc" xsi:nil="true"/>
-    <ParentAssetId xmlns="4873beb7-5857-4685-be1f-d57550cc96cc" xsi:nil="true"/>
-    <OriginalSourceMarket xmlns="4873beb7-5857-4685-be1f-d57550cc96cc" xsi:nil="true"/>
-    <ApprovalStatus xmlns="4873beb7-5857-4685-be1f-d57550cc96cc">InProgress</ApprovalStatus>
-    <TPComponent xmlns="4873beb7-5857-4685-be1f-d57550cc96cc" xsi:nil="true"/>
-    <EditorialTags xmlns="4873beb7-5857-4685-be1f-d57550cc96cc" xsi:nil="true"/>
-    <TPExecutable xmlns="4873beb7-5857-4685-be1f-d57550cc96cc" xsi:nil="true"/>
-    <TPLaunchHelpLink xmlns="4873beb7-5857-4685-be1f-d57550cc96cc" xsi:nil="true"/>
-    <LocComments xmlns="4873beb7-5857-4685-be1f-d57550cc96cc" xsi:nil="true"/>
-    <LocRecommendedHandoff xmlns="4873beb7-5857-4685-be1f-d57550cc96cc" xsi:nil="true"/>
-    <SourceTitle xmlns="4873beb7-5857-4685-be1f-d57550cc96cc" xsi:nil="true"/>
-    <CSXUpdate xmlns="4873beb7-5857-4685-be1f-d57550cc96cc">false</CSXUpdate>
-    <IntlLocPriority xmlns="4873beb7-5857-4685-be1f-d57550cc96cc" xsi:nil="true"/>
-    <UAProjectedTotalWords xmlns="4873beb7-5857-4685-be1f-d57550cc96cc" xsi:nil="true"/>
-    <AssetType xmlns="4873beb7-5857-4685-be1f-d57550cc96cc">TP</AssetType>
-    <MachineTranslated xmlns="4873beb7-5857-4685-be1f-d57550cc96cc">false</MachineTranslated>
-    <OutputCachingOn xmlns="4873beb7-5857-4685-be1f-d57550cc96cc">false</OutputCachingOn>
-    <TemplateStatus xmlns="4873beb7-5857-4685-be1f-d57550cc96cc">Complete</TemplateStatus>
-    <IsSearchable xmlns="4873beb7-5857-4685-be1f-d57550cc96cc">true</IsSearchable>
-    <ContentItem xmlns="4873beb7-5857-4685-be1f-d57550cc96cc" xsi:nil="true"/>
-    <HandoffToMSDN xmlns="4873beb7-5857-4685-be1f-d57550cc96cc" xsi:nil="true"/>
-    <ShowIn xmlns="4873beb7-5857-4685-be1f-d57550cc96cc">Show everywhere</ShowIn>
-    <ThumbnailAssetId xmlns="4873beb7-5857-4685-be1f-d57550cc96cc" xsi:nil="true"/>
-    <UALocComments xmlns="4873beb7-5857-4685-be1f-d57550cc96cc" xsi:nil="true"/>
-    <UALocRecommendation xmlns="4873beb7-5857-4685-be1f-d57550cc96cc">Localize</UALocRecommendation>
-    <LastModifiedDateTime xmlns="4873beb7-5857-4685-be1f-d57550cc96cc" xsi:nil="true"/>
-    <LegacyData xmlns="4873beb7-5857-4685-be1f-d57550cc96cc" xsi:nil="true"/>
-    <LocManualTestRequired xmlns="4873beb7-5857-4685-be1f-d57550cc96cc">false</LocManualTestRequired>
-    <LocMarketGroupTiers2 xmlns="4873beb7-5857-4685-be1f-d57550cc96cc" xsi:nil="true"/>
-    <ClipArtFilename xmlns="4873beb7-5857-4685-be1f-d57550cc96cc" xsi:nil="true"/>
-    <TPApplication xmlns="4873beb7-5857-4685-be1f-d57550cc96cc" xsi:nil="true"/>
-    <CSXHash xmlns="4873beb7-5857-4685-be1f-d57550cc96cc" xsi:nil="true"/>
-    <DirectSourceMarket xmlns="4873beb7-5857-4685-be1f-d57550cc96cc" xsi:nil="true"/>
-    <PrimaryImageGen xmlns="4873beb7-5857-4685-be1f-d57550cc96cc">true</PrimaryImageGen>
-    <PlannedPubDate xmlns="4873beb7-5857-4685-be1f-d57550cc96cc" xsi:nil="true"/>
-    <CSXSubmissionMarket xmlns="4873beb7-5857-4685-be1f-d57550cc96cc" xsi:nil="true"/>
-    <Downloads xmlns="4873beb7-5857-4685-be1f-d57550cc96cc">0</Downloads>
-    <ArtSampleDocs xmlns="4873beb7-5857-4685-be1f-d57550cc96cc" xsi:nil="true"/>
-    <TrustLevel xmlns="4873beb7-5857-4685-be1f-d57550cc96cc">1 Microsoft Managed Content</TrustLevel>
-    <BlockPublish xmlns="4873beb7-5857-4685-be1f-d57550cc96cc">false</BlockPublish>
-    <TPLaunchHelpLinkType xmlns="4873beb7-5857-4685-be1f-d57550cc96cc">Template</TPLaunchHelpLinkType>
-    <LocalizationTagsTaxHTField0 xmlns="4873beb7-5857-4685-be1f-d57550cc96cc">
-      <Terms xmlns="http://schemas.microsoft.com/office/infopath/2007/PartnerControls"/>
-    </LocalizationTagsTaxHTField0>
-    <BusinessGroup xmlns="4873beb7-5857-4685-be1f-d57550cc96cc" xsi:nil="true"/>
-    <Providers xmlns="4873beb7-5857-4685-be1f-d57550cc96cc" xsi:nil="true"/>
-    <TemplateTemplateType xmlns="4873beb7-5857-4685-be1f-d57550cc96cc">Word Document Template</TemplateTemplateType>
-    <TimesCloned xmlns="4873beb7-5857-4685-be1f-d57550cc96cc" xsi:nil="true"/>
-    <TPAppVersion xmlns="4873beb7-5857-4685-be1f-d57550cc96cc" xsi:nil="true"/>
-    <VoteCount xmlns="4873beb7-5857-4685-be1f-d57550cc96cc" xsi:nil="true"/>
-    <AverageRating xmlns="4873beb7-5857-4685-be1f-d57550cc96cc" xsi:nil="true"/>
-    <FeatureTagsTaxHTField0 xmlns="4873beb7-5857-4685-be1f-d57550cc96cc">
-      <Terms xmlns="http://schemas.microsoft.com/office/infopath/2007/PartnerControls"/>
-    </FeatureTagsTaxHTField0>
-    <Provider xmlns="4873beb7-5857-4685-be1f-d57550cc96cc" xsi:nil="true"/>
-    <UACurrentWords xmlns="4873beb7-5857-4685-be1f-d57550cc96cc" xsi:nil="true"/>
-    <AssetId xmlns="4873beb7-5857-4685-be1f-d57550cc96cc">TP103749966</AssetId>
-    <TPClientViewer xmlns="4873beb7-5857-4685-be1f-d57550cc96cc" xsi:nil="true"/>
-    <DSATActionTaken xmlns="4873beb7-5857-4685-be1f-d57550cc96cc" xsi:nil="true"/>
-    <APEditor xmlns="4873beb7-5857-4685-be1f-d57550cc96cc">
-      <UserInfo>
-        <DisplayName/>
-        <AccountId xsi:nil="true"/>
-        <AccountType/>
-      </UserInfo>
-    </APEditor>
-    <TPInstallLocation xmlns="4873beb7-5857-4685-be1f-d57550cc96cc" xsi:nil="true"/>
-    <OOCacheId xmlns="4873beb7-5857-4685-be1f-d57550cc96cc" xsi:nil="true"/>
-    <IsDeleted xmlns="4873beb7-5857-4685-be1f-d57550cc96cc">false</IsDeleted>
-    <PublishTargets xmlns="4873beb7-5857-4685-be1f-d57550cc96cc">OfficeOnlineVNext</PublishTargets>
-    <ApprovalLog xmlns="4873beb7-5857-4685-be1f-d57550cc96cc" xsi:nil="true"/>
-    <BugNumber xmlns="4873beb7-5857-4685-be1f-d57550cc96cc" xsi:nil="true"/>
-    <CrawlForDependencies xmlns="4873beb7-5857-4685-be1f-d57550cc96cc">false</CrawlForDependencies>
-    <InternalTagsTaxHTField0 xmlns="4873beb7-5857-4685-be1f-d57550cc96cc">
-      <Terms xmlns="http://schemas.microsoft.com/office/infopath/2007/PartnerControls"/>
-    </InternalTagsTaxHTField0>
-    <LastHandOff xmlns="4873beb7-5857-4685-be1f-d57550cc96cc" xsi:nil="true"/>
-    <Milestone xmlns="4873beb7-5857-4685-be1f-d57550cc96cc" xsi:nil="true"/>
-    <OriginalRelease xmlns="4873beb7-5857-4685-be1f-d57550cc96cc">15</OriginalRelease>
-    <RecommendationsModifier xmlns="4873beb7-5857-4685-be1f-d57550cc96cc" xsi:nil="true"/>
-    <ScenarioTagsTaxHTField0 xmlns="4873beb7-5857-4685-be1f-d57550cc96cc">
-      <Terms xmlns="http://schemas.microsoft.com/office/infopath/2007/PartnerControls"/>
-    </ScenarioTagsTaxHTField0>
-    <UANotes xmlns="4873beb7-5857-4685-be1f-d57550cc96cc" xsi:nil="true"/>
-  </documentManagement>
-</p:properties>
-</file>
-
 <file path=customXml/item4.xml><?xml version="1.0" encoding="utf-8"?>
 <b:Sources xmlns:b="http://schemas.openxmlformats.org/officeDocument/2006/bibliography" SelectedStyle="\APA.XSL" StyleName="APA">
   <b:Source>
@@ -5300,6 +5555,24 @@
 </file>
 
 <file path=customXml/itemProps1.xml><?xml version="1.0" encoding="utf-8"?>
+<ds:datastoreItem xmlns:ds="http://schemas.openxmlformats.org/officeDocument/2006/customXml" ds:itemID="{83AE4ADC-D632-40A7-A0C1-0481BB069C4F}">
+  <ds:schemaRefs>
+    <ds:schemaRef ds:uri="http://schemas.microsoft.com/office/2006/metadata/properties"/>
+    <ds:schemaRef ds:uri="http://schemas.microsoft.com/office/infopath/2007/PartnerControls"/>
+    <ds:schemaRef ds:uri="4873beb7-5857-4685-be1f-d57550cc96cc"/>
+  </ds:schemaRefs>
+</ds:datastoreItem>
+</file>
+
+<file path=customXml/itemProps2.xml><?xml version="1.0" encoding="utf-8"?>
+<ds:datastoreItem xmlns:ds="http://schemas.openxmlformats.org/officeDocument/2006/customXml" ds:itemID="{FF740C13-C6A2-43D3-86C5-4CBB969C2CB1}">
+  <ds:schemaRefs>
+    <ds:schemaRef ds:uri="http://schemas.microsoft.com/sharepoint/v3/contenttype/forms"/>
+  </ds:schemaRefs>
+</ds:datastoreItem>
+</file>
+
+<file path=customXml/itemProps3.xml><?xml version="1.0" encoding="utf-8"?>
 <ds:datastoreItem xmlns:ds="http://schemas.openxmlformats.org/officeDocument/2006/customXml" ds:itemID="{88FF2527-3592-4DBF-9FD9-FEA06E5BF9A7}">
   <ds:schemaRefs>
     <ds:schemaRef ds:uri="http://schemas.microsoft.com/office/2006/metadata/contentType"/>
@@ -5317,26 +5590,8 @@
 </ds:datastoreItem>
 </file>
 
-<file path=customXml/itemProps2.xml><?xml version="1.0" encoding="utf-8"?>
-<ds:datastoreItem xmlns:ds="http://schemas.openxmlformats.org/officeDocument/2006/customXml" ds:itemID="{FF740C13-C6A2-43D3-86C5-4CBB969C2CB1}">
-  <ds:schemaRefs>
-    <ds:schemaRef ds:uri="http://schemas.microsoft.com/sharepoint/v3/contenttype/forms"/>
-  </ds:schemaRefs>
-</ds:datastoreItem>
-</file>
-
-<file path=customXml/itemProps3.xml><?xml version="1.0" encoding="utf-8"?>
-<ds:datastoreItem xmlns:ds="http://schemas.openxmlformats.org/officeDocument/2006/customXml" ds:itemID="{83AE4ADC-D632-40A7-A0C1-0481BB069C4F}">
-  <ds:schemaRefs>
-    <ds:schemaRef ds:uri="http://schemas.microsoft.com/office/2006/metadata/properties"/>
-    <ds:schemaRef ds:uri="http://schemas.microsoft.com/office/infopath/2007/PartnerControls"/>
-    <ds:schemaRef ds:uri="4873beb7-5857-4685-be1f-d57550cc96cc"/>
-  </ds:schemaRefs>
-</ds:datastoreItem>
-</file>
-
 <file path=customXml/itemProps4.xml><?xml version="1.0" encoding="utf-8"?>
-<ds:datastoreItem xmlns:ds="http://schemas.openxmlformats.org/officeDocument/2006/customXml" ds:itemID="{275EC0F0-4BD2-4025-9700-D6874FBE67CB}">
+<ds:datastoreItem xmlns:ds="http://schemas.openxmlformats.org/officeDocument/2006/customXml" ds:itemID="{48E54365-189D-4C4F-9DCE-816D33944181}">
   <ds:schemaRefs>
     <ds:schemaRef ds:uri="http://schemas.openxmlformats.org/officeDocument/2006/bibliography"/>
   </ds:schemaRefs>

</xml_diff>

<commit_message>
Selectores: Un selector nos sirve para poder manipular un objeto del DOM, puedes buscar dicho objeto ya sea por su id, clase, atributo, etc. Dentro de JavaScript existen distintas funciones para hacer selectores, entre ellas se encuentra: getElementById, getElementByTagName, getElementsByClassName, querySelector, querySelectorAll.
</commit_message>
<xml_diff>
--- a/CursoJQuery-A-Javascript/CursoJquery-Javascript.docx
+++ b/CursoJQuery-A-Javascript/CursoJquery-Javascript.docx
@@ -1469,8 +1469,557 @@
         </w:rPr>
         <w:t xml:space="preserve"> antes de cada promesa.</w:t>
       </w:r>
+    </w:p>
+    <w:p>
+      <w:pPr>
+        <w:pStyle w:val="Ttulo1"/>
+      </w:pPr>
+      <w:r>
+        <w:lastRenderedPageBreak/>
+        <w:t>Selectores</w:t>
+      </w:r>
+    </w:p>
+    <w:p>
+      <w:pPr>
+        <w:shd w:val="clear" w:color="auto" w:fill="FFFFFF"/>
+        <w:spacing w:before="113" w:after="113" w:line="240" w:lineRule="auto"/>
+        <w:jc w:val="both"/>
+        <w:rPr>
+          <w:rFonts w:ascii="Arial" w:eastAsia="Times New Roman" w:hAnsi="Arial" w:cs="Arial"/>
+          <w:color w:val="273B47"/>
+          <w:szCs w:val="24"/>
+          <w:lang w:val="es-MX" w:eastAsia="es-MX"/>
+        </w:rPr>
+      </w:pPr>
+      <w:r>
+        <w:rPr>
+          <w:rFonts w:ascii="Arial" w:eastAsia="Times New Roman" w:hAnsi="Arial" w:cs="Arial"/>
+          <w:color w:val="273B47"/>
+          <w:szCs w:val="24"/>
+          <w:lang w:val="es-MX" w:eastAsia="es-MX"/>
+        </w:rPr>
+        <w:t>Un selector nos sirve para poder manipular un objeto del DOM, puedes buscar dicho objeto ya sea por su id, clase, atributo, etc.</w:t>
+      </w:r>
+    </w:p>
+    <w:p>
+      <w:pPr>
+        <w:shd w:val="clear" w:color="auto" w:fill="FFFFFF"/>
+        <w:spacing w:before="113" w:after="113" w:line="240" w:lineRule="auto"/>
+        <w:jc w:val="both"/>
+        <w:rPr>
+          <w:rFonts w:ascii="Arial" w:eastAsia="Times New Roman" w:hAnsi="Arial" w:cs="Arial"/>
+          <w:color w:val="273B47"/>
+          <w:szCs w:val="24"/>
+          <w:lang w:val="es-MX" w:eastAsia="es-MX"/>
+        </w:rPr>
+      </w:pPr>
+      <w:r>
+        <w:rPr>
+          <w:rFonts w:ascii="Arial" w:eastAsia="Times New Roman" w:hAnsi="Arial" w:cs="Arial"/>
+          <w:color w:val="273B47"/>
+          <w:szCs w:val="24"/>
+          <w:lang w:val="es-MX" w:eastAsia="es-MX"/>
+        </w:rPr>
+        <w:t xml:space="preserve">Para </w:t>
+      </w:r>
+      <w:proofErr w:type="spellStart"/>
+      <w:r>
+        <w:rPr>
+          <w:rFonts w:ascii="Arial" w:eastAsia="Times New Roman" w:hAnsi="Arial" w:cs="Arial"/>
+          <w:color w:val="273B47"/>
+          <w:szCs w:val="24"/>
+          <w:lang w:val="es-MX" w:eastAsia="es-MX"/>
+        </w:rPr>
+        <w:t>PlatziVideo</w:t>
+      </w:r>
+      <w:proofErr w:type="spellEnd"/>
+      <w:r>
+        <w:rPr>
+          <w:rFonts w:ascii="Arial" w:eastAsia="Times New Roman" w:hAnsi="Arial" w:cs="Arial"/>
+          <w:color w:val="273B47"/>
+          <w:szCs w:val="24"/>
+          <w:lang w:val="es-MX" w:eastAsia="es-MX"/>
+        </w:rPr>
+        <w:t xml:space="preserve"> necesitamos un selector de un contenedor para ponerle dentro la lista de películas.</w:t>
+      </w:r>
+    </w:p>
+    <w:p>
+      <w:pPr>
+        <w:shd w:val="clear" w:color="auto" w:fill="FFFFFF"/>
+        <w:spacing w:before="113" w:after="113" w:line="240" w:lineRule="auto"/>
+        <w:jc w:val="both"/>
+        <w:rPr>
+          <w:rFonts w:ascii="Arial" w:eastAsia="Times New Roman" w:hAnsi="Arial" w:cs="Arial"/>
+          <w:color w:val="273B47"/>
+          <w:szCs w:val="24"/>
+          <w:lang w:val="es-MX" w:eastAsia="es-MX"/>
+        </w:rPr>
+      </w:pPr>
+      <w:r>
+        <w:rPr>
+          <w:rFonts w:ascii="Arial" w:eastAsia="Times New Roman" w:hAnsi="Arial" w:cs="Arial"/>
+          <w:color w:val="273B47"/>
+          <w:szCs w:val="24"/>
+          <w:lang w:val="es-MX" w:eastAsia="es-MX"/>
+        </w:rPr>
+        <w:t xml:space="preserve">En </w:t>
+      </w:r>
+      <w:proofErr w:type="spellStart"/>
+      <w:r>
+        <w:rPr>
+          <w:rFonts w:ascii="Arial" w:eastAsia="Times New Roman" w:hAnsi="Arial" w:cs="Arial"/>
+          <w:color w:val="273B47"/>
+          <w:szCs w:val="24"/>
+          <w:lang w:val="es-MX" w:eastAsia="es-MX"/>
+        </w:rPr>
+        <w:t>jQuery</w:t>
+      </w:r>
+      <w:proofErr w:type="spellEnd"/>
+      <w:r>
+        <w:rPr>
+          <w:rFonts w:ascii="Arial" w:eastAsia="Times New Roman" w:hAnsi="Arial" w:cs="Arial"/>
+          <w:color w:val="273B47"/>
+          <w:szCs w:val="24"/>
+          <w:lang w:val="es-MX" w:eastAsia="es-MX"/>
+        </w:rPr>
+        <w:t xml:space="preserve"> hacemos un selector de la siguiente forma:</w:t>
+      </w:r>
+    </w:p>
+    <w:p>
+      <w:pPr>
+        <w:shd w:val="clear" w:color="auto" w:fill="333333"/>
+        <w:tabs>
+          <w:tab w:val="left" w:pos="916"/>
+          <w:tab w:val="left" w:pos="1832"/>
+          <w:tab w:val="left" w:pos="2748"/>
+          <w:tab w:val="left" w:pos="3664"/>
+          <w:tab w:val="left" w:pos="4580"/>
+          <w:tab w:val="left" w:pos="5496"/>
+          <w:tab w:val="left" w:pos="6412"/>
+          <w:tab w:val="left" w:pos="7328"/>
+          <w:tab w:val="left" w:pos="8244"/>
+          <w:tab w:val="left" w:pos="9160"/>
+          <w:tab w:val="left" w:pos="10076"/>
+          <w:tab w:val="left" w:pos="10992"/>
+          <w:tab w:val="left" w:pos="11908"/>
+          <w:tab w:val="left" w:pos="12824"/>
+          <w:tab w:val="left" w:pos="13740"/>
+          <w:tab w:val="left" w:pos="14656"/>
+        </w:tabs>
+        <w:spacing w:before="0" w:after="0" w:line="240" w:lineRule="auto"/>
+        <w:rPr>
+          <w:rFonts w:ascii="Courier New" w:eastAsia="Times New Roman" w:hAnsi="Courier New" w:cs="Courier New"/>
+          <w:color w:val="DDDDDD"/>
+          <w:sz w:val="20"/>
+          <w:szCs w:val="20"/>
+          <w:shd w:val="clear" w:color="auto" w:fill="272822"/>
+          <w:lang w:val="es-MX" w:eastAsia="es-MX"/>
+        </w:rPr>
+      </w:pPr>
+      <w:proofErr w:type="spellStart"/>
+      <w:proofErr w:type="gramStart"/>
+      <w:r>
+        <w:rPr>
+          <w:rFonts w:ascii="Courier New" w:eastAsia="Times New Roman" w:hAnsi="Courier New" w:cs="Courier New"/>
+          <w:color w:val="DDDDDD"/>
+          <w:sz w:val="20"/>
+          <w:szCs w:val="20"/>
+          <w:shd w:val="clear" w:color="auto" w:fill="272822"/>
+          <w:lang w:val="es-MX" w:eastAsia="es-MX"/>
+        </w:rPr>
+        <w:t>const</w:t>
+      </w:r>
+      <w:proofErr w:type="spellEnd"/>
+      <w:proofErr w:type="gramEnd"/>
+      <w:r>
+        <w:rPr>
+          <w:rFonts w:ascii="Courier New" w:eastAsia="Times New Roman" w:hAnsi="Courier New" w:cs="Courier New"/>
+          <w:color w:val="DDDDDD"/>
+          <w:sz w:val="20"/>
+          <w:szCs w:val="20"/>
+          <w:shd w:val="clear" w:color="auto" w:fill="272822"/>
+          <w:lang w:val="es-MX" w:eastAsia="es-MX"/>
+        </w:rPr>
+        <w:t xml:space="preserve"> $home = $(‘ .home ’);</w:t>
+      </w:r>
+    </w:p>
+    <w:p>
+      <w:pPr>
+        <w:shd w:val="clear" w:color="auto" w:fill="FFFFFF"/>
+        <w:spacing w:before="113" w:after="113" w:line="240" w:lineRule="auto"/>
+        <w:rPr>
+          <w:rFonts w:ascii="Arial" w:eastAsia="Times New Roman" w:hAnsi="Arial" w:cs="Arial"/>
+          <w:color w:val="273B47"/>
+          <w:szCs w:val="24"/>
+          <w:lang w:val="es-MX" w:eastAsia="es-MX"/>
+        </w:rPr>
+      </w:pPr>
+      <w:r>
+        <w:rPr>
+          <w:rFonts w:ascii="Arial" w:eastAsia="Times New Roman" w:hAnsi="Arial" w:cs="Arial"/>
+          <w:color w:val="273B47"/>
+          <w:szCs w:val="24"/>
+          <w:lang w:val="es-MX" w:eastAsia="es-MX"/>
+        </w:rPr>
+        <w:t>Por convención una variable que este represente un objeto del DOM lleva el signo $, esto es para tener claro que estamos manipulando un objeto del DOM y no algún tipo de información o dato.</w:t>
+      </w:r>
+    </w:p>
+    <w:p>
+      <w:pPr>
+        <w:shd w:val="clear" w:color="auto" w:fill="FFFFFF"/>
+        <w:spacing w:before="113" w:after="113" w:line="240" w:lineRule="auto"/>
+        <w:rPr>
+          <w:rFonts w:ascii="Arial" w:eastAsia="Times New Roman" w:hAnsi="Arial" w:cs="Arial"/>
+          <w:color w:val="273B47"/>
+          <w:szCs w:val="24"/>
+          <w:lang w:val="es-MX" w:eastAsia="es-MX"/>
+        </w:rPr>
+      </w:pPr>
+      <w:r>
+        <w:rPr>
+          <w:rFonts w:ascii="Arial" w:eastAsia="Times New Roman" w:hAnsi="Arial" w:cs="Arial"/>
+          <w:color w:val="273B47"/>
+          <w:szCs w:val="24"/>
+          <w:lang w:val="es-MX" w:eastAsia="es-MX"/>
+        </w:rPr>
+        <w:t>Dentro de JavaScript existen distintas funciones para hacer selectores, entre ellas se encuentra:</w:t>
+      </w:r>
+    </w:p>
+    <w:p>
+      <w:pPr>
+        <w:shd w:val="clear" w:color="auto" w:fill="FFFFFF"/>
+        <w:spacing w:before="0" w:after="0" w:line="240" w:lineRule="auto"/>
+        <w:ind w:left="720"/>
+        <w:rPr>
+          <w:rFonts w:ascii="Arial" w:eastAsia="Times New Roman" w:hAnsi="Arial" w:cs="Arial"/>
+          <w:color w:val="273B47"/>
+          <w:szCs w:val="24"/>
+          <w:lang w:val="es-MX" w:eastAsia="es-MX"/>
+        </w:rPr>
+      </w:pPr>
+      <w:r>
+        <w:rPr>
+          <w:rFonts w:ascii="Arial" w:eastAsia="Times New Roman" w:hAnsi="Arial" w:cs="Arial"/>
+          <w:color w:val="273B47"/>
+          <w:szCs w:val="24"/>
+          <w:lang w:val="es-MX" w:eastAsia="es-MX"/>
+        </w:rPr>
+        <w:t xml:space="preserve">• </w:t>
+      </w:r>
+      <w:proofErr w:type="spellStart"/>
+      <w:proofErr w:type="gramStart"/>
+      <w:r>
+        <w:rPr>
+          <w:rFonts w:ascii="Arial" w:eastAsia="Times New Roman" w:hAnsi="Arial" w:cs="Arial"/>
+          <w:color w:val="273B47"/>
+          <w:szCs w:val="24"/>
+          <w:lang w:val="es-MX" w:eastAsia="es-MX"/>
+        </w:rPr>
+        <w:t>getElementById</w:t>
+      </w:r>
+      <w:proofErr w:type="spellEnd"/>
+      <w:proofErr w:type="gramEnd"/>
+      <w:r>
+        <w:rPr>
+          <w:rFonts w:ascii="Arial" w:eastAsia="Times New Roman" w:hAnsi="Arial" w:cs="Arial"/>
+          <w:color w:val="273B47"/>
+          <w:szCs w:val="24"/>
+          <w:lang w:val="es-MX" w:eastAsia="es-MX"/>
+        </w:rPr>
+        <w:t>: recibe como parámetro el id del objeto del DOM que estás buscando. Te regresa un solo objeto.</w:t>
+      </w:r>
+    </w:p>
+    <w:p>
+      <w:pPr>
+        <w:shd w:val="clear" w:color="auto" w:fill="FFFFFF"/>
+        <w:spacing w:before="0" w:after="0" w:line="240" w:lineRule="auto"/>
+        <w:ind w:left="720"/>
+        <w:rPr>
+          <w:rFonts w:ascii="Arial" w:eastAsia="Times New Roman" w:hAnsi="Arial" w:cs="Arial"/>
+          <w:color w:val="273B47"/>
+          <w:szCs w:val="24"/>
+          <w:lang w:val="es-MX" w:eastAsia="es-MX"/>
+        </w:rPr>
+      </w:pPr>
+      <w:r>
+        <w:rPr>
+          <w:rFonts w:ascii="Arial" w:eastAsia="Times New Roman" w:hAnsi="Arial" w:cs="Arial"/>
+          <w:color w:val="273B47"/>
+          <w:szCs w:val="24"/>
+          <w:lang w:val="es-MX" w:eastAsia="es-MX"/>
+        </w:rPr>
+        <w:br/>
+        <w:t xml:space="preserve">• </w:t>
+      </w:r>
+      <w:proofErr w:type="spellStart"/>
+      <w:proofErr w:type="gramStart"/>
+      <w:r>
+        <w:rPr>
+          <w:rFonts w:ascii="Arial" w:eastAsia="Times New Roman" w:hAnsi="Arial" w:cs="Arial"/>
+          <w:color w:val="273B47"/>
+          <w:szCs w:val="24"/>
+          <w:lang w:val="es-MX" w:eastAsia="es-MX"/>
+        </w:rPr>
+        <w:t>getElementsByTagName</w:t>
+      </w:r>
+      <w:proofErr w:type="spellEnd"/>
+      <w:proofErr w:type="gramEnd"/>
+      <w:r>
+        <w:rPr>
+          <w:rFonts w:ascii="Arial" w:eastAsia="Times New Roman" w:hAnsi="Arial" w:cs="Arial"/>
+          <w:color w:val="273B47"/>
+          <w:szCs w:val="24"/>
+          <w:lang w:val="es-MX" w:eastAsia="es-MX"/>
+        </w:rPr>
+        <w:t xml:space="preserve">: recibe como parámetro el </w:t>
+      </w:r>
+      <w:proofErr w:type="spellStart"/>
+      <w:r>
+        <w:rPr>
+          <w:rFonts w:ascii="Arial" w:eastAsia="Times New Roman" w:hAnsi="Arial" w:cs="Arial"/>
+          <w:color w:val="273B47"/>
+          <w:szCs w:val="24"/>
+          <w:lang w:val="es-MX" w:eastAsia="es-MX"/>
+        </w:rPr>
+        <w:t>tag</w:t>
+      </w:r>
+      <w:proofErr w:type="spellEnd"/>
+      <w:r>
+        <w:rPr>
+          <w:rFonts w:ascii="Arial" w:eastAsia="Times New Roman" w:hAnsi="Arial" w:cs="Arial"/>
+          <w:color w:val="273B47"/>
+          <w:szCs w:val="24"/>
+          <w:lang w:val="es-MX" w:eastAsia="es-MX"/>
+        </w:rPr>
+        <w:t xml:space="preserve"> que </w:t>
+      </w:r>
+      <w:proofErr w:type="spellStart"/>
+      <w:r>
+        <w:rPr>
+          <w:rFonts w:ascii="Arial" w:eastAsia="Times New Roman" w:hAnsi="Arial" w:cs="Arial"/>
+          <w:color w:val="273B47"/>
+          <w:szCs w:val="24"/>
+          <w:lang w:val="es-MX" w:eastAsia="es-MX"/>
+        </w:rPr>
+        <w:t>estas</w:t>
+      </w:r>
+      <w:proofErr w:type="spellEnd"/>
+      <w:r>
+        <w:rPr>
+          <w:rFonts w:ascii="Arial" w:eastAsia="Times New Roman" w:hAnsi="Arial" w:cs="Arial"/>
+          <w:color w:val="273B47"/>
+          <w:szCs w:val="24"/>
+          <w:lang w:val="es-MX" w:eastAsia="es-MX"/>
+        </w:rPr>
+        <w:t xml:space="preserve"> buscando y te regresa una colección </w:t>
+      </w:r>
+      <w:proofErr w:type="spellStart"/>
+      <w:r>
+        <w:rPr>
+          <w:rFonts w:ascii="Arial" w:eastAsia="Times New Roman" w:hAnsi="Arial" w:cs="Arial"/>
+          <w:color w:val="273B47"/>
+          <w:szCs w:val="24"/>
+          <w:lang w:val="es-MX" w:eastAsia="es-MX"/>
+        </w:rPr>
+        <w:t>html</w:t>
+      </w:r>
+      <w:proofErr w:type="spellEnd"/>
+      <w:r>
+        <w:rPr>
+          <w:rFonts w:ascii="Arial" w:eastAsia="Times New Roman" w:hAnsi="Arial" w:cs="Arial"/>
+          <w:color w:val="273B47"/>
+          <w:szCs w:val="24"/>
+          <w:lang w:val="es-MX" w:eastAsia="es-MX"/>
+        </w:rPr>
+        <w:t xml:space="preserve"> de los elementos que tengan ese </w:t>
+      </w:r>
+      <w:proofErr w:type="spellStart"/>
+      <w:r>
+        <w:rPr>
+          <w:rFonts w:ascii="Arial" w:eastAsia="Times New Roman" w:hAnsi="Arial" w:cs="Arial"/>
+          <w:color w:val="273B47"/>
+          <w:szCs w:val="24"/>
+          <w:lang w:val="es-MX" w:eastAsia="es-MX"/>
+        </w:rPr>
+        <w:t>tag</w:t>
+      </w:r>
+      <w:proofErr w:type="spellEnd"/>
+      <w:r>
+        <w:rPr>
+          <w:rFonts w:ascii="Arial" w:eastAsia="Times New Roman" w:hAnsi="Arial" w:cs="Arial"/>
+          <w:color w:val="273B47"/>
+          <w:szCs w:val="24"/>
+          <w:lang w:val="es-MX" w:eastAsia="es-MX"/>
+        </w:rPr>
+        <w:t>.</w:t>
+      </w:r>
+    </w:p>
+    <w:p>
+      <w:pPr>
+        <w:shd w:val="clear" w:color="auto" w:fill="FFFFFF"/>
+        <w:spacing w:before="0" w:after="0" w:line="240" w:lineRule="auto"/>
+        <w:ind w:left="720"/>
+        <w:rPr>
+          <w:rFonts w:ascii="Arial" w:eastAsia="Times New Roman" w:hAnsi="Arial" w:cs="Arial"/>
+          <w:color w:val="273B47"/>
+          <w:szCs w:val="24"/>
+          <w:lang w:val="es-MX" w:eastAsia="es-MX"/>
+        </w:rPr>
+      </w:pPr>
+      <w:r>
+        <w:rPr>
+          <w:rFonts w:ascii="Arial" w:eastAsia="Times New Roman" w:hAnsi="Arial" w:cs="Arial"/>
+          <w:color w:val="273B47"/>
+          <w:szCs w:val="24"/>
+          <w:lang w:val="es-MX" w:eastAsia="es-MX"/>
+        </w:rPr>
+        <w:br/>
+        <w:t xml:space="preserve">• </w:t>
+      </w:r>
+      <w:proofErr w:type="spellStart"/>
+      <w:proofErr w:type="gramStart"/>
+      <w:r>
+        <w:rPr>
+          <w:rFonts w:ascii="Arial" w:eastAsia="Times New Roman" w:hAnsi="Arial" w:cs="Arial"/>
+          <w:color w:val="273B47"/>
+          <w:szCs w:val="24"/>
+          <w:lang w:val="es-MX" w:eastAsia="es-MX"/>
+        </w:rPr>
+        <w:t>getElementsByClassName</w:t>
+      </w:r>
+      <w:proofErr w:type="spellEnd"/>
+      <w:proofErr w:type="gramEnd"/>
+      <w:r>
+        <w:rPr>
+          <w:rFonts w:ascii="Arial" w:eastAsia="Times New Roman" w:hAnsi="Arial" w:cs="Arial"/>
+          <w:color w:val="273B47"/>
+          <w:szCs w:val="24"/>
+          <w:lang w:val="es-MX" w:eastAsia="es-MX"/>
+        </w:rPr>
+        <w:t xml:space="preserve">: recibe como parámetro la clase y te regresa una colección </w:t>
+      </w:r>
+      <w:proofErr w:type="spellStart"/>
+      <w:r>
+        <w:rPr>
+          <w:rFonts w:ascii="Arial" w:eastAsia="Times New Roman" w:hAnsi="Arial" w:cs="Arial"/>
+          <w:color w:val="273B47"/>
+          <w:szCs w:val="24"/>
+          <w:lang w:val="es-MX" w:eastAsia="es-MX"/>
+        </w:rPr>
+        <w:t>html</w:t>
+      </w:r>
+      <w:proofErr w:type="spellEnd"/>
+      <w:r>
+        <w:rPr>
+          <w:rFonts w:ascii="Arial" w:eastAsia="Times New Roman" w:hAnsi="Arial" w:cs="Arial"/>
+          <w:color w:val="273B47"/>
+          <w:szCs w:val="24"/>
+          <w:lang w:val="es-MX" w:eastAsia="es-MX"/>
+        </w:rPr>
+        <w:t xml:space="preserve"> de los elementos que tengan esa clase.</w:t>
+      </w:r>
+    </w:p>
+    <w:p>
+      <w:pPr>
+        <w:shd w:val="clear" w:color="auto" w:fill="FFFFFF"/>
+        <w:spacing w:before="0" w:after="0" w:line="240" w:lineRule="auto"/>
+        <w:ind w:left="720"/>
+        <w:rPr>
+          <w:rFonts w:ascii="Arial" w:eastAsia="Times New Roman" w:hAnsi="Arial" w:cs="Arial"/>
+          <w:color w:val="273B47"/>
+          <w:szCs w:val="24"/>
+          <w:lang w:val="es-MX" w:eastAsia="es-MX"/>
+        </w:rPr>
+      </w:pPr>
+      <w:r>
+        <w:rPr>
+          <w:rFonts w:ascii="Arial" w:eastAsia="Times New Roman" w:hAnsi="Arial" w:cs="Arial"/>
+          <w:color w:val="273B47"/>
+          <w:szCs w:val="24"/>
+          <w:lang w:val="es-MX" w:eastAsia="es-MX"/>
+        </w:rPr>
+        <w:br/>
+        <w:t xml:space="preserve">• </w:t>
+      </w:r>
+      <w:proofErr w:type="spellStart"/>
+      <w:proofErr w:type="gramStart"/>
+      <w:r>
+        <w:rPr>
+          <w:rFonts w:ascii="Arial" w:eastAsia="Times New Roman" w:hAnsi="Arial" w:cs="Arial"/>
+          <w:color w:val="273B47"/>
+          <w:szCs w:val="24"/>
+          <w:lang w:val="es-MX" w:eastAsia="es-MX"/>
+        </w:rPr>
+        <w:t>querySelector</w:t>
+      </w:r>
+      <w:proofErr w:type="spellEnd"/>
+      <w:proofErr w:type="gramEnd"/>
+      <w:r>
+        <w:rPr>
+          <w:rFonts w:ascii="Arial" w:eastAsia="Times New Roman" w:hAnsi="Arial" w:cs="Arial"/>
+          <w:color w:val="273B47"/>
+          <w:szCs w:val="24"/>
+          <w:lang w:val="es-MX" w:eastAsia="es-MX"/>
+        </w:rPr>
+        <w:t>: va a buscar el primer elemento que coincida con el selector que le pases como parámetro.</w:t>
+      </w:r>
+    </w:p>
+    <w:p>
+      <w:pPr>
+        <w:shd w:val="clear" w:color="auto" w:fill="FFFFFF"/>
+        <w:spacing w:before="0" w:after="0" w:line="240" w:lineRule="auto"/>
+        <w:ind w:left="720"/>
+        <w:rPr>
+          <w:rFonts w:ascii="Arial" w:eastAsia="Times New Roman" w:hAnsi="Arial" w:cs="Arial"/>
+          <w:color w:val="273B47"/>
+          <w:szCs w:val="24"/>
+          <w:lang w:val="es-MX" w:eastAsia="es-MX"/>
+        </w:rPr>
+      </w:pPr>
       <w:bookmarkStart w:id="0" w:name="_GoBack"/>
       <w:bookmarkEnd w:id="0"/>
+      <w:r>
+        <w:rPr>
+          <w:rFonts w:ascii="Arial" w:eastAsia="Times New Roman" w:hAnsi="Arial" w:cs="Arial"/>
+          <w:color w:val="273B47"/>
+          <w:szCs w:val="24"/>
+          <w:lang w:val="es-MX" w:eastAsia="es-MX"/>
+        </w:rPr>
+        <w:br/>
+        <w:t xml:space="preserve">• </w:t>
+      </w:r>
+      <w:proofErr w:type="spellStart"/>
+      <w:proofErr w:type="gramStart"/>
+      <w:r>
+        <w:rPr>
+          <w:rFonts w:ascii="Arial" w:eastAsia="Times New Roman" w:hAnsi="Arial" w:cs="Arial"/>
+          <w:color w:val="273B47"/>
+          <w:szCs w:val="24"/>
+          <w:lang w:val="es-MX" w:eastAsia="es-MX"/>
+        </w:rPr>
+        <w:t>querySelectorAll</w:t>
+      </w:r>
+      <w:proofErr w:type="spellEnd"/>
+      <w:proofErr w:type="gramEnd"/>
+      <w:r>
+        <w:rPr>
+          <w:rFonts w:ascii="Arial" w:eastAsia="Times New Roman" w:hAnsi="Arial" w:cs="Arial"/>
+          <w:color w:val="273B47"/>
+          <w:szCs w:val="24"/>
+          <w:lang w:val="es-MX" w:eastAsia="es-MX"/>
+        </w:rPr>
+        <w:t>: va a buscar todos los elementos que coincidan con el selector que le pases como parámetro.</w:t>
+      </w:r>
+    </w:p>
+    <w:p>
+      <w:pPr>
+        <w:jc w:val="both"/>
+        <w:rPr>
+          <w:rFonts w:ascii="Arial" w:hAnsi="Arial" w:cs="Arial"/>
+          <w:sz w:val="20"/>
+          <w:lang w:val="es-MX"/>
+        </w:rPr>
+      </w:pPr>
     </w:p>
     <w:sectPr>
       <w:footerReference w:type="default" r:id="rId11"/>
@@ -1552,7 +2101,7 @@
             <w:noProof/>
             <w:lang w:bidi="es-ES"/>
           </w:rPr>
-          <w:t>2</w:t>
+          <w:t>3</w:t>
         </w:r>
         <w:r>
           <w:rPr>
@@ -3293,6 +3842,7 @@
   <w:style w:type="character" w:default="1" w:styleId="Fuentedeprrafopredeter">
     <w:name w:val="Default Paragraph Font"/>
     <w:uiPriority w:val="1"/>
+    <w:semiHidden/>
     <w:unhideWhenUsed/>
   </w:style>
   <w:style w:type="table" w:default="1" w:styleId="Tablanormal">
@@ -4060,6 +4610,35 @@
     <w:link w:val="Piedepgina"/>
     <w:uiPriority w:val="99"/>
     <w:rsid w:val="004E1AED"/>
+  </w:style>
+  <w:style w:type="paragraph" w:styleId="NormalWeb">
+    <w:name w:val="Normal (Web)"/>
+    <w:basedOn w:val="Normal"/>
+    <w:uiPriority w:val="99"/>
+    <w:semiHidden/>
+    <w:unhideWhenUsed/>
+    <w:rsid w:val="00BF7549"/>
+    <w:pPr>
+      <w:spacing w:before="100" w:beforeAutospacing="1" w:after="100" w:afterAutospacing="1" w:line="240" w:lineRule="auto"/>
+    </w:pPr>
+    <w:rPr>
+      <w:rFonts w:ascii="Times New Roman" w:eastAsia="Times New Roman" w:hAnsi="Times New Roman" w:cs="Times New Roman"/>
+      <w:sz w:val="24"/>
+      <w:szCs w:val="24"/>
+      <w:lang w:val="es-MX" w:eastAsia="es-MX"/>
+    </w:rPr>
+  </w:style>
+  <w:style w:type="paragraph" w:styleId="Prrafodelista">
+    <w:name w:val="List Paragraph"/>
+    <w:basedOn w:val="Normal"/>
+    <w:uiPriority w:val="34"/>
+    <w:unhideWhenUsed/>
+    <w:qFormat/>
+    <w:rsid w:val="00BF7549"/>
+    <w:pPr>
+      <w:ind w:left="720"/>
+      <w:contextualSpacing/>
+    </w:pPr>
   </w:style>
 </w:styles>
 </file>
@@ -4327,141 +4906,6 @@
 </file>
 
 <file path=customXml/item1.xml><?xml version="1.0" encoding="utf-8"?>
-<p:properties xmlns:p="http://schemas.microsoft.com/office/2006/metadata/properties" xmlns:xsi="http://www.w3.org/2001/XMLSchema-instance" xmlns:pc="http://schemas.microsoft.com/office/infopath/2007/PartnerControls">
-  <documentManagement>
-    <APDescription xmlns="4873beb7-5857-4685-be1f-d57550cc96cc" xsi:nil="true"/>
-    <AssetExpire xmlns="4873beb7-5857-4685-be1f-d57550cc96cc">2029-01-01T08:00:00+00:00</AssetExpire>
-    <CampaignTagsTaxHTField0 xmlns="4873beb7-5857-4685-be1f-d57550cc96cc">
-      <Terms xmlns="http://schemas.microsoft.com/office/infopath/2007/PartnerControls"/>
-    </CampaignTagsTaxHTField0>
-    <IntlLangReviewDate xmlns="4873beb7-5857-4685-be1f-d57550cc96cc" xsi:nil="true"/>
-    <TPFriendlyName xmlns="4873beb7-5857-4685-be1f-d57550cc96cc" xsi:nil="true"/>
-    <IntlLangReview xmlns="4873beb7-5857-4685-be1f-d57550cc96cc">false</IntlLangReview>
-    <LocLastLocAttemptVersionLookup xmlns="4873beb7-5857-4685-be1f-d57550cc96cc">864570</LocLastLocAttemptVersionLookup>
-    <PolicheckWords xmlns="4873beb7-5857-4685-be1f-d57550cc96cc" xsi:nil="true"/>
-    <SubmitterId xmlns="4873beb7-5857-4685-be1f-d57550cc96cc" xsi:nil="true"/>
-    <AcquiredFrom xmlns="4873beb7-5857-4685-be1f-d57550cc96cc">Internal MS</AcquiredFrom>
-    <EditorialStatus xmlns="4873beb7-5857-4685-be1f-d57550cc96cc">Complete</EditorialStatus>
-    <Markets xmlns="4873beb7-5857-4685-be1f-d57550cc96cc"/>
-    <OriginAsset xmlns="4873beb7-5857-4685-be1f-d57550cc96cc" xsi:nil="true"/>
-    <AssetStart xmlns="4873beb7-5857-4685-be1f-d57550cc96cc">2012-11-01T04:53:00+00:00</AssetStart>
-    <FriendlyTitle xmlns="4873beb7-5857-4685-be1f-d57550cc96cc" xsi:nil="true"/>
-    <MarketSpecific xmlns="4873beb7-5857-4685-be1f-d57550cc96cc">false</MarketSpecific>
-    <TPNamespace xmlns="4873beb7-5857-4685-be1f-d57550cc96cc" xsi:nil="true"/>
-    <PublishStatusLookup xmlns="4873beb7-5857-4685-be1f-d57550cc96cc">
-      <Value>1655138</Value>
-    </PublishStatusLookup>
-    <APAuthor xmlns="4873beb7-5857-4685-be1f-d57550cc96cc">
-      <UserInfo>
-        <DisplayName>MIDDLEEAST\v-keerth</DisplayName>
-        <AccountId>2799</AccountId>
-        <AccountType/>
-      </UserInfo>
-    </APAuthor>
-    <TPCommandLine xmlns="4873beb7-5857-4685-be1f-d57550cc96cc" xsi:nil="true"/>
-    <IntlLangReviewer xmlns="4873beb7-5857-4685-be1f-d57550cc96cc" xsi:nil="true"/>
-    <OpenTemplate xmlns="4873beb7-5857-4685-be1f-d57550cc96cc">true</OpenTemplate>
-    <CSXSubmissionDate xmlns="4873beb7-5857-4685-be1f-d57550cc96cc" xsi:nil="true"/>
-    <TaxCatchAll xmlns="4873beb7-5857-4685-be1f-d57550cc96cc"/>
-    <Manager xmlns="4873beb7-5857-4685-be1f-d57550cc96cc" xsi:nil="true"/>
-    <NumericId xmlns="4873beb7-5857-4685-be1f-d57550cc96cc" xsi:nil="true"/>
-    <ParentAssetId xmlns="4873beb7-5857-4685-be1f-d57550cc96cc" xsi:nil="true"/>
-    <OriginalSourceMarket xmlns="4873beb7-5857-4685-be1f-d57550cc96cc" xsi:nil="true"/>
-    <ApprovalStatus xmlns="4873beb7-5857-4685-be1f-d57550cc96cc">InProgress</ApprovalStatus>
-    <TPComponent xmlns="4873beb7-5857-4685-be1f-d57550cc96cc" xsi:nil="true"/>
-    <EditorialTags xmlns="4873beb7-5857-4685-be1f-d57550cc96cc" xsi:nil="true"/>
-    <TPExecutable xmlns="4873beb7-5857-4685-be1f-d57550cc96cc" xsi:nil="true"/>
-    <TPLaunchHelpLink xmlns="4873beb7-5857-4685-be1f-d57550cc96cc" xsi:nil="true"/>
-    <LocComments xmlns="4873beb7-5857-4685-be1f-d57550cc96cc" xsi:nil="true"/>
-    <LocRecommendedHandoff xmlns="4873beb7-5857-4685-be1f-d57550cc96cc" xsi:nil="true"/>
-    <SourceTitle xmlns="4873beb7-5857-4685-be1f-d57550cc96cc" xsi:nil="true"/>
-    <CSXUpdate xmlns="4873beb7-5857-4685-be1f-d57550cc96cc">false</CSXUpdate>
-    <IntlLocPriority xmlns="4873beb7-5857-4685-be1f-d57550cc96cc" xsi:nil="true"/>
-    <UAProjectedTotalWords xmlns="4873beb7-5857-4685-be1f-d57550cc96cc" xsi:nil="true"/>
-    <AssetType xmlns="4873beb7-5857-4685-be1f-d57550cc96cc">TP</AssetType>
-    <MachineTranslated xmlns="4873beb7-5857-4685-be1f-d57550cc96cc">false</MachineTranslated>
-    <OutputCachingOn xmlns="4873beb7-5857-4685-be1f-d57550cc96cc">false</OutputCachingOn>
-    <TemplateStatus xmlns="4873beb7-5857-4685-be1f-d57550cc96cc">Complete</TemplateStatus>
-    <IsSearchable xmlns="4873beb7-5857-4685-be1f-d57550cc96cc">true</IsSearchable>
-    <ContentItem xmlns="4873beb7-5857-4685-be1f-d57550cc96cc" xsi:nil="true"/>
-    <HandoffToMSDN xmlns="4873beb7-5857-4685-be1f-d57550cc96cc" xsi:nil="true"/>
-    <ShowIn xmlns="4873beb7-5857-4685-be1f-d57550cc96cc">Show everywhere</ShowIn>
-    <ThumbnailAssetId xmlns="4873beb7-5857-4685-be1f-d57550cc96cc" xsi:nil="true"/>
-    <UALocComments xmlns="4873beb7-5857-4685-be1f-d57550cc96cc" xsi:nil="true"/>
-    <UALocRecommendation xmlns="4873beb7-5857-4685-be1f-d57550cc96cc">Localize</UALocRecommendation>
-    <LastModifiedDateTime xmlns="4873beb7-5857-4685-be1f-d57550cc96cc" xsi:nil="true"/>
-    <LegacyData xmlns="4873beb7-5857-4685-be1f-d57550cc96cc" xsi:nil="true"/>
-    <LocManualTestRequired xmlns="4873beb7-5857-4685-be1f-d57550cc96cc">false</LocManualTestRequired>
-    <LocMarketGroupTiers2 xmlns="4873beb7-5857-4685-be1f-d57550cc96cc" xsi:nil="true"/>
-    <ClipArtFilename xmlns="4873beb7-5857-4685-be1f-d57550cc96cc" xsi:nil="true"/>
-    <TPApplication xmlns="4873beb7-5857-4685-be1f-d57550cc96cc" xsi:nil="true"/>
-    <CSXHash xmlns="4873beb7-5857-4685-be1f-d57550cc96cc" xsi:nil="true"/>
-    <DirectSourceMarket xmlns="4873beb7-5857-4685-be1f-d57550cc96cc" xsi:nil="true"/>
-    <PrimaryImageGen xmlns="4873beb7-5857-4685-be1f-d57550cc96cc">true</PrimaryImageGen>
-    <PlannedPubDate xmlns="4873beb7-5857-4685-be1f-d57550cc96cc" xsi:nil="true"/>
-    <CSXSubmissionMarket xmlns="4873beb7-5857-4685-be1f-d57550cc96cc" xsi:nil="true"/>
-    <Downloads xmlns="4873beb7-5857-4685-be1f-d57550cc96cc">0</Downloads>
-    <ArtSampleDocs xmlns="4873beb7-5857-4685-be1f-d57550cc96cc" xsi:nil="true"/>
-    <TrustLevel xmlns="4873beb7-5857-4685-be1f-d57550cc96cc">1 Microsoft Managed Content</TrustLevel>
-    <BlockPublish xmlns="4873beb7-5857-4685-be1f-d57550cc96cc">false</BlockPublish>
-    <TPLaunchHelpLinkType xmlns="4873beb7-5857-4685-be1f-d57550cc96cc">Template</TPLaunchHelpLinkType>
-    <LocalizationTagsTaxHTField0 xmlns="4873beb7-5857-4685-be1f-d57550cc96cc">
-      <Terms xmlns="http://schemas.microsoft.com/office/infopath/2007/PartnerControls"/>
-    </LocalizationTagsTaxHTField0>
-    <BusinessGroup xmlns="4873beb7-5857-4685-be1f-d57550cc96cc" xsi:nil="true"/>
-    <Providers xmlns="4873beb7-5857-4685-be1f-d57550cc96cc" xsi:nil="true"/>
-    <TemplateTemplateType xmlns="4873beb7-5857-4685-be1f-d57550cc96cc">Word Document Template</TemplateTemplateType>
-    <TimesCloned xmlns="4873beb7-5857-4685-be1f-d57550cc96cc" xsi:nil="true"/>
-    <TPAppVersion xmlns="4873beb7-5857-4685-be1f-d57550cc96cc" xsi:nil="true"/>
-    <VoteCount xmlns="4873beb7-5857-4685-be1f-d57550cc96cc" xsi:nil="true"/>
-    <AverageRating xmlns="4873beb7-5857-4685-be1f-d57550cc96cc" xsi:nil="true"/>
-    <FeatureTagsTaxHTField0 xmlns="4873beb7-5857-4685-be1f-d57550cc96cc">
-      <Terms xmlns="http://schemas.microsoft.com/office/infopath/2007/PartnerControls"/>
-    </FeatureTagsTaxHTField0>
-    <Provider xmlns="4873beb7-5857-4685-be1f-d57550cc96cc" xsi:nil="true"/>
-    <UACurrentWords xmlns="4873beb7-5857-4685-be1f-d57550cc96cc" xsi:nil="true"/>
-    <AssetId xmlns="4873beb7-5857-4685-be1f-d57550cc96cc">TP103749966</AssetId>
-    <TPClientViewer xmlns="4873beb7-5857-4685-be1f-d57550cc96cc" xsi:nil="true"/>
-    <DSATActionTaken xmlns="4873beb7-5857-4685-be1f-d57550cc96cc" xsi:nil="true"/>
-    <APEditor xmlns="4873beb7-5857-4685-be1f-d57550cc96cc">
-      <UserInfo>
-        <DisplayName/>
-        <AccountId xsi:nil="true"/>
-        <AccountType/>
-      </UserInfo>
-    </APEditor>
-    <TPInstallLocation xmlns="4873beb7-5857-4685-be1f-d57550cc96cc" xsi:nil="true"/>
-    <OOCacheId xmlns="4873beb7-5857-4685-be1f-d57550cc96cc" xsi:nil="true"/>
-    <IsDeleted xmlns="4873beb7-5857-4685-be1f-d57550cc96cc">false</IsDeleted>
-    <PublishTargets xmlns="4873beb7-5857-4685-be1f-d57550cc96cc">OfficeOnlineVNext</PublishTargets>
-    <ApprovalLog xmlns="4873beb7-5857-4685-be1f-d57550cc96cc" xsi:nil="true"/>
-    <BugNumber xmlns="4873beb7-5857-4685-be1f-d57550cc96cc" xsi:nil="true"/>
-    <CrawlForDependencies xmlns="4873beb7-5857-4685-be1f-d57550cc96cc">false</CrawlForDependencies>
-    <InternalTagsTaxHTField0 xmlns="4873beb7-5857-4685-be1f-d57550cc96cc">
-      <Terms xmlns="http://schemas.microsoft.com/office/infopath/2007/PartnerControls"/>
-    </InternalTagsTaxHTField0>
-    <LastHandOff xmlns="4873beb7-5857-4685-be1f-d57550cc96cc" xsi:nil="true"/>
-    <Milestone xmlns="4873beb7-5857-4685-be1f-d57550cc96cc" xsi:nil="true"/>
-    <OriginalRelease xmlns="4873beb7-5857-4685-be1f-d57550cc96cc">15</OriginalRelease>
-    <RecommendationsModifier xmlns="4873beb7-5857-4685-be1f-d57550cc96cc" xsi:nil="true"/>
-    <ScenarioTagsTaxHTField0 xmlns="4873beb7-5857-4685-be1f-d57550cc96cc">
-      <Terms xmlns="http://schemas.microsoft.com/office/infopath/2007/PartnerControls"/>
-    </ScenarioTagsTaxHTField0>
-    <UANotes xmlns="4873beb7-5857-4685-be1f-d57550cc96cc" xsi:nil="true"/>
-  </documentManagement>
-</p:properties>
-</file>
-
-<file path=customXml/item2.xml><?xml version="1.0" encoding="utf-8"?>
-<?mso-contentType ?>
-<FormTemplates xmlns="http://schemas.microsoft.com/sharepoint/v3/contenttype/forms">
-  <Display>DocumentLibraryForm</Display>
-  <Edit>AssetEditForm</Edit>
-  <New>DocumentLibraryForm</New>
-</FormTemplates>
-</file>
-
-<file path=customXml/item3.xml><?xml version="1.0" encoding="utf-8"?>
 <ct:contentTypeSchema xmlns:ct="http://schemas.microsoft.com/office/2006/metadata/contentType" xmlns:ma="http://schemas.microsoft.com/office/2006/metadata/properties/metaAttributes" ct:_="" ma:_="" ma:contentTypeName="TemplateFile" ma:contentTypeID="0x0101006EDDDB5EE6D98C44930B742096920B300400F5B6D36B3EF94B4E9A635CDF2A18F5B8" ma:contentTypeVersion="72" ma:contentTypeDescription="Create a new document." ma:contentTypeScope="" ma:versionID="a23e56308344d904b51738559c3d67c9">
   <xsd:schema xmlns:xsd="http://www.w3.org/2001/XMLSchema" xmlns:xs="http://www.w3.org/2001/XMLSchema" xmlns:p="http://schemas.microsoft.com/office/2006/metadata/properties" xmlns:ns2="4873beb7-5857-4685-be1f-d57550cc96cc" targetNamespace="http://schemas.microsoft.com/office/2006/metadata/properties" ma:root="true" ma:fieldsID="cd0908cc4600e77bf5da051303e00c8d" ns2:_="">
     <xsd:import namespace="4873beb7-5857-4685-be1f-d57550cc96cc"/>
@@ -5501,6 +5945,141 @@
 </ct:contentTypeSchema>
 </file>
 
+<file path=customXml/item2.xml><?xml version="1.0" encoding="utf-8"?>
+<?mso-contentType ?>
+<FormTemplates xmlns="http://schemas.microsoft.com/sharepoint/v3/contenttype/forms">
+  <Display>DocumentLibraryForm</Display>
+  <Edit>AssetEditForm</Edit>
+  <New>DocumentLibraryForm</New>
+</FormTemplates>
+</file>
+
+<file path=customXml/item3.xml><?xml version="1.0" encoding="utf-8"?>
+<p:properties xmlns:p="http://schemas.microsoft.com/office/2006/metadata/properties" xmlns:xsi="http://www.w3.org/2001/XMLSchema-instance" xmlns:pc="http://schemas.microsoft.com/office/infopath/2007/PartnerControls">
+  <documentManagement>
+    <APDescription xmlns="4873beb7-5857-4685-be1f-d57550cc96cc" xsi:nil="true"/>
+    <AssetExpire xmlns="4873beb7-5857-4685-be1f-d57550cc96cc">2029-01-01T08:00:00+00:00</AssetExpire>
+    <CampaignTagsTaxHTField0 xmlns="4873beb7-5857-4685-be1f-d57550cc96cc">
+      <Terms xmlns="http://schemas.microsoft.com/office/infopath/2007/PartnerControls"/>
+    </CampaignTagsTaxHTField0>
+    <IntlLangReviewDate xmlns="4873beb7-5857-4685-be1f-d57550cc96cc" xsi:nil="true"/>
+    <TPFriendlyName xmlns="4873beb7-5857-4685-be1f-d57550cc96cc" xsi:nil="true"/>
+    <IntlLangReview xmlns="4873beb7-5857-4685-be1f-d57550cc96cc">false</IntlLangReview>
+    <LocLastLocAttemptVersionLookup xmlns="4873beb7-5857-4685-be1f-d57550cc96cc">864570</LocLastLocAttemptVersionLookup>
+    <PolicheckWords xmlns="4873beb7-5857-4685-be1f-d57550cc96cc" xsi:nil="true"/>
+    <SubmitterId xmlns="4873beb7-5857-4685-be1f-d57550cc96cc" xsi:nil="true"/>
+    <AcquiredFrom xmlns="4873beb7-5857-4685-be1f-d57550cc96cc">Internal MS</AcquiredFrom>
+    <EditorialStatus xmlns="4873beb7-5857-4685-be1f-d57550cc96cc">Complete</EditorialStatus>
+    <Markets xmlns="4873beb7-5857-4685-be1f-d57550cc96cc"/>
+    <OriginAsset xmlns="4873beb7-5857-4685-be1f-d57550cc96cc" xsi:nil="true"/>
+    <AssetStart xmlns="4873beb7-5857-4685-be1f-d57550cc96cc">2012-11-01T04:53:00+00:00</AssetStart>
+    <FriendlyTitle xmlns="4873beb7-5857-4685-be1f-d57550cc96cc" xsi:nil="true"/>
+    <MarketSpecific xmlns="4873beb7-5857-4685-be1f-d57550cc96cc">false</MarketSpecific>
+    <TPNamespace xmlns="4873beb7-5857-4685-be1f-d57550cc96cc" xsi:nil="true"/>
+    <PublishStatusLookup xmlns="4873beb7-5857-4685-be1f-d57550cc96cc">
+      <Value>1655138</Value>
+    </PublishStatusLookup>
+    <APAuthor xmlns="4873beb7-5857-4685-be1f-d57550cc96cc">
+      <UserInfo>
+        <DisplayName>MIDDLEEAST\v-keerth</DisplayName>
+        <AccountId>2799</AccountId>
+        <AccountType/>
+      </UserInfo>
+    </APAuthor>
+    <TPCommandLine xmlns="4873beb7-5857-4685-be1f-d57550cc96cc" xsi:nil="true"/>
+    <IntlLangReviewer xmlns="4873beb7-5857-4685-be1f-d57550cc96cc" xsi:nil="true"/>
+    <OpenTemplate xmlns="4873beb7-5857-4685-be1f-d57550cc96cc">true</OpenTemplate>
+    <CSXSubmissionDate xmlns="4873beb7-5857-4685-be1f-d57550cc96cc" xsi:nil="true"/>
+    <TaxCatchAll xmlns="4873beb7-5857-4685-be1f-d57550cc96cc"/>
+    <Manager xmlns="4873beb7-5857-4685-be1f-d57550cc96cc" xsi:nil="true"/>
+    <NumericId xmlns="4873beb7-5857-4685-be1f-d57550cc96cc" xsi:nil="true"/>
+    <ParentAssetId xmlns="4873beb7-5857-4685-be1f-d57550cc96cc" xsi:nil="true"/>
+    <OriginalSourceMarket xmlns="4873beb7-5857-4685-be1f-d57550cc96cc" xsi:nil="true"/>
+    <ApprovalStatus xmlns="4873beb7-5857-4685-be1f-d57550cc96cc">InProgress</ApprovalStatus>
+    <TPComponent xmlns="4873beb7-5857-4685-be1f-d57550cc96cc" xsi:nil="true"/>
+    <EditorialTags xmlns="4873beb7-5857-4685-be1f-d57550cc96cc" xsi:nil="true"/>
+    <TPExecutable xmlns="4873beb7-5857-4685-be1f-d57550cc96cc" xsi:nil="true"/>
+    <TPLaunchHelpLink xmlns="4873beb7-5857-4685-be1f-d57550cc96cc" xsi:nil="true"/>
+    <LocComments xmlns="4873beb7-5857-4685-be1f-d57550cc96cc" xsi:nil="true"/>
+    <LocRecommendedHandoff xmlns="4873beb7-5857-4685-be1f-d57550cc96cc" xsi:nil="true"/>
+    <SourceTitle xmlns="4873beb7-5857-4685-be1f-d57550cc96cc" xsi:nil="true"/>
+    <CSXUpdate xmlns="4873beb7-5857-4685-be1f-d57550cc96cc">false</CSXUpdate>
+    <IntlLocPriority xmlns="4873beb7-5857-4685-be1f-d57550cc96cc" xsi:nil="true"/>
+    <UAProjectedTotalWords xmlns="4873beb7-5857-4685-be1f-d57550cc96cc" xsi:nil="true"/>
+    <AssetType xmlns="4873beb7-5857-4685-be1f-d57550cc96cc">TP</AssetType>
+    <MachineTranslated xmlns="4873beb7-5857-4685-be1f-d57550cc96cc">false</MachineTranslated>
+    <OutputCachingOn xmlns="4873beb7-5857-4685-be1f-d57550cc96cc">false</OutputCachingOn>
+    <TemplateStatus xmlns="4873beb7-5857-4685-be1f-d57550cc96cc">Complete</TemplateStatus>
+    <IsSearchable xmlns="4873beb7-5857-4685-be1f-d57550cc96cc">true</IsSearchable>
+    <ContentItem xmlns="4873beb7-5857-4685-be1f-d57550cc96cc" xsi:nil="true"/>
+    <HandoffToMSDN xmlns="4873beb7-5857-4685-be1f-d57550cc96cc" xsi:nil="true"/>
+    <ShowIn xmlns="4873beb7-5857-4685-be1f-d57550cc96cc">Show everywhere</ShowIn>
+    <ThumbnailAssetId xmlns="4873beb7-5857-4685-be1f-d57550cc96cc" xsi:nil="true"/>
+    <UALocComments xmlns="4873beb7-5857-4685-be1f-d57550cc96cc" xsi:nil="true"/>
+    <UALocRecommendation xmlns="4873beb7-5857-4685-be1f-d57550cc96cc">Localize</UALocRecommendation>
+    <LastModifiedDateTime xmlns="4873beb7-5857-4685-be1f-d57550cc96cc" xsi:nil="true"/>
+    <LegacyData xmlns="4873beb7-5857-4685-be1f-d57550cc96cc" xsi:nil="true"/>
+    <LocManualTestRequired xmlns="4873beb7-5857-4685-be1f-d57550cc96cc">false</LocManualTestRequired>
+    <LocMarketGroupTiers2 xmlns="4873beb7-5857-4685-be1f-d57550cc96cc" xsi:nil="true"/>
+    <ClipArtFilename xmlns="4873beb7-5857-4685-be1f-d57550cc96cc" xsi:nil="true"/>
+    <TPApplication xmlns="4873beb7-5857-4685-be1f-d57550cc96cc" xsi:nil="true"/>
+    <CSXHash xmlns="4873beb7-5857-4685-be1f-d57550cc96cc" xsi:nil="true"/>
+    <DirectSourceMarket xmlns="4873beb7-5857-4685-be1f-d57550cc96cc" xsi:nil="true"/>
+    <PrimaryImageGen xmlns="4873beb7-5857-4685-be1f-d57550cc96cc">true</PrimaryImageGen>
+    <PlannedPubDate xmlns="4873beb7-5857-4685-be1f-d57550cc96cc" xsi:nil="true"/>
+    <CSXSubmissionMarket xmlns="4873beb7-5857-4685-be1f-d57550cc96cc" xsi:nil="true"/>
+    <Downloads xmlns="4873beb7-5857-4685-be1f-d57550cc96cc">0</Downloads>
+    <ArtSampleDocs xmlns="4873beb7-5857-4685-be1f-d57550cc96cc" xsi:nil="true"/>
+    <TrustLevel xmlns="4873beb7-5857-4685-be1f-d57550cc96cc">1 Microsoft Managed Content</TrustLevel>
+    <BlockPublish xmlns="4873beb7-5857-4685-be1f-d57550cc96cc">false</BlockPublish>
+    <TPLaunchHelpLinkType xmlns="4873beb7-5857-4685-be1f-d57550cc96cc">Template</TPLaunchHelpLinkType>
+    <LocalizationTagsTaxHTField0 xmlns="4873beb7-5857-4685-be1f-d57550cc96cc">
+      <Terms xmlns="http://schemas.microsoft.com/office/infopath/2007/PartnerControls"/>
+    </LocalizationTagsTaxHTField0>
+    <BusinessGroup xmlns="4873beb7-5857-4685-be1f-d57550cc96cc" xsi:nil="true"/>
+    <Providers xmlns="4873beb7-5857-4685-be1f-d57550cc96cc" xsi:nil="true"/>
+    <TemplateTemplateType xmlns="4873beb7-5857-4685-be1f-d57550cc96cc">Word Document Template</TemplateTemplateType>
+    <TimesCloned xmlns="4873beb7-5857-4685-be1f-d57550cc96cc" xsi:nil="true"/>
+    <TPAppVersion xmlns="4873beb7-5857-4685-be1f-d57550cc96cc" xsi:nil="true"/>
+    <VoteCount xmlns="4873beb7-5857-4685-be1f-d57550cc96cc" xsi:nil="true"/>
+    <AverageRating xmlns="4873beb7-5857-4685-be1f-d57550cc96cc" xsi:nil="true"/>
+    <FeatureTagsTaxHTField0 xmlns="4873beb7-5857-4685-be1f-d57550cc96cc">
+      <Terms xmlns="http://schemas.microsoft.com/office/infopath/2007/PartnerControls"/>
+    </FeatureTagsTaxHTField0>
+    <Provider xmlns="4873beb7-5857-4685-be1f-d57550cc96cc" xsi:nil="true"/>
+    <UACurrentWords xmlns="4873beb7-5857-4685-be1f-d57550cc96cc" xsi:nil="true"/>
+    <AssetId xmlns="4873beb7-5857-4685-be1f-d57550cc96cc">TP103749966</AssetId>
+    <TPClientViewer xmlns="4873beb7-5857-4685-be1f-d57550cc96cc" xsi:nil="true"/>
+    <DSATActionTaken xmlns="4873beb7-5857-4685-be1f-d57550cc96cc" xsi:nil="true"/>
+    <APEditor xmlns="4873beb7-5857-4685-be1f-d57550cc96cc">
+      <UserInfo>
+        <DisplayName/>
+        <AccountId xsi:nil="true"/>
+        <AccountType/>
+      </UserInfo>
+    </APEditor>
+    <TPInstallLocation xmlns="4873beb7-5857-4685-be1f-d57550cc96cc" xsi:nil="true"/>
+    <OOCacheId xmlns="4873beb7-5857-4685-be1f-d57550cc96cc" xsi:nil="true"/>
+    <IsDeleted xmlns="4873beb7-5857-4685-be1f-d57550cc96cc">false</IsDeleted>
+    <PublishTargets xmlns="4873beb7-5857-4685-be1f-d57550cc96cc">OfficeOnlineVNext</PublishTargets>
+    <ApprovalLog xmlns="4873beb7-5857-4685-be1f-d57550cc96cc" xsi:nil="true"/>
+    <BugNumber xmlns="4873beb7-5857-4685-be1f-d57550cc96cc" xsi:nil="true"/>
+    <CrawlForDependencies xmlns="4873beb7-5857-4685-be1f-d57550cc96cc">false</CrawlForDependencies>
+    <InternalTagsTaxHTField0 xmlns="4873beb7-5857-4685-be1f-d57550cc96cc">
+      <Terms xmlns="http://schemas.microsoft.com/office/infopath/2007/PartnerControls"/>
+    </InternalTagsTaxHTField0>
+    <LastHandOff xmlns="4873beb7-5857-4685-be1f-d57550cc96cc" xsi:nil="true"/>
+    <Milestone xmlns="4873beb7-5857-4685-be1f-d57550cc96cc" xsi:nil="true"/>
+    <OriginalRelease xmlns="4873beb7-5857-4685-be1f-d57550cc96cc">15</OriginalRelease>
+    <RecommendationsModifier xmlns="4873beb7-5857-4685-be1f-d57550cc96cc" xsi:nil="true"/>
+    <ScenarioTagsTaxHTField0 xmlns="4873beb7-5857-4685-be1f-d57550cc96cc">
+      <Terms xmlns="http://schemas.microsoft.com/office/infopath/2007/PartnerControls"/>
+    </ScenarioTagsTaxHTField0>
+    <UANotes xmlns="4873beb7-5857-4685-be1f-d57550cc96cc" xsi:nil="true"/>
+  </documentManagement>
+</p:properties>
+</file>
+
 <file path=customXml/item4.xml><?xml version="1.0" encoding="utf-8"?>
 <b:Sources xmlns:b="http://schemas.openxmlformats.org/officeDocument/2006/bibliography" SelectedStyle="\APA.XSL" StyleName="APA">
   <b:Source>
@@ -5555,24 +6134,6 @@
 </file>
 
 <file path=customXml/itemProps1.xml><?xml version="1.0" encoding="utf-8"?>
-<ds:datastoreItem xmlns:ds="http://schemas.openxmlformats.org/officeDocument/2006/customXml" ds:itemID="{83AE4ADC-D632-40A7-A0C1-0481BB069C4F}">
-  <ds:schemaRefs>
-    <ds:schemaRef ds:uri="http://schemas.microsoft.com/office/2006/metadata/properties"/>
-    <ds:schemaRef ds:uri="http://schemas.microsoft.com/office/infopath/2007/PartnerControls"/>
-    <ds:schemaRef ds:uri="4873beb7-5857-4685-be1f-d57550cc96cc"/>
-  </ds:schemaRefs>
-</ds:datastoreItem>
-</file>
-
-<file path=customXml/itemProps2.xml><?xml version="1.0" encoding="utf-8"?>
-<ds:datastoreItem xmlns:ds="http://schemas.openxmlformats.org/officeDocument/2006/customXml" ds:itemID="{FF740C13-C6A2-43D3-86C5-4CBB969C2CB1}">
-  <ds:schemaRefs>
-    <ds:schemaRef ds:uri="http://schemas.microsoft.com/sharepoint/v3/contenttype/forms"/>
-  </ds:schemaRefs>
-</ds:datastoreItem>
-</file>
-
-<file path=customXml/itemProps3.xml><?xml version="1.0" encoding="utf-8"?>
 <ds:datastoreItem xmlns:ds="http://schemas.openxmlformats.org/officeDocument/2006/customXml" ds:itemID="{88FF2527-3592-4DBF-9FD9-FEA06E5BF9A7}">
   <ds:schemaRefs>
     <ds:schemaRef ds:uri="http://schemas.microsoft.com/office/2006/metadata/contentType"/>
@@ -5590,8 +6151,26 @@
 </ds:datastoreItem>
 </file>
 
+<file path=customXml/itemProps2.xml><?xml version="1.0" encoding="utf-8"?>
+<ds:datastoreItem xmlns:ds="http://schemas.openxmlformats.org/officeDocument/2006/customXml" ds:itemID="{FF740C13-C6A2-43D3-86C5-4CBB969C2CB1}">
+  <ds:schemaRefs>
+    <ds:schemaRef ds:uri="http://schemas.microsoft.com/sharepoint/v3/contenttype/forms"/>
+  </ds:schemaRefs>
+</ds:datastoreItem>
+</file>
+
+<file path=customXml/itemProps3.xml><?xml version="1.0" encoding="utf-8"?>
+<ds:datastoreItem xmlns:ds="http://schemas.openxmlformats.org/officeDocument/2006/customXml" ds:itemID="{83AE4ADC-D632-40A7-A0C1-0481BB069C4F}">
+  <ds:schemaRefs>
+    <ds:schemaRef ds:uri="http://schemas.microsoft.com/office/2006/metadata/properties"/>
+    <ds:schemaRef ds:uri="http://schemas.microsoft.com/office/infopath/2007/PartnerControls"/>
+    <ds:schemaRef ds:uri="4873beb7-5857-4685-be1f-d57550cc96cc"/>
+  </ds:schemaRefs>
+</ds:datastoreItem>
+</file>
+
 <file path=customXml/itemProps4.xml><?xml version="1.0" encoding="utf-8"?>
-<ds:datastoreItem xmlns:ds="http://schemas.openxmlformats.org/officeDocument/2006/customXml" ds:itemID="{48E54365-189D-4C4F-9DCE-816D33944181}">
+<ds:datastoreItem xmlns:ds="http://schemas.openxmlformats.org/officeDocument/2006/customXml" ds:itemID="{716C067C-FD63-485D-83E3-D4EE20967D37}">
   <ds:schemaRefs>
     <ds:schemaRef ds:uri="http://schemas.openxmlformats.org/officeDocument/2006/bibliography"/>
   </ds:schemaRefs>

</xml_diff>

<commit_message>
Creación de templates: Desde ECMAScript 6 contamos con una nueva característica llamada template literals que se representan con las comillas invertidas , el ejemplo anterior pasaría a verse de esta forma:
</commit_message>
<xml_diff>
--- a/CursoJQuery-A-Javascript/CursoJquery-Javascript.docx
+++ b/CursoJQuery-A-Javascript/CursoJquery-Javascript.docx
@@ -1976,8 +1976,6 @@
           <w:lang w:val="es-MX" w:eastAsia="es-MX"/>
         </w:rPr>
       </w:pPr>
-      <w:bookmarkStart w:id="0" w:name="_GoBack"/>
-      <w:bookmarkEnd w:id="0"/>
       <w:r>
         <w:rPr>
           <w:rFonts w:ascii="Arial" w:eastAsia="Times New Roman" w:hAnsi="Arial" w:cs="Arial"/>
@@ -2020,6 +2018,792 @@
           <w:lang w:val="es-MX"/>
         </w:rPr>
       </w:pPr>
+    </w:p>
+    <w:p>
+      <w:pPr>
+        <w:pStyle w:val="Ttulo1"/>
+      </w:pPr>
+      <w:r>
+        <w:t>Creación de templates</w:t>
+      </w:r>
+    </w:p>
+    <w:p>
+      <w:pPr>
+        <w:shd w:val="clear" w:color="auto" w:fill="FFFFFF"/>
+        <w:spacing w:before="113" w:after="113" w:line="240" w:lineRule="auto"/>
+        <w:jc w:val="both"/>
+        <w:rPr>
+          <w:rFonts w:ascii="Arial" w:eastAsia="Times New Roman" w:hAnsi="Arial" w:cs="Arial"/>
+          <w:color w:val="273B47"/>
+          <w:sz w:val="20"/>
+          <w:szCs w:val="24"/>
+          <w:lang w:val="es-MX" w:eastAsia="es-MX"/>
+        </w:rPr>
+      </w:pPr>
+      <w:r>
+        <w:rPr>
+          <w:rFonts w:ascii="Arial" w:eastAsia="Times New Roman" w:hAnsi="Arial" w:cs="Arial"/>
+          <w:color w:val="273B47"/>
+          <w:sz w:val="20"/>
+          <w:szCs w:val="24"/>
+          <w:lang w:val="es-MX" w:eastAsia="es-MX"/>
+        </w:rPr>
+        <w:t>Vamos a crear una plantilla con nuestro elemento base, dicha plantilla será recibirá valores dinámicos.</w:t>
+      </w:r>
+    </w:p>
+    <w:p>
+      <w:pPr>
+        <w:shd w:val="clear" w:color="auto" w:fill="FFFFFF"/>
+        <w:spacing w:before="113" w:after="113" w:line="240" w:lineRule="auto"/>
+        <w:jc w:val="both"/>
+        <w:rPr>
+          <w:rFonts w:ascii="Arial" w:eastAsia="Times New Roman" w:hAnsi="Arial" w:cs="Arial"/>
+          <w:color w:val="273B47"/>
+          <w:sz w:val="20"/>
+          <w:szCs w:val="24"/>
+          <w:lang w:val="es-MX" w:eastAsia="es-MX"/>
+        </w:rPr>
+      </w:pPr>
+      <w:r>
+        <w:rPr>
+          <w:rFonts w:ascii="Arial" w:eastAsia="Times New Roman" w:hAnsi="Arial" w:cs="Arial"/>
+          <w:color w:val="273B47"/>
+          <w:sz w:val="20"/>
+          <w:szCs w:val="24"/>
+          <w:lang w:val="es-MX" w:eastAsia="es-MX"/>
+        </w:rPr>
+        <w:t xml:space="preserve">Dentro de </w:t>
+      </w:r>
+      <w:proofErr w:type="spellStart"/>
+      <w:r>
+        <w:rPr>
+          <w:rFonts w:ascii="Arial" w:eastAsia="Times New Roman" w:hAnsi="Arial" w:cs="Arial"/>
+          <w:color w:val="273B47"/>
+          <w:sz w:val="20"/>
+          <w:szCs w:val="24"/>
+          <w:lang w:val="es-MX" w:eastAsia="es-MX"/>
+        </w:rPr>
+        <w:t>jQuery</w:t>
+      </w:r>
+      <w:proofErr w:type="spellEnd"/>
+      <w:r>
+        <w:rPr>
+          <w:rFonts w:ascii="Arial" w:eastAsia="Times New Roman" w:hAnsi="Arial" w:cs="Arial"/>
+          <w:color w:val="273B47"/>
+          <w:sz w:val="20"/>
+          <w:szCs w:val="24"/>
+          <w:lang w:val="es-MX" w:eastAsia="es-MX"/>
+        </w:rPr>
+        <w:t xml:space="preserve">, la creación de un </w:t>
+      </w:r>
+      <w:proofErr w:type="spellStart"/>
+      <w:r>
+        <w:rPr>
+          <w:rFonts w:ascii="Arial" w:eastAsia="Times New Roman" w:hAnsi="Arial" w:cs="Arial"/>
+          <w:color w:val="273B47"/>
+          <w:sz w:val="20"/>
+          <w:szCs w:val="24"/>
+          <w:lang w:val="es-MX" w:eastAsia="es-MX"/>
+        </w:rPr>
+        <w:t>template</w:t>
+      </w:r>
+      <w:proofErr w:type="spellEnd"/>
+      <w:r>
+        <w:rPr>
+          <w:rFonts w:ascii="Arial" w:eastAsia="Times New Roman" w:hAnsi="Arial" w:cs="Arial"/>
+          <w:color w:val="273B47"/>
+          <w:sz w:val="20"/>
+          <w:szCs w:val="24"/>
+          <w:lang w:val="es-MX" w:eastAsia="es-MX"/>
+        </w:rPr>
+        <w:t xml:space="preserve"> seria con un texto base y si nuestro texto cuenta con distintas líneas más aparte tuviera valores dinámicos se vería de la siguiente forma:</w:t>
+      </w:r>
+    </w:p>
+    <w:p>
+      <w:pPr>
+        <w:shd w:val="clear" w:color="auto" w:fill="333333"/>
+        <w:tabs>
+          <w:tab w:val="left" w:pos="916"/>
+          <w:tab w:val="left" w:pos="1832"/>
+          <w:tab w:val="left" w:pos="2748"/>
+          <w:tab w:val="left" w:pos="3664"/>
+          <w:tab w:val="left" w:pos="4580"/>
+          <w:tab w:val="left" w:pos="5496"/>
+          <w:tab w:val="left" w:pos="6412"/>
+          <w:tab w:val="left" w:pos="7328"/>
+          <w:tab w:val="left" w:pos="8244"/>
+          <w:tab w:val="left" w:pos="9160"/>
+          <w:tab w:val="left" w:pos="10076"/>
+          <w:tab w:val="left" w:pos="10992"/>
+          <w:tab w:val="left" w:pos="11908"/>
+          <w:tab w:val="left" w:pos="12824"/>
+          <w:tab w:val="left" w:pos="13740"/>
+          <w:tab w:val="left" w:pos="14656"/>
+        </w:tabs>
+        <w:spacing w:before="0" w:after="0" w:line="240" w:lineRule="auto"/>
+        <w:rPr>
+          <w:rFonts w:ascii="Courier New" w:eastAsia="Times New Roman" w:hAnsi="Courier New" w:cs="Courier New"/>
+          <w:color w:val="DDDDDD"/>
+          <w:sz w:val="20"/>
+          <w:szCs w:val="20"/>
+          <w:shd w:val="clear" w:color="auto" w:fill="272822"/>
+          <w:lang w:val="en-US" w:eastAsia="es-MX"/>
+        </w:rPr>
+      </w:pPr>
+      <w:r>
+        <w:rPr>
+          <w:rFonts w:ascii="Courier New" w:eastAsia="Times New Roman" w:hAnsi="Courier New" w:cs="Courier New"/>
+          <w:color w:val="DDDDDD"/>
+          <w:sz w:val="20"/>
+          <w:szCs w:val="20"/>
+          <w:shd w:val="clear" w:color="auto" w:fill="272822"/>
+          <w:lang w:val="en-US" w:eastAsia="es-MX"/>
+        </w:rPr>
+        <w:t>‘</w:t>
+      </w:r>
+      <w:r>
+        <w:rPr>
+          <w:rFonts w:ascii="Courier New" w:eastAsia="Times New Roman" w:hAnsi="Courier New" w:cs="Courier New"/>
+          <w:color w:val="F92672"/>
+          <w:sz w:val="20"/>
+          <w:szCs w:val="20"/>
+          <w:shd w:val="clear" w:color="auto" w:fill="272822"/>
+          <w:lang w:val="en-US" w:eastAsia="es-MX"/>
+        </w:rPr>
+        <w:t>&lt;div class=</w:t>
+      </w:r>
+      <w:r>
+        <w:rPr>
+          <w:rFonts w:ascii="Courier New" w:eastAsia="Times New Roman" w:hAnsi="Courier New" w:cs="Courier New"/>
+          <w:color w:val="A6E22E"/>
+          <w:sz w:val="20"/>
+          <w:szCs w:val="20"/>
+          <w:shd w:val="clear" w:color="auto" w:fill="272822"/>
+          <w:lang w:val="en-US" w:eastAsia="es-MX"/>
+        </w:rPr>
+        <w:t>”container”</w:t>
+      </w:r>
+      <w:r>
+        <w:rPr>
+          <w:rFonts w:ascii="Courier New" w:eastAsia="Times New Roman" w:hAnsi="Courier New" w:cs="Courier New"/>
+          <w:color w:val="F92672"/>
+          <w:sz w:val="20"/>
+          <w:szCs w:val="20"/>
+          <w:shd w:val="clear" w:color="auto" w:fill="272822"/>
+          <w:lang w:val="en-US" w:eastAsia="es-MX"/>
+        </w:rPr>
+        <w:t>&gt;</w:t>
+      </w:r>
+      <w:r>
+        <w:rPr>
+          <w:rFonts w:ascii="Courier New" w:eastAsia="Times New Roman" w:hAnsi="Courier New" w:cs="Courier New"/>
+          <w:color w:val="DDDDDD"/>
+          <w:sz w:val="20"/>
+          <w:szCs w:val="20"/>
+          <w:shd w:val="clear" w:color="auto" w:fill="272822"/>
+          <w:lang w:val="en-US" w:eastAsia="es-MX"/>
+        </w:rPr>
+        <w:t>’ +</w:t>
+      </w:r>
+    </w:p>
+    <w:p>
+      <w:pPr>
+        <w:shd w:val="clear" w:color="auto" w:fill="333333"/>
+        <w:tabs>
+          <w:tab w:val="left" w:pos="916"/>
+          <w:tab w:val="left" w:pos="1832"/>
+          <w:tab w:val="left" w:pos="2748"/>
+          <w:tab w:val="left" w:pos="3664"/>
+          <w:tab w:val="left" w:pos="4580"/>
+          <w:tab w:val="left" w:pos="5496"/>
+          <w:tab w:val="left" w:pos="6412"/>
+          <w:tab w:val="left" w:pos="7328"/>
+          <w:tab w:val="left" w:pos="8244"/>
+          <w:tab w:val="left" w:pos="9160"/>
+          <w:tab w:val="left" w:pos="10076"/>
+          <w:tab w:val="left" w:pos="10992"/>
+          <w:tab w:val="left" w:pos="11908"/>
+          <w:tab w:val="left" w:pos="12824"/>
+          <w:tab w:val="left" w:pos="13740"/>
+          <w:tab w:val="left" w:pos="14656"/>
+        </w:tabs>
+        <w:spacing w:before="0" w:after="0" w:line="240" w:lineRule="auto"/>
+        <w:rPr>
+          <w:rFonts w:ascii="Courier New" w:eastAsia="Times New Roman" w:hAnsi="Courier New" w:cs="Courier New"/>
+          <w:color w:val="DDDDDD"/>
+          <w:sz w:val="20"/>
+          <w:szCs w:val="20"/>
+          <w:shd w:val="clear" w:color="auto" w:fill="272822"/>
+          <w:lang w:val="en-US" w:eastAsia="es-MX"/>
+        </w:rPr>
+      </w:pPr>
+      <w:r>
+        <w:rPr>
+          <w:rFonts w:ascii="Courier New" w:eastAsia="Times New Roman" w:hAnsi="Courier New" w:cs="Courier New"/>
+          <w:color w:val="DDDDDD"/>
+          <w:sz w:val="20"/>
+          <w:szCs w:val="20"/>
+          <w:shd w:val="clear" w:color="auto" w:fill="272822"/>
+          <w:lang w:val="en-US" w:eastAsia="es-MX"/>
+        </w:rPr>
+        <w:t xml:space="preserve">    ‘</w:t>
+      </w:r>
+      <w:r>
+        <w:rPr>
+          <w:rFonts w:ascii="Courier New" w:eastAsia="Times New Roman" w:hAnsi="Courier New" w:cs="Courier New"/>
+          <w:color w:val="F92672"/>
+          <w:sz w:val="20"/>
+          <w:szCs w:val="20"/>
+          <w:shd w:val="clear" w:color="auto" w:fill="272822"/>
+          <w:lang w:val="en-US" w:eastAsia="es-MX"/>
+        </w:rPr>
+        <w:t>&lt;p id=</w:t>
+      </w:r>
+      <w:r>
+        <w:rPr>
+          <w:rFonts w:ascii="Courier New" w:eastAsia="Times New Roman" w:hAnsi="Courier New" w:cs="Courier New"/>
+          <w:color w:val="A6E22E"/>
+          <w:sz w:val="20"/>
+          <w:szCs w:val="20"/>
+          <w:shd w:val="clear" w:color="auto" w:fill="272822"/>
+          <w:lang w:val="en-US" w:eastAsia="es-MX"/>
+        </w:rPr>
+        <w:t>’+</w:t>
+      </w:r>
+      <w:r>
+        <w:rPr>
+          <w:rFonts w:ascii="Courier New" w:eastAsia="Times New Roman" w:hAnsi="Courier New" w:cs="Courier New"/>
+          <w:color w:val="F92672"/>
+          <w:sz w:val="20"/>
+          <w:szCs w:val="20"/>
+          <w:shd w:val="clear" w:color="auto" w:fill="272822"/>
+          <w:lang w:val="en-US" w:eastAsia="es-MX"/>
+        </w:rPr>
+        <w:t xml:space="preserve"> id +’&gt;</w:t>
+      </w:r>
+      <w:r>
+        <w:rPr>
+          <w:rFonts w:ascii="Courier New" w:eastAsia="Times New Roman" w:hAnsi="Courier New" w:cs="Courier New"/>
+          <w:color w:val="DDDDDD"/>
+          <w:sz w:val="20"/>
+          <w:szCs w:val="20"/>
+          <w:shd w:val="clear" w:color="auto" w:fill="272822"/>
+          <w:lang w:val="en-US" w:eastAsia="es-MX"/>
+        </w:rPr>
+        <w:t>Hola Mundo</w:t>
+      </w:r>
+      <w:r>
+        <w:rPr>
+          <w:rFonts w:ascii="Courier New" w:eastAsia="Times New Roman" w:hAnsi="Courier New" w:cs="Courier New"/>
+          <w:color w:val="F92672"/>
+          <w:sz w:val="20"/>
+          <w:szCs w:val="20"/>
+          <w:shd w:val="clear" w:color="auto" w:fill="272822"/>
+          <w:lang w:val="en-US" w:eastAsia="es-MX"/>
+        </w:rPr>
+        <w:t>&lt;p&gt;</w:t>
+      </w:r>
+      <w:r>
+        <w:rPr>
+          <w:rFonts w:ascii="Courier New" w:eastAsia="Times New Roman" w:hAnsi="Courier New" w:cs="Courier New"/>
+          <w:color w:val="DDDDDD"/>
+          <w:sz w:val="20"/>
+          <w:szCs w:val="20"/>
+          <w:shd w:val="clear" w:color="auto" w:fill="272822"/>
+          <w:lang w:val="en-US" w:eastAsia="es-MX"/>
+        </w:rPr>
+        <w:t>’ +</w:t>
+      </w:r>
+    </w:p>
+    <w:p>
+      <w:pPr>
+        <w:shd w:val="clear" w:color="auto" w:fill="333333"/>
+        <w:tabs>
+          <w:tab w:val="left" w:pos="916"/>
+          <w:tab w:val="left" w:pos="1832"/>
+          <w:tab w:val="left" w:pos="2748"/>
+          <w:tab w:val="left" w:pos="3664"/>
+          <w:tab w:val="left" w:pos="4580"/>
+          <w:tab w:val="left" w:pos="5496"/>
+          <w:tab w:val="left" w:pos="6412"/>
+          <w:tab w:val="left" w:pos="7328"/>
+          <w:tab w:val="left" w:pos="8244"/>
+          <w:tab w:val="left" w:pos="9160"/>
+          <w:tab w:val="left" w:pos="10076"/>
+          <w:tab w:val="left" w:pos="10992"/>
+          <w:tab w:val="left" w:pos="11908"/>
+          <w:tab w:val="left" w:pos="12824"/>
+          <w:tab w:val="left" w:pos="13740"/>
+          <w:tab w:val="left" w:pos="14656"/>
+        </w:tabs>
+        <w:spacing w:before="0" w:after="0" w:line="240" w:lineRule="auto"/>
+        <w:rPr>
+          <w:rFonts w:ascii="Courier New" w:eastAsia="Times New Roman" w:hAnsi="Courier New" w:cs="Courier New"/>
+          <w:color w:val="DDDDDD"/>
+          <w:sz w:val="20"/>
+          <w:szCs w:val="20"/>
+          <w:shd w:val="clear" w:color="auto" w:fill="272822"/>
+          <w:lang w:val="es-MX" w:eastAsia="es-MX"/>
+        </w:rPr>
+      </w:pPr>
+      <w:r>
+        <w:rPr>
+          <w:rFonts w:ascii="Courier New" w:eastAsia="Times New Roman" w:hAnsi="Courier New" w:cs="Courier New"/>
+          <w:color w:val="DDDDDD"/>
+          <w:sz w:val="20"/>
+          <w:szCs w:val="20"/>
+          <w:shd w:val="clear" w:color="auto" w:fill="272822"/>
+          <w:lang w:val="es-MX" w:eastAsia="es-MX"/>
+        </w:rPr>
+        <w:t>‘</w:t>
+      </w:r>
+      <w:r>
+        <w:rPr>
+          <w:rFonts w:ascii="Courier New" w:eastAsia="Times New Roman" w:hAnsi="Courier New" w:cs="Courier New"/>
+          <w:color w:val="F92672"/>
+          <w:sz w:val="20"/>
+          <w:szCs w:val="20"/>
+          <w:shd w:val="clear" w:color="auto" w:fill="272822"/>
+          <w:lang w:val="es-MX" w:eastAsia="es-MX"/>
+        </w:rPr>
+        <w:t>&lt;div&gt;</w:t>
+      </w:r>
+      <w:r>
+        <w:rPr>
+          <w:rFonts w:ascii="Courier New" w:eastAsia="Times New Roman" w:hAnsi="Courier New" w:cs="Courier New"/>
+          <w:color w:val="DDDDDD"/>
+          <w:sz w:val="20"/>
+          <w:szCs w:val="20"/>
+          <w:shd w:val="clear" w:color="auto" w:fill="272822"/>
+          <w:lang w:val="es-MX" w:eastAsia="es-MX"/>
+        </w:rPr>
+        <w:t>’</w:t>
+      </w:r>
+    </w:p>
+    <w:p>
+      <w:pPr>
+        <w:shd w:val="clear" w:color="auto" w:fill="FFFFFF"/>
+        <w:spacing w:before="113" w:after="113" w:line="240" w:lineRule="auto"/>
+        <w:jc w:val="both"/>
+        <w:rPr>
+          <w:rFonts w:ascii="Arial" w:eastAsia="Times New Roman" w:hAnsi="Arial" w:cs="Arial"/>
+          <w:color w:val="273B47"/>
+          <w:sz w:val="20"/>
+          <w:szCs w:val="24"/>
+          <w:lang w:val="es-MX" w:eastAsia="es-MX"/>
+        </w:rPr>
+      </w:pPr>
+      <w:r>
+        <w:rPr>
+          <w:rFonts w:ascii="Arial" w:eastAsia="Times New Roman" w:hAnsi="Arial" w:cs="Arial"/>
+          <w:color w:val="273B47"/>
+          <w:sz w:val="20"/>
+          <w:szCs w:val="24"/>
+          <w:lang w:val="es-MX" w:eastAsia="es-MX"/>
+        </w:rPr>
+        <w:t xml:space="preserve">Desde </w:t>
+      </w:r>
+      <w:proofErr w:type="spellStart"/>
+      <w:r>
+        <w:rPr>
+          <w:rFonts w:ascii="Arial" w:eastAsia="Times New Roman" w:hAnsi="Arial" w:cs="Arial"/>
+          <w:color w:val="273B47"/>
+          <w:sz w:val="20"/>
+          <w:szCs w:val="24"/>
+          <w:lang w:val="es-MX" w:eastAsia="es-MX"/>
+        </w:rPr>
+        <w:t>ECMAScript</w:t>
+      </w:r>
+      <w:proofErr w:type="spellEnd"/>
+      <w:r>
+        <w:rPr>
+          <w:rFonts w:ascii="Arial" w:eastAsia="Times New Roman" w:hAnsi="Arial" w:cs="Arial"/>
+          <w:color w:val="273B47"/>
+          <w:sz w:val="20"/>
+          <w:szCs w:val="24"/>
+          <w:lang w:val="es-MX" w:eastAsia="es-MX"/>
+        </w:rPr>
+        <w:t xml:space="preserve"> 6 contamos con una nueva característica llamada </w:t>
+      </w:r>
+      <w:proofErr w:type="spellStart"/>
+      <w:r>
+        <w:rPr>
+          <w:rFonts w:ascii="Arial" w:eastAsia="Times New Roman" w:hAnsi="Arial" w:cs="Arial"/>
+          <w:color w:val="273B47"/>
+          <w:sz w:val="20"/>
+          <w:szCs w:val="24"/>
+          <w:lang w:val="es-MX" w:eastAsia="es-MX"/>
+        </w:rPr>
+        <w:t>template</w:t>
+      </w:r>
+      <w:proofErr w:type="spellEnd"/>
+      <w:r>
+        <w:rPr>
+          <w:rFonts w:ascii="Arial" w:eastAsia="Times New Roman" w:hAnsi="Arial" w:cs="Arial"/>
+          <w:color w:val="273B47"/>
+          <w:sz w:val="20"/>
+          <w:szCs w:val="24"/>
+          <w:lang w:val="es-MX" w:eastAsia="es-MX"/>
+        </w:rPr>
+        <w:t xml:space="preserve"> </w:t>
+      </w:r>
+      <w:proofErr w:type="spellStart"/>
+      <w:r>
+        <w:rPr>
+          <w:rFonts w:ascii="Arial" w:eastAsia="Times New Roman" w:hAnsi="Arial" w:cs="Arial"/>
+          <w:color w:val="273B47"/>
+          <w:sz w:val="20"/>
+          <w:szCs w:val="24"/>
+          <w:lang w:val="es-MX" w:eastAsia="es-MX"/>
+        </w:rPr>
+        <w:t>literals</w:t>
+      </w:r>
+      <w:proofErr w:type="spellEnd"/>
+      <w:r>
+        <w:rPr>
+          <w:rFonts w:ascii="Arial" w:eastAsia="Times New Roman" w:hAnsi="Arial" w:cs="Arial"/>
+          <w:color w:val="273B47"/>
+          <w:sz w:val="20"/>
+          <w:szCs w:val="24"/>
+          <w:lang w:val="es-MX" w:eastAsia="es-MX"/>
+        </w:rPr>
+        <w:t xml:space="preserve"> que se representan con las comillas invertidas ``, el ejemplo anterior pasaría a verse de esta forma:</w:t>
+      </w:r>
+    </w:p>
+    <w:p>
+      <w:pPr>
+        <w:shd w:val="clear" w:color="auto" w:fill="333333"/>
+        <w:tabs>
+          <w:tab w:val="left" w:pos="916"/>
+          <w:tab w:val="left" w:pos="1832"/>
+          <w:tab w:val="left" w:pos="2748"/>
+          <w:tab w:val="left" w:pos="3664"/>
+          <w:tab w:val="left" w:pos="4580"/>
+          <w:tab w:val="left" w:pos="5496"/>
+          <w:tab w:val="left" w:pos="6412"/>
+          <w:tab w:val="left" w:pos="7328"/>
+          <w:tab w:val="left" w:pos="8244"/>
+          <w:tab w:val="left" w:pos="9160"/>
+          <w:tab w:val="left" w:pos="10076"/>
+          <w:tab w:val="left" w:pos="10992"/>
+          <w:tab w:val="left" w:pos="11908"/>
+          <w:tab w:val="left" w:pos="12824"/>
+          <w:tab w:val="left" w:pos="13740"/>
+          <w:tab w:val="left" w:pos="14656"/>
+        </w:tabs>
+        <w:spacing w:before="0" w:after="0" w:line="240" w:lineRule="auto"/>
+        <w:rPr>
+          <w:rFonts w:ascii="Courier New" w:eastAsia="Times New Roman" w:hAnsi="Courier New" w:cs="Courier New"/>
+          <w:color w:val="DDDDDD"/>
+          <w:sz w:val="20"/>
+          <w:szCs w:val="20"/>
+          <w:shd w:val="clear" w:color="auto" w:fill="272822"/>
+          <w:lang w:val="es-MX" w:eastAsia="es-MX"/>
+        </w:rPr>
+      </w:pPr>
+      <w:r>
+        <w:rPr>
+          <w:rFonts w:ascii="Courier New" w:eastAsia="Times New Roman" w:hAnsi="Courier New" w:cs="Courier New"/>
+          <w:color w:val="DDDDDD"/>
+          <w:sz w:val="20"/>
+          <w:szCs w:val="20"/>
+          <w:shd w:val="clear" w:color="auto" w:fill="272822"/>
+          <w:lang w:val="es-MX" w:eastAsia="es-MX"/>
+        </w:rPr>
+        <w:t>`</w:t>
+      </w:r>
+      <w:r>
+        <w:rPr>
+          <w:rFonts w:ascii="Courier New" w:eastAsia="Times New Roman" w:hAnsi="Courier New" w:cs="Courier New"/>
+          <w:color w:val="F92672"/>
+          <w:sz w:val="20"/>
+          <w:szCs w:val="20"/>
+          <w:shd w:val="clear" w:color="auto" w:fill="272822"/>
+          <w:lang w:val="es-MX" w:eastAsia="es-MX"/>
+        </w:rPr>
+        <w:t>&lt;</w:t>
+      </w:r>
+      <w:proofErr w:type="gramStart"/>
+      <w:r>
+        <w:rPr>
+          <w:rFonts w:ascii="Courier New" w:eastAsia="Times New Roman" w:hAnsi="Courier New" w:cs="Courier New"/>
+          <w:color w:val="F92672"/>
+          <w:sz w:val="20"/>
+          <w:szCs w:val="20"/>
+          <w:shd w:val="clear" w:color="auto" w:fill="272822"/>
+          <w:lang w:val="es-MX" w:eastAsia="es-MX"/>
+        </w:rPr>
+        <w:t>div</w:t>
+      </w:r>
+      <w:proofErr w:type="gramEnd"/>
+      <w:r>
+        <w:rPr>
+          <w:rFonts w:ascii="Courier New" w:eastAsia="Times New Roman" w:hAnsi="Courier New" w:cs="Courier New"/>
+          <w:color w:val="F92672"/>
+          <w:sz w:val="20"/>
+          <w:szCs w:val="20"/>
+          <w:shd w:val="clear" w:color="auto" w:fill="272822"/>
+          <w:lang w:val="es-MX" w:eastAsia="es-MX"/>
+        </w:rPr>
+        <w:t xml:space="preserve"> </w:t>
+      </w:r>
+      <w:proofErr w:type="spellStart"/>
+      <w:r>
+        <w:rPr>
+          <w:rFonts w:ascii="Courier New" w:eastAsia="Times New Roman" w:hAnsi="Courier New" w:cs="Courier New"/>
+          <w:color w:val="F92672"/>
+          <w:sz w:val="20"/>
+          <w:szCs w:val="20"/>
+          <w:shd w:val="clear" w:color="auto" w:fill="272822"/>
+          <w:lang w:val="es-MX" w:eastAsia="es-MX"/>
+        </w:rPr>
+        <w:t>class</w:t>
+      </w:r>
+      <w:proofErr w:type="spellEnd"/>
+      <w:r>
+        <w:rPr>
+          <w:rFonts w:ascii="Courier New" w:eastAsia="Times New Roman" w:hAnsi="Courier New" w:cs="Courier New"/>
+          <w:color w:val="F92672"/>
+          <w:sz w:val="20"/>
+          <w:szCs w:val="20"/>
+          <w:shd w:val="clear" w:color="auto" w:fill="272822"/>
+          <w:lang w:val="es-MX" w:eastAsia="es-MX"/>
+        </w:rPr>
+        <w:t>=</w:t>
+      </w:r>
+      <w:r>
+        <w:rPr>
+          <w:rFonts w:ascii="Courier New" w:eastAsia="Times New Roman" w:hAnsi="Courier New" w:cs="Courier New"/>
+          <w:color w:val="A6E22E"/>
+          <w:sz w:val="20"/>
+          <w:szCs w:val="20"/>
+          <w:shd w:val="clear" w:color="auto" w:fill="272822"/>
+          <w:lang w:val="es-MX" w:eastAsia="es-MX"/>
+        </w:rPr>
+        <w:t>”</w:t>
+      </w:r>
+      <w:proofErr w:type="spellStart"/>
+      <w:r>
+        <w:rPr>
+          <w:rFonts w:ascii="Courier New" w:eastAsia="Times New Roman" w:hAnsi="Courier New" w:cs="Courier New"/>
+          <w:color w:val="A6E22E"/>
+          <w:sz w:val="20"/>
+          <w:szCs w:val="20"/>
+          <w:shd w:val="clear" w:color="auto" w:fill="272822"/>
+          <w:lang w:val="es-MX" w:eastAsia="es-MX"/>
+        </w:rPr>
+        <w:t>container</w:t>
+      </w:r>
+      <w:proofErr w:type="spellEnd"/>
+      <w:r>
+        <w:rPr>
+          <w:rFonts w:ascii="Courier New" w:eastAsia="Times New Roman" w:hAnsi="Courier New" w:cs="Courier New"/>
+          <w:color w:val="A6E22E"/>
+          <w:sz w:val="20"/>
+          <w:szCs w:val="20"/>
+          <w:shd w:val="clear" w:color="auto" w:fill="272822"/>
+          <w:lang w:val="es-MX" w:eastAsia="es-MX"/>
+        </w:rPr>
+        <w:t>”</w:t>
+      </w:r>
+      <w:r>
+        <w:rPr>
+          <w:rFonts w:ascii="Courier New" w:eastAsia="Times New Roman" w:hAnsi="Courier New" w:cs="Courier New"/>
+          <w:color w:val="F92672"/>
+          <w:sz w:val="20"/>
+          <w:szCs w:val="20"/>
+          <w:shd w:val="clear" w:color="auto" w:fill="272822"/>
+          <w:lang w:val="es-MX" w:eastAsia="es-MX"/>
+        </w:rPr>
+        <w:t>&gt;</w:t>
+      </w:r>
+    </w:p>
+    <w:p>
+      <w:pPr>
+        <w:shd w:val="clear" w:color="auto" w:fill="333333"/>
+        <w:tabs>
+          <w:tab w:val="left" w:pos="916"/>
+          <w:tab w:val="left" w:pos="1832"/>
+          <w:tab w:val="left" w:pos="2748"/>
+          <w:tab w:val="left" w:pos="3664"/>
+          <w:tab w:val="left" w:pos="4580"/>
+          <w:tab w:val="left" w:pos="5496"/>
+          <w:tab w:val="left" w:pos="6412"/>
+          <w:tab w:val="left" w:pos="7328"/>
+          <w:tab w:val="left" w:pos="8244"/>
+          <w:tab w:val="left" w:pos="9160"/>
+          <w:tab w:val="left" w:pos="10076"/>
+          <w:tab w:val="left" w:pos="10992"/>
+          <w:tab w:val="left" w:pos="11908"/>
+          <w:tab w:val="left" w:pos="12824"/>
+          <w:tab w:val="left" w:pos="13740"/>
+          <w:tab w:val="left" w:pos="14656"/>
+        </w:tabs>
+        <w:spacing w:before="0" w:after="0" w:line="240" w:lineRule="auto"/>
+        <w:rPr>
+          <w:rFonts w:ascii="Courier New" w:eastAsia="Times New Roman" w:hAnsi="Courier New" w:cs="Courier New"/>
+          <w:color w:val="DDDDDD"/>
+          <w:sz w:val="20"/>
+          <w:szCs w:val="20"/>
+          <w:shd w:val="clear" w:color="auto" w:fill="272822"/>
+          <w:lang w:val="es-MX" w:eastAsia="es-MX"/>
+        </w:rPr>
+      </w:pPr>
+      <w:r>
+        <w:rPr>
+          <w:rFonts w:ascii="Courier New" w:eastAsia="Times New Roman" w:hAnsi="Courier New" w:cs="Courier New"/>
+          <w:color w:val="DDDDDD"/>
+          <w:sz w:val="20"/>
+          <w:szCs w:val="20"/>
+          <w:shd w:val="clear" w:color="auto" w:fill="272822"/>
+          <w:lang w:val="es-MX" w:eastAsia="es-MX"/>
+        </w:rPr>
+        <w:t xml:space="preserve">    </w:t>
+      </w:r>
+      <w:r>
+        <w:rPr>
+          <w:rFonts w:ascii="Courier New" w:eastAsia="Times New Roman" w:hAnsi="Courier New" w:cs="Courier New"/>
+          <w:color w:val="F92672"/>
+          <w:sz w:val="20"/>
+          <w:szCs w:val="20"/>
+          <w:shd w:val="clear" w:color="auto" w:fill="272822"/>
+          <w:lang w:val="es-MX" w:eastAsia="es-MX"/>
+        </w:rPr>
+        <w:t>&lt;p id=</w:t>
+      </w:r>
+      <w:r>
+        <w:rPr>
+          <w:rFonts w:ascii="Courier New" w:eastAsia="Times New Roman" w:hAnsi="Courier New" w:cs="Courier New"/>
+          <w:color w:val="A6E22E"/>
+          <w:sz w:val="20"/>
+          <w:szCs w:val="20"/>
+          <w:shd w:val="clear" w:color="auto" w:fill="272822"/>
+          <w:lang w:val="es-MX" w:eastAsia="es-MX"/>
+        </w:rPr>
+        <w:t>${id}</w:t>
+      </w:r>
+      <w:r>
+        <w:rPr>
+          <w:rFonts w:ascii="Courier New" w:eastAsia="Times New Roman" w:hAnsi="Courier New" w:cs="Courier New"/>
+          <w:color w:val="F92672"/>
+          <w:sz w:val="20"/>
+          <w:szCs w:val="20"/>
+          <w:shd w:val="clear" w:color="auto" w:fill="272822"/>
+          <w:lang w:val="es-MX" w:eastAsia="es-MX"/>
+        </w:rPr>
+        <w:t>&gt;</w:t>
+      </w:r>
+      <w:r>
+        <w:rPr>
+          <w:rFonts w:ascii="Courier New" w:eastAsia="Times New Roman" w:hAnsi="Courier New" w:cs="Courier New"/>
+          <w:color w:val="DDDDDD"/>
+          <w:sz w:val="20"/>
+          <w:szCs w:val="20"/>
+          <w:shd w:val="clear" w:color="auto" w:fill="272822"/>
+          <w:lang w:val="es-MX" w:eastAsia="es-MX"/>
+        </w:rPr>
+        <w:t>Hola Mundo</w:t>
+      </w:r>
+      <w:r>
+        <w:rPr>
+          <w:rFonts w:ascii="Courier New" w:eastAsia="Times New Roman" w:hAnsi="Courier New" w:cs="Courier New"/>
+          <w:color w:val="F92672"/>
+          <w:sz w:val="20"/>
+          <w:szCs w:val="20"/>
+          <w:shd w:val="clear" w:color="auto" w:fill="272822"/>
+          <w:lang w:val="es-MX" w:eastAsia="es-MX"/>
+        </w:rPr>
+        <w:t>&lt;p&gt;</w:t>
+      </w:r>
+    </w:p>
+    <w:p>
+      <w:pPr>
+        <w:shd w:val="clear" w:color="auto" w:fill="333333"/>
+        <w:tabs>
+          <w:tab w:val="left" w:pos="916"/>
+          <w:tab w:val="left" w:pos="1832"/>
+          <w:tab w:val="left" w:pos="2748"/>
+          <w:tab w:val="left" w:pos="3664"/>
+          <w:tab w:val="left" w:pos="4580"/>
+          <w:tab w:val="left" w:pos="5496"/>
+          <w:tab w:val="left" w:pos="6412"/>
+          <w:tab w:val="left" w:pos="7328"/>
+          <w:tab w:val="left" w:pos="8244"/>
+          <w:tab w:val="left" w:pos="9160"/>
+          <w:tab w:val="left" w:pos="10076"/>
+          <w:tab w:val="left" w:pos="10992"/>
+          <w:tab w:val="left" w:pos="11908"/>
+          <w:tab w:val="left" w:pos="12824"/>
+          <w:tab w:val="left" w:pos="13740"/>
+          <w:tab w:val="left" w:pos="14656"/>
+        </w:tabs>
+        <w:spacing w:before="0" w:after="0" w:line="240" w:lineRule="auto"/>
+        <w:rPr>
+          <w:rFonts w:ascii="Courier New" w:eastAsia="Times New Roman" w:hAnsi="Courier New" w:cs="Courier New"/>
+          <w:color w:val="FFFFFF"/>
+          <w:sz w:val="21"/>
+          <w:szCs w:val="21"/>
+          <w:lang w:val="es-MX" w:eastAsia="es-MX"/>
+        </w:rPr>
+      </w:pPr>
+      <w:r>
+        <w:rPr>
+          <w:rFonts w:ascii="Courier New" w:eastAsia="Times New Roman" w:hAnsi="Courier New" w:cs="Courier New"/>
+          <w:color w:val="F92672"/>
+          <w:sz w:val="20"/>
+          <w:szCs w:val="20"/>
+          <w:shd w:val="clear" w:color="auto" w:fill="272822"/>
+          <w:lang w:val="es-MX" w:eastAsia="es-MX"/>
+        </w:rPr>
+        <w:t>&lt;</w:t>
+      </w:r>
+      <w:proofErr w:type="gramStart"/>
+      <w:r>
+        <w:rPr>
+          <w:rFonts w:ascii="Courier New" w:eastAsia="Times New Roman" w:hAnsi="Courier New" w:cs="Courier New"/>
+          <w:color w:val="F92672"/>
+          <w:sz w:val="20"/>
+          <w:szCs w:val="20"/>
+          <w:shd w:val="clear" w:color="auto" w:fill="272822"/>
+          <w:lang w:val="es-MX" w:eastAsia="es-MX"/>
+        </w:rPr>
+        <w:t>div</w:t>
+      </w:r>
+      <w:proofErr w:type="gramEnd"/>
+      <w:r>
+        <w:rPr>
+          <w:rFonts w:ascii="Courier New" w:eastAsia="Times New Roman" w:hAnsi="Courier New" w:cs="Courier New"/>
+          <w:color w:val="F92672"/>
+          <w:sz w:val="20"/>
+          <w:szCs w:val="20"/>
+          <w:shd w:val="clear" w:color="auto" w:fill="272822"/>
+          <w:lang w:val="es-MX" w:eastAsia="es-MX"/>
+        </w:rPr>
+        <w:t>&gt;</w:t>
+      </w:r>
+      <w:r>
+        <w:rPr>
+          <w:rFonts w:ascii="Courier New" w:eastAsia="Times New Roman" w:hAnsi="Courier New" w:cs="Courier New"/>
+          <w:color w:val="DDDDDD"/>
+          <w:sz w:val="20"/>
+          <w:szCs w:val="20"/>
+          <w:shd w:val="clear" w:color="auto" w:fill="272822"/>
+          <w:lang w:val="es-MX" w:eastAsia="es-MX"/>
+        </w:rPr>
+        <w:t>`</w:t>
+      </w:r>
+    </w:p>
+    <w:p>
+      <w:pPr>
+        <w:jc w:val="both"/>
+        <w:rPr>
+          <w:rFonts w:ascii="Arial" w:hAnsi="Arial" w:cs="Arial"/>
+          <w:sz w:val="20"/>
+          <w:lang w:val="es-MX"/>
+        </w:rPr>
+      </w:pPr>
+      <w:bookmarkStart w:id="0" w:name="_GoBack"/>
+      <w:bookmarkEnd w:id="0"/>
     </w:p>
     <w:sectPr>
       <w:footerReference w:type="default" r:id="rId11"/>
@@ -4640,6 +5424,36 @@
       <w:contextualSpacing/>
     </w:pPr>
   </w:style>
+  <w:style w:type="character" w:customStyle="1" w:styleId="hljs-tag">
+    <w:name w:val="hljs-tag"/>
+    <w:basedOn w:val="Fuentedeprrafopredeter"/>
+    <w:rsid w:val="00361733"/>
+  </w:style>
+  <w:style w:type="character" w:customStyle="1" w:styleId="hljs-name">
+    <w:name w:val="hljs-name"/>
+    <w:basedOn w:val="Fuentedeprrafopredeter"/>
+    <w:rsid w:val="00361733"/>
+  </w:style>
+  <w:style w:type="character" w:customStyle="1" w:styleId="hljs-attr">
+    <w:name w:val="hljs-attr"/>
+    <w:basedOn w:val="Fuentedeprrafopredeter"/>
+    <w:rsid w:val="00361733"/>
+  </w:style>
+  <w:style w:type="character" w:customStyle="1" w:styleId="hljs-string">
+    <w:name w:val="hljs-string"/>
+    <w:basedOn w:val="Fuentedeprrafopredeter"/>
+    <w:rsid w:val="00361733"/>
+  </w:style>
+  <w:style w:type="character" w:customStyle="1" w:styleId="xml">
+    <w:name w:val="xml"/>
+    <w:basedOn w:val="Fuentedeprrafopredeter"/>
+    <w:rsid w:val="00361733"/>
+  </w:style>
+  <w:style w:type="character" w:customStyle="1" w:styleId="hljs-template-variable">
+    <w:name w:val="hljs-template-variable"/>
+    <w:basedOn w:val="Fuentedeprrafopredeter"/>
+    <w:rsid w:val="00361733"/>
+  </w:style>
 </w:styles>
 </file>
 
@@ -4906,6 +5720,141 @@
 </file>
 
 <file path=customXml/item1.xml><?xml version="1.0" encoding="utf-8"?>
+<p:properties xmlns:p="http://schemas.microsoft.com/office/2006/metadata/properties" xmlns:xsi="http://www.w3.org/2001/XMLSchema-instance" xmlns:pc="http://schemas.microsoft.com/office/infopath/2007/PartnerControls">
+  <documentManagement>
+    <APDescription xmlns="4873beb7-5857-4685-be1f-d57550cc96cc" xsi:nil="true"/>
+    <AssetExpire xmlns="4873beb7-5857-4685-be1f-d57550cc96cc">2029-01-01T08:00:00+00:00</AssetExpire>
+    <CampaignTagsTaxHTField0 xmlns="4873beb7-5857-4685-be1f-d57550cc96cc">
+      <Terms xmlns="http://schemas.microsoft.com/office/infopath/2007/PartnerControls"/>
+    </CampaignTagsTaxHTField0>
+    <IntlLangReviewDate xmlns="4873beb7-5857-4685-be1f-d57550cc96cc" xsi:nil="true"/>
+    <TPFriendlyName xmlns="4873beb7-5857-4685-be1f-d57550cc96cc" xsi:nil="true"/>
+    <IntlLangReview xmlns="4873beb7-5857-4685-be1f-d57550cc96cc">false</IntlLangReview>
+    <LocLastLocAttemptVersionLookup xmlns="4873beb7-5857-4685-be1f-d57550cc96cc">864570</LocLastLocAttemptVersionLookup>
+    <PolicheckWords xmlns="4873beb7-5857-4685-be1f-d57550cc96cc" xsi:nil="true"/>
+    <SubmitterId xmlns="4873beb7-5857-4685-be1f-d57550cc96cc" xsi:nil="true"/>
+    <AcquiredFrom xmlns="4873beb7-5857-4685-be1f-d57550cc96cc">Internal MS</AcquiredFrom>
+    <EditorialStatus xmlns="4873beb7-5857-4685-be1f-d57550cc96cc">Complete</EditorialStatus>
+    <Markets xmlns="4873beb7-5857-4685-be1f-d57550cc96cc"/>
+    <OriginAsset xmlns="4873beb7-5857-4685-be1f-d57550cc96cc" xsi:nil="true"/>
+    <AssetStart xmlns="4873beb7-5857-4685-be1f-d57550cc96cc">2012-11-01T04:53:00+00:00</AssetStart>
+    <FriendlyTitle xmlns="4873beb7-5857-4685-be1f-d57550cc96cc" xsi:nil="true"/>
+    <MarketSpecific xmlns="4873beb7-5857-4685-be1f-d57550cc96cc">false</MarketSpecific>
+    <TPNamespace xmlns="4873beb7-5857-4685-be1f-d57550cc96cc" xsi:nil="true"/>
+    <PublishStatusLookup xmlns="4873beb7-5857-4685-be1f-d57550cc96cc">
+      <Value>1655138</Value>
+    </PublishStatusLookup>
+    <APAuthor xmlns="4873beb7-5857-4685-be1f-d57550cc96cc">
+      <UserInfo>
+        <DisplayName>MIDDLEEAST\v-keerth</DisplayName>
+        <AccountId>2799</AccountId>
+        <AccountType/>
+      </UserInfo>
+    </APAuthor>
+    <TPCommandLine xmlns="4873beb7-5857-4685-be1f-d57550cc96cc" xsi:nil="true"/>
+    <IntlLangReviewer xmlns="4873beb7-5857-4685-be1f-d57550cc96cc" xsi:nil="true"/>
+    <OpenTemplate xmlns="4873beb7-5857-4685-be1f-d57550cc96cc">true</OpenTemplate>
+    <CSXSubmissionDate xmlns="4873beb7-5857-4685-be1f-d57550cc96cc" xsi:nil="true"/>
+    <TaxCatchAll xmlns="4873beb7-5857-4685-be1f-d57550cc96cc"/>
+    <Manager xmlns="4873beb7-5857-4685-be1f-d57550cc96cc" xsi:nil="true"/>
+    <NumericId xmlns="4873beb7-5857-4685-be1f-d57550cc96cc" xsi:nil="true"/>
+    <ParentAssetId xmlns="4873beb7-5857-4685-be1f-d57550cc96cc" xsi:nil="true"/>
+    <OriginalSourceMarket xmlns="4873beb7-5857-4685-be1f-d57550cc96cc" xsi:nil="true"/>
+    <ApprovalStatus xmlns="4873beb7-5857-4685-be1f-d57550cc96cc">InProgress</ApprovalStatus>
+    <TPComponent xmlns="4873beb7-5857-4685-be1f-d57550cc96cc" xsi:nil="true"/>
+    <EditorialTags xmlns="4873beb7-5857-4685-be1f-d57550cc96cc" xsi:nil="true"/>
+    <TPExecutable xmlns="4873beb7-5857-4685-be1f-d57550cc96cc" xsi:nil="true"/>
+    <TPLaunchHelpLink xmlns="4873beb7-5857-4685-be1f-d57550cc96cc" xsi:nil="true"/>
+    <LocComments xmlns="4873beb7-5857-4685-be1f-d57550cc96cc" xsi:nil="true"/>
+    <LocRecommendedHandoff xmlns="4873beb7-5857-4685-be1f-d57550cc96cc" xsi:nil="true"/>
+    <SourceTitle xmlns="4873beb7-5857-4685-be1f-d57550cc96cc" xsi:nil="true"/>
+    <CSXUpdate xmlns="4873beb7-5857-4685-be1f-d57550cc96cc">false</CSXUpdate>
+    <IntlLocPriority xmlns="4873beb7-5857-4685-be1f-d57550cc96cc" xsi:nil="true"/>
+    <UAProjectedTotalWords xmlns="4873beb7-5857-4685-be1f-d57550cc96cc" xsi:nil="true"/>
+    <AssetType xmlns="4873beb7-5857-4685-be1f-d57550cc96cc">TP</AssetType>
+    <MachineTranslated xmlns="4873beb7-5857-4685-be1f-d57550cc96cc">false</MachineTranslated>
+    <OutputCachingOn xmlns="4873beb7-5857-4685-be1f-d57550cc96cc">false</OutputCachingOn>
+    <TemplateStatus xmlns="4873beb7-5857-4685-be1f-d57550cc96cc">Complete</TemplateStatus>
+    <IsSearchable xmlns="4873beb7-5857-4685-be1f-d57550cc96cc">true</IsSearchable>
+    <ContentItem xmlns="4873beb7-5857-4685-be1f-d57550cc96cc" xsi:nil="true"/>
+    <HandoffToMSDN xmlns="4873beb7-5857-4685-be1f-d57550cc96cc" xsi:nil="true"/>
+    <ShowIn xmlns="4873beb7-5857-4685-be1f-d57550cc96cc">Show everywhere</ShowIn>
+    <ThumbnailAssetId xmlns="4873beb7-5857-4685-be1f-d57550cc96cc" xsi:nil="true"/>
+    <UALocComments xmlns="4873beb7-5857-4685-be1f-d57550cc96cc" xsi:nil="true"/>
+    <UALocRecommendation xmlns="4873beb7-5857-4685-be1f-d57550cc96cc">Localize</UALocRecommendation>
+    <LastModifiedDateTime xmlns="4873beb7-5857-4685-be1f-d57550cc96cc" xsi:nil="true"/>
+    <LegacyData xmlns="4873beb7-5857-4685-be1f-d57550cc96cc" xsi:nil="true"/>
+    <LocManualTestRequired xmlns="4873beb7-5857-4685-be1f-d57550cc96cc">false</LocManualTestRequired>
+    <LocMarketGroupTiers2 xmlns="4873beb7-5857-4685-be1f-d57550cc96cc" xsi:nil="true"/>
+    <ClipArtFilename xmlns="4873beb7-5857-4685-be1f-d57550cc96cc" xsi:nil="true"/>
+    <TPApplication xmlns="4873beb7-5857-4685-be1f-d57550cc96cc" xsi:nil="true"/>
+    <CSXHash xmlns="4873beb7-5857-4685-be1f-d57550cc96cc" xsi:nil="true"/>
+    <DirectSourceMarket xmlns="4873beb7-5857-4685-be1f-d57550cc96cc" xsi:nil="true"/>
+    <PrimaryImageGen xmlns="4873beb7-5857-4685-be1f-d57550cc96cc">true</PrimaryImageGen>
+    <PlannedPubDate xmlns="4873beb7-5857-4685-be1f-d57550cc96cc" xsi:nil="true"/>
+    <CSXSubmissionMarket xmlns="4873beb7-5857-4685-be1f-d57550cc96cc" xsi:nil="true"/>
+    <Downloads xmlns="4873beb7-5857-4685-be1f-d57550cc96cc">0</Downloads>
+    <ArtSampleDocs xmlns="4873beb7-5857-4685-be1f-d57550cc96cc" xsi:nil="true"/>
+    <TrustLevel xmlns="4873beb7-5857-4685-be1f-d57550cc96cc">1 Microsoft Managed Content</TrustLevel>
+    <BlockPublish xmlns="4873beb7-5857-4685-be1f-d57550cc96cc">false</BlockPublish>
+    <TPLaunchHelpLinkType xmlns="4873beb7-5857-4685-be1f-d57550cc96cc">Template</TPLaunchHelpLinkType>
+    <LocalizationTagsTaxHTField0 xmlns="4873beb7-5857-4685-be1f-d57550cc96cc">
+      <Terms xmlns="http://schemas.microsoft.com/office/infopath/2007/PartnerControls"/>
+    </LocalizationTagsTaxHTField0>
+    <BusinessGroup xmlns="4873beb7-5857-4685-be1f-d57550cc96cc" xsi:nil="true"/>
+    <Providers xmlns="4873beb7-5857-4685-be1f-d57550cc96cc" xsi:nil="true"/>
+    <TemplateTemplateType xmlns="4873beb7-5857-4685-be1f-d57550cc96cc">Word Document Template</TemplateTemplateType>
+    <TimesCloned xmlns="4873beb7-5857-4685-be1f-d57550cc96cc" xsi:nil="true"/>
+    <TPAppVersion xmlns="4873beb7-5857-4685-be1f-d57550cc96cc" xsi:nil="true"/>
+    <VoteCount xmlns="4873beb7-5857-4685-be1f-d57550cc96cc" xsi:nil="true"/>
+    <AverageRating xmlns="4873beb7-5857-4685-be1f-d57550cc96cc" xsi:nil="true"/>
+    <FeatureTagsTaxHTField0 xmlns="4873beb7-5857-4685-be1f-d57550cc96cc">
+      <Terms xmlns="http://schemas.microsoft.com/office/infopath/2007/PartnerControls"/>
+    </FeatureTagsTaxHTField0>
+    <Provider xmlns="4873beb7-5857-4685-be1f-d57550cc96cc" xsi:nil="true"/>
+    <UACurrentWords xmlns="4873beb7-5857-4685-be1f-d57550cc96cc" xsi:nil="true"/>
+    <AssetId xmlns="4873beb7-5857-4685-be1f-d57550cc96cc">TP103749966</AssetId>
+    <TPClientViewer xmlns="4873beb7-5857-4685-be1f-d57550cc96cc" xsi:nil="true"/>
+    <DSATActionTaken xmlns="4873beb7-5857-4685-be1f-d57550cc96cc" xsi:nil="true"/>
+    <APEditor xmlns="4873beb7-5857-4685-be1f-d57550cc96cc">
+      <UserInfo>
+        <DisplayName/>
+        <AccountId xsi:nil="true"/>
+        <AccountType/>
+      </UserInfo>
+    </APEditor>
+    <TPInstallLocation xmlns="4873beb7-5857-4685-be1f-d57550cc96cc" xsi:nil="true"/>
+    <OOCacheId xmlns="4873beb7-5857-4685-be1f-d57550cc96cc" xsi:nil="true"/>
+    <IsDeleted xmlns="4873beb7-5857-4685-be1f-d57550cc96cc">false</IsDeleted>
+    <PublishTargets xmlns="4873beb7-5857-4685-be1f-d57550cc96cc">OfficeOnlineVNext</PublishTargets>
+    <ApprovalLog xmlns="4873beb7-5857-4685-be1f-d57550cc96cc" xsi:nil="true"/>
+    <BugNumber xmlns="4873beb7-5857-4685-be1f-d57550cc96cc" xsi:nil="true"/>
+    <CrawlForDependencies xmlns="4873beb7-5857-4685-be1f-d57550cc96cc">false</CrawlForDependencies>
+    <InternalTagsTaxHTField0 xmlns="4873beb7-5857-4685-be1f-d57550cc96cc">
+      <Terms xmlns="http://schemas.microsoft.com/office/infopath/2007/PartnerControls"/>
+    </InternalTagsTaxHTField0>
+    <LastHandOff xmlns="4873beb7-5857-4685-be1f-d57550cc96cc" xsi:nil="true"/>
+    <Milestone xmlns="4873beb7-5857-4685-be1f-d57550cc96cc" xsi:nil="true"/>
+    <OriginalRelease xmlns="4873beb7-5857-4685-be1f-d57550cc96cc">15</OriginalRelease>
+    <RecommendationsModifier xmlns="4873beb7-5857-4685-be1f-d57550cc96cc" xsi:nil="true"/>
+    <ScenarioTagsTaxHTField0 xmlns="4873beb7-5857-4685-be1f-d57550cc96cc">
+      <Terms xmlns="http://schemas.microsoft.com/office/infopath/2007/PartnerControls"/>
+    </ScenarioTagsTaxHTField0>
+    <UANotes xmlns="4873beb7-5857-4685-be1f-d57550cc96cc" xsi:nil="true"/>
+  </documentManagement>
+</p:properties>
+</file>
+
+<file path=customXml/item2.xml><?xml version="1.0" encoding="utf-8"?>
+<?mso-contentType ?>
+<FormTemplates xmlns="http://schemas.microsoft.com/sharepoint/v3/contenttype/forms">
+  <Display>DocumentLibraryForm</Display>
+  <Edit>AssetEditForm</Edit>
+  <New>DocumentLibraryForm</New>
+</FormTemplates>
+</file>
+
+<file path=customXml/item3.xml><?xml version="1.0" encoding="utf-8"?>
 <ct:contentTypeSchema xmlns:ct="http://schemas.microsoft.com/office/2006/metadata/contentType" xmlns:ma="http://schemas.microsoft.com/office/2006/metadata/properties/metaAttributes" ct:_="" ma:_="" ma:contentTypeName="TemplateFile" ma:contentTypeID="0x0101006EDDDB5EE6D98C44930B742096920B300400F5B6D36B3EF94B4E9A635CDF2A18F5B8" ma:contentTypeVersion="72" ma:contentTypeDescription="Create a new document." ma:contentTypeScope="" ma:versionID="a23e56308344d904b51738559c3d67c9">
   <xsd:schema xmlns:xsd="http://www.w3.org/2001/XMLSchema" xmlns:xs="http://www.w3.org/2001/XMLSchema" xmlns:p="http://schemas.microsoft.com/office/2006/metadata/properties" xmlns:ns2="4873beb7-5857-4685-be1f-d57550cc96cc" targetNamespace="http://schemas.microsoft.com/office/2006/metadata/properties" ma:root="true" ma:fieldsID="cd0908cc4600e77bf5da051303e00c8d" ns2:_="">
     <xsd:import namespace="4873beb7-5857-4685-be1f-d57550cc96cc"/>
@@ -5945,141 +6894,6 @@
 </ct:contentTypeSchema>
 </file>
 
-<file path=customXml/item2.xml><?xml version="1.0" encoding="utf-8"?>
-<?mso-contentType ?>
-<FormTemplates xmlns="http://schemas.microsoft.com/sharepoint/v3/contenttype/forms">
-  <Display>DocumentLibraryForm</Display>
-  <Edit>AssetEditForm</Edit>
-  <New>DocumentLibraryForm</New>
-</FormTemplates>
-</file>
-
-<file path=customXml/item3.xml><?xml version="1.0" encoding="utf-8"?>
-<p:properties xmlns:p="http://schemas.microsoft.com/office/2006/metadata/properties" xmlns:xsi="http://www.w3.org/2001/XMLSchema-instance" xmlns:pc="http://schemas.microsoft.com/office/infopath/2007/PartnerControls">
-  <documentManagement>
-    <APDescription xmlns="4873beb7-5857-4685-be1f-d57550cc96cc" xsi:nil="true"/>
-    <AssetExpire xmlns="4873beb7-5857-4685-be1f-d57550cc96cc">2029-01-01T08:00:00+00:00</AssetExpire>
-    <CampaignTagsTaxHTField0 xmlns="4873beb7-5857-4685-be1f-d57550cc96cc">
-      <Terms xmlns="http://schemas.microsoft.com/office/infopath/2007/PartnerControls"/>
-    </CampaignTagsTaxHTField0>
-    <IntlLangReviewDate xmlns="4873beb7-5857-4685-be1f-d57550cc96cc" xsi:nil="true"/>
-    <TPFriendlyName xmlns="4873beb7-5857-4685-be1f-d57550cc96cc" xsi:nil="true"/>
-    <IntlLangReview xmlns="4873beb7-5857-4685-be1f-d57550cc96cc">false</IntlLangReview>
-    <LocLastLocAttemptVersionLookup xmlns="4873beb7-5857-4685-be1f-d57550cc96cc">864570</LocLastLocAttemptVersionLookup>
-    <PolicheckWords xmlns="4873beb7-5857-4685-be1f-d57550cc96cc" xsi:nil="true"/>
-    <SubmitterId xmlns="4873beb7-5857-4685-be1f-d57550cc96cc" xsi:nil="true"/>
-    <AcquiredFrom xmlns="4873beb7-5857-4685-be1f-d57550cc96cc">Internal MS</AcquiredFrom>
-    <EditorialStatus xmlns="4873beb7-5857-4685-be1f-d57550cc96cc">Complete</EditorialStatus>
-    <Markets xmlns="4873beb7-5857-4685-be1f-d57550cc96cc"/>
-    <OriginAsset xmlns="4873beb7-5857-4685-be1f-d57550cc96cc" xsi:nil="true"/>
-    <AssetStart xmlns="4873beb7-5857-4685-be1f-d57550cc96cc">2012-11-01T04:53:00+00:00</AssetStart>
-    <FriendlyTitle xmlns="4873beb7-5857-4685-be1f-d57550cc96cc" xsi:nil="true"/>
-    <MarketSpecific xmlns="4873beb7-5857-4685-be1f-d57550cc96cc">false</MarketSpecific>
-    <TPNamespace xmlns="4873beb7-5857-4685-be1f-d57550cc96cc" xsi:nil="true"/>
-    <PublishStatusLookup xmlns="4873beb7-5857-4685-be1f-d57550cc96cc">
-      <Value>1655138</Value>
-    </PublishStatusLookup>
-    <APAuthor xmlns="4873beb7-5857-4685-be1f-d57550cc96cc">
-      <UserInfo>
-        <DisplayName>MIDDLEEAST\v-keerth</DisplayName>
-        <AccountId>2799</AccountId>
-        <AccountType/>
-      </UserInfo>
-    </APAuthor>
-    <TPCommandLine xmlns="4873beb7-5857-4685-be1f-d57550cc96cc" xsi:nil="true"/>
-    <IntlLangReviewer xmlns="4873beb7-5857-4685-be1f-d57550cc96cc" xsi:nil="true"/>
-    <OpenTemplate xmlns="4873beb7-5857-4685-be1f-d57550cc96cc">true</OpenTemplate>
-    <CSXSubmissionDate xmlns="4873beb7-5857-4685-be1f-d57550cc96cc" xsi:nil="true"/>
-    <TaxCatchAll xmlns="4873beb7-5857-4685-be1f-d57550cc96cc"/>
-    <Manager xmlns="4873beb7-5857-4685-be1f-d57550cc96cc" xsi:nil="true"/>
-    <NumericId xmlns="4873beb7-5857-4685-be1f-d57550cc96cc" xsi:nil="true"/>
-    <ParentAssetId xmlns="4873beb7-5857-4685-be1f-d57550cc96cc" xsi:nil="true"/>
-    <OriginalSourceMarket xmlns="4873beb7-5857-4685-be1f-d57550cc96cc" xsi:nil="true"/>
-    <ApprovalStatus xmlns="4873beb7-5857-4685-be1f-d57550cc96cc">InProgress</ApprovalStatus>
-    <TPComponent xmlns="4873beb7-5857-4685-be1f-d57550cc96cc" xsi:nil="true"/>
-    <EditorialTags xmlns="4873beb7-5857-4685-be1f-d57550cc96cc" xsi:nil="true"/>
-    <TPExecutable xmlns="4873beb7-5857-4685-be1f-d57550cc96cc" xsi:nil="true"/>
-    <TPLaunchHelpLink xmlns="4873beb7-5857-4685-be1f-d57550cc96cc" xsi:nil="true"/>
-    <LocComments xmlns="4873beb7-5857-4685-be1f-d57550cc96cc" xsi:nil="true"/>
-    <LocRecommendedHandoff xmlns="4873beb7-5857-4685-be1f-d57550cc96cc" xsi:nil="true"/>
-    <SourceTitle xmlns="4873beb7-5857-4685-be1f-d57550cc96cc" xsi:nil="true"/>
-    <CSXUpdate xmlns="4873beb7-5857-4685-be1f-d57550cc96cc">false</CSXUpdate>
-    <IntlLocPriority xmlns="4873beb7-5857-4685-be1f-d57550cc96cc" xsi:nil="true"/>
-    <UAProjectedTotalWords xmlns="4873beb7-5857-4685-be1f-d57550cc96cc" xsi:nil="true"/>
-    <AssetType xmlns="4873beb7-5857-4685-be1f-d57550cc96cc">TP</AssetType>
-    <MachineTranslated xmlns="4873beb7-5857-4685-be1f-d57550cc96cc">false</MachineTranslated>
-    <OutputCachingOn xmlns="4873beb7-5857-4685-be1f-d57550cc96cc">false</OutputCachingOn>
-    <TemplateStatus xmlns="4873beb7-5857-4685-be1f-d57550cc96cc">Complete</TemplateStatus>
-    <IsSearchable xmlns="4873beb7-5857-4685-be1f-d57550cc96cc">true</IsSearchable>
-    <ContentItem xmlns="4873beb7-5857-4685-be1f-d57550cc96cc" xsi:nil="true"/>
-    <HandoffToMSDN xmlns="4873beb7-5857-4685-be1f-d57550cc96cc" xsi:nil="true"/>
-    <ShowIn xmlns="4873beb7-5857-4685-be1f-d57550cc96cc">Show everywhere</ShowIn>
-    <ThumbnailAssetId xmlns="4873beb7-5857-4685-be1f-d57550cc96cc" xsi:nil="true"/>
-    <UALocComments xmlns="4873beb7-5857-4685-be1f-d57550cc96cc" xsi:nil="true"/>
-    <UALocRecommendation xmlns="4873beb7-5857-4685-be1f-d57550cc96cc">Localize</UALocRecommendation>
-    <LastModifiedDateTime xmlns="4873beb7-5857-4685-be1f-d57550cc96cc" xsi:nil="true"/>
-    <LegacyData xmlns="4873beb7-5857-4685-be1f-d57550cc96cc" xsi:nil="true"/>
-    <LocManualTestRequired xmlns="4873beb7-5857-4685-be1f-d57550cc96cc">false</LocManualTestRequired>
-    <LocMarketGroupTiers2 xmlns="4873beb7-5857-4685-be1f-d57550cc96cc" xsi:nil="true"/>
-    <ClipArtFilename xmlns="4873beb7-5857-4685-be1f-d57550cc96cc" xsi:nil="true"/>
-    <TPApplication xmlns="4873beb7-5857-4685-be1f-d57550cc96cc" xsi:nil="true"/>
-    <CSXHash xmlns="4873beb7-5857-4685-be1f-d57550cc96cc" xsi:nil="true"/>
-    <DirectSourceMarket xmlns="4873beb7-5857-4685-be1f-d57550cc96cc" xsi:nil="true"/>
-    <PrimaryImageGen xmlns="4873beb7-5857-4685-be1f-d57550cc96cc">true</PrimaryImageGen>
-    <PlannedPubDate xmlns="4873beb7-5857-4685-be1f-d57550cc96cc" xsi:nil="true"/>
-    <CSXSubmissionMarket xmlns="4873beb7-5857-4685-be1f-d57550cc96cc" xsi:nil="true"/>
-    <Downloads xmlns="4873beb7-5857-4685-be1f-d57550cc96cc">0</Downloads>
-    <ArtSampleDocs xmlns="4873beb7-5857-4685-be1f-d57550cc96cc" xsi:nil="true"/>
-    <TrustLevel xmlns="4873beb7-5857-4685-be1f-d57550cc96cc">1 Microsoft Managed Content</TrustLevel>
-    <BlockPublish xmlns="4873beb7-5857-4685-be1f-d57550cc96cc">false</BlockPublish>
-    <TPLaunchHelpLinkType xmlns="4873beb7-5857-4685-be1f-d57550cc96cc">Template</TPLaunchHelpLinkType>
-    <LocalizationTagsTaxHTField0 xmlns="4873beb7-5857-4685-be1f-d57550cc96cc">
-      <Terms xmlns="http://schemas.microsoft.com/office/infopath/2007/PartnerControls"/>
-    </LocalizationTagsTaxHTField0>
-    <BusinessGroup xmlns="4873beb7-5857-4685-be1f-d57550cc96cc" xsi:nil="true"/>
-    <Providers xmlns="4873beb7-5857-4685-be1f-d57550cc96cc" xsi:nil="true"/>
-    <TemplateTemplateType xmlns="4873beb7-5857-4685-be1f-d57550cc96cc">Word Document Template</TemplateTemplateType>
-    <TimesCloned xmlns="4873beb7-5857-4685-be1f-d57550cc96cc" xsi:nil="true"/>
-    <TPAppVersion xmlns="4873beb7-5857-4685-be1f-d57550cc96cc" xsi:nil="true"/>
-    <VoteCount xmlns="4873beb7-5857-4685-be1f-d57550cc96cc" xsi:nil="true"/>
-    <AverageRating xmlns="4873beb7-5857-4685-be1f-d57550cc96cc" xsi:nil="true"/>
-    <FeatureTagsTaxHTField0 xmlns="4873beb7-5857-4685-be1f-d57550cc96cc">
-      <Terms xmlns="http://schemas.microsoft.com/office/infopath/2007/PartnerControls"/>
-    </FeatureTagsTaxHTField0>
-    <Provider xmlns="4873beb7-5857-4685-be1f-d57550cc96cc" xsi:nil="true"/>
-    <UACurrentWords xmlns="4873beb7-5857-4685-be1f-d57550cc96cc" xsi:nil="true"/>
-    <AssetId xmlns="4873beb7-5857-4685-be1f-d57550cc96cc">TP103749966</AssetId>
-    <TPClientViewer xmlns="4873beb7-5857-4685-be1f-d57550cc96cc" xsi:nil="true"/>
-    <DSATActionTaken xmlns="4873beb7-5857-4685-be1f-d57550cc96cc" xsi:nil="true"/>
-    <APEditor xmlns="4873beb7-5857-4685-be1f-d57550cc96cc">
-      <UserInfo>
-        <DisplayName/>
-        <AccountId xsi:nil="true"/>
-        <AccountType/>
-      </UserInfo>
-    </APEditor>
-    <TPInstallLocation xmlns="4873beb7-5857-4685-be1f-d57550cc96cc" xsi:nil="true"/>
-    <OOCacheId xmlns="4873beb7-5857-4685-be1f-d57550cc96cc" xsi:nil="true"/>
-    <IsDeleted xmlns="4873beb7-5857-4685-be1f-d57550cc96cc">false</IsDeleted>
-    <PublishTargets xmlns="4873beb7-5857-4685-be1f-d57550cc96cc">OfficeOnlineVNext</PublishTargets>
-    <ApprovalLog xmlns="4873beb7-5857-4685-be1f-d57550cc96cc" xsi:nil="true"/>
-    <BugNumber xmlns="4873beb7-5857-4685-be1f-d57550cc96cc" xsi:nil="true"/>
-    <CrawlForDependencies xmlns="4873beb7-5857-4685-be1f-d57550cc96cc">false</CrawlForDependencies>
-    <InternalTagsTaxHTField0 xmlns="4873beb7-5857-4685-be1f-d57550cc96cc">
-      <Terms xmlns="http://schemas.microsoft.com/office/infopath/2007/PartnerControls"/>
-    </InternalTagsTaxHTField0>
-    <LastHandOff xmlns="4873beb7-5857-4685-be1f-d57550cc96cc" xsi:nil="true"/>
-    <Milestone xmlns="4873beb7-5857-4685-be1f-d57550cc96cc" xsi:nil="true"/>
-    <OriginalRelease xmlns="4873beb7-5857-4685-be1f-d57550cc96cc">15</OriginalRelease>
-    <RecommendationsModifier xmlns="4873beb7-5857-4685-be1f-d57550cc96cc" xsi:nil="true"/>
-    <ScenarioTagsTaxHTField0 xmlns="4873beb7-5857-4685-be1f-d57550cc96cc">
-      <Terms xmlns="http://schemas.microsoft.com/office/infopath/2007/PartnerControls"/>
-    </ScenarioTagsTaxHTField0>
-    <UANotes xmlns="4873beb7-5857-4685-be1f-d57550cc96cc" xsi:nil="true"/>
-  </documentManagement>
-</p:properties>
-</file>
-
 <file path=customXml/item4.xml><?xml version="1.0" encoding="utf-8"?>
 <b:Sources xmlns:b="http://schemas.openxmlformats.org/officeDocument/2006/bibliography" SelectedStyle="\APA.XSL" StyleName="APA">
   <b:Source>
@@ -6134,6 +6948,24 @@
 </file>
 
 <file path=customXml/itemProps1.xml><?xml version="1.0" encoding="utf-8"?>
+<ds:datastoreItem xmlns:ds="http://schemas.openxmlformats.org/officeDocument/2006/customXml" ds:itemID="{83AE4ADC-D632-40A7-A0C1-0481BB069C4F}">
+  <ds:schemaRefs>
+    <ds:schemaRef ds:uri="http://schemas.microsoft.com/office/2006/metadata/properties"/>
+    <ds:schemaRef ds:uri="http://schemas.microsoft.com/office/infopath/2007/PartnerControls"/>
+    <ds:schemaRef ds:uri="4873beb7-5857-4685-be1f-d57550cc96cc"/>
+  </ds:schemaRefs>
+</ds:datastoreItem>
+</file>
+
+<file path=customXml/itemProps2.xml><?xml version="1.0" encoding="utf-8"?>
+<ds:datastoreItem xmlns:ds="http://schemas.openxmlformats.org/officeDocument/2006/customXml" ds:itemID="{FF740C13-C6A2-43D3-86C5-4CBB969C2CB1}">
+  <ds:schemaRefs>
+    <ds:schemaRef ds:uri="http://schemas.microsoft.com/sharepoint/v3/contenttype/forms"/>
+  </ds:schemaRefs>
+</ds:datastoreItem>
+</file>
+
+<file path=customXml/itemProps3.xml><?xml version="1.0" encoding="utf-8"?>
 <ds:datastoreItem xmlns:ds="http://schemas.openxmlformats.org/officeDocument/2006/customXml" ds:itemID="{88FF2527-3592-4DBF-9FD9-FEA06E5BF9A7}">
   <ds:schemaRefs>
     <ds:schemaRef ds:uri="http://schemas.microsoft.com/office/2006/metadata/contentType"/>
@@ -6151,26 +6983,8 @@
 </ds:datastoreItem>
 </file>
 
-<file path=customXml/itemProps2.xml><?xml version="1.0" encoding="utf-8"?>
-<ds:datastoreItem xmlns:ds="http://schemas.openxmlformats.org/officeDocument/2006/customXml" ds:itemID="{FF740C13-C6A2-43D3-86C5-4CBB969C2CB1}">
-  <ds:schemaRefs>
-    <ds:schemaRef ds:uri="http://schemas.microsoft.com/sharepoint/v3/contenttype/forms"/>
-  </ds:schemaRefs>
-</ds:datastoreItem>
-</file>
-
-<file path=customXml/itemProps3.xml><?xml version="1.0" encoding="utf-8"?>
-<ds:datastoreItem xmlns:ds="http://schemas.openxmlformats.org/officeDocument/2006/customXml" ds:itemID="{83AE4ADC-D632-40A7-A0C1-0481BB069C4F}">
-  <ds:schemaRefs>
-    <ds:schemaRef ds:uri="http://schemas.microsoft.com/office/2006/metadata/properties"/>
-    <ds:schemaRef ds:uri="http://schemas.microsoft.com/office/infopath/2007/PartnerControls"/>
-    <ds:schemaRef ds:uri="4873beb7-5857-4685-be1f-d57550cc96cc"/>
-  </ds:schemaRefs>
-</ds:datastoreItem>
-</file>
-
 <file path=customXml/itemProps4.xml><?xml version="1.0" encoding="utf-8"?>
-<ds:datastoreItem xmlns:ds="http://schemas.openxmlformats.org/officeDocument/2006/customXml" ds:itemID="{716C067C-FD63-485D-83E3-D4EE20967D37}">
+<ds:datastoreItem xmlns:ds="http://schemas.openxmlformats.org/officeDocument/2006/customXml" ds:itemID="{C7078877-67B3-4291-97CB-C358962E1569}">
   <ds:schemaRefs>
     <ds:schemaRef ds:uri="http://schemas.openxmlformats.org/officeDocument/2006/bibliography"/>
   </ds:schemaRefs>

</xml_diff>

<commit_message>
Creación de DOM: Vamos a insertar la plantilla dentro de nuestro container, para ello recuerda que JavaScript se lee de arriba hacia abajo entonces debemos declarar la variable del container antes de llamar a algún método de este.
</commit_message>
<xml_diff>
--- a/CursoJQuery-A-Javascript/CursoJquery-Javascript.docx
+++ b/CursoJQuery-A-Javascript/CursoJquery-Javascript.docx
@@ -2791,6 +2791,335 @@
           <w:lang w:val="es-MX" w:eastAsia="es-MX"/>
         </w:rPr>
         <w:t>`</w:t>
+      </w:r>
+    </w:p>
+    <w:p>
+      <w:pPr>
+        <w:jc w:val="both"/>
+        <w:rPr>
+          <w:rFonts w:ascii="Arial" w:hAnsi="Arial" w:cs="Arial"/>
+          <w:sz w:val="20"/>
+          <w:lang w:val="es-MX"/>
+        </w:rPr>
+      </w:pPr>
+    </w:p>
+    <w:p>
+      <w:pPr>
+        <w:jc w:val="both"/>
+        <w:rPr>
+          <w:rFonts w:ascii="Arial" w:hAnsi="Arial" w:cs="Arial"/>
+          <w:sz w:val="20"/>
+          <w:lang w:val="es-MX"/>
+        </w:rPr>
+      </w:pPr>
+    </w:p>
+    <w:p>
+      <w:pPr>
+        <w:jc w:val="both"/>
+        <w:rPr>
+          <w:rFonts w:ascii="Arial" w:hAnsi="Arial" w:cs="Arial"/>
+          <w:sz w:val="20"/>
+          <w:lang w:val="es-MX"/>
+        </w:rPr>
+      </w:pPr>
+    </w:p>
+    <w:p>
+      <w:pPr>
+        <w:jc w:val="both"/>
+        <w:rPr>
+          <w:rFonts w:ascii="Arial" w:hAnsi="Arial" w:cs="Arial"/>
+          <w:sz w:val="20"/>
+          <w:lang w:val="es-MX"/>
+        </w:rPr>
+      </w:pPr>
+    </w:p>
+    <w:p>
+      <w:pPr>
+        <w:jc w:val="both"/>
+        <w:rPr>
+          <w:rFonts w:ascii="Arial" w:hAnsi="Arial" w:cs="Arial"/>
+          <w:sz w:val="20"/>
+          <w:lang w:val="es-MX"/>
+        </w:rPr>
+      </w:pPr>
+    </w:p>
+    <w:p>
+      <w:pPr>
+        <w:pStyle w:val="Ttulo1"/>
+      </w:pPr>
+      <w:r>
+        <w:lastRenderedPageBreak/>
+        <w:t>Creación de DOM</w:t>
+      </w:r>
+    </w:p>
+    <w:p>
+      <w:pPr>
+        <w:jc w:val="both"/>
+        <w:rPr>
+          <w:rFonts w:ascii="Arial" w:hAnsi="Arial" w:cs="Arial"/>
+          <w:sz w:val="20"/>
+          <w:lang w:val="es-MX"/>
+        </w:rPr>
+      </w:pPr>
+      <w:r>
+        <w:rPr>
+          <w:rFonts w:ascii="Arial" w:hAnsi="Arial" w:cs="Arial"/>
+          <w:sz w:val="20"/>
+          <w:lang w:val="es-MX"/>
+        </w:rPr>
+        <w:t>La plantilla que creamos la clase anterior de momento es puro texto, no es un elemento HTML que podamos poner dentro del navegador pues si los imprimimos en el navegador lo único que veremos es texto.</w:t>
+      </w:r>
+    </w:p>
+    <w:p>
+      <w:pPr>
+        <w:jc w:val="both"/>
+        <w:rPr>
+          <w:rFonts w:ascii="Arial" w:hAnsi="Arial" w:cs="Arial"/>
+          <w:sz w:val="20"/>
+          <w:lang w:val="es-MX"/>
+        </w:rPr>
+      </w:pPr>
+      <w:r>
+        <w:rPr>
+          <w:rFonts w:ascii="Arial" w:hAnsi="Arial" w:cs="Arial"/>
+          <w:sz w:val="20"/>
+          <w:lang w:val="es-MX"/>
+        </w:rPr>
+        <w:t xml:space="preserve">Vamos a insertar la plantilla dentro de nuestro </w:t>
+      </w:r>
+      <w:proofErr w:type="spellStart"/>
+      <w:r>
+        <w:rPr>
+          <w:rFonts w:ascii="Arial" w:hAnsi="Arial" w:cs="Arial"/>
+          <w:sz w:val="20"/>
+          <w:lang w:val="es-MX"/>
+        </w:rPr>
+        <w:t>container</w:t>
+      </w:r>
+      <w:proofErr w:type="spellEnd"/>
+      <w:r>
+        <w:rPr>
+          <w:rFonts w:ascii="Arial" w:hAnsi="Arial" w:cs="Arial"/>
+          <w:sz w:val="20"/>
+          <w:lang w:val="es-MX"/>
+        </w:rPr>
+        <w:t xml:space="preserve">, para ello recuerda que JavaScript se lee de arriba hacia abajo entonces debemos declarar la variable del </w:t>
+      </w:r>
+      <w:proofErr w:type="spellStart"/>
+      <w:r>
+        <w:rPr>
+          <w:rFonts w:ascii="Arial" w:hAnsi="Arial" w:cs="Arial"/>
+          <w:sz w:val="20"/>
+          <w:lang w:val="es-MX"/>
+        </w:rPr>
+        <w:t>container</w:t>
+      </w:r>
+      <w:proofErr w:type="spellEnd"/>
+      <w:r>
+        <w:rPr>
+          <w:rFonts w:ascii="Arial" w:hAnsi="Arial" w:cs="Arial"/>
+          <w:sz w:val="20"/>
+          <w:lang w:val="es-MX"/>
+        </w:rPr>
+        <w:t xml:space="preserve"> antes de llamar a algún método de este.</w:t>
+      </w:r>
+    </w:p>
+    <w:p>
+      <w:pPr>
+        <w:jc w:val="both"/>
+        <w:rPr>
+          <w:rFonts w:ascii="Arial" w:hAnsi="Arial" w:cs="Arial"/>
+          <w:sz w:val="20"/>
+          <w:lang w:val="es-MX"/>
+        </w:rPr>
+      </w:pPr>
+      <w:r>
+        <w:rPr>
+          <w:rFonts w:ascii="Arial" w:hAnsi="Arial" w:cs="Arial"/>
+          <w:sz w:val="20"/>
+          <w:lang w:val="es-MX"/>
+        </w:rPr>
+        <w:t xml:space="preserve">Para convertir nuestra plantilla de texto a un </w:t>
+      </w:r>
+      <w:proofErr w:type="spellStart"/>
+      <w:r>
+        <w:rPr>
+          <w:rFonts w:ascii="Arial" w:hAnsi="Arial" w:cs="Arial"/>
+          <w:sz w:val="20"/>
+          <w:lang w:val="es-MX"/>
+        </w:rPr>
+        <w:t>Document</w:t>
+      </w:r>
+      <w:proofErr w:type="spellEnd"/>
+      <w:r>
+        <w:rPr>
+          <w:rFonts w:ascii="Arial" w:hAnsi="Arial" w:cs="Arial"/>
+          <w:sz w:val="20"/>
+          <w:lang w:val="es-MX"/>
+        </w:rPr>
+        <w:t xml:space="preserve"> </w:t>
+      </w:r>
+      <w:proofErr w:type="spellStart"/>
+      <w:r>
+        <w:rPr>
+          <w:rFonts w:ascii="Arial" w:hAnsi="Arial" w:cs="Arial"/>
+          <w:sz w:val="20"/>
+          <w:lang w:val="es-MX"/>
+        </w:rPr>
+        <w:t>Object</w:t>
+      </w:r>
+      <w:proofErr w:type="spellEnd"/>
+      <w:r>
+        <w:rPr>
+          <w:rFonts w:ascii="Arial" w:hAnsi="Arial" w:cs="Arial"/>
+          <w:sz w:val="20"/>
+          <w:lang w:val="es-MX"/>
+        </w:rPr>
+        <w:t xml:space="preserve"> </w:t>
+      </w:r>
+      <w:proofErr w:type="spellStart"/>
+      <w:r>
+        <w:rPr>
+          <w:rFonts w:ascii="Arial" w:hAnsi="Arial" w:cs="Arial"/>
+          <w:sz w:val="20"/>
+          <w:lang w:val="es-MX"/>
+        </w:rPr>
+        <w:t>Model</w:t>
+      </w:r>
+      <w:proofErr w:type="spellEnd"/>
+      <w:r>
+        <w:rPr>
+          <w:rFonts w:ascii="Arial" w:hAnsi="Arial" w:cs="Arial"/>
+          <w:sz w:val="20"/>
+          <w:lang w:val="es-MX"/>
+        </w:rPr>
+        <w:t xml:space="preserve"> necesitamos crear dentro de memoria un documento HTML, esto es posible gracias al método </w:t>
+      </w:r>
+      <w:proofErr w:type="spellStart"/>
+      <w:r>
+        <w:rPr>
+          <w:rFonts w:ascii="Arial" w:hAnsi="Arial" w:cs="Arial"/>
+          <w:sz w:val="20"/>
+          <w:lang w:val="es-MX"/>
+        </w:rPr>
+        <w:t>document.implementation.createHTMLDocument</w:t>
+      </w:r>
+      <w:proofErr w:type="spellEnd"/>
+      <w:r>
+        <w:rPr>
+          <w:rFonts w:ascii="Arial" w:hAnsi="Arial" w:cs="Arial"/>
+          <w:sz w:val="20"/>
+          <w:lang w:val="es-MX"/>
+        </w:rPr>
+        <w:t xml:space="preserve">. A este documento HTML le vamos a añadir al </w:t>
+      </w:r>
+      <w:proofErr w:type="spellStart"/>
+      <w:r>
+        <w:rPr>
+          <w:rFonts w:ascii="Arial" w:hAnsi="Arial" w:cs="Arial"/>
+          <w:sz w:val="20"/>
+          <w:lang w:val="es-MX"/>
+        </w:rPr>
+        <w:t>body</w:t>
+      </w:r>
+      <w:proofErr w:type="spellEnd"/>
+      <w:r>
+        <w:rPr>
+          <w:rFonts w:ascii="Arial" w:hAnsi="Arial" w:cs="Arial"/>
+          <w:sz w:val="20"/>
+          <w:lang w:val="es-MX"/>
+        </w:rPr>
+        <w:t xml:space="preserve">, mediante </w:t>
+      </w:r>
+      <w:proofErr w:type="spellStart"/>
+      <w:r>
+        <w:rPr>
+          <w:rFonts w:ascii="Arial" w:hAnsi="Arial" w:cs="Arial"/>
+          <w:sz w:val="20"/>
+          <w:lang w:val="es-MX"/>
+        </w:rPr>
+        <w:t>innerHTML</w:t>
+      </w:r>
+      <w:proofErr w:type="spellEnd"/>
+      <w:r>
+        <w:rPr>
+          <w:rFonts w:ascii="Arial" w:hAnsi="Arial" w:cs="Arial"/>
+          <w:sz w:val="20"/>
+          <w:lang w:val="es-MX"/>
+        </w:rPr>
+        <w:t xml:space="preserve">, nuestra plantilla de texto. Una vez añadida le pedimos al </w:t>
+      </w:r>
+      <w:proofErr w:type="spellStart"/>
+      <w:r>
+        <w:rPr>
+          <w:rFonts w:ascii="Arial" w:hAnsi="Arial" w:cs="Arial"/>
+          <w:sz w:val="20"/>
+          <w:lang w:val="es-MX"/>
+        </w:rPr>
+        <w:t>body</w:t>
+      </w:r>
+      <w:proofErr w:type="spellEnd"/>
+      <w:r>
+        <w:rPr>
+          <w:rFonts w:ascii="Arial" w:hAnsi="Arial" w:cs="Arial"/>
+          <w:sz w:val="20"/>
+          <w:lang w:val="es-MX"/>
+        </w:rPr>
+        <w:t xml:space="preserve"> el primer elemento hijo que tenga y este lo añadimos a nuestro </w:t>
+      </w:r>
+      <w:proofErr w:type="spellStart"/>
+      <w:r>
+        <w:rPr>
+          <w:rFonts w:ascii="Arial" w:hAnsi="Arial" w:cs="Arial"/>
+          <w:sz w:val="20"/>
+          <w:lang w:val="es-MX"/>
+        </w:rPr>
+        <w:t>container</w:t>
+      </w:r>
+      <w:proofErr w:type="spellEnd"/>
+      <w:r>
+        <w:rPr>
+          <w:rFonts w:ascii="Arial" w:hAnsi="Arial" w:cs="Arial"/>
+          <w:sz w:val="20"/>
+          <w:lang w:val="es-MX"/>
+        </w:rPr>
+        <w:t>.</w:t>
+      </w:r>
+    </w:p>
+    <w:p>
+      <w:pPr>
+        <w:jc w:val="both"/>
+        <w:rPr>
+          <w:rFonts w:ascii="Arial" w:hAnsi="Arial" w:cs="Arial"/>
+          <w:sz w:val="20"/>
+          <w:lang w:val="es-MX"/>
+        </w:rPr>
+      </w:pPr>
+      <w:r>
+        <w:rPr>
+          <w:rFonts w:ascii="Arial" w:hAnsi="Arial" w:cs="Arial"/>
+          <w:sz w:val="20"/>
+          <w:lang w:val="es-MX"/>
+        </w:rPr>
+        <w:t xml:space="preserve">Este flujo es la magia que hay detrás de varias librerías y </w:t>
+      </w:r>
+      <w:proofErr w:type="spellStart"/>
+      <w:r>
+        <w:rPr>
+          <w:rFonts w:ascii="Arial" w:hAnsi="Arial" w:cs="Arial"/>
+          <w:sz w:val="20"/>
+          <w:lang w:val="es-MX"/>
+        </w:rPr>
+        <w:t>frameworks</w:t>
+      </w:r>
+      <w:proofErr w:type="spellEnd"/>
+      <w:r>
+        <w:rPr>
+          <w:rFonts w:ascii="Arial" w:hAnsi="Arial" w:cs="Arial"/>
+          <w:sz w:val="20"/>
+          <w:lang w:val="es-MX"/>
+        </w:rPr>
+        <w:t xml:space="preserve"> que nos ayudan a crear interfaces.</w:t>
       </w:r>
     </w:p>
     <w:p>
@@ -2885,7 +3214,7 @@
             <w:noProof/>
             <w:lang w:bidi="es-ES"/>
           </w:rPr>
-          <w:t>3</w:t>
+          <w:t>4</w:t>
         </w:r>
         <w:r>
           <w:rPr>
@@ -5720,141 +6049,6 @@
 </file>
 
 <file path=customXml/item1.xml><?xml version="1.0" encoding="utf-8"?>
-<p:properties xmlns:p="http://schemas.microsoft.com/office/2006/metadata/properties" xmlns:xsi="http://www.w3.org/2001/XMLSchema-instance" xmlns:pc="http://schemas.microsoft.com/office/infopath/2007/PartnerControls">
-  <documentManagement>
-    <APDescription xmlns="4873beb7-5857-4685-be1f-d57550cc96cc" xsi:nil="true"/>
-    <AssetExpire xmlns="4873beb7-5857-4685-be1f-d57550cc96cc">2029-01-01T08:00:00+00:00</AssetExpire>
-    <CampaignTagsTaxHTField0 xmlns="4873beb7-5857-4685-be1f-d57550cc96cc">
-      <Terms xmlns="http://schemas.microsoft.com/office/infopath/2007/PartnerControls"/>
-    </CampaignTagsTaxHTField0>
-    <IntlLangReviewDate xmlns="4873beb7-5857-4685-be1f-d57550cc96cc" xsi:nil="true"/>
-    <TPFriendlyName xmlns="4873beb7-5857-4685-be1f-d57550cc96cc" xsi:nil="true"/>
-    <IntlLangReview xmlns="4873beb7-5857-4685-be1f-d57550cc96cc">false</IntlLangReview>
-    <LocLastLocAttemptVersionLookup xmlns="4873beb7-5857-4685-be1f-d57550cc96cc">864570</LocLastLocAttemptVersionLookup>
-    <PolicheckWords xmlns="4873beb7-5857-4685-be1f-d57550cc96cc" xsi:nil="true"/>
-    <SubmitterId xmlns="4873beb7-5857-4685-be1f-d57550cc96cc" xsi:nil="true"/>
-    <AcquiredFrom xmlns="4873beb7-5857-4685-be1f-d57550cc96cc">Internal MS</AcquiredFrom>
-    <EditorialStatus xmlns="4873beb7-5857-4685-be1f-d57550cc96cc">Complete</EditorialStatus>
-    <Markets xmlns="4873beb7-5857-4685-be1f-d57550cc96cc"/>
-    <OriginAsset xmlns="4873beb7-5857-4685-be1f-d57550cc96cc" xsi:nil="true"/>
-    <AssetStart xmlns="4873beb7-5857-4685-be1f-d57550cc96cc">2012-11-01T04:53:00+00:00</AssetStart>
-    <FriendlyTitle xmlns="4873beb7-5857-4685-be1f-d57550cc96cc" xsi:nil="true"/>
-    <MarketSpecific xmlns="4873beb7-5857-4685-be1f-d57550cc96cc">false</MarketSpecific>
-    <TPNamespace xmlns="4873beb7-5857-4685-be1f-d57550cc96cc" xsi:nil="true"/>
-    <PublishStatusLookup xmlns="4873beb7-5857-4685-be1f-d57550cc96cc">
-      <Value>1655138</Value>
-    </PublishStatusLookup>
-    <APAuthor xmlns="4873beb7-5857-4685-be1f-d57550cc96cc">
-      <UserInfo>
-        <DisplayName>MIDDLEEAST\v-keerth</DisplayName>
-        <AccountId>2799</AccountId>
-        <AccountType/>
-      </UserInfo>
-    </APAuthor>
-    <TPCommandLine xmlns="4873beb7-5857-4685-be1f-d57550cc96cc" xsi:nil="true"/>
-    <IntlLangReviewer xmlns="4873beb7-5857-4685-be1f-d57550cc96cc" xsi:nil="true"/>
-    <OpenTemplate xmlns="4873beb7-5857-4685-be1f-d57550cc96cc">true</OpenTemplate>
-    <CSXSubmissionDate xmlns="4873beb7-5857-4685-be1f-d57550cc96cc" xsi:nil="true"/>
-    <TaxCatchAll xmlns="4873beb7-5857-4685-be1f-d57550cc96cc"/>
-    <Manager xmlns="4873beb7-5857-4685-be1f-d57550cc96cc" xsi:nil="true"/>
-    <NumericId xmlns="4873beb7-5857-4685-be1f-d57550cc96cc" xsi:nil="true"/>
-    <ParentAssetId xmlns="4873beb7-5857-4685-be1f-d57550cc96cc" xsi:nil="true"/>
-    <OriginalSourceMarket xmlns="4873beb7-5857-4685-be1f-d57550cc96cc" xsi:nil="true"/>
-    <ApprovalStatus xmlns="4873beb7-5857-4685-be1f-d57550cc96cc">InProgress</ApprovalStatus>
-    <TPComponent xmlns="4873beb7-5857-4685-be1f-d57550cc96cc" xsi:nil="true"/>
-    <EditorialTags xmlns="4873beb7-5857-4685-be1f-d57550cc96cc" xsi:nil="true"/>
-    <TPExecutable xmlns="4873beb7-5857-4685-be1f-d57550cc96cc" xsi:nil="true"/>
-    <TPLaunchHelpLink xmlns="4873beb7-5857-4685-be1f-d57550cc96cc" xsi:nil="true"/>
-    <LocComments xmlns="4873beb7-5857-4685-be1f-d57550cc96cc" xsi:nil="true"/>
-    <LocRecommendedHandoff xmlns="4873beb7-5857-4685-be1f-d57550cc96cc" xsi:nil="true"/>
-    <SourceTitle xmlns="4873beb7-5857-4685-be1f-d57550cc96cc" xsi:nil="true"/>
-    <CSXUpdate xmlns="4873beb7-5857-4685-be1f-d57550cc96cc">false</CSXUpdate>
-    <IntlLocPriority xmlns="4873beb7-5857-4685-be1f-d57550cc96cc" xsi:nil="true"/>
-    <UAProjectedTotalWords xmlns="4873beb7-5857-4685-be1f-d57550cc96cc" xsi:nil="true"/>
-    <AssetType xmlns="4873beb7-5857-4685-be1f-d57550cc96cc">TP</AssetType>
-    <MachineTranslated xmlns="4873beb7-5857-4685-be1f-d57550cc96cc">false</MachineTranslated>
-    <OutputCachingOn xmlns="4873beb7-5857-4685-be1f-d57550cc96cc">false</OutputCachingOn>
-    <TemplateStatus xmlns="4873beb7-5857-4685-be1f-d57550cc96cc">Complete</TemplateStatus>
-    <IsSearchable xmlns="4873beb7-5857-4685-be1f-d57550cc96cc">true</IsSearchable>
-    <ContentItem xmlns="4873beb7-5857-4685-be1f-d57550cc96cc" xsi:nil="true"/>
-    <HandoffToMSDN xmlns="4873beb7-5857-4685-be1f-d57550cc96cc" xsi:nil="true"/>
-    <ShowIn xmlns="4873beb7-5857-4685-be1f-d57550cc96cc">Show everywhere</ShowIn>
-    <ThumbnailAssetId xmlns="4873beb7-5857-4685-be1f-d57550cc96cc" xsi:nil="true"/>
-    <UALocComments xmlns="4873beb7-5857-4685-be1f-d57550cc96cc" xsi:nil="true"/>
-    <UALocRecommendation xmlns="4873beb7-5857-4685-be1f-d57550cc96cc">Localize</UALocRecommendation>
-    <LastModifiedDateTime xmlns="4873beb7-5857-4685-be1f-d57550cc96cc" xsi:nil="true"/>
-    <LegacyData xmlns="4873beb7-5857-4685-be1f-d57550cc96cc" xsi:nil="true"/>
-    <LocManualTestRequired xmlns="4873beb7-5857-4685-be1f-d57550cc96cc">false</LocManualTestRequired>
-    <LocMarketGroupTiers2 xmlns="4873beb7-5857-4685-be1f-d57550cc96cc" xsi:nil="true"/>
-    <ClipArtFilename xmlns="4873beb7-5857-4685-be1f-d57550cc96cc" xsi:nil="true"/>
-    <TPApplication xmlns="4873beb7-5857-4685-be1f-d57550cc96cc" xsi:nil="true"/>
-    <CSXHash xmlns="4873beb7-5857-4685-be1f-d57550cc96cc" xsi:nil="true"/>
-    <DirectSourceMarket xmlns="4873beb7-5857-4685-be1f-d57550cc96cc" xsi:nil="true"/>
-    <PrimaryImageGen xmlns="4873beb7-5857-4685-be1f-d57550cc96cc">true</PrimaryImageGen>
-    <PlannedPubDate xmlns="4873beb7-5857-4685-be1f-d57550cc96cc" xsi:nil="true"/>
-    <CSXSubmissionMarket xmlns="4873beb7-5857-4685-be1f-d57550cc96cc" xsi:nil="true"/>
-    <Downloads xmlns="4873beb7-5857-4685-be1f-d57550cc96cc">0</Downloads>
-    <ArtSampleDocs xmlns="4873beb7-5857-4685-be1f-d57550cc96cc" xsi:nil="true"/>
-    <TrustLevel xmlns="4873beb7-5857-4685-be1f-d57550cc96cc">1 Microsoft Managed Content</TrustLevel>
-    <BlockPublish xmlns="4873beb7-5857-4685-be1f-d57550cc96cc">false</BlockPublish>
-    <TPLaunchHelpLinkType xmlns="4873beb7-5857-4685-be1f-d57550cc96cc">Template</TPLaunchHelpLinkType>
-    <LocalizationTagsTaxHTField0 xmlns="4873beb7-5857-4685-be1f-d57550cc96cc">
-      <Terms xmlns="http://schemas.microsoft.com/office/infopath/2007/PartnerControls"/>
-    </LocalizationTagsTaxHTField0>
-    <BusinessGroup xmlns="4873beb7-5857-4685-be1f-d57550cc96cc" xsi:nil="true"/>
-    <Providers xmlns="4873beb7-5857-4685-be1f-d57550cc96cc" xsi:nil="true"/>
-    <TemplateTemplateType xmlns="4873beb7-5857-4685-be1f-d57550cc96cc">Word Document Template</TemplateTemplateType>
-    <TimesCloned xmlns="4873beb7-5857-4685-be1f-d57550cc96cc" xsi:nil="true"/>
-    <TPAppVersion xmlns="4873beb7-5857-4685-be1f-d57550cc96cc" xsi:nil="true"/>
-    <VoteCount xmlns="4873beb7-5857-4685-be1f-d57550cc96cc" xsi:nil="true"/>
-    <AverageRating xmlns="4873beb7-5857-4685-be1f-d57550cc96cc" xsi:nil="true"/>
-    <FeatureTagsTaxHTField0 xmlns="4873beb7-5857-4685-be1f-d57550cc96cc">
-      <Terms xmlns="http://schemas.microsoft.com/office/infopath/2007/PartnerControls"/>
-    </FeatureTagsTaxHTField0>
-    <Provider xmlns="4873beb7-5857-4685-be1f-d57550cc96cc" xsi:nil="true"/>
-    <UACurrentWords xmlns="4873beb7-5857-4685-be1f-d57550cc96cc" xsi:nil="true"/>
-    <AssetId xmlns="4873beb7-5857-4685-be1f-d57550cc96cc">TP103749966</AssetId>
-    <TPClientViewer xmlns="4873beb7-5857-4685-be1f-d57550cc96cc" xsi:nil="true"/>
-    <DSATActionTaken xmlns="4873beb7-5857-4685-be1f-d57550cc96cc" xsi:nil="true"/>
-    <APEditor xmlns="4873beb7-5857-4685-be1f-d57550cc96cc">
-      <UserInfo>
-        <DisplayName/>
-        <AccountId xsi:nil="true"/>
-        <AccountType/>
-      </UserInfo>
-    </APEditor>
-    <TPInstallLocation xmlns="4873beb7-5857-4685-be1f-d57550cc96cc" xsi:nil="true"/>
-    <OOCacheId xmlns="4873beb7-5857-4685-be1f-d57550cc96cc" xsi:nil="true"/>
-    <IsDeleted xmlns="4873beb7-5857-4685-be1f-d57550cc96cc">false</IsDeleted>
-    <PublishTargets xmlns="4873beb7-5857-4685-be1f-d57550cc96cc">OfficeOnlineVNext</PublishTargets>
-    <ApprovalLog xmlns="4873beb7-5857-4685-be1f-d57550cc96cc" xsi:nil="true"/>
-    <BugNumber xmlns="4873beb7-5857-4685-be1f-d57550cc96cc" xsi:nil="true"/>
-    <CrawlForDependencies xmlns="4873beb7-5857-4685-be1f-d57550cc96cc">false</CrawlForDependencies>
-    <InternalTagsTaxHTField0 xmlns="4873beb7-5857-4685-be1f-d57550cc96cc">
-      <Terms xmlns="http://schemas.microsoft.com/office/infopath/2007/PartnerControls"/>
-    </InternalTagsTaxHTField0>
-    <LastHandOff xmlns="4873beb7-5857-4685-be1f-d57550cc96cc" xsi:nil="true"/>
-    <Milestone xmlns="4873beb7-5857-4685-be1f-d57550cc96cc" xsi:nil="true"/>
-    <OriginalRelease xmlns="4873beb7-5857-4685-be1f-d57550cc96cc">15</OriginalRelease>
-    <RecommendationsModifier xmlns="4873beb7-5857-4685-be1f-d57550cc96cc" xsi:nil="true"/>
-    <ScenarioTagsTaxHTField0 xmlns="4873beb7-5857-4685-be1f-d57550cc96cc">
-      <Terms xmlns="http://schemas.microsoft.com/office/infopath/2007/PartnerControls"/>
-    </ScenarioTagsTaxHTField0>
-    <UANotes xmlns="4873beb7-5857-4685-be1f-d57550cc96cc" xsi:nil="true"/>
-  </documentManagement>
-</p:properties>
-</file>
-
-<file path=customXml/item2.xml><?xml version="1.0" encoding="utf-8"?>
-<?mso-contentType ?>
-<FormTemplates xmlns="http://schemas.microsoft.com/sharepoint/v3/contenttype/forms">
-  <Display>DocumentLibraryForm</Display>
-  <Edit>AssetEditForm</Edit>
-  <New>DocumentLibraryForm</New>
-</FormTemplates>
-</file>
-
-<file path=customXml/item3.xml><?xml version="1.0" encoding="utf-8"?>
 <ct:contentTypeSchema xmlns:ct="http://schemas.microsoft.com/office/2006/metadata/contentType" xmlns:ma="http://schemas.microsoft.com/office/2006/metadata/properties/metaAttributes" ct:_="" ma:_="" ma:contentTypeName="TemplateFile" ma:contentTypeID="0x0101006EDDDB5EE6D98C44930B742096920B300400F5B6D36B3EF94B4E9A635CDF2A18F5B8" ma:contentTypeVersion="72" ma:contentTypeDescription="Create a new document." ma:contentTypeScope="" ma:versionID="a23e56308344d904b51738559c3d67c9">
   <xsd:schema xmlns:xsd="http://www.w3.org/2001/XMLSchema" xmlns:xs="http://www.w3.org/2001/XMLSchema" xmlns:p="http://schemas.microsoft.com/office/2006/metadata/properties" xmlns:ns2="4873beb7-5857-4685-be1f-d57550cc96cc" targetNamespace="http://schemas.microsoft.com/office/2006/metadata/properties" ma:root="true" ma:fieldsID="cd0908cc4600e77bf5da051303e00c8d" ns2:_="">
     <xsd:import namespace="4873beb7-5857-4685-be1f-d57550cc96cc"/>
@@ -6894,6 +7088,141 @@
 </ct:contentTypeSchema>
 </file>
 
+<file path=customXml/item2.xml><?xml version="1.0" encoding="utf-8"?>
+<?mso-contentType ?>
+<FormTemplates xmlns="http://schemas.microsoft.com/sharepoint/v3/contenttype/forms">
+  <Display>DocumentLibraryForm</Display>
+  <Edit>AssetEditForm</Edit>
+  <New>DocumentLibraryForm</New>
+</FormTemplates>
+</file>
+
+<file path=customXml/item3.xml><?xml version="1.0" encoding="utf-8"?>
+<p:properties xmlns:p="http://schemas.microsoft.com/office/2006/metadata/properties" xmlns:xsi="http://www.w3.org/2001/XMLSchema-instance" xmlns:pc="http://schemas.microsoft.com/office/infopath/2007/PartnerControls">
+  <documentManagement>
+    <APDescription xmlns="4873beb7-5857-4685-be1f-d57550cc96cc" xsi:nil="true"/>
+    <AssetExpire xmlns="4873beb7-5857-4685-be1f-d57550cc96cc">2029-01-01T08:00:00+00:00</AssetExpire>
+    <CampaignTagsTaxHTField0 xmlns="4873beb7-5857-4685-be1f-d57550cc96cc">
+      <Terms xmlns="http://schemas.microsoft.com/office/infopath/2007/PartnerControls"/>
+    </CampaignTagsTaxHTField0>
+    <IntlLangReviewDate xmlns="4873beb7-5857-4685-be1f-d57550cc96cc" xsi:nil="true"/>
+    <TPFriendlyName xmlns="4873beb7-5857-4685-be1f-d57550cc96cc" xsi:nil="true"/>
+    <IntlLangReview xmlns="4873beb7-5857-4685-be1f-d57550cc96cc">false</IntlLangReview>
+    <LocLastLocAttemptVersionLookup xmlns="4873beb7-5857-4685-be1f-d57550cc96cc">864570</LocLastLocAttemptVersionLookup>
+    <PolicheckWords xmlns="4873beb7-5857-4685-be1f-d57550cc96cc" xsi:nil="true"/>
+    <SubmitterId xmlns="4873beb7-5857-4685-be1f-d57550cc96cc" xsi:nil="true"/>
+    <AcquiredFrom xmlns="4873beb7-5857-4685-be1f-d57550cc96cc">Internal MS</AcquiredFrom>
+    <EditorialStatus xmlns="4873beb7-5857-4685-be1f-d57550cc96cc">Complete</EditorialStatus>
+    <Markets xmlns="4873beb7-5857-4685-be1f-d57550cc96cc"/>
+    <OriginAsset xmlns="4873beb7-5857-4685-be1f-d57550cc96cc" xsi:nil="true"/>
+    <AssetStart xmlns="4873beb7-5857-4685-be1f-d57550cc96cc">2012-11-01T04:53:00+00:00</AssetStart>
+    <FriendlyTitle xmlns="4873beb7-5857-4685-be1f-d57550cc96cc" xsi:nil="true"/>
+    <MarketSpecific xmlns="4873beb7-5857-4685-be1f-d57550cc96cc">false</MarketSpecific>
+    <TPNamespace xmlns="4873beb7-5857-4685-be1f-d57550cc96cc" xsi:nil="true"/>
+    <PublishStatusLookup xmlns="4873beb7-5857-4685-be1f-d57550cc96cc">
+      <Value>1655138</Value>
+    </PublishStatusLookup>
+    <APAuthor xmlns="4873beb7-5857-4685-be1f-d57550cc96cc">
+      <UserInfo>
+        <DisplayName>MIDDLEEAST\v-keerth</DisplayName>
+        <AccountId>2799</AccountId>
+        <AccountType/>
+      </UserInfo>
+    </APAuthor>
+    <TPCommandLine xmlns="4873beb7-5857-4685-be1f-d57550cc96cc" xsi:nil="true"/>
+    <IntlLangReviewer xmlns="4873beb7-5857-4685-be1f-d57550cc96cc" xsi:nil="true"/>
+    <OpenTemplate xmlns="4873beb7-5857-4685-be1f-d57550cc96cc">true</OpenTemplate>
+    <CSXSubmissionDate xmlns="4873beb7-5857-4685-be1f-d57550cc96cc" xsi:nil="true"/>
+    <TaxCatchAll xmlns="4873beb7-5857-4685-be1f-d57550cc96cc"/>
+    <Manager xmlns="4873beb7-5857-4685-be1f-d57550cc96cc" xsi:nil="true"/>
+    <NumericId xmlns="4873beb7-5857-4685-be1f-d57550cc96cc" xsi:nil="true"/>
+    <ParentAssetId xmlns="4873beb7-5857-4685-be1f-d57550cc96cc" xsi:nil="true"/>
+    <OriginalSourceMarket xmlns="4873beb7-5857-4685-be1f-d57550cc96cc" xsi:nil="true"/>
+    <ApprovalStatus xmlns="4873beb7-5857-4685-be1f-d57550cc96cc">InProgress</ApprovalStatus>
+    <TPComponent xmlns="4873beb7-5857-4685-be1f-d57550cc96cc" xsi:nil="true"/>
+    <EditorialTags xmlns="4873beb7-5857-4685-be1f-d57550cc96cc" xsi:nil="true"/>
+    <TPExecutable xmlns="4873beb7-5857-4685-be1f-d57550cc96cc" xsi:nil="true"/>
+    <TPLaunchHelpLink xmlns="4873beb7-5857-4685-be1f-d57550cc96cc" xsi:nil="true"/>
+    <LocComments xmlns="4873beb7-5857-4685-be1f-d57550cc96cc" xsi:nil="true"/>
+    <LocRecommendedHandoff xmlns="4873beb7-5857-4685-be1f-d57550cc96cc" xsi:nil="true"/>
+    <SourceTitle xmlns="4873beb7-5857-4685-be1f-d57550cc96cc" xsi:nil="true"/>
+    <CSXUpdate xmlns="4873beb7-5857-4685-be1f-d57550cc96cc">false</CSXUpdate>
+    <IntlLocPriority xmlns="4873beb7-5857-4685-be1f-d57550cc96cc" xsi:nil="true"/>
+    <UAProjectedTotalWords xmlns="4873beb7-5857-4685-be1f-d57550cc96cc" xsi:nil="true"/>
+    <AssetType xmlns="4873beb7-5857-4685-be1f-d57550cc96cc">TP</AssetType>
+    <MachineTranslated xmlns="4873beb7-5857-4685-be1f-d57550cc96cc">false</MachineTranslated>
+    <OutputCachingOn xmlns="4873beb7-5857-4685-be1f-d57550cc96cc">false</OutputCachingOn>
+    <TemplateStatus xmlns="4873beb7-5857-4685-be1f-d57550cc96cc">Complete</TemplateStatus>
+    <IsSearchable xmlns="4873beb7-5857-4685-be1f-d57550cc96cc">true</IsSearchable>
+    <ContentItem xmlns="4873beb7-5857-4685-be1f-d57550cc96cc" xsi:nil="true"/>
+    <HandoffToMSDN xmlns="4873beb7-5857-4685-be1f-d57550cc96cc" xsi:nil="true"/>
+    <ShowIn xmlns="4873beb7-5857-4685-be1f-d57550cc96cc">Show everywhere</ShowIn>
+    <ThumbnailAssetId xmlns="4873beb7-5857-4685-be1f-d57550cc96cc" xsi:nil="true"/>
+    <UALocComments xmlns="4873beb7-5857-4685-be1f-d57550cc96cc" xsi:nil="true"/>
+    <UALocRecommendation xmlns="4873beb7-5857-4685-be1f-d57550cc96cc">Localize</UALocRecommendation>
+    <LastModifiedDateTime xmlns="4873beb7-5857-4685-be1f-d57550cc96cc" xsi:nil="true"/>
+    <LegacyData xmlns="4873beb7-5857-4685-be1f-d57550cc96cc" xsi:nil="true"/>
+    <LocManualTestRequired xmlns="4873beb7-5857-4685-be1f-d57550cc96cc">false</LocManualTestRequired>
+    <LocMarketGroupTiers2 xmlns="4873beb7-5857-4685-be1f-d57550cc96cc" xsi:nil="true"/>
+    <ClipArtFilename xmlns="4873beb7-5857-4685-be1f-d57550cc96cc" xsi:nil="true"/>
+    <TPApplication xmlns="4873beb7-5857-4685-be1f-d57550cc96cc" xsi:nil="true"/>
+    <CSXHash xmlns="4873beb7-5857-4685-be1f-d57550cc96cc" xsi:nil="true"/>
+    <DirectSourceMarket xmlns="4873beb7-5857-4685-be1f-d57550cc96cc" xsi:nil="true"/>
+    <PrimaryImageGen xmlns="4873beb7-5857-4685-be1f-d57550cc96cc">true</PrimaryImageGen>
+    <PlannedPubDate xmlns="4873beb7-5857-4685-be1f-d57550cc96cc" xsi:nil="true"/>
+    <CSXSubmissionMarket xmlns="4873beb7-5857-4685-be1f-d57550cc96cc" xsi:nil="true"/>
+    <Downloads xmlns="4873beb7-5857-4685-be1f-d57550cc96cc">0</Downloads>
+    <ArtSampleDocs xmlns="4873beb7-5857-4685-be1f-d57550cc96cc" xsi:nil="true"/>
+    <TrustLevel xmlns="4873beb7-5857-4685-be1f-d57550cc96cc">1 Microsoft Managed Content</TrustLevel>
+    <BlockPublish xmlns="4873beb7-5857-4685-be1f-d57550cc96cc">false</BlockPublish>
+    <TPLaunchHelpLinkType xmlns="4873beb7-5857-4685-be1f-d57550cc96cc">Template</TPLaunchHelpLinkType>
+    <LocalizationTagsTaxHTField0 xmlns="4873beb7-5857-4685-be1f-d57550cc96cc">
+      <Terms xmlns="http://schemas.microsoft.com/office/infopath/2007/PartnerControls"/>
+    </LocalizationTagsTaxHTField0>
+    <BusinessGroup xmlns="4873beb7-5857-4685-be1f-d57550cc96cc" xsi:nil="true"/>
+    <Providers xmlns="4873beb7-5857-4685-be1f-d57550cc96cc" xsi:nil="true"/>
+    <TemplateTemplateType xmlns="4873beb7-5857-4685-be1f-d57550cc96cc">Word Document Template</TemplateTemplateType>
+    <TimesCloned xmlns="4873beb7-5857-4685-be1f-d57550cc96cc" xsi:nil="true"/>
+    <TPAppVersion xmlns="4873beb7-5857-4685-be1f-d57550cc96cc" xsi:nil="true"/>
+    <VoteCount xmlns="4873beb7-5857-4685-be1f-d57550cc96cc" xsi:nil="true"/>
+    <AverageRating xmlns="4873beb7-5857-4685-be1f-d57550cc96cc" xsi:nil="true"/>
+    <FeatureTagsTaxHTField0 xmlns="4873beb7-5857-4685-be1f-d57550cc96cc">
+      <Terms xmlns="http://schemas.microsoft.com/office/infopath/2007/PartnerControls"/>
+    </FeatureTagsTaxHTField0>
+    <Provider xmlns="4873beb7-5857-4685-be1f-d57550cc96cc" xsi:nil="true"/>
+    <UACurrentWords xmlns="4873beb7-5857-4685-be1f-d57550cc96cc" xsi:nil="true"/>
+    <AssetId xmlns="4873beb7-5857-4685-be1f-d57550cc96cc">TP103749966</AssetId>
+    <TPClientViewer xmlns="4873beb7-5857-4685-be1f-d57550cc96cc" xsi:nil="true"/>
+    <DSATActionTaken xmlns="4873beb7-5857-4685-be1f-d57550cc96cc" xsi:nil="true"/>
+    <APEditor xmlns="4873beb7-5857-4685-be1f-d57550cc96cc">
+      <UserInfo>
+        <DisplayName/>
+        <AccountId xsi:nil="true"/>
+        <AccountType/>
+      </UserInfo>
+    </APEditor>
+    <TPInstallLocation xmlns="4873beb7-5857-4685-be1f-d57550cc96cc" xsi:nil="true"/>
+    <OOCacheId xmlns="4873beb7-5857-4685-be1f-d57550cc96cc" xsi:nil="true"/>
+    <IsDeleted xmlns="4873beb7-5857-4685-be1f-d57550cc96cc">false</IsDeleted>
+    <PublishTargets xmlns="4873beb7-5857-4685-be1f-d57550cc96cc">OfficeOnlineVNext</PublishTargets>
+    <ApprovalLog xmlns="4873beb7-5857-4685-be1f-d57550cc96cc" xsi:nil="true"/>
+    <BugNumber xmlns="4873beb7-5857-4685-be1f-d57550cc96cc" xsi:nil="true"/>
+    <CrawlForDependencies xmlns="4873beb7-5857-4685-be1f-d57550cc96cc">false</CrawlForDependencies>
+    <InternalTagsTaxHTField0 xmlns="4873beb7-5857-4685-be1f-d57550cc96cc">
+      <Terms xmlns="http://schemas.microsoft.com/office/infopath/2007/PartnerControls"/>
+    </InternalTagsTaxHTField0>
+    <LastHandOff xmlns="4873beb7-5857-4685-be1f-d57550cc96cc" xsi:nil="true"/>
+    <Milestone xmlns="4873beb7-5857-4685-be1f-d57550cc96cc" xsi:nil="true"/>
+    <OriginalRelease xmlns="4873beb7-5857-4685-be1f-d57550cc96cc">15</OriginalRelease>
+    <RecommendationsModifier xmlns="4873beb7-5857-4685-be1f-d57550cc96cc" xsi:nil="true"/>
+    <ScenarioTagsTaxHTField0 xmlns="4873beb7-5857-4685-be1f-d57550cc96cc">
+      <Terms xmlns="http://schemas.microsoft.com/office/infopath/2007/PartnerControls"/>
+    </ScenarioTagsTaxHTField0>
+    <UANotes xmlns="4873beb7-5857-4685-be1f-d57550cc96cc" xsi:nil="true"/>
+  </documentManagement>
+</p:properties>
+</file>
+
 <file path=customXml/item4.xml><?xml version="1.0" encoding="utf-8"?>
 <b:Sources xmlns:b="http://schemas.openxmlformats.org/officeDocument/2006/bibliography" SelectedStyle="\APA.XSL" StyleName="APA">
   <b:Source>
@@ -6948,24 +7277,6 @@
 </file>
 
 <file path=customXml/itemProps1.xml><?xml version="1.0" encoding="utf-8"?>
-<ds:datastoreItem xmlns:ds="http://schemas.openxmlformats.org/officeDocument/2006/customXml" ds:itemID="{83AE4ADC-D632-40A7-A0C1-0481BB069C4F}">
-  <ds:schemaRefs>
-    <ds:schemaRef ds:uri="http://schemas.microsoft.com/office/2006/metadata/properties"/>
-    <ds:schemaRef ds:uri="http://schemas.microsoft.com/office/infopath/2007/PartnerControls"/>
-    <ds:schemaRef ds:uri="4873beb7-5857-4685-be1f-d57550cc96cc"/>
-  </ds:schemaRefs>
-</ds:datastoreItem>
-</file>
-
-<file path=customXml/itemProps2.xml><?xml version="1.0" encoding="utf-8"?>
-<ds:datastoreItem xmlns:ds="http://schemas.openxmlformats.org/officeDocument/2006/customXml" ds:itemID="{FF740C13-C6A2-43D3-86C5-4CBB969C2CB1}">
-  <ds:schemaRefs>
-    <ds:schemaRef ds:uri="http://schemas.microsoft.com/sharepoint/v3/contenttype/forms"/>
-  </ds:schemaRefs>
-</ds:datastoreItem>
-</file>
-
-<file path=customXml/itemProps3.xml><?xml version="1.0" encoding="utf-8"?>
 <ds:datastoreItem xmlns:ds="http://schemas.openxmlformats.org/officeDocument/2006/customXml" ds:itemID="{88FF2527-3592-4DBF-9FD9-FEA06E5BF9A7}">
   <ds:schemaRefs>
     <ds:schemaRef ds:uri="http://schemas.microsoft.com/office/2006/metadata/contentType"/>
@@ -6983,8 +7294,26 @@
 </ds:datastoreItem>
 </file>
 
+<file path=customXml/itemProps2.xml><?xml version="1.0" encoding="utf-8"?>
+<ds:datastoreItem xmlns:ds="http://schemas.openxmlformats.org/officeDocument/2006/customXml" ds:itemID="{FF740C13-C6A2-43D3-86C5-4CBB969C2CB1}">
+  <ds:schemaRefs>
+    <ds:schemaRef ds:uri="http://schemas.microsoft.com/sharepoint/v3/contenttype/forms"/>
+  </ds:schemaRefs>
+</ds:datastoreItem>
+</file>
+
+<file path=customXml/itemProps3.xml><?xml version="1.0" encoding="utf-8"?>
+<ds:datastoreItem xmlns:ds="http://schemas.openxmlformats.org/officeDocument/2006/customXml" ds:itemID="{83AE4ADC-D632-40A7-A0C1-0481BB069C4F}">
+  <ds:schemaRefs>
+    <ds:schemaRef ds:uri="http://schemas.microsoft.com/office/2006/metadata/properties"/>
+    <ds:schemaRef ds:uri="http://schemas.microsoft.com/office/infopath/2007/PartnerControls"/>
+    <ds:schemaRef ds:uri="4873beb7-5857-4685-be1f-d57550cc96cc"/>
+  </ds:schemaRefs>
+</ds:datastoreItem>
+</file>
+
 <file path=customXml/itemProps4.xml><?xml version="1.0" encoding="utf-8"?>
-<ds:datastoreItem xmlns:ds="http://schemas.openxmlformats.org/officeDocument/2006/customXml" ds:itemID="{C7078877-67B3-4291-97CB-C358962E1569}">
+<ds:datastoreItem xmlns:ds="http://schemas.openxmlformats.org/officeDocument/2006/customXml" ds:itemID="{7AFEFD76-6D47-4321-8094-2C0A95DB7820}">
   <ds:schemaRefs>
     <ds:schemaRef ds:uri="http://schemas.openxmlformats.org/officeDocument/2006/bibliography"/>
   </ds:schemaRefs>

</xml_diff>

<commit_message>
Eventos: Toda aplicación web necesita lidiar con interacciones del usuario, desde un click hasta arrastrar algún elemento, estas interacciones son escuchadas por el navegador mediante algo llamado eventos. Existen muchos tipos de eventos, el más común es el evento de click.
</commit_message>
<xml_diff>
--- a/CursoJQuery-A-Javascript/CursoJquery-Javascript.docx
+++ b/CursoJQuery-A-Javascript/CursoJquery-Javascript.docx
@@ -3131,11 +3131,982 @@
           <w:lang w:val="es-MX"/>
         </w:rPr>
       </w:pPr>
+    </w:p>
+    <w:p>
+      <w:pPr>
+        <w:jc w:val="both"/>
+        <w:rPr>
+          <w:rFonts w:ascii="Arial" w:hAnsi="Arial" w:cs="Arial"/>
+          <w:sz w:val="20"/>
+          <w:lang w:val="es-MX"/>
+        </w:rPr>
+      </w:pPr>
+    </w:p>
+    <w:p>
+      <w:pPr>
+        <w:pStyle w:val="Ttulo1"/>
+      </w:pPr>
+      <w:r>
+        <w:t>Eventos</w:t>
+      </w:r>
+    </w:p>
+    <w:p>
+      <w:pPr>
+        <w:jc w:val="both"/>
+        <w:rPr>
+          <w:rFonts w:ascii="Arial" w:hAnsi="Arial" w:cs="Arial"/>
+          <w:sz w:val="20"/>
+          <w:lang w:val="es-MX"/>
+        </w:rPr>
+      </w:pPr>
+      <w:r>
+        <w:rPr>
+          <w:rFonts w:ascii="Arial" w:hAnsi="Arial" w:cs="Arial"/>
+          <w:sz w:val="20"/>
+          <w:lang w:val="es-MX"/>
+        </w:rPr>
+        <w:t xml:space="preserve">Toda aplicación web necesita lidiar con interacciones del usuario, desde un </w:t>
+      </w:r>
+      <w:proofErr w:type="spellStart"/>
+      <w:r>
+        <w:rPr>
+          <w:rFonts w:ascii="Arial" w:hAnsi="Arial" w:cs="Arial"/>
+          <w:sz w:val="20"/>
+          <w:lang w:val="es-MX"/>
+        </w:rPr>
+        <w:t>click</w:t>
+      </w:r>
+      <w:proofErr w:type="spellEnd"/>
+      <w:r>
+        <w:rPr>
+          <w:rFonts w:ascii="Arial" w:hAnsi="Arial" w:cs="Arial"/>
+          <w:sz w:val="20"/>
+          <w:lang w:val="es-MX"/>
+        </w:rPr>
+        <w:t xml:space="preserve"> hasta arrastrar algún elemento, estas interacciones son escuchadas por el navegador mediante algo llamado eventos. Existen muchos tipos de eventos, el más común es el evento de </w:t>
+      </w:r>
+      <w:proofErr w:type="spellStart"/>
+      <w:r>
+        <w:rPr>
+          <w:rFonts w:ascii="Arial" w:hAnsi="Arial" w:cs="Arial"/>
+          <w:sz w:val="20"/>
+          <w:lang w:val="es-MX"/>
+        </w:rPr>
+        <w:t>click</w:t>
+      </w:r>
+      <w:proofErr w:type="spellEnd"/>
+      <w:r>
+        <w:rPr>
+          <w:rFonts w:ascii="Arial" w:hAnsi="Arial" w:cs="Arial"/>
+          <w:sz w:val="20"/>
+          <w:lang w:val="es-MX"/>
+        </w:rPr>
+        <w:t>.</w:t>
+      </w:r>
+    </w:p>
+    <w:p>
+      <w:pPr>
+        <w:jc w:val="both"/>
+        <w:rPr>
+          <w:rFonts w:ascii="Arial" w:hAnsi="Arial" w:cs="Arial"/>
+          <w:sz w:val="20"/>
+          <w:lang w:val="es-MX"/>
+        </w:rPr>
+      </w:pPr>
+      <w:r>
+        <w:rPr>
+          <w:rFonts w:ascii="Arial" w:hAnsi="Arial" w:cs="Arial"/>
+          <w:sz w:val="20"/>
+          <w:lang w:val="es-MX"/>
+        </w:rPr>
+        <w:t xml:space="preserve">En esta clase vamos a trabajar con el evento </w:t>
+      </w:r>
+      <w:proofErr w:type="spellStart"/>
+      <w:r>
+        <w:rPr>
+          <w:rFonts w:ascii="Arial" w:hAnsi="Arial" w:cs="Arial"/>
+          <w:sz w:val="20"/>
+          <w:lang w:val="es-MX"/>
+        </w:rPr>
+        <w:t>click</w:t>
+      </w:r>
+      <w:proofErr w:type="spellEnd"/>
+      <w:r>
+        <w:rPr>
+          <w:rFonts w:ascii="Arial" w:hAnsi="Arial" w:cs="Arial"/>
+          <w:sz w:val="20"/>
+          <w:lang w:val="es-MX"/>
+        </w:rPr>
+        <w:t xml:space="preserve"> y </w:t>
+      </w:r>
+      <w:proofErr w:type="spellStart"/>
+      <w:r>
+        <w:rPr>
+          <w:rFonts w:ascii="Arial" w:hAnsi="Arial" w:cs="Arial"/>
+          <w:sz w:val="20"/>
+          <w:lang w:val="es-MX"/>
+        </w:rPr>
+        <w:t>submit</w:t>
+      </w:r>
+      <w:proofErr w:type="spellEnd"/>
+      <w:r>
+        <w:rPr>
+          <w:rFonts w:ascii="Arial" w:hAnsi="Arial" w:cs="Arial"/>
+          <w:sz w:val="20"/>
+          <w:lang w:val="es-MX"/>
+        </w:rPr>
+        <w:t>.</w:t>
+      </w:r>
+    </w:p>
+    <w:p>
+      <w:pPr>
+        <w:jc w:val="both"/>
+        <w:rPr>
+          <w:rFonts w:ascii="Arial" w:hAnsi="Arial" w:cs="Arial"/>
+          <w:sz w:val="20"/>
+          <w:lang w:val="es-MX"/>
+        </w:rPr>
+      </w:pPr>
+      <w:r>
+        <w:rPr>
+          <w:rFonts w:ascii="Arial" w:hAnsi="Arial" w:cs="Arial"/>
+          <w:sz w:val="20"/>
+          <w:lang w:val="es-MX"/>
+        </w:rPr>
+        <w:t xml:space="preserve">Para que un elemento HTML pueda escuchar algún evento debemos usar el método </w:t>
+      </w:r>
+      <w:proofErr w:type="spellStart"/>
+      <w:r>
+        <w:rPr>
+          <w:rFonts w:ascii="Arial" w:hAnsi="Arial" w:cs="Arial"/>
+          <w:sz w:val="20"/>
+          <w:lang w:val="es-MX"/>
+        </w:rPr>
+        <w:t>addEventListener</w:t>
+      </w:r>
+      <w:proofErr w:type="spellEnd"/>
+      <w:r>
+        <w:rPr>
+          <w:rFonts w:ascii="Arial" w:hAnsi="Arial" w:cs="Arial"/>
+          <w:sz w:val="20"/>
+          <w:lang w:val="es-MX"/>
+        </w:rPr>
+        <w:t>. Este método recibe dos parámetros, el nombre del evento que va a escuchar y la función que se va a ejecutar al momento de que se accione el evento.</w:t>
+      </w:r>
+    </w:p>
+    <w:p>
+      <w:pPr>
+        <w:jc w:val="both"/>
+        <w:rPr>
+          <w:rFonts w:ascii="Arial" w:hAnsi="Arial" w:cs="Arial"/>
+          <w:sz w:val="20"/>
+          <w:lang w:val="es-MX"/>
+        </w:rPr>
+      </w:pPr>
+      <w:r>
+        <w:rPr>
+          <w:rFonts w:ascii="Arial" w:hAnsi="Arial" w:cs="Arial"/>
+          <w:sz w:val="20"/>
+          <w:lang w:val="es-MX"/>
+        </w:rPr>
+        <w:t xml:space="preserve">La página se recarga al momento de ejecutarse el evento </w:t>
+      </w:r>
+      <w:proofErr w:type="spellStart"/>
+      <w:r>
+        <w:rPr>
+          <w:rFonts w:ascii="Arial" w:hAnsi="Arial" w:cs="Arial"/>
+          <w:sz w:val="20"/>
+          <w:lang w:val="es-MX"/>
+        </w:rPr>
+        <w:t>submit</w:t>
+      </w:r>
+      <w:proofErr w:type="spellEnd"/>
+      <w:r>
+        <w:rPr>
+          <w:rFonts w:ascii="Arial" w:hAnsi="Arial" w:cs="Arial"/>
+          <w:sz w:val="20"/>
+          <w:lang w:val="es-MX"/>
+        </w:rPr>
+        <w:t xml:space="preserve">, para evitar esto debemos quitarle la acción por defecto que viene en </w:t>
+      </w:r>
+      <w:proofErr w:type="spellStart"/>
+      <w:r>
+        <w:rPr>
+          <w:rFonts w:ascii="Arial" w:hAnsi="Arial" w:cs="Arial"/>
+          <w:sz w:val="20"/>
+          <w:lang w:val="es-MX"/>
+        </w:rPr>
+        <w:t>submit</w:t>
+      </w:r>
+      <w:proofErr w:type="spellEnd"/>
+      <w:r>
+        <w:rPr>
+          <w:rFonts w:ascii="Arial" w:hAnsi="Arial" w:cs="Arial"/>
+          <w:sz w:val="20"/>
+          <w:lang w:val="es-MX"/>
+        </w:rPr>
+        <w:t xml:space="preserve"> usando el método </w:t>
+      </w:r>
+      <w:proofErr w:type="spellStart"/>
+      <w:proofErr w:type="gramStart"/>
+      <w:r>
+        <w:rPr>
+          <w:rFonts w:ascii="Arial" w:hAnsi="Arial" w:cs="Arial"/>
+          <w:sz w:val="20"/>
+          <w:lang w:val="es-MX"/>
+        </w:rPr>
+        <w:t>event.preventDefault</w:t>
+      </w:r>
+      <w:proofErr w:type="spellEnd"/>
+      <w:r>
+        <w:rPr>
+          <w:rFonts w:ascii="Arial" w:hAnsi="Arial" w:cs="Arial"/>
+          <w:sz w:val="20"/>
+          <w:lang w:val="es-MX"/>
+        </w:rPr>
+        <w:t>(</w:t>
+      </w:r>
+      <w:proofErr w:type="gramEnd"/>
+      <w:r>
+        <w:rPr>
+          <w:rFonts w:ascii="Arial" w:hAnsi="Arial" w:cs="Arial"/>
+          <w:sz w:val="20"/>
+          <w:lang w:val="es-MX"/>
+        </w:rPr>
+        <w:t>).</w:t>
+      </w:r>
+    </w:p>
+    <w:p>
+      <w:pPr>
+        <w:spacing w:before="0" w:after="0" w:line="240" w:lineRule="auto"/>
+        <w:rPr>
+          <w:rFonts w:ascii="Arial" w:eastAsia="Times New Roman" w:hAnsi="Arial" w:cs="Arial"/>
+          <w:color w:val="273B47"/>
+          <w:sz w:val="24"/>
+          <w:szCs w:val="24"/>
+          <w:lang w:val="es-MX" w:eastAsia="es-MX"/>
+        </w:rPr>
+      </w:pPr>
+      <w:r>
+        <w:rPr>
+          <w:rFonts w:ascii="Arial" w:eastAsia="Times New Roman" w:hAnsi="Arial" w:cs="Arial"/>
+          <w:color w:val="273B47"/>
+          <w:sz w:val="24"/>
+          <w:szCs w:val="24"/>
+          <w:lang w:val="es-MX" w:eastAsia="es-MX"/>
+        </w:rPr>
+        <w:t>Son una forma de notificar a la aplicación cuando algo interesante ha sucedido.</w:t>
+      </w:r>
+    </w:p>
+    <w:p>
+      <w:pPr>
+        <w:spacing w:before="0" w:after="0" w:line="240" w:lineRule="auto"/>
+        <w:rPr>
+          <w:rFonts w:ascii="Arial" w:eastAsia="Times New Roman" w:hAnsi="Arial" w:cs="Arial"/>
+          <w:color w:val="273B47"/>
+          <w:sz w:val="24"/>
+          <w:szCs w:val="24"/>
+          <w:lang w:val="en-US" w:eastAsia="es-MX"/>
+        </w:rPr>
+      </w:pPr>
+      <w:proofErr w:type="spellStart"/>
+      <w:proofErr w:type="gramStart"/>
+      <w:r>
+        <w:rPr>
+          <w:rFonts w:ascii="Arial" w:eastAsia="Times New Roman" w:hAnsi="Arial" w:cs="Arial"/>
+          <w:b/>
+          <w:bCs/>
+          <w:color w:val="273B47"/>
+          <w:sz w:val="24"/>
+          <w:szCs w:val="24"/>
+          <w:lang w:val="en-US" w:eastAsia="es-MX"/>
+        </w:rPr>
+        <w:t>jQuery</w:t>
+      </w:r>
+      <w:proofErr w:type="spellEnd"/>
+      <w:proofErr w:type="gramEnd"/>
+    </w:p>
+    <w:p>
+      <w:pPr>
+        <w:tabs>
+          <w:tab w:val="left" w:pos="916"/>
+          <w:tab w:val="left" w:pos="1832"/>
+          <w:tab w:val="left" w:pos="2748"/>
+          <w:tab w:val="left" w:pos="3664"/>
+          <w:tab w:val="left" w:pos="4580"/>
+          <w:tab w:val="left" w:pos="5496"/>
+          <w:tab w:val="left" w:pos="6412"/>
+          <w:tab w:val="left" w:pos="7328"/>
+          <w:tab w:val="left" w:pos="8244"/>
+          <w:tab w:val="left" w:pos="9160"/>
+          <w:tab w:val="left" w:pos="10076"/>
+          <w:tab w:val="left" w:pos="10992"/>
+          <w:tab w:val="left" w:pos="11908"/>
+          <w:tab w:val="left" w:pos="12824"/>
+          <w:tab w:val="left" w:pos="13740"/>
+          <w:tab w:val="left" w:pos="14656"/>
+        </w:tabs>
+        <w:spacing w:before="0" w:after="0" w:line="240" w:lineRule="auto"/>
+        <w:rPr>
+          <w:rFonts w:ascii="Courier New" w:eastAsia="Times New Roman" w:hAnsi="Courier New" w:cs="Courier New"/>
+          <w:color w:val="DDDDDD"/>
+          <w:sz w:val="20"/>
+          <w:szCs w:val="20"/>
+          <w:shd w:val="clear" w:color="auto" w:fill="272822"/>
+          <w:lang w:val="en-US" w:eastAsia="es-MX"/>
+        </w:rPr>
+      </w:pPr>
+      <w:r>
+        <w:rPr>
+          <w:rFonts w:ascii="Courier New" w:eastAsia="Times New Roman" w:hAnsi="Courier New" w:cs="Courier New"/>
+          <w:color w:val="DDDDDD"/>
+          <w:sz w:val="20"/>
+          <w:szCs w:val="20"/>
+          <w:shd w:val="clear" w:color="auto" w:fill="272822"/>
+          <w:lang w:val="en-US" w:eastAsia="es-MX"/>
+        </w:rPr>
+        <w:t>$(</w:t>
+      </w:r>
+      <w:r>
+        <w:rPr>
+          <w:rFonts w:ascii="Courier New" w:eastAsia="Times New Roman" w:hAnsi="Courier New" w:cs="Courier New"/>
+          <w:color w:val="A6E22E"/>
+          <w:sz w:val="20"/>
+          <w:szCs w:val="20"/>
+          <w:shd w:val="clear" w:color="auto" w:fill="272822"/>
+          <w:lang w:val="en-US" w:eastAsia="es-MX"/>
+        </w:rPr>
+        <w:t>"div"</w:t>
+      </w:r>
+      <w:r>
+        <w:rPr>
+          <w:rFonts w:ascii="Courier New" w:eastAsia="Times New Roman" w:hAnsi="Courier New" w:cs="Courier New"/>
+          <w:color w:val="DDDDDD"/>
+          <w:sz w:val="20"/>
+          <w:szCs w:val="20"/>
+          <w:shd w:val="clear" w:color="auto" w:fill="272822"/>
+          <w:lang w:val="en-US" w:eastAsia="es-MX"/>
+        </w:rPr>
+        <w:t>).</w:t>
+      </w:r>
+      <w:proofErr w:type="gramStart"/>
+      <w:r>
+        <w:rPr>
+          <w:rFonts w:ascii="Courier New" w:eastAsia="Times New Roman" w:hAnsi="Courier New" w:cs="Courier New"/>
+          <w:color w:val="DDDDDD"/>
+          <w:sz w:val="20"/>
+          <w:szCs w:val="20"/>
+          <w:shd w:val="clear" w:color="auto" w:fill="272822"/>
+          <w:lang w:val="en-US" w:eastAsia="es-MX"/>
+        </w:rPr>
+        <w:t>on(</w:t>
+      </w:r>
+      <w:proofErr w:type="gramEnd"/>
+      <w:r>
+        <w:rPr>
+          <w:rFonts w:ascii="Courier New" w:eastAsia="Times New Roman" w:hAnsi="Courier New" w:cs="Courier New"/>
+          <w:color w:val="A6E22E"/>
+          <w:sz w:val="20"/>
+          <w:szCs w:val="20"/>
+          <w:shd w:val="clear" w:color="auto" w:fill="272822"/>
+          <w:lang w:val="en-US" w:eastAsia="es-MX"/>
+        </w:rPr>
+        <w:t>"click"</w:t>
+      </w:r>
+      <w:r>
+        <w:rPr>
+          <w:rFonts w:ascii="Courier New" w:eastAsia="Times New Roman" w:hAnsi="Courier New" w:cs="Courier New"/>
+          <w:color w:val="DDDDDD"/>
+          <w:sz w:val="20"/>
+          <w:szCs w:val="20"/>
+          <w:shd w:val="clear" w:color="auto" w:fill="272822"/>
+          <w:lang w:val="en-US" w:eastAsia="es-MX"/>
+        </w:rPr>
+        <w:t xml:space="preserve">, </w:t>
+      </w:r>
+      <w:r>
+        <w:rPr>
+          <w:rFonts w:ascii="Courier New" w:eastAsia="Times New Roman" w:hAnsi="Courier New" w:cs="Courier New"/>
+          <w:b/>
+          <w:bCs/>
+          <w:color w:val="F92672"/>
+          <w:sz w:val="20"/>
+          <w:szCs w:val="20"/>
+          <w:shd w:val="clear" w:color="auto" w:fill="272822"/>
+          <w:lang w:val="en-US" w:eastAsia="es-MX"/>
+        </w:rPr>
+        <w:t>function</w:t>
+      </w:r>
+      <w:r>
+        <w:rPr>
+          <w:rFonts w:ascii="Courier New" w:eastAsia="Times New Roman" w:hAnsi="Courier New" w:cs="Courier New"/>
+          <w:color w:val="DDDDDD"/>
+          <w:sz w:val="20"/>
+          <w:szCs w:val="20"/>
+          <w:shd w:val="clear" w:color="auto" w:fill="272822"/>
+          <w:lang w:val="en-US" w:eastAsia="es-MX"/>
+        </w:rPr>
+        <w:t>(event) {</w:t>
+      </w:r>
+    </w:p>
+    <w:p>
+      <w:pPr>
+        <w:tabs>
+          <w:tab w:val="left" w:pos="916"/>
+          <w:tab w:val="left" w:pos="1832"/>
+          <w:tab w:val="left" w:pos="2748"/>
+          <w:tab w:val="left" w:pos="3664"/>
+          <w:tab w:val="left" w:pos="4580"/>
+          <w:tab w:val="left" w:pos="5496"/>
+          <w:tab w:val="left" w:pos="6412"/>
+          <w:tab w:val="left" w:pos="7328"/>
+          <w:tab w:val="left" w:pos="8244"/>
+          <w:tab w:val="left" w:pos="9160"/>
+          <w:tab w:val="left" w:pos="10076"/>
+          <w:tab w:val="left" w:pos="10992"/>
+          <w:tab w:val="left" w:pos="11908"/>
+          <w:tab w:val="left" w:pos="12824"/>
+          <w:tab w:val="left" w:pos="13740"/>
+          <w:tab w:val="left" w:pos="14656"/>
+        </w:tabs>
+        <w:spacing w:before="0" w:after="0" w:line="240" w:lineRule="auto"/>
+        <w:rPr>
+          <w:rFonts w:ascii="Courier New" w:eastAsia="Times New Roman" w:hAnsi="Courier New" w:cs="Courier New"/>
+          <w:color w:val="DDDDDD"/>
+          <w:sz w:val="20"/>
+          <w:szCs w:val="20"/>
+          <w:shd w:val="clear" w:color="auto" w:fill="272822"/>
+          <w:lang w:val="en-US" w:eastAsia="es-MX"/>
+        </w:rPr>
+      </w:pPr>
+    </w:p>
+    <w:p>
+      <w:pPr>
+        <w:tabs>
+          <w:tab w:val="left" w:pos="916"/>
+          <w:tab w:val="left" w:pos="1832"/>
+          <w:tab w:val="left" w:pos="2748"/>
+          <w:tab w:val="left" w:pos="3664"/>
+          <w:tab w:val="left" w:pos="4580"/>
+          <w:tab w:val="left" w:pos="5496"/>
+          <w:tab w:val="left" w:pos="6412"/>
+          <w:tab w:val="left" w:pos="7328"/>
+          <w:tab w:val="left" w:pos="8244"/>
+          <w:tab w:val="left" w:pos="9160"/>
+          <w:tab w:val="left" w:pos="10076"/>
+          <w:tab w:val="left" w:pos="10992"/>
+          <w:tab w:val="left" w:pos="11908"/>
+          <w:tab w:val="left" w:pos="12824"/>
+          <w:tab w:val="left" w:pos="13740"/>
+          <w:tab w:val="left" w:pos="14656"/>
+        </w:tabs>
+        <w:spacing w:before="0" w:after="0" w:line="240" w:lineRule="auto"/>
+        <w:rPr>
+          <w:rFonts w:ascii="Courier New" w:eastAsia="Times New Roman" w:hAnsi="Courier New" w:cs="Courier New"/>
+          <w:color w:val="DDDDDD"/>
+          <w:sz w:val="20"/>
+          <w:szCs w:val="20"/>
+          <w:shd w:val="clear" w:color="auto" w:fill="272822"/>
+          <w:lang w:val="en-US" w:eastAsia="es-MX"/>
+        </w:rPr>
+      </w:pPr>
+      <w:r>
+        <w:rPr>
+          <w:rFonts w:ascii="Courier New" w:eastAsia="Times New Roman" w:hAnsi="Courier New" w:cs="Courier New"/>
+          <w:color w:val="DDDDDD"/>
+          <w:sz w:val="20"/>
+          <w:szCs w:val="20"/>
+          <w:shd w:val="clear" w:color="auto" w:fill="272822"/>
+          <w:lang w:val="en-US" w:eastAsia="es-MX"/>
+        </w:rPr>
+        <w:t>})</w:t>
+      </w:r>
+    </w:p>
+    <w:p>
+      <w:pPr>
+        <w:spacing w:before="0" w:after="0" w:line="240" w:lineRule="auto"/>
+        <w:rPr>
+          <w:rFonts w:ascii="Arial" w:eastAsia="Times New Roman" w:hAnsi="Arial" w:cs="Arial"/>
+          <w:color w:val="273B47"/>
+          <w:sz w:val="24"/>
+          <w:szCs w:val="24"/>
+          <w:lang w:val="en-US" w:eastAsia="es-MX"/>
+        </w:rPr>
+      </w:pPr>
+      <w:r>
+        <w:rPr>
+          <w:rFonts w:ascii="Arial" w:eastAsia="Times New Roman" w:hAnsi="Arial" w:cs="Arial"/>
+          <w:b/>
+          <w:bCs/>
+          <w:color w:val="273B47"/>
+          <w:sz w:val="24"/>
+          <w:szCs w:val="24"/>
+          <w:lang w:val="en-US" w:eastAsia="es-MX"/>
+        </w:rPr>
+        <w:t>JavaScript</w:t>
+      </w:r>
+    </w:p>
+    <w:p>
+      <w:pPr>
+        <w:tabs>
+          <w:tab w:val="left" w:pos="916"/>
+          <w:tab w:val="left" w:pos="1832"/>
+          <w:tab w:val="left" w:pos="2748"/>
+          <w:tab w:val="left" w:pos="3664"/>
+          <w:tab w:val="left" w:pos="4580"/>
+          <w:tab w:val="left" w:pos="5496"/>
+          <w:tab w:val="left" w:pos="6412"/>
+          <w:tab w:val="left" w:pos="7328"/>
+          <w:tab w:val="left" w:pos="8244"/>
+          <w:tab w:val="left" w:pos="9160"/>
+          <w:tab w:val="left" w:pos="10076"/>
+          <w:tab w:val="left" w:pos="10992"/>
+          <w:tab w:val="left" w:pos="11908"/>
+          <w:tab w:val="left" w:pos="12824"/>
+          <w:tab w:val="left" w:pos="13740"/>
+          <w:tab w:val="left" w:pos="14656"/>
+        </w:tabs>
+        <w:spacing w:before="0" w:after="0" w:line="240" w:lineRule="auto"/>
+        <w:rPr>
+          <w:rFonts w:ascii="Courier New" w:eastAsia="Times New Roman" w:hAnsi="Courier New" w:cs="Courier New"/>
+          <w:color w:val="DDDDDD"/>
+          <w:sz w:val="20"/>
+          <w:szCs w:val="20"/>
+          <w:shd w:val="clear" w:color="auto" w:fill="272822"/>
+          <w:lang w:val="en-US" w:eastAsia="es-MX"/>
+        </w:rPr>
+      </w:pPr>
+      <w:proofErr w:type="spellStart"/>
+      <w:proofErr w:type="gramStart"/>
+      <w:r>
+        <w:rPr>
+          <w:rFonts w:ascii="Courier New" w:eastAsia="Times New Roman" w:hAnsi="Courier New" w:cs="Courier New"/>
+          <w:b/>
+          <w:bCs/>
+          <w:color w:val="F92672"/>
+          <w:sz w:val="20"/>
+          <w:szCs w:val="20"/>
+          <w:shd w:val="clear" w:color="auto" w:fill="272822"/>
+          <w:lang w:val="en-US" w:eastAsia="es-MX"/>
+        </w:rPr>
+        <w:t>const</w:t>
+      </w:r>
+      <w:proofErr w:type="spellEnd"/>
+      <w:proofErr w:type="gramEnd"/>
+      <w:r>
+        <w:rPr>
+          <w:rFonts w:ascii="Courier New" w:eastAsia="Times New Roman" w:hAnsi="Courier New" w:cs="Courier New"/>
+          <w:color w:val="DDDDDD"/>
+          <w:sz w:val="20"/>
+          <w:szCs w:val="20"/>
+          <w:shd w:val="clear" w:color="auto" w:fill="272822"/>
+          <w:lang w:val="en-US" w:eastAsia="es-MX"/>
+        </w:rPr>
+        <w:t xml:space="preserve"> $element = </w:t>
+      </w:r>
+      <w:proofErr w:type="spellStart"/>
+      <w:r>
+        <w:rPr>
+          <w:rFonts w:ascii="Courier New" w:eastAsia="Times New Roman" w:hAnsi="Courier New" w:cs="Courier New"/>
+          <w:color w:val="A6E22E"/>
+          <w:sz w:val="20"/>
+          <w:szCs w:val="20"/>
+          <w:shd w:val="clear" w:color="auto" w:fill="272822"/>
+          <w:lang w:val="en-US" w:eastAsia="es-MX"/>
+        </w:rPr>
+        <w:t>document</w:t>
+      </w:r>
+      <w:r>
+        <w:rPr>
+          <w:rFonts w:ascii="Courier New" w:eastAsia="Times New Roman" w:hAnsi="Courier New" w:cs="Courier New"/>
+          <w:color w:val="DDDDDD"/>
+          <w:sz w:val="20"/>
+          <w:szCs w:val="20"/>
+          <w:shd w:val="clear" w:color="auto" w:fill="272822"/>
+          <w:lang w:val="en-US" w:eastAsia="es-MX"/>
+        </w:rPr>
+        <w:t>.getElementById</w:t>
+      </w:r>
+      <w:proofErr w:type="spellEnd"/>
+      <w:r>
+        <w:rPr>
+          <w:rFonts w:ascii="Courier New" w:eastAsia="Times New Roman" w:hAnsi="Courier New" w:cs="Courier New"/>
+          <w:color w:val="DDDDDD"/>
+          <w:sz w:val="20"/>
+          <w:szCs w:val="20"/>
+          <w:shd w:val="clear" w:color="auto" w:fill="272822"/>
+          <w:lang w:val="en-US" w:eastAsia="es-MX"/>
+        </w:rPr>
+        <w:t>(</w:t>
+      </w:r>
+      <w:r>
+        <w:rPr>
+          <w:rFonts w:ascii="Courier New" w:eastAsia="Times New Roman" w:hAnsi="Courier New" w:cs="Courier New"/>
+          <w:color w:val="A6E22E"/>
+          <w:sz w:val="20"/>
+          <w:szCs w:val="20"/>
+          <w:shd w:val="clear" w:color="auto" w:fill="272822"/>
+          <w:lang w:val="en-US" w:eastAsia="es-MX"/>
+        </w:rPr>
+        <w:t>"element"</w:t>
+      </w:r>
+      <w:r>
+        <w:rPr>
+          <w:rFonts w:ascii="Courier New" w:eastAsia="Times New Roman" w:hAnsi="Courier New" w:cs="Courier New"/>
+          <w:color w:val="DDDDDD"/>
+          <w:sz w:val="20"/>
+          <w:szCs w:val="20"/>
+          <w:shd w:val="clear" w:color="auto" w:fill="272822"/>
+          <w:lang w:val="en-US" w:eastAsia="es-MX"/>
+        </w:rPr>
+        <w:t>);</w:t>
+      </w:r>
+    </w:p>
+    <w:p>
+      <w:pPr>
+        <w:tabs>
+          <w:tab w:val="left" w:pos="916"/>
+          <w:tab w:val="left" w:pos="1832"/>
+          <w:tab w:val="left" w:pos="2748"/>
+          <w:tab w:val="left" w:pos="3664"/>
+          <w:tab w:val="left" w:pos="4580"/>
+          <w:tab w:val="left" w:pos="5496"/>
+          <w:tab w:val="left" w:pos="6412"/>
+          <w:tab w:val="left" w:pos="7328"/>
+          <w:tab w:val="left" w:pos="8244"/>
+          <w:tab w:val="left" w:pos="9160"/>
+          <w:tab w:val="left" w:pos="10076"/>
+          <w:tab w:val="left" w:pos="10992"/>
+          <w:tab w:val="left" w:pos="11908"/>
+          <w:tab w:val="left" w:pos="12824"/>
+          <w:tab w:val="left" w:pos="13740"/>
+          <w:tab w:val="left" w:pos="14656"/>
+        </w:tabs>
+        <w:spacing w:before="0" w:after="0" w:line="240" w:lineRule="auto"/>
+        <w:rPr>
+          <w:rFonts w:ascii="Courier New" w:eastAsia="Times New Roman" w:hAnsi="Courier New" w:cs="Courier New"/>
+          <w:color w:val="DDDDDD"/>
+          <w:sz w:val="20"/>
+          <w:szCs w:val="20"/>
+          <w:shd w:val="clear" w:color="auto" w:fill="272822"/>
+          <w:lang w:val="en-US" w:eastAsia="es-MX"/>
+        </w:rPr>
+      </w:pPr>
+      <w:r>
+        <w:rPr>
+          <w:rFonts w:ascii="Courier New" w:eastAsia="Times New Roman" w:hAnsi="Courier New" w:cs="Courier New"/>
+          <w:color w:val="DDDDDD"/>
+          <w:sz w:val="20"/>
+          <w:szCs w:val="20"/>
+          <w:shd w:val="clear" w:color="auto" w:fill="272822"/>
+          <w:lang w:val="en-US" w:eastAsia="es-MX"/>
+        </w:rPr>
+        <w:t>$</w:t>
+      </w:r>
+      <w:proofErr w:type="spellStart"/>
+      <w:proofErr w:type="gramStart"/>
+      <w:r>
+        <w:rPr>
+          <w:rFonts w:ascii="Courier New" w:eastAsia="Times New Roman" w:hAnsi="Courier New" w:cs="Courier New"/>
+          <w:color w:val="DDDDDD"/>
+          <w:sz w:val="20"/>
+          <w:szCs w:val="20"/>
+          <w:shd w:val="clear" w:color="auto" w:fill="272822"/>
+          <w:lang w:val="en-US" w:eastAsia="es-MX"/>
+        </w:rPr>
+        <w:t>element.addEventListener</w:t>
+      </w:r>
+      <w:proofErr w:type="spellEnd"/>
+      <w:r>
+        <w:rPr>
+          <w:rFonts w:ascii="Courier New" w:eastAsia="Times New Roman" w:hAnsi="Courier New" w:cs="Courier New"/>
+          <w:color w:val="DDDDDD"/>
+          <w:sz w:val="20"/>
+          <w:szCs w:val="20"/>
+          <w:shd w:val="clear" w:color="auto" w:fill="272822"/>
+          <w:lang w:val="en-US" w:eastAsia="es-MX"/>
+        </w:rPr>
+        <w:t>(</w:t>
+      </w:r>
+      <w:proofErr w:type="gramEnd"/>
+      <w:r>
+        <w:rPr>
+          <w:rFonts w:ascii="Courier New" w:eastAsia="Times New Roman" w:hAnsi="Courier New" w:cs="Courier New"/>
+          <w:color w:val="A6E22E"/>
+          <w:sz w:val="20"/>
+          <w:szCs w:val="20"/>
+          <w:shd w:val="clear" w:color="auto" w:fill="272822"/>
+          <w:lang w:val="en-US" w:eastAsia="es-MX"/>
+        </w:rPr>
+        <w:t>"click"</w:t>
+      </w:r>
+      <w:r>
+        <w:rPr>
+          <w:rFonts w:ascii="Courier New" w:eastAsia="Times New Roman" w:hAnsi="Courier New" w:cs="Courier New"/>
+          <w:color w:val="DDDDDD"/>
+          <w:sz w:val="20"/>
+          <w:szCs w:val="20"/>
+          <w:shd w:val="clear" w:color="auto" w:fill="272822"/>
+          <w:lang w:val="en-US" w:eastAsia="es-MX"/>
+        </w:rPr>
+        <w:t xml:space="preserve">, </w:t>
+      </w:r>
+      <w:r>
+        <w:rPr>
+          <w:rFonts w:ascii="Courier New" w:eastAsia="Times New Roman" w:hAnsi="Courier New" w:cs="Courier New"/>
+          <w:b/>
+          <w:bCs/>
+          <w:color w:val="F92672"/>
+          <w:sz w:val="20"/>
+          <w:szCs w:val="20"/>
+          <w:shd w:val="clear" w:color="auto" w:fill="272822"/>
+          <w:lang w:val="en-US" w:eastAsia="es-MX"/>
+        </w:rPr>
+        <w:t>function</w:t>
+      </w:r>
+      <w:r>
+        <w:rPr>
+          <w:rFonts w:ascii="Courier New" w:eastAsia="Times New Roman" w:hAnsi="Courier New" w:cs="Courier New"/>
+          <w:color w:val="DDDDDD"/>
+          <w:sz w:val="20"/>
+          <w:szCs w:val="20"/>
+          <w:shd w:val="clear" w:color="auto" w:fill="272822"/>
+          <w:lang w:val="en-US" w:eastAsia="es-MX"/>
+        </w:rPr>
+        <w:t>(event) {</w:t>
+      </w:r>
+    </w:p>
+    <w:p>
+      <w:pPr>
+        <w:tabs>
+          <w:tab w:val="left" w:pos="916"/>
+          <w:tab w:val="left" w:pos="1832"/>
+          <w:tab w:val="left" w:pos="2748"/>
+          <w:tab w:val="left" w:pos="3664"/>
+          <w:tab w:val="left" w:pos="4580"/>
+          <w:tab w:val="left" w:pos="5496"/>
+          <w:tab w:val="left" w:pos="6412"/>
+          <w:tab w:val="left" w:pos="7328"/>
+          <w:tab w:val="left" w:pos="8244"/>
+          <w:tab w:val="left" w:pos="9160"/>
+          <w:tab w:val="left" w:pos="10076"/>
+          <w:tab w:val="left" w:pos="10992"/>
+          <w:tab w:val="left" w:pos="11908"/>
+          <w:tab w:val="left" w:pos="12824"/>
+          <w:tab w:val="left" w:pos="13740"/>
+          <w:tab w:val="left" w:pos="14656"/>
+        </w:tabs>
+        <w:spacing w:before="0" w:after="0" w:line="240" w:lineRule="auto"/>
+        <w:rPr>
+          <w:rFonts w:ascii="Courier New" w:eastAsia="Times New Roman" w:hAnsi="Courier New" w:cs="Courier New"/>
+          <w:color w:val="DDDDDD"/>
+          <w:sz w:val="20"/>
+          <w:szCs w:val="20"/>
+          <w:shd w:val="clear" w:color="auto" w:fill="272822"/>
+          <w:lang w:val="en-US" w:eastAsia="es-MX"/>
+        </w:rPr>
+      </w:pPr>
+    </w:p>
+    <w:p>
+      <w:pPr>
+        <w:tabs>
+          <w:tab w:val="left" w:pos="916"/>
+          <w:tab w:val="left" w:pos="1832"/>
+          <w:tab w:val="left" w:pos="2748"/>
+          <w:tab w:val="left" w:pos="3664"/>
+          <w:tab w:val="left" w:pos="4580"/>
+          <w:tab w:val="left" w:pos="5496"/>
+          <w:tab w:val="left" w:pos="6412"/>
+          <w:tab w:val="left" w:pos="7328"/>
+          <w:tab w:val="left" w:pos="8244"/>
+          <w:tab w:val="left" w:pos="9160"/>
+          <w:tab w:val="left" w:pos="10076"/>
+          <w:tab w:val="left" w:pos="10992"/>
+          <w:tab w:val="left" w:pos="11908"/>
+          <w:tab w:val="left" w:pos="12824"/>
+          <w:tab w:val="left" w:pos="13740"/>
+          <w:tab w:val="left" w:pos="14656"/>
+        </w:tabs>
+        <w:spacing w:before="0" w:after="0" w:line="240" w:lineRule="auto"/>
+        <w:rPr>
+          <w:rFonts w:ascii="Courier New" w:eastAsia="Times New Roman" w:hAnsi="Courier New" w:cs="Courier New"/>
+          <w:color w:val="DDDDDD"/>
+          <w:sz w:val="20"/>
+          <w:szCs w:val="20"/>
+          <w:shd w:val="clear" w:color="auto" w:fill="272822"/>
+          <w:lang w:val="es-MX" w:eastAsia="es-MX"/>
+        </w:rPr>
+      </w:pPr>
+      <w:r>
+        <w:rPr>
+          <w:rFonts w:ascii="Courier New" w:eastAsia="Times New Roman" w:hAnsi="Courier New" w:cs="Courier New"/>
+          <w:color w:val="DDDDDD"/>
+          <w:sz w:val="20"/>
+          <w:szCs w:val="20"/>
+          <w:shd w:val="clear" w:color="auto" w:fill="272822"/>
+          <w:lang w:val="es-MX" w:eastAsia="es-MX"/>
+        </w:rPr>
+        <w:t>})</w:t>
+      </w:r>
+    </w:p>
+    <w:p>
+      <w:pPr>
+        <w:spacing w:before="0" w:after="0" w:line="240" w:lineRule="auto"/>
+        <w:rPr>
+          <w:rFonts w:ascii="Arial" w:eastAsia="Times New Roman" w:hAnsi="Arial" w:cs="Arial"/>
+          <w:color w:val="273B47"/>
+          <w:sz w:val="24"/>
+          <w:szCs w:val="24"/>
+          <w:lang w:val="es-MX" w:eastAsia="es-MX"/>
+        </w:rPr>
+      </w:pPr>
+      <w:r>
+        <w:rPr>
+          <w:rFonts w:ascii="Arial" w:eastAsia="Times New Roman" w:hAnsi="Arial" w:cs="Arial"/>
+          <w:b/>
+          <w:bCs/>
+          <w:color w:val="273B47"/>
+          <w:sz w:val="24"/>
+          <w:szCs w:val="24"/>
+          <w:lang w:val="es-MX" w:eastAsia="es-MX"/>
+        </w:rPr>
+        <w:t>Nota</w:t>
+      </w:r>
+      <w:r>
+        <w:rPr>
+          <w:rFonts w:ascii="Arial" w:eastAsia="Times New Roman" w:hAnsi="Arial" w:cs="Arial"/>
+          <w:color w:val="273B47"/>
+          <w:sz w:val="24"/>
+          <w:szCs w:val="24"/>
+          <w:lang w:val="es-MX" w:eastAsia="es-MX"/>
+        </w:rPr>
+        <w:t xml:space="preserve">: cuando se activa el evento </w:t>
+      </w:r>
+      <w:proofErr w:type="spellStart"/>
+      <w:r>
+        <w:rPr>
+          <w:rFonts w:ascii="Arial" w:eastAsia="Times New Roman" w:hAnsi="Arial" w:cs="Arial"/>
+          <w:color w:val="273B47"/>
+          <w:sz w:val="24"/>
+          <w:szCs w:val="24"/>
+          <w:lang w:val="es-MX" w:eastAsia="es-MX"/>
+        </w:rPr>
+        <w:t>submit</w:t>
+      </w:r>
+      <w:proofErr w:type="spellEnd"/>
+      <w:r>
+        <w:rPr>
+          <w:rFonts w:ascii="Arial" w:eastAsia="Times New Roman" w:hAnsi="Arial" w:cs="Arial"/>
+          <w:color w:val="273B47"/>
+          <w:sz w:val="24"/>
+          <w:szCs w:val="24"/>
+          <w:lang w:val="es-MX" w:eastAsia="es-MX"/>
+        </w:rPr>
+        <w:t>, el browser de refresca por defecto. Para evitar esto se usa </w:t>
+      </w:r>
+      <w:proofErr w:type="spellStart"/>
+      <w:proofErr w:type="gramStart"/>
+      <w:r>
+        <w:rPr>
+          <w:rFonts w:ascii="Courier New" w:eastAsia="Times New Roman" w:hAnsi="Courier New" w:cs="Courier New"/>
+          <w:color w:val="273B47"/>
+          <w:sz w:val="20"/>
+          <w:szCs w:val="20"/>
+          <w:lang w:val="es-MX" w:eastAsia="es-MX"/>
+        </w:rPr>
+        <w:t>event.preventDefault</w:t>
+      </w:r>
+      <w:proofErr w:type="spellEnd"/>
+      <w:r>
+        <w:rPr>
+          <w:rFonts w:ascii="Courier New" w:eastAsia="Times New Roman" w:hAnsi="Courier New" w:cs="Courier New"/>
+          <w:color w:val="273B47"/>
+          <w:sz w:val="20"/>
+          <w:szCs w:val="20"/>
+          <w:lang w:val="es-MX" w:eastAsia="es-MX"/>
+        </w:rPr>
+        <w:t>(</w:t>
+      </w:r>
+      <w:proofErr w:type="gramEnd"/>
+      <w:r>
+        <w:rPr>
+          <w:rFonts w:ascii="Courier New" w:eastAsia="Times New Roman" w:hAnsi="Courier New" w:cs="Courier New"/>
+          <w:color w:val="273B47"/>
+          <w:sz w:val="20"/>
+          <w:szCs w:val="20"/>
+          <w:lang w:val="es-MX" w:eastAsia="es-MX"/>
+        </w:rPr>
+        <w:t>)</w:t>
+      </w:r>
+      <w:r>
+        <w:rPr>
+          <w:rFonts w:ascii="Arial" w:eastAsia="Times New Roman" w:hAnsi="Arial" w:cs="Arial"/>
+          <w:color w:val="273B47"/>
+          <w:sz w:val="24"/>
+          <w:szCs w:val="24"/>
+          <w:lang w:val="es-MX" w:eastAsia="es-MX"/>
+        </w:rPr>
+        <w:t>.</w:t>
+      </w:r>
+    </w:p>
+    <w:p>
+      <w:pPr>
+        <w:spacing w:before="0" w:after="0" w:line="240" w:lineRule="auto"/>
+        <w:rPr>
+          <w:rFonts w:ascii="Arial" w:eastAsia="Times New Roman" w:hAnsi="Arial" w:cs="Arial"/>
+          <w:color w:val="273B47"/>
+          <w:sz w:val="24"/>
+          <w:szCs w:val="24"/>
+          <w:lang w:val="es-MX" w:eastAsia="es-MX"/>
+        </w:rPr>
+      </w:pPr>
+      <w:r>
+        <w:rPr>
+          <w:rFonts w:ascii="Arial" w:eastAsia="Times New Roman" w:hAnsi="Arial" w:cs="Arial"/>
+          <w:color w:val="273B47"/>
+          <w:sz w:val="24"/>
+          <w:szCs w:val="24"/>
+          <w:lang w:val="es-MX" w:eastAsia="es-MX"/>
+        </w:rPr>
+        <w:t>Para ver la lista de eventos:</w:t>
+      </w:r>
+      <w:r>
+        <w:rPr>
+          <w:rFonts w:ascii="Arial" w:eastAsia="Times New Roman" w:hAnsi="Arial" w:cs="Arial"/>
+          <w:color w:val="273B47"/>
+          <w:sz w:val="24"/>
+          <w:szCs w:val="24"/>
+          <w:lang w:val="es-MX" w:eastAsia="es-MX"/>
+        </w:rPr>
+        <w:br/>
+      </w:r>
+      <w:hyperlink r:id="rId11" w:tgtFrame="_blank" w:history="1">
+        <w:r>
+          <w:rPr>
+            <w:rFonts w:ascii="Arial" w:eastAsia="Times New Roman" w:hAnsi="Arial" w:cs="Arial"/>
+            <w:color w:val="0791E6"/>
+            <w:sz w:val="24"/>
+            <w:szCs w:val="24"/>
+            <w:lang w:val="es-MX" w:eastAsia="es-MX"/>
+          </w:rPr>
+          <w:t>http://developer.mozilla.org/en-US/docs/Web/Events</w:t>
+        </w:r>
+      </w:hyperlink>
+    </w:p>
+    <w:p>
+      <w:pPr>
+        <w:jc w:val="both"/>
+        <w:rPr>
+          <w:rFonts w:ascii="Arial" w:hAnsi="Arial" w:cs="Arial"/>
+          <w:sz w:val="20"/>
+          <w:lang w:val="es-MX"/>
+        </w:rPr>
+      </w:pPr>
       <w:bookmarkStart w:id="0" w:name="_GoBack"/>
       <w:bookmarkEnd w:id="0"/>
     </w:p>
     <w:sectPr>
-      <w:footerReference w:type="default" r:id="rId11"/>
+      <w:footerReference w:type="default" r:id="rId12"/>
       <w:pgSz w:w="11907" w:h="16839" w:code="9"/>
       <w:pgMar w:top="1440" w:right="1440" w:bottom="1440" w:left="1440" w:header="720" w:footer="720" w:gutter="0"/>
       <w:cols w:space="720"/>
@@ -5783,6 +6754,49 @@
     <w:basedOn w:val="Fuentedeprrafopredeter"/>
     <w:rsid w:val="00361733"/>
   </w:style>
+  <w:style w:type="character" w:styleId="Textoennegrita">
+    <w:name w:val="Strong"/>
+    <w:basedOn w:val="Fuentedeprrafopredeter"/>
+    <w:uiPriority w:val="22"/>
+    <w:qFormat/>
+    <w:rsid w:val="00FC2C0F"/>
+    <w:rPr>
+      <w:b/>
+      <w:bCs/>
+    </w:rPr>
+  </w:style>
+  <w:style w:type="character" w:customStyle="1" w:styleId="hljs-function">
+    <w:name w:val="hljs-function"/>
+    <w:basedOn w:val="Fuentedeprrafopredeter"/>
+    <w:rsid w:val="00FC2C0F"/>
+  </w:style>
+  <w:style w:type="character" w:customStyle="1" w:styleId="hljs-keyword">
+    <w:name w:val="hljs-keyword"/>
+    <w:basedOn w:val="Fuentedeprrafopredeter"/>
+    <w:rsid w:val="00FC2C0F"/>
+  </w:style>
+  <w:style w:type="character" w:customStyle="1" w:styleId="hljs-params">
+    <w:name w:val="hljs-params"/>
+    <w:basedOn w:val="Fuentedeprrafopredeter"/>
+    <w:rsid w:val="00FC2C0F"/>
+  </w:style>
+  <w:style w:type="character" w:customStyle="1" w:styleId="hljs-builtin">
+    <w:name w:val="hljs-built_in"/>
+    <w:basedOn w:val="Fuentedeprrafopredeter"/>
+    <w:rsid w:val="00FC2C0F"/>
+  </w:style>
+  <w:style w:type="character" w:styleId="Hipervnculo">
+    <w:name w:val="Hyperlink"/>
+    <w:basedOn w:val="Fuentedeprrafopredeter"/>
+    <w:uiPriority w:val="99"/>
+    <w:semiHidden/>
+    <w:unhideWhenUsed/>
+    <w:rsid w:val="00FC2C0F"/>
+    <w:rPr>
+      <w:color w:val="0000FF"/>
+      <w:u w:val="single"/>
+    </w:rPr>
+  </w:style>
 </w:styles>
 </file>
 
@@ -6049,6 +7063,141 @@
 </file>
 
 <file path=customXml/item1.xml><?xml version="1.0" encoding="utf-8"?>
+<p:properties xmlns:p="http://schemas.microsoft.com/office/2006/metadata/properties" xmlns:xsi="http://www.w3.org/2001/XMLSchema-instance" xmlns:pc="http://schemas.microsoft.com/office/infopath/2007/PartnerControls">
+  <documentManagement>
+    <APDescription xmlns="4873beb7-5857-4685-be1f-d57550cc96cc" xsi:nil="true"/>
+    <AssetExpire xmlns="4873beb7-5857-4685-be1f-d57550cc96cc">2029-01-01T08:00:00+00:00</AssetExpire>
+    <CampaignTagsTaxHTField0 xmlns="4873beb7-5857-4685-be1f-d57550cc96cc">
+      <Terms xmlns="http://schemas.microsoft.com/office/infopath/2007/PartnerControls"/>
+    </CampaignTagsTaxHTField0>
+    <IntlLangReviewDate xmlns="4873beb7-5857-4685-be1f-d57550cc96cc" xsi:nil="true"/>
+    <TPFriendlyName xmlns="4873beb7-5857-4685-be1f-d57550cc96cc" xsi:nil="true"/>
+    <IntlLangReview xmlns="4873beb7-5857-4685-be1f-d57550cc96cc">false</IntlLangReview>
+    <LocLastLocAttemptVersionLookup xmlns="4873beb7-5857-4685-be1f-d57550cc96cc">864570</LocLastLocAttemptVersionLookup>
+    <PolicheckWords xmlns="4873beb7-5857-4685-be1f-d57550cc96cc" xsi:nil="true"/>
+    <SubmitterId xmlns="4873beb7-5857-4685-be1f-d57550cc96cc" xsi:nil="true"/>
+    <AcquiredFrom xmlns="4873beb7-5857-4685-be1f-d57550cc96cc">Internal MS</AcquiredFrom>
+    <EditorialStatus xmlns="4873beb7-5857-4685-be1f-d57550cc96cc">Complete</EditorialStatus>
+    <Markets xmlns="4873beb7-5857-4685-be1f-d57550cc96cc"/>
+    <OriginAsset xmlns="4873beb7-5857-4685-be1f-d57550cc96cc" xsi:nil="true"/>
+    <AssetStart xmlns="4873beb7-5857-4685-be1f-d57550cc96cc">2012-11-01T04:53:00+00:00</AssetStart>
+    <FriendlyTitle xmlns="4873beb7-5857-4685-be1f-d57550cc96cc" xsi:nil="true"/>
+    <MarketSpecific xmlns="4873beb7-5857-4685-be1f-d57550cc96cc">false</MarketSpecific>
+    <TPNamespace xmlns="4873beb7-5857-4685-be1f-d57550cc96cc" xsi:nil="true"/>
+    <PublishStatusLookup xmlns="4873beb7-5857-4685-be1f-d57550cc96cc">
+      <Value>1655138</Value>
+    </PublishStatusLookup>
+    <APAuthor xmlns="4873beb7-5857-4685-be1f-d57550cc96cc">
+      <UserInfo>
+        <DisplayName>MIDDLEEAST\v-keerth</DisplayName>
+        <AccountId>2799</AccountId>
+        <AccountType/>
+      </UserInfo>
+    </APAuthor>
+    <TPCommandLine xmlns="4873beb7-5857-4685-be1f-d57550cc96cc" xsi:nil="true"/>
+    <IntlLangReviewer xmlns="4873beb7-5857-4685-be1f-d57550cc96cc" xsi:nil="true"/>
+    <OpenTemplate xmlns="4873beb7-5857-4685-be1f-d57550cc96cc">true</OpenTemplate>
+    <CSXSubmissionDate xmlns="4873beb7-5857-4685-be1f-d57550cc96cc" xsi:nil="true"/>
+    <TaxCatchAll xmlns="4873beb7-5857-4685-be1f-d57550cc96cc"/>
+    <Manager xmlns="4873beb7-5857-4685-be1f-d57550cc96cc" xsi:nil="true"/>
+    <NumericId xmlns="4873beb7-5857-4685-be1f-d57550cc96cc" xsi:nil="true"/>
+    <ParentAssetId xmlns="4873beb7-5857-4685-be1f-d57550cc96cc" xsi:nil="true"/>
+    <OriginalSourceMarket xmlns="4873beb7-5857-4685-be1f-d57550cc96cc" xsi:nil="true"/>
+    <ApprovalStatus xmlns="4873beb7-5857-4685-be1f-d57550cc96cc">InProgress</ApprovalStatus>
+    <TPComponent xmlns="4873beb7-5857-4685-be1f-d57550cc96cc" xsi:nil="true"/>
+    <EditorialTags xmlns="4873beb7-5857-4685-be1f-d57550cc96cc" xsi:nil="true"/>
+    <TPExecutable xmlns="4873beb7-5857-4685-be1f-d57550cc96cc" xsi:nil="true"/>
+    <TPLaunchHelpLink xmlns="4873beb7-5857-4685-be1f-d57550cc96cc" xsi:nil="true"/>
+    <LocComments xmlns="4873beb7-5857-4685-be1f-d57550cc96cc" xsi:nil="true"/>
+    <LocRecommendedHandoff xmlns="4873beb7-5857-4685-be1f-d57550cc96cc" xsi:nil="true"/>
+    <SourceTitle xmlns="4873beb7-5857-4685-be1f-d57550cc96cc" xsi:nil="true"/>
+    <CSXUpdate xmlns="4873beb7-5857-4685-be1f-d57550cc96cc">false</CSXUpdate>
+    <IntlLocPriority xmlns="4873beb7-5857-4685-be1f-d57550cc96cc" xsi:nil="true"/>
+    <UAProjectedTotalWords xmlns="4873beb7-5857-4685-be1f-d57550cc96cc" xsi:nil="true"/>
+    <AssetType xmlns="4873beb7-5857-4685-be1f-d57550cc96cc">TP</AssetType>
+    <MachineTranslated xmlns="4873beb7-5857-4685-be1f-d57550cc96cc">false</MachineTranslated>
+    <OutputCachingOn xmlns="4873beb7-5857-4685-be1f-d57550cc96cc">false</OutputCachingOn>
+    <TemplateStatus xmlns="4873beb7-5857-4685-be1f-d57550cc96cc">Complete</TemplateStatus>
+    <IsSearchable xmlns="4873beb7-5857-4685-be1f-d57550cc96cc">true</IsSearchable>
+    <ContentItem xmlns="4873beb7-5857-4685-be1f-d57550cc96cc" xsi:nil="true"/>
+    <HandoffToMSDN xmlns="4873beb7-5857-4685-be1f-d57550cc96cc" xsi:nil="true"/>
+    <ShowIn xmlns="4873beb7-5857-4685-be1f-d57550cc96cc">Show everywhere</ShowIn>
+    <ThumbnailAssetId xmlns="4873beb7-5857-4685-be1f-d57550cc96cc" xsi:nil="true"/>
+    <UALocComments xmlns="4873beb7-5857-4685-be1f-d57550cc96cc" xsi:nil="true"/>
+    <UALocRecommendation xmlns="4873beb7-5857-4685-be1f-d57550cc96cc">Localize</UALocRecommendation>
+    <LastModifiedDateTime xmlns="4873beb7-5857-4685-be1f-d57550cc96cc" xsi:nil="true"/>
+    <LegacyData xmlns="4873beb7-5857-4685-be1f-d57550cc96cc" xsi:nil="true"/>
+    <LocManualTestRequired xmlns="4873beb7-5857-4685-be1f-d57550cc96cc">false</LocManualTestRequired>
+    <LocMarketGroupTiers2 xmlns="4873beb7-5857-4685-be1f-d57550cc96cc" xsi:nil="true"/>
+    <ClipArtFilename xmlns="4873beb7-5857-4685-be1f-d57550cc96cc" xsi:nil="true"/>
+    <TPApplication xmlns="4873beb7-5857-4685-be1f-d57550cc96cc" xsi:nil="true"/>
+    <CSXHash xmlns="4873beb7-5857-4685-be1f-d57550cc96cc" xsi:nil="true"/>
+    <DirectSourceMarket xmlns="4873beb7-5857-4685-be1f-d57550cc96cc" xsi:nil="true"/>
+    <PrimaryImageGen xmlns="4873beb7-5857-4685-be1f-d57550cc96cc">true</PrimaryImageGen>
+    <PlannedPubDate xmlns="4873beb7-5857-4685-be1f-d57550cc96cc" xsi:nil="true"/>
+    <CSXSubmissionMarket xmlns="4873beb7-5857-4685-be1f-d57550cc96cc" xsi:nil="true"/>
+    <Downloads xmlns="4873beb7-5857-4685-be1f-d57550cc96cc">0</Downloads>
+    <ArtSampleDocs xmlns="4873beb7-5857-4685-be1f-d57550cc96cc" xsi:nil="true"/>
+    <TrustLevel xmlns="4873beb7-5857-4685-be1f-d57550cc96cc">1 Microsoft Managed Content</TrustLevel>
+    <BlockPublish xmlns="4873beb7-5857-4685-be1f-d57550cc96cc">false</BlockPublish>
+    <TPLaunchHelpLinkType xmlns="4873beb7-5857-4685-be1f-d57550cc96cc">Template</TPLaunchHelpLinkType>
+    <LocalizationTagsTaxHTField0 xmlns="4873beb7-5857-4685-be1f-d57550cc96cc">
+      <Terms xmlns="http://schemas.microsoft.com/office/infopath/2007/PartnerControls"/>
+    </LocalizationTagsTaxHTField0>
+    <BusinessGroup xmlns="4873beb7-5857-4685-be1f-d57550cc96cc" xsi:nil="true"/>
+    <Providers xmlns="4873beb7-5857-4685-be1f-d57550cc96cc" xsi:nil="true"/>
+    <TemplateTemplateType xmlns="4873beb7-5857-4685-be1f-d57550cc96cc">Word Document Template</TemplateTemplateType>
+    <TimesCloned xmlns="4873beb7-5857-4685-be1f-d57550cc96cc" xsi:nil="true"/>
+    <TPAppVersion xmlns="4873beb7-5857-4685-be1f-d57550cc96cc" xsi:nil="true"/>
+    <VoteCount xmlns="4873beb7-5857-4685-be1f-d57550cc96cc" xsi:nil="true"/>
+    <AverageRating xmlns="4873beb7-5857-4685-be1f-d57550cc96cc" xsi:nil="true"/>
+    <FeatureTagsTaxHTField0 xmlns="4873beb7-5857-4685-be1f-d57550cc96cc">
+      <Terms xmlns="http://schemas.microsoft.com/office/infopath/2007/PartnerControls"/>
+    </FeatureTagsTaxHTField0>
+    <Provider xmlns="4873beb7-5857-4685-be1f-d57550cc96cc" xsi:nil="true"/>
+    <UACurrentWords xmlns="4873beb7-5857-4685-be1f-d57550cc96cc" xsi:nil="true"/>
+    <AssetId xmlns="4873beb7-5857-4685-be1f-d57550cc96cc">TP103749966</AssetId>
+    <TPClientViewer xmlns="4873beb7-5857-4685-be1f-d57550cc96cc" xsi:nil="true"/>
+    <DSATActionTaken xmlns="4873beb7-5857-4685-be1f-d57550cc96cc" xsi:nil="true"/>
+    <APEditor xmlns="4873beb7-5857-4685-be1f-d57550cc96cc">
+      <UserInfo>
+        <DisplayName/>
+        <AccountId xsi:nil="true"/>
+        <AccountType/>
+      </UserInfo>
+    </APEditor>
+    <TPInstallLocation xmlns="4873beb7-5857-4685-be1f-d57550cc96cc" xsi:nil="true"/>
+    <OOCacheId xmlns="4873beb7-5857-4685-be1f-d57550cc96cc" xsi:nil="true"/>
+    <IsDeleted xmlns="4873beb7-5857-4685-be1f-d57550cc96cc">false</IsDeleted>
+    <PublishTargets xmlns="4873beb7-5857-4685-be1f-d57550cc96cc">OfficeOnlineVNext</PublishTargets>
+    <ApprovalLog xmlns="4873beb7-5857-4685-be1f-d57550cc96cc" xsi:nil="true"/>
+    <BugNumber xmlns="4873beb7-5857-4685-be1f-d57550cc96cc" xsi:nil="true"/>
+    <CrawlForDependencies xmlns="4873beb7-5857-4685-be1f-d57550cc96cc">false</CrawlForDependencies>
+    <InternalTagsTaxHTField0 xmlns="4873beb7-5857-4685-be1f-d57550cc96cc">
+      <Terms xmlns="http://schemas.microsoft.com/office/infopath/2007/PartnerControls"/>
+    </InternalTagsTaxHTField0>
+    <LastHandOff xmlns="4873beb7-5857-4685-be1f-d57550cc96cc" xsi:nil="true"/>
+    <Milestone xmlns="4873beb7-5857-4685-be1f-d57550cc96cc" xsi:nil="true"/>
+    <OriginalRelease xmlns="4873beb7-5857-4685-be1f-d57550cc96cc">15</OriginalRelease>
+    <RecommendationsModifier xmlns="4873beb7-5857-4685-be1f-d57550cc96cc" xsi:nil="true"/>
+    <ScenarioTagsTaxHTField0 xmlns="4873beb7-5857-4685-be1f-d57550cc96cc">
+      <Terms xmlns="http://schemas.microsoft.com/office/infopath/2007/PartnerControls"/>
+    </ScenarioTagsTaxHTField0>
+    <UANotes xmlns="4873beb7-5857-4685-be1f-d57550cc96cc" xsi:nil="true"/>
+  </documentManagement>
+</p:properties>
+</file>
+
+<file path=customXml/item2.xml><?xml version="1.0" encoding="utf-8"?>
+<?mso-contentType ?>
+<FormTemplates xmlns="http://schemas.microsoft.com/sharepoint/v3/contenttype/forms">
+  <Display>DocumentLibraryForm</Display>
+  <Edit>AssetEditForm</Edit>
+  <New>DocumentLibraryForm</New>
+</FormTemplates>
+</file>
+
+<file path=customXml/item3.xml><?xml version="1.0" encoding="utf-8"?>
 <ct:contentTypeSchema xmlns:ct="http://schemas.microsoft.com/office/2006/metadata/contentType" xmlns:ma="http://schemas.microsoft.com/office/2006/metadata/properties/metaAttributes" ct:_="" ma:_="" ma:contentTypeName="TemplateFile" ma:contentTypeID="0x0101006EDDDB5EE6D98C44930B742096920B300400F5B6D36B3EF94B4E9A635CDF2A18F5B8" ma:contentTypeVersion="72" ma:contentTypeDescription="Create a new document." ma:contentTypeScope="" ma:versionID="a23e56308344d904b51738559c3d67c9">
   <xsd:schema xmlns:xsd="http://www.w3.org/2001/XMLSchema" xmlns:xs="http://www.w3.org/2001/XMLSchema" xmlns:p="http://schemas.microsoft.com/office/2006/metadata/properties" xmlns:ns2="4873beb7-5857-4685-be1f-d57550cc96cc" targetNamespace="http://schemas.microsoft.com/office/2006/metadata/properties" ma:root="true" ma:fieldsID="cd0908cc4600e77bf5da051303e00c8d" ns2:_="">
     <xsd:import namespace="4873beb7-5857-4685-be1f-d57550cc96cc"/>
@@ -7088,141 +8237,6 @@
 </ct:contentTypeSchema>
 </file>
 
-<file path=customXml/item2.xml><?xml version="1.0" encoding="utf-8"?>
-<?mso-contentType ?>
-<FormTemplates xmlns="http://schemas.microsoft.com/sharepoint/v3/contenttype/forms">
-  <Display>DocumentLibraryForm</Display>
-  <Edit>AssetEditForm</Edit>
-  <New>DocumentLibraryForm</New>
-</FormTemplates>
-</file>
-
-<file path=customXml/item3.xml><?xml version="1.0" encoding="utf-8"?>
-<p:properties xmlns:p="http://schemas.microsoft.com/office/2006/metadata/properties" xmlns:xsi="http://www.w3.org/2001/XMLSchema-instance" xmlns:pc="http://schemas.microsoft.com/office/infopath/2007/PartnerControls">
-  <documentManagement>
-    <APDescription xmlns="4873beb7-5857-4685-be1f-d57550cc96cc" xsi:nil="true"/>
-    <AssetExpire xmlns="4873beb7-5857-4685-be1f-d57550cc96cc">2029-01-01T08:00:00+00:00</AssetExpire>
-    <CampaignTagsTaxHTField0 xmlns="4873beb7-5857-4685-be1f-d57550cc96cc">
-      <Terms xmlns="http://schemas.microsoft.com/office/infopath/2007/PartnerControls"/>
-    </CampaignTagsTaxHTField0>
-    <IntlLangReviewDate xmlns="4873beb7-5857-4685-be1f-d57550cc96cc" xsi:nil="true"/>
-    <TPFriendlyName xmlns="4873beb7-5857-4685-be1f-d57550cc96cc" xsi:nil="true"/>
-    <IntlLangReview xmlns="4873beb7-5857-4685-be1f-d57550cc96cc">false</IntlLangReview>
-    <LocLastLocAttemptVersionLookup xmlns="4873beb7-5857-4685-be1f-d57550cc96cc">864570</LocLastLocAttemptVersionLookup>
-    <PolicheckWords xmlns="4873beb7-5857-4685-be1f-d57550cc96cc" xsi:nil="true"/>
-    <SubmitterId xmlns="4873beb7-5857-4685-be1f-d57550cc96cc" xsi:nil="true"/>
-    <AcquiredFrom xmlns="4873beb7-5857-4685-be1f-d57550cc96cc">Internal MS</AcquiredFrom>
-    <EditorialStatus xmlns="4873beb7-5857-4685-be1f-d57550cc96cc">Complete</EditorialStatus>
-    <Markets xmlns="4873beb7-5857-4685-be1f-d57550cc96cc"/>
-    <OriginAsset xmlns="4873beb7-5857-4685-be1f-d57550cc96cc" xsi:nil="true"/>
-    <AssetStart xmlns="4873beb7-5857-4685-be1f-d57550cc96cc">2012-11-01T04:53:00+00:00</AssetStart>
-    <FriendlyTitle xmlns="4873beb7-5857-4685-be1f-d57550cc96cc" xsi:nil="true"/>
-    <MarketSpecific xmlns="4873beb7-5857-4685-be1f-d57550cc96cc">false</MarketSpecific>
-    <TPNamespace xmlns="4873beb7-5857-4685-be1f-d57550cc96cc" xsi:nil="true"/>
-    <PublishStatusLookup xmlns="4873beb7-5857-4685-be1f-d57550cc96cc">
-      <Value>1655138</Value>
-    </PublishStatusLookup>
-    <APAuthor xmlns="4873beb7-5857-4685-be1f-d57550cc96cc">
-      <UserInfo>
-        <DisplayName>MIDDLEEAST\v-keerth</DisplayName>
-        <AccountId>2799</AccountId>
-        <AccountType/>
-      </UserInfo>
-    </APAuthor>
-    <TPCommandLine xmlns="4873beb7-5857-4685-be1f-d57550cc96cc" xsi:nil="true"/>
-    <IntlLangReviewer xmlns="4873beb7-5857-4685-be1f-d57550cc96cc" xsi:nil="true"/>
-    <OpenTemplate xmlns="4873beb7-5857-4685-be1f-d57550cc96cc">true</OpenTemplate>
-    <CSXSubmissionDate xmlns="4873beb7-5857-4685-be1f-d57550cc96cc" xsi:nil="true"/>
-    <TaxCatchAll xmlns="4873beb7-5857-4685-be1f-d57550cc96cc"/>
-    <Manager xmlns="4873beb7-5857-4685-be1f-d57550cc96cc" xsi:nil="true"/>
-    <NumericId xmlns="4873beb7-5857-4685-be1f-d57550cc96cc" xsi:nil="true"/>
-    <ParentAssetId xmlns="4873beb7-5857-4685-be1f-d57550cc96cc" xsi:nil="true"/>
-    <OriginalSourceMarket xmlns="4873beb7-5857-4685-be1f-d57550cc96cc" xsi:nil="true"/>
-    <ApprovalStatus xmlns="4873beb7-5857-4685-be1f-d57550cc96cc">InProgress</ApprovalStatus>
-    <TPComponent xmlns="4873beb7-5857-4685-be1f-d57550cc96cc" xsi:nil="true"/>
-    <EditorialTags xmlns="4873beb7-5857-4685-be1f-d57550cc96cc" xsi:nil="true"/>
-    <TPExecutable xmlns="4873beb7-5857-4685-be1f-d57550cc96cc" xsi:nil="true"/>
-    <TPLaunchHelpLink xmlns="4873beb7-5857-4685-be1f-d57550cc96cc" xsi:nil="true"/>
-    <LocComments xmlns="4873beb7-5857-4685-be1f-d57550cc96cc" xsi:nil="true"/>
-    <LocRecommendedHandoff xmlns="4873beb7-5857-4685-be1f-d57550cc96cc" xsi:nil="true"/>
-    <SourceTitle xmlns="4873beb7-5857-4685-be1f-d57550cc96cc" xsi:nil="true"/>
-    <CSXUpdate xmlns="4873beb7-5857-4685-be1f-d57550cc96cc">false</CSXUpdate>
-    <IntlLocPriority xmlns="4873beb7-5857-4685-be1f-d57550cc96cc" xsi:nil="true"/>
-    <UAProjectedTotalWords xmlns="4873beb7-5857-4685-be1f-d57550cc96cc" xsi:nil="true"/>
-    <AssetType xmlns="4873beb7-5857-4685-be1f-d57550cc96cc">TP</AssetType>
-    <MachineTranslated xmlns="4873beb7-5857-4685-be1f-d57550cc96cc">false</MachineTranslated>
-    <OutputCachingOn xmlns="4873beb7-5857-4685-be1f-d57550cc96cc">false</OutputCachingOn>
-    <TemplateStatus xmlns="4873beb7-5857-4685-be1f-d57550cc96cc">Complete</TemplateStatus>
-    <IsSearchable xmlns="4873beb7-5857-4685-be1f-d57550cc96cc">true</IsSearchable>
-    <ContentItem xmlns="4873beb7-5857-4685-be1f-d57550cc96cc" xsi:nil="true"/>
-    <HandoffToMSDN xmlns="4873beb7-5857-4685-be1f-d57550cc96cc" xsi:nil="true"/>
-    <ShowIn xmlns="4873beb7-5857-4685-be1f-d57550cc96cc">Show everywhere</ShowIn>
-    <ThumbnailAssetId xmlns="4873beb7-5857-4685-be1f-d57550cc96cc" xsi:nil="true"/>
-    <UALocComments xmlns="4873beb7-5857-4685-be1f-d57550cc96cc" xsi:nil="true"/>
-    <UALocRecommendation xmlns="4873beb7-5857-4685-be1f-d57550cc96cc">Localize</UALocRecommendation>
-    <LastModifiedDateTime xmlns="4873beb7-5857-4685-be1f-d57550cc96cc" xsi:nil="true"/>
-    <LegacyData xmlns="4873beb7-5857-4685-be1f-d57550cc96cc" xsi:nil="true"/>
-    <LocManualTestRequired xmlns="4873beb7-5857-4685-be1f-d57550cc96cc">false</LocManualTestRequired>
-    <LocMarketGroupTiers2 xmlns="4873beb7-5857-4685-be1f-d57550cc96cc" xsi:nil="true"/>
-    <ClipArtFilename xmlns="4873beb7-5857-4685-be1f-d57550cc96cc" xsi:nil="true"/>
-    <TPApplication xmlns="4873beb7-5857-4685-be1f-d57550cc96cc" xsi:nil="true"/>
-    <CSXHash xmlns="4873beb7-5857-4685-be1f-d57550cc96cc" xsi:nil="true"/>
-    <DirectSourceMarket xmlns="4873beb7-5857-4685-be1f-d57550cc96cc" xsi:nil="true"/>
-    <PrimaryImageGen xmlns="4873beb7-5857-4685-be1f-d57550cc96cc">true</PrimaryImageGen>
-    <PlannedPubDate xmlns="4873beb7-5857-4685-be1f-d57550cc96cc" xsi:nil="true"/>
-    <CSXSubmissionMarket xmlns="4873beb7-5857-4685-be1f-d57550cc96cc" xsi:nil="true"/>
-    <Downloads xmlns="4873beb7-5857-4685-be1f-d57550cc96cc">0</Downloads>
-    <ArtSampleDocs xmlns="4873beb7-5857-4685-be1f-d57550cc96cc" xsi:nil="true"/>
-    <TrustLevel xmlns="4873beb7-5857-4685-be1f-d57550cc96cc">1 Microsoft Managed Content</TrustLevel>
-    <BlockPublish xmlns="4873beb7-5857-4685-be1f-d57550cc96cc">false</BlockPublish>
-    <TPLaunchHelpLinkType xmlns="4873beb7-5857-4685-be1f-d57550cc96cc">Template</TPLaunchHelpLinkType>
-    <LocalizationTagsTaxHTField0 xmlns="4873beb7-5857-4685-be1f-d57550cc96cc">
-      <Terms xmlns="http://schemas.microsoft.com/office/infopath/2007/PartnerControls"/>
-    </LocalizationTagsTaxHTField0>
-    <BusinessGroup xmlns="4873beb7-5857-4685-be1f-d57550cc96cc" xsi:nil="true"/>
-    <Providers xmlns="4873beb7-5857-4685-be1f-d57550cc96cc" xsi:nil="true"/>
-    <TemplateTemplateType xmlns="4873beb7-5857-4685-be1f-d57550cc96cc">Word Document Template</TemplateTemplateType>
-    <TimesCloned xmlns="4873beb7-5857-4685-be1f-d57550cc96cc" xsi:nil="true"/>
-    <TPAppVersion xmlns="4873beb7-5857-4685-be1f-d57550cc96cc" xsi:nil="true"/>
-    <VoteCount xmlns="4873beb7-5857-4685-be1f-d57550cc96cc" xsi:nil="true"/>
-    <AverageRating xmlns="4873beb7-5857-4685-be1f-d57550cc96cc" xsi:nil="true"/>
-    <FeatureTagsTaxHTField0 xmlns="4873beb7-5857-4685-be1f-d57550cc96cc">
-      <Terms xmlns="http://schemas.microsoft.com/office/infopath/2007/PartnerControls"/>
-    </FeatureTagsTaxHTField0>
-    <Provider xmlns="4873beb7-5857-4685-be1f-d57550cc96cc" xsi:nil="true"/>
-    <UACurrentWords xmlns="4873beb7-5857-4685-be1f-d57550cc96cc" xsi:nil="true"/>
-    <AssetId xmlns="4873beb7-5857-4685-be1f-d57550cc96cc">TP103749966</AssetId>
-    <TPClientViewer xmlns="4873beb7-5857-4685-be1f-d57550cc96cc" xsi:nil="true"/>
-    <DSATActionTaken xmlns="4873beb7-5857-4685-be1f-d57550cc96cc" xsi:nil="true"/>
-    <APEditor xmlns="4873beb7-5857-4685-be1f-d57550cc96cc">
-      <UserInfo>
-        <DisplayName/>
-        <AccountId xsi:nil="true"/>
-        <AccountType/>
-      </UserInfo>
-    </APEditor>
-    <TPInstallLocation xmlns="4873beb7-5857-4685-be1f-d57550cc96cc" xsi:nil="true"/>
-    <OOCacheId xmlns="4873beb7-5857-4685-be1f-d57550cc96cc" xsi:nil="true"/>
-    <IsDeleted xmlns="4873beb7-5857-4685-be1f-d57550cc96cc">false</IsDeleted>
-    <PublishTargets xmlns="4873beb7-5857-4685-be1f-d57550cc96cc">OfficeOnlineVNext</PublishTargets>
-    <ApprovalLog xmlns="4873beb7-5857-4685-be1f-d57550cc96cc" xsi:nil="true"/>
-    <BugNumber xmlns="4873beb7-5857-4685-be1f-d57550cc96cc" xsi:nil="true"/>
-    <CrawlForDependencies xmlns="4873beb7-5857-4685-be1f-d57550cc96cc">false</CrawlForDependencies>
-    <InternalTagsTaxHTField0 xmlns="4873beb7-5857-4685-be1f-d57550cc96cc">
-      <Terms xmlns="http://schemas.microsoft.com/office/infopath/2007/PartnerControls"/>
-    </InternalTagsTaxHTField0>
-    <LastHandOff xmlns="4873beb7-5857-4685-be1f-d57550cc96cc" xsi:nil="true"/>
-    <Milestone xmlns="4873beb7-5857-4685-be1f-d57550cc96cc" xsi:nil="true"/>
-    <OriginalRelease xmlns="4873beb7-5857-4685-be1f-d57550cc96cc">15</OriginalRelease>
-    <RecommendationsModifier xmlns="4873beb7-5857-4685-be1f-d57550cc96cc" xsi:nil="true"/>
-    <ScenarioTagsTaxHTField0 xmlns="4873beb7-5857-4685-be1f-d57550cc96cc">
-      <Terms xmlns="http://schemas.microsoft.com/office/infopath/2007/PartnerControls"/>
-    </ScenarioTagsTaxHTField0>
-    <UANotes xmlns="4873beb7-5857-4685-be1f-d57550cc96cc" xsi:nil="true"/>
-  </documentManagement>
-</p:properties>
-</file>
-
 <file path=customXml/item4.xml><?xml version="1.0" encoding="utf-8"?>
 <b:Sources xmlns:b="http://schemas.openxmlformats.org/officeDocument/2006/bibliography" SelectedStyle="\APA.XSL" StyleName="APA">
   <b:Source>
@@ -7277,6 +8291,24 @@
 </file>
 
 <file path=customXml/itemProps1.xml><?xml version="1.0" encoding="utf-8"?>
+<ds:datastoreItem xmlns:ds="http://schemas.openxmlformats.org/officeDocument/2006/customXml" ds:itemID="{83AE4ADC-D632-40A7-A0C1-0481BB069C4F}">
+  <ds:schemaRefs>
+    <ds:schemaRef ds:uri="http://schemas.microsoft.com/office/2006/metadata/properties"/>
+    <ds:schemaRef ds:uri="http://schemas.microsoft.com/office/infopath/2007/PartnerControls"/>
+    <ds:schemaRef ds:uri="4873beb7-5857-4685-be1f-d57550cc96cc"/>
+  </ds:schemaRefs>
+</ds:datastoreItem>
+</file>
+
+<file path=customXml/itemProps2.xml><?xml version="1.0" encoding="utf-8"?>
+<ds:datastoreItem xmlns:ds="http://schemas.openxmlformats.org/officeDocument/2006/customXml" ds:itemID="{FF740C13-C6A2-43D3-86C5-4CBB969C2CB1}">
+  <ds:schemaRefs>
+    <ds:schemaRef ds:uri="http://schemas.microsoft.com/sharepoint/v3/contenttype/forms"/>
+  </ds:schemaRefs>
+</ds:datastoreItem>
+</file>
+
+<file path=customXml/itemProps3.xml><?xml version="1.0" encoding="utf-8"?>
 <ds:datastoreItem xmlns:ds="http://schemas.openxmlformats.org/officeDocument/2006/customXml" ds:itemID="{88FF2527-3592-4DBF-9FD9-FEA06E5BF9A7}">
   <ds:schemaRefs>
     <ds:schemaRef ds:uri="http://schemas.microsoft.com/office/2006/metadata/contentType"/>
@@ -7294,26 +8326,8 @@
 </ds:datastoreItem>
 </file>
 
-<file path=customXml/itemProps2.xml><?xml version="1.0" encoding="utf-8"?>
-<ds:datastoreItem xmlns:ds="http://schemas.openxmlformats.org/officeDocument/2006/customXml" ds:itemID="{FF740C13-C6A2-43D3-86C5-4CBB969C2CB1}">
-  <ds:schemaRefs>
-    <ds:schemaRef ds:uri="http://schemas.microsoft.com/sharepoint/v3/contenttype/forms"/>
-  </ds:schemaRefs>
-</ds:datastoreItem>
-</file>
-
-<file path=customXml/itemProps3.xml><?xml version="1.0" encoding="utf-8"?>
-<ds:datastoreItem xmlns:ds="http://schemas.openxmlformats.org/officeDocument/2006/customXml" ds:itemID="{83AE4ADC-D632-40A7-A0C1-0481BB069C4F}">
-  <ds:schemaRefs>
-    <ds:schemaRef ds:uri="http://schemas.microsoft.com/office/2006/metadata/properties"/>
-    <ds:schemaRef ds:uri="http://schemas.microsoft.com/office/infopath/2007/PartnerControls"/>
-    <ds:schemaRef ds:uri="4873beb7-5857-4685-be1f-d57550cc96cc"/>
-  </ds:schemaRefs>
-</ds:datastoreItem>
-</file>
-
 <file path=customXml/itemProps4.xml><?xml version="1.0" encoding="utf-8"?>
-<ds:datastoreItem xmlns:ds="http://schemas.openxmlformats.org/officeDocument/2006/customXml" ds:itemID="{7AFEFD76-6D47-4321-8094-2C0A95DB7820}">
+<ds:datastoreItem xmlns:ds="http://schemas.openxmlformats.org/officeDocument/2006/customXml" ds:itemID="{662F31A5-59FA-45ED-9FFD-8711D404B462}">
   <ds:schemaRefs>
     <ds:schemaRef ds:uri="http://schemas.openxmlformats.org/officeDocument/2006/bibliography"/>
   </ds:schemaRefs>

</xml_diff>

<commit_message>
Clases y estilos CSS: En esta clase vamos a aprender a manipular las clases de CSS y estilos de nuestros elementos mediante JavaScript.
</commit_message>
<xml_diff>
--- a/CursoJQuery-A-Javascript/CursoJquery-Javascript.docx
+++ b/CursoJQuery-A-Javascript/CursoJquery-Javascript.docx
@@ -4102,11 +4102,285 @@
           <w:lang w:val="es-MX"/>
         </w:rPr>
       </w:pPr>
+    </w:p>
+    <w:p>
+      <w:pPr>
+        <w:jc w:val="both"/>
+        <w:rPr>
+          <w:rFonts w:ascii="Arial" w:hAnsi="Arial" w:cs="Arial"/>
+          <w:sz w:val="20"/>
+          <w:lang w:val="es-MX"/>
+        </w:rPr>
+      </w:pPr>
+    </w:p>
+    <w:p>
+      <w:pPr>
+        <w:jc w:val="both"/>
+        <w:rPr>
+          <w:rFonts w:ascii="Arial" w:hAnsi="Arial" w:cs="Arial"/>
+          <w:sz w:val="20"/>
+          <w:lang w:val="es-MX"/>
+        </w:rPr>
+      </w:pPr>
+    </w:p>
+    <w:p>
+      <w:pPr>
+        <w:pStyle w:val="Ttulo1"/>
+      </w:pPr>
+      <w:r>
+        <w:lastRenderedPageBreak/>
+        <w:t>Clases y estilos CSS</w:t>
+      </w:r>
+    </w:p>
+    <w:p>
+      <w:pPr>
+        <w:jc w:val="both"/>
+        <w:rPr>
+          <w:rFonts w:ascii="Arial" w:hAnsi="Arial" w:cs="Arial"/>
+          <w:sz w:val="20"/>
+          <w:lang w:val="es-MX"/>
+        </w:rPr>
+      </w:pPr>
+      <w:r>
+        <w:rPr>
+          <w:rFonts w:ascii="Arial" w:hAnsi="Arial" w:cs="Arial"/>
+          <w:sz w:val="20"/>
+          <w:lang w:val="es-MX"/>
+        </w:rPr>
+        <w:t>En esta clase vamos a aprender a manipular las clases de CSS y estilos de nuestros elementos mediante JavaScript.</w:t>
+      </w:r>
+    </w:p>
+    <w:p>
+      <w:pPr>
+        <w:jc w:val="both"/>
+        <w:rPr>
+          <w:rFonts w:ascii="Arial" w:hAnsi="Arial" w:cs="Arial"/>
+          <w:sz w:val="20"/>
+          <w:lang w:val="es-MX"/>
+        </w:rPr>
+      </w:pPr>
+      <w:r>
+        <w:rPr>
+          <w:rFonts w:ascii="Arial" w:hAnsi="Arial" w:cs="Arial"/>
+          <w:sz w:val="20"/>
+          <w:lang w:val="es-MX"/>
+        </w:rPr>
+        <w:t xml:space="preserve">Dentro de cada elemento tenemos un método llamado </w:t>
+      </w:r>
+      <w:proofErr w:type="spellStart"/>
+      <w:r>
+        <w:rPr>
+          <w:rFonts w:ascii="Arial" w:hAnsi="Arial" w:cs="Arial"/>
+          <w:sz w:val="20"/>
+          <w:lang w:val="es-MX"/>
+        </w:rPr>
+        <w:t>classList</w:t>
+      </w:r>
+      <w:proofErr w:type="spellEnd"/>
+      <w:r>
+        <w:rPr>
+          <w:rFonts w:ascii="Arial" w:hAnsi="Arial" w:cs="Arial"/>
+          <w:sz w:val="20"/>
+          <w:lang w:val="es-MX"/>
+        </w:rPr>
+        <w:t xml:space="preserve">, con este podemos ver las clases que tiene nuestro elemento y además llamar a otros métodos para añadir, borrar o hacer </w:t>
+      </w:r>
+      <w:proofErr w:type="spellStart"/>
+      <w:r>
+        <w:rPr>
+          <w:rFonts w:ascii="Arial" w:hAnsi="Arial" w:cs="Arial"/>
+          <w:sz w:val="20"/>
+          <w:lang w:val="es-MX"/>
+        </w:rPr>
+        <w:t>toggle</w:t>
+      </w:r>
+      <w:proofErr w:type="spellEnd"/>
+      <w:r>
+        <w:rPr>
+          <w:rFonts w:ascii="Arial" w:hAnsi="Arial" w:cs="Arial"/>
+          <w:sz w:val="20"/>
+          <w:lang w:val="es-MX"/>
+        </w:rPr>
+        <w:t xml:space="preserve"> a alguna clase.</w:t>
+      </w:r>
+    </w:p>
+    <w:p>
+      <w:pPr>
+        <w:jc w:val="both"/>
+        <w:rPr>
+          <w:rFonts w:ascii="Arial" w:hAnsi="Arial" w:cs="Arial"/>
+          <w:sz w:val="20"/>
+          <w:lang w:val="es-MX"/>
+        </w:rPr>
+      </w:pPr>
+      <w:r>
+        <w:rPr>
+          <w:rFonts w:ascii="Arial" w:hAnsi="Arial" w:cs="Arial"/>
+          <w:sz w:val="20"/>
+          <w:lang w:val="es-MX"/>
+        </w:rPr>
+        <w:t>De igual forma podemos acceder a todas las propiedades de CSS algún e</w:t>
+      </w:r>
+      <w:r>
+        <w:rPr>
+          <w:rFonts w:ascii="Arial" w:hAnsi="Arial" w:cs="Arial"/>
+          <w:sz w:val="20"/>
+          <w:lang w:val="es-MX"/>
+        </w:rPr>
+        <w:t xml:space="preserve">lemento mediante </w:t>
+      </w:r>
+      <w:proofErr w:type="spellStart"/>
+      <w:r>
+        <w:rPr>
+          <w:rFonts w:ascii="Arial" w:hAnsi="Arial" w:cs="Arial"/>
+          <w:sz w:val="20"/>
+          <w:lang w:val="es-MX"/>
+        </w:rPr>
+        <w:t>element.style</w:t>
+      </w:r>
+      <w:proofErr w:type="spellEnd"/>
+      <w:r>
+        <w:rPr>
+          <w:rFonts w:ascii="Arial" w:hAnsi="Arial" w:cs="Arial"/>
+          <w:sz w:val="20"/>
+          <w:lang w:val="es-MX"/>
+        </w:rPr>
+        <w:t>.</w:t>
+      </w:r>
+    </w:p>
+    <w:p>
+      <w:pPr>
+        <w:jc w:val="center"/>
+        <w:rPr>
+          <w:rFonts w:ascii="Arial" w:hAnsi="Arial" w:cs="Arial"/>
+          <w:sz w:val="20"/>
+          <w:u w:val="single"/>
+          <w:lang w:val="es-MX"/>
+        </w:rPr>
+      </w:pPr>
+      <w:proofErr w:type="spellStart"/>
+      <w:r>
+        <w:rPr>
+          <w:rFonts w:ascii="Arial" w:hAnsi="Arial" w:cs="Arial"/>
+          <w:sz w:val="20"/>
+          <w:lang w:val="es-MX"/>
+        </w:rPr>
+        <w:t>Inspecto</w:t>
+      </w:r>
+      <w:proofErr w:type="spellEnd"/>
+      <w:r>
+        <w:rPr>
+          <w:rFonts w:ascii="Arial" w:hAnsi="Arial" w:cs="Arial"/>
+          <w:sz w:val="20"/>
+          <w:lang w:val="es-MX"/>
+        </w:rPr>
+        <w:t xml:space="preserve"> de </w:t>
+      </w:r>
+      <w:proofErr w:type="spellStart"/>
+      <w:r>
+        <w:rPr>
+          <w:rFonts w:ascii="Arial" w:hAnsi="Arial" w:cs="Arial"/>
+          <w:sz w:val="20"/>
+          <w:lang w:val="es-MX"/>
+        </w:rPr>
+        <w:t>google</w:t>
+      </w:r>
+      <w:proofErr w:type="spellEnd"/>
+      <w:r>
+        <w:rPr>
+          <w:rFonts w:ascii="Arial" w:hAnsi="Arial" w:cs="Arial"/>
+          <w:sz w:val="20"/>
+          <w:lang w:val="es-MX"/>
+        </w:rPr>
+        <w:t xml:space="preserve"> </w:t>
+      </w:r>
+      <w:proofErr w:type="spellStart"/>
+      <w:r>
+        <w:rPr>
+          <w:rFonts w:ascii="Arial" w:hAnsi="Arial" w:cs="Arial"/>
+          <w:sz w:val="20"/>
+          <w:lang w:val="es-MX"/>
+        </w:rPr>
+        <w:t>chrome</w:t>
+      </w:r>
+      <w:proofErr w:type="spellEnd"/>
+    </w:p>
+    <w:p>
+      <w:pPr>
+        <w:jc w:val="center"/>
+        <w:rPr>
+          <w:rFonts w:ascii="Arial" w:hAnsi="Arial" w:cs="Arial"/>
+          <w:sz w:val="20"/>
+          <w:lang w:val="es-MX"/>
+        </w:rPr>
+      </w:pPr>
       <w:bookmarkStart w:id="0" w:name="_GoBack"/>
+      <w:r>
+        <w:rPr>
+          <w:rFonts w:ascii="Arial" w:hAnsi="Arial" w:cs="Arial"/>
+          <w:sz w:val="20"/>
+          <w:lang w:val="es-MX"/>
+        </w:rPr>
+        <w:drawing>
+          <wp:inline distT="0" distB="0" distL="0" distR="0" wp14:anchorId="6CED0242" wp14:editId="69342B83">
+            <wp:extent cx="3825572" cy="1828958"/>
+            <wp:effectExtent l="0" t="0" r="3810" b="0"/>
+            <wp:docPr id="1" name="Imagen 1"/>
+            <wp:cNvGraphicFramePr>
+              <a:graphicFrameLocks xmlns:a="http://schemas.openxmlformats.org/drawingml/2006/main" noChangeAspect="1"/>
+            </wp:cNvGraphicFramePr>
+            <a:graphic xmlns:a="http://schemas.openxmlformats.org/drawingml/2006/main">
+              <a:graphicData uri="http://schemas.openxmlformats.org/drawingml/2006/picture">
+                <pic:pic xmlns:pic="http://schemas.openxmlformats.org/drawingml/2006/picture">
+                  <pic:nvPicPr>
+                    <pic:cNvPr id="1" name=""/>
+                    <pic:cNvPicPr/>
+                  </pic:nvPicPr>
+                  <pic:blipFill>
+                    <a:blip r:embed="rId12"/>
+                    <a:stretch>
+                      <a:fillRect/>
+                    </a:stretch>
+                  </pic:blipFill>
+                  <pic:spPr>
+                    <a:xfrm>
+                      <a:off x="0" y="0"/>
+                      <a:ext cx="3825572" cy="1828958"/>
+                    </a:xfrm>
+                    <a:prstGeom prst="rect">
+                      <a:avLst/>
+                    </a:prstGeom>
+                  </pic:spPr>
+                </pic:pic>
+              </a:graphicData>
+            </a:graphic>
+          </wp:inline>
+        </w:drawing>
+      </w:r>
       <w:bookmarkEnd w:id="0"/>
     </w:p>
+    <w:p>
+      <w:pPr>
+        <w:jc w:val="both"/>
+        <w:rPr>
+          <w:rFonts w:ascii="Arial" w:hAnsi="Arial" w:cs="Arial"/>
+          <w:sz w:val="20"/>
+          <w:lang w:val="es-MX"/>
+        </w:rPr>
+      </w:pPr>
+    </w:p>
+    <w:p>
+      <w:pPr>
+        <w:jc w:val="both"/>
+        <w:rPr>
+          <w:rFonts w:ascii="Arial" w:hAnsi="Arial" w:cs="Arial"/>
+          <w:sz w:val="20"/>
+          <w:lang w:val="es-MX"/>
+        </w:rPr>
+      </w:pPr>
+    </w:p>
     <w:sectPr>
-      <w:footerReference w:type="default" r:id="rId12"/>
+      <w:footerReference w:type="default" r:id="rId13"/>
       <w:pgSz w:w="11907" w:h="16839" w:code="9"/>
       <w:pgMar w:top="1440" w:right="1440" w:bottom="1440" w:left="1440" w:header="720" w:footer="720" w:gutter="0"/>
       <w:cols w:space="720"/>
@@ -4185,7 +4459,7 @@
             <w:noProof/>
             <w:lang w:bidi="es-ES"/>
           </w:rPr>
-          <w:t>4</w:t>
+          <w:t>5</w:t>
         </w:r>
         <w:r>
           <w:rPr>
@@ -7063,141 +7337,6 @@
 </file>
 
 <file path=customXml/item1.xml><?xml version="1.0" encoding="utf-8"?>
-<p:properties xmlns:p="http://schemas.microsoft.com/office/2006/metadata/properties" xmlns:xsi="http://www.w3.org/2001/XMLSchema-instance" xmlns:pc="http://schemas.microsoft.com/office/infopath/2007/PartnerControls">
-  <documentManagement>
-    <APDescription xmlns="4873beb7-5857-4685-be1f-d57550cc96cc" xsi:nil="true"/>
-    <AssetExpire xmlns="4873beb7-5857-4685-be1f-d57550cc96cc">2029-01-01T08:00:00+00:00</AssetExpire>
-    <CampaignTagsTaxHTField0 xmlns="4873beb7-5857-4685-be1f-d57550cc96cc">
-      <Terms xmlns="http://schemas.microsoft.com/office/infopath/2007/PartnerControls"/>
-    </CampaignTagsTaxHTField0>
-    <IntlLangReviewDate xmlns="4873beb7-5857-4685-be1f-d57550cc96cc" xsi:nil="true"/>
-    <TPFriendlyName xmlns="4873beb7-5857-4685-be1f-d57550cc96cc" xsi:nil="true"/>
-    <IntlLangReview xmlns="4873beb7-5857-4685-be1f-d57550cc96cc">false</IntlLangReview>
-    <LocLastLocAttemptVersionLookup xmlns="4873beb7-5857-4685-be1f-d57550cc96cc">864570</LocLastLocAttemptVersionLookup>
-    <PolicheckWords xmlns="4873beb7-5857-4685-be1f-d57550cc96cc" xsi:nil="true"/>
-    <SubmitterId xmlns="4873beb7-5857-4685-be1f-d57550cc96cc" xsi:nil="true"/>
-    <AcquiredFrom xmlns="4873beb7-5857-4685-be1f-d57550cc96cc">Internal MS</AcquiredFrom>
-    <EditorialStatus xmlns="4873beb7-5857-4685-be1f-d57550cc96cc">Complete</EditorialStatus>
-    <Markets xmlns="4873beb7-5857-4685-be1f-d57550cc96cc"/>
-    <OriginAsset xmlns="4873beb7-5857-4685-be1f-d57550cc96cc" xsi:nil="true"/>
-    <AssetStart xmlns="4873beb7-5857-4685-be1f-d57550cc96cc">2012-11-01T04:53:00+00:00</AssetStart>
-    <FriendlyTitle xmlns="4873beb7-5857-4685-be1f-d57550cc96cc" xsi:nil="true"/>
-    <MarketSpecific xmlns="4873beb7-5857-4685-be1f-d57550cc96cc">false</MarketSpecific>
-    <TPNamespace xmlns="4873beb7-5857-4685-be1f-d57550cc96cc" xsi:nil="true"/>
-    <PublishStatusLookup xmlns="4873beb7-5857-4685-be1f-d57550cc96cc">
-      <Value>1655138</Value>
-    </PublishStatusLookup>
-    <APAuthor xmlns="4873beb7-5857-4685-be1f-d57550cc96cc">
-      <UserInfo>
-        <DisplayName>MIDDLEEAST\v-keerth</DisplayName>
-        <AccountId>2799</AccountId>
-        <AccountType/>
-      </UserInfo>
-    </APAuthor>
-    <TPCommandLine xmlns="4873beb7-5857-4685-be1f-d57550cc96cc" xsi:nil="true"/>
-    <IntlLangReviewer xmlns="4873beb7-5857-4685-be1f-d57550cc96cc" xsi:nil="true"/>
-    <OpenTemplate xmlns="4873beb7-5857-4685-be1f-d57550cc96cc">true</OpenTemplate>
-    <CSXSubmissionDate xmlns="4873beb7-5857-4685-be1f-d57550cc96cc" xsi:nil="true"/>
-    <TaxCatchAll xmlns="4873beb7-5857-4685-be1f-d57550cc96cc"/>
-    <Manager xmlns="4873beb7-5857-4685-be1f-d57550cc96cc" xsi:nil="true"/>
-    <NumericId xmlns="4873beb7-5857-4685-be1f-d57550cc96cc" xsi:nil="true"/>
-    <ParentAssetId xmlns="4873beb7-5857-4685-be1f-d57550cc96cc" xsi:nil="true"/>
-    <OriginalSourceMarket xmlns="4873beb7-5857-4685-be1f-d57550cc96cc" xsi:nil="true"/>
-    <ApprovalStatus xmlns="4873beb7-5857-4685-be1f-d57550cc96cc">InProgress</ApprovalStatus>
-    <TPComponent xmlns="4873beb7-5857-4685-be1f-d57550cc96cc" xsi:nil="true"/>
-    <EditorialTags xmlns="4873beb7-5857-4685-be1f-d57550cc96cc" xsi:nil="true"/>
-    <TPExecutable xmlns="4873beb7-5857-4685-be1f-d57550cc96cc" xsi:nil="true"/>
-    <TPLaunchHelpLink xmlns="4873beb7-5857-4685-be1f-d57550cc96cc" xsi:nil="true"/>
-    <LocComments xmlns="4873beb7-5857-4685-be1f-d57550cc96cc" xsi:nil="true"/>
-    <LocRecommendedHandoff xmlns="4873beb7-5857-4685-be1f-d57550cc96cc" xsi:nil="true"/>
-    <SourceTitle xmlns="4873beb7-5857-4685-be1f-d57550cc96cc" xsi:nil="true"/>
-    <CSXUpdate xmlns="4873beb7-5857-4685-be1f-d57550cc96cc">false</CSXUpdate>
-    <IntlLocPriority xmlns="4873beb7-5857-4685-be1f-d57550cc96cc" xsi:nil="true"/>
-    <UAProjectedTotalWords xmlns="4873beb7-5857-4685-be1f-d57550cc96cc" xsi:nil="true"/>
-    <AssetType xmlns="4873beb7-5857-4685-be1f-d57550cc96cc">TP</AssetType>
-    <MachineTranslated xmlns="4873beb7-5857-4685-be1f-d57550cc96cc">false</MachineTranslated>
-    <OutputCachingOn xmlns="4873beb7-5857-4685-be1f-d57550cc96cc">false</OutputCachingOn>
-    <TemplateStatus xmlns="4873beb7-5857-4685-be1f-d57550cc96cc">Complete</TemplateStatus>
-    <IsSearchable xmlns="4873beb7-5857-4685-be1f-d57550cc96cc">true</IsSearchable>
-    <ContentItem xmlns="4873beb7-5857-4685-be1f-d57550cc96cc" xsi:nil="true"/>
-    <HandoffToMSDN xmlns="4873beb7-5857-4685-be1f-d57550cc96cc" xsi:nil="true"/>
-    <ShowIn xmlns="4873beb7-5857-4685-be1f-d57550cc96cc">Show everywhere</ShowIn>
-    <ThumbnailAssetId xmlns="4873beb7-5857-4685-be1f-d57550cc96cc" xsi:nil="true"/>
-    <UALocComments xmlns="4873beb7-5857-4685-be1f-d57550cc96cc" xsi:nil="true"/>
-    <UALocRecommendation xmlns="4873beb7-5857-4685-be1f-d57550cc96cc">Localize</UALocRecommendation>
-    <LastModifiedDateTime xmlns="4873beb7-5857-4685-be1f-d57550cc96cc" xsi:nil="true"/>
-    <LegacyData xmlns="4873beb7-5857-4685-be1f-d57550cc96cc" xsi:nil="true"/>
-    <LocManualTestRequired xmlns="4873beb7-5857-4685-be1f-d57550cc96cc">false</LocManualTestRequired>
-    <LocMarketGroupTiers2 xmlns="4873beb7-5857-4685-be1f-d57550cc96cc" xsi:nil="true"/>
-    <ClipArtFilename xmlns="4873beb7-5857-4685-be1f-d57550cc96cc" xsi:nil="true"/>
-    <TPApplication xmlns="4873beb7-5857-4685-be1f-d57550cc96cc" xsi:nil="true"/>
-    <CSXHash xmlns="4873beb7-5857-4685-be1f-d57550cc96cc" xsi:nil="true"/>
-    <DirectSourceMarket xmlns="4873beb7-5857-4685-be1f-d57550cc96cc" xsi:nil="true"/>
-    <PrimaryImageGen xmlns="4873beb7-5857-4685-be1f-d57550cc96cc">true</PrimaryImageGen>
-    <PlannedPubDate xmlns="4873beb7-5857-4685-be1f-d57550cc96cc" xsi:nil="true"/>
-    <CSXSubmissionMarket xmlns="4873beb7-5857-4685-be1f-d57550cc96cc" xsi:nil="true"/>
-    <Downloads xmlns="4873beb7-5857-4685-be1f-d57550cc96cc">0</Downloads>
-    <ArtSampleDocs xmlns="4873beb7-5857-4685-be1f-d57550cc96cc" xsi:nil="true"/>
-    <TrustLevel xmlns="4873beb7-5857-4685-be1f-d57550cc96cc">1 Microsoft Managed Content</TrustLevel>
-    <BlockPublish xmlns="4873beb7-5857-4685-be1f-d57550cc96cc">false</BlockPublish>
-    <TPLaunchHelpLinkType xmlns="4873beb7-5857-4685-be1f-d57550cc96cc">Template</TPLaunchHelpLinkType>
-    <LocalizationTagsTaxHTField0 xmlns="4873beb7-5857-4685-be1f-d57550cc96cc">
-      <Terms xmlns="http://schemas.microsoft.com/office/infopath/2007/PartnerControls"/>
-    </LocalizationTagsTaxHTField0>
-    <BusinessGroup xmlns="4873beb7-5857-4685-be1f-d57550cc96cc" xsi:nil="true"/>
-    <Providers xmlns="4873beb7-5857-4685-be1f-d57550cc96cc" xsi:nil="true"/>
-    <TemplateTemplateType xmlns="4873beb7-5857-4685-be1f-d57550cc96cc">Word Document Template</TemplateTemplateType>
-    <TimesCloned xmlns="4873beb7-5857-4685-be1f-d57550cc96cc" xsi:nil="true"/>
-    <TPAppVersion xmlns="4873beb7-5857-4685-be1f-d57550cc96cc" xsi:nil="true"/>
-    <VoteCount xmlns="4873beb7-5857-4685-be1f-d57550cc96cc" xsi:nil="true"/>
-    <AverageRating xmlns="4873beb7-5857-4685-be1f-d57550cc96cc" xsi:nil="true"/>
-    <FeatureTagsTaxHTField0 xmlns="4873beb7-5857-4685-be1f-d57550cc96cc">
-      <Terms xmlns="http://schemas.microsoft.com/office/infopath/2007/PartnerControls"/>
-    </FeatureTagsTaxHTField0>
-    <Provider xmlns="4873beb7-5857-4685-be1f-d57550cc96cc" xsi:nil="true"/>
-    <UACurrentWords xmlns="4873beb7-5857-4685-be1f-d57550cc96cc" xsi:nil="true"/>
-    <AssetId xmlns="4873beb7-5857-4685-be1f-d57550cc96cc">TP103749966</AssetId>
-    <TPClientViewer xmlns="4873beb7-5857-4685-be1f-d57550cc96cc" xsi:nil="true"/>
-    <DSATActionTaken xmlns="4873beb7-5857-4685-be1f-d57550cc96cc" xsi:nil="true"/>
-    <APEditor xmlns="4873beb7-5857-4685-be1f-d57550cc96cc">
-      <UserInfo>
-        <DisplayName/>
-        <AccountId xsi:nil="true"/>
-        <AccountType/>
-      </UserInfo>
-    </APEditor>
-    <TPInstallLocation xmlns="4873beb7-5857-4685-be1f-d57550cc96cc" xsi:nil="true"/>
-    <OOCacheId xmlns="4873beb7-5857-4685-be1f-d57550cc96cc" xsi:nil="true"/>
-    <IsDeleted xmlns="4873beb7-5857-4685-be1f-d57550cc96cc">false</IsDeleted>
-    <PublishTargets xmlns="4873beb7-5857-4685-be1f-d57550cc96cc">OfficeOnlineVNext</PublishTargets>
-    <ApprovalLog xmlns="4873beb7-5857-4685-be1f-d57550cc96cc" xsi:nil="true"/>
-    <BugNumber xmlns="4873beb7-5857-4685-be1f-d57550cc96cc" xsi:nil="true"/>
-    <CrawlForDependencies xmlns="4873beb7-5857-4685-be1f-d57550cc96cc">false</CrawlForDependencies>
-    <InternalTagsTaxHTField0 xmlns="4873beb7-5857-4685-be1f-d57550cc96cc">
-      <Terms xmlns="http://schemas.microsoft.com/office/infopath/2007/PartnerControls"/>
-    </InternalTagsTaxHTField0>
-    <LastHandOff xmlns="4873beb7-5857-4685-be1f-d57550cc96cc" xsi:nil="true"/>
-    <Milestone xmlns="4873beb7-5857-4685-be1f-d57550cc96cc" xsi:nil="true"/>
-    <OriginalRelease xmlns="4873beb7-5857-4685-be1f-d57550cc96cc">15</OriginalRelease>
-    <RecommendationsModifier xmlns="4873beb7-5857-4685-be1f-d57550cc96cc" xsi:nil="true"/>
-    <ScenarioTagsTaxHTField0 xmlns="4873beb7-5857-4685-be1f-d57550cc96cc">
-      <Terms xmlns="http://schemas.microsoft.com/office/infopath/2007/PartnerControls"/>
-    </ScenarioTagsTaxHTField0>
-    <UANotes xmlns="4873beb7-5857-4685-be1f-d57550cc96cc" xsi:nil="true"/>
-  </documentManagement>
-</p:properties>
-</file>
-
-<file path=customXml/item2.xml><?xml version="1.0" encoding="utf-8"?>
-<?mso-contentType ?>
-<FormTemplates xmlns="http://schemas.microsoft.com/sharepoint/v3/contenttype/forms">
-  <Display>DocumentLibraryForm</Display>
-  <Edit>AssetEditForm</Edit>
-  <New>DocumentLibraryForm</New>
-</FormTemplates>
-</file>
-
-<file path=customXml/item3.xml><?xml version="1.0" encoding="utf-8"?>
 <ct:contentTypeSchema xmlns:ct="http://schemas.microsoft.com/office/2006/metadata/contentType" xmlns:ma="http://schemas.microsoft.com/office/2006/metadata/properties/metaAttributes" ct:_="" ma:_="" ma:contentTypeName="TemplateFile" ma:contentTypeID="0x0101006EDDDB5EE6D98C44930B742096920B300400F5B6D36B3EF94B4E9A635CDF2A18F5B8" ma:contentTypeVersion="72" ma:contentTypeDescription="Create a new document." ma:contentTypeScope="" ma:versionID="a23e56308344d904b51738559c3d67c9">
   <xsd:schema xmlns:xsd="http://www.w3.org/2001/XMLSchema" xmlns:xs="http://www.w3.org/2001/XMLSchema" xmlns:p="http://schemas.microsoft.com/office/2006/metadata/properties" xmlns:ns2="4873beb7-5857-4685-be1f-d57550cc96cc" targetNamespace="http://schemas.microsoft.com/office/2006/metadata/properties" ma:root="true" ma:fieldsID="cd0908cc4600e77bf5da051303e00c8d" ns2:_="">
     <xsd:import namespace="4873beb7-5857-4685-be1f-d57550cc96cc"/>
@@ -8237,6 +8376,141 @@
 </ct:contentTypeSchema>
 </file>
 
+<file path=customXml/item2.xml><?xml version="1.0" encoding="utf-8"?>
+<?mso-contentType ?>
+<FormTemplates xmlns="http://schemas.microsoft.com/sharepoint/v3/contenttype/forms">
+  <Display>DocumentLibraryForm</Display>
+  <Edit>AssetEditForm</Edit>
+  <New>DocumentLibraryForm</New>
+</FormTemplates>
+</file>
+
+<file path=customXml/item3.xml><?xml version="1.0" encoding="utf-8"?>
+<p:properties xmlns:p="http://schemas.microsoft.com/office/2006/metadata/properties" xmlns:xsi="http://www.w3.org/2001/XMLSchema-instance" xmlns:pc="http://schemas.microsoft.com/office/infopath/2007/PartnerControls">
+  <documentManagement>
+    <APDescription xmlns="4873beb7-5857-4685-be1f-d57550cc96cc" xsi:nil="true"/>
+    <AssetExpire xmlns="4873beb7-5857-4685-be1f-d57550cc96cc">2029-01-01T08:00:00+00:00</AssetExpire>
+    <CampaignTagsTaxHTField0 xmlns="4873beb7-5857-4685-be1f-d57550cc96cc">
+      <Terms xmlns="http://schemas.microsoft.com/office/infopath/2007/PartnerControls"/>
+    </CampaignTagsTaxHTField0>
+    <IntlLangReviewDate xmlns="4873beb7-5857-4685-be1f-d57550cc96cc" xsi:nil="true"/>
+    <TPFriendlyName xmlns="4873beb7-5857-4685-be1f-d57550cc96cc" xsi:nil="true"/>
+    <IntlLangReview xmlns="4873beb7-5857-4685-be1f-d57550cc96cc">false</IntlLangReview>
+    <LocLastLocAttemptVersionLookup xmlns="4873beb7-5857-4685-be1f-d57550cc96cc">864570</LocLastLocAttemptVersionLookup>
+    <PolicheckWords xmlns="4873beb7-5857-4685-be1f-d57550cc96cc" xsi:nil="true"/>
+    <SubmitterId xmlns="4873beb7-5857-4685-be1f-d57550cc96cc" xsi:nil="true"/>
+    <AcquiredFrom xmlns="4873beb7-5857-4685-be1f-d57550cc96cc">Internal MS</AcquiredFrom>
+    <EditorialStatus xmlns="4873beb7-5857-4685-be1f-d57550cc96cc">Complete</EditorialStatus>
+    <Markets xmlns="4873beb7-5857-4685-be1f-d57550cc96cc"/>
+    <OriginAsset xmlns="4873beb7-5857-4685-be1f-d57550cc96cc" xsi:nil="true"/>
+    <AssetStart xmlns="4873beb7-5857-4685-be1f-d57550cc96cc">2012-11-01T04:53:00+00:00</AssetStart>
+    <FriendlyTitle xmlns="4873beb7-5857-4685-be1f-d57550cc96cc" xsi:nil="true"/>
+    <MarketSpecific xmlns="4873beb7-5857-4685-be1f-d57550cc96cc">false</MarketSpecific>
+    <TPNamespace xmlns="4873beb7-5857-4685-be1f-d57550cc96cc" xsi:nil="true"/>
+    <PublishStatusLookup xmlns="4873beb7-5857-4685-be1f-d57550cc96cc">
+      <Value>1655138</Value>
+    </PublishStatusLookup>
+    <APAuthor xmlns="4873beb7-5857-4685-be1f-d57550cc96cc">
+      <UserInfo>
+        <DisplayName>MIDDLEEAST\v-keerth</DisplayName>
+        <AccountId>2799</AccountId>
+        <AccountType/>
+      </UserInfo>
+    </APAuthor>
+    <TPCommandLine xmlns="4873beb7-5857-4685-be1f-d57550cc96cc" xsi:nil="true"/>
+    <IntlLangReviewer xmlns="4873beb7-5857-4685-be1f-d57550cc96cc" xsi:nil="true"/>
+    <OpenTemplate xmlns="4873beb7-5857-4685-be1f-d57550cc96cc">true</OpenTemplate>
+    <CSXSubmissionDate xmlns="4873beb7-5857-4685-be1f-d57550cc96cc" xsi:nil="true"/>
+    <TaxCatchAll xmlns="4873beb7-5857-4685-be1f-d57550cc96cc"/>
+    <Manager xmlns="4873beb7-5857-4685-be1f-d57550cc96cc" xsi:nil="true"/>
+    <NumericId xmlns="4873beb7-5857-4685-be1f-d57550cc96cc" xsi:nil="true"/>
+    <ParentAssetId xmlns="4873beb7-5857-4685-be1f-d57550cc96cc" xsi:nil="true"/>
+    <OriginalSourceMarket xmlns="4873beb7-5857-4685-be1f-d57550cc96cc" xsi:nil="true"/>
+    <ApprovalStatus xmlns="4873beb7-5857-4685-be1f-d57550cc96cc">InProgress</ApprovalStatus>
+    <TPComponent xmlns="4873beb7-5857-4685-be1f-d57550cc96cc" xsi:nil="true"/>
+    <EditorialTags xmlns="4873beb7-5857-4685-be1f-d57550cc96cc" xsi:nil="true"/>
+    <TPExecutable xmlns="4873beb7-5857-4685-be1f-d57550cc96cc" xsi:nil="true"/>
+    <TPLaunchHelpLink xmlns="4873beb7-5857-4685-be1f-d57550cc96cc" xsi:nil="true"/>
+    <LocComments xmlns="4873beb7-5857-4685-be1f-d57550cc96cc" xsi:nil="true"/>
+    <LocRecommendedHandoff xmlns="4873beb7-5857-4685-be1f-d57550cc96cc" xsi:nil="true"/>
+    <SourceTitle xmlns="4873beb7-5857-4685-be1f-d57550cc96cc" xsi:nil="true"/>
+    <CSXUpdate xmlns="4873beb7-5857-4685-be1f-d57550cc96cc">false</CSXUpdate>
+    <IntlLocPriority xmlns="4873beb7-5857-4685-be1f-d57550cc96cc" xsi:nil="true"/>
+    <UAProjectedTotalWords xmlns="4873beb7-5857-4685-be1f-d57550cc96cc" xsi:nil="true"/>
+    <AssetType xmlns="4873beb7-5857-4685-be1f-d57550cc96cc">TP</AssetType>
+    <MachineTranslated xmlns="4873beb7-5857-4685-be1f-d57550cc96cc">false</MachineTranslated>
+    <OutputCachingOn xmlns="4873beb7-5857-4685-be1f-d57550cc96cc">false</OutputCachingOn>
+    <TemplateStatus xmlns="4873beb7-5857-4685-be1f-d57550cc96cc">Complete</TemplateStatus>
+    <IsSearchable xmlns="4873beb7-5857-4685-be1f-d57550cc96cc">true</IsSearchable>
+    <ContentItem xmlns="4873beb7-5857-4685-be1f-d57550cc96cc" xsi:nil="true"/>
+    <HandoffToMSDN xmlns="4873beb7-5857-4685-be1f-d57550cc96cc" xsi:nil="true"/>
+    <ShowIn xmlns="4873beb7-5857-4685-be1f-d57550cc96cc">Show everywhere</ShowIn>
+    <ThumbnailAssetId xmlns="4873beb7-5857-4685-be1f-d57550cc96cc" xsi:nil="true"/>
+    <UALocComments xmlns="4873beb7-5857-4685-be1f-d57550cc96cc" xsi:nil="true"/>
+    <UALocRecommendation xmlns="4873beb7-5857-4685-be1f-d57550cc96cc">Localize</UALocRecommendation>
+    <LastModifiedDateTime xmlns="4873beb7-5857-4685-be1f-d57550cc96cc" xsi:nil="true"/>
+    <LegacyData xmlns="4873beb7-5857-4685-be1f-d57550cc96cc" xsi:nil="true"/>
+    <LocManualTestRequired xmlns="4873beb7-5857-4685-be1f-d57550cc96cc">false</LocManualTestRequired>
+    <LocMarketGroupTiers2 xmlns="4873beb7-5857-4685-be1f-d57550cc96cc" xsi:nil="true"/>
+    <ClipArtFilename xmlns="4873beb7-5857-4685-be1f-d57550cc96cc" xsi:nil="true"/>
+    <TPApplication xmlns="4873beb7-5857-4685-be1f-d57550cc96cc" xsi:nil="true"/>
+    <CSXHash xmlns="4873beb7-5857-4685-be1f-d57550cc96cc" xsi:nil="true"/>
+    <DirectSourceMarket xmlns="4873beb7-5857-4685-be1f-d57550cc96cc" xsi:nil="true"/>
+    <PrimaryImageGen xmlns="4873beb7-5857-4685-be1f-d57550cc96cc">true</PrimaryImageGen>
+    <PlannedPubDate xmlns="4873beb7-5857-4685-be1f-d57550cc96cc" xsi:nil="true"/>
+    <CSXSubmissionMarket xmlns="4873beb7-5857-4685-be1f-d57550cc96cc" xsi:nil="true"/>
+    <Downloads xmlns="4873beb7-5857-4685-be1f-d57550cc96cc">0</Downloads>
+    <ArtSampleDocs xmlns="4873beb7-5857-4685-be1f-d57550cc96cc" xsi:nil="true"/>
+    <TrustLevel xmlns="4873beb7-5857-4685-be1f-d57550cc96cc">1 Microsoft Managed Content</TrustLevel>
+    <BlockPublish xmlns="4873beb7-5857-4685-be1f-d57550cc96cc">false</BlockPublish>
+    <TPLaunchHelpLinkType xmlns="4873beb7-5857-4685-be1f-d57550cc96cc">Template</TPLaunchHelpLinkType>
+    <LocalizationTagsTaxHTField0 xmlns="4873beb7-5857-4685-be1f-d57550cc96cc">
+      <Terms xmlns="http://schemas.microsoft.com/office/infopath/2007/PartnerControls"/>
+    </LocalizationTagsTaxHTField0>
+    <BusinessGroup xmlns="4873beb7-5857-4685-be1f-d57550cc96cc" xsi:nil="true"/>
+    <Providers xmlns="4873beb7-5857-4685-be1f-d57550cc96cc" xsi:nil="true"/>
+    <TemplateTemplateType xmlns="4873beb7-5857-4685-be1f-d57550cc96cc">Word Document Template</TemplateTemplateType>
+    <TimesCloned xmlns="4873beb7-5857-4685-be1f-d57550cc96cc" xsi:nil="true"/>
+    <TPAppVersion xmlns="4873beb7-5857-4685-be1f-d57550cc96cc" xsi:nil="true"/>
+    <VoteCount xmlns="4873beb7-5857-4685-be1f-d57550cc96cc" xsi:nil="true"/>
+    <AverageRating xmlns="4873beb7-5857-4685-be1f-d57550cc96cc" xsi:nil="true"/>
+    <FeatureTagsTaxHTField0 xmlns="4873beb7-5857-4685-be1f-d57550cc96cc">
+      <Terms xmlns="http://schemas.microsoft.com/office/infopath/2007/PartnerControls"/>
+    </FeatureTagsTaxHTField0>
+    <Provider xmlns="4873beb7-5857-4685-be1f-d57550cc96cc" xsi:nil="true"/>
+    <UACurrentWords xmlns="4873beb7-5857-4685-be1f-d57550cc96cc" xsi:nil="true"/>
+    <AssetId xmlns="4873beb7-5857-4685-be1f-d57550cc96cc">TP103749966</AssetId>
+    <TPClientViewer xmlns="4873beb7-5857-4685-be1f-d57550cc96cc" xsi:nil="true"/>
+    <DSATActionTaken xmlns="4873beb7-5857-4685-be1f-d57550cc96cc" xsi:nil="true"/>
+    <APEditor xmlns="4873beb7-5857-4685-be1f-d57550cc96cc">
+      <UserInfo>
+        <DisplayName/>
+        <AccountId xsi:nil="true"/>
+        <AccountType/>
+      </UserInfo>
+    </APEditor>
+    <TPInstallLocation xmlns="4873beb7-5857-4685-be1f-d57550cc96cc" xsi:nil="true"/>
+    <OOCacheId xmlns="4873beb7-5857-4685-be1f-d57550cc96cc" xsi:nil="true"/>
+    <IsDeleted xmlns="4873beb7-5857-4685-be1f-d57550cc96cc">false</IsDeleted>
+    <PublishTargets xmlns="4873beb7-5857-4685-be1f-d57550cc96cc">OfficeOnlineVNext</PublishTargets>
+    <ApprovalLog xmlns="4873beb7-5857-4685-be1f-d57550cc96cc" xsi:nil="true"/>
+    <BugNumber xmlns="4873beb7-5857-4685-be1f-d57550cc96cc" xsi:nil="true"/>
+    <CrawlForDependencies xmlns="4873beb7-5857-4685-be1f-d57550cc96cc">false</CrawlForDependencies>
+    <InternalTagsTaxHTField0 xmlns="4873beb7-5857-4685-be1f-d57550cc96cc">
+      <Terms xmlns="http://schemas.microsoft.com/office/infopath/2007/PartnerControls"/>
+    </InternalTagsTaxHTField0>
+    <LastHandOff xmlns="4873beb7-5857-4685-be1f-d57550cc96cc" xsi:nil="true"/>
+    <Milestone xmlns="4873beb7-5857-4685-be1f-d57550cc96cc" xsi:nil="true"/>
+    <OriginalRelease xmlns="4873beb7-5857-4685-be1f-d57550cc96cc">15</OriginalRelease>
+    <RecommendationsModifier xmlns="4873beb7-5857-4685-be1f-d57550cc96cc" xsi:nil="true"/>
+    <ScenarioTagsTaxHTField0 xmlns="4873beb7-5857-4685-be1f-d57550cc96cc">
+      <Terms xmlns="http://schemas.microsoft.com/office/infopath/2007/PartnerControls"/>
+    </ScenarioTagsTaxHTField0>
+    <UANotes xmlns="4873beb7-5857-4685-be1f-d57550cc96cc" xsi:nil="true"/>
+  </documentManagement>
+</p:properties>
+</file>
+
 <file path=customXml/item4.xml><?xml version="1.0" encoding="utf-8"?>
 <b:Sources xmlns:b="http://schemas.openxmlformats.org/officeDocument/2006/bibliography" SelectedStyle="\APA.XSL" StyleName="APA">
   <b:Source>
@@ -8291,24 +8565,6 @@
 </file>
 
 <file path=customXml/itemProps1.xml><?xml version="1.0" encoding="utf-8"?>
-<ds:datastoreItem xmlns:ds="http://schemas.openxmlformats.org/officeDocument/2006/customXml" ds:itemID="{83AE4ADC-D632-40A7-A0C1-0481BB069C4F}">
-  <ds:schemaRefs>
-    <ds:schemaRef ds:uri="http://schemas.microsoft.com/office/2006/metadata/properties"/>
-    <ds:schemaRef ds:uri="http://schemas.microsoft.com/office/infopath/2007/PartnerControls"/>
-    <ds:schemaRef ds:uri="4873beb7-5857-4685-be1f-d57550cc96cc"/>
-  </ds:schemaRefs>
-</ds:datastoreItem>
-</file>
-
-<file path=customXml/itemProps2.xml><?xml version="1.0" encoding="utf-8"?>
-<ds:datastoreItem xmlns:ds="http://schemas.openxmlformats.org/officeDocument/2006/customXml" ds:itemID="{FF740C13-C6A2-43D3-86C5-4CBB969C2CB1}">
-  <ds:schemaRefs>
-    <ds:schemaRef ds:uri="http://schemas.microsoft.com/sharepoint/v3/contenttype/forms"/>
-  </ds:schemaRefs>
-</ds:datastoreItem>
-</file>
-
-<file path=customXml/itemProps3.xml><?xml version="1.0" encoding="utf-8"?>
 <ds:datastoreItem xmlns:ds="http://schemas.openxmlformats.org/officeDocument/2006/customXml" ds:itemID="{88FF2527-3592-4DBF-9FD9-FEA06E5BF9A7}">
   <ds:schemaRefs>
     <ds:schemaRef ds:uri="http://schemas.microsoft.com/office/2006/metadata/contentType"/>
@@ -8326,8 +8582,26 @@
 </ds:datastoreItem>
 </file>
 
+<file path=customXml/itemProps2.xml><?xml version="1.0" encoding="utf-8"?>
+<ds:datastoreItem xmlns:ds="http://schemas.openxmlformats.org/officeDocument/2006/customXml" ds:itemID="{FF740C13-C6A2-43D3-86C5-4CBB969C2CB1}">
+  <ds:schemaRefs>
+    <ds:schemaRef ds:uri="http://schemas.microsoft.com/sharepoint/v3/contenttype/forms"/>
+  </ds:schemaRefs>
+</ds:datastoreItem>
+</file>
+
+<file path=customXml/itemProps3.xml><?xml version="1.0" encoding="utf-8"?>
+<ds:datastoreItem xmlns:ds="http://schemas.openxmlformats.org/officeDocument/2006/customXml" ds:itemID="{83AE4ADC-D632-40A7-A0C1-0481BB069C4F}">
+  <ds:schemaRefs>
+    <ds:schemaRef ds:uri="http://schemas.microsoft.com/office/2006/metadata/properties"/>
+    <ds:schemaRef ds:uri="http://schemas.microsoft.com/office/infopath/2007/PartnerControls"/>
+    <ds:schemaRef ds:uri="4873beb7-5857-4685-be1f-d57550cc96cc"/>
+  </ds:schemaRefs>
+</ds:datastoreItem>
+</file>
+
 <file path=customXml/itemProps4.xml><?xml version="1.0" encoding="utf-8"?>
-<ds:datastoreItem xmlns:ds="http://schemas.openxmlformats.org/officeDocument/2006/customXml" ds:itemID="{662F31A5-59FA-45ED-9FFD-8711D404B462}">
+<ds:datastoreItem xmlns:ds="http://schemas.openxmlformats.org/officeDocument/2006/customXml" ds:itemID="{A0A8FD7C-9B97-44AC-9760-D757260B10DC}">
   <ds:schemaRefs>
     <ds:schemaRef ds:uri="http://schemas.openxmlformats.org/officeDocument/2006/bibliography"/>
   </ds:schemaRefs>

</xml_diff>

<commit_message>
Creacion de elementos y asignacion de atributos: Vamos a crear un elemento HTML sin usar un template string. Para crear el elemento desde cero vamos a usar el método document.createElement, este recibe como parámetro la etiqueta html del elemento que se quiere crear, no funciona mandándole el template string.
</commit_message>
<xml_diff>
--- a/CursoJQuery-A-Javascript/CursoJquery-Javascript.docx
+++ b/CursoJQuery-A-Javascript/CursoJquery-Javascript.docx
@@ -4314,17 +4314,17 @@
           <w:lang w:val="es-MX"/>
         </w:rPr>
       </w:pPr>
-      <w:bookmarkStart w:id="0" w:name="_GoBack"/>
-      <w:r>
-        <w:rPr>
-          <w:rFonts w:ascii="Arial" w:hAnsi="Arial" w:cs="Arial"/>
-          <w:sz w:val="20"/>
-          <w:lang w:val="es-MX"/>
+      <w:r>
+        <w:rPr>
+          <w:rFonts w:ascii="Arial" w:hAnsi="Arial" w:cs="Arial"/>
+          <w:noProof/>
+          <w:sz w:val="20"/>
+          <w:lang w:val="es-MX" w:eastAsia="es-MX"/>
         </w:rPr>
         <w:drawing>
           <wp:inline distT="0" distB="0" distL="0" distR="0" wp14:anchorId="6CED0242" wp14:editId="69342B83">
-            <wp:extent cx="3825572" cy="1828958"/>
-            <wp:effectExtent l="0" t="0" r="3810" b="0"/>
+            <wp:extent cx="3412490" cy="1631468"/>
+            <wp:effectExtent l="0" t="0" r="0" b="6985"/>
             <wp:docPr id="1" name="Imagen 1"/>
             <wp:cNvGraphicFramePr>
               <a:graphicFrameLocks xmlns:a="http://schemas.openxmlformats.org/drawingml/2006/main" noChangeAspect="1"/>
@@ -4345,7 +4345,7 @@
                   <pic:spPr>
                     <a:xfrm>
                       <a:off x="0" y="0"/>
-                      <a:ext cx="3825572" cy="1828958"/>
+                      <a:ext cx="3419757" cy="1634942"/>
                     </a:xfrm>
                     <a:prstGeom prst="rect">
                       <a:avLst/>
@@ -4357,17 +4357,1390 @@
           </wp:inline>
         </w:drawing>
       </w:r>
+    </w:p>
+    <w:p>
+      <w:pPr>
+        <w:pStyle w:val="Ttulo1"/>
+      </w:pPr>
+      <w:r>
+        <w:t>Creación de elementos y asignación de atributos</w:t>
+      </w:r>
+    </w:p>
+    <w:p>
+      <w:pPr>
+        <w:jc w:val="both"/>
+        <w:rPr>
+          <w:rFonts w:ascii="Arial" w:hAnsi="Arial" w:cs="Arial"/>
+          <w:sz w:val="20"/>
+          <w:lang w:val="es-MX"/>
+        </w:rPr>
+      </w:pPr>
+      <w:r>
+        <w:rPr>
+          <w:rFonts w:ascii="Arial" w:hAnsi="Arial" w:cs="Arial"/>
+          <w:sz w:val="20"/>
+          <w:lang w:val="es-MX"/>
+        </w:rPr>
+        <w:t xml:space="preserve">Vamos a crear un elemento HTML sin usar un </w:t>
+      </w:r>
+      <w:proofErr w:type="spellStart"/>
+      <w:r>
+        <w:rPr>
+          <w:rFonts w:ascii="Arial" w:hAnsi="Arial" w:cs="Arial"/>
+          <w:sz w:val="20"/>
+          <w:lang w:val="es-MX"/>
+        </w:rPr>
+        <w:t>template</w:t>
+      </w:r>
+      <w:proofErr w:type="spellEnd"/>
+      <w:r>
+        <w:rPr>
+          <w:rFonts w:ascii="Arial" w:hAnsi="Arial" w:cs="Arial"/>
+          <w:sz w:val="20"/>
+          <w:lang w:val="es-MX"/>
+        </w:rPr>
+        <w:t xml:space="preserve"> </w:t>
+      </w:r>
+      <w:proofErr w:type="spellStart"/>
+      <w:r>
+        <w:rPr>
+          <w:rFonts w:ascii="Arial" w:hAnsi="Arial" w:cs="Arial"/>
+          <w:sz w:val="20"/>
+          <w:lang w:val="es-MX"/>
+        </w:rPr>
+        <w:t>string</w:t>
+      </w:r>
+      <w:proofErr w:type="spellEnd"/>
+      <w:r>
+        <w:rPr>
+          <w:rFonts w:ascii="Arial" w:hAnsi="Arial" w:cs="Arial"/>
+          <w:sz w:val="20"/>
+          <w:lang w:val="es-MX"/>
+        </w:rPr>
+        <w:t xml:space="preserve">. Para crear el elemento desde cero vamos a usar el método </w:t>
+      </w:r>
+      <w:proofErr w:type="spellStart"/>
+      <w:r>
+        <w:rPr>
+          <w:rFonts w:ascii="Arial" w:hAnsi="Arial" w:cs="Arial"/>
+          <w:sz w:val="20"/>
+          <w:lang w:val="es-MX"/>
+        </w:rPr>
+        <w:t>document.createElement</w:t>
+      </w:r>
+      <w:proofErr w:type="spellEnd"/>
+      <w:r>
+        <w:rPr>
+          <w:rFonts w:ascii="Arial" w:hAnsi="Arial" w:cs="Arial"/>
+          <w:sz w:val="20"/>
+          <w:lang w:val="es-MX"/>
+        </w:rPr>
+        <w:t xml:space="preserve">, este recibe como parámetro la etiqueta </w:t>
+      </w:r>
+      <w:proofErr w:type="spellStart"/>
+      <w:r>
+        <w:rPr>
+          <w:rFonts w:ascii="Arial" w:hAnsi="Arial" w:cs="Arial"/>
+          <w:sz w:val="20"/>
+          <w:lang w:val="es-MX"/>
+        </w:rPr>
+        <w:t>html</w:t>
+      </w:r>
+      <w:proofErr w:type="spellEnd"/>
+      <w:r>
+        <w:rPr>
+          <w:rFonts w:ascii="Arial" w:hAnsi="Arial" w:cs="Arial"/>
+          <w:sz w:val="20"/>
+          <w:lang w:val="es-MX"/>
+        </w:rPr>
+        <w:t xml:space="preserve"> del elemento que se quiere crear, no funciona mandándole el </w:t>
+      </w:r>
+      <w:proofErr w:type="spellStart"/>
+      <w:r>
+        <w:rPr>
+          <w:rFonts w:ascii="Arial" w:hAnsi="Arial" w:cs="Arial"/>
+          <w:sz w:val="20"/>
+          <w:lang w:val="es-MX"/>
+        </w:rPr>
+        <w:t>template</w:t>
+      </w:r>
+      <w:proofErr w:type="spellEnd"/>
+      <w:r>
+        <w:rPr>
+          <w:rFonts w:ascii="Arial" w:hAnsi="Arial" w:cs="Arial"/>
+          <w:sz w:val="20"/>
+          <w:lang w:val="es-MX"/>
+        </w:rPr>
+        <w:t xml:space="preserve"> </w:t>
+      </w:r>
+      <w:proofErr w:type="spellStart"/>
+      <w:r>
+        <w:rPr>
+          <w:rFonts w:ascii="Arial" w:hAnsi="Arial" w:cs="Arial"/>
+          <w:sz w:val="20"/>
+          <w:lang w:val="es-MX"/>
+        </w:rPr>
+        <w:t>string</w:t>
+      </w:r>
+      <w:proofErr w:type="spellEnd"/>
+      <w:r>
+        <w:rPr>
+          <w:rFonts w:ascii="Arial" w:hAnsi="Arial" w:cs="Arial"/>
+          <w:sz w:val="20"/>
+          <w:lang w:val="es-MX"/>
+        </w:rPr>
+        <w:t>.</w:t>
+      </w:r>
+    </w:p>
+    <w:p>
+      <w:pPr>
+        <w:jc w:val="both"/>
+        <w:rPr>
+          <w:rFonts w:ascii="Arial" w:hAnsi="Arial" w:cs="Arial"/>
+          <w:sz w:val="20"/>
+          <w:lang w:val="es-MX"/>
+        </w:rPr>
+      </w:pPr>
+      <w:r>
+        <w:rPr>
+          <w:rFonts w:ascii="Arial" w:hAnsi="Arial" w:cs="Arial"/>
+          <w:sz w:val="20"/>
+          <w:lang w:val="es-MX"/>
+        </w:rPr>
+        <w:t xml:space="preserve">Para añadirle un atributo al elemento que acabamos de crear haremos uso del método </w:t>
+      </w:r>
+      <w:proofErr w:type="spellStart"/>
+      <w:r>
+        <w:rPr>
+          <w:rFonts w:ascii="Arial" w:hAnsi="Arial" w:cs="Arial"/>
+          <w:sz w:val="20"/>
+          <w:lang w:val="es-MX"/>
+        </w:rPr>
+        <w:t>setAttribute</w:t>
+      </w:r>
+      <w:proofErr w:type="spellEnd"/>
+      <w:r>
+        <w:rPr>
+          <w:rFonts w:ascii="Arial" w:hAnsi="Arial" w:cs="Arial"/>
+          <w:sz w:val="20"/>
+          <w:lang w:val="es-MX"/>
+        </w:rPr>
+        <w:t>. Este recibe dos parámetros, uno indicando el nombre del atributo que vamos a añadir y el segundo parámetro indica</w:t>
+      </w:r>
+      <w:r>
+        <w:rPr>
+          <w:rFonts w:ascii="Arial" w:hAnsi="Arial" w:cs="Arial"/>
+          <w:sz w:val="20"/>
+          <w:lang w:val="es-MX"/>
+        </w:rPr>
+        <w:t>ndo el valor de dicho atributo.</w:t>
+      </w:r>
+      <w:r>
+        <w:rPr>
+          <w:rFonts w:ascii="Arial" w:hAnsi="Arial" w:cs="Arial"/>
+          <w:sz w:val="20"/>
+          <w:lang w:val="es-MX"/>
+        </w:rPr>
+        <w:tab/>
+      </w:r>
+      <w:r>
+        <w:rPr>
+          <w:rFonts w:ascii="Arial" w:hAnsi="Arial" w:cs="Arial"/>
+          <w:sz w:val="20"/>
+          <w:lang w:val="es-MX"/>
+        </w:rPr>
+        <w:tab/>
+      </w:r>
+      <w:r>
+        <w:rPr>
+          <w:rFonts w:ascii="Arial" w:hAnsi="Arial" w:cs="Arial"/>
+          <w:sz w:val="20"/>
+          <w:lang w:val="es-MX"/>
+        </w:rPr>
+        <w:tab/>
+      </w:r>
+      <w:r>
+        <w:rPr>
+          <w:rFonts w:ascii="Arial" w:hAnsi="Arial" w:cs="Arial"/>
+          <w:sz w:val="20"/>
+          <w:lang w:val="es-MX"/>
+        </w:rPr>
+        <w:tab/>
+      </w:r>
+      <w:r>
+        <w:rPr>
+          <w:rFonts w:ascii="Arial" w:hAnsi="Arial" w:cs="Arial"/>
+          <w:sz w:val="20"/>
+          <w:lang w:val="es-MX"/>
+        </w:rPr>
+        <w:tab/>
+      </w:r>
+      <w:r>
+        <w:rPr>
+          <w:rFonts w:ascii="Arial" w:hAnsi="Arial" w:cs="Arial"/>
+          <w:sz w:val="20"/>
+          <w:lang w:val="es-MX"/>
+        </w:rPr>
+        <w:tab/>
+        <w:t xml:space="preserve">          </w:t>
+      </w:r>
+      <w:r>
+        <w:rPr>
+          <w:rFonts w:ascii="Arial" w:hAnsi="Arial" w:cs="Arial"/>
+          <w:sz w:val="20"/>
+          <w:lang w:val="es-MX"/>
+        </w:rPr>
+        <w:t>Vamos a crear una función para poder añadir múltiples atributos a un solo elemento.</w:t>
+      </w:r>
+    </w:p>
+    <w:p>
+      <w:pPr>
+        <w:pStyle w:val="Ttulo2"/>
+        <w:shd w:val="clear" w:color="auto" w:fill="F6F6F6"/>
+        <w:spacing w:before="0"/>
+        <w:rPr>
+          <w:rFonts w:ascii="Arial" w:hAnsi="Arial" w:cs="Arial"/>
+          <w:color w:val="273B47"/>
+          <w:sz w:val="18"/>
+        </w:rPr>
+      </w:pPr>
+      <w:r>
+        <w:rPr>
+          <w:rFonts w:ascii="Arial" w:hAnsi="Arial" w:cs="Arial"/>
+          <w:color w:val="273B47"/>
+          <w:sz w:val="18"/>
+        </w:rPr>
+        <w:t>Creación de elementos</w:t>
+      </w:r>
+    </w:p>
+    <w:p>
+      <w:pPr>
+        <w:pStyle w:val="HTMLconformatoprevio"/>
+        <w:shd w:val="clear" w:color="auto" w:fill="F6F6F6"/>
+        <w:rPr>
+          <w:rStyle w:val="CdigoHTML"/>
+          <w:color w:val="DDDDDD"/>
+          <w:sz w:val="20"/>
+          <w:shd w:val="clear" w:color="auto" w:fill="272822"/>
+        </w:rPr>
+      </w:pPr>
+      <w:proofErr w:type="spellStart"/>
+      <w:proofErr w:type="gramStart"/>
+      <w:r>
+        <w:rPr>
+          <w:rStyle w:val="hljs-keyword"/>
+          <w:b/>
+          <w:bCs/>
+          <w:color w:val="F92672"/>
+          <w:sz w:val="20"/>
+          <w:shd w:val="clear" w:color="auto" w:fill="272822"/>
+        </w:rPr>
+        <w:t>const</w:t>
+      </w:r>
+      <w:proofErr w:type="spellEnd"/>
+      <w:proofErr w:type="gramEnd"/>
+      <w:r>
+        <w:rPr>
+          <w:rStyle w:val="CdigoHTML"/>
+          <w:color w:val="DDDDDD"/>
+          <w:sz w:val="20"/>
+          <w:shd w:val="clear" w:color="auto" w:fill="272822"/>
+        </w:rPr>
+        <w:t xml:space="preserve"> $</w:t>
+      </w:r>
+      <w:proofErr w:type="spellStart"/>
+      <w:r>
+        <w:rPr>
+          <w:rStyle w:val="CdigoHTML"/>
+          <w:color w:val="DDDDDD"/>
+          <w:sz w:val="20"/>
+          <w:shd w:val="clear" w:color="auto" w:fill="272822"/>
+        </w:rPr>
+        <w:t>loader</w:t>
+      </w:r>
+      <w:proofErr w:type="spellEnd"/>
+      <w:r>
+        <w:rPr>
+          <w:rStyle w:val="CdigoHTML"/>
+          <w:color w:val="DDDDDD"/>
+          <w:sz w:val="20"/>
+          <w:shd w:val="clear" w:color="auto" w:fill="272822"/>
+        </w:rPr>
+        <w:t xml:space="preserve"> = </w:t>
+      </w:r>
+      <w:proofErr w:type="spellStart"/>
+      <w:r>
+        <w:rPr>
+          <w:rStyle w:val="hljs-builtin"/>
+          <w:color w:val="A6E22E"/>
+          <w:sz w:val="20"/>
+          <w:shd w:val="clear" w:color="auto" w:fill="272822"/>
+        </w:rPr>
+        <w:t>document</w:t>
+      </w:r>
+      <w:r>
+        <w:rPr>
+          <w:rStyle w:val="CdigoHTML"/>
+          <w:color w:val="DDDDDD"/>
+          <w:sz w:val="20"/>
+          <w:shd w:val="clear" w:color="auto" w:fill="272822"/>
+        </w:rPr>
+        <w:t>.createElement</w:t>
+      </w:r>
+      <w:proofErr w:type="spellEnd"/>
+      <w:r>
+        <w:rPr>
+          <w:rStyle w:val="CdigoHTML"/>
+          <w:color w:val="DDDDDD"/>
+          <w:sz w:val="20"/>
+          <w:shd w:val="clear" w:color="auto" w:fill="272822"/>
+        </w:rPr>
+        <w:t>(</w:t>
+      </w:r>
+      <w:r>
+        <w:rPr>
+          <w:rStyle w:val="hljs-string"/>
+          <w:color w:val="A6E22E"/>
+          <w:sz w:val="20"/>
+          <w:shd w:val="clear" w:color="auto" w:fill="272822"/>
+        </w:rPr>
+        <w:t>"</w:t>
+      </w:r>
+      <w:proofErr w:type="spellStart"/>
+      <w:r>
+        <w:rPr>
+          <w:rStyle w:val="hljs-string"/>
+          <w:color w:val="A6E22E"/>
+          <w:sz w:val="20"/>
+          <w:shd w:val="clear" w:color="auto" w:fill="272822"/>
+        </w:rPr>
+        <w:t>img</w:t>
+      </w:r>
+      <w:proofErr w:type="spellEnd"/>
+      <w:r>
+        <w:rPr>
+          <w:rStyle w:val="hljs-string"/>
+          <w:color w:val="A6E22E"/>
+          <w:sz w:val="20"/>
+          <w:shd w:val="clear" w:color="auto" w:fill="272822"/>
+        </w:rPr>
+        <w:t>"</w:t>
+      </w:r>
+      <w:r>
+        <w:rPr>
+          <w:rStyle w:val="CdigoHTML"/>
+          <w:color w:val="DDDDDD"/>
+          <w:sz w:val="20"/>
+          <w:shd w:val="clear" w:color="auto" w:fill="272822"/>
+        </w:rPr>
+        <w:t>);</w:t>
+      </w:r>
+    </w:p>
+    <w:p>
+      <w:pPr>
+        <w:pStyle w:val="Ttulo2"/>
+        <w:shd w:val="clear" w:color="auto" w:fill="F6F6F6"/>
+        <w:spacing w:before="0"/>
+        <w:rPr>
+          <w:rFonts w:ascii="Arial" w:hAnsi="Arial" w:cs="Arial"/>
+          <w:color w:val="273B47"/>
+          <w:sz w:val="18"/>
+        </w:rPr>
+      </w:pPr>
+      <w:r>
+        <w:rPr>
+          <w:rFonts w:ascii="Arial" w:hAnsi="Arial" w:cs="Arial"/>
+          <w:color w:val="273B47"/>
+          <w:sz w:val="18"/>
+        </w:rPr>
+        <w:t>Asignación de Atributos</w:t>
+      </w:r>
+    </w:p>
+    <w:p>
+      <w:pPr>
+        <w:pStyle w:val="NormalWeb"/>
+        <w:shd w:val="clear" w:color="auto" w:fill="F6F6F6"/>
+        <w:spacing w:before="0" w:beforeAutospacing="0" w:after="0" w:afterAutospacing="0"/>
+        <w:rPr>
+          <w:rFonts w:ascii="Arial" w:hAnsi="Arial" w:cs="Arial"/>
+          <w:color w:val="273B47"/>
+          <w:sz w:val="22"/>
+        </w:rPr>
+      </w:pPr>
+      <w:proofErr w:type="spellStart"/>
+      <w:proofErr w:type="gramStart"/>
+      <w:r>
+        <w:rPr>
+          <w:rStyle w:val="Textoennegrita"/>
+          <w:rFonts w:ascii="Arial" w:hAnsi="Arial" w:cs="Arial"/>
+          <w:color w:val="273B47"/>
+          <w:sz w:val="22"/>
+        </w:rPr>
+        <w:t>jQuery</w:t>
+      </w:r>
+      <w:proofErr w:type="spellEnd"/>
+      <w:proofErr w:type="gramEnd"/>
+    </w:p>
+    <w:p>
+      <w:pPr>
+        <w:pStyle w:val="HTMLconformatoprevio"/>
+        <w:shd w:val="clear" w:color="auto" w:fill="F6F6F6"/>
+        <w:rPr>
+          <w:rStyle w:val="CdigoHTML"/>
+          <w:color w:val="DDDDDD"/>
+          <w:sz w:val="20"/>
+          <w:shd w:val="clear" w:color="auto" w:fill="272822"/>
+        </w:rPr>
+      </w:pPr>
+      <w:r>
+        <w:rPr>
+          <w:rStyle w:val="CdigoHTML"/>
+          <w:color w:val="DDDDDD"/>
+          <w:sz w:val="20"/>
+          <w:shd w:val="clear" w:color="auto" w:fill="272822"/>
+        </w:rPr>
+        <w:t>$(</w:t>
+      </w:r>
+      <w:r>
+        <w:rPr>
+          <w:rStyle w:val="hljs-string"/>
+          <w:color w:val="A6E22E"/>
+          <w:sz w:val="20"/>
+          <w:shd w:val="clear" w:color="auto" w:fill="272822"/>
+        </w:rPr>
+        <w:t>"#</w:t>
+      </w:r>
+      <w:proofErr w:type="spellStart"/>
+      <w:r>
+        <w:rPr>
+          <w:rStyle w:val="hljs-string"/>
+          <w:color w:val="A6E22E"/>
+          <w:sz w:val="20"/>
+          <w:shd w:val="clear" w:color="auto" w:fill="272822"/>
+        </w:rPr>
+        <w:t>element</w:t>
+      </w:r>
+      <w:proofErr w:type="spellEnd"/>
+      <w:r>
+        <w:rPr>
+          <w:rStyle w:val="hljs-string"/>
+          <w:color w:val="A6E22E"/>
+          <w:sz w:val="20"/>
+          <w:shd w:val="clear" w:color="auto" w:fill="272822"/>
+        </w:rPr>
+        <w:t>"</w:t>
+      </w:r>
+      <w:r>
+        <w:rPr>
+          <w:rStyle w:val="CdigoHTML"/>
+          <w:color w:val="DDDDDD"/>
+          <w:sz w:val="20"/>
+          <w:shd w:val="clear" w:color="auto" w:fill="272822"/>
+        </w:rPr>
+        <w:t>).</w:t>
+      </w:r>
+      <w:proofErr w:type="spellStart"/>
+      <w:proofErr w:type="gramStart"/>
+      <w:r>
+        <w:rPr>
+          <w:rStyle w:val="CdigoHTML"/>
+          <w:color w:val="DDDDDD"/>
+          <w:sz w:val="20"/>
+          <w:shd w:val="clear" w:color="auto" w:fill="272822"/>
+        </w:rPr>
+        <w:t>attr</w:t>
+      </w:r>
+      <w:proofErr w:type="spellEnd"/>
+      <w:r>
+        <w:rPr>
+          <w:rStyle w:val="CdigoHTML"/>
+          <w:color w:val="DDDDDD"/>
+          <w:sz w:val="20"/>
+          <w:shd w:val="clear" w:color="auto" w:fill="272822"/>
+        </w:rPr>
+        <w:t>({</w:t>
+      </w:r>
+      <w:proofErr w:type="gramEnd"/>
+    </w:p>
+    <w:p>
+      <w:pPr>
+        <w:pStyle w:val="HTMLconformatoprevio"/>
+        <w:shd w:val="clear" w:color="auto" w:fill="F6F6F6"/>
+        <w:rPr>
+          <w:rStyle w:val="CdigoHTML"/>
+          <w:color w:val="DDDDDD"/>
+          <w:sz w:val="20"/>
+          <w:shd w:val="clear" w:color="auto" w:fill="272822"/>
+        </w:rPr>
+      </w:pPr>
+      <w:r>
+        <w:rPr>
+          <w:rStyle w:val="CdigoHTML"/>
+          <w:color w:val="DDDDDD"/>
+          <w:sz w:val="20"/>
+          <w:shd w:val="clear" w:color="auto" w:fill="272822"/>
+        </w:rPr>
+        <w:t xml:space="preserve">  </w:t>
+      </w:r>
+      <w:proofErr w:type="spellStart"/>
+      <w:proofErr w:type="gramStart"/>
+      <w:r>
+        <w:rPr>
+          <w:rStyle w:val="CdigoHTML"/>
+          <w:color w:val="DDDDDD"/>
+          <w:sz w:val="20"/>
+          <w:shd w:val="clear" w:color="auto" w:fill="272822"/>
+        </w:rPr>
+        <w:t>src</w:t>
+      </w:r>
+      <w:proofErr w:type="spellEnd"/>
+      <w:proofErr w:type="gramEnd"/>
+      <w:r>
+        <w:rPr>
+          <w:rStyle w:val="CdigoHTML"/>
+          <w:color w:val="DDDDDD"/>
+          <w:sz w:val="20"/>
+          <w:shd w:val="clear" w:color="auto" w:fill="272822"/>
+        </w:rPr>
+        <w:t xml:space="preserve">: </w:t>
+      </w:r>
+      <w:r>
+        <w:rPr>
+          <w:rStyle w:val="hljs-string"/>
+          <w:color w:val="A6E22E"/>
+          <w:sz w:val="20"/>
+          <w:shd w:val="clear" w:color="auto" w:fill="272822"/>
+        </w:rPr>
+        <w:t>""</w:t>
+      </w:r>
+      <w:r>
+        <w:rPr>
+          <w:rStyle w:val="CdigoHTML"/>
+          <w:color w:val="DDDDDD"/>
+          <w:sz w:val="20"/>
+          <w:shd w:val="clear" w:color="auto" w:fill="272822"/>
+        </w:rPr>
+        <w:t>,</w:t>
+      </w:r>
+    </w:p>
+    <w:p>
+      <w:pPr>
+        <w:pStyle w:val="HTMLconformatoprevio"/>
+        <w:shd w:val="clear" w:color="auto" w:fill="F6F6F6"/>
+        <w:rPr>
+          <w:rStyle w:val="CdigoHTML"/>
+          <w:color w:val="DDDDDD"/>
+          <w:sz w:val="20"/>
+          <w:shd w:val="clear" w:color="auto" w:fill="272822"/>
+        </w:rPr>
+      </w:pPr>
+      <w:r>
+        <w:rPr>
+          <w:rStyle w:val="CdigoHTML"/>
+          <w:color w:val="DDDDDD"/>
+          <w:sz w:val="20"/>
+          <w:shd w:val="clear" w:color="auto" w:fill="272822"/>
+        </w:rPr>
+        <w:t xml:space="preserve">  </w:t>
+      </w:r>
+      <w:proofErr w:type="spellStart"/>
+      <w:proofErr w:type="gramStart"/>
+      <w:r>
+        <w:rPr>
+          <w:rStyle w:val="CdigoHTML"/>
+          <w:color w:val="DDDDDD"/>
+          <w:sz w:val="20"/>
+          <w:shd w:val="clear" w:color="auto" w:fill="272822"/>
+        </w:rPr>
+        <w:t>height</w:t>
+      </w:r>
+      <w:proofErr w:type="spellEnd"/>
+      <w:proofErr w:type="gramEnd"/>
+      <w:r>
+        <w:rPr>
+          <w:rStyle w:val="CdigoHTML"/>
+          <w:color w:val="DDDDDD"/>
+          <w:sz w:val="20"/>
+          <w:shd w:val="clear" w:color="auto" w:fill="272822"/>
+        </w:rPr>
+        <w:t xml:space="preserve">: </w:t>
+      </w:r>
+      <w:r>
+        <w:rPr>
+          <w:rStyle w:val="hljs-string"/>
+          <w:color w:val="A6E22E"/>
+          <w:sz w:val="20"/>
+          <w:shd w:val="clear" w:color="auto" w:fill="272822"/>
+        </w:rPr>
+        <w:t>""</w:t>
+      </w:r>
+    </w:p>
+    <w:p>
+      <w:pPr>
+        <w:pStyle w:val="HTMLconformatoprevio"/>
+        <w:shd w:val="clear" w:color="auto" w:fill="F6F6F6"/>
+        <w:rPr>
+          <w:rStyle w:val="CdigoHTML"/>
+          <w:color w:val="DDDDDD"/>
+          <w:sz w:val="20"/>
+          <w:shd w:val="clear" w:color="auto" w:fill="272822"/>
+          <w:lang w:val="en-US"/>
+        </w:rPr>
+      </w:pPr>
+      <w:r>
+        <w:rPr>
+          <w:rStyle w:val="CdigoHTML"/>
+          <w:color w:val="DDDDDD"/>
+          <w:sz w:val="20"/>
+          <w:shd w:val="clear" w:color="auto" w:fill="272822"/>
+          <w:lang w:val="en-US"/>
+        </w:rPr>
+        <w:t>})</w:t>
+      </w:r>
+    </w:p>
+    <w:p>
+      <w:pPr>
+        <w:pStyle w:val="NormalWeb"/>
+        <w:shd w:val="clear" w:color="auto" w:fill="F6F6F6"/>
+        <w:spacing w:before="0" w:beforeAutospacing="0" w:after="0" w:afterAutospacing="0"/>
+        <w:rPr>
+          <w:rFonts w:ascii="Arial" w:hAnsi="Arial" w:cs="Arial"/>
+          <w:color w:val="273B47"/>
+          <w:sz w:val="22"/>
+          <w:lang w:val="en-US"/>
+        </w:rPr>
+      </w:pPr>
+      <w:r>
+        <w:rPr>
+          <w:rStyle w:val="Textoennegrita"/>
+          <w:rFonts w:ascii="Arial" w:hAnsi="Arial" w:cs="Arial"/>
+          <w:color w:val="273B47"/>
+          <w:sz w:val="22"/>
+          <w:lang w:val="en-US"/>
+        </w:rPr>
+        <w:t>JavaScript</w:t>
+      </w:r>
+    </w:p>
+    <w:p>
+      <w:pPr>
+        <w:pStyle w:val="HTMLconformatoprevio"/>
+        <w:shd w:val="clear" w:color="auto" w:fill="F6F6F6"/>
+        <w:rPr>
+          <w:rStyle w:val="CdigoHTML"/>
+          <w:color w:val="DDDDDD"/>
+          <w:sz w:val="20"/>
+          <w:shd w:val="clear" w:color="auto" w:fill="272822"/>
+          <w:lang w:val="en-US"/>
+        </w:rPr>
+      </w:pPr>
+      <w:proofErr w:type="spellStart"/>
+      <w:proofErr w:type="gramStart"/>
+      <w:r>
+        <w:rPr>
+          <w:rStyle w:val="hljs-keyword"/>
+          <w:b/>
+          <w:bCs/>
+          <w:color w:val="F92672"/>
+          <w:sz w:val="20"/>
+          <w:shd w:val="clear" w:color="auto" w:fill="272822"/>
+          <w:lang w:val="en-US"/>
+        </w:rPr>
+        <w:t>const</w:t>
+      </w:r>
+      <w:proofErr w:type="spellEnd"/>
+      <w:proofErr w:type="gramEnd"/>
+      <w:r>
+        <w:rPr>
+          <w:rStyle w:val="CdigoHTML"/>
+          <w:color w:val="DDDDDD"/>
+          <w:sz w:val="20"/>
+          <w:shd w:val="clear" w:color="auto" w:fill="272822"/>
+          <w:lang w:val="en-US"/>
+        </w:rPr>
+        <w:t xml:space="preserve"> $element = </w:t>
+      </w:r>
+      <w:proofErr w:type="spellStart"/>
+      <w:r>
+        <w:rPr>
+          <w:rStyle w:val="hljs-builtin"/>
+          <w:color w:val="A6E22E"/>
+          <w:sz w:val="20"/>
+          <w:shd w:val="clear" w:color="auto" w:fill="272822"/>
+          <w:lang w:val="en-US"/>
+        </w:rPr>
+        <w:t>document</w:t>
+      </w:r>
+      <w:r>
+        <w:rPr>
+          <w:rStyle w:val="CdigoHTML"/>
+          <w:color w:val="DDDDDD"/>
+          <w:sz w:val="20"/>
+          <w:shd w:val="clear" w:color="auto" w:fill="272822"/>
+          <w:lang w:val="en-US"/>
+        </w:rPr>
+        <w:t>.getElementById</w:t>
+      </w:r>
+      <w:proofErr w:type="spellEnd"/>
+      <w:r>
+        <w:rPr>
+          <w:rStyle w:val="CdigoHTML"/>
+          <w:color w:val="DDDDDD"/>
+          <w:sz w:val="20"/>
+          <w:shd w:val="clear" w:color="auto" w:fill="272822"/>
+          <w:lang w:val="en-US"/>
+        </w:rPr>
+        <w:t>(</w:t>
+      </w:r>
+      <w:r>
+        <w:rPr>
+          <w:rStyle w:val="hljs-string"/>
+          <w:color w:val="A6E22E"/>
+          <w:sz w:val="20"/>
+          <w:shd w:val="clear" w:color="auto" w:fill="272822"/>
+          <w:lang w:val="en-US"/>
+        </w:rPr>
+        <w:t>"element"</w:t>
+      </w:r>
+      <w:r>
+        <w:rPr>
+          <w:rStyle w:val="CdigoHTML"/>
+          <w:color w:val="DDDDDD"/>
+          <w:sz w:val="20"/>
+          <w:shd w:val="clear" w:color="auto" w:fill="272822"/>
+          <w:lang w:val="en-US"/>
+        </w:rPr>
+        <w:t>);</w:t>
+      </w:r>
+    </w:p>
+    <w:p>
+      <w:pPr>
+        <w:pStyle w:val="HTMLconformatoprevio"/>
+        <w:shd w:val="clear" w:color="auto" w:fill="F6F6F6"/>
+        <w:rPr>
+          <w:rStyle w:val="CdigoHTML"/>
+          <w:color w:val="DDDDDD"/>
+          <w:sz w:val="20"/>
+          <w:shd w:val="clear" w:color="auto" w:fill="272822"/>
+        </w:rPr>
+      </w:pPr>
+      <w:r>
+        <w:rPr>
+          <w:rStyle w:val="hljs-comment"/>
+          <w:color w:val="75715E"/>
+          <w:sz w:val="20"/>
+          <w:shd w:val="clear" w:color="auto" w:fill="272822"/>
+        </w:rPr>
+        <w:t>//</w:t>
+      </w:r>
+      <w:proofErr w:type="spellStart"/>
+      <w:r>
+        <w:rPr>
+          <w:rStyle w:val="hljs-comment"/>
+          <w:color w:val="75715E"/>
+          <w:sz w:val="20"/>
+          <w:shd w:val="clear" w:color="auto" w:fill="272822"/>
+        </w:rPr>
+        <w:t>setear</w:t>
+      </w:r>
+      <w:proofErr w:type="spellEnd"/>
+      <w:r>
+        <w:rPr>
+          <w:rStyle w:val="hljs-comment"/>
+          <w:color w:val="75715E"/>
+          <w:sz w:val="20"/>
+          <w:shd w:val="clear" w:color="auto" w:fill="272822"/>
+        </w:rPr>
+        <w:t xml:space="preserve"> el atributo en un elemento DOM</w:t>
+      </w:r>
+    </w:p>
+    <w:p>
+      <w:pPr>
+        <w:pStyle w:val="HTMLconformatoprevio"/>
+        <w:shd w:val="clear" w:color="auto" w:fill="F6F6F6"/>
+        <w:rPr>
+          <w:rStyle w:val="CdigoHTML"/>
+          <w:color w:val="DDDDDD"/>
+          <w:sz w:val="20"/>
+          <w:shd w:val="clear" w:color="auto" w:fill="272822"/>
+        </w:rPr>
+      </w:pPr>
+      <w:r>
+        <w:rPr>
+          <w:rStyle w:val="CdigoHTML"/>
+          <w:color w:val="DDDDDD"/>
+          <w:sz w:val="20"/>
+          <w:shd w:val="clear" w:color="auto" w:fill="272822"/>
+        </w:rPr>
+        <w:t>$</w:t>
+      </w:r>
+      <w:proofErr w:type="spellStart"/>
+      <w:proofErr w:type="gramStart"/>
+      <w:r>
+        <w:rPr>
+          <w:rStyle w:val="CdigoHTML"/>
+          <w:color w:val="DDDDDD"/>
+          <w:sz w:val="20"/>
+          <w:shd w:val="clear" w:color="auto" w:fill="272822"/>
+        </w:rPr>
+        <w:t>element.setAttribute</w:t>
+      </w:r>
+      <w:proofErr w:type="spellEnd"/>
+      <w:r>
+        <w:rPr>
+          <w:rStyle w:val="CdigoHTML"/>
+          <w:color w:val="DDDDDD"/>
+          <w:sz w:val="20"/>
+          <w:shd w:val="clear" w:color="auto" w:fill="272822"/>
+        </w:rPr>
+        <w:t>(</w:t>
+      </w:r>
+      <w:proofErr w:type="gramEnd"/>
+      <w:r>
+        <w:rPr>
+          <w:rStyle w:val="hljs-string"/>
+          <w:color w:val="A6E22E"/>
+          <w:sz w:val="20"/>
+          <w:shd w:val="clear" w:color="auto" w:fill="272822"/>
+        </w:rPr>
+        <w:t>"</w:t>
+      </w:r>
+      <w:proofErr w:type="spellStart"/>
+      <w:r>
+        <w:rPr>
+          <w:rStyle w:val="hljs-string"/>
+          <w:color w:val="A6E22E"/>
+          <w:sz w:val="20"/>
+          <w:shd w:val="clear" w:color="auto" w:fill="272822"/>
+        </w:rPr>
+        <w:t>src</w:t>
+      </w:r>
+      <w:proofErr w:type="spellEnd"/>
+      <w:r>
+        <w:rPr>
+          <w:rStyle w:val="hljs-string"/>
+          <w:color w:val="A6E22E"/>
+          <w:sz w:val="20"/>
+          <w:shd w:val="clear" w:color="auto" w:fill="272822"/>
+        </w:rPr>
+        <w:t>"</w:t>
+      </w:r>
+      <w:r>
+        <w:rPr>
+          <w:rStyle w:val="CdigoHTML"/>
+          <w:color w:val="DDDDDD"/>
+          <w:sz w:val="20"/>
+          <w:shd w:val="clear" w:color="auto" w:fill="272822"/>
+        </w:rPr>
+        <w:t xml:space="preserve">, </w:t>
+      </w:r>
+      <w:r>
+        <w:rPr>
+          <w:rStyle w:val="hljs-string"/>
+          <w:color w:val="A6E22E"/>
+          <w:sz w:val="20"/>
+          <w:shd w:val="clear" w:color="auto" w:fill="272822"/>
+        </w:rPr>
+        <w:t>"</w:t>
+      </w:r>
+      <w:proofErr w:type="spellStart"/>
+      <w:r>
+        <w:rPr>
+          <w:rStyle w:val="hljs-string"/>
+          <w:color w:val="A6E22E"/>
+          <w:sz w:val="20"/>
+          <w:shd w:val="clear" w:color="auto" w:fill="272822"/>
+        </w:rPr>
+        <w:t>img</w:t>
+      </w:r>
+      <w:proofErr w:type="spellEnd"/>
+      <w:r>
+        <w:rPr>
+          <w:rStyle w:val="hljs-string"/>
+          <w:color w:val="A6E22E"/>
+          <w:sz w:val="20"/>
+          <w:shd w:val="clear" w:color="auto" w:fill="272822"/>
+        </w:rPr>
+        <w:t>/foto.png"</w:t>
+      </w:r>
+      <w:r>
+        <w:rPr>
+          <w:rStyle w:val="CdigoHTML"/>
+          <w:color w:val="DDDDDD"/>
+          <w:sz w:val="20"/>
+          <w:shd w:val="clear" w:color="auto" w:fill="272822"/>
+        </w:rPr>
+        <w:t>);</w:t>
+      </w:r>
+    </w:p>
+    <w:p>
+      <w:pPr>
+        <w:pStyle w:val="HTMLconformatoprevio"/>
+        <w:shd w:val="clear" w:color="auto" w:fill="F6F6F6"/>
+        <w:rPr>
+          <w:rStyle w:val="CdigoHTML"/>
+          <w:color w:val="DDDDDD"/>
+          <w:sz w:val="20"/>
+          <w:shd w:val="clear" w:color="auto" w:fill="272822"/>
+        </w:rPr>
+      </w:pPr>
+      <w:r>
+        <w:rPr>
+          <w:rStyle w:val="hljs-comment"/>
+          <w:color w:val="75715E"/>
+          <w:sz w:val="20"/>
+          <w:shd w:val="clear" w:color="auto" w:fill="272822"/>
+        </w:rPr>
+        <w:t xml:space="preserve">//obtener un </w:t>
+      </w:r>
+      <w:proofErr w:type="spellStart"/>
+      <w:r>
+        <w:rPr>
+          <w:rStyle w:val="hljs-comment"/>
+          <w:color w:val="75715E"/>
+          <w:sz w:val="20"/>
+          <w:shd w:val="clear" w:color="auto" w:fill="272822"/>
+        </w:rPr>
+        <w:t>atruto</w:t>
+      </w:r>
+      <w:proofErr w:type="spellEnd"/>
+      <w:r>
+        <w:rPr>
+          <w:rStyle w:val="hljs-comment"/>
+          <w:color w:val="75715E"/>
+          <w:sz w:val="20"/>
+          <w:shd w:val="clear" w:color="auto" w:fill="272822"/>
+        </w:rPr>
+        <w:t xml:space="preserve"> de un elemento DOM</w:t>
+      </w:r>
+    </w:p>
+    <w:p>
+      <w:pPr>
+        <w:pStyle w:val="HTMLconformatoprevio"/>
+        <w:shd w:val="clear" w:color="auto" w:fill="F6F6F6"/>
+        <w:rPr>
+          <w:rStyle w:val="CdigoHTML"/>
+          <w:color w:val="DDDDDD"/>
+          <w:sz w:val="20"/>
+          <w:shd w:val="clear" w:color="auto" w:fill="272822"/>
+          <w:lang w:val="en-US"/>
+        </w:rPr>
+      </w:pPr>
+      <w:proofErr w:type="spellStart"/>
+      <w:proofErr w:type="gramStart"/>
+      <w:r>
+        <w:rPr>
+          <w:rStyle w:val="hljs-keyword"/>
+          <w:b/>
+          <w:bCs/>
+          <w:color w:val="F92672"/>
+          <w:sz w:val="20"/>
+          <w:shd w:val="clear" w:color="auto" w:fill="272822"/>
+          <w:lang w:val="en-US"/>
+        </w:rPr>
+        <w:t>const</w:t>
+      </w:r>
+      <w:proofErr w:type="spellEnd"/>
+      <w:proofErr w:type="gramEnd"/>
+      <w:r>
+        <w:rPr>
+          <w:rStyle w:val="CdigoHTML"/>
+          <w:color w:val="DDDDDD"/>
+          <w:sz w:val="20"/>
+          <w:shd w:val="clear" w:color="auto" w:fill="272822"/>
+          <w:lang w:val="en-US"/>
+        </w:rPr>
+        <w:t xml:space="preserve"> </w:t>
+      </w:r>
+      <w:proofErr w:type="spellStart"/>
+      <w:r>
+        <w:rPr>
+          <w:rStyle w:val="CdigoHTML"/>
+          <w:color w:val="DDDDDD"/>
+          <w:sz w:val="20"/>
+          <w:shd w:val="clear" w:color="auto" w:fill="272822"/>
+          <w:lang w:val="en-US"/>
+        </w:rPr>
+        <w:t>src</w:t>
+      </w:r>
+      <w:proofErr w:type="spellEnd"/>
+      <w:r>
+        <w:rPr>
+          <w:rStyle w:val="CdigoHTML"/>
+          <w:color w:val="DDDDDD"/>
+          <w:sz w:val="20"/>
+          <w:shd w:val="clear" w:color="auto" w:fill="272822"/>
+          <w:lang w:val="en-US"/>
+        </w:rPr>
+        <w:t xml:space="preserve"> = $</w:t>
+      </w:r>
+      <w:proofErr w:type="spellStart"/>
+      <w:r>
+        <w:rPr>
+          <w:rStyle w:val="CdigoHTML"/>
+          <w:color w:val="DDDDDD"/>
+          <w:sz w:val="20"/>
+          <w:shd w:val="clear" w:color="auto" w:fill="272822"/>
+          <w:lang w:val="en-US"/>
+        </w:rPr>
+        <w:t>element.setAttribute</w:t>
+      </w:r>
+      <w:proofErr w:type="spellEnd"/>
+      <w:r>
+        <w:rPr>
+          <w:rStyle w:val="CdigoHTML"/>
+          <w:color w:val="DDDDDD"/>
+          <w:sz w:val="20"/>
+          <w:shd w:val="clear" w:color="auto" w:fill="272822"/>
+          <w:lang w:val="en-US"/>
+        </w:rPr>
+        <w:t>(</w:t>
+      </w:r>
+      <w:r>
+        <w:rPr>
+          <w:rStyle w:val="hljs-string"/>
+          <w:color w:val="A6E22E"/>
+          <w:sz w:val="20"/>
+          <w:shd w:val="clear" w:color="auto" w:fill="272822"/>
+          <w:lang w:val="en-US"/>
+        </w:rPr>
+        <w:t>"</w:t>
+      </w:r>
+      <w:proofErr w:type="spellStart"/>
+      <w:r>
+        <w:rPr>
+          <w:rStyle w:val="hljs-string"/>
+          <w:color w:val="A6E22E"/>
+          <w:sz w:val="20"/>
+          <w:shd w:val="clear" w:color="auto" w:fill="272822"/>
+          <w:lang w:val="en-US"/>
+        </w:rPr>
+        <w:t>src</w:t>
+      </w:r>
+      <w:proofErr w:type="spellEnd"/>
+      <w:r>
+        <w:rPr>
+          <w:rStyle w:val="hljs-string"/>
+          <w:color w:val="A6E22E"/>
+          <w:sz w:val="20"/>
+          <w:shd w:val="clear" w:color="auto" w:fill="272822"/>
+          <w:lang w:val="en-US"/>
+        </w:rPr>
+        <w:t>"</w:t>
+      </w:r>
+      <w:r>
+        <w:rPr>
+          <w:rStyle w:val="CdigoHTML"/>
+          <w:color w:val="DDDDDD"/>
+          <w:sz w:val="20"/>
+          <w:shd w:val="clear" w:color="auto" w:fill="272822"/>
+          <w:lang w:val="en-US"/>
+        </w:rPr>
+        <w:t>)</w:t>
+      </w:r>
+    </w:p>
+    <w:p>
+      <w:pPr>
+        <w:pStyle w:val="NormalWeb"/>
+        <w:shd w:val="clear" w:color="auto" w:fill="F6F6F6"/>
+        <w:spacing w:before="0" w:beforeAutospacing="0" w:after="0" w:afterAutospacing="0"/>
+        <w:rPr>
+          <w:rFonts w:ascii="Arial" w:hAnsi="Arial" w:cs="Arial"/>
+          <w:color w:val="273B47"/>
+          <w:sz w:val="18"/>
+        </w:rPr>
+      </w:pPr>
+      <w:r>
+        <w:rPr>
+          <w:rFonts w:ascii="Arial" w:hAnsi="Arial" w:cs="Arial"/>
+          <w:color w:val="273B47"/>
+          <w:sz w:val="18"/>
+        </w:rPr>
+        <w:t>También se puede crear una función para asignar múltiples atributos a un elemento DOM.</w:t>
+      </w:r>
+    </w:p>
+    <w:p>
+      <w:pPr>
+        <w:pStyle w:val="HTMLconformatoprevio"/>
+        <w:shd w:val="clear" w:color="auto" w:fill="F6F6F6"/>
+        <w:rPr>
+          <w:rStyle w:val="CdigoHTML"/>
+          <w:color w:val="DDDDDD"/>
+          <w:sz w:val="20"/>
+          <w:shd w:val="clear" w:color="auto" w:fill="272822"/>
+          <w:lang w:val="en-US"/>
+        </w:rPr>
+      </w:pPr>
+      <w:proofErr w:type="spellStart"/>
+      <w:proofErr w:type="gramStart"/>
+      <w:r>
+        <w:rPr>
+          <w:rStyle w:val="hljs-keyword"/>
+          <w:b/>
+          <w:bCs/>
+          <w:color w:val="F92672"/>
+          <w:sz w:val="20"/>
+          <w:shd w:val="clear" w:color="auto" w:fill="272822"/>
+          <w:lang w:val="en-US"/>
+        </w:rPr>
+        <w:t>function</w:t>
+      </w:r>
+      <w:r>
+        <w:rPr>
+          <w:rStyle w:val="hljs-title"/>
+          <w:b/>
+          <w:bCs/>
+          <w:color w:val="A6E22E"/>
+          <w:sz w:val="20"/>
+          <w:shd w:val="clear" w:color="auto" w:fill="272822"/>
+          <w:lang w:val="en-US"/>
+        </w:rPr>
+        <w:t>setAttributes</w:t>
+      </w:r>
+      <w:proofErr w:type="spellEnd"/>
+      <w:r>
+        <w:rPr>
+          <w:rStyle w:val="hljs-function"/>
+          <w:color w:val="DDDDDD"/>
+          <w:sz w:val="20"/>
+          <w:shd w:val="clear" w:color="auto" w:fill="272822"/>
+          <w:lang w:val="en-US"/>
+        </w:rPr>
+        <w:t>(</w:t>
+      </w:r>
+      <w:proofErr w:type="gramEnd"/>
+      <w:r>
+        <w:rPr>
+          <w:rStyle w:val="hljs-params"/>
+          <w:color w:val="DDDDDD"/>
+          <w:sz w:val="20"/>
+          <w:shd w:val="clear" w:color="auto" w:fill="272822"/>
+          <w:lang w:val="en-US"/>
+        </w:rPr>
+        <w:t>$element, attributes</w:t>
+      </w:r>
+      <w:r>
+        <w:rPr>
+          <w:rStyle w:val="hljs-function"/>
+          <w:color w:val="DDDDDD"/>
+          <w:sz w:val="20"/>
+          <w:shd w:val="clear" w:color="auto" w:fill="272822"/>
+          <w:lang w:val="en-US"/>
+        </w:rPr>
+        <w:t xml:space="preserve">) </w:t>
+      </w:r>
+      <w:r>
+        <w:rPr>
+          <w:rStyle w:val="CdigoHTML"/>
+          <w:color w:val="DDDDDD"/>
+          <w:sz w:val="20"/>
+          <w:shd w:val="clear" w:color="auto" w:fill="272822"/>
+          <w:lang w:val="en-US"/>
+        </w:rPr>
+        <w:t>{</w:t>
+      </w:r>
+    </w:p>
+    <w:p>
+      <w:pPr>
+        <w:pStyle w:val="HTMLconformatoprevio"/>
+        <w:shd w:val="clear" w:color="auto" w:fill="F6F6F6"/>
+        <w:rPr>
+          <w:rStyle w:val="CdigoHTML"/>
+          <w:color w:val="DDDDDD"/>
+          <w:sz w:val="20"/>
+          <w:shd w:val="clear" w:color="auto" w:fill="272822"/>
+          <w:lang w:val="en-US"/>
+        </w:rPr>
+      </w:pPr>
+      <w:r>
+        <w:rPr>
+          <w:rStyle w:val="CdigoHTML"/>
+          <w:color w:val="DDDDDD"/>
+          <w:sz w:val="20"/>
+          <w:shd w:val="clear" w:color="auto" w:fill="272822"/>
+          <w:lang w:val="en-US"/>
+        </w:rPr>
+        <w:t xml:space="preserve">  </w:t>
+      </w:r>
+      <w:proofErr w:type="gramStart"/>
+      <w:r>
+        <w:rPr>
+          <w:rStyle w:val="hljs-keyword"/>
+          <w:b/>
+          <w:bCs/>
+          <w:color w:val="F92672"/>
+          <w:sz w:val="20"/>
+          <w:shd w:val="clear" w:color="auto" w:fill="272822"/>
+          <w:lang w:val="en-US"/>
+        </w:rPr>
+        <w:t>for</w:t>
+      </w:r>
+      <w:r>
+        <w:rPr>
+          <w:rStyle w:val="CdigoHTML"/>
+          <w:color w:val="DDDDDD"/>
+          <w:sz w:val="20"/>
+          <w:shd w:val="clear" w:color="auto" w:fill="272822"/>
+          <w:lang w:val="en-US"/>
+        </w:rPr>
+        <w:t>(</w:t>
+      </w:r>
+      <w:proofErr w:type="spellStart"/>
+      <w:proofErr w:type="gramEnd"/>
+      <w:r>
+        <w:rPr>
+          <w:rStyle w:val="hljs-keyword"/>
+          <w:b/>
+          <w:bCs/>
+          <w:color w:val="F92672"/>
+          <w:sz w:val="20"/>
+          <w:shd w:val="clear" w:color="auto" w:fill="272822"/>
+          <w:lang w:val="en-US"/>
+        </w:rPr>
+        <w:t>const</w:t>
+      </w:r>
+      <w:proofErr w:type="spellEnd"/>
+      <w:r>
+        <w:rPr>
+          <w:rStyle w:val="CdigoHTML"/>
+          <w:color w:val="DDDDDD"/>
+          <w:sz w:val="20"/>
+          <w:shd w:val="clear" w:color="auto" w:fill="272822"/>
+          <w:lang w:val="en-US"/>
+        </w:rPr>
+        <w:t xml:space="preserve"> attribute </w:t>
+      </w:r>
+      <w:r>
+        <w:rPr>
+          <w:rStyle w:val="hljs-keyword"/>
+          <w:b/>
+          <w:bCs/>
+          <w:color w:val="F92672"/>
+          <w:sz w:val="20"/>
+          <w:shd w:val="clear" w:color="auto" w:fill="272822"/>
+          <w:lang w:val="en-US"/>
+        </w:rPr>
+        <w:t>in</w:t>
+      </w:r>
+      <w:r>
+        <w:rPr>
+          <w:rStyle w:val="CdigoHTML"/>
+          <w:color w:val="DDDDDD"/>
+          <w:sz w:val="20"/>
+          <w:shd w:val="clear" w:color="auto" w:fill="272822"/>
+          <w:lang w:val="en-US"/>
+        </w:rPr>
+        <w:t xml:space="preserve"> attributes) {</w:t>
+      </w:r>
+    </w:p>
+    <w:p>
+      <w:pPr>
+        <w:pStyle w:val="HTMLconformatoprevio"/>
+        <w:shd w:val="clear" w:color="auto" w:fill="F6F6F6"/>
+        <w:rPr>
+          <w:rStyle w:val="CdigoHTML"/>
+          <w:color w:val="DDDDDD"/>
+          <w:sz w:val="20"/>
+          <w:shd w:val="clear" w:color="auto" w:fill="272822"/>
+          <w:lang w:val="en-US"/>
+        </w:rPr>
+      </w:pPr>
+      <w:r>
+        <w:rPr>
+          <w:rStyle w:val="CdigoHTML"/>
+          <w:color w:val="DDDDDD"/>
+          <w:sz w:val="20"/>
+          <w:shd w:val="clear" w:color="auto" w:fill="272822"/>
+          <w:lang w:val="en-US"/>
+        </w:rPr>
+        <w:t xml:space="preserve">    $</w:t>
+      </w:r>
+      <w:proofErr w:type="spellStart"/>
+      <w:proofErr w:type="gramStart"/>
+      <w:r>
+        <w:rPr>
+          <w:rStyle w:val="CdigoHTML"/>
+          <w:color w:val="DDDDDD"/>
+          <w:sz w:val="20"/>
+          <w:shd w:val="clear" w:color="auto" w:fill="272822"/>
+          <w:lang w:val="en-US"/>
+        </w:rPr>
+        <w:t>element.setAttribute</w:t>
+      </w:r>
+      <w:proofErr w:type="spellEnd"/>
+      <w:r>
+        <w:rPr>
+          <w:rStyle w:val="CdigoHTML"/>
+          <w:color w:val="DDDDDD"/>
+          <w:sz w:val="20"/>
+          <w:shd w:val="clear" w:color="auto" w:fill="272822"/>
+          <w:lang w:val="en-US"/>
+        </w:rPr>
+        <w:t>(</w:t>
+      </w:r>
+      <w:proofErr w:type="gramEnd"/>
+      <w:r>
+        <w:rPr>
+          <w:rStyle w:val="CdigoHTML"/>
+          <w:color w:val="DDDDDD"/>
+          <w:sz w:val="20"/>
+          <w:shd w:val="clear" w:color="auto" w:fill="272822"/>
+          <w:lang w:val="en-US"/>
+        </w:rPr>
+        <w:t>attribute, attributes[attribute]);</w:t>
+      </w:r>
+    </w:p>
+    <w:p>
+      <w:pPr>
+        <w:pStyle w:val="HTMLconformatoprevio"/>
+        <w:shd w:val="clear" w:color="auto" w:fill="F6F6F6"/>
+        <w:rPr>
+          <w:rStyle w:val="CdigoHTML"/>
+          <w:color w:val="DDDDDD"/>
+          <w:sz w:val="20"/>
+          <w:shd w:val="clear" w:color="auto" w:fill="272822"/>
+        </w:rPr>
+      </w:pPr>
+      <w:r>
+        <w:rPr>
+          <w:rStyle w:val="CdigoHTML"/>
+          <w:color w:val="DDDDDD"/>
+          <w:sz w:val="20"/>
+          <w:shd w:val="clear" w:color="auto" w:fill="272822"/>
+          <w:lang w:val="en-US"/>
+        </w:rPr>
+        <w:t xml:space="preserve">  </w:t>
+      </w:r>
+      <w:r>
+        <w:rPr>
+          <w:rStyle w:val="CdigoHTML"/>
+          <w:color w:val="DDDDDD"/>
+          <w:sz w:val="20"/>
+          <w:shd w:val="clear" w:color="auto" w:fill="272822"/>
+        </w:rPr>
+        <w:t>}</w:t>
+      </w:r>
+    </w:p>
+    <w:p>
+      <w:pPr>
+        <w:pStyle w:val="HTMLconformatoprevio"/>
+        <w:shd w:val="clear" w:color="auto" w:fill="F6F6F6"/>
+        <w:rPr>
+          <w:rFonts w:ascii="Courier New" w:hAnsi="Courier New" w:cs="Courier New"/>
+          <w:color w:val="273B47"/>
+          <w:szCs w:val="24"/>
+        </w:rPr>
+      </w:pPr>
+      <w:r>
+        <w:rPr>
+          <w:rStyle w:val="CdigoHTML"/>
+          <w:color w:val="DDDDDD"/>
+          <w:sz w:val="20"/>
+          <w:shd w:val="clear" w:color="auto" w:fill="272822"/>
+        </w:rPr>
+        <w:t>}</w:t>
+      </w:r>
+      <w:bookmarkStart w:id="0" w:name="_GoBack"/>
       <w:bookmarkEnd w:id="0"/>
-    </w:p>
-    <w:p>
-      <w:pPr>
-        <w:jc w:val="both"/>
-        <w:rPr>
-          <w:rFonts w:ascii="Arial" w:hAnsi="Arial" w:cs="Arial"/>
-          <w:sz w:val="20"/>
-          <w:lang w:val="es-MX"/>
-        </w:rPr>
-      </w:pPr>
     </w:p>
     <w:p>
       <w:pPr>
@@ -4459,7 +5832,7 @@
             <w:noProof/>
             <w:lang w:bidi="es-ES"/>
           </w:rPr>
-          <w:t>5</w:t>
+          <w:t>6</w:t>
         </w:r>
         <w:r>
           <w:rPr>
@@ -7071,6 +8444,16 @@
       <w:u w:val="single"/>
     </w:rPr>
   </w:style>
+  <w:style w:type="character" w:customStyle="1" w:styleId="hljs-comment">
+    <w:name w:val="hljs-comment"/>
+    <w:basedOn w:val="Fuentedeprrafopredeter"/>
+    <w:rsid w:val="00907E40"/>
+  </w:style>
+  <w:style w:type="character" w:customStyle="1" w:styleId="hljs-title">
+    <w:name w:val="hljs-title"/>
+    <w:basedOn w:val="Fuentedeprrafopredeter"/>
+    <w:rsid w:val="00907E40"/>
+  </w:style>
 </w:styles>
 </file>
 
@@ -7337,6 +8720,15 @@
 </file>
 
 <file path=customXml/item1.xml><?xml version="1.0" encoding="utf-8"?>
+<?mso-contentType ?>
+<FormTemplates xmlns="http://schemas.microsoft.com/sharepoint/v3/contenttype/forms">
+  <Display>DocumentLibraryForm</Display>
+  <Edit>AssetEditForm</Edit>
+  <New>DocumentLibraryForm</New>
+</FormTemplates>
+</file>
+
+<file path=customXml/item2.xml><?xml version="1.0" encoding="utf-8"?>
 <ct:contentTypeSchema xmlns:ct="http://schemas.microsoft.com/office/2006/metadata/contentType" xmlns:ma="http://schemas.microsoft.com/office/2006/metadata/properties/metaAttributes" ct:_="" ma:_="" ma:contentTypeName="TemplateFile" ma:contentTypeID="0x0101006EDDDB5EE6D98C44930B742096920B300400F5B6D36B3EF94B4E9A635CDF2A18F5B8" ma:contentTypeVersion="72" ma:contentTypeDescription="Create a new document." ma:contentTypeScope="" ma:versionID="a23e56308344d904b51738559c3d67c9">
   <xsd:schema xmlns:xsd="http://www.w3.org/2001/XMLSchema" xmlns:xs="http://www.w3.org/2001/XMLSchema" xmlns:p="http://schemas.microsoft.com/office/2006/metadata/properties" xmlns:ns2="4873beb7-5857-4685-be1f-d57550cc96cc" targetNamespace="http://schemas.microsoft.com/office/2006/metadata/properties" ma:root="true" ma:fieldsID="cd0908cc4600e77bf5da051303e00c8d" ns2:_="">
     <xsd:import namespace="4873beb7-5857-4685-be1f-d57550cc96cc"/>
@@ -8374,15 +9766,6 @@
     <xs:element name="TermId" type="xs:string"/>
   </xs:schema>
 </ct:contentTypeSchema>
-</file>
-
-<file path=customXml/item2.xml><?xml version="1.0" encoding="utf-8"?>
-<?mso-contentType ?>
-<FormTemplates xmlns="http://schemas.microsoft.com/sharepoint/v3/contenttype/forms">
-  <Display>DocumentLibraryForm</Display>
-  <Edit>AssetEditForm</Edit>
-  <New>DocumentLibraryForm</New>
-</FormTemplates>
 </file>
 
 <file path=customXml/item3.xml><?xml version="1.0" encoding="utf-8"?>
@@ -8565,6 +9948,14 @@
 </file>
 
 <file path=customXml/itemProps1.xml><?xml version="1.0" encoding="utf-8"?>
+<ds:datastoreItem xmlns:ds="http://schemas.openxmlformats.org/officeDocument/2006/customXml" ds:itemID="{FF740C13-C6A2-43D3-86C5-4CBB969C2CB1}">
+  <ds:schemaRefs>
+    <ds:schemaRef ds:uri="http://schemas.microsoft.com/sharepoint/v3/contenttype/forms"/>
+  </ds:schemaRefs>
+</ds:datastoreItem>
+</file>
+
+<file path=customXml/itemProps2.xml><?xml version="1.0" encoding="utf-8"?>
 <ds:datastoreItem xmlns:ds="http://schemas.openxmlformats.org/officeDocument/2006/customXml" ds:itemID="{88FF2527-3592-4DBF-9FD9-FEA06E5BF9A7}">
   <ds:schemaRefs>
     <ds:schemaRef ds:uri="http://schemas.microsoft.com/office/2006/metadata/contentType"/>
@@ -8582,14 +9973,6 @@
 </ds:datastoreItem>
 </file>
 
-<file path=customXml/itemProps2.xml><?xml version="1.0" encoding="utf-8"?>
-<ds:datastoreItem xmlns:ds="http://schemas.openxmlformats.org/officeDocument/2006/customXml" ds:itemID="{FF740C13-C6A2-43D3-86C5-4CBB969C2CB1}">
-  <ds:schemaRefs>
-    <ds:schemaRef ds:uri="http://schemas.microsoft.com/sharepoint/v3/contenttype/forms"/>
-  </ds:schemaRefs>
-</ds:datastoreItem>
-</file>
-
 <file path=customXml/itemProps3.xml><?xml version="1.0" encoding="utf-8"?>
 <ds:datastoreItem xmlns:ds="http://schemas.openxmlformats.org/officeDocument/2006/customXml" ds:itemID="{83AE4ADC-D632-40A7-A0C1-0481BB069C4F}">
   <ds:schemaRefs>
@@ -8601,7 +9984,7 @@
 </file>
 
 <file path=customXml/itemProps4.xml><?xml version="1.0" encoding="utf-8"?>
-<ds:datastoreItem xmlns:ds="http://schemas.openxmlformats.org/officeDocument/2006/customXml" ds:itemID="{A0A8FD7C-9B97-44AC-9760-D757260B10DC}">
+<ds:datastoreItem xmlns:ds="http://schemas.openxmlformats.org/officeDocument/2006/customXml" ds:itemID="{F35E3F5B-C603-49E6-85EC-C2339F6C714C}">
   <ds:schemaRefs>
     <ds:schemaRef ds:uri="http://schemas.openxmlformats.org/officeDocument/2006/bibliography"/>
   </ds:schemaRefs>

</xml_diff>

<commit_message>
Formularios: FormData() es una interfaz que te permite obtener los valores de un formulario.
</commit_message>
<xml_diff>
--- a/CursoJQuery-A-Javascript/CursoJquery-Javascript.docx
+++ b/CursoJQuery-A-Javascript/CursoJquery-Javascript.docx
@@ -4622,6 +4622,7 @@
           <w:color w:val="DDDDDD"/>
           <w:sz w:val="20"/>
           <w:shd w:val="clear" w:color="auto" w:fill="272822"/>
+          <w:lang w:val="en-US"/>
         </w:rPr>
       </w:pPr>
       <w:proofErr w:type="spellStart"/>
@@ -4634,6 +4635,7 @@
           <w:color w:val="F92672"/>
           <w:sz w:val="20"/>
           <w:shd w:val="clear" w:color="auto" w:fill="272822"/>
+          <w:lang w:val="en-US"/>
         </w:rPr>
         <w:t>const</w:t>
       </w:r>
@@ -4645,28 +4647,9 @@
           <w:color w:val="DDDDDD"/>
           <w:sz w:val="20"/>
           <w:shd w:val="clear" w:color="auto" w:fill="272822"/>
-        </w:rPr>
-        <w:t xml:space="preserve"> $</w:t>
-      </w:r>
-      <w:proofErr w:type="spellStart"/>
-      <w:r>
-        <w:rPr>
-          <w:rStyle w:val="CdigoHTML"/>
-          <w:color w:val="DDDDDD"/>
-          <w:sz w:val="20"/>
-          <w:shd w:val="clear" w:color="auto" w:fill="272822"/>
-        </w:rPr>
-        <w:t>loader</w:t>
-      </w:r>
-      <w:proofErr w:type="spellEnd"/>
-      <w:r>
-        <w:rPr>
-          <w:rStyle w:val="CdigoHTML"/>
-          <w:color w:val="DDDDDD"/>
-          <w:sz w:val="20"/>
-          <w:shd w:val="clear" w:color="auto" w:fill="272822"/>
-        </w:rPr>
-        <w:t xml:space="preserve"> = </w:t>
+          <w:lang w:val="en-US"/>
+        </w:rPr>
+        <w:t xml:space="preserve"> $loader = </w:t>
       </w:r>
       <w:proofErr w:type="spellStart"/>
       <w:r>
@@ -4675,6 +4658,7 @@
           <w:color w:val="A6E22E"/>
           <w:sz w:val="20"/>
           <w:shd w:val="clear" w:color="auto" w:fill="272822"/>
+          <w:lang w:val="en-US"/>
         </w:rPr>
         <w:t>document</w:t>
       </w:r>
@@ -4684,6 +4668,7 @@
           <w:color w:val="DDDDDD"/>
           <w:sz w:val="20"/>
           <w:shd w:val="clear" w:color="auto" w:fill="272822"/>
+          <w:lang w:val="en-US"/>
         </w:rPr>
         <w:t>.createElement</w:t>
       </w:r>
@@ -4694,6 +4679,7 @@
           <w:color w:val="DDDDDD"/>
           <w:sz w:val="20"/>
           <w:shd w:val="clear" w:color="auto" w:fill="272822"/>
+          <w:lang w:val="en-US"/>
         </w:rPr>
         <w:t>(</w:t>
       </w:r>
@@ -4703,6 +4689,7 @@
           <w:color w:val="A6E22E"/>
           <w:sz w:val="20"/>
           <w:shd w:val="clear" w:color="auto" w:fill="272822"/>
+          <w:lang w:val="en-US"/>
         </w:rPr>
         <w:t>"</w:t>
       </w:r>
@@ -4713,6 +4700,7 @@
           <w:color w:val="A6E22E"/>
           <w:sz w:val="20"/>
           <w:shd w:val="clear" w:color="auto" w:fill="272822"/>
+          <w:lang w:val="en-US"/>
         </w:rPr>
         <w:t>img</w:t>
       </w:r>
@@ -4723,6 +4711,7 @@
           <w:color w:val="A6E22E"/>
           <w:sz w:val="20"/>
           <w:shd w:val="clear" w:color="auto" w:fill="272822"/>
+          <w:lang w:val="en-US"/>
         </w:rPr>
         <w:t>"</w:t>
       </w:r>
@@ -4732,6 +4721,7 @@
           <w:color w:val="DDDDDD"/>
           <w:sz w:val="20"/>
           <w:shd w:val="clear" w:color="auto" w:fill="272822"/>
+          <w:lang w:val="en-US"/>
         </w:rPr>
         <w:t>);</w:t>
       </w:r>
@@ -4765,6 +4755,7 @@
           <w:rFonts w:ascii="Arial" w:hAnsi="Arial" w:cs="Arial"/>
           <w:color w:val="273B47"/>
           <w:sz w:val="22"/>
+          <w:lang w:val="en-US"/>
         </w:rPr>
       </w:pPr>
       <w:proofErr w:type="spellStart"/>
@@ -4775,6 +4766,7 @@
           <w:rFonts w:ascii="Arial" w:hAnsi="Arial" w:cs="Arial"/>
           <w:color w:val="273B47"/>
           <w:sz w:val="22"/>
+          <w:lang w:val="en-US"/>
         </w:rPr>
         <w:t>jQuery</w:t>
       </w:r>
@@ -4790,6 +4782,7 @@
           <w:color w:val="DDDDDD"/>
           <w:sz w:val="20"/>
           <w:shd w:val="clear" w:color="auto" w:fill="272822"/>
+          <w:lang w:val="en-US"/>
         </w:rPr>
       </w:pPr>
       <w:r>
@@ -4798,6 +4791,7 @@
           <w:color w:val="DDDDDD"/>
           <w:sz w:val="20"/>
           <w:shd w:val="clear" w:color="auto" w:fill="272822"/>
+          <w:lang w:val="en-US"/>
         </w:rPr>
         <w:t>$(</w:t>
       </w:r>
@@ -4807,170 +4801,163 @@
           <w:color w:val="A6E22E"/>
           <w:sz w:val="20"/>
           <w:shd w:val="clear" w:color="auto" w:fill="272822"/>
-        </w:rPr>
-        <w:t>"#</w:t>
-      </w:r>
-      <w:proofErr w:type="spellStart"/>
+          <w:lang w:val="en-US"/>
+        </w:rPr>
+        <w:t>"#element"</w:t>
+      </w:r>
+      <w:r>
+        <w:rPr>
+          <w:rStyle w:val="CdigoHTML"/>
+          <w:color w:val="DDDDDD"/>
+          <w:sz w:val="20"/>
+          <w:shd w:val="clear" w:color="auto" w:fill="272822"/>
+          <w:lang w:val="en-US"/>
+        </w:rPr>
+        <w:t>).</w:t>
+      </w:r>
+      <w:proofErr w:type="spellStart"/>
+      <w:proofErr w:type="gramStart"/>
+      <w:r>
+        <w:rPr>
+          <w:rStyle w:val="CdigoHTML"/>
+          <w:color w:val="DDDDDD"/>
+          <w:sz w:val="20"/>
+          <w:shd w:val="clear" w:color="auto" w:fill="272822"/>
+          <w:lang w:val="en-US"/>
+        </w:rPr>
+        <w:t>attr</w:t>
+      </w:r>
+      <w:proofErr w:type="spellEnd"/>
+      <w:r>
+        <w:rPr>
+          <w:rStyle w:val="CdigoHTML"/>
+          <w:color w:val="DDDDDD"/>
+          <w:sz w:val="20"/>
+          <w:shd w:val="clear" w:color="auto" w:fill="272822"/>
+          <w:lang w:val="en-US"/>
+        </w:rPr>
+        <w:t>({</w:t>
+      </w:r>
+      <w:proofErr w:type="gramEnd"/>
+    </w:p>
+    <w:p>
+      <w:pPr>
+        <w:pStyle w:val="HTMLconformatoprevio"/>
+        <w:shd w:val="clear" w:color="auto" w:fill="F6F6F6"/>
+        <w:rPr>
+          <w:rStyle w:val="CdigoHTML"/>
+          <w:color w:val="DDDDDD"/>
+          <w:sz w:val="20"/>
+          <w:shd w:val="clear" w:color="auto" w:fill="272822"/>
+          <w:lang w:val="en-US"/>
+        </w:rPr>
+      </w:pPr>
+      <w:r>
+        <w:rPr>
+          <w:rStyle w:val="CdigoHTML"/>
+          <w:color w:val="DDDDDD"/>
+          <w:sz w:val="20"/>
+          <w:shd w:val="clear" w:color="auto" w:fill="272822"/>
+          <w:lang w:val="en-US"/>
+        </w:rPr>
+        <w:t xml:space="preserve">  </w:t>
+      </w:r>
+      <w:proofErr w:type="spellStart"/>
+      <w:proofErr w:type="gramStart"/>
+      <w:r>
+        <w:rPr>
+          <w:rStyle w:val="CdigoHTML"/>
+          <w:color w:val="DDDDDD"/>
+          <w:sz w:val="20"/>
+          <w:shd w:val="clear" w:color="auto" w:fill="272822"/>
+          <w:lang w:val="en-US"/>
+        </w:rPr>
+        <w:t>src</w:t>
+      </w:r>
+      <w:proofErr w:type="spellEnd"/>
+      <w:proofErr w:type="gramEnd"/>
+      <w:r>
+        <w:rPr>
+          <w:rStyle w:val="CdigoHTML"/>
+          <w:color w:val="DDDDDD"/>
+          <w:sz w:val="20"/>
+          <w:shd w:val="clear" w:color="auto" w:fill="272822"/>
+          <w:lang w:val="en-US"/>
+        </w:rPr>
+        <w:t xml:space="preserve">: </w:t>
+      </w:r>
       <w:r>
         <w:rPr>
           <w:rStyle w:val="hljs-string"/>
           <w:color w:val="A6E22E"/>
           <w:sz w:val="20"/>
           <w:shd w:val="clear" w:color="auto" w:fill="272822"/>
-        </w:rPr>
-        <w:t>element</w:t>
-      </w:r>
-      <w:proofErr w:type="spellEnd"/>
+          <w:lang w:val="en-US"/>
+        </w:rPr>
+        <w:t>""</w:t>
+      </w:r>
+      <w:r>
+        <w:rPr>
+          <w:rStyle w:val="CdigoHTML"/>
+          <w:color w:val="DDDDDD"/>
+          <w:sz w:val="20"/>
+          <w:shd w:val="clear" w:color="auto" w:fill="272822"/>
+          <w:lang w:val="en-US"/>
+        </w:rPr>
+        <w:t>,</w:t>
+      </w:r>
+    </w:p>
+    <w:p>
+      <w:pPr>
+        <w:pStyle w:val="HTMLconformatoprevio"/>
+        <w:shd w:val="clear" w:color="auto" w:fill="F6F6F6"/>
+        <w:rPr>
+          <w:rStyle w:val="CdigoHTML"/>
+          <w:color w:val="DDDDDD"/>
+          <w:sz w:val="20"/>
+          <w:shd w:val="clear" w:color="auto" w:fill="272822"/>
+          <w:lang w:val="en-US"/>
+        </w:rPr>
+      </w:pPr>
+      <w:r>
+        <w:rPr>
+          <w:rStyle w:val="CdigoHTML"/>
+          <w:color w:val="DDDDDD"/>
+          <w:sz w:val="20"/>
+          <w:shd w:val="clear" w:color="auto" w:fill="272822"/>
+          <w:lang w:val="en-US"/>
+        </w:rPr>
+        <w:t xml:space="preserve">  </w:t>
+      </w:r>
+      <w:proofErr w:type="gramStart"/>
+      <w:r>
+        <w:rPr>
+          <w:rStyle w:val="CdigoHTML"/>
+          <w:color w:val="DDDDDD"/>
+          <w:sz w:val="20"/>
+          <w:shd w:val="clear" w:color="auto" w:fill="272822"/>
+          <w:lang w:val="en-US"/>
+        </w:rPr>
+        <w:t>height</w:t>
+      </w:r>
+      <w:proofErr w:type="gramEnd"/>
+      <w:r>
+        <w:rPr>
+          <w:rStyle w:val="CdigoHTML"/>
+          <w:color w:val="DDDDDD"/>
+          <w:sz w:val="20"/>
+          <w:shd w:val="clear" w:color="auto" w:fill="272822"/>
+          <w:lang w:val="en-US"/>
+        </w:rPr>
+        <w:t xml:space="preserve">: </w:t>
+      </w:r>
       <w:r>
         <w:rPr>
           <w:rStyle w:val="hljs-string"/>
           <w:color w:val="A6E22E"/>
           <w:sz w:val="20"/>
           <w:shd w:val="clear" w:color="auto" w:fill="272822"/>
-        </w:rPr>
-        <w:t>"</w:t>
-      </w:r>
-      <w:r>
-        <w:rPr>
-          <w:rStyle w:val="CdigoHTML"/>
-          <w:color w:val="DDDDDD"/>
-          <w:sz w:val="20"/>
-          <w:shd w:val="clear" w:color="auto" w:fill="272822"/>
-        </w:rPr>
-        <w:t>).</w:t>
-      </w:r>
-      <w:proofErr w:type="spellStart"/>
-      <w:proofErr w:type="gramStart"/>
-      <w:r>
-        <w:rPr>
-          <w:rStyle w:val="CdigoHTML"/>
-          <w:color w:val="DDDDDD"/>
-          <w:sz w:val="20"/>
-          <w:shd w:val="clear" w:color="auto" w:fill="272822"/>
-        </w:rPr>
-        <w:t>attr</w:t>
-      </w:r>
-      <w:proofErr w:type="spellEnd"/>
-      <w:r>
-        <w:rPr>
-          <w:rStyle w:val="CdigoHTML"/>
-          <w:color w:val="DDDDDD"/>
-          <w:sz w:val="20"/>
-          <w:shd w:val="clear" w:color="auto" w:fill="272822"/>
-        </w:rPr>
-        <w:t>({</w:t>
-      </w:r>
-      <w:proofErr w:type="gramEnd"/>
-    </w:p>
-    <w:p>
-      <w:pPr>
-        <w:pStyle w:val="HTMLconformatoprevio"/>
-        <w:shd w:val="clear" w:color="auto" w:fill="F6F6F6"/>
-        <w:rPr>
-          <w:rStyle w:val="CdigoHTML"/>
-          <w:color w:val="DDDDDD"/>
-          <w:sz w:val="20"/>
-          <w:shd w:val="clear" w:color="auto" w:fill="272822"/>
-        </w:rPr>
-      </w:pPr>
-      <w:r>
-        <w:rPr>
-          <w:rStyle w:val="CdigoHTML"/>
-          <w:color w:val="DDDDDD"/>
-          <w:sz w:val="20"/>
-          <w:shd w:val="clear" w:color="auto" w:fill="272822"/>
-        </w:rPr>
-        <w:t xml:space="preserve">  </w:t>
-      </w:r>
-      <w:proofErr w:type="spellStart"/>
-      <w:proofErr w:type="gramStart"/>
-      <w:r>
-        <w:rPr>
-          <w:rStyle w:val="CdigoHTML"/>
-          <w:color w:val="DDDDDD"/>
-          <w:sz w:val="20"/>
-          <w:shd w:val="clear" w:color="auto" w:fill="272822"/>
-        </w:rPr>
-        <w:t>src</w:t>
-      </w:r>
-      <w:proofErr w:type="spellEnd"/>
-      <w:proofErr w:type="gramEnd"/>
-      <w:r>
-        <w:rPr>
-          <w:rStyle w:val="CdigoHTML"/>
-          <w:color w:val="DDDDDD"/>
-          <w:sz w:val="20"/>
-          <w:shd w:val="clear" w:color="auto" w:fill="272822"/>
-        </w:rPr>
-        <w:t xml:space="preserve">: </w:t>
-      </w:r>
-      <w:r>
-        <w:rPr>
-          <w:rStyle w:val="hljs-string"/>
-          <w:color w:val="A6E22E"/>
-          <w:sz w:val="20"/>
-          <w:shd w:val="clear" w:color="auto" w:fill="272822"/>
-        </w:rPr>
-        <w:t>""</w:t>
-      </w:r>
-      <w:r>
-        <w:rPr>
-          <w:rStyle w:val="CdigoHTML"/>
-          <w:color w:val="DDDDDD"/>
-          <w:sz w:val="20"/>
-          <w:shd w:val="clear" w:color="auto" w:fill="272822"/>
-        </w:rPr>
-        <w:t>,</w:t>
-      </w:r>
-    </w:p>
-    <w:p>
-      <w:pPr>
-        <w:pStyle w:val="HTMLconformatoprevio"/>
-        <w:shd w:val="clear" w:color="auto" w:fill="F6F6F6"/>
-        <w:rPr>
-          <w:rStyle w:val="CdigoHTML"/>
-          <w:color w:val="DDDDDD"/>
-          <w:sz w:val="20"/>
-          <w:shd w:val="clear" w:color="auto" w:fill="272822"/>
-        </w:rPr>
-      </w:pPr>
-      <w:r>
-        <w:rPr>
-          <w:rStyle w:val="CdigoHTML"/>
-          <w:color w:val="DDDDDD"/>
-          <w:sz w:val="20"/>
-          <w:shd w:val="clear" w:color="auto" w:fill="272822"/>
-        </w:rPr>
-        <w:t xml:space="preserve">  </w:t>
-      </w:r>
-      <w:proofErr w:type="spellStart"/>
-      <w:proofErr w:type="gramStart"/>
-      <w:r>
-        <w:rPr>
-          <w:rStyle w:val="CdigoHTML"/>
-          <w:color w:val="DDDDDD"/>
-          <w:sz w:val="20"/>
-          <w:shd w:val="clear" w:color="auto" w:fill="272822"/>
-        </w:rPr>
-        <w:t>height</w:t>
-      </w:r>
-      <w:proofErr w:type="spellEnd"/>
-      <w:proofErr w:type="gramEnd"/>
-      <w:r>
-        <w:rPr>
-          <w:rStyle w:val="CdigoHTML"/>
-          <w:color w:val="DDDDDD"/>
-          <w:sz w:val="20"/>
-          <w:shd w:val="clear" w:color="auto" w:fill="272822"/>
-        </w:rPr>
-        <w:t xml:space="preserve">: </w:t>
-      </w:r>
-      <w:r>
-        <w:rPr>
-          <w:rStyle w:val="hljs-string"/>
-          <w:color w:val="A6E22E"/>
-          <w:sz w:val="20"/>
-          <w:shd w:val="clear" w:color="auto" w:fill="272822"/>
+          <w:lang w:val="en-US"/>
         </w:rPr>
         <w:t>""</w:t>
       </w:r>
@@ -5739,18 +5726,828 @@
         </w:rPr>
         <w:t>}</w:t>
       </w:r>
+    </w:p>
+    <w:p>
+      <w:pPr>
+        <w:pStyle w:val="Ttulo1"/>
+      </w:pPr>
+      <w:r>
+        <w:lastRenderedPageBreak/>
+        <w:t>Formularios</w:t>
+      </w:r>
+    </w:p>
+    <w:p>
+      <w:pPr>
+        <w:shd w:val="clear" w:color="auto" w:fill="F6F6F6"/>
+        <w:spacing w:before="0" w:after="0" w:line="240" w:lineRule="auto"/>
+        <w:rPr>
+          <w:rFonts w:ascii="Arial" w:eastAsia="Times New Roman" w:hAnsi="Arial" w:cs="Arial"/>
+          <w:color w:val="273B47"/>
+          <w:sz w:val="24"/>
+          <w:szCs w:val="24"/>
+          <w:lang w:val="es-MX" w:eastAsia="es-MX"/>
+        </w:rPr>
+      </w:pPr>
+      <w:proofErr w:type="spellStart"/>
+      <w:proofErr w:type="gramStart"/>
+      <w:r>
+        <w:rPr>
+          <w:rFonts w:ascii="Courier New" w:eastAsia="Times New Roman" w:hAnsi="Courier New" w:cs="Courier New"/>
+          <w:color w:val="273B47"/>
+          <w:sz w:val="20"/>
+          <w:szCs w:val="20"/>
+          <w:lang w:val="es-MX" w:eastAsia="es-MX"/>
+        </w:rPr>
+        <w:t>FormData</w:t>
+      </w:r>
+      <w:proofErr w:type="spellEnd"/>
+      <w:r>
+        <w:rPr>
+          <w:rFonts w:ascii="Courier New" w:eastAsia="Times New Roman" w:hAnsi="Courier New" w:cs="Courier New"/>
+          <w:color w:val="273B47"/>
+          <w:sz w:val="20"/>
+          <w:szCs w:val="20"/>
+          <w:lang w:val="es-MX" w:eastAsia="es-MX"/>
+        </w:rPr>
+        <w:t>(</w:t>
+      </w:r>
+      <w:proofErr w:type="gramEnd"/>
+      <w:r>
+        <w:rPr>
+          <w:rFonts w:ascii="Courier New" w:eastAsia="Times New Roman" w:hAnsi="Courier New" w:cs="Courier New"/>
+          <w:color w:val="273B47"/>
+          <w:sz w:val="20"/>
+          <w:szCs w:val="20"/>
+          <w:lang w:val="es-MX" w:eastAsia="es-MX"/>
+        </w:rPr>
+        <w:t>)</w:t>
+      </w:r>
+      <w:r>
+        <w:rPr>
+          <w:rFonts w:ascii="Arial" w:eastAsia="Times New Roman" w:hAnsi="Arial" w:cs="Arial"/>
+          <w:color w:val="273B47"/>
+          <w:sz w:val="24"/>
+          <w:szCs w:val="24"/>
+          <w:lang w:val="es-MX" w:eastAsia="es-MX"/>
+        </w:rPr>
+        <w:t> es una interfaz que te permite obtener los valores de un formulario.</w:t>
+      </w:r>
+    </w:p>
+    <w:p>
+      <w:pPr>
+        <w:shd w:val="clear" w:color="auto" w:fill="F6F6F6"/>
+        <w:tabs>
+          <w:tab w:val="left" w:pos="916"/>
+          <w:tab w:val="left" w:pos="1832"/>
+          <w:tab w:val="left" w:pos="2748"/>
+          <w:tab w:val="left" w:pos="3664"/>
+          <w:tab w:val="left" w:pos="4580"/>
+          <w:tab w:val="left" w:pos="5496"/>
+          <w:tab w:val="left" w:pos="6412"/>
+          <w:tab w:val="left" w:pos="7328"/>
+          <w:tab w:val="left" w:pos="8244"/>
+          <w:tab w:val="left" w:pos="9160"/>
+          <w:tab w:val="left" w:pos="10076"/>
+          <w:tab w:val="left" w:pos="10992"/>
+          <w:tab w:val="left" w:pos="11908"/>
+          <w:tab w:val="left" w:pos="12824"/>
+          <w:tab w:val="left" w:pos="13740"/>
+          <w:tab w:val="left" w:pos="14656"/>
+        </w:tabs>
+        <w:spacing w:before="0" w:after="0" w:line="240" w:lineRule="auto"/>
+        <w:rPr>
+          <w:rFonts w:ascii="Courier New" w:eastAsia="Times New Roman" w:hAnsi="Courier New" w:cs="Courier New"/>
+          <w:color w:val="DDDDDD"/>
+          <w:sz w:val="20"/>
+          <w:szCs w:val="20"/>
+          <w:shd w:val="clear" w:color="auto" w:fill="272822"/>
+          <w:lang w:val="es-MX" w:eastAsia="es-MX"/>
+        </w:rPr>
+      </w:pPr>
+      <w:r>
+        <w:rPr>
+          <w:rFonts w:ascii="Courier New" w:eastAsia="Times New Roman" w:hAnsi="Courier New" w:cs="Courier New"/>
+          <w:color w:val="75715E"/>
+          <w:sz w:val="20"/>
+          <w:szCs w:val="20"/>
+          <w:shd w:val="clear" w:color="auto" w:fill="272822"/>
+          <w:lang w:val="es-MX" w:eastAsia="es-MX"/>
+        </w:rPr>
+        <w:t>//</w:t>
+      </w:r>
+      <w:proofErr w:type="spellStart"/>
+      <w:r>
+        <w:rPr>
+          <w:rFonts w:ascii="Courier New" w:eastAsia="Times New Roman" w:hAnsi="Courier New" w:cs="Courier New"/>
+          <w:color w:val="75715E"/>
+          <w:sz w:val="20"/>
+          <w:szCs w:val="20"/>
+          <w:shd w:val="clear" w:color="auto" w:fill="272822"/>
+          <w:lang w:val="es-MX" w:eastAsia="es-MX"/>
+        </w:rPr>
+        <w:t>FormData</w:t>
+      </w:r>
+      <w:proofErr w:type="spellEnd"/>
+      <w:r>
+        <w:rPr>
+          <w:rFonts w:ascii="Courier New" w:eastAsia="Times New Roman" w:hAnsi="Courier New" w:cs="Courier New"/>
+          <w:color w:val="75715E"/>
+          <w:sz w:val="20"/>
+          <w:szCs w:val="20"/>
+          <w:shd w:val="clear" w:color="auto" w:fill="272822"/>
+          <w:lang w:val="es-MX" w:eastAsia="es-MX"/>
+        </w:rPr>
+        <w:t xml:space="preserve"> va a </w:t>
+      </w:r>
+      <w:proofErr w:type="spellStart"/>
+      <w:r>
+        <w:rPr>
+          <w:rFonts w:ascii="Courier New" w:eastAsia="Times New Roman" w:hAnsi="Courier New" w:cs="Courier New"/>
+          <w:color w:val="75715E"/>
+          <w:sz w:val="20"/>
+          <w:szCs w:val="20"/>
+          <w:shd w:val="clear" w:color="auto" w:fill="272822"/>
+          <w:lang w:val="es-MX" w:eastAsia="es-MX"/>
+        </w:rPr>
+        <w:t>abstraerr</w:t>
+      </w:r>
+      <w:proofErr w:type="spellEnd"/>
+      <w:r>
+        <w:rPr>
+          <w:rFonts w:ascii="Courier New" w:eastAsia="Times New Roman" w:hAnsi="Courier New" w:cs="Courier New"/>
+          <w:color w:val="75715E"/>
+          <w:sz w:val="20"/>
+          <w:szCs w:val="20"/>
+          <w:shd w:val="clear" w:color="auto" w:fill="272822"/>
+          <w:lang w:val="es-MX" w:eastAsia="es-MX"/>
+        </w:rPr>
+        <w:t xml:space="preserve"> todos los valores de los elementos del formulario que cuenten con un atributo '</w:t>
+      </w:r>
+      <w:proofErr w:type="spellStart"/>
+      <w:r>
+        <w:rPr>
+          <w:rFonts w:ascii="Courier New" w:eastAsia="Times New Roman" w:hAnsi="Courier New" w:cs="Courier New"/>
+          <w:color w:val="75715E"/>
+          <w:sz w:val="20"/>
+          <w:szCs w:val="20"/>
+          <w:shd w:val="clear" w:color="auto" w:fill="272822"/>
+          <w:lang w:val="es-MX" w:eastAsia="es-MX"/>
+        </w:rPr>
+        <w:t>name</w:t>
+      </w:r>
+      <w:proofErr w:type="spellEnd"/>
+      <w:r>
+        <w:rPr>
+          <w:rFonts w:ascii="Courier New" w:eastAsia="Times New Roman" w:hAnsi="Courier New" w:cs="Courier New"/>
+          <w:color w:val="75715E"/>
+          <w:sz w:val="20"/>
+          <w:szCs w:val="20"/>
+          <w:shd w:val="clear" w:color="auto" w:fill="272822"/>
+          <w:lang w:val="es-MX" w:eastAsia="es-MX"/>
+        </w:rPr>
+        <w:t xml:space="preserve">' asignado y los va a </w:t>
+      </w:r>
+      <w:proofErr w:type="spellStart"/>
+      <w:r>
+        <w:rPr>
+          <w:rFonts w:ascii="Courier New" w:eastAsia="Times New Roman" w:hAnsi="Courier New" w:cs="Courier New"/>
+          <w:color w:val="75715E"/>
+          <w:sz w:val="20"/>
+          <w:szCs w:val="20"/>
+          <w:shd w:val="clear" w:color="auto" w:fill="272822"/>
+          <w:lang w:val="es-MX" w:eastAsia="es-MX"/>
+        </w:rPr>
+        <w:t>setear</w:t>
+      </w:r>
+      <w:proofErr w:type="spellEnd"/>
+      <w:r>
+        <w:rPr>
+          <w:rFonts w:ascii="Courier New" w:eastAsia="Times New Roman" w:hAnsi="Courier New" w:cs="Courier New"/>
+          <w:color w:val="75715E"/>
+          <w:sz w:val="20"/>
+          <w:szCs w:val="20"/>
+          <w:shd w:val="clear" w:color="auto" w:fill="272822"/>
+          <w:lang w:val="es-MX" w:eastAsia="es-MX"/>
+        </w:rPr>
+        <w:t xml:space="preserve"> en un objeto de tipo </w:t>
+      </w:r>
+      <w:proofErr w:type="spellStart"/>
+      <w:r>
+        <w:rPr>
+          <w:rFonts w:ascii="Courier New" w:eastAsia="Times New Roman" w:hAnsi="Courier New" w:cs="Courier New"/>
+          <w:color w:val="75715E"/>
+          <w:sz w:val="20"/>
+          <w:szCs w:val="20"/>
+          <w:shd w:val="clear" w:color="auto" w:fill="272822"/>
+          <w:lang w:val="es-MX" w:eastAsia="es-MX"/>
+        </w:rPr>
+        <w:t>FormData</w:t>
+      </w:r>
+      <w:proofErr w:type="spellEnd"/>
+      <w:r>
+        <w:rPr>
+          <w:rFonts w:ascii="Courier New" w:eastAsia="Times New Roman" w:hAnsi="Courier New" w:cs="Courier New"/>
+          <w:color w:val="75715E"/>
+          <w:sz w:val="20"/>
+          <w:szCs w:val="20"/>
+          <w:shd w:val="clear" w:color="auto" w:fill="272822"/>
+          <w:lang w:val="es-MX" w:eastAsia="es-MX"/>
+        </w:rPr>
+        <w:t>.</w:t>
+      </w:r>
+    </w:p>
+    <w:p>
+      <w:pPr>
+        <w:shd w:val="clear" w:color="auto" w:fill="F6F6F6"/>
+        <w:tabs>
+          <w:tab w:val="left" w:pos="916"/>
+          <w:tab w:val="left" w:pos="1832"/>
+          <w:tab w:val="left" w:pos="2748"/>
+          <w:tab w:val="left" w:pos="3664"/>
+          <w:tab w:val="left" w:pos="4580"/>
+          <w:tab w:val="left" w:pos="5496"/>
+          <w:tab w:val="left" w:pos="6412"/>
+          <w:tab w:val="left" w:pos="7328"/>
+          <w:tab w:val="left" w:pos="8244"/>
+          <w:tab w:val="left" w:pos="9160"/>
+          <w:tab w:val="left" w:pos="10076"/>
+          <w:tab w:val="left" w:pos="10992"/>
+          <w:tab w:val="left" w:pos="11908"/>
+          <w:tab w:val="left" w:pos="12824"/>
+          <w:tab w:val="left" w:pos="13740"/>
+          <w:tab w:val="left" w:pos="14656"/>
+        </w:tabs>
+        <w:spacing w:before="0" w:after="0" w:line="240" w:lineRule="auto"/>
+        <w:rPr>
+          <w:rFonts w:ascii="Courier New" w:eastAsia="Times New Roman" w:hAnsi="Courier New" w:cs="Courier New"/>
+          <w:color w:val="DDDDDD"/>
+          <w:sz w:val="20"/>
+          <w:szCs w:val="20"/>
+          <w:shd w:val="clear" w:color="auto" w:fill="272822"/>
+          <w:lang w:val="en-US" w:eastAsia="es-MX"/>
+        </w:rPr>
+      </w:pPr>
+      <w:proofErr w:type="gramStart"/>
+      <w:r>
+        <w:rPr>
+          <w:rFonts w:ascii="Courier New" w:eastAsia="Times New Roman" w:hAnsi="Courier New" w:cs="Courier New"/>
+          <w:b/>
+          <w:bCs/>
+          <w:color w:val="F92672"/>
+          <w:sz w:val="20"/>
+          <w:szCs w:val="20"/>
+          <w:shd w:val="clear" w:color="auto" w:fill="272822"/>
+          <w:lang w:val="en-US" w:eastAsia="es-MX"/>
+        </w:rPr>
+        <w:t>const</w:t>
+      </w:r>
+      <w:proofErr w:type="gramEnd"/>
+      <w:r>
+        <w:rPr>
+          <w:rFonts w:ascii="Courier New" w:eastAsia="Times New Roman" w:hAnsi="Courier New" w:cs="Courier New"/>
+          <w:color w:val="DDDDDD"/>
+          <w:sz w:val="20"/>
+          <w:szCs w:val="20"/>
+          <w:shd w:val="clear" w:color="auto" w:fill="272822"/>
+          <w:lang w:val="en-US" w:eastAsia="es-MX"/>
+        </w:rPr>
+        <w:t xml:space="preserve"> data = </w:t>
+      </w:r>
+      <w:r>
+        <w:rPr>
+          <w:rFonts w:ascii="Courier New" w:eastAsia="Times New Roman" w:hAnsi="Courier New" w:cs="Courier New"/>
+          <w:b/>
+          <w:bCs/>
+          <w:color w:val="F92672"/>
+          <w:sz w:val="20"/>
+          <w:szCs w:val="20"/>
+          <w:shd w:val="clear" w:color="auto" w:fill="272822"/>
+          <w:lang w:val="en-US" w:eastAsia="es-MX"/>
+        </w:rPr>
+        <w:t>new</w:t>
+      </w:r>
+      <w:r>
+        <w:rPr>
+          <w:rFonts w:ascii="Courier New" w:eastAsia="Times New Roman" w:hAnsi="Courier New" w:cs="Courier New"/>
+          <w:color w:val="DDDDDD"/>
+          <w:sz w:val="20"/>
+          <w:szCs w:val="20"/>
+          <w:shd w:val="clear" w:color="auto" w:fill="272822"/>
+          <w:lang w:val="en-US" w:eastAsia="es-MX"/>
+        </w:rPr>
+        <w:t xml:space="preserve"> FormData($form);</w:t>
+      </w:r>
+    </w:p>
+    <w:p>
+      <w:pPr>
+        <w:shd w:val="clear" w:color="auto" w:fill="F6F6F6"/>
+        <w:tabs>
+          <w:tab w:val="left" w:pos="916"/>
+          <w:tab w:val="left" w:pos="1832"/>
+          <w:tab w:val="left" w:pos="2748"/>
+          <w:tab w:val="left" w:pos="3664"/>
+          <w:tab w:val="left" w:pos="4580"/>
+          <w:tab w:val="left" w:pos="5496"/>
+          <w:tab w:val="left" w:pos="6412"/>
+          <w:tab w:val="left" w:pos="7328"/>
+          <w:tab w:val="left" w:pos="8244"/>
+          <w:tab w:val="left" w:pos="9160"/>
+          <w:tab w:val="left" w:pos="10076"/>
+          <w:tab w:val="left" w:pos="10992"/>
+          <w:tab w:val="left" w:pos="11908"/>
+          <w:tab w:val="left" w:pos="12824"/>
+          <w:tab w:val="left" w:pos="13740"/>
+          <w:tab w:val="left" w:pos="14656"/>
+        </w:tabs>
+        <w:spacing w:before="0" w:after="0" w:line="240" w:lineRule="auto"/>
+        <w:rPr>
+          <w:rFonts w:ascii="Courier New" w:eastAsia="Times New Roman" w:hAnsi="Courier New" w:cs="Courier New"/>
+          <w:color w:val="DDDDDD"/>
+          <w:sz w:val="20"/>
+          <w:szCs w:val="20"/>
+          <w:shd w:val="clear" w:color="auto" w:fill="272822"/>
+          <w:lang w:val="en-US" w:eastAsia="es-MX"/>
+        </w:rPr>
+      </w:pPr>
+    </w:p>
+    <w:p>
+      <w:pPr>
+        <w:shd w:val="clear" w:color="auto" w:fill="F6F6F6"/>
+        <w:tabs>
+          <w:tab w:val="left" w:pos="916"/>
+          <w:tab w:val="left" w:pos="1832"/>
+          <w:tab w:val="left" w:pos="2748"/>
+          <w:tab w:val="left" w:pos="3664"/>
+          <w:tab w:val="left" w:pos="4580"/>
+          <w:tab w:val="left" w:pos="5496"/>
+          <w:tab w:val="left" w:pos="6412"/>
+          <w:tab w:val="left" w:pos="7328"/>
+          <w:tab w:val="left" w:pos="8244"/>
+          <w:tab w:val="left" w:pos="9160"/>
+          <w:tab w:val="left" w:pos="10076"/>
+          <w:tab w:val="left" w:pos="10992"/>
+          <w:tab w:val="left" w:pos="11908"/>
+          <w:tab w:val="left" w:pos="12824"/>
+          <w:tab w:val="left" w:pos="13740"/>
+          <w:tab w:val="left" w:pos="14656"/>
+        </w:tabs>
+        <w:spacing w:before="0" w:after="0" w:line="240" w:lineRule="auto"/>
+        <w:rPr>
+          <w:rFonts w:ascii="Courier New" w:eastAsia="Times New Roman" w:hAnsi="Courier New" w:cs="Courier New"/>
+          <w:color w:val="DDDDDD"/>
+          <w:sz w:val="20"/>
+          <w:szCs w:val="20"/>
+          <w:shd w:val="clear" w:color="auto" w:fill="272822"/>
+          <w:lang w:val="es-MX" w:eastAsia="es-MX"/>
+        </w:rPr>
+      </w:pPr>
+      <w:r>
+        <w:rPr>
+          <w:rFonts w:ascii="Courier New" w:eastAsia="Times New Roman" w:hAnsi="Courier New" w:cs="Courier New"/>
+          <w:color w:val="75715E"/>
+          <w:sz w:val="20"/>
+          <w:szCs w:val="20"/>
+          <w:shd w:val="clear" w:color="auto" w:fill="272822"/>
+          <w:lang w:val="es-MX" w:eastAsia="es-MX"/>
+        </w:rPr>
+        <w:t xml:space="preserve">//retorna el valor del elemento con el atributo </w:t>
+      </w:r>
+      <w:proofErr w:type="spellStart"/>
+      <w:r>
+        <w:rPr>
+          <w:rFonts w:ascii="Courier New" w:eastAsia="Times New Roman" w:hAnsi="Courier New" w:cs="Courier New"/>
+          <w:color w:val="75715E"/>
+          <w:sz w:val="20"/>
+          <w:szCs w:val="20"/>
+          <w:shd w:val="clear" w:color="auto" w:fill="272822"/>
+          <w:lang w:val="es-MX" w:eastAsia="es-MX"/>
+        </w:rPr>
+        <w:t>name</w:t>
+      </w:r>
+      <w:proofErr w:type="spellEnd"/>
+      <w:r>
+        <w:rPr>
+          <w:rFonts w:ascii="Courier New" w:eastAsia="Times New Roman" w:hAnsi="Courier New" w:cs="Courier New"/>
+          <w:color w:val="75715E"/>
+          <w:sz w:val="20"/>
+          <w:szCs w:val="20"/>
+          <w:shd w:val="clear" w:color="auto" w:fill="272822"/>
+          <w:lang w:val="es-MX" w:eastAsia="es-MX"/>
+        </w:rPr>
+        <w:t>="nombre"</w:t>
+      </w:r>
+    </w:p>
+    <w:p>
+      <w:pPr>
+        <w:shd w:val="clear" w:color="auto" w:fill="F6F6F6"/>
+        <w:tabs>
+          <w:tab w:val="left" w:pos="916"/>
+          <w:tab w:val="left" w:pos="1832"/>
+          <w:tab w:val="left" w:pos="2748"/>
+          <w:tab w:val="left" w:pos="3664"/>
+          <w:tab w:val="left" w:pos="4580"/>
+          <w:tab w:val="left" w:pos="5496"/>
+          <w:tab w:val="left" w:pos="6412"/>
+          <w:tab w:val="left" w:pos="7328"/>
+          <w:tab w:val="left" w:pos="8244"/>
+          <w:tab w:val="left" w:pos="9160"/>
+          <w:tab w:val="left" w:pos="10076"/>
+          <w:tab w:val="left" w:pos="10992"/>
+          <w:tab w:val="left" w:pos="11908"/>
+          <w:tab w:val="left" w:pos="12824"/>
+          <w:tab w:val="left" w:pos="13740"/>
+          <w:tab w:val="left" w:pos="14656"/>
+        </w:tabs>
+        <w:spacing w:before="0" w:after="0" w:line="240" w:lineRule="auto"/>
+        <w:rPr>
+          <w:rFonts w:ascii="Courier New" w:eastAsia="Times New Roman" w:hAnsi="Courier New" w:cs="Courier New"/>
+          <w:color w:val="DDDDDD"/>
+          <w:sz w:val="20"/>
+          <w:szCs w:val="20"/>
+          <w:shd w:val="clear" w:color="auto" w:fill="272822"/>
+          <w:lang w:val="es-MX" w:eastAsia="es-MX"/>
+        </w:rPr>
+      </w:pPr>
+      <w:proofErr w:type="spellStart"/>
+      <w:proofErr w:type="gramStart"/>
+      <w:r>
+        <w:rPr>
+          <w:rFonts w:ascii="Courier New" w:eastAsia="Times New Roman" w:hAnsi="Courier New" w:cs="Courier New"/>
+          <w:color w:val="DDDDDD"/>
+          <w:sz w:val="20"/>
+          <w:szCs w:val="20"/>
+          <w:shd w:val="clear" w:color="auto" w:fill="272822"/>
+          <w:lang w:val="es-MX" w:eastAsia="es-MX"/>
+        </w:rPr>
+        <w:t>data.get</w:t>
+      </w:r>
+      <w:proofErr w:type="spellEnd"/>
+      <w:r>
+        <w:rPr>
+          <w:rFonts w:ascii="Courier New" w:eastAsia="Times New Roman" w:hAnsi="Courier New" w:cs="Courier New"/>
+          <w:color w:val="DDDDDD"/>
+          <w:sz w:val="20"/>
+          <w:szCs w:val="20"/>
+          <w:shd w:val="clear" w:color="auto" w:fill="272822"/>
+          <w:lang w:val="es-MX" w:eastAsia="es-MX"/>
+        </w:rPr>
+        <w:t>(</w:t>
+      </w:r>
+      <w:proofErr w:type="gramEnd"/>
+      <w:r>
+        <w:rPr>
+          <w:rFonts w:ascii="Courier New" w:eastAsia="Times New Roman" w:hAnsi="Courier New" w:cs="Courier New"/>
+          <w:color w:val="A6E22E"/>
+          <w:sz w:val="20"/>
+          <w:szCs w:val="20"/>
+          <w:shd w:val="clear" w:color="auto" w:fill="272822"/>
+          <w:lang w:val="es-MX" w:eastAsia="es-MX"/>
+        </w:rPr>
+        <w:t>"nombre"</w:t>
+      </w:r>
+      <w:r>
+        <w:rPr>
+          <w:rFonts w:ascii="Courier New" w:eastAsia="Times New Roman" w:hAnsi="Courier New" w:cs="Courier New"/>
+          <w:color w:val="DDDDDD"/>
+          <w:sz w:val="20"/>
+          <w:szCs w:val="20"/>
+          <w:shd w:val="clear" w:color="auto" w:fill="272822"/>
+          <w:lang w:val="es-MX" w:eastAsia="es-MX"/>
+        </w:rPr>
+        <w:t>);</w:t>
+      </w:r>
+    </w:p>
+    <w:p>
+      <w:pPr>
+        <w:shd w:val="clear" w:color="auto" w:fill="F6F6F6"/>
+        <w:tabs>
+          <w:tab w:val="left" w:pos="916"/>
+          <w:tab w:val="left" w:pos="1832"/>
+          <w:tab w:val="left" w:pos="2748"/>
+          <w:tab w:val="left" w:pos="3664"/>
+          <w:tab w:val="left" w:pos="4580"/>
+          <w:tab w:val="left" w:pos="5496"/>
+          <w:tab w:val="left" w:pos="6412"/>
+          <w:tab w:val="left" w:pos="7328"/>
+          <w:tab w:val="left" w:pos="8244"/>
+          <w:tab w:val="left" w:pos="9160"/>
+          <w:tab w:val="left" w:pos="10076"/>
+          <w:tab w:val="left" w:pos="10992"/>
+          <w:tab w:val="left" w:pos="11908"/>
+          <w:tab w:val="left" w:pos="12824"/>
+          <w:tab w:val="left" w:pos="13740"/>
+          <w:tab w:val="left" w:pos="14656"/>
+        </w:tabs>
+        <w:spacing w:before="0" w:after="0" w:line="240" w:lineRule="auto"/>
+        <w:rPr>
+          <w:rFonts w:ascii="Courier New" w:eastAsia="Times New Roman" w:hAnsi="Courier New" w:cs="Courier New"/>
+          <w:color w:val="DDDDDD"/>
+          <w:sz w:val="20"/>
+          <w:szCs w:val="20"/>
+          <w:shd w:val="clear" w:color="auto" w:fill="272822"/>
+          <w:lang w:val="es-MX" w:eastAsia="es-MX"/>
+        </w:rPr>
+      </w:pPr>
+    </w:p>
+    <w:p>
+      <w:pPr>
+        <w:shd w:val="clear" w:color="auto" w:fill="F6F6F6"/>
+        <w:tabs>
+          <w:tab w:val="left" w:pos="916"/>
+          <w:tab w:val="left" w:pos="1832"/>
+          <w:tab w:val="left" w:pos="2748"/>
+          <w:tab w:val="left" w:pos="3664"/>
+          <w:tab w:val="left" w:pos="4580"/>
+          <w:tab w:val="left" w:pos="5496"/>
+          <w:tab w:val="left" w:pos="6412"/>
+          <w:tab w:val="left" w:pos="7328"/>
+          <w:tab w:val="left" w:pos="8244"/>
+          <w:tab w:val="left" w:pos="9160"/>
+          <w:tab w:val="left" w:pos="10076"/>
+          <w:tab w:val="left" w:pos="10992"/>
+          <w:tab w:val="left" w:pos="11908"/>
+          <w:tab w:val="left" w:pos="12824"/>
+          <w:tab w:val="left" w:pos="13740"/>
+          <w:tab w:val="left" w:pos="14656"/>
+        </w:tabs>
+        <w:spacing w:before="0" w:after="0" w:line="240" w:lineRule="auto"/>
+        <w:rPr>
+          <w:rFonts w:ascii="Courier New" w:eastAsia="Times New Roman" w:hAnsi="Courier New" w:cs="Courier New"/>
+          <w:color w:val="DDDDDD"/>
+          <w:sz w:val="20"/>
+          <w:szCs w:val="20"/>
+          <w:shd w:val="clear" w:color="auto" w:fill="272822"/>
+          <w:lang w:val="es-MX" w:eastAsia="es-MX"/>
+        </w:rPr>
+      </w:pPr>
+      <w:r>
+        <w:rPr>
+          <w:rFonts w:ascii="Courier New" w:eastAsia="Times New Roman" w:hAnsi="Courier New" w:cs="Courier New"/>
+          <w:color w:val="75715E"/>
+          <w:sz w:val="20"/>
+          <w:szCs w:val="20"/>
+          <w:shd w:val="clear" w:color="auto" w:fill="272822"/>
+          <w:lang w:val="es-MX" w:eastAsia="es-MX"/>
+        </w:rPr>
+        <w:t>//</w:t>
+      </w:r>
+      <w:proofErr w:type="spellStart"/>
+      <w:r>
+        <w:rPr>
+          <w:rFonts w:ascii="Courier New" w:eastAsia="Times New Roman" w:hAnsi="Courier New" w:cs="Courier New"/>
+          <w:color w:val="75715E"/>
+          <w:sz w:val="20"/>
+          <w:szCs w:val="20"/>
+          <w:shd w:val="clear" w:color="auto" w:fill="272822"/>
+          <w:lang w:val="es-MX" w:eastAsia="es-MX"/>
+        </w:rPr>
+        <w:t>setea</w:t>
+      </w:r>
+      <w:proofErr w:type="spellEnd"/>
+      <w:r>
+        <w:rPr>
+          <w:rFonts w:ascii="Courier New" w:eastAsia="Times New Roman" w:hAnsi="Courier New" w:cs="Courier New"/>
+          <w:color w:val="75715E"/>
+          <w:sz w:val="20"/>
+          <w:szCs w:val="20"/>
+          <w:shd w:val="clear" w:color="auto" w:fill="272822"/>
+          <w:lang w:val="es-MX" w:eastAsia="es-MX"/>
+        </w:rPr>
+        <w:t xml:space="preserve"> el valor </w:t>
+      </w:r>
+      <w:proofErr w:type="spellStart"/>
+      <w:r>
+        <w:rPr>
+          <w:rFonts w:ascii="Courier New" w:eastAsia="Times New Roman" w:hAnsi="Courier New" w:cs="Courier New"/>
+          <w:color w:val="75715E"/>
+          <w:sz w:val="20"/>
+          <w:szCs w:val="20"/>
+          <w:shd w:val="clear" w:color="auto" w:fill="272822"/>
+          <w:lang w:val="es-MX" w:eastAsia="es-MX"/>
+        </w:rPr>
+        <w:t>avengers</w:t>
+      </w:r>
+      <w:proofErr w:type="spellEnd"/>
+      <w:r>
+        <w:rPr>
+          <w:rFonts w:ascii="Courier New" w:eastAsia="Times New Roman" w:hAnsi="Courier New" w:cs="Courier New"/>
+          <w:color w:val="75715E"/>
+          <w:sz w:val="20"/>
+          <w:szCs w:val="20"/>
+          <w:shd w:val="clear" w:color="auto" w:fill="272822"/>
+          <w:lang w:val="es-MX" w:eastAsia="es-MX"/>
+        </w:rPr>
+        <w:t xml:space="preserve"> en la </w:t>
+      </w:r>
+      <w:proofErr w:type="spellStart"/>
+      <w:r>
+        <w:rPr>
+          <w:rFonts w:ascii="Courier New" w:eastAsia="Times New Roman" w:hAnsi="Courier New" w:cs="Courier New"/>
+          <w:color w:val="75715E"/>
+          <w:sz w:val="20"/>
+          <w:szCs w:val="20"/>
+          <w:shd w:val="clear" w:color="auto" w:fill="272822"/>
+          <w:lang w:val="es-MX" w:eastAsia="es-MX"/>
+        </w:rPr>
+        <w:t>key</w:t>
+      </w:r>
+      <w:proofErr w:type="spellEnd"/>
+      <w:r>
+        <w:rPr>
+          <w:rFonts w:ascii="Courier New" w:eastAsia="Times New Roman" w:hAnsi="Courier New" w:cs="Courier New"/>
+          <w:color w:val="75715E"/>
+          <w:sz w:val="20"/>
+          <w:szCs w:val="20"/>
+          <w:shd w:val="clear" w:color="auto" w:fill="272822"/>
+          <w:lang w:val="es-MX" w:eastAsia="es-MX"/>
+        </w:rPr>
+        <w:t xml:space="preserve"> </w:t>
+      </w:r>
+      <w:proofErr w:type="spellStart"/>
+      <w:r>
+        <w:rPr>
+          <w:rFonts w:ascii="Courier New" w:eastAsia="Times New Roman" w:hAnsi="Courier New" w:cs="Courier New"/>
+          <w:color w:val="75715E"/>
+          <w:sz w:val="20"/>
+          <w:szCs w:val="20"/>
+          <w:shd w:val="clear" w:color="auto" w:fill="272822"/>
+          <w:lang w:val="es-MX" w:eastAsia="es-MX"/>
+        </w:rPr>
+        <w:t>pelicula</w:t>
+      </w:r>
+      <w:proofErr w:type="spellEnd"/>
+      <w:r>
+        <w:rPr>
+          <w:rFonts w:ascii="Courier New" w:eastAsia="Times New Roman" w:hAnsi="Courier New" w:cs="Courier New"/>
+          <w:color w:val="75715E"/>
+          <w:sz w:val="20"/>
+          <w:szCs w:val="20"/>
+          <w:shd w:val="clear" w:color="auto" w:fill="272822"/>
+          <w:lang w:val="es-MX" w:eastAsia="es-MX"/>
+        </w:rPr>
+        <w:t xml:space="preserve"> </w:t>
+      </w:r>
+    </w:p>
+    <w:p>
+      <w:pPr>
+        <w:shd w:val="clear" w:color="auto" w:fill="F6F6F6"/>
+        <w:tabs>
+          <w:tab w:val="left" w:pos="916"/>
+          <w:tab w:val="left" w:pos="1832"/>
+          <w:tab w:val="left" w:pos="2748"/>
+          <w:tab w:val="left" w:pos="3664"/>
+          <w:tab w:val="left" w:pos="4580"/>
+          <w:tab w:val="left" w:pos="5496"/>
+          <w:tab w:val="left" w:pos="6412"/>
+          <w:tab w:val="left" w:pos="7328"/>
+          <w:tab w:val="left" w:pos="8244"/>
+          <w:tab w:val="left" w:pos="9160"/>
+          <w:tab w:val="left" w:pos="10076"/>
+          <w:tab w:val="left" w:pos="10992"/>
+          <w:tab w:val="left" w:pos="11908"/>
+          <w:tab w:val="left" w:pos="12824"/>
+          <w:tab w:val="left" w:pos="13740"/>
+          <w:tab w:val="left" w:pos="14656"/>
+        </w:tabs>
+        <w:spacing w:before="0" w:after="0" w:line="240" w:lineRule="auto"/>
+        <w:rPr>
+          <w:rFonts w:ascii="Courier New" w:eastAsia="Times New Roman" w:hAnsi="Courier New" w:cs="Courier New"/>
+          <w:color w:val="273B47"/>
+          <w:sz w:val="24"/>
+          <w:szCs w:val="24"/>
+          <w:lang w:val="es-MX" w:eastAsia="es-MX"/>
+        </w:rPr>
+      </w:pPr>
+      <w:proofErr w:type="spellStart"/>
+      <w:proofErr w:type="gramStart"/>
+      <w:r>
+        <w:rPr>
+          <w:rFonts w:ascii="Courier New" w:eastAsia="Times New Roman" w:hAnsi="Courier New" w:cs="Courier New"/>
+          <w:color w:val="DDDDDD"/>
+          <w:sz w:val="20"/>
+          <w:szCs w:val="20"/>
+          <w:shd w:val="clear" w:color="auto" w:fill="272822"/>
+          <w:lang w:val="es-MX" w:eastAsia="es-MX"/>
+        </w:rPr>
+        <w:t>data.set</w:t>
+      </w:r>
+      <w:proofErr w:type="spellEnd"/>
+      <w:r>
+        <w:rPr>
+          <w:rFonts w:ascii="Courier New" w:eastAsia="Times New Roman" w:hAnsi="Courier New" w:cs="Courier New"/>
+          <w:color w:val="DDDDDD"/>
+          <w:sz w:val="20"/>
+          <w:szCs w:val="20"/>
+          <w:shd w:val="clear" w:color="auto" w:fill="272822"/>
+          <w:lang w:val="es-MX" w:eastAsia="es-MX"/>
+        </w:rPr>
+        <w:t>(</w:t>
+      </w:r>
+      <w:proofErr w:type="gramEnd"/>
+      <w:r>
+        <w:rPr>
+          <w:rFonts w:ascii="Courier New" w:eastAsia="Times New Roman" w:hAnsi="Courier New" w:cs="Courier New"/>
+          <w:color w:val="A6E22E"/>
+          <w:sz w:val="20"/>
+          <w:szCs w:val="20"/>
+          <w:shd w:val="clear" w:color="auto" w:fill="272822"/>
+          <w:lang w:val="es-MX" w:eastAsia="es-MX"/>
+        </w:rPr>
+        <w:t>"</w:t>
+      </w:r>
+      <w:proofErr w:type="spellStart"/>
+      <w:r>
+        <w:rPr>
+          <w:rFonts w:ascii="Courier New" w:eastAsia="Times New Roman" w:hAnsi="Courier New" w:cs="Courier New"/>
+          <w:color w:val="A6E22E"/>
+          <w:sz w:val="20"/>
+          <w:szCs w:val="20"/>
+          <w:shd w:val="clear" w:color="auto" w:fill="272822"/>
+          <w:lang w:val="es-MX" w:eastAsia="es-MX"/>
+        </w:rPr>
+        <w:t>pelicula</w:t>
+      </w:r>
+      <w:proofErr w:type="spellEnd"/>
+      <w:r>
+        <w:rPr>
+          <w:rFonts w:ascii="Courier New" w:eastAsia="Times New Roman" w:hAnsi="Courier New" w:cs="Courier New"/>
+          <w:color w:val="A6E22E"/>
+          <w:sz w:val="20"/>
+          <w:szCs w:val="20"/>
+          <w:shd w:val="clear" w:color="auto" w:fill="272822"/>
+          <w:lang w:val="es-MX" w:eastAsia="es-MX"/>
+        </w:rPr>
+        <w:t>"</w:t>
+      </w:r>
+      <w:r>
+        <w:rPr>
+          <w:rFonts w:ascii="Courier New" w:eastAsia="Times New Roman" w:hAnsi="Courier New" w:cs="Courier New"/>
+          <w:color w:val="DDDDDD"/>
+          <w:sz w:val="20"/>
+          <w:szCs w:val="20"/>
+          <w:shd w:val="clear" w:color="auto" w:fill="272822"/>
+          <w:lang w:val="es-MX" w:eastAsia="es-MX"/>
+        </w:rPr>
+        <w:t xml:space="preserve">, </w:t>
+      </w:r>
+      <w:r>
+        <w:rPr>
+          <w:rFonts w:ascii="Courier New" w:eastAsia="Times New Roman" w:hAnsi="Courier New" w:cs="Courier New"/>
+          <w:color w:val="A6E22E"/>
+          <w:sz w:val="20"/>
+          <w:szCs w:val="20"/>
+          <w:shd w:val="clear" w:color="auto" w:fill="272822"/>
+          <w:lang w:val="es-MX" w:eastAsia="es-MX"/>
+        </w:rPr>
+        <w:t>"</w:t>
+      </w:r>
+      <w:proofErr w:type="spellStart"/>
+      <w:r>
+        <w:rPr>
+          <w:rFonts w:ascii="Courier New" w:eastAsia="Times New Roman" w:hAnsi="Courier New" w:cs="Courier New"/>
+          <w:color w:val="A6E22E"/>
+          <w:sz w:val="20"/>
+          <w:szCs w:val="20"/>
+          <w:shd w:val="clear" w:color="auto" w:fill="272822"/>
+          <w:lang w:val="es-MX" w:eastAsia="es-MX"/>
+        </w:rPr>
+        <w:t>avengers</w:t>
+      </w:r>
+      <w:proofErr w:type="spellEnd"/>
+      <w:r>
+        <w:rPr>
+          <w:rFonts w:ascii="Courier New" w:eastAsia="Times New Roman" w:hAnsi="Courier New" w:cs="Courier New"/>
+          <w:color w:val="A6E22E"/>
+          <w:sz w:val="20"/>
+          <w:szCs w:val="20"/>
+          <w:shd w:val="clear" w:color="auto" w:fill="272822"/>
+          <w:lang w:val="es-MX" w:eastAsia="es-MX"/>
+        </w:rPr>
+        <w:t>"</w:t>
+      </w:r>
+      <w:r>
+        <w:rPr>
+          <w:rFonts w:ascii="Courier New" w:eastAsia="Times New Roman" w:hAnsi="Courier New" w:cs="Courier New"/>
+          <w:color w:val="DDDDDD"/>
+          <w:sz w:val="20"/>
+          <w:szCs w:val="20"/>
+          <w:shd w:val="clear" w:color="auto" w:fill="272822"/>
+          <w:lang w:val="es-MX" w:eastAsia="es-MX"/>
+        </w:rPr>
+        <w:t>);</w:t>
+      </w:r>
+    </w:p>
+    <w:p>
+      <w:pPr>
+        <w:jc w:val="both"/>
+        <w:rPr>
+          <w:rFonts w:ascii="Arial" w:hAnsi="Arial" w:cs="Arial"/>
+          <w:sz w:val="20"/>
+          <w:u w:val="single"/>
+        </w:rPr>
+      </w:pPr>
       <w:bookmarkStart w:id="0" w:name="_GoBack"/>
       <w:bookmarkEnd w:id="0"/>
-    </w:p>
-    <w:p>
-      <w:pPr>
-        <w:jc w:val="both"/>
-        <w:rPr>
-          <w:rFonts w:ascii="Arial" w:hAnsi="Arial" w:cs="Arial"/>
-          <w:sz w:val="20"/>
-          <w:lang w:val="es-MX"/>
-        </w:rPr>
-      </w:pPr>
     </w:p>
     <w:sectPr>
       <w:footerReference w:type="default" r:id="rId13"/>
@@ -8720,15 +9517,6 @@
 </file>
 
 <file path=customXml/item1.xml><?xml version="1.0" encoding="utf-8"?>
-<?mso-contentType ?>
-<FormTemplates xmlns="http://schemas.microsoft.com/sharepoint/v3/contenttype/forms">
-  <Display>DocumentLibraryForm</Display>
-  <Edit>AssetEditForm</Edit>
-  <New>DocumentLibraryForm</New>
-</FormTemplates>
-</file>
-
-<file path=customXml/item2.xml><?xml version="1.0" encoding="utf-8"?>
 <ct:contentTypeSchema xmlns:ct="http://schemas.microsoft.com/office/2006/metadata/contentType" xmlns:ma="http://schemas.microsoft.com/office/2006/metadata/properties/metaAttributes" ct:_="" ma:_="" ma:contentTypeName="TemplateFile" ma:contentTypeID="0x0101006EDDDB5EE6D98C44930B742096920B300400F5B6D36B3EF94B4E9A635CDF2A18F5B8" ma:contentTypeVersion="72" ma:contentTypeDescription="Create a new document." ma:contentTypeScope="" ma:versionID="a23e56308344d904b51738559c3d67c9">
   <xsd:schema xmlns:xsd="http://www.w3.org/2001/XMLSchema" xmlns:xs="http://www.w3.org/2001/XMLSchema" xmlns:p="http://schemas.microsoft.com/office/2006/metadata/properties" xmlns:ns2="4873beb7-5857-4685-be1f-d57550cc96cc" targetNamespace="http://schemas.microsoft.com/office/2006/metadata/properties" ma:root="true" ma:fieldsID="cd0908cc4600e77bf5da051303e00c8d" ns2:_="">
     <xsd:import namespace="4873beb7-5857-4685-be1f-d57550cc96cc"/>
@@ -9766,6 +10554,15 @@
     <xs:element name="TermId" type="xs:string"/>
   </xs:schema>
 </ct:contentTypeSchema>
+</file>
+
+<file path=customXml/item2.xml><?xml version="1.0" encoding="utf-8"?>
+<?mso-contentType ?>
+<FormTemplates xmlns="http://schemas.microsoft.com/sharepoint/v3/contenttype/forms">
+  <Display>DocumentLibraryForm</Display>
+  <Edit>AssetEditForm</Edit>
+  <New>DocumentLibraryForm</New>
+</FormTemplates>
 </file>
 
 <file path=customXml/item3.xml><?xml version="1.0" encoding="utf-8"?>
@@ -9948,14 +10745,6 @@
 </file>
 
 <file path=customXml/itemProps1.xml><?xml version="1.0" encoding="utf-8"?>
-<ds:datastoreItem xmlns:ds="http://schemas.openxmlformats.org/officeDocument/2006/customXml" ds:itemID="{FF740C13-C6A2-43D3-86C5-4CBB969C2CB1}">
-  <ds:schemaRefs>
-    <ds:schemaRef ds:uri="http://schemas.microsoft.com/sharepoint/v3/contenttype/forms"/>
-  </ds:schemaRefs>
-</ds:datastoreItem>
-</file>
-
-<file path=customXml/itemProps2.xml><?xml version="1.0" encoding="utf-8"?>
 <ds:datastoreItem xmlns:ds="http://schemas.openxmlformats.org/officeDocument/2006/customXml" ds:itemID="{88FF2527-3592-4DBF-9FD9-FEA06E5BF9A7}">
   <ds:schemaRefs>
     <ds:schemaRef ds:uri="http://schemas.microsoft.com/office/2006/metadata/contentType"/>
@@ -9973,6 +10762,14 @@
 </ds:datastoreItem>
 </file>
 
+<file path=customXml/itemProps2.xml><?xml version="1.0" encoding="utf-8"?>
+<ds:datastoreItem xmlns:ds="http://schemas.openxmlformats.org/officeDocument/2006/customXml" ds:itemID="{FF740C13-C6A2-43D3-86C5-4CBB969C2CB1}">
+  <ds:schemaRefs>
+    <ds:schemaRef ds:uri="http://schemas.microsoft.com/sharepoint/v3/contenttype/forms"/>
+  </ds:schemaRefs>
+</ds:datastoreItem>
+</file>
+
 <file path=customXml/itemProps3.xml><?xml version="1.0" encoding="utf-8"?>
 <ds:datastoreItem xmlns:ds="http://schemas.openxmlformats.org/officeDocument/2006/customXml" ds:itemID="{83AE4ADC-D632-40A7-A0C1-0481BB069C4F}">
   <ds:schemaRefs>
@@ -9984,7 +10781,7 @@
 </file>
 
 <file path=customXml/itemProps4.xml><?xml version="1.0" encoding="utf-8"?>
-<ds:datastoreItem xmlns:ds="http://schemas.openxmlformats.org/officeDocument/2006/customXml" ds:itemID="{F35E3F5B-C603-49E6-85EC-C2339F6C714C}">
+<ds:datastoreItem xmlns:ds="http://schemas.openxmlformats.org/officeDocument/2006/customXml" ds:itemID="{E1AA3041-5DFA-4CF4-9581-C1FDD9E9E787}">
   <ds:schemaRefs>
     <ds:schemaRef ds:uri="http://schemas.openxmlformats.org/officeDocument/2006/bibliography"/>
   </ds:schemaRefs>

</xml_diff>

<commit_message>
Desestructuración de objetos: permite entrar a un objeto o lista y poder sacar un dato para asignarlo a otra variable
</commit_message>
<xml_diff>
--- a/CursoJQuery-A-Javascript/CursoJquery-Javascript.docx
+++ b/CursoJQuery-A-Javascript/CursoJquery-Javascript.docx
@@ -6546,8 +6546,977 @@
           <w:u w:val="single"/>
         </w:rPr>
       </w:pPr>
+    </w:p>
+    <w:p>
+      <w:pPr>
+        <w:jc w:val="both"/>
+        <w:rPr>
+          <w:rFonts w:ascii="Arial" w:hAnsi="Arial" w:cs="Arial"/>
+          <w:sz w:val="20"/>
+          <w:u w:val="single"/>
+        </w:rPr>
+      </w:pPr>
       <w:bookmarkStart w:id="0" w:name="_GoBack"/>
       <w:bookmarkEnd w:id="0"/>
+    </w:p>
+    <w:p>
+      <w:pPr>
+        <w:pStyle w:val="Ttulo1"/>
+      </w:pPr>
+      <w:r>
+        <w:t>Desestructuración de objetos</w:t>
+      </w:r>
+    </w:p>
+    <w:p>
+      <w:pPr>
+        <w:shd w:val="clear" w:color="auto" w:fill="F6F6F6"/>
+        <w:spacing w:before="0" w:after="0" w:line="240" w:lineRule="auto"/>
+        <w:rPr>
+          <w:rFonts w:ascii="Arial" w:eastAsia="Times New Roman" w:hAnsi="Arial" w:cs="Arial"/>
+          <w:color w:val="273B47"/>
+          <w:sz w:val="24"/>
+          <w:szCs w:val="24"/>
+          <w:lang w:val="es-MX" w:eastAsia="es-MX"/>
+        </w:rPr>
+      </w:pPr>
+      <w:proofErr w:type="spellStart"/>
+      <w:r>
+        <w:rPr>
+          <w:rFonts w:ascii="Courier New" w:eastAsia="Times New Roman" w:hAnsi="Courier New" w:cs="Courier New"/>
+          <w:color w:val="273B47"/>
+          <w:sz w:val="20"/>
+          <w:szCs w:val="20"/>
+          <w:lang w:val="es-MX" w:eastAsia="es-MX"/>
+        </w:rPr>
+        <w:t>Destructuring</w:t>
+      </w:r>
+      <w:proofErr w:type="spellEnd"/>
+      <w:r>
+        <w:rPr>
+          <w:rFonts w:ascii="Courier New" w:eastAsia="Times New Roman" w:hAnsi="Courier New" w:cs="Courier New"/>
+          <w:color w:val="273B47"/>
+          <w:sz w:val="20"/>
+          <w:szCs w:val="20"/>
+          <w:lang w:val="es-MX" w:eastAsia="es-MX"/>
+        </w:rPr>
+        <w:t xml:space="preserve"> </w:t>
+      </w:r>
+      <w:proofErr w:type="spellStart"/>
+      <w:r>
+        <w:rPr>
+          <w:rFonts w:ascii="Courier New" w:eastAsia="Times New Roman" w:hAnsi="Courier New" w:cs="Courier New"/>
+          <w:color w:val="273B47"/>
+          <w:sz w:val="20"/>
+          <w:szCs w:val="20"/>
+          <w:lang w:val="es-MX" w:eastAsia="es-MX"/>
+        </w:rPr>
+        <w:t>assignment</w:t>
+      </w:r>
+      <w:proofErr w:type="spellEnd"/>
+      <w:r>
+        <w:rPr>
+          <w:rFonts w:ascii="Arial" w:eastAsia="Times New Roman" w:hAnsi="Arial" w:cs="Arial"/>
+          <w:color w:val="273B47"/>
+          <w:sz w:val="24"/>
+          <w:szCs w:val="24"/>
+          <w:lang w:val="es-MX" w:eastAsia="es-MX"/>
+        </w:rPr>
+        <w:t> permite entrar a un objeto o lista y poder sacar un dato para asignarlo a otra variable.</w:t>
+      </w:r>
+    </w:p>
+    <w:p>
+      <w:pPr>
+        <w:shd w:val="clear" w:color="auto" w:fill="F6F6F6"/>
+        <w:tabs>
+          <w:tab w:val="left" w:pos="916"/>
+          <w:tab w:val="left" w:pos="1832"/>
+          <w:tab w:val="left" w:pos="2748"/>
+          <w:tab w:val="left" w:pos="3664"/>
+          <w:tab w:val="left" w:pos="4580"/>
+          <w:tab w:val="left" w:pos="5496"/>
+          <w:tab w:val="left" w:pos="6412"/>
+          <w:tab w:val="left" w:pos="7328"/>
+          <w:tab w:val="left" w:pos="8244"/>
+          <w:tab w:val="left" w:pos="9160"/>
+          <w:tab w:val="left" w:pos="10076"/>
+          <w:tab w:val="left" w:pos="10992"/>
+          <w:tab w:val="left" w:pos="11908"/>
+          <w:tab w:val="left" w:pos="12824"/>
+          <w:tab w:val="left" w:pos="13740"/>
+          <w:tab w:val="left" w:pos="14656"/>
+        </w:tabs>
+        <w:spacing w:before="0" w:after="0" w:line="240" w:lineRule="auto"/>
+        <w:rPr>
+          <w:rFonts w:ascii="Courier New" w:eastAsia="Times New Roman" w:hAnsi="Courier New" w:cs="Courier New"/>
+          <w:color w:val="DDDDDD"/>
+          <w:sz w:val="20"/>
+          <w:szCs w:val="20"/>
+          <w:shd w:val="clear" w:color="auto" w:fill="272822"/>
+          <w:lang w:val="es-MX" w:eastAsia="es-MX"/>
+        </w:rPr>
+      </w:pPr>
+      <w:r>
+        <w:rPr>
+          <w:rFonts w:ascii="Courier New" w:eastAsia="Times New Roman" w:hAnsi="Courier New" w:cs="Courier New"/>
+          <w:color w:val="75715E"/>
+          <w:sz w:val="20"/>
+          <w:szCs w:val="20"/>
+          <w:shd w:val="clear" w:color="auto" w:fill="272822"/>
+          <w:lang w:val="es-MX" w:eastAsia="es-MX"/>
+        </w:rPr>
+        <w:t xml:space="preserve">//el </w:t>
+      </w:r>
+      <w:proofErr w:type="spellStart"/>
+      <w:r>
+        <w:rPr>
+          <w:rFonts w:ascii="Courier New" w:eastAsia="Times New Roman" w:hAnsi="Courier New" w:cs="Courier New"/>
+          <w:color w:val="75715E"/>
+          <w:sz w:val="20"/>
+          <w:szCs w:val="20"/>
+          <w:shd w:val="clear" w:color="auto" w:fill="272822"/>
+          <w:lang w:val="es-MX" w:eastAsia="es-MX"/>
+        </w:rPr>
+        <w:t>fetch</w:t>
+      </w:r>
+      <w:proofErr w:type="spellEnd"/>
+      <w:r>
+        <w:rPr>
+          <w:rFonts w:ascii="Courier New" w:eastAsia="Times New Roman" w:hAnsi="Courier New" w:cs="Courier New"/>
+          <w:color w:val="75715E"/>
+          <w:sz w:val="20"/>
+          <w:szCs w:val="20"/>
+          <w:shd w:val="clear" w:color="auto" w:fill="272822"/>
+          <w:lang w:val="es-MX" w:eastAsia="es-MX"/>
+        </w:rPr>
+        <w:t xml:space="preserve"> devuelve una promesa con la siguiente estructura: </w:t>
+      </w:r>
+      <w:proofErr w:type="spellStart"/>
+      <w:r>
+        <w:rPr>
+          <w:rFonts w:ascii="Courier New" w:eastAsia="Times New Roman" w:hAnsi="Courier New" w:cs="Courier New"/>
+          <w:color w:val="75715E"/>
+          <w:sz w:val="20"/>
+          <w:szCs w:val="20"/>
+          <w:shd w:val="clear" w:color="auto" w:fill="272822"/>
+          <w:lang w:val="es-MX" w:eastAsia="es-MX"/>
+        </w:rPr>
+        <w:t>promesa.data.movies</w:t>
+      </w:r>
+      <w:proofErr w:type="spellEnd"/>
+    </w:p>
+    <w:p>
+      <w:pPr>
+        <w:shd w:val="clear" w:color="auto" w:fill="F6F6F6"/>
+        <w:tabs>
+          <w:tab w:val="left" w:pos="916"/>
+          <w:tab w:val="left" w:pos="1832"/>
+          <w:tab w:val="left" w:pos="2748"/>
+          <w:tab w:val="left" w:pos="3664"/>
+          <w:tab w:val="left" w:pos="4580"/>
+          <w:tab w:val="left" w:pos="5496"/>
+          <w:tab w:val="left" w:pos="6412"/>
+          <w:tab w:val="left" w:pos="7328"/>
+          <w:tab w:val="left" w:pos="8244"/>
+          <w:tab w:val="left" w:pos="9160"/>
+          <w:tab w:val="left" w:pos="10076"/>
+          <w:tab w:val="left" w:pos="10992"/>
+          <w:tab w:val="left" w:pos="11908"/>
+          <w:tab w:val="left" w:pos="12824"/>
+          <w:tab w:val="left" w:pos="13740"/>
+          <w:tab w:val="left" w:pos="14656"/>
+        </w:tabs>
+        <w:spacing w:before="0" w:after="0" w:line="240" w:lineRule="auto"/>
+        <w:rPr>
+          <w:rFonts w:ascii="Courier New" w:eastAsia="Times New Roman" w:hAnsi="Courier New" w:cs="Courier New"/>
+          <w:color w:val="DDDDDD"/>
+          <w:sz w:val="20"/>
+          <w:szCs w:val="20"/>
+          <w:shd w:val="clear" w:color="auto" w:fill="272822"/>
+          <w:lang w:val="es-MX" w:eastAsia="es-MX"/>
+        </w:rPr>
+      </w:pPr>
+      <w:r>
+        <w:rPr>
+          <w:rFonts w:ascii="Courier New" w:eastAsia="Times New Roman" w:hAnsi="Courier New" w:cs="Courier New"/>
+          <w:color w:val="75715E"/>
+          <w:sz w:val="20"/>
+          <w:szCs w:val="20"/>
+          <w:shd w:val="clear" w:color="auto" w:fill="272822"/>
+          <w:lang w:val="es-MX" w:eastAsia="es-MX"/>
+        </w:rPr>
+        <w:t xml:space="preserve">//con el </w:t>
+      </w:r>
+      <w:proofErr w:type="spellStart"/>
+      <w:r>
+        <w:rPr>
+          <w:rFonts w:ascii="Courier New" w:eastAsia="Times New Roman" w:hAnsi="Courier New" w:cs="Courier New"/>
+          <w:color w:val="75715E"/>
+          <w:sz w:val="20"/>
+          <w:szCs w:val="20"/>
+          <w:shd w:val="clear" w:color="auto" w:fill="272822"/>
+          <w:lang w:val="es-MX" w:eastAsia="es-MX"/>
+        </w:rPr>
+        <w:t>destructuring</w:t>
+      </w:r>
+      <w:proofErr w:type="spellEnd"/>
+      <w:r>
+        <w:rPr>
+          <w:rFonts w:ascii="Courier New" w:eastAsia="Times New Roman" w:hAnsi="Courier New" w:cs="Courier New"/>
+          <w:color w:val="75715E"/>
+          <w:sz w:val="20"/>
+          <w:szCs w:val="20"/>
+          <w:shd w:val="clear" w:color="auto" w:fill="272822"/>
+          <w:lang w:val="es-MX" w:eastAsia="es-MX"/>
+        </w:rPr>
+        <w:t xml:space="preserve"> </w:t>
+      </w:r>
+      <w:proofErr w:type="spellStart"/>
+      <w:r>
+        <w:rPr>
+          <w:rFonts w:ascii="Courier New" w:eastAsia="Times New Roman" w:hAnsi="Courier New" w:cs="Courier New"/>
+          <w:color w:val="75715E"/>
+          <w:sz w:val="20"/>
+          <w:szCs w:val="20"/>
+          <w:shd w:val="clear" w:color="auto" w:fill="272822"/>
+          <w:lang w:val="es-MX" w:eastAsia="es-MX"/>
+        </w:rPr>
+        <w:t>assignmen</w:t>
+      </w:r>
+      <w:proofErr w:type="spellEnd"/>
+      <w:r>
+        <w:rPr>
+          <w:rFonts w:ascii="Courier New" w:eastAsia="Times New Roman" w:hAnsi="Courier New" w:cs="Courier New"/>
+          <w:color w:val="75715E"/>
+          <w:sz w:val="20"/>
+          <w:szCs w:val="20"/>
+          <w:shd w:val="clear" w:color="auto" w:fill="272822"/>
+          <w:lang w:val="es-MX" w:eastAsia="es-MX"/>
+        </w:rPr>
+        <w:t xml:space="preserve"> estamos creando una variable que se llama pelis y solo contiene la información de </w:t>
+      </w:r>
+      <w:proofErr w:type="spellStart"/>
+      <w:r>
+        <w:rPr>
+          <w:rFonts w:ascii="Courier New" w:eastAsia="Times New Roman" w:hAnsi="Courier New" w:cs="Courier New"/>
+          <w:color w:val="75715E"/>
+          <w:sz w:val="20"/>
+          <w:szCs w:val="20"/>
+          <w:shd w:val="clear" w:color="auto" w:fill="272822"/>
+          <w:lang w:val="es-MX" w:eastAsia="es-MX"/>
+        </w:rPr>
+        <w:t>movies</w:t>
+      </w:r>
+      <w:proofErr w:type="spellEnd"/>
+      <w:r>
+        <w:rPr>
+          <w:rFonts w:ascii="Courier New" w:eastAsia="Times New Roman" w:hAnsi="Courier New" w:cs="Courier New"/>
+          <w:color w:val="75715E"/>
+          <w:sz w:val="20"/>
+          <w:szCs w:val="20"/>
+          <w:shd w:val="clear" w:color="auto" w:fill="272822"/>
+          <w:lang w:val="es-MX" w:eastAsia="es-MX"/>
+        </w:rPr>
+        <w:t>.</w:t>
+      </w:r>
+    </w:p>
+    <w:p>
+      <w:pPr>
+        <w:shd w:val="clear" w:color="auto" w:fill="F6F6F6"/>
+        <w:tabs>
+          <w:tab w:val="left" w:pos="916"/>
+          <w:tab w:val="left" w:pos="1832"/>
+          <w:tab w:val="left" w:pos="2748"/>
+          <w:tab w:val="left" w:pos="3664"/>
+          <w:tab w:val="left" w:pos="4580"/>
+          <w:tab w:val="left" w:pos="5496"/>
+          <w:tab w:val="left" w:pos="6412"/>
+          <w:tab w:val="left" w:pos="7328"/>
+          <w:tab w:val="left" w:pos="8244"/>
+          <w:tab w:val="left" w:pos="9160"/>
+          <w:tab w:val="left" w:pos="10076"/>
+          <w:tab w:val="left" w:pos="10992"/>
+          <w:tab w:val="left" w:pos="11908"/>
+          <w:tab w:val="left" w:pos="12824"/>
+          <w:tab w:val="left" w:pos="13740"/>
+          <w:tab w:val="left" w:pos="14656"/>
+        </w:tabs>
+        <w:spacing w:before="0" w:after="0" w:line="240" w:lineRule="auto"/>
+        <w:rPr>
+          <w:rFonts w:ascii="Courier New" w:eastAsia="Times New Roman" w:hAnsi="Courier New" w:cs="Courier New"/>
+          <w:color w:val="DDDDDD"/>
+          <w:sz w:val="20"/>
+          <w:szCs w:val="20"/>
+          <w:shd w:val="clear" w:color="auto" w:fill="272822"/>
+          <w:lang w:val="en-US" w:eastAsia="es-MX"/>
+        </w:rPr>
+      </w:pPr>
+      <w:proofErr w:type="spellStart"/>
+      <w:proofErr w:type="gramStart"/>
+      <w:r>
+        <w:rPr>
+          <w:rFonts w:ascii="Courier New" w:eastAsia="Times New Roman" w:hAnsi="Courier New" w:cs="Courier New"/>
+          <w:b/>
+          <w:bCs/>
+          <w:color w:val="F92672"/>
+          <w:sz w:val="20"/>
+          <w:szCs w:val="20"/>
+          <w:shd w:val="clear" w:color="auto" w:fill="272822"/>
+          <w:lang w:val="en-US" w:eastAsia="es-MX"/>
+        </w:rPr>
+        <w:t>const</w:t>
+      </w:r>
+      <w:proofErr w:type="spellEnd"/>
+      <w:proofErr w:type="gramEnd"/>
+      <w:r>
+        <w:rPr>
+          <w:rFonts w:ascii="Courier New" w:eastAsia="Times New Roman" w:hAnsi="Courier New" w:cs="Courier New"/>
+          <w:color w:val="DDDDDD"/>
+          <w:sz w:val="20"/>
+          <w:szCs w:val="20"/>
+          <w:shd w:val="clear" w:color="auto" w:fill="272822"/>
+          <w:lang w:val="en-US" w:eastAsia="es-MX"/>
+        </w:rPr>
+        <w:t xml:space="preserve"> { </w:t>
+      </w:r>
+    </w:p>
+    <w:p>
+      <w:pPr>
+        <w:shd w:val="clear" w:color="auto" w:fill="F6F6F6"/>
+        <w:tabs>
+          <w:tab w:val="left" w:pos="916"/>
+          <w:tab w:val="left" w:pos="1832"/>
+          <w:tab w:val="left" w:pos="2748"/>
+          <w:tab w:val="left" w:pos="3664"/>
+          <w:tab w:val="left" w:pos="4580"/>
+          <w:tab w:val="left" w:pos="5496"/>
+          <w:tab w:val="left" w:pos="6412"/>
+          <w:tab w:val="left" w:pos="7328"/>
+          <w:tab w:val="left" w:pos="8244"/>
+          <w:tab w:val="left" w:pos="9160"/>
+          <w:tab w:val="left" w:pos="10076"/>
+          <w:tab w:val="left" w:pos="10992"/>
+          <w:tab w:val="left" w:pos="11908"/>
+          <w:tab w:val="left" w:pos="12824"/>
+          <w:tab w:val="left" w:pos="13740"/>
+          <w:tab w:val="left" w:pos="14656"/>
+        </w:tabs>
+        <w:spacing w:before="0" w:after="0" w:line="240" w:lineRule="auto"/>
+        <w:rPr>
+          <w:rFonts w:ascii="Courier New" w:eastAsia="Times New Roman" w:hAnsi="Courier New" w:cs="Courier New"/>
+          <w:color w:val="DDDDDD"/>
+          <w:sz w:val="20"/>
+          <w:szCs w:val="20"/>
+          <w:shd w:val="clear" w:color="auto" w:fill="272822"/>
+          <w:lang w:val="en-US" w:eastAsia="es-MX"/>
+        </w:rPr>
+      </w:pPr>
+      <w:r>
+        <w:rPr>
+          <w:rFonts w:ascii="Courier New" w:eastAsia="Times New Roman" w:hAnsi="Courier New" w:cs="Courier New"/>
+          <w:color w:val="DDDDDD"/>
+          <w:sz w:val="20"/>
+          <w:szCs w:val="20"/>
+          <w:shd w:val="clear" w:color="auto" w:fill="272822"/>
+          <w:lang w:val="en-US" w:eastAsia="es-MX"/>
+        </w:rPr>
+        <w:t xml:space="preserve">  </w:t>
+      </w:r>
+      <w:proofErr w:type="gramStart"/>
+      <w:r>
+        <w:rPr>
+          <w:rFonts w:ascii="Courier New" w:eastAsia="Times New Roman" w:hAnsi="Courier New" w:cs="Courier New"/>
+          <w:color w:val="DDDDDD"/>
+          <w:sz w:val="20"/>
+          <w:szCs w:val="20"/>
+          <w:shd w:val="clear" w:color="auto" w:fill="272822"/>
+          <w:lang w:val="en-US" w:eastAsia="es-MX"/>
+        </w:rPr>
+        <w:t>data</w:t>
+      </w:r>
+      <w:proofErr w:type="gramEnd"/>
+      <w:r>
+        <w:rPr>
+          <w:rFonts w:ascii="Courier New" w:eastAsia="Times New Roman" w:hAnsi="Courier New" w:cs="Courier New"/>
+          <w:color w:val="DDDDDD"/>
+          <w:sz w:val="20"/>
+          <w:szCs w:val="20"/>
+          <w:shd w:val="clear" w:color="auto" w:fill="272822"/>
+          <w:lang w:val="en-US" w:eastAsia="es-MX"/>
+        </w:rPr>
+        <w:t>: {</w:t>
+      </w:r>
+    </w:p>
+    <w:p>
+      <w:pPr>
+        <w:shd w:val="clear" w:color="auto" w:fill="F6F6F6"/>
+        <w:tabs>
+          <w:tab w:val="left" w:pos="916"/>
+          <w:tab w:val="left" w:pos="1832"/>
+          <w:tab w:val="left" w:pos="2748"/>
+          <w:tab w:val="left" w:pos="3664"/>
+          <w:tab w:val="left" w:pos="4580"/>
+          <w:tab w:val="left" w:pos="5496"/>
+          <w:tab w:val="left" w:pos="6412"/>
+          <w:tab w:val="left" w:pos="7328"/>
+          <w:tab w:val="left" w:pos="8244"/>
+          <w:tab w:val="left" w:pos="9160"/>
+          <w:tab w:val="left" w:pos="10076"/>
+          <w:tab w:val="left" w:pos="10992"/>
+          <w:tab w:val="left" w:pos="11908"/>
+          <w:tab w:val="left" w:pos="12824"/>
+          <w:tab w:val="left" w:pos="13740"/>
+          <w:tab w:val="left" w:pos="14656"/>
+        </w:tabs>
+        <w:spacing w:before="0" w:after="0" w:line="240" w:lineRule="auto"/>
+        <w:rPr>
+          <w:rFonts w:ascii="Courier New" w:eastAsia="Times New Roman" w:hAnsi="Courier New" w:cs="Courier New"/>
+          <w:color w:val="DDDDDD"/>
+          <w:sz w:val="20"/>
+          <w:szCs w:val="20"/>
+          <w:shd w:val="clear" w:color="auto" w:fill="272822"/>
+          <w:lang w:val="en-US" w:eastAsia="es-MX"/>
+        </w:rPr>
+      </w:pPr>
+      <w:r>
+        <w:rPr>
+          <w:rFonts w:ascii="Courier New" w:eastAsia="Times New Roman" w:hAnsi="Courier New" w:cs="Courier New"/>
+          <w:color w:val="DDDDDD"/>
+          <w:sz w:val="20"/>
+          <w:szCs w:val="20"/>
+          <w:shd w:val="clear" w:color="auto" w:fill="272822"/>
+          <w:lang w:val="en-US" w:eastAsia="es-MX"/>
+        </w:rPr>
+        <w:t xml:space="preserve">    </w:t>
+      </w:r>
+      <w:proofErr w:type="gramStart"/>
+      <w:r>
+        <w:rPr>
+          <w:rFonts w:ascii="Courier New" w:eastAsia="Times New Roman" w:hAnsi="Courier New" w:cs="Courier New"/>
+          <w:color w:val="DDDDDD"/>
+          <w:sz w:val="20"/>
+          <w:szCs w:val="20"/>
+          <w:shd w:val="clear" w:color="auto" w:fill="272822"/>
+          <w:lang w:val="en-US" w:eastAsia="es-MX"/>
+        </w:rPr>
+        <w:t>movies</w:t>
+      </w:r>
+      <w:proofErr w:type="gramEnd"/>
+      <w:r>
+        <w:rPr>
+          <w:rFonts w:ascii="Courier New" w:eastAsia="Times New Roman" w:hAnsi="Courier New" w:cs="Courier New"/>
+          <w:color w:val="DDDDDD"/>
+          <w:sz w:val="20"/>
+          <w:szCs w:val="20"/>
+          <w:shd w:val="clear" w:color="auto" w:fill="272822"/>
+          <w:lang w:val="en-US" w:eastAsia="es-MX"/>
+        </w:rPr>
+        <w:t xml:space="preserve">: </w:t>
+      </w:r>
+      <w:proofErr w:type="spellStart"/>
+      <w:r>
+        <w:rPr>
+          <w:rFonts w:ascii="Courier New" w:eastAsia="Times New Roman" w:hAnsi="Courier New" w:cs="Courier New"/>
+          <w:color w:val="DDDDDD"/>
+          <w:sz w:val="20"/>
+          <w:szCs w:val="20"/>
+          <w:shd w:val="clear" w:color="auto" w:fill="272822"/>
+          <w:lang w:val="en-US" w:eastAsia="es-MX"/>
+        </w:rPr>
+        <w:t>pelis</w:t>
+      </w:r>
+      <w:proofErr w:type="spellEnd"/>
+    </w:p>
+    <w:p>
+      <w:pPr>
+        <w:shd w:val="clear" w:color="auto" w:fill="F6F6F6"/>
+        <w:tabs>
+          <w:tab w:val="left" w:pos="916"/>
+          <w:tab w:val="left" w:pos="1832"/>
+          <w:tab w:val="left" w:pos="2748"/>
+          <w:tab w:val="left" w:pos="3664"/>
+          <w:tab w:val="left" w:pos="4580"/>
+          <w:tab w:val="left" w:pos="5496"/>
+          <w:tab w:val="left" w:pos="6412"/>
+          <w:tab w:val="left" w:pos="7328"/>
+          <w:tab w:val="left" w:pos="8244"/>
+          <w:tab w:val="left" w:pos="9160"/>
+          <w:tab w:val="left" w:pos="10076"/>
+          <w:tab w:val="left" w:pos="10992"/>
+          <w:tab w:val="left" w:pos="11908"/>
+          <w:tab w:val="left" w:pos="12824"/>
+          <w:tab w:val="left" w:pos="13740"/>
+          <w:tab w:val="left" w:pos="14656"/>
+        </w:tabs>
+        <w:spacing w:before="0" w:after="0" w:line="240" w:lineRule="auto"/>
+        <w:rPr>
+          <w:rFonts w:ascii="Courier New" w:eastAsia="Times New Roman" w:hAnsi="Courier New" w:cs="Courier New"/>
+          <w:color w:val="DDDDDD"/>
+          <w:sz w:val="20"/>
+          <w:szCs w:val="20"/>
+          <w:shd w:val="clear" w:color="auto" w:fill="272822"/>
+          <w:lang w:val="en-US" w:eastAsia="es-MX"/>
+        </w:rPr>
+      </w:pPr>
+      <w:r>
+        <w:rPr>
+          <w:rFonts w:ascii="Courier New" w:eastAsia="Times New Roman" w:hAnsi="Courier New" w:cs="Courier New"/>
+          <w:color w:val="DDDDDD"/>
+          <w:sz w:val="20"/>
+          <w:szCs w:val="20"/>
+          <w:shd w:val="clear" w:color="auto" w:fill="272822"/>
+          <w:lang w:val="en-US" w:eastAsia="es-MX"/>
+        </w:rPr>
+        <w:t xml:space="preserve">  }</w:t>
+      </w:r>
+    </w:p>
+    <w:p>
+      <w:pPr>
+        <w:shd w:val="clear" w:color="auto" w:fill="F6F6F6"/>
+        <w:tabs>
+          <w:tab w:val="left" w:pos="916"/>
+          <w:tab w:val="left" w:pos="1832"/>
+          <w:tab w:val="left" w:pos="2748"/>
+          <w:tab w:val="left" w:pos="3664"/>
+          <w:tab w:val="left" w:pos="4580"/>
+          <w:tab w:val="left" w:pos="5496"/>
+          <w:tab w:val="left" w:pos="6412"/>
+          <w:tab w:val="left" w:pos="7328"/>
+          <w:tab w:val="left" w:pos="8244"/>
+          <w:tab w:val="left" w:pos="9160"/>
+          <w:tab w:val="left" w:pos="10076"/>
+          <w:tab w:val="left" w:pos="10992"/>
+          <w:tab w:val="left" w:pos="11908"/>
+          <w:tab w:val="left" w:pos="12824"/>
+          <w:tab w:val="left" w:pos="13740"/>
+          <w:tab w:val="left" w:pos="14656"/>
+        </w:tabs>
+        <w:spacing w:before="0" w:after="0" w:line="240" w:lineRule="auto"/>
+        <w:rPr>
+          <w:rFonts w:ascii="Courier New" w:eastAsia="Times New Roman" w:hAnsi="Courier New" w:cs="Courier New"/>
+          <w:color w:val="DDDDDD"/>
+          <w:sz w:val="20"/>
+          <w:szCs w:val="20"/>
+          <w:shd w:val="clear" w:color="auto" w:fill="272822"/>
+          <w:lang w:val="en-US" w:eastAsia="es-MX"/>
+        </w:rPr>
+      </w:pPr>
+      <w:r>
+        <w:rPr>
+          <w:rFonts w:ascii="Courier New" w:eastAsia="Times New Roman" w:hAnsi="Courier New" w:cs="Courier New"/>
+          <w:color w:val="DDDDDD"/>
+          <w:sz w:val="20"/>
+          <w:szCs w:val="20"/>
+          <w:shd w:val="clear" w:color="auto" w:fill="272822"/>
+          <w:lang w:val="en-US" w:eastAsia="es-MX"/>
+        </w:rPr>
+        <w:t xml:space="preserve">} = </w:t>
+      </w:r>
+      <w:r>
+        <w:rPr>
+          <w:rFonts w:ascii="Courier New" w:eastAsia="Times New Roman" w:hAnsi="Courier New" w:cs="Courier New"/>
+          <w:b/>
+          <w:bCs/>
+          <w:color w:val="F92672"/>
+          <w:sz w:val="20"/>
+          <w:szCs w:val="20"/>
+          <w:shd w:val="clear" w:color="auto" w:fill="272822"/>
+          <w:lang w:val="en-US" w:eastAsia="es-MX"/>
+        </w:rPr>
+        <w:t>await</w:t>
+      </w:r>
+      <w:r>
+        <w:rPr>
+          <w:rFonts w:ascii="Courier New" w:eastAsia="Times New Roman" w:hAnsi="Courier New" w:cs="Courier New"/>
+          <w:color w:val="DDDDDD"/>
+          <w:sz w:val="20"/>
+          <w:szCs w:val="20"/>
+          <w:shd w:val="clear" w:color="auto" w:fill="272822"/>
+          <w:lang w:val="en-US" w:eastAsia="es-MX"/>
+        </w:rPr>
+        <w:t xml:space="preserve"> </w:t>
+      </w:r>
+      <w:proofErr w:type="gramStart"/>
+      <w:r>
+        <w:rPr>
+          <w:rFonts w:ascii="Courier New" w:eastAsia="Times New Roman" w:hAnsi="Courier New" w:cs="Courier New"/>
+          <w:color w:val="DDDDDD"/>
+          <w:sz w:val="20"/>
+          <w:szCs w:val="20"/>
+          <w:shd w:val="clear" w:color="auto" w:fill="272822"/>
+          <w:lang w:val="en-US" w:eastAsia="es-MX"/>
+        </w:rPr>
+        <w:t>fetch(</w:t>
+      </w:r>
+      <w:proofErr w:type="gramEnd"/>
+      <w:r>
+        <w:rPr>
+          <w:rFonts w:ascii="Courier New" w:eastAsia="Times New Roman" w:hAnsi="Courier New" w:cs="Courier New"/>
+          <w:color w:val="A6E22E"/>
+          <w:sz w:val="20"/>
+          <w:szCs w:val="20"/>
+          <w:shd w:val="clear" w:color="auto" w:fill="272822"/>
+          <w:lang w:val="en-US" w:eastAsia="es-MX"/>
+        </w:rPr>
+        <w:t>`</w:t>
+      </w:r>
+      <w:proofErr w:type="spellStart"/>
+      <w:r>
+        <w:rPr>
+          <w:rFonts w:ascii="Courier New" w:eastAsia="Times New Roman" w:hAnsi="Courier New" w:cs="Courier New"/>
+          <w:color w:val="A6E22E"/>
+          <w:sz w:val="20"/>
+          <w:szCs w:val="20"/>
+          <w:shd w:val="clear" w:color="auto" w:fill="272822"/>
+          <w:lang w:val="en-US" w:eastAsia="es-MX"/>
+        </w:rPr>
+        <w:t>api_url</w:t>
+      </w:r>
+      <w:proofErr w:type="spellEnd"/>
+      <w:r>
+        <w:rPr>
+          <w:rFonts w:ascii="Courier New" w:eastAsia="Times New Roman" w:hAnsi="Courier New" w:cs="Courier New"/>
+          <w:color w:val="A6E22E"/>
+          <w:sz w:val="20"/>
+          <w:szCs w:val="20"/>
+          <w:shd w:val="clear" w:color="auto" w:fill="272822"/>
+          <w:lang w:val="en-US" w:eastAsia="es-MX"/>
+        </w:rPr>
+        <w:t>`</w:t>
+      </w:r>
+      <w:r>
+        <w:rPr>
+          <w:rFonts w:ascii="Courier New" w:eastAsia="Times New Roman" w:hAnsi="Courier New" w:cs="Courier New"/>
+          <w:color w:val="DDDDDD"/>
+          <w:sz w:val="20"/>
+          <w:szCs w:val="20"/>
+          <w:shd w:val="clear" w:color="auto" w:fill="272822"/>
+          <w:lang w:val="en-US" w:eastAsia="es-MX"/>
+        </w:rPr>
+        <w:t xml:space="preserve">); </w:t>
+      </w:r>
+    </w:p>
+    <w:p>
+      <w:pPr>
+        <w:shd w:val="clear" w:color="auto" w:fill="F6F6F6"/>
+        <w:tabs>
+          <w:tab w:val="left" w:pos="916"/>
+          <w:tab w:val="left" w:pos="1832"/>
+          <w:tab w:val="left" w:pos="2748"/>
+          <w:tab w:val="left" w:pos="3664"/>
+          <w:tab w:val="left" w:pos="4580"/>
+          <w:tab w:val="left" w:pos="5496"/>
+          <w:tab w:val="left" w:pos="6412"/>
+          <w:tab w:val="left" w:pos="7328"/>
+          <w:tab w:val="left" w:pos="8244"/>
+          <w:tab w:val="left" w:pos="9160"/>
+          <w:tab w:val="left" w:pos="10076"/>
+          <w:tab w:val="left" w:pos="10992"/>
+          <w:tab w:val="left" w:pos="11908"/>
+          <w:tab w:val="left" w:pos="12824"/>
+          <w:tab w:val="left" w:pos="13740"/>
+          <w:tab w:val="left" w:pos="14656"/>
+        </w:tabs>
+        <w:spacing w:before="0" w:after="0" w:line="240" w:lineRule="auto"/>
+        <w:rPr>
+          <w:rFonts w:ascii="Courier New" w:eastAsia="Times New Roman" w:hAnsi="Courier New" w:cs="Courier New"/>
+          <w:color w:val="DDDDDD"/>
+          <w:sz w:val="20"/>
+          <w:szCs w:val="20"/>
+          <w:shd w:val="clear" w:color="auto" w:fill="272822"/>
+          <w:lang w:val="en-US" w:eastAsia="es-MX"/>
+        </w:rPr>
+      </w:pPr>
+    </w:p>
+    <w:p>
+      <w:pPr>
+        <w:shd w:val="clear" w:color="auto" w:fill="F6F6F6"/>
+        <w:tabs>
+          <w:tab w:val="left" w:pos="916"/>
+          <w:tab w:val="left" w:pos="1832"/>
+          <w:tab w:val="left" w:pos="2748"/>
+          <w:tab w:val="left" w:pos="3664"/>
+          <w:tab w:val="left" w:pos="4580"/>
+          <w:tab w:val="left" w:pos="5496"/>
+          <w:tab w:val="left" w:pos="6412"/>
+          <w:tab w:val="left" w:pos="7328"/>
+          <w:tab w:val="left" w:pos="8244"/>
+          <w:tab w:val="left" w:pos="9160"/>
+          <w:tab w:val="left" w:pos="10076"/>
+          <w:tab w:val="left" w:pos="10992"/>
+          <w:tab w:val="left" w:pos="11908"/>
+          <w:tab w:val="left" w:pos="12824"/>
+          <w:tab w:val="left" w:pos="13740"/>
+          <w:tab w:val="left" w:pos="14656"/>
+        </w:tabs>
+        <w:spacing w:before="0" w:after="0" w:line="240" w:lineRule="auto"/>
+        <w:rPr>
+          <w:rFonts w:ascii="Courier New" w:eastAsia="Times New Roman" w:hAnsi="Courier New" w:cs="Courier New"/>
+          <w:color w:val="DDDDDD"/>
+          <w:sz w:val="20"/>
+          <w:szCs w:val="20"/>
+          <w:shd w:val="clear" w:color="auto" w:fill="272822"/>
+          <w:lang w:val="es-MX" w:eastAsia="es-MX"/>
+        </w:rPr>
+      </w:pPr>
+      <w:r>
+        <w:rPr>
+          <w:rFonts w:ascii="Courier New" w:eastAsia="Times New Roman" w:hAnsi="Courier New" w:cs="Courier New"/>
+          <w:color w:val="75715E"/>
+          <w:sz w:val="20"/>
+          <w:szCs w:val="20"/>
+          <w:shd w:val="clear" w:color="auto" w:fill="272822"/>
+          <w:lang w:val="es-MX" w:eastAsia="es-MX"/>
+        </w:rPr>
+        <w:t>//Lo anterior sería igual a esto:</w:t>
+      </w:r>
+    </w:p>
+    <w:p>
+      <w:pPr>
+        <w:shd w:val="clear" w:color="auto" w:fill="F6F6F6"/>
+        <w:tabs>
+          <w:tab w:val="left" w:pos="916"/>
+          <w:tab w:val="left" w:pos="1832"/>
+          <w:tab w:val="left" w:pos="2748"/>
+          <w:tab w:val="left" w:pos="3664"/>
+          <w:tab w:val="left" w:pos="4580"/>
+          <w:tab w:val="left" w:pos="5496"/>
+          <w:tab w:val="left" w:pos="6412"/>
+          <w:tab w:val="left" w:pos="7328"/>
+          <w:tab w:val="left" w:pos="8244"/>
+          <w:tab w:val="left" w:pos="9160"/>
+          <w:tab w:val="left" w:pos="10076"/>
+          <w:tab w:val="left" w:pos="10992"/>
+          <w:tab w:val="left" w:pos="11908"/>
+          <w:tab w:val="left" w:pos="12824"/>
+          <w:tab w:val="left" w:pos="13740"/>
+          <w:tab w:val="left" w:pos="14656"/>
+        </w:tabs>
+        <w:spacing w:before="0" w:after="0" w:line="240" w:lineRule="auto"/>
+        <w:rPr>
+          <w:rFonts w:ascii="Courier New" w:eastAsia="Times New Roman" w:hAnsi="Courier New" w:cs="Courier New"/>
+          <w:color w:val="DDDDDD"/>
+          <w:sz w:val="20"/>
+          <w:szCs w:val="20"/>
+          <w:shd w:val="clear" w:color="auto" w:fill="272822"/>
+          <w:lang w:val="en-US" w:eastAsia="es-MX"/>
+        </w:rPr>
+      </w:pPr>
+      <w:proofErr w:type="spellStart"/>
+      <w:proofErr w:type="gramStart"/>
+      <w:r>
+        <w:rPr>
+          <w:rFonts w:ascii="Courier New" w:eastAsia="Times New Roman" w:hAnsi="Courier New" w:cs="Courier New"/>
+          <w:b/>
+          <w:bCs/>
+          <w:color w:val="F92672"/>
+          <w:sz w:val="20"/>
+          <w:szCs w:val="20"/>
+          <w:shd w:val="clear" w:color="auto" w:fill="272822"/>
+          <w:lang w:val="en-US" w:eastAsia="es-MX"/>
+        </w:rPr>
+        <w:t>const</w:t>
+      </w:r>
+      <w:proofErr w:type="spellEnd"/>
+      <w:proofErr w:type="gramEnd"/>
+      <w:r>
+        <w:rPr>
+          <w:rFonts w:ascii="Courier New" w:eastAsia="Times New Roman" w:hAnsi="Courier New" w:cs="Courier New"/>
+          <w:color w:val="DDDDDD"/>
+          <w:sz w:val="20"/>
+          <w:szCs w:val="20"/>
+          <w:shd w:val="clear" w:color="auto" w:fill="272822"/>
+          <w:lang w:val="en-US" w:eastAsia="es-MX"/>
+        </w:rPr>
+        <w:t xml:space="preserve"> response = </w:t>
+      </w:r>
+      <w:r>
+        <w:rPr>
+          <w:rFonts w:ascii="Courier New" w:eastAsia="Times New Roman" w:hAnsi="Courier New" w:cs="Courier New"/>
+          <w:b/>
+          <w:bCs/>
+          <w:color w:val="F92672"/>
+          <w:sz w:val="20"/>
+          <w:szCs w:val="20"/>
+          <w:shd w:val="clear" w:color="auto" w:fill="272822"/>
+          <w:lang w:val="en-US" w:eastAsia="es-MX"/>
+        </w:rPr>
+        <w:t>await</w:t>
+      </w:r>
+      <w:r>
+        <w:rPr>
+          <w:rFonts w:ascii="Courier New" w:eastAsia="Times New Roman" w:hAnsi="Courier New" w:cs="Courier New"/>
+          <w:color w:val="DDDDDD"/>
+          <w:sz w:val="20"/>
+          <w:szCs w:val="20"/>
+          <w:shd w:val="clear" w:color="auto" w:fill="272822"/>
+          <w:lang w:val="en-US" w:eastAsia="es-MX"/>
+        </w:rPr>
+        <w:t xml:space="preserve"> fetch(</w:t>
+      </w:r>
+      <w:r>
+        <w:rPr>
+          <w:rFonts w:ascii="Courier New" w:eastAsia="Times New Roman" w:hAnsi="Courier New" w:cs="Courier New"/>
+          <w:color w:val="A6E22E"/>
+          <w:sz w:val="20"/>
+          <w:szCs w:val="20"/>
+          <w:shd w:val="clear" w:color="auto" w:fill="272822"/>
+          <w:lang w:val="en-US" w:eastAsia="es-MX"/>
+        </w:rPr>
+        <w:t>`</w:t>
+      </w:r>
+      <w:proofErr w:type="spellStart"/>
+      <w:r>
+        <w:rPr>
+          <w:rFonts w:ascii="Courier New" w:eastAsia="Times New Roman" w:hAnsi="Courier New" w:cs="Courier New"/>
+          <w:color w:val="A6E22E"/>
+          <w:sz w:val="20"/>
+          <w:szCs w:val="20"/>
+          <w:shd w:val="clear" w:color="auto" w:fill="272822"/>
+          <w:lang w:val="en-US" w:eastAsia="es-MX"/>
+        </w:rPr>
+        <w:t>api_url</w:t>
+      </w:r>
+      <w:proofErr w:type="spellEnd"/>
+      <w:r>
+        <w:rPr>
+          <w:rFonts w:ascii="Courier New" w:eastAsia="Times New Roman" w:hAnsi="Courier New" w:cs="Courier New"/>
+          <w:color w:val="A6E22E"/>
+          <w:sz w:val="20"/>
+          <w:szCs w:val="20"/>
+          <w:shd w:val="clear" w:color="auto" w:fill="272822"/>
+          <w:lang w:val="en-US" w:eastAsia="es-MX"/>
+        </w:rPr>
+        <w:t>`</w:t>
+      </w:r>
+      <w:r>
+        <w:rPr>
+          <w:rFonts w:ascii="Courier New" w:eastAsia="Times New Roman" w:hAnsi="Courier New" w:cs="Courier New"/>
+          <w:color w:val="DDDDDD"/>
+          <w:sz w:val="20"/>
+          <w:szCs w:val="20"/>
+          <w:shd w:val="clear" w:color="auto" w:fill="272822"/>
+          <w:lang w:val="en-US" w:eastAsia="es-MX"/>
+        </w:rPr>
+        <w:t>);</w:t>
+      </w:r>
+    </w:p>
+    <w:p>
+      <w:pPr>
+        <w:shd w:val="clear" w:color="auto" w:fill="F6F6F6"/>
+        <w:tabs>
+          <w:tab w:val="left" w:pos="916"/>
+          <w:tab w:val="left" w:pos="1832"/>
+          <w:tab w:val="left" w:pos="2748"/>
+          <w:tab w:val="left" w:pos="3664"/>
+          <w:tab w:val="left" w:pos="4580"/>
+          <w:tab w:val="left" w:pos="5496"/>
+          <w:tab w:val="left" w:pos="6412"/>
+          <w:tab w:val="left" w:pos="7328"/>
+          <w:tab w:val="left" w:pos="8244"/>
+          <w:tab w:val="left" w:pos="9160"/>
+          <w:tab w:val="left" w:pos="10076"/>
+          <w:tab w:val="left" w:pos="10992"/>
+          <w:tab w:val="left" w:pos="11908"/>
+          <w:tab w:val="left" w:pos="12824"/>
+          <w:tab w:val="left" w:pos="13740"/>
+          <w:tab w:val="left" w:pos="14656"/>
+        </w:tabs>
+        <w:spacing w:before="0" w:after="0" w:line="240" w:lineRule="auto"/>
+        <w:rPr>
+          <w:rFonts w:ascii="Courier New" w:eastAsia="Times New Roman" w:hAnsi="Courier New" w:cs="Courier New"/>
+          <w:color w:val="273B47"/>
+          <w:sz w:val="24"/>
+          <w:szCs w:val="24"/>
+          <w:lang w:val="en-US" w:eastAsia="es-MX"/>
+        </w:rPr>
+      </w:pPr>
+      <w:proofErr w:type="spellStart"/>
+      <w:proofErr w:type="gramStart"/>
+      <w:r>
+        <w:rPr>
+          <w:rFonts w:ascii="Courier New" w:eastAsia="Times New Roman" w:hAnsi="Courier New" w:cs="Courier New"/>
+          <w:b/>
+          <w:bCs/>
+          <w:color w:val="F92672"/>
+          <w:sz w:val="20"/>
+          <w:szCs w:val="20"/>
+          <w:shd w:val="clear" w:color="auto" w:fill="272822"/>
+          <w:lang w:val="en-US" w:eastAsia="es-MX"/>
+        </w:rPr>
+        <w:t>const</w:t>
+      </w:r>
+      <w:proofErr w:type="spellEnd"/>
+      <w:proofErr w:type="gramEnd"/>
+      <w:r>
+        <w:rPr>
+          <w:rFonts w:ascii="Courier New" w:eastAsia="Times New Roman" w:hAnsi="Courier New" w:cs="Courier New"/>
+          <w:color w:val="DDDDDD"/>
+          <w:sz w:val="20"/>
+          <w:szCs w:val="20"/>
+          <w:shd w:val="clear" w:color="auto" w:fill="272822"/>
+          <w:lang w:val="en-US" w:eastAsia="es-MX"/>
+        </w:rPr>
+        <w:t xml:space="preserve"> </w:t>
+      </w:r>
+      <w:proofErr w:type="spellStart"/>
+      <w:r>
+        <w:rPr>
+          <w:rFonts w:ascii="Courier New" w:eastAsia="Times New Roman" w:hAnsi="Courier New" w:cs="Courier New"/>
+          <w:color w:val="DDDDDD"/>
+          <w:sz w:val="20"/>
+          <w:szCs w:val="20"/>
+          <w:shd w:val="clear" w:color="auto" w:fill="272822"/>
+          <w:lang w:val="en-US" w:eastAsia="es-MX"/>
+        </w:rPr>
+        <w:t>pelis</w:t>
+      </w:r>
+      <w:proofErr w:type="spellEnd"/>
+      <w:r>
+        <w:rPr>
+          <w:rFonts w:ascii="Courier New" w:eastAsia="Times New Roman" w:hAnsi="Courier New" w:cs="Courier New"/>
+          <w:color w:val="DDDDDD"/>
+          <w:sz w:val="20"/>
+          <w:szCs w:val="20"/>
+          <w:shd w:val="clear" w:color="auto" w:fill="272822"/>
+          <w:lang w:val="en-US" w:eastAsia="es-MX"/>
+        </w:rPr>
+        <w:t xml:space="preserve"> = </w:t>
+      </w:r>
+      <w:proofErr w:type="spellStart"/>
+      <w:r>
+        <w:rPr>
+          <w:rFonts w:ascii="Courier New" w:eastAsia="Times New Roman" w:hAnsi="Courier New" w:cs="Courier New"/>
+          <w:color w:val="DDDDDD"/>
+          <w:sz w:val="20"/>
+          <w:szCs w:val="20"/>
+          <w:shd w:val="clear" w:color="auto" w:fill="272822"/>
+          <w:lang w:val="en-US" w:eastAsia="es-MX"/>
+        </w:rPr>
+        <w:t>response.data.movies</w:t>
+      </w:r>
+      <w:proofErr w:type="spellEnd"/>
+      <w:r>
+        <w:rPr>
+          <w:rFonts w:ascii="Courier New" w:eastAsia="Times New Roman" w:hAnsi="Courier New" w:cs="Courier New"/>
+          <w:color w:val="DDDDDD"/>
+          <w:sz w:val="20"/>
+          <w:szCs w:val="20"/>
+          <w:shd w:val="clear" w:color="auto" w:fill="272822"/>
+          <w:lang w:val="en-US" w:eastAsia="es-MX"/>
+        </w:rPr>
+        <w:t>;</w:t>
+      </w:r>
+    </w:p>
+    <w:p>
+      <w:pPr>
+        <w:jc w:val="both"/>
+        <w:rPr>
+          <w:rFonts w:ascii="Arial" w:hAnsi="Arial" w:cs="Arial"/>
+          <w:sz w:val="20"/>
+          <w:u w:val="single"/>
+          <w:lang w:val="en-US"/>
+        </w:rPr>
+      </w:pPr>
     </w:p>
     <w:sectPr>
       <w:footerReference w:type="default" r:id="rId13"/>
@@ -6629,7 +7598,7 @@
             <w:noProof/>
             <w:lang w:bidi="es-ES"/>
           </w:rPr>
-          <w:t>6</w:t>
+          <w:t>5</w:t>
         </w:r>
         <w:r>
           <w:rPr>
@@ -9517,6 +10486,15 @@
 </file>
 
 <file path=customXml/item1.xml><?xml version="1.0" encoding="utf-8"?>
+<?mso-contentType ?>
+<FormTemplates xmlns="http://schemas.microsoft.com/sharepoint/v3/contenttype/forms">
+  <Display>DocumentLibraryForm</Display>
+  <Edit>AssetEditForm</Edit>
+  <New>DocumentLibraryForm</New>
+</FormTemplates>
+</file>
+
+<file path=customXml/item2.xml><?xml version="1.0" encoding="utf-8"?>
 <ct:contentTypeSchema xmlns:ct="http://schemas.microsoft.com/office/2006/metadata/contentType" xmlns:ma="http://schemas.microsoft.com/office/2006/metadata/properties/metaAttributes" ct:_="" ma:_="" ma:contentTypeName="TemplateFile" ma:contentTypeID="0x0101006EDDDB5EE6D98C44930B742096920B300400F5B6D36B3EF94B4E9A635CDF2A18F5B8" ma:contentTypeVersion="72" ma:contentTypeDescription="Create a new document." ma:contentTypeScope="" ma:versionID="a23e56308344d904b51738559c3d67c9">
   <xsd:schema xmlns:xsd="http://www.w3.org/2001/XMLSchema" xmlns:xs="http://www.w3.org/2001/XMLSchema" xmlns:p="http://schemas.microsoft.com/office/2006/metadata/properties" xmlns:ns2="4873beb7-5857-4685-be1f-d57550cc96cc" targetNamespace="http://schemas.microsoft.com/office/2006/metadata/properties" ma:root="true" ma:fieldsID="cd0908cc4600e77bf5da051303e00c8d" ns2:_="">
     <xsd:import namespace="4873beb7-5857-4685-be1f-d57550cc96cc"/>
@@ -10554,15 +11532,6 @@
     <xs:element name="TermId" type="xs:string"/>
   </xs:schema>
 </ct:contentTypeSchema>
-</file>
-
-<file path=customXml/item2.xml><?xml version="1.0" encoding="utf-8"?>
-<?mso-contentType ?>
-<FormTemplates xmlns="http://schemas.microsoft.com/sharepoint/v3/contenttype/forms">
-  <Display>DocumentLibraryForm</Display>
-  <Edit>AssetEditForm</Edit>
-  <New>DocumentLibraryForm</New>
-</FormTemplates>
 </file>
 
 <file path=customXml/item3.xml><?xml version="1.0" encoding="utf-8"?>
@@ -10745,6 +11714,14 @@
 </file>
 
 <file path=customXml/itemProps1.xml><?xml version="1.0" encoding="utf-8"?>
+<ds:datastoreItem xmlns:ds="http://schemas.openxmlformats.org/officeDocument/2006/customXml" ds:itemID="{FF740C13-C6A2-43D3-86C5-4CBB969C2CB1}">
+  <ds:schemaRefs>
+    <ds:schemaRef ds:uri="http://schemas.microsoft.com/sharepoint/v3/contenttype/forms"/>
+  </ds:schemaRefs>
+</ds:datastoreItem>
+</file>
+
+<file path=customXml/itemProps2.xml><?xml version="1.0" encoding="utf-8"?>
 <ds:datastoreItem xmlns:ds="http://schemas.openxmlformats.org/officeDocument/2006/customXml" ds:itemID="{88FF2527-3592-4DBF-9FD9-FEA06E5BF9A7}">
   <ds:schemaRefs>
     <ds:schemaRef ds:uri="http://schemas.microsoft.com/office/2006/metadata/contentType"/>
@@ -10762,14 +11739,6 @@
 </ds:datastoreItem>
 </file>
 
-<file path=customXml/itemProps2.xml><?xml version="1.0" encoding="utf-8"?>
-<ds:datastoreItem xmlns:ds="http://schemas.openxmlformats.org/officeDocument/2006/customXml" ds:itemID="{FF740C13-C6A2-43D3-86C5-4CBB969C2CB1}">
-  <ds:schemaRefs>
-    <ds:schemaRef ds:uri="http://schemas.microsoft.com/sharepoint/v3/contenttype/forms"/>
-  </ds:schemaRefs>
-</ds:datastoreItem>
-</file>
-
 <file path=customXml/itemProps3.xml><?xml version="1.0" encoding="utf-8"?>
 <ds:datastoreItem xmlns:ds="http://schemas.openxmlformats.org/officeDocument/2006/customXml" ds:itemID="{83AE4ADC-D632-40A7-A0C1-0481BB069C4F}">
   <ds:schemaRefs>
@@ -10781,7 +11750,7 @@
 </file>
 
 <file path=customXml/itemProps4.xml><?xml version="1.0" encoding="utf-8"?>
-<ds:datastoreItem xmlns:ds="http://schemas.openxmlformats.org/officeDocument/2006/customXml" ds:itemID="{E1AA3041-5DFA-4CF4-9581-C1FDD9E9E787}">
+<ds:datastoreItem xmlns:ds="http://schemas.openxmlformats.org/officeDocument/2006/customXml" ds:itemID="{6976BE2F-2DB6-4348-80EA-ABA80235E3FF}">
   <ds:schemaRefs>
     <ds:schemaRef ds:uri="http://schemas.openxmlformats.org/officeDocument/2006/bibliography"/>
   </ds:schemaRefs>

</xml_diff>

<commit_message>
DataSet: permite acceder a un objeto con todos los atributos data de un elemento DOM.
</commit_message>
<xml_diff>
--- a/CursoJQuery-A-Javascript/CursoJquery-Javascript.docx
+++ b/CursoJQuery-A-Javascript/CursoJquery-Javascript.docx
@@ -6556,8 +6556,6 @@
           <w:u w:val="single"/>
         </w:rPr>
       </w:pPr>
-      <w:bookmarkStart w:id="0" w:name="_GoBack"/>
-      <w:bookmarkEnd w:id="0"/>
     </w:p>
     <w:p>
       <w:pPr>
@@ -6847,7 +6845,7 @@
           <w:sz w:val="20"/>
           <w:szCs w:val="20"/>
           <w:shd w:val="clear" w:color="auto" w:fill="272822"/>
-          <w:lang w:val="en-US" w:eastAsia="es-MX"/>
+          <w:lang w:val="es-MX" w:eastAsia="es-MX"/>
         </w:rPr>
       </w:pPr>
       <w:proofErr w:type="spellStart"/>
@@ -6861,7 +6859,7 @@
           <w:sz w:val="20"/>
           <w:szCs w:val="20"/>
           <w:shd w:val="clear" w:color="auto" w:fill="272822"/>
-          <w:lang w:val="en-US" w:eastAsia="es-MX"/>
+          <w:lang w:val="es-MX" w:eastAsia="es-MX"/>
         </w:rPr>
         <w:t>const</w:t>
       </w:r>
@@ -6874,7 +6872,7 @@
           <w:sz w:val="20"/>
           <w:szCs w:val="20"/>
           <w:shd w:val="clear" w:color="auto" w:fill="272822"/>
-          <w:lang w:val="en-US" w:eastAsia="es-MX"/>
+          <w:lang w:val="es-MX" w:eastAsia="es-MX"/>
         </w:rPr>
         <w:t xml:space="preserve"> { </w:t>
       </w:r>
@@ -6907,17 +6905,17 @@
           <w:sz w:val="20"/>
           <w:szCs w:val="20"/>
           <w:shd w:val="clear" w:color="auto" w:fill="272822"/>
-          <w:lang w:val="en-US" w:eastAsia="es-MX"/>
-        </w:rPr>
-      </w:pPr>
-      <w:r>
-        <w:rPr>
-          <w:rFonts w:ascii="Courier New" w:eastAsia="Times New Roman" w:hAnsi="Courier New" w:cs="Courier New"/>
-          <w:color w:val="DDDDDD"/>
-          <w:sz w:val="20"/>
-          <w:szCs w:val="20"/>
-          <w:shd w:val="clear" w:color="auto" w:fill="272822"/>
-          <w:lang w:val="en-US" w:eastAsia="es-MX"/>
+          <w:lang w:val="es-MX" w:eastAsia="es-MX"/>
+        </w:rPr>
+      </w:pPr>
+      <w:r>
+        <w:rPr>
+          <w:rFonts w:ascii="Courier New" w:eastAsia="Times New Roman" w:hAnsi="Courier New" w:cs="Courier New"/>
+          <w:color w:val="DDDDDD"/>
+          <w:sz w:val="20"/>
+          <w:szCs w:val="20"/>
+          <w:shd w:val="clear" w:color="auto" w:fill="272822"/>
+          <w:lang w:val="es-MX" w:eastAsia="es-MX"/>
         </w:rPr>
         <w:t xml:space="preserve">  </w:t>
       </w:r>
@@ -6929,7 +6927,7 @@
           <w:sz w:val="20"/>
           <w:szCs w:val="20"/>
           <w:shd w:val="clear" w:color="auto" w:fill="272822"/>
-          <w:lang w:val="en-US" w:eastAsia="es-MX"/>
+          <w:lang w:val="es-MX" w:eastAsia="es-MX"/>
         </w:rPr>
         <w:t>data</w:t>
       </w:r>
@@ -6941,7 +6939,7 @@
           <w:sz w:val="20"/>
           <w:szCs w:val="20"/>
           <w:shd w:val="clear" w:color="auto" w:fill="272822"/>
-          <w:lang w:val="en-US" w:eastAsia="es-MX"/>
+          <w:lang w:val="es-MX" w:eastAsia="es-MX"/>
         </w:rPr>
         <w:t>: {</w:t>
       </w:r>
@@ -6974,20 +6972,21 @@
           <w:sz w:val="20"/>
           <w:szCs w:val="20"/>
           <w:shd w:val="clear" w:color="auto" w:fill="272822"/>
-          <w:lang w:val="en-US" w:eastAsia="es-MX"/>
-        </w:rPr>
-      </w:pPr>
-      <w:r>
-        <w:rPr>
-          <w:rFonts w:ascii="Courier New" w:eastAsia="Times New Roman" w:hAnsi="Courier New" w:cs="Courier New"/>
-          <w:color w:val="DDDDDD"/>
-          <w:sz w:val="20"/>
-          <w:szCs w:val="20"/>
-          <w:shd w:val="clear" w:color="auto" w:fill="272822"/>
-          <w:lang w:val="en-US" w:eastAsia="es-MX"/>
+          <w:lang w:val="es-MX" w:eastAsia="es-MX"/>
+        </w:rPr>
+      </w:pPr>
+      <w:r>
+        <w:rPr>
+          <w:rFonts w:ascii="Courier New" w:eastAsia="Times New Roman" w:hAnsi="Courier New" w:cs="Courier New"/>
+          <w:color w:val="DDDDDD"/>
+          <w:sz w:val="20"/>
+          <w:szCs w:val="20"/>
+          <w:shd w:val="clear" w:color="auto" w:fill="272822"/>
+          <w:lang w:val="es-MX" w:eastAsia="es-MX"/>
         </w:rPr>
         <w:t xml:space="preserve">    </w:t>
       </w:r>
+      <w:proofErr w:type="spellStart"/>
       <w:proofErr w:type="gramStart"/>
       <w:r>
         <w:rPr>
@@ -6996,10 +6995,11 @@
           <w:sz w:val="20"/>
           <w:szCs w:val="20"/>
           <w:shd w:val="clear" w:color="auto" w:fill="272822"/>
-          <w:lang w:val="en-US" w:eastAsia="es-MX"/>
+          <w:lang w:val="es-MX" w:eastAsia="es-MX"/>
         </w:rPr>
         <w:t>movies</w:t>
       </w:r>
+      <w:proofErr w:type="spellEnd"/>
       <w:proofErr w:type="gramEnd"/>
       <w:r>
         <w:rPr>
@@ -7008,23 +7008,10 @@
           <w:sz w:val="20"/>
           <w:szCs w:val="20"/>
           <w:shd w:val="clear" w:color="auto" w:fill="272822"/>
-          <w:lang w:val="en-US" w:eastAsia="es-MX"/>
-        </w:rPr>
-        <w:t xml:space="preserve">: </w:t>
-      </w:r>
-      <w:proofErr w:type="spellStart"/>
-      <w:r>
-        <w:rPr>
-          <w:rFonts w:ascii="Courier New" w:eastAsia="Times New Roman" w:hAnsi="Courier New" w:cs="Courier New"/>
-          <w:color w:val="DDDDDD"/>
-          <w:sz w:val="20"/>
-          <w:szCs w:val="20"/>
-          <w:shd w:val="clear" w:color="auto" w:fill="272822"/>
-          <w:lang w:val="en-US" w:eastAsia="es-MX"/>
-        </w:rPr>
-        <w:t>pelis</w:t>
-      </w:r>
-      <w:proofErr w:type="spellEnd"/>
+          <w:lang w:val="es-MX" w:eastAsia="es-MX"/>
+        </w:rPr>
+        <w:t>: pelis</w:t>
+      </w:r>
     </w:p>
     <w:p>
       <w:pPr>
@@ -7054,17 +7041,17 @@
           <w:sz w:val="20"/>
           <w:szCs w:val="20"/>
           <w:shd w:val="clear" w:color="auto" w:fill="272822"/>
-          <w:lang w:val="en-US" w:eastAsia="es-MX"/>
-        </w:rPr>
-      </w:pPr>
-      <w:r>
-        <w:rPr>
-          <w:rFonts w:ascii="Courier New" w:eastAsia="Times New Roman" w:hAnsi="Courier New" w:cs="Courier New"/>
-          <w:color w:val="DDDDDD"/>
-          <w:sz w:val="20"/>
-          <w:szCs w:val="20"/>
-          <w:shd w:val="clear" w:color="auto" w:fill="272822"/>
-          <w:lang w:val="en-US" w:eastAsia="es-MX"/>
+          <w:lang w:val="es-MX" w:eastAsia="es-MX"/>
+        </w:rPr>
+      </w:pPr>
+      <w:r>
+        <w:rPr>
+          <w:rFonts w:ascii="Courier New" w:eastAsia="Times New Roman" w:hAnsi="Courier New" w:cs="Courier New"/>
+          <w:color w:val="DDDDDD"/>
+          <w:sz w:val="20"/>
+          <w:szCs w:val="20"/>
+          <w:shd w:val="clear" w:color="auto" w:fill="272822"/>
+          <w:lang w:val="es-MX" w:eastAsia="es-MX"/>
         </w:rPr>
         <w:t xml:space="preserve">  }</w:t>
       </w:r>
@@ -7097,20 +7084,21 @@
           <w:sz w:val="20"/>
           <w:szCs w:val="20"/>
           <w:shd w:val="clear" w:color="auto" w:fill="272822"/>
-          <w:lang w:val="en-US" w:eastAsia="es-MX"/>
-        </w:rPr>
-      </w:pPr>
-      <w:r>
-        <w:rPr>
-          <w:rFonts w:ascii="Courier New" w:eastAsia="Times New Roman" w:hAnsi="Courier New" w:cs="Courier New"/>
-          <w:color w:val="DDDDDD"/>
-          <w:sz w:val="20"/>
-          <w:szCs w:val="20"/>
-          <w:shd w:val="clear" w:color="auto" w:fill="272822"/>
-          <w:lang w:val="en-US" w:eastAsia="es-MX"/>
+          <w:lang w:val="es-MX" w:eastAsia="es-MX"/>
+        </w:rPr>
+      </w:pPr>
+      <w:r>
+        <w:rPr>
+          <w:rFonts w:ascii="Courier New" w:eastAsia="Times New Roman" w:hAnsi="Courier New" w:cs="Courier New"/>
+          <w:color w:val="DDDDDD"/>
+          <w:sz w:val="20"/>
+          <w:szCs w:val="20"/>
+          <w:shd w:val="clear" w:color="auto" w:fill="272822"/>
+          <w:lang w:val="es-MX" w:eastAsia="es-MX"/>
         </w:rPr>
         <w:t xml:space="preserve">} = </w:t>
       </w:r>
+      <w:proofErr w:type="spellStart"/>
       <w:r>
         <w:rPr>
           <w:rFonts w:ascii="Courier New" w:eastAsia="Times New Roman" w:hAnsi="Courier New" w:cs="Courier New"/>
@@ -7120,21 +7108,23 @@
           <w:sz w:val="20"/>
           <w:szCs w:val="20"/>
           <w:shd w:val="clear" w:color="auto" w:fill="272822"/>
-          <w:lang w:val="en-US" w:eastAsia="es-MX"/>
+          <w:lang w:val="es-MX" w:eastAsia="es-MX"/>
         </w:rPr>
         <w:t>await</w:t>
       </w:r>
-      <w:r>
-        <w:rPr>
-          <w:rFonts w:ascii="Courier New" w:eastAsia="Times New Roman" w:hAnsi="Courier New" w:cs="Courier New"/>
-          <w:color w:val="DDDDDD"/>
-          <w:sz w:val="20"/>
-          <w:szCs w:val="20"/>
-          <w:shd w:val="clear" w:color="auto" w:fill="272822"/>
-          <w:lang w:val="en-US" w:eastAsia="es-MX"/>
+      <w:proofErr w:type="spellEnd"/>
+      <w:r>
+        <w:rPr>
+          <w:rFonts w:ascii="Courier New" w:eastAsia="Times New Roman" w:hAnsi="Courier New" w:cs="Courier New"/>
+          <w:color w:val="DDDDDD"/>
+          <w:sz w:val="20"/>
+          <w:szCs w:val="20"/>
+          <w:shd w:val="clear" w:color="auto" w:fill="272822"/>
+          <w:lang w:val="es-MX" w:eastAsia="es-MX"/>
         </w:rPr>
         <w:t xml:space="preserve"> </w:t>
       </w:r>
+      <w:proofErr w:type="spellStart"/>
       <w:proofErr w:type="gramStart"/>
       <w:r>
         <w:rPr>
@@ -7143,9 +7133,21 @@
           <w:sz w:val="20"/>
           <w:szCs w:val="20"/>
           <w:shd w:val="clear" w:color="auto" w:fill="272822"/>
-          <w:lang w:val="en-US" w:eastAsia="es-MX"/>
-        </w:rPr>
-        <w:t>fetch(</w:t>
+          <w:lang w:val="es-MX" w:eastAsia="es-MX"/>
+        </w:rPr>
+        <w:t>fetch</w:t>
+      </w:r>
+      <w:proofErr w:type="spellEnd"/>
+      <w:r>
+        <w:rPr>
+          <w:rFonts w:ascii="Courier New" w:eastAsia="Times New Roman" w:hAnsi="Courier New" w:cs="Courier New"/>
+          <w:color w:val="DDDDDD"/>
+          <w:sz w:val="20"/>
+          <w:szCs w:val="20"/>
+          <w:shd w:val="clear" w:color="auto" w:fill="272822"/>
+          <w:lang w:val="es-MX" w:eastAsia="es-MX"/>
+        </w:rPr>
+        <w:t>(</w:t>
       </w:r>
       <w:proofErr w:type="gramEnd"/>
       <w:r>
@@ -7155,7 +7157,7 @@
           <w:sz w:val="20"/>
           <w:szCs w:val="20"/>
           <w:shd w:val="clear" w:color="auto" w:fill="272822"/>
-          <w:lang w:val="en-US" w:eastAsia="es-MX"/>
+          <w:lang w:val="es-MX" w:eastAsia="es-MX"/>
         </w:rPr>
         <w:t>`</w:t>
       </w:r>
@@ -7167,7 +7169,7 @@
           <w:sz w:val="20"/>
           <w:szCs w:val="20"/>
           <w:shd w:val="clear" w:color="auto" w:fill="272822"/>
-          <w:lang w:val="en-US" w:eastAsia="es-MX"/>
+          <w:lang w:val="es-MX" w:eastAsia="es-MX"/>
         </w:rPr>
         <w:t>api_url</w:t>
       </w:r>
@@ -7179,7 +7181,7 @@
           <w:sz w:val="20"/>
           <w:szCs w:val="20"/>
           <w:shd w:val="clear" w:color="auto" w:fill="272822"/>
-          <w:lang w:val="en-US" w:eastAsia="es-MX"/>
+          <w:lang w:val="es-MX" w:eastAsia="es-MX"/>
         </w:rPr>
         <w:t>`</w:t>
       </w:r>
@@ -7190,7 +7192,7 @@
           <w:sz w:val="20"/>
           <w:szCs w:val="20"/>
           <w:shd w:val="clear" w:color="auto" w:fill="272822"/>
-          <w:lang w:val="en-US" w:eastAsia="es-MX"/>
+          <w:lang w:val="es-MX" w:eastAsia="es-MX"/>
         </w:rPr>
         <w:t xml:space="preserve">); </w:t>
       </w:r>
@@ -7223,7 +7225,7 @@
           <w:sz w:val="20"/>
           <w:szCs w:val="20"/>
           <w:shd w:val="clear" w:color="auto" w:fill="272822"/>
-          <w:lang w:val="en-US" w:eastAsia="es-MX"/>
+          <w:lang w:val="es-MX" w:eastAsia="es-MX"/>
         </w:rPr>
       </w:pPr>
     </w:p>
@@ -7518,8 +7520,769 @@
         </w:rPr>
       </w:pPr>
     </w:p>
+    <w:p>
+      <w:pPr>
+        <w:jc w:val="both"/>
+        <w:rPr>
+          <w:rFonts w:ascii="Arial" w:hAnsi="Arial" w:cs="Arial"/>
+          <w:sz w:val="20"/>
+          <w:u w:val="single"/>
+          <w:lang w:val="en-US"/>
+        </w:rPr>
+      </w:pPr>
+    </w:p>
+    <w:p>
+      <w:pPr>
+        <w:jc w:val="both"/>
+        <w:rPr>
+          <w:rFonts w:ascii="Arial" w:hAnsi="Arial" w:cs="Arial"/>
+          <w:sz w:val="20"/>
+          <w:u w:val="single"/>
+          <w:lang w:val="en-US"/>
+        </w:rPr>
+      </w:pPr>
+    </w:p>
+    <w:p>
+      <w:pPr>
+        <w:jc w:val="both"/>
+        <w:rPr>
+          <w:rFonts w:ascii="Arial" w:hAnsi="Arial" w:cs="Arial"/>
+          <w:sz w:val="20"/>
+          <w:u w:val="single"/>
+          <w:lang w:val="en-US"/>
+        </w:rPr>
+      </w:pPr>
+    </w:p>
+    <w:p>
+      <w:pPr>
+        <w:jc w:val="both"/>
+        <w:rPr>
+          <w:rFonts w:ascii="Arial" w:hAnsi="Arial" w:cs="Arial"/>
+          <w:sz w:val="20"/>
+          <w:u w:val="single"/>
+          <w:lang w:val="en-US"/>
+        </w:rPr>
+      </w:pPr>
+    </w:p>
+    <w:p>
+      <w:pPr>
+        <w:jc w:val="both"/>
+        <w:rPr>
+          <w:rFonts w:ascii="Arial" w:hAnsi="Arial" w:cs="Arial"/>
+          <w:sz w:val="20"/>
+          <w:u w:val="single"/>
+          <w:lang w:val="en-US"/>
+        </w:rPr>
+      </w:pPr>
+    </w:p>
+    <w:p>
+      <w:pPr>
+        <w:jc w:val="both"/>
+        <w:rPr>
+          <w:rFonts w:ascii="Arial" w:hAnsi="Arial" w:cs="Arial"/>
+          <w:sz w:val="20"/>
+          <w:u w:val="single"/>
+          <w:lang w:val="en-US"/>
+        </w:rPr>
+      </w:pPr>
+    </w:p>
+    <w:p>
+      <w:pPr>
+        <w:jc w:val="both"/>
+        <w:rPr>
+          <w:rFonts w:ascii="Arial" w:hAnsi="Arial" w:cs="Arial"/>
+          <w:sz w:val="20"/>
+          <w:u w:val="single"/>
+          <w:lang w:val="en-US"/>
+        </w:rPr>
+      </w:pPr>
+    </w:p>
+    <w:p>
+      <w:pPr>
+        <w:jc w:val="both"/>
+        <w:rPr>
+          <w:rFonts w:ascii="Arial" w:hAnsi="Arial" w:cs="Arial"/>
+          <w:sz w:val="20"/>
+          <w:u w:val="single"/>
+          <w:lang w:val="en-US"/>
+        </w:rPr>
+      </w:pPr>
+    </w:p>
+    <w:p>
+      <w:pPr>
+        <w:jc w:val="both"/>
+        <w:rPr>
+          <w:rFonts w:ascii="Arial" w:hAnsi="Arial" w:cs="Arial"/>
+          <w:sz w:val="20"/>
+          <w:u w:val="single"/>
+          <w:lang w:val="en-US"/>
+        </w:rPr>
+      </w:pPr>
+    </w:p>
+    <w:p>
+      <w:pPr>
+        <w:jc w:val="both"/>
+        <w:rPr>
+          <w:rFonts w:ascii="Arial" w:hAnsi="Arial" w:cs="Arial"/>
+          <w:sz w:val="20"/>
+          <w:u w:val="single"/>
+          <w:lang w:val="en-US"/>
+        </w:rPr>
+      </w:pPr>
+    </w:p>
+    <w:p>
+      <w:pPr>
+        <w:jc w:val="both"/>
+        <w:rPr>
+          <w:rFonts w:ascii="Arial" w:hAnsi="Arial" w:cs="Arial"/>
+          <w:sz w:val="20"/>
+          <w:u w:val="single"/>
+          <w:lang w:val="en-US"/>
+        </w:rPr>
+      </w:pPr>
+    </w:p>
+    <w:p>
+      <w:pPr>
+        <w:jc w:val="both"/>
+        <w:rPr>
+          <w:rFonts w:ascii="Arial" w:hAnsi="Arial" w:cs="Arial"/>
+          <w:sz w:val="20"/>
+          <w:u w:val="single"/>
+          <w:lang w:val="en-US"/>
+        </w:rPr>
+      </w:pPr>
+    </w:p>
+    <w:p>
+      <w:pPr>
+        <w:pStyle w:val="Ttulo1"/>
+      </w:pPr>
+      <w:r>
+        <w:lastRenderedPageBreak/>
+        <w:t>Dataset</w:t>
+      </w:r>
+    </w:p>
+    <w:p>
+      <w:pPr>
+        <w:pStyle w:val="NormalWeb"/>
+        <w:shd w:val="clear" w:color="auto" w:fill="F6F6F6"/>
+        <w:spacing w:before="0" w:beforeAutospacing="0" w:after="0" w:afterAutospacing="0"/>
+        <w:rPr>
+          <w:rFonts w:ascii="Arial" w:hAnsi="Arial" w:cs="Arial"/>
+          <w:color w:val="273B47"/>
+        </w:rPr>
+      </w:pPr>
+      <w:proofErr w:type="spellStart"/>
+      <w:r>
+        <w:rPr>
+          <w:rStyle w:val="CdigoHTML"/>
+          <w:rFonts w:eastAsiaTheme="majorEastAsia"/>
+          <w:color w:val="273B47"/>
+        </w:rPr>
+        <w:t>Dataset</w:t>
+      </w:r>
+      <w:proofErr w:type="spellEnd"/>
+      <w:r>
+        <w:rPr>
+          <w:rFonts w:ascii="Arial" w:hAnsi="Arial" w:cs="Arial"/>
+          <w:color w:val="273B47"/>
+        </w:rPr>
+        <w:t> permite acceder a un objeto con todos los atributos </w:t>
+      </w:r>
+      <w:r>
+        <w:rPr>
+          <w:rStyle w:val="CdigoHTML"/>
+          <w:rFonts w:eastAsiaTheme="majorEastAsia"/>
+          <w:color w:val="273B47"/>
+        </w:rPr>
+        <w:t>data</w:t>
+      </w:r>
+      <w:r>
+        <w:rPr>
+          <w:rFonts w:ascii="Arial" w:hAnsi="Arial" w:cs="Arial"/>
+          <w:color w:val="273B47"/>
+        </w:rPr>
+        <w:t> de un elemento DOM.</w:t>
+      </w:r>
+    </w:p>
+    <w:p>
+      <w:pPr>
+        <w:pStyle w:val="HTMLconformatoprevio"/>
+        <w:shd w:val="clear" w:color="auto" w:fill="F6F6F6"/>
+        <w:rPr>
+          <w:rStyle w:val="CdigoHTML"/>
+          <w:color w:val="DDDDDD"/>
+          <w:shd w:val="clear" w:color="auto" w:fill="272822"/>
+          <w:lang w:val="en-US"/>
+        </w:rPr>
+      </w:pPr>
+      <w:r>
+        <w:rPr>
+          <w:rStyle w:val="hljs-tag"/>
+          <w:color w:val="F92672"/>
+          <w:shd w:val="clear" w:color="auto" w:fill="272822"/>
+          <w:lang w:val="en-US"/>
+        </w:rPr>
+        <w:t>&lt;</w:t>
+      </w:r>
+      <w:proofErr w:type="spellStart"/>
+      <w:r>
+        <w:rPr>
+          <w:rStyle w:val="hljs-name"/>
+          <w:color w:val="F92672"/>
+          <w:shd w:val="clear" w:color="auto" w:fill="272822"/>
+          <w:lang w:val="en-US"/>
+        </w:rPr>
+        <w:t>divid</w:t>
+      </w:r>
+      <w:proofErr w:type="spellEnd"/>
+      <w:r>
+        <w:rPr>
+          <w:rStyle w:val="hljs-name"/>
+          <w:color w:val="F92672"/>
+          <w:shd w:val="clear" w:color="auto" w:fill="272822"/>
+          <w:lang w:val="en-US"/>
+        </w:rPr>
+        <w:t>="</w:t>
+      </w:r>
+      <w:proofErr w:type="spellStart"/>
+      <w:r>
+        <w:rPr>
+          <w:rStyle w:val="hljs-name"/>
+          <w:color w:val="F92672"/>
+          <w:shd w:val="clear" w:color="auto" w:fill="272822"/>
+          <w:lang w:val="en-US"/>
+        </w:rPr>
+        <w:t>element"data</w:t>
+      </w:r>
+      <w:proofErr w:type="spellEnd"/>
+      <w:r>
+        <w:rPr>
+          <w:rStyle w:val="hljs-name"/>
+          <w:color w:val="F92672"/>
+          <w:shd w:val="clear" w:color="auto" w:fill="272822"/>
+          <w:lang w:val="en-US"/>
+        </w:rPr>
+        <w:t>-id="10"data-category="action"</w:t>
+      </w:r>
+      <w:r>
+        <w:rPr>
+          <w:rStyle w:val="hljs-tag"/>
+          <w:color w:val="F92672"/>
+          <w:shd w:val="clear" w:color="auto" w:fill="272822"/>
+          <w:lang w:val="en-US"/>
+        </w:rPr>
+        <w:t>&gt;</w:t>
+      </w:r>
+    </w:p>
+    <w:p>
+      <w:pPr>
+        <w:pStyle w:val="HTMLconformatoprevio"/>
+        <w:shd w:val="clear" w:color="auto" w:fill="F6F6F6"/>
+        <w:rPr>
+          <w:rStyle w:val="CdigoHTML"/>
+          <w:color w:val="DDDDDD"/>
+          <w:shd w:val="clear" w:color="auto" w:fill="272822"/>
+          <w:lang w:val="en-US"/>
+        </w:rPr>
+      </w:pPr>
+      <w:r>
+        <w:rPr>
+          <w:rStyle w:val="hljs-tag"/>
+          <w:color w:val="F92672"/>
+          <w:shd w:val="clear" w:color="auto" w:fill="272822"/>
+          <w:lang w:val="en-US"/>
+        </w:rPr>
+        <w:t>&lt;/</w:t>
+      </w:r>
+      <w:r>
+        <w:rPr>
+          <w:rStyle w:val="hljs-name"/>
+          <w:color w:val="F92672"/>
+          <w:shd w:val="clear" w:color="auto" w:fill="272822"/>
+          <w:lang w:val="en-US"/>
+        </w:rPr>
+        <w:t>div</w:t>
+      </w:r>
+      <w:r>
+        <w:rPr>
+          <w:rStyle w:val="hljs-tag"/>
+          <w:color w:val="F92672"/>
+          <w:shd w:val="clear" w:color="auto" w:fill="272822"/>
+          <w:lang w:val="en-US"/>
+        </w:rPr>
+        <w:t>&gt;</w:t>
+      </w:r>
+    </w:p>
+    <w:p>
+      <w:pPr>
+        <w:pStyle w:val="HTMLconformatoprevio"/>
+        <w:shd w:val="clear" w:color="auto" w:fill="F6F6F6"/>
+        <w:rPr>
+          <w:rStyle w:val="CdigoHTML"/>
+          <w:color w:val="DDDDDD"/>
+          <w:shd w:val="clear" w:color="auto" w:fill="272822"/>
+          <w:lang w:val="en-US"/>
+        </w:rPr>
+      </w:pPr>
+      <w:proofErr w:type="spellStart"/>
+      <w:proofErr w:type="gramStart"/>
+      <w:r>
+        <w:rPr>
+          <w:rStyle w:val="hljs-keyword"/>
+          <w:b/>
+          <w:bCs/>
+          <w:color w:val="F92672"/>
+          <w:shd w:val="clear" w:color="auto" w:fill="272822"/>
+          <w:lang w:val="en-US"/>
+        </w:rPr>
+        <w:t>const</w:t>
+      </w:r>
+      <w:proofErr w:type="spellEnd"/>
+      <w:proofErr w:type="gramEnd"/>
+      <w:r>
+        <w:rPr>
+          <w:rStyle w:val="CdigoHTML"/>
+          <w:color w:val="DDDDDD"/>
+          <w:shd w:val="clear" w:color="auto" w:fill="272822"/>
+          <w:lang w:val="en-US"/>
+        </w:rPr>
+        <w:t xml:space="preserve"> $element = </w:t>
+      </w:r>
+      <w:proofErr w:type="spellStart"/>
+      <w:r>
+        <w:rPr>
+          <w:rStyle w:val="hljs-builtin"/>
+          <w:color w:val="A6E22E"/>
+          <w:shd w:val="clear" w:color="auto" w:fill="272822"/>
+          <w:lang w:val="en-US"/>
+        </w:rPr>
+        <w:t>document</w:t>
+      </w:r>
+      <w:r>
+        <w:rPr>
+          <w:rStyle w:val="CdigoHTML"/>
+          <w:color w:val="DDDDDD"/>
+          <w:shd w:val="clear" w:color="auto" w:fill="272822"/>
+          <w:lang w:val="en-US"/>
+        </w:rPr>
+        <w:t>.getElementById</w:t>
+      </w:r>
+      <w:proofErr w:type="spellEnd"/>
+      <w:r>
+        <w:rPr>
+          <w:rStyle w:val="CdigoHTML"/>
+          <w:color w:val="DDDDDD"/>
+          <w:shd w:val="clear" w:color="auto" w:fill="272822"/>
+          <w:lang w:val="en-US"/>
+        </w:rPr>
+        <w:t>(</w:t>
+      </w:r>
+      <w:r>
+        <w:rPr>
+          <w:rStyle w:val="hljs-string"/>
+          <w:color w:val="A6E22E"/>
+          <w:shd w:val="clear" w:color="auto" w:fill="272822"/>
+          <w:lang w:val="en-US"/>
+        </w:rPr>
+        <w:t>"element"</w:t>
+      </w:r>
+      <w:r>
+        <w:rPr>
+          <w:rStyle w:val="CdigoHTML"/>
+          <w:color w:val="DDDDDD"/>
+          <w:shd w:val="clear" w:color="auto" w:fill="272822"/>
+          <w:lang w:val="en-US"/>
+        </w:rPr>
+        <w:t>);</w:t>
+      </w:r>
+    </w:p>
+    <w:p>
+      <w:pPr>
+        <w:pStyle w:val="HTMLconformatoprevio"/>
+        <w:shd w:val="clear" w:color="auto" w:fill="F6F6F6"/>
+        <w:rPr>
+          <w:rStyle w:val="CdigoHTML"/>
+          <w:color w:val="DDDDDD"/>
+          <w:shd w:val="clear" w:color="auto" w:fill="272822"/>
+          <w:lang w:val="en-US"/>
+        </w:rPr>
+      </w:pPr>
+    </w:p>
+    <w:p>
+      <w:pPr>
+        <w:pStyle w:val="HTMLconformatoprevio"/>
+        <w:shd w:val="clear" w:color="auto" w:fill="F6F6F6"/>
+        <w:rPr>
+          <w:rStyle w:val="CdigoHTML"/>
+          <w:color w:val="DDDDDD"/>
+          <w:shd w:val="clear" w:color="auto" w:fill="272822"/>
+        </w:rPr>
+      </w:pPr>
+      <w:r>
+        <w:rPr>
+          <w:rStyle w:val="hljs-comment"/>
+          <w:color w:val="75715E"/>
+          <w:shd w:val="clear" w:color="auto" w:fill="272822"/>
+        </w:rPr>
+        <w:t>//guarda el valor de data-id</w:t>
+      </w:r>
+    </w:p>
+    <w:p>
+      <w:pPr>
+        <w:pStyle w:val="HTMLconformatoprevio"/>
+        <w:shd w:val="clear" w:color="auto" w:fill="F6F6F6"/>
+        <w:rPr>
+          <w:rStyle w:val="CdigoHTML"/>
+          <w:color w:val="DDDDDD"/>
+          <w:shd w:val="clear" w:color="auto" w:fill="272822"/>
+          <w:lang w:val="en-US"/>
+        </w:rPr>
+      </w:pPr>
+      <w:proofErr w:type="spellStart"/>
+      <w:proofErr w:type="gramStart"/>
+      <w:r>
+        <w:rPr>
+          <w:rStyle w:val="hljs-keyword"/>
+          <w:b/>
+          <w:bCs/>
+          <w:color w:val="F92672"/>
+          <w:shd w:val="clear" w:color="auto" w:fill="272822"/>
+          <w:lang w:val="en-US"/>
+        </w:rPr>
+        <w:t>const</w:t>
+      </w:r>
+      <w:proofErr w:type="spellEnd"/>
+      <w:proofErr w:type="gramEnd"/>
+      <w:r>
+        <w:rPr>
+          <w:rStyle w:val="CdigoHTML"/>
+          <w:color w:val="DDDDDD"/>
+          <w:shd w:val="clear" w:color="auto" w:fill="272822"/>
+          <w:lang w:val="en-US"/>
+        </w:rPr>
+        <w:t xml:space="preserve"> id = $element.dataset.id;</w:t>
+      </w:r>
+    </w:p>
+    <w:p>
+      <w:pPr>
+        <w:pStyle w:val="HTMLconformatoprevio"/>
+        <w:shd w:val="clear" w:color="auto" w:fill="F6F6F6"/>
+        <w:rPr>
+          <w:rStyle w:val="CdigoHTML"/>
+          <w:color w:val="DDDDDD"/>
+          <w:shd w:val="clear" w:color="auto" w:fill="272822"/>
+        </w:rPr>
+      </w:pPr>
+      <w:r>
+        <w:rPr>
+          <w:rStyle w:val="hljs-comment"/>
+          <w:color w:val="75715E"/>
+          <w:shd w:val="clear" w:color="auto" w:fill="272822"/>
+        </w:rPr>
+        <w:t>//guarda el valor de data-</w:t>
+      </w:r>
+      <w:proofErr w:type="spellStart"/>
+      <w:r>
+        <w:rPr>
+          <w:rStyle w:val="hljs-comment"/>
+          <w:color w:val="75715E"/>
+          <w:shd w:val="clear" w:color="auto" w:fill="272822"/>
+        </w:rPr>
+        <w:t>category</w:t>
+      </w:r>
+      <w:proofErr w:type="spellEnd"/>
+    </w:p>
+    <w:p>
+      <w:pPr>
+        <w:pStyle w:val="HTMLconformatoprevio"/>
+        <w:shd w:val="clear" w:color="auto" w:fill="F6F6F6"/>
+        <w:rPr>
+          <w:rStyle w:val="CdigoHTML"/>
+          <w:color w:val="DDDDDD"/>
+          <w:shd w:val="clear" w:color="auto" w:fill="272822"/>
+          <w:lang w:val="en-US"/>
+        </w:rPr>
+      </w:pPr>
+      <w:proofErr w:type="spellStart"/>
+      <w:proofErr w:type="gramStart"/>
+      <w:r>
+        <w:rPr>
+          <w:rStyle w:val="hljs-keyword"/>
+          <w:b/>
+          <w:bCs/>
+          <w:color w:val="F92672"/>
+          <w:shd w:val="clear" w:color="auto" w:fill="272822"/>
+          <w:lang w:val="en-US"/>
+        </w:rPr>
+        <w:t>const</w:t>
+      </w:r>
+      <w:proofErr w:type="spellEnd"/>
+      <w:proofErr w:type="gramEnd"/>
+      <w:r>
+        <w:rPr>
+          <w:rStyle w:val="CdigoHTML"/>
+          <w:color w:val="DDDDDD"/>
+          <w:shd w:val="clear" w:color="auto" w:fill="272822"/>
+          <w:lang w:val="en-US"/>
+        </w:rPr>
+        <w:t xml:space="preserve"> category = $</w:t>
+      </w:r>
+      <w:proofErr w:type="spellStart"/>
+      <w:r>
+        <w:rPr>
+          <w:rStyle w:val="CdigoHTML"/>
+          <w:color w:val="DDDDDD"/>
+          <w:shd w:val="clear" w:color="auto" w:fill="272822"/>
+          <w:lang w:val="en-US"/>
+        </w:rPr>
+        <w:t>element.dataset.category</w:t>
+      </w:r>
+      <w:proofErr w:type="spellEnd"/>
+      <w:r>
+        <w:rPr>
+          <w:rStyle w:val="CdigoHTML"/>
+          <w:color w:val="DDDDDD"/>
+          <w:shd w:val="clear" w:color="auto" w:fill="272822"/>
+          <w:lang w:val="en-US"/>
+        </w:rPr>
+        <w:t>;</w:t>
+      </w:r>
+    </w:p>
+    <w:p>
+      <w:pPr>
+        <w:pStyle w:val="Ttulo2"/>
+        <w:shd w:val="clear" w:color="auto" w:fill="F6F6F6"/>
+        <w:spacing w:before="0"/>
+        <w:rPr>
+          <w:rFonts w:ascii="Arial" w:hAnsi="Arial" w:cs="Arial"/>
+          <w:color w:val="273B47"/>
+        </w:rPr>
+      </w:pPr>
+      <w:r>
+        <w:rPr>
+          <w:rFonts w:ascii="Arial" w:hAnsi="Arial" w:cs="Arial"/>
+          <w:color w:val="273B47"/>
+        </w:rPr>
+        <w:t>Transformar tipos de datos</w:t>
+      </w:r>
+    </w:p>
+    <w:p>
+      <w:pPr>
+        <w:pStyle w:val="NormalWeb"/>
+        <w:shd w:val="clear" w:color="auto" w:fill="F6F6F6"/>
+        <w:spacing w:before="0" w:beforeAutospacing="0" w:after="0" w:afterAutospacing="0"/>
+        <w:rPr>
+          <w:rFonts w:ascii="Arial" w:hAnsi="Arial" w:cs="Arial"/>
+          <w:color w:val="273B47"/>
+        </w:rPr>
+      </w:pPr>
+      <w:r>
+        <w:rPr>
+          <w:rFonts w:ascii="Arial" w:hAnsi="Arial" w:cs="Arial"/>
+          <w:color w:val="273B47"/>
+        </w:rPr>
+        <w:t xml:space="preserve">Cambiar un </w:t>
+      </w:r>
+      <w:proofErr w:type="spellStart"/>
+      <w:r>
+        <w:rPr>
+          <w:rFonts w:ascii="Arial" w:hAnsi="Arial" w:cs="Arial"/>
+          <w:color w:val="273B47"/>
+        </w:rPr>
+        <w:t>string</w:t>
+      </w:r>
+      <w:proofErr w:type="spellEnd"/>
+      <w:r>
+        <w:rPr>
+          <w:rFonts w:ascii="Arial" w:hAnsi="Arial" w:cs="Arial"/>
+          <w:color w:val="273B47"/>
+        </w:rPr>
+        <w:t xml:space="preserve"> a entero</w:t>
+      </w:r>
+    </w:p>
+    <w:p>
+      <w:pPr>
+        <w:pStyle w:val="HTMLconformatoprevio"/>
+        <w:shd w:val="clear" w:color="auto" w:fill="F6F6F6"/>
+        <w:rPr>
+          <w:rStyle w:val="CdigoHTML"/>
+          <w:color w:val="DDDDDD"/>
+          <w:shd w:val="clear" w:color="auto" w:fill="272822"/>
+        </w:rPr>
+      </w:pPr>
+      <w:r>
+        <w:rPr>
+          <w:rStyle w:val="hljs-comment"/>
+          <w:color w:val="75715E"/>
+          <w:shd w:val="clear" w:color="auto" w:fill="272822"/>
+        </w:rPr>
+        <w:t>//</w:t>
+      </w:r>
+      <w:proofErr w:type="spellStart"/>
+      <w:proofErr w:type="gramStart"/>
+      <w:r>
+        <w:rPr>
+          <w:rStyle w:val="hljs-comment"/>
+          <w:color w:val="75715E"/>
+          <w:shd w:val="clear" w:color="auto" w:fill="272822"/>
+        </w:rPr>
+        <w:t>parseInt</w:t>
+      </w:r>
+      <w:proofErr w:type="spellEnd"/>
+      <w:r>
+        <w:rPr>
+          <w:rStyle w:val="hljs-comment"/>
+          <w:color w:val="75715E"/>
+          <w:shd w:val="clear" w:color="auto" w:fill="272822"/>
+        </w:rPr>
+        <w:t>(</w:t>
+      </w:r>
+      <w:proofErr w:type="gramEnd"/>
+      <w:r>
+        <w:rPr>
+          <w:rStyle w:val="hljs-comment"/>
+          <w:color w:val="75715E"/>
+          <w:shd w:val="clear" w:color="auto" w:fill="272822"/>
+        </w:rPr>
+        <w:t>"número", base)</w:t>
+      </w:r>
+    </w:p>
+    <w:p>
+      <w:pPr>
+        <w:pStyle w:val="HTMLconformatoprevio"/>
+        <w:shd w:val="clear" w:color="auto" w:fill="F6F6F6"/>
+        <w:rPr>
+          <w:rFonts w:ascii="Courier New" w:hAnsi="Courier New" w:cs="Courier New"/>
+          <w:color w:val="273B47"/>
+          <w:sz w:val="24"/>
+          <w:szCs w:val="24"/>
+        </w:rPr>
+      </w:pPr>
+      <w:proofErr w:type="spellStart"/>
+      <w:proofErr w:type="gramStart"/>
+      <w:r>
+        <w:rPr>
+          <w:rStyle w:val="hljs-keyword"/>
+          <w:b/>
+          <w:bCs/>
+          <w:color w:val="F92672"/>
+          <w:shd w:val="clear" w:color="auto" w:fill="272822"/>
+        </w:rPr>
+        <w:t>let</w:t>
+      </w:r>
+      <w:proofErr w:type="spellEnd"/>
+      <w:proofErr w:type="gramEnd"/>
+      <w:r>
+        <w:rPr>
+          <w:rStyle w:val="CdigoHTML"/>
+          <w:color w:val="DDDDDD"/>
+          <w:shd w:val="clear" w:color="auto" w:fill="272822"/>
+        </w:rPr>
+        <w:t xml:space="preserve"> n = </w:t>
+      </w:r>
+      <w:proofErr w:type="spellStart"/>
+      <w:r>
+        <w:rPr>
+          <w:rStyle w:val="hljs-builtin"/>
+          <w:color w:val="A6E22E"/>
+          <w:shd w:val="clear" w:color="auto" w:fill="272822"/>
+        </w:rPr>
+        <w:t>parseInt</w:t>
+      </w:r>
+      <w:proofErr w:type="spellEnd"/>
+      <w:r>
+        <w:rPr>
+          <w:rStyle w:val="CdigoHTML"/>
+          <w:color w:val="DDDDDD"/>
+          <w:shd w:val="clear" w:color="auto" w:fill="272822"/>
+        </w:rPr>
+        <w:t>(</w:t>
+      </w:r>
+      <w:r>
+        <w:rPr>
+          <w:rStyle w:val="hljs-string"/>
+          <w:color w:val="A6E22E"/>
+          <w:shd w:val="clear" w:color="auto" w:fill="272822"/>
+        </w:rPr>
+        <w:t>"500"</w:t>
+      </w:r>
+      <w:r>
+        <w:rPr>
+          <w:rStyle w:val="CdigoHTML"/>
+          <w:color w:val="DDDDDD"/>
+          <w:shd w:val="clear" w:color="auto" w:fill="272822"/>
+        </w:rPr>
+        <w:t xml:space="preserve">, </w:t>
+      </w:r>
+      <w:r>
+        <w:rPr>
+          <w:rStyle w:val="hljs-number"/>
+          <w:color w:val="DDDDDD"/>
+          <w:shd w:val="clear" w:color="auto" w:fill="272822"/>
+        </w:rPr>
+        <w:t>10</w:t>
+      </w:r>
+      <w:r>
+        <w:rPr>
+          <w:rStyle w:val="CdigoHTML"/>
+          <w:color w:val="DDDDDD"/>
+          <w:shd w:val="clear" w:color="auto" w:fill="272822"/>
+        </w:rPr>
+        <w:t>)</w:t>
+      </w:r>
+    </w:p>
+    <w:p>
+      <w:pPr>
+        <w:jc w:val="center"/>
+        <w:rPr>
+          <w:u w:val="single"/>
+        </w:rPr>
+      </w:pPr>
+      <w:r>
+        <w:rPr>
+          <w:u w:val="single"/>
+        </w:rPr>
+        <w:drawing>
+          <wp:inline distT="0" distB="0" distL="0" distR="0" wp14:anchorId="37F97292" wp14:editId="5D7F4B25">
+            <wp:extent cx="3847852" cy="2959100"/>
+            <wp:effectExtent l="0" t="0" r="635" b="0"/>
+            <wp:docPr id="2" name="Imagen 2"/>
+            <wp:cNvGraphicFramePr>
+              <a:graphicFrameLocks xmlns:a="http://schemas.openxmlformats.org/drawingml/2006/main" noChangeAspect="1"/>
+            </wp:cNvGraphicFramePr>
+            <a:graphic xmlns:a="http://schemas.openxmlformats.org/drawingml/2006/main">
+              <a:graphicData uri="http://schemas.openxmlformats.org/drawingml/2006/picture">
+                <pic:pic xmlns:pic="http://schemas.openxmlformats.org/drawingml/2006/picture">
+                  <pic:nvPicPr>
+                    <pic:cNvPr id="1" name=""/>
+                    <pic:cNvPicPr/>
+                  </pic:nvPicPr>
+                  <pic:blipFill>
+                    <a:blip r:embed="rId13"/>
+                    <a:stretch>
+                      <a:fillRect/>
+                    </a:stretch>
+                  </pic:blipFill>
+                  <pic:spPr>
+                    <a:xfrm>
+                      <a:off x="0" y="0"/>
+                      <a:ext cx="3852069" cy="2962343"/>
+                    </a:xfrm>
+                    <a:prstGeom prst="rect">
+                      <a:avLst/>
+                    </a:prstGeom>
+                  </pic:spPr>
+                </pic:pic>
+              </a:graphicData>
+            </a:graphic>
+          </wp:inline>
+        </w:drawing>
+      </w:r>
+      <w:bookmarkStart w:id="0" w:name="_GoBack"/>
+      <w:bookmarkEnd w:id="0"/>
+    </w:p>
     <w:sectPr>
-      <w:footerReference w:type="default" r:id="rId13"/>
+      <w:footerReference w:type="default" r:id="rId14"/>
       <w:pgSz w:w="11907" w:h="16839" w:code="9"/>
       <w:pgMar w:top="1440" w:right="1440" w:bottom="1440" w:left="1440" w:header="720" w:footer="720" w:gutter="0"/>
       <w:cols w:space="720"/>
@@ -7598,7 +8361,7 @@
             <w:noProof/>
             <w:lang w:bidi="es-ES"/>
           </w:rPr>
-          <w:t>5</w:t>
+          <w:t>7</w:t>
         </w:r>
         <w:r>
           <w:rPr>
@@ -10220,6 +10983,11 @@
     <w:basedOn w:val="Fuentedeprrafopredeter"/>
     <w:rsid w:val="00907E40"/>
   </w:style>
+  <w:style w:type="character" w:customStyle="1" w:styleId="hljs-number">
+    <w:name w:val="hljs-number"/>
+    <w:basedOn w:val="Fuentedeprrafopredeter"/>
+    <w:rsid w:val="00E36A31"/>
+  </w:style>
 </w:styles>
 </file>
 
@@ -10486,15 +11254,6 @@
 </file>
 
 <file path=customXml/item1.xml><?xml version="1.0" encoding="utf-8"?>
-<?mso-contentType ?>
-<FormTemplates xmlns="http://schemas.microsoft.com/sharepoint/v3/contenttype/forms">
-  <Display>DocumentLibraryForm</Display>
-  <Edit>AssetEditForm</Edit>
-  <New>DocumentLibraryForm</New>
-</FormTemplates>
-</file>
-
-<file path=customXml/item2.xml><?xml version="1.0" encoding="utf-8"?>
 <ct:contentTypeSchema xmlns:ct="http://schemas.microsoft.com/office/2006/metadata/contentType" xmlns:ma="http://schemas.microsoft.com/office/2006/metadata/properties/metaAttributes" ct:_="" ma:_="" ma:contentTypeName="TemplateFile" ma:contentTypeID="0x0101006EDDDB5EE6D98C44930B742096920B300400F5B6D36B3EF94B4E9A635CDF2A18F5B8" ma:contentTypeVersion="72" ma:contentTypeDescription="Create a new document." ma:contentTypeScope="" ma:versionID="a23e56308344d904b51738559c3d67c9">
   <xsd:schema xmlns:xsd="http://www.w3.org/2001/XMLSchema" xmlns:xs="http://www.w3.org/2001/XMLSchema" xmlns:p="http://schemas.microsoft.com/office/2006/metadata/properties" xmlns:ns2="4873beb7-5857-4685-be1f-d57550cc96cc" targetNamespace="http://schemas.microsoft.com/office/2006/metadata/properties" ma:root="true" ma:fieldsID="cd0908cc4600e77bf5da051303e00c8d" ns2:_="">
     <xsd:import namespace="4873beb7-5857-4685-be1f-d57550cc96cc"/>
@@ -11534,6 +12293,15 @@
 </ct:contentTypeSchema>
 </file>
 
+<file path=customXml/item2.xml><?xml version="1.0" encoding="utf-8"?>
+<?mso-contentType ?>
+<FormTemplates xmlns="http://schemas.microsoft.com/sharepoint/v3/contenttype/forms">
+  <Display>DocumentLibraryForm</Display>
+  <Edit>AssetEditForm</Edit>
+  <New>DocumentLibraryForm</New>
+</FormTemplates>
+</file>
+
 <file path=customXml/item3.xml><?xml version="1.0" encoding="utf-8"?>
 <p:properties xmlns:p="http://schemas.microsoft.com/office/2006/metadata/properties" xmlns:xsi="http://www.w3.org/2001/XMLSchema-instance" xmlns:pc="http://schemas.microsoft.com/office/infopath/2007/PartnerControls">
   <documentManagement>
@@ -11714,14 +12482,6 @@
 </file>
 
 <file path=customXml/itemProps1.xml><?xml version="1.0" encoding="utf-8"?>
-<ds:datastoreItem xmlns:ds="http://schemas.openxmlformats.org/officeDocument/2006/customXml" ds:itemID="{FF740C13-C6A2-43D3-86C5-4CBB969C2CB1}">
-  <ds:schemaRefs>
-    <ds:schemaRef ds:uri="http://schemas.microsoft.com/sharepoint/v3/contenttype/forms"/>
-  </ds:schemaRefs>
-</ds:datastoreItem>
-</file>
-
-<file path=customXml/itemProps2.xml><?xml version="1.0" encoding="utf-8"?>
 <ds:datastoreItem xmlns:ds="http://schemas.openxmlformats.org/officeDocument/2006/customXml" ds:itemID="{88FF2527-3592-4DBF-9FD9-FEA06E5BF9A7}">
   <ds:schemaRefs>
     <ds:schemaRef ds:uri="http://schemas.microsoft.com/office/2006/metadata/contentType"/>
@@ -11739,6 +12499,14 @@
 </ds:datastoreItem>
 </file>
 
+<file path=customXml/itemProps2.xml><?xml version="1.0" encoding="utf-8"?>
+<ds:datastoreItem xmlns:ds="http://schemas.openxmlformats.org/officeDocument/2006/customXml" ds:itemID="{FF740C13-C6A2-43D3-86C5-4CBB969C2CB1}">
+  <ds:schemaRefs>
+    <ds:schemaRef ds:uri="http://schemas.microsoft.com/sharepoint/v3/contenttype/forms"/>
+  </ds:schemaRefs>
+</ds:datastoreItem>
+</file>
+
 <file path=customXml/itemProps3.xml><?xml version="1.0" encoding="utf-8"?>
 <ds:datastoreItem xmlns:ds="http://schemas.openxmlformats.org/officeDocument/2006/customXml" ds:itemID="{83AE4ADC-D632-40A7-A0C1-0481BB069C4F}">
   <ds:schemaRefs>
@@ -11750,7 +12518,7 @@
 </file>
 
 <file path=customXml/itemProps4.xml><?xml version="1.0" encoding="utf-8"?>
-<ds:datastoreItem xmlns:ds="http://schemas.openxmlformats.org/officeDocument/2006/customXml" ds:itemID="{6976BE2F-2DB6-4348-80EA-ABA80235E3FF}">
+<ds:datastoreItem xmlns:ds="http://schemas.openxmlformats.org/officeDocument/2006/customXml" ds:itemID="{4D264272-E8DC-4CA3-9EF0-F8E3F051CDF4}">
   <ds:schemaRefs>
     <ds:schemaRef ds:uri="http://schemas.openxmlformats.org/officeDocument/2006/bibliography"/>
   </ds:schemaRefs>

</xml_diff>

<commit_message>
Encontrando elemendo en lista (find)
</commit_message>
<xml_diff>
--- a/CursoJQuery-A-Javascript/CursoJquery-Javascript.docx
+++ b/CursoJQuery-A-Javascript/CursoJquery-Javascript.docx
@@ -8240,7 +8240,9 @@
       </w:pPr>
       <w:r>
         <w:rPr>
+          <w:noProof/>
           <w:u w:val="single"/>
+          <w:lang w:val="es-MX" w:eastAsia="es-MX"/>
         </w:rPr>
         <w:drawing>
           <wp:inline distT="0" distB="0" distL="0" distR="0" wp14:anchorId="37F97292" wp14:editId="5D7F4B25">
@@ -8278,11 +8280,750 @@
           </wp:inline>
         </w:drawing>
       </w:r>
+    </w:p>
+    <w:p>
+      <w:pPr>
+        <w:jc w:val="center"/>
+        <w:rPr>
+          <w:u w:val="single"/>
+        </w:rPr>
+      </w:pPr>
+    </w:p>
+    <w:p>
+      <w:pPr>
+        <w:jc w:val="center"/>
+        <w:rPr>
+          <w:u w:val="single"/>
+        </w:rPr>
+      </w:pPr>
+    </w:p>
+    <w:p>
+      <w:pPr>
+        <w:jc w:val="center"/>
+        <w:rPr>
+          <w:u w:val="single"/>
+        </w:rPr>
+      </w:pPr>
+    </w:p>
+    <w:p>
+      <w:pPr>
+        <w:jc w:val="center"/>
+        <w:rPr>
+          <w:u w:val="single"/>
+        </w:rPr>
+      </w:pPr>
+    </w:p>
+    <w:p>
+      <w:pPr>
+        <w:jc w:val="center"/>
+        <w:rPr>
+          <w:u w:val="single"/>
+        </w:rPr>
+      </w:pPr>
+    </w:p>
+    <w:p>
+      <w:pPr>
+        <w:jc w:val="center"/>
+        <w:rPr>
+          <w:u w:val="single"/>
+        </w:rPr>
+      </w:pPr>
+    </w:p>
+    <w:p>
+      <w:pPr>
+        <w:jc w:val="center"/>
+        <w:rPr>
+          <w:u w:val="single"/>
+        </w:rPr>
+      </w:pPr>
+    </w:p>
+    <w:p>
+      <w:pPr>
+        <w:jc w:val="center"/>
+        <w:rPr>
+          <w:u w:val="single"/>
+        </w:rPr>
+      </w:pPr>
+    </w:p>
+    <w:p>
+      <w:pPr>
+        <w:jc w:val="center"/>
+      </w:pPr>
       <w:bookmarkStart w:id="0" w:name="_GoBack"/>
       <w:bookmarkEnd w:id="0"/>
     </w:p>
+    <w:p>
+      <w:pPr>
+        <w:pStyle w:val="Ttulo1"/>
+      </w:pPr>
+      <w:r>
+        <w:lastRenderedPageBreak/>
+        <w:t>Encontrando elementos en lista (find)</w:t>
+      </w:r>
+    </w:p>
+    <w:p>
+      <w:pPr>
+        <w:pStyle w:val="NormalWeb"/>
+        <w:shd w:val="clear" w:color="auto" w:fill="F6F6F6"/>
+        <w:spacing w:before="0" w:beforeAutospacing="0" w:after="0" w:afterAutospacing="0"/>
+        <w:rPr>
+          <w:rFonts w:ascii="Arial" w:hAnsi="Arial" w:cs="Arial"/>
+          <w:color w:val="273B47"/>
+        </w:rPr>
+      </w:pPr>
+      <w:proofErr w:type="spellStart"/>
+      <w:proofErr w:type="gramStart"/>
+      <w:r>
+        <w:rPr>
+          <w:rFonts w:ascii="Arial" w:hAnsi="Arial" w:cs="Arial"/>
+          <w:color w:val="273B47"/>
+        </w:rPr>
+        <w:t>find</w:t>
+      </w:r>
+      <w:proofErr w:type="spellEnd"/>
+      <w:proofErr w:type="gramEnd"/>
+      <w:r>
+        <w:rPr>
+          <w:rFonts w:ascii="Arial" w:hAnsi="Arial" w:cs="Arial"/>
+          <w:color w:val="273B47"/>
+        </w:rPr>
+        <w:t xml:space="preserve">() devuelve el primer elemento de un </w:t>
+      </w:r>
+      <w:proofErr w:type="spellStart"/>
+      <w:r>
+        <w:rPr>
+          <w:rFonts w:ascii="Arial" w:hAnsi="Arial" w:cs="Arial"/>
+          <w:color w:val="273B47"/>
+        </w:rPr>
+        <w:t>array</w:t>
+      </w:r>
+      <w:proofErr w:type="spellEnd"/>
+      <w:r>
+        <w:rPr>
+          <w:rFonts w:ascii="Arial" w:hAnsi="Arial" w:cs="Arial"/>
+          <w:color w:val="273B47"/>
+        </w:rPr>
+        <w:t xml:space="preserve"> que cumpla con el criterio de búsqueda. Si no se encuentra ningún elemento devuelve </w:t>
+      </w:r>
+      <w:proofErr w:type="spellStart"/>
+      <w:r>
+        <w:rPr>
+          <w:rFonts w:ascii="Arial" w:hAnsi="Arial" w:cs="Arial"/>
+          <w:color w:val="273B47"/>
+        </w:rPr>
+        <w:t>undefined</w:t>
+      </w:r>
+      <w:proofErr w:type="spellEnd"/>
+      <w:r>
+        <w:rPr>
+          <w:rFonts w:ascii="Arial" w:hAnsi="Arial" w:cs="Arial"/>
+          <w:color w:val="273B47"/>
+        </w:rPr>
+        <w:t>.</w:t>
+      </w:r>
+    </w:p>
+    <w:p>
+      <w:pPr>
+        <w:pStyle w:val="HTMLconformatoprevio"/>
+        <w:shd w:val="clear" w:color="auto" w:fill="F6F6F6"/>
+        <w:rPr>
+          <w:rStyle w:val="CdigoHTML"/>
+          <w:color w:val="DDDDDD"/>
+          <w:shd w:val="clear" w:color="auto" w:fill="272822"/>
+        </w:rPr>
+      </w:pPr>
+      <w:proofErr w:type="spellStart"/>
+      <w:proofErr w:type="gramStart"/>
+      <w:r>
+        <w:rPr>
+          <w:rStyle w:val="hljs-keyword"/>
+          <w:b/>
+          <w:bCs/>
+          <w:color w:val="F92672"/>
+          <w:shd w:val="clear" w:color="auto" w:fill="272822"/>
+        </w:rPr>
+        <w:t>function</w:t>
+      </w:r>
+      <w:r>
+        <w:rPr>
+          <w:rStyle w:val="hljs-title"/>
+          <w:b/>
+          <w:bCs/>
+          <w:color w:val="A6E22E"/>
+          <w:shd w:val="clear" w:color="auto" w:fill="272822"/>
+        </w:rPr>
+        <w:t>find</w:t>
+      </w:r>
+      <w:proofErr w:type="spellEnd"/>
+      <w:r>
+        <w:rPr>
+          <w:rStyle w:val="hljs-function"/>
+          <w:color w:val="DDDDDD"/>
+          <w:shd w:val="clear" w:color="auto" w:fill="272822"/>
+        </w:rPr>
+        <w:t>(</w:t>
+      </w:r>
+      <w:proofErr w:type="spellStart"/>
+      <w:proofErr w:type="gramEnd"/>
+      <w:r>
+        <w:rPr>
+          <w:rStyle w:val="hljs-params"/>
+          <w:color w:val="DDDDDD"/>
+          <w:shd w:val="clear" w:color="auto" w:fill="272822"/>
+        </w:rPr>
+        <w:t>list</w:t>
+      </w:r>
+      <w:proofErr w:type="spellEnd"/>
+      <w:r>
+        <w:rPr>
+          <w:rStyle w:val="hljs-params"/>
+          <w:color w:val="DDDDDD"/>
+          <w:shd w:val="clear" w:color="auto" w:fill="272822"/>
+        </w:rPr>
+        <w:t>, id</w:t>
+      </w:r>
+      <w:r>
+        <w:rPr>
+          <w:rStyle w:val="hljs-function"/>
+          <w:color w:val="DDDDDD"/>
+          <w:shd w:val="clear" w:color="auto" w:fill="272822"/>
+        </w:rPr>
+        <w:t xml:space="preserve">) </w:t>
+      </w:r>
+      <w:r>
+        <w:rPr>
+          <w:rStyle w:val="CdigoHTML"/>
+          <w:color w:val="DDDDDD"/>
+          <w:shd w:val="clear" w:color="auto" w:fill="272822"/>
+        </w:rPr>
+        <w:t>{</w:t>
+      </w:r>
+    </w:p>
+    <w:p>
+      <w:pPr>
+        <w:pStyle w:val="HTMLconformatoprevio"/>
+        <w:shd w:val="clear" w:color="auto" w:fill="F6F6F6"/>
+        <w:rPr>
+          <w:rStyle w:val="CdigoHTML"/>
+          <w:color w:val="DDDDDD"/>
+          <w:shd w:val="clear" w:color="auto" w:fill="272822"/>
+          <w:lang w:val="en-US"/>
+        </w:rPr>
+      </w:pPr>
+      <w:r>
+        <w:rPr>
+          <w:rStyle w:val="CdigoHTML"/>
+          <w:color w:val="DDDDDD"/>
+          <w:shd w:val="clear" w:color="auto" w:fill="272822"/>
+        </w:rPr>
+        <w:t xml:space="preserve">  </w:t>
+      </w:r>
+      <w:proofErr w:type="gramStart"/>
+      <w:r>
+        <w:rPr>
+          <w:rStyle w:val="hljs-keyword"/>
+          <w:b/>
+          <w:bCs/>
+          <w:color w:val="F92672"/>
+          <w:shd w:val="clear" w:color="auto" w:fill="272822"/>
+          <w:lang w:val="en-US"/>
+        </w:rPr>
+        <w:t>return</w:t>
+      </w:r>
+      <w:proofErr w:type="gramEnd"/>
+      <w:r>
+        <w:rPr>
+          <w:rStyle w:val="CdigoHTML"/>
+          <w:color w:val="DDDDDD"/>
+          <w:shd w:val="clear" w:color="auto" w:fill="272822"/>
+          <w:lang w:val="en-US"/>
+        </w:rPr>
+        <w:t xml:space="preserve"> </w:t>
+      </w:r>
+      <w:proofErr w:type="spellStart"/>
+      <w:r>
+        <w:rPr>
+          <w:rStyle w:val="CdigoHTML"/>
+          <w:color w:val="DDDDDD"/>
+          <w:shd w:val="clear" w:color="auto" w:fill="272822"/>
+          <w:lang w:val="en-US"/>
+        </w:rPr>
+        <w:t>list.find</w:t>
+      </w:r>
+      <w:proofErr w:type="spellEnd"/>
+      <w:r>
+        <w:rPr>
+          <w:rStyle w:val="CdigoHTML"/>
+          <w:color w:val="DDDDDD"/>
+          <w:shd w:val="clear" w:color="auto" w:fill="272822"/>
+          <w:lang w:val="en-US"/>
+        </w:rPr>
+        <w:t>(movie =&gt; movie.id === id)</w:t>
+      </w:r>
+    </w:p>
+    <w:p>
+      <w:pPr>
+        <w:pStyle w:val="HTMLconformatoprevio"/>
+        <w:shd w:val="clear" w:color="auto" w:fill="F6F6F6"/>
+        <w:rPr>
+          <w:rStyle w:val="CdigoHTML"/>
+          <w:color w:val="DDDDDD"/>
+          <w:shd w:val="clear" w:color="auto" w:fill="272822"/>
+        </w:rPr>
+      </w:pPr>
+      <w:r>
+        <w:rPr>
+          <w:rStyle w:val="CdigoHTML"/>
+          <w:color w:val="DDDDDD"/>
+          <w:shd w:val="clear" w:color="auto" w:fill="272822"/>
+        </w:rPr>
+        <w:t>}</w:t>
+      </w:r>
+    </w:p>
+    <w:p>
+      <w:pPr>
+        <w:pStyle w:val="NormalWeb"/>
+        <w:shd w:val="clear" w:color="auto" w:fill="F6F6F6"/>
+        <w:spacing w:before="0" w:beforeAutospacing="0" w:after="0" w:afterAutospacing="0"/>
+        <w:rPr>
+          <w:rFonts w:ascii="Arial" w:hAnsi="Arial" w:cs="Arial"/>
+          <w:color w:val="273B47"/>
+        </w:rPr>
+      </w:pPr>
+      <w:r>
+        <w:rPr>
+          <w:rFonts w:ascii="Arial" w:hAnsi="Arial" w:cs="Arial"/>
+          <w:color w:val="273B47"/>
+        </w:rPr>
+        <w:t>Información referencial:</w:t>
+      </w:r>
+      <w:r>
+        <w:rPr>
+          <w:rFonts w:ascii="Arial" w:hAnsi="Arial" w:cs="Arial"/>
+          <w:color w:val="273B47"/>
+        </w:rPr>
+        <w:br/>
+      </w:r>
+      <w:hyperlink r:id="rId14" w:tgtFrame="_blank" w:history="1">
+        <w:r>
+          <w:rPr>
+            <w:rStyle w:val="Hipervnculo"/>
+            <w:rFonts w:ascii="Arial" w:hAnsi="Arial" w:cs="Arial"/>
+            <w:color w:val="0791E6"/>
+          </w:rPr>
+          <w:t>https://developer.mozilla.org/es/docs/Web/JavaScript/Referencia/Objetos_globales/Array/find</w:t>
+        </w:r>
+      </w:hyperlink>
+    </w:p>
+    <w:p>
+      <w:pPr>
+        <w:pStyle w:val="Ttulo2"/>
+        <w:shd w:val="clear" w:color="auto" w:fill="F6F6F6"/>
+        <w:spacing w:before="0"/>
+        <w:rPr>
+          <w:rFonts w:ascii="Arial" w:hAnsi="Arial" w:cs="Arial"/>
+          <w:color w:val="273B47"/>
+          <w:lang w:val="en-US"/>
+        </w:rPr>
+      </w:pPr>
+      <w:r>
+        <w:rPr>
+          <w:rFonts w:ascii="Arial" w:hAnsi="Arial" w:cs="Arial"/>
+          <w:color w:val="273B47"/>
+          <w:lang w:val="en-US"/>
+        </w:rPr>
+        <w:t>switch</w:t>
+      </w:r>
+    </w:p>
+    <w:p>
+      <w:pPr>
+        <w:pStyle w:val="HTMLconformatoprevio"/>
+        <w:shd w:val="clear" w:color="auto" w:fill="F6F6F6"/>
+        <w:rPr>
+          <w:rStyle w:val="CdigoHTML"/>
+          <w:color w:val="DDDDDD"/>
+          <w:shd w:val="clear" w:color="auto" w:fill="272822"/>
+          <w:lang w:val="en-US"/>
+        </w:rPr>
+      </w:pPr>
+      <w:proofErr w:type="gramStart"/>
+      <w:r>
+        <w:rPr>
+          <w:rStyle w:val="hljs-keyword"/>
+          <w:b/>
+          <w:bCs/>
+          <w:color w:val="F92672"/>
+          <w:shd w:val="clear" w:color="auto" w:fill="272822"/>
+          <w:lang w:val="en-US"/>
+        </w:rPr>
+        <w:t>switch</w:t>
+      </w:r>
+      <w:proofErr w:type="gramEnd"/>
+      <w:r>
+        <w:rPr>
+          <w:rStyle w:val="CdigoHTML"/>
+          <w:color w:val="DDDDDD"/>
+          <w:shd w:val="clear" w:color="auto" w:fill="272822"/>
+          <w:lang w:val="en-US"/>
+        </w:rPr>
+        <w:t xml:space="preserve"> (category) {</w:t>
+      </w:r>
+    </w:p>
+    <w:p>
+      <w:pPr>
+        <w:pStyle w:val="HTMLconformatoprevio"/>
+        <w:shd w:val="clear" w:color="auto" w:fill="F6F6F6"/>
+        <w:rPr>
+          <w:rStyle w:val="CdigoHTML"/>
+          <w:color w:val="DDDDDD"/>
+          <w:shd w:val="clear" w:color="auto" w:fill="272822"/>
+          <w:lang w:val="en-US"/>
+        </w:rPr>
+      </w:pPr>
+      <w:r>
+        <w:rPr>
+          <w:rStyle w:val="CdigoHTML"/>
+          <w:color w:val="DDDDDD"/>
+          <w:shd w:val="clear" w:color="auto" w:fill="272822"/>
+          <w:lang w:val="en-US"/>
+        </w:rPr>
+        <w:t xml:space="preserve">  </w:t>
+      </w:r>
+      <w:proofErr w:type="spellStart"/>
+      <w:proofErr w:type="gramStart"/>
+      <w:r>
+        <w:rPr>
+          <w:rStyle w:val="hljs-keyword"/>
+          <w:b/>
+          <w:bCs/>
+          <w:color w:val="F92672"/>
+          <w:shd w:val="clear" w:color="auto" w:fill="272822"/>
+          <w:lang w:val="en-US"/>
+        </w:rPr>
+        <w:t>case</w:t>
+      </w:r>
+      <w:r>
+        <w:rPr>
+          <w:rStyle w:val="hljs-string"/>
+          <w:color w:val="A6E22E"/>
+          <w:shd w:val="clear" w:color="auto" w:fill="272822"/>
+          <w:lang w:val="en-US"/>
+        </w:rPr>
+        <w:t>"</w:t>
+      </w:r>
+      <w:proofErr w:type="gramEnd"/>
+      <w:r>
+        <w:rPr>
+          <w:rStyle w:val="hljs-string"/>
+          <w:color w:val="A6E22E"/>
+          <w:shd w:val="clear" w:color="auto" w:fill="272822"/>
+          <w:lang w:val="en-US"/>
+        </w:rPr>
+        <w:t>action</w:t>
+      </w:r>
+      <w:proofErr w:type="spellEnd"/>
+      <w:r>
+        <w:rPr>
+          <w:rStyle w:val="hljs-string"/>
+          <w:color w:val="A6E22E"/>
+          <w:shd w:val="clear" w:color="auto" w:fill="272822"/>
+          <w:lang w:val="en-US"/>
+        </w:rPr>
+        <w:t>"</w:t>
+      </w:r>
+      <w:r>
+        <w:rPr>
+          <w:rStyle w:val="CdigoHTML"/>
+          <w:color w:val="DDDDDD"/>
+          <w:shd w:val="clear" w:color="auto" w:fill="272822"/>
+          <w:lang w:val="en-US"/>
+        </w:rPr>
+        <w:t>: {</w:t>
+      </w:r>
+    </w:p>
+    <w:p>
+      <w:pPr>
+        <w:pStyle w:val="HTMLconformatoprevio"/>
+        <w:shd w:val="clear" w:color="auto" w:fill="F6F6F6"/>
+        <w:rPr>
+          <w:rStyle w:val="CdigoHTML"/>
+          <w:color w:val="DDDDDD"/>
+          <w:shd w:val="clear" w:color="auto" w:fill="272822"/>
+        </w:rPr>
+      </w:pPr>
+      <w:r>
+        <w:rPr>
+          <w:rStyle w:val="CdigoHTML"/>
+          <w:color w:val="DDDDDD"/>
+          <w:shd w:val="clear" w:color="auto" w:fill="272822"/>
+          <w:lang w:val="en-US"/>
+        </w:rPr>
+        <w:t xml:space="preserve">    </w:t>
+      </w:r>
+      <w:r>
+        <w:rPr>
+          <w:rStyle w:val="hljs-comment"/>
+          <w:color w:val="75715E"/>
+          <w:shd w:val="clear" w:color="auto" w:fill="272822"/>
+        </w:rPr>
+        <w:t xml:space="preserve">//código de </w:t>
+      </w:r>
+      <w:proofErr w:type="spellStart"/>
+      <w:r>
+        <w:rPr>
+          <w:rStyle w:val="hljs-comment"/>
+          <w:color w:val="75715E"/>
+          <w:shd w:val="clear" w:color="auto" w:fill="272822"/>
+        </w:rPr>
+        <w:t>action</w:t>
+      </w:r>
+      <w:proofErr w:type="spellEnd"/>
+    </w:p>
+    <w:p>
+      <w:pPr>
+        <w:pStyle w:val="HTMLconformatoprevio"/>
+        <w:shd w:val="clear" w:color="auto" w:fill="F6F6F6"/>
+        <w:rPr>
+          <w:rStyle w:val="CdigoHTML"/>
+          <w:color w:val="DDDDDD"/>
+          <w:shd w:val="clear" w:color="auto" w:fill="272822"/>
+        </w:rPr>
+      </w:pPr>
+      <w:r>
+        <w:rPr>
+          <w:rStyle w:val="CdigoHTML"/>
+          <w:color w:val="DDDDDD"/>
+          <w:shd w:val="clear" w:color="auto" w:fill="272822"/>
+        </w:rPr>
+        <w:t xml:space="preserve">  }</w:t>
+      </w:r>
+    </w:p>
+    <w:p>
+      <w:pPr>
+        <w:pStyle w:val="HTMLconformatoprevio"/>
+        <w:shd w:val="clear" w:color="auto" w:fill="F6F6F6"/>
+        <w:rPr>
+          <w:rStyle w:val="CdigoHTML"/>
+          <w:color w:val="DDDDDD"/>
+          <w:shd w:val="clear" w:color="auto" w:fill="272822"/>
+        </w:rPr>
+      </w:pPr>
+      <w:r>
+        <w:rPr>
+          <w:rStyle w:val="CdigoHTML"/>
+          <w:color w:val="DDDDDD"/>
+          <w:shd w:val="clear" w:color="auto" w:fill="272822"/>
+        </w:rPr>
+        <w:t xml:space="preserve">  </w:t>
+      </w:r>
+      <w:proofErr w:type="spellStart"/>
+      <w:proofErr w:type="gramStart"/>
+      <w:r>
+        <w:rPr>
+          <w:rStyle w:val="hljs-keyword"/>
+          <w:b/>
+          <w:bCs/>
+          <w:color w:val="F92672"/>
+          <w:shd w:val="clear" w:color="auto" w:fill="272822"/>
+        </w:rPr>
+        <w:t>case</w:t>
+      </w:r>
+      <w:r>
+        <w:rPr>
+          <w:rStyle w:val="hljs-string"/>
+          <w:color w:val="A6E22E"/>
+          <w:shd w:val="clear" w:color="auto" w:fill="272822"/>
+        </w:rPr>
+        <w:t>"</w:t>
+      </w:r>
+      <w:proofErr w:type="gramEnd"/>
+      <w:r>
+        <w:rPr>
+          <w:rStyle w:val="hljs-string"/>
+          <w:color w:val="A6E22E"/>
+          <w:shd w:val="clear" w:color="auto" w:fill="272822"/>
+        </w:rPr>
+        <w:t>drama</w:t>
+      </w:r>
+      <w:proofErr w:type="spellEnd"/>
+      <w:r>
+        <w:rPr>
+          <w:rStyle w:val="hljs-string"/>
+          <w:color w:val="A6E22E"/>
+          <w:shd w:val="clear" w:color="auto" w:fill="272822"/>
+        </w:rPr>
+        <w:t>"</w:t>
+      </w:r>
+      <w:r>
+        <w:rPr>
+          <w:rStyle w:val="CdigoHTML"/>
+          <w:color w:val="DDDDDD"/>
+          <w:shd w:val="clear" w:color="auto" w:fill="272822"/>
+        </w:rPr>
+        <w:t>: {</w:t>
+      </w:r>
+    </w:p>
+    <w:p>
+      <w:pPr>
+        <w:pStyle w:val="HTMLconformatoprevio"/>
+        <w:shd w:val="clear" w:color="auto" w:fill="F6F6F6"/>
+        <w:rPr>
+          <w:rStyle w:val="CdigoHTML"/>
+          <w:color w:val="DDDDDD"/>
+          <w:shd w:val="clear" w:color="auto" w:fill="272822"/>
+        </w:rPr>
+      </w:pPr>
+      <w:r>
+        <w:rPr>
+          <w:rStyle w:val="CdigoHTML"/>
+          <w:color w:val="DDDDDD"/>
+          <w:shd w:val="clear" w:color="auto" w:fill="272822"/>
+        </w:rPr>
+        <w:t xml:space="preserve">    </w:t>
+      </w:r>
+      <w:r>
+        <w:rPr>
+          <w:rStyle w:val="hljs-comment"/>
+          <w:color w:val="75715E"/>
+          <w:shd w:val="clear" w:color="auto" w:fill="272822"/>
+        </w:rPr>
+        <w:t>//código de drama</w:t>
+      </w:r>
+    </w:p>
+    <w:p>
+      <w:pPr>
+        <w:pStyle w:val="HTMLconformatoprevio"/>
+        <w:shd w:val="clear" w:color="auto" w:fill="F6F6F6"/>
+        <w:rPr>
+          <w:rStyle w:val="CdigoHTML"/>
+          <w:color w:val="DDDDDD"/>
+          <w:shd w:val="clear" w:color="auto" w:fill="272822"/>
+        </w:rPr>
+      </w:pPr>
+      <w:r>
+        <w:rPr>
+          <w:rStyle w:val="CdigoHTML"/>
+          <w:color w:val="DDDDDD"/>
+          <w:shd w:val="clear" w:color="auto" w:fill="272822"/>
+        </w:rPr>
+        <w:t xml:space="preserve">  }</w:t>
+      </w:r>
+    </w:p>
+    <w:p>
+      <w:pPr>
+        <w:pStyle w:val="HTMLconformatoprevio"/>
+        <w:shd w:val="clear" w:color="auto" w:fill="F6F6F6"/>
+        <w:rPr>
+          <w:rStyle w:val="CdigoHTML"/>
+          <w:color w:val="DDDDDD"/>
+          <w:shd w:val="clear" w:color="auto" w:fill="272822"/>
+        </w:rPr>
+      </w:pPr>
+      <w:r>
+        <w:rPr>
+          <w:rStyle w:val="CdigoHTML"/>
+          <w:color w:val="DDDDDD"/>
+          <w:shd w:val="clear" w:color="auto" w:fill="272822"/>
+        </w:rPr>
+        <w:t xml:space="preserve">  </w:t>
+      </w:r>
+      <w:proofErr w:type="gramStart"/>
+      <w:r>
+        <w:rPr>
+          <w:rStyle w:val="hljs-keyword"/>
+          <w:b/>
+          <w:bCs/>
+          <w:color w:val="F92672"/>
+          <w:shd w:val="clear" w:color="auto" w:fill="272822"/>
+        </w:rPr>
+        <w:t>default</w:t>
+      </w:r>
+      <w:proofErr w:type="gramEnd"/>
+      <w:r>
+        <w:rPr>
+          <w:rStyle w:val="CdigoHTML"/>
+          <w:color w:val="DDDDDD"/>
+          <w:shd w:val="clear" w:color="auto" w:fill="272822"/>
+        </w:rPr>
+        <w:t>: {</w:t>
+      </w:r>
+    </w:p>
+    <w:p>
+      <w:pPr>
+        <w:pStyle w:val="HTMLconformatoprevio"/>
+        <w:shd w:val="clear" w:color="auto" w:fill="F6F6F6"/>
+        <w:rPr>
+          <w:rStyle w:val="CdigoHTML"/>
+          <w:color w:val="DDDDDD"/>
+          <w:shd w:val="clear" w:color="auto" w:fill="272822"/>
+        </w:rPr>
+      </w:pPr>
+      <w:r>
+        <w:rPr>
+          <w:rStyle w:val="CdigoHTML"/>
+          <w:color w:val="DDDDDD"/>
+          <w:shd w:val="clear" w:color="auto" w:fill="272822"/>
+        </w:rPr>
+        <w:t xml:space="preserve">    </w:t>
+      </w:r>
+      <w:r>
+        <w:rPr>
+          <w:rStyle w:val="hljs-comment"/>
+          <w:color w:val="75715E"/>
+          <w:shd w:val="clear" w:color="auto" w:fill="272822"/>
+        </w:rPr>
+        <w:t>//código por defecto</w:t>
+      </w:r>
+    </w:p>
+    <w:p>
+      <w:pPr>
+        <w:pStyle w:val="HTMLconformatoprevio"/>
+        <w:shd w:val="clear" w:color="auto" w:fill="F6F6F6"/>
+        <w:rPr>
+          <w:rStyle w:val="CdigoHTML"/>
+          <w:color w:val="DDDDDD"/>
+          <w:shd w:val="clear" w:color="auto" w:fill="272822"/>
+        </w:rPr>
+      </w:pPr>
+      <w:r>
+        <w:rPr>
+          <w:rStyle w:val="CdigoHTML"/>
+          <w:color w:val="DDDDDD"/>
+          <w:shd w:val="clear" w:color="auto" w:fill="272822"/>
+        </w:rPr>
+        <w:t xml:space="preserve">  }</w:t>
+      </w:r>
+    </w:p>
+    <w:p>
+      <w:pPr>
+        <w:pStyle w:val="HTMLconformatoprevio"/>
+        <w:shd w:val="clear" w:color="auto" w:fill="F6F6F6"/>
+        <w:rPr>
+          <w:rFonts w:ascii="Courier New" w:hAnsi="Courier New" w:cs="Courier New"/>
+          <w:color w:val="273B47"/>
+          <w:sz w:val="24"/>
+          <w:szCs w:val="24"/>
+        </w:rPr>
+      </w:pPr>
+      <w:r>
+        <w:rPr>
+          <w:rStyle w:val="CdigoHTML"/>
+          <w:color w:val="DDDDDD"/>
+          <w:shd w:val="clear" w:color="auto" w:fill="272822"/>
+        </w:rPr>
+        <w:t>}</w:t>
+      </w:r>
+    </w:p>
+    <w:p>
+      <w:pPr>
+        <w:jc w:val="both"/>
+        <w:rPr>
+          <w:u w:val="single"/>
+        </w:rPr>
+      </w:pPr>
+    </w:p>
     <w:sectPr>
-      <w:footerReference w:type="default" r:id="rId14"/>
+      <w:footerReference w:type="default" r:id="rId15"/>
       <w:pgSz w:w="11907" w:h="16839" w:code="9"/>
       <w:pgMar w:top="1440" w:right="1440" w:bottom="1440" w:left="1440" w:header="720" w:footer="720" w:gutter="0"/>
       <w:cols w:space="720"/>
@@ -8361,7 +9102,7 @@
             <w:noProof/>
             <w:lang w:bidi="es-ES"/>
           </w:rPr>
-          <w:t>7</w:t>
+          <w:t>8</w:t>
         </w:r>
         <w:r>
           <w:rPr>
@@ -11254,6 +11995,141 @@
 </file>
 
 <file path=customXml/item1.xml><?xml version="1.0" encoding="utf-8"?>
+<p:properties xmlns:p="http://schemas.microsoft.com/office/2006/metadata/properties" xmlns:xsi="http://www.w3.org/2001/XMLSchema-instance" xmlns:pc="http://schemas.microsoft.com/office/infopath/2007/PartnerControls">
+  <documentManagement>
+    <APDescription xmlns="4873beb7-5857-4685-be1f-d57550cc96cc" xsi:nil="true"/>
+    <AssetExpire xmlns="4873beb7-5857-4685-be1f-d57550cc96cc">2029-01-01T08:00:00+00:00</AssetExpire>
+    <CampaignTagsTaxHTField0 xmlns="4873beb7-5857-4685-be1f-d57550cc96cc">
+      <Terms xmlns="http://schemas.microsoft.com/office/infopath/2007/PartnerControls"/>
+    </CampaignTagsTaxHTField0>
+    <IntlLangReviewDate xmlns="4873beb7-5857-4685-be1f-d57550cc96cc" xsi:nil="true"/>
+    <TPFriendlyName xmlns="4873beb7-5857-4685-be1f-d57550cc96cc" xsi:nil="true"/>
+    <IntlLangReview xmlns="4873beb7-5857-4685-be1f-d57550cc96cc">false</IntlLangReview>
+    <LocLastLocAttemptVersionLookup xmlns="4873beb7-5857-4685-be1f-d57550cc96cc">864570</LocLastLocAttemptVersionLookup>
+    <PolicheckWords xmlns="4873beb7-5857-4685-be1f-d57550cc96cc" xsi:nil="true"/>
+    <SubmitterId xmlns="4873beb7-5857-4685-be1f-d57550cc96cc" xsi:nil="true"/>
+    <AcquiredFrom xmlns="4873beb7-5857-4685-be1f-d57550cc96cc">Internal MS</AcquiredFrom>
+    <EditorialStatus xmlns="4873beb7-5857-4685-be1f-d57550cc96cc">Complete</EditorialStatus>
+    <Markets xmlns="4873beb7-5857-4685-be1f-d57550cc96cc"/>
+    <OriginAsset xmlns="4873beb7-5857-4685-be1f-d57550cc96cc" xsi:nil="true"/>
+    <AssetStart xmlns="4873beb7-5857-4685-be1f-d57550cc96cc">2012-11-01T04:53:00+00:00</AssetStart>
+    <FriendlyTitle xmlns="4873beb7-5857-4685-be1f-d57550cc96cc" xsi:nil="true"/>
+    <MarketSpecific xmlns="4873beb7-5857-4685-be1f-d57550cc96cc">false</MarketSpecific>
+    <TPNamespace xmlns="4873beb7-5857-4685-be1f-d57550cc96cc" xsi:nil="true"/>
+    <PublishStatusLookup xmlns="4873beb7-5857-4685-be1f-d57550cc96cc">
+      <Value>1655138</Value>
+    </PublishStatusLookup>
+    <APAuthor xmlns="4873beb7-5857-4685-be1f-d57550cc96cc">
+      <UserInfo>
+        <DisplayName>MIDDLEEAST\v-keerth</DisplayName>
+        <AccountId>2799</AccountId>
+        <AccountType/>
+      </UserInfo>
+    </APAuthor>
+    <TPCommandLine xmlns="4873beb7-5857-4685-be1f-d57550cc96cc" xsi:nil="true"/>
+    <IntlLangReviewer xmlns="4873beb7-5857-4685-be1f-d57550cc96cc" xsi:nil="true"/>
+    <OpenTemplate xmlns="4873beb7-5857-4685-be1f-d57550cc96cc">true</OpenTemplate>
+    <CSXSubmissionDate xmlns="4873beb7-5857-4685-be1f-d57550cc96cc" xsi:nil="true"/>
+    <TaxCatchAll xmlns="4873beb7-5857-4685-be1f-d57550cc96cc"/>
+    <Manager xmlns="4873beb7-5857-4685-be1f-d57550cc96cc" xsi:nil="true"/>
+    <NumericId xmlns="4873beb7-5857-4685-be1f-d57550cc96cc" xsi:nil="true"/>
+    <ParentAssetId xmlns="4873beb7-5857-4685-be1f-d57550cc96cc" xsi:nil="true"/>
+    <OriginalSourceMarket xmlns="4873beb7-5857-4685-be1f-d57550cc96cc" xsi:nil="true"/>
+    <ApprovalStatus xmlns="4873beb7-5857-4685-be1f-d57550cc96cc">InProgress</ApprovalStatus>
+    <TPComponent xmlns="4873beb7-5857-4685-be1f-d57550cc96cc" xsi:nil="true"/>
+    <EditorialTags xmlns="4873beb7-5857-4685-be1f-d57550cc96cc" xsi:nil="true"/>
+    <TPExecutable xmlns="4873beb7-5857-4685-be1f-d57550cc96cc" xsi:nil="true"/>
+    <TPLaunchHelpLink xmlns="4873beb7-5857-4685-be1f-d57550cc96cc" xsi:nil="true"/>
+    <LocComments xmlns="4873beb7-5857-4685-be1f-d57550cc96cc" xsi:nil="true"/>
+    <LocRecommendedHandoff xmlns="4873beb7-5857-4685-be1f-d57550cc96cc" xsi:nil="true"/>
+    <SourceTitle xmlns="4873beb7-5857-4685-be1f-d57550cc96cc" xsi:nil="true"/>
+    <CSXUpdate xmlns="4873beb7-5857-4685-be1f-d57550cc96cc">false</CSXUpdate>
+    <IntlLocPriority xmlns="4873beb7-5857-4685-be1f-d57550cc96cc" xsi:nil="true"/>
+    <UAProjectedTotalWords xmlns="4873beb7-5857-4685-be1f-d57550cc96cc" xsi:nil="true"/>
+    <AssetType xmlns="4873beb7-5857-4685-be1f-d57550cc96cc">TP</AssetType>
+    <MachineTranslated xmlns="4873beb7-5857-4685-be1f-d57550cc96cc">false</MachineTranslated>
+    <OutputCachingOn xmlns="4873beb7-5857-4685-be1f-d57550cc96cc">false</OutputCachingOn>
+    <TemplateStatus xmlns="4873beb7-5857-4685-be1f-d57550cc96cc">Complete</TemplateStatus>
+    <IsSearchable xmlns="4873beb7-5857-4685-be1f-d57550cc96cc">true</IsSearchable>
+    <ContentItem xmlns="4873beb7-5857-4685-be1f-d57550cc96cc" xsi:nil="true"/>
+    <HandoffToMSDN xmlns="4873beb7-5857-4685-be1f-d57550cc96cc" xsi:nil="true"/>
+    <ShowIn xmlns="4873beb7-5857-4685-be1f-d57550cc96cc">Show everywhere</ShowIn>
+    <ThumbnailAssetId xmlns="4873beb7-5857-4685-be1f-d57550cc96cc" xsi:nil="true"/>
+    <UALocComments xmlns="4873beb7-5857-4685-be1f-d57550cc96cc" xsi:nil="true"/>
+    <UALocRecommendation xmlns="4873beb7-5857-4685-be1f-d57550cc96cc">Localize</UALocRecommendation>
+    <LastModifiedDateTime xmlns="4873beb7-5857-4685-be1f-d57550cc96cc" xsi:nil="true"/>
+    <LegacyData xmlns="4873beb7-5857-4685-be1f-d57550cc96cc" xsi:nil="true"/>
+    <LocManualTestRequired xmlns="4873beb7-5857-4685-be1f-d57550cc96cc">false</LocManualTestRequired>
+    <LocMarketGroupTiers2 xmlns="4873beb7-5857-4685-be1f-d57550cc96cc" xsi:nil="true"/>
+    <ClipArtFilename xmlns="4873beb7-5857-4685-be1f-d57550cc96cc" xsi:nil="true"/>
+    <TPApplication xmlns="4873beb7-5857-4685-be1f-d57550cc96cc" xsi:nil="true"/>
+    <CSXHash xmlns="4873beb7-5857-4685-be1f-d57550cc96cc" xsi:nil="true"/>
+    <DirectSourceMarket xmlns="4873beb7-5857-4685-be1f-d57550cc96cc" xsi:nil="true"/>
+    <PrimaryImageGen xmlns="4873beb7-5857-4685-be1f-d57550cc96cc">true</PrimaryImageGen>
+    <PlannedPubDate xmlns="4873beb7-5857-4685-be1f-d57550cc96cc" xsi:nil="true"/>
+    <CSXSubmissionMarket xmlns="4873beb7-5857-4685-be1f-d57550cc96cc" xsi:nil="true"/>
+    <Downloads xmlns="4873beb7-5857-4685-be1f-d57550cc96cc">0</Downloads>
+    <ArtSampleDocs xmlns="4873beb7-5857-4685-be1f-d57550cc96cc" xsi:nil="true"/>
+    <TrustLevel xmlns="4873beb7-5857-4685-be1f-d57550cc96cc">1 Microsoft Managed Content</TrustLevel>
+    <BlockPublish xmlns="4873beb7-5857-4685-be1f-d57550cc96cc">false</BlockPublish>
+    <TPLaunchHelpLinkType xmlns="4873beb7-5857-4685-be1f-d57550cc96cc">Template</TPLaunchHelpLinkType>
+    <LocalizationTagsTaxHTField0 xmlns="4873beb7-5857-4685-be1f-d57550cc96cc">
+      <Terms xmlns="http://schemas.microsoft.com/office/infopath/2007/PartnerControls"/>
+    </LocalizationTagsTaxHTField0>
+    <BusinessGroup xmlns="4873beb7-5857-4685-be1f-d57550cc96cc" xsi:nil="true"/>
+    <Providers xmlns="4873beb7-5857-4685-be1f-d57550cc96cc" xsi:nil="true"/>
+    <TemplateTemplateType xmlns="4873beb7-5857-4685-be1f-d57550cc96cc">Word Document Template</TemplateTemplateType>
+    <TimesCloned xmlns="4873beb7-5857-4685-be1f-d57550cc96cc" xsi:nil="true"/>
+    <TPAppVersion xmlns="4873beb7-5857-4685-be1f-d57550cc96cc" xsi:nil="true"/>
+    <VoteCount xmlns="4873beb7-5857-4685-be1f-d57550cc96cc" xsi:nil="true"/>
+    <AverageRating xmlns="4873beb7-5857-4685-be1f-d57550cc96cc" xsi:nil="true"/>
+    <FeatureTagsTaxHTField0 xmlns="4873beb7-5857-4685-be1f-d57550cc96cc">
+      <Terms xmlns="http://schemas.microsoft.com/office/infopath/2007/PartnerControls"/>
+    </FeatureTagsTaxHTField0>
+    <Provider xmlns="4873beb7-5857-4685-be1f-d57550cc96cc" xsi:nil="true"/>
+    <UACurrentWords xmlns="4873beb7-5857-4685-be1f-d57550cc96cc" xsi:nil="true"/>
+    <AssetId xmlns="4873beb7-5857-4685-be1f-d57550cc96cc">TP103749966</AssetId>
+    <TPClientViewer xmlns="4873beb7-5857-4685-be1f-d57550cc96cc" xsi:nil="true"/>
+    <DSATActionTaken xmlns="4873beb7-5857-4685-be1f-d57550cc96cc" xsi:nil="true"/>
+    <APEditor xmlns="4873beb7-5857-4685-be1f-d57550cc96cc">
+      <UserInfo>
+        <DisplayName/>
+        <AccountId xsi:nil="true"/>
+        <AccountType/>
+      </UserInfo>
+    </APEditor>
+    <TPInstallLocation xmlns="4873beb7-5857-4685-be1f-d57550cc96cc" xsi:nil="true"/>
+    <OOCacheId xmlns="4873beb7-5857-4685-be1f-d57550cc96cc" xsi:nil="true"/>
+    <IsDeleted xmlns="4873beb7-5857-4685-be1f-d57550cc96cc">false</IsDeleted>
+    <PublishTargets xmlns="4873beb7-5857-4685-be1f-d57550cc96cc">OfficeOnlineVNext</PublishTargets>
+    <ApprovalLog xmlns="4873beb7-5857-4685-be1f-d57550cc96cc" xsi:nil="true"/>
+    <BugNumber xmlns="4873beb7-5857-4685-be1f-d57550cc96cc" xsi:nil="true"/>
+    <CrawlForDependencies xmlns="4873beb7-5857-4685-be1f-d57550cc96cc">false</CrawlForDependencies>
+    <InternalTagsTaxHTField0 xmlns="4873beb7-5857-4685-be1f-d57550cc96cc">
+      <Terms xmlns="http://schemas.microsoft.com/office/infopath/2007/PartnerControls"/>
+    </InternalTagsTaxHTField0>
+    <LastHandOff xmlns="4873beb7-5857-4685-be1f-d57550cc96cc" xsi:nil="true"/>
+    <Milestone xmlns="4873beb7-5857-4685-be1f-d57550cc96cc" xsi:nil="true"/>
+    <OriginalRelease xmlns="4873beb7-5857-4685-be1f-d57550cc96cc">15</OriginalRelease>
+    <RecommendationsModifier xmlns="4873beb7-5857-4685-be1f-d57550cc96cc" xsi:nil="true"/>
+    <ScenarioTagsTaxHTField0 xmlns="4873beb7-5857-4685-be1f-d57550cc96cc">
+      <Terms xmlns="http://schemas.microsoft.com/office/infopath/2007/PartnerControls"/>
+    </ScenarioTagsTaxHTField0>
+    <UANotes xmlns="4873beb7-5857-4685-be1f-d57550cc96cc" xsi:nil="true"/>
+  </documentManagement>
+</p:properties>
+</file>
+
+<file path=customXml/item2.xml><?xml version="1.0" encoding="utf-8"?>
+<?mso-contentType ?>
+<FormTemplates xmlns="http://schemas.microsoft.com/sharepoint/v3/contenttype/forms">
+  <Display>DocumentLibraryForm</Display>
+  <Edit>AssetEditForm</Edit>
+  <New>DocumentLibraryForm</New>
+</FormTemplates>
+</file>
+
+<file path=customXml/item3.xml><?xml version="1.0" encoding="utf-8"?>
 <ct:contentTypeSchema xmlns:ct="http://schemas.microsoft.com/office/2006/metadata/contentType" xmlns:ma="http://schemas.microsoft.com/office/2006/metadata/properties/metaAttributes" ct:_="" ma:_="" ma:contentTypeName="TemplateFile" ma:contentTypeID="0x0101006EDDDB5EE6D98C44930B742096920B300400F5B6D36B3EF94B4E9A635CDF2A18F5B8" ma:contentTypeVersion="72" ma:contentTypeDescription="Create a new document." ma:contentTypeScope="" ma:versionID="a23e56308344d904b51738559c3d67c9">
   <xsd:schema xmlns:xsd="http://www.w3.org/2001/XMLSchema" xmlns:xs="http://www.w3.org/2001/XMLSchema" xmlns:p="http://schemas.microsoft.com/office/2006/metadata/properties" xmlns:ns2="4873beb7-5857-4685-be1f-d57550cc96cc" targetNamespace="http://schemas.microsoft.com/office/2006/metadata/properties" ma:root="true" ma:fieldsID="cd0908cc4600e77bf5da051303e00c8d" ns2:_="">
     <xsd:import namespace="4873beb7-5857-4685-be1f-d57550cc96cc"/>
@@ -12293,141 +13169,6 @@
 </ct:contentTypeSchema>
 </file>
 
-<file path=customXml/item2.xml><?xml version="1.0" encoding="utf-8"?>
-<?mso-contentType ?>
-<FormTemplates xmlns="http://schemas.microsoft.com/sharepoint/v3/contenttype/forms">
-  <Display>DocumentLibraryForm</Display>
-  <Edit>AssetEditForm</Edit>
-  <New>DocumentLibraryForm</New>
-</FormTemplates>
-</file>
-
-<file path=customXml/item3.xml><?xml version="1.0" encoding="utf-8"?>
-<p:properties xmlns:p="http://schemas.microsoft.com/office/2006/metadata/properties" xmlns:xsi="http://www.w3.org/2001/XMLSchema-instance" xmlns:pc="http://schemas.microsoft.com/office/infopath/2007/PartnerControls">
-  <documentManagement>
-    <APDescription xmlns="4873beb7-5857-4685-be1f-d57550cc96cc" xsi:nil="true"/>
-    <AssetExpire xmlns="4873beb7-5857-4685-be1f-d57550cc96cc">2029-01-01T08:00:00+00:00</AssetExpire>
-    <CampaignTagsTaxHTField0 xmlns="4873beb7-5857-4685-be1f-d57550cc96cc">
-      <Terms xmlns="http://schemas.microsoft.com/office/infopath/2007/PartnerControls"/>
-    </CampaignTagsTaxHTField0>
-    <IntlLangReviewDate xmlns="4873beb7-5857-4685-be1f-d57550cc96cc" xsi:nil="true"/>
-    <TPFriendlyName xmlns="4873beb7-5857-4685-be1f-d57550cc96cc" xsi:nil="true"/>
-    <IntlLangReview xmlns="4873beb7-5857-4685-be1f-d57550cc96cc">false</IntlLangReview>
-    <LocLastLocAttemptVersionLookup xmlns="4873beb7-5857-4685-be1f-d57550cc96cc">864570</LocLastLocAttemptVersionLookup>
-    <PolicheckWords xmlns="4873beb7-5857-4685-be1f-d57550cc96cc" xsi:nil="true"/>
-    <SubmitterId xmlns="4873beb7-5857-4685-be1f-d57550cc96cc" xsi:nil="true"/>
-    <AcquiredFrom xmlns="4873beb7-5857-4685-be1f-d57550cc96cc">Internal MS</AcquiredFrom>
-    <EditorialStatus xmlns="4873beb7-5857-4685-be1f-d57550cc96cc">Complete</EditorialStatus>
-    <Markets xmlns="4873beb7-5857-4685-be1f-d57550cc96cc"/>
-    <OriginAsset xmlns="4873beb7-5857-4685-be1f-d57550cc96cc" xsi:nil="true"/>
-    <AssetStart xmlns="4873beb7-5857-4685-be1f-d57550cc96cc">2012-11-01T04:53:00+00:00</AssetStart>
-    <FriendlyTitle xmlns="4873beb7-5857-4685-be1f-d57550cc96cc" xsi:nil="true"/>
-    <MarketSpecific xmlns="4873beb7-5857-4685-be1f-d57550cc96cc">false</MarketSpecific>
-    <TPNamespace xmlns="4873beb7-5857-4685-be1f-d57550cc96cc" xsi:nil="true"/>
-    <PublishStatusLookup xmlns="4873beb7-5857-4685-be1f-d57550cc96cc">
-      <Value>1655138</Value>
-    </PublishStatusLookup>
-    <APAuthor xmlns="4873beb7-5857-4685-be1f-d57550cc96cc">
-      <UserInfo>
-        <DisplayName>MIDDLEEAST\v-keerth</DisplayName>
-        <AccountId>2799</AccountId>
-        <AccountType/>
-      </UserInfo>
-    </APAuthor>
-    <TPCommandLine xmlns="4873beb7-5857-4685-be1f-d57550cc96cc" xsi:nil="true"/>
-    <IntlLangReviewer xmlns="4873beb7-5857-4685-be1f-d57550cc96cc" xsi:nil="true"/>
-    <OpenTemplate xmlns="4873beb7-5857-4685-be1f-d57550cc96cc">true</OpenTemplate>
-    <CSXSubmissionDate xmlns="4873beb7-5857-4685-be1f-d57550cc96cc" xsi:nil="true"/>
-    <TaxCatchAll xmlns="4873beb7-5857-4685-be1f-d57550cc96cc"/>
-    <Manager xmlns="4873beb7-5857-4685-be1f-d57550cc96cc" xsi:nil="true"/>
-    <NumericId xmlns="4873beb7-5857-4685-be1f-d57550cc96cc" xsi:nil="true"/>
-    <ParentAssetId xmlns="4873beb7-5857-4685-be1f-d57550cc96cc" xsi:nil="true"/>
-    <OriginalSourceMarket xmlns="4873beb7-5857-4685-be1f-d57550cc96cc" xsi:nil="true"/>
-    <ApprovalStatus xmlns="4873beb7-5857-4685-be1f-d57550cc96cc">InProgress</ApprovalStatus>
-    <TPComponent xmlns="4873beb7-5857-4685-be1f-d57550cc96cc" xsi:nil="true"/>
-    <EditorialTags xmlns="4873beb7-5857-4685-be1f-d57550cc96cc" xsi:nil="true"/>
-    <TPExecutable xmlns="4873beb7-5857-4685-be1f-d57550cc96cc" xsi:nil="true"/>
-    <TPLaunchHelpLink xmlns="4873beb7-5857-4685-be1f-d57550cc96cc" xsi:nil="true"/>
-    <LocComments xmlns="4873beb7-5857-4685-be1f-d57550cc96cc" xsi:nil="true"/>
-    <LocRecommendedHandoff xmlns="4873beb7-5857-4685-be1f-d57550cc96cc" xsi:nil="true"/>
-    <SourceTitle xmlns="4873beb7-5857-4685-be1f-d57550cc96cc" xsi:nil="true"/>
-    <CSXUpdate xmlns="4873beb7-5857-4685-be1f-d57550cc96cc">false</CSXUpdate>
-    <IntlLocPriority xmlns="4873beb7-5857-4685-be1f-d57550cc96cc" xsi:nil="true"/>
-    <UAProjectedTotalWords xmlns="4873beb7-5857-4685-be1f-d57550cc96cc" xsi:nil="true"/>
-    <AssetType xmlns="4873beb7-5857-4685-be1f-d57550cc96cc">TP</AssetType>
-    <MachineTranslated xmlns="4873beb7-5857-4685-be1f-d57550cc96cc">false</MachineTranslated>
-    <OutputCachingOn xmlns="4873beb7-5857-4685-be1f-d57550cc96cc">false</OutputCachingOn>
-    <TemplateStatus xmlns="4873beb7-5857-4685-be1f-d57550cc96cc">Complete</TemplateStatus>
-    <IsSearchable xmlns="4873beb7-5857-4685-be1f-d57550cc96cc">true</IsSearchable>
-    <ContentItem xmlns="4873beb7-5857-4685-be1f-d57550cc96cc" xsi:nil="true"/>
-    <HandoffToMSDN xmlns="4873beb7-5857-4685-be1f-d57550cc96cc" xsi:nil="true"/>
-    <ShowIn xmlns="4873beb7-5857-4685-be1f-d57550cc96cc">Show everywhere</ShowIn>
-    <ThumbnailAssetId xmlns="4873beb7-5857-4685-be1f-d57550cc96cc" xsi:nil="true"/>
-    <UALocComments xmlns="4873beb7-5857-4685-be1f-d57550cc96cc" xsi:nil="true"/>
-    <UALocRecommendation xmlns="4873beb7-5857-4685-be1f-d57550cc96cc">Localize</UALocRecommendation>
-    <LastModifiedDateTime xmlns="4873beb7-5857-4685-be1f-d57550cc96cc" xsi:nil="true"/>
-    <LegacyData xmlns="4873beb7-5857-4685-be1f-d57550cc96cc" xsi:nil="true"/>
-    <LocManualTestRequired xmlns="4873beb7-5857-4685-be1f-d57550cc96cc">false</LocManualTestRequired>
-    <LocMarketGroupTiers2 xmlns="4873beb7-5857-4685-be1f-d57550cc96cc" xsi:nil="true"/>
-    <ClipArtFilename xmlns="4873beb7-5857-4685-be1f-d57550cc96cc" xsi:nil="true"/>
-    <TPApplication xmlns="4873beb7-5857-4685-be1f-d57550cc96cc" xsi:nil="true"/>
-    <CSXHash xmlns="4873beb7-5857-4685-be1f-d57550cc96cc" xsi:nil="true"/>
-    <DirectSourceMarket xmlns="4873beb7-5857-4685-be1f-d57550cc96cc" xsi:nil="true"/>
-    <PrimaryImageGen xmlns="4873beb7-5857-4685-be1f-d57550cc96cc">true</PrimaryImageGen>
-    <PlannedPubDate xmlns="4873beb7-5857-4685-be1f-d57550cc96cc" xsi:nil="true"/>
-    <CSXSubmissionMarket xmlns="4873beb7-5857-4685-be1f-d57550cc96cc" xsi:nil="true"/>
-    <Downloads xmlns="4873beb7-5857-4685-be1f-d57550cc96cc">0</Downloads>
-    <ArtSampleDocs xmlns="4873beb7-5857-4685-be1f-d57550cc96cc" xsi:nil="true"/>
-    <TrustLevel xmlns="4873beb7-5857-4685-be1f-d57550cc96cc">1 Microsoft Managed Content</TrustLevel>
-    <BlockPublish xmlns="4873beb7-5857-4685-be1f-d57550cc96cc">false</BlockPublish>
-    <TPLaunchHelpLinkType xmlns="4873beb7-5857-4685-be1f-d57550cc96cc">Template</TPLaunchHelpLinkType>
-    <LocalizationTagsTaxHTField0 xmlns="4873beb7-5857-4685-be1f-d57550cc96cc">
-      <Terms xmlns="http://schemas.microsoft.com/office/infopath/2007/PartnerControls"/>
-    </LocalizationTagsTaxHTField0>
-    <BusinessGroup xmlns="4873beb7-5857-4685-be1f-d57550cc96cc" xsi:nil="true"/>
-    <Providers xmlns="4873beb7-5857-4685-be1f-d57550cc96cc" xsi:nil="true"/>
-    <TemplateTemplateType xmlns="4873beb7-5857-4685-be1f-d57550cc96cc">Word Document Template</TemplateTemplateType>
-    <TimesCloned xmlns="4873beb7-5857-4685-be1f-d57550cc96cc" xsi:nil="true"/>
-    <TPAppVersion xmlns="4873beb7-5857-4685-be1f-d57550cc96cc" xsi:nil="true"/>
-    <VoteCount xmlns="4873beb7-5857-4685-be1f-d57550cc96cc" xsi:nil="true"/>
-    <AverageRating xmlns="4873beb7-5857-4685-be1f-d57550cc96cc" xsi:nil="true"/>
-    <FeatureTagsTaxHTField0 xmlns="4873beb7-5857-4685-be1f-d57550cc96cc">
-      <Terms xmlns="http://schemas.microsoft.com/office/infopath/2007/PartnerControls"/>
-    </FeatureTagsTaxHTField0>
-    <Provider xmlns="4873beb7-5857-4685-be1f-d57550cc96cc" xsi:nil="true"/>
-    <UACurrentWords xmlns="4873beb7-5857-4685-be1f-d57550cc96cc" xsi:nil="true"/>
-    <AssetId xmlns="4873beb7-5857-4685-be1f-d57550cc96cc">TP103749966</AssetId>
-    <TPClientViewer xmlns="4873beb7-5857-4685-be1f-d57550cc96cc" xsi:nil="true"/>
-    <DSATActionTaken xmlns="4873beb7-5857-4685-be1f-d57550cc96cc" xsi:nil="true"/>
-    <APEditor xmlns="4873beb7-5857-4685-be1f-d57550cc96cc">
-      <UserInfo>
-        <DisplayName/>
-        <AccountId xsi:nil="true"/>
-        <AccountType/>
-      </UserInfo>
-    </APEditor>
-    <TPInstallLocation xmlns="4873beb7-5857-4685-be1f-d57550cc96cc" xsi:nil="true"/>
-    <OOCacheId xmlns="4873beb7-5857-4685-be1f-d57550cc96cc" xsi:nil="true"/>
-    <IsDeleted xmlns="4873beb7-5857-4685-be1f-d57550cc96cc">false</IsDeleted>
-    <PublishTargets xmlns="4873beb7-5857-4685-be1f-d57550cc96cc">OfficeOnlineVNext</PublishTargets>
-    <ApprovalLog xmlns="4873beb7-5857-4685-be1f-d57550cc96cc" xsi:nil="true"/>
-    <BugNumber xmlns="4873beb7-5857-4685-be1f-d57550cc96cc" xsi:nil="true"/>
-    <CrawlForDependencies xmlns="4873beb7-5857-4685-be1f-d57550cc96cc">false</CrawlForDependencies>
-    <InternalTagsTaxHTField0 xmlns="4873beb7-5857-4685-be1f-d57550cc96cc">
-      <Terms xmlns="http://schemas.microsoft.com/office/infopath/2007/PartnerControls"/>
-    </InternalTagsTaxHTField0>
-    <LastHandOff xmlns="4873beb7-5857-4685-be1f-d57550cc96cc" xsi:nil="true"/>
-    <Milestone xmlns="4873beb7-5857-4685-be1f-d57550cc96cc" xsi:nil="true"/>
-    <OriginalRelease xmlns="4873beb7-5857-4685-be1f-d57550cc96cc">15</OriginalRelease>
-    <RecommendationsModifier xmlns="4873beb7-5857-4685-be1f-d57550cc96cc" xsi:nil="true"/>
-    <ScenarioTagsTaxHTField0 xmlns="4873beb7-5857-4685-be1f-d57550cc96cc">
-      <Terms xmlns="http://schemas.microsoft.com/office/infopath/2007/PartnerControls"/>
-    </ScenarioTagsTaxHTField0>
-    <UANotes xmlns="4873beb7-5857-4685-be1f-d57550cc96cc" xsi:nil="true"/>
-  </documentManagement>
-</p:properties>
-</file>
-
 <file path=customXml/item4.xml><?xml version="1.0" encoding="utf-8"?>
 <b:Sources xmlns:b="http://schemas.openxmlformats.org/officeDocument/2006/bibliography" SelectedStyle="\APA.XSL" StyleName="APA">
   <b:Source>
@@ -12482,6 +13223,24 @@
 </file>
 
 <file path=customXml/itemProps1.xml><?xml version="1.0" encoding="utf-8"?>
+<ds:datastoreItem xmlns:ds="http://schemas.openxmlformats.org/officeDocument/2006/customXml" ds:itemID="{83AE4ADC-D632-40A7-A0C1-0481BB069C4F}">
+  <ds:schemaRefs>
+    <ds:schemaRef ds:uri="http://schemas.microsoft.com/office/2006/metadata/properties"/>
+    <ds:schemaRef ds:uri="http://schemas.microsoft.com/office/infopath/2007/PartnerControls"/>
+    <ds:schemaRef ds:uri="4873beb7-5857-4685-be1f-d57550cc96cc"/>
+  </ds:schemaRefs>
+</ds:datastoreItem>
+</file>
+
+<file path=customXml/itemProps2.xml><?xml version="1.0" encoding="utf-8"?>
+<ds:datastoreItem xmlns:ds="http://schemas.openxmlformats.org/officeDocument/2006/customXml" ds:itemID="{FF740C13-C6A2-43D3-86C5-4CBB969C2CB1}">
+  <ds:schemaRefs>
+    <ds:schemaRef ds:uri="http://schemas.microsoft.com/sharepoint/v3/contenttype/forms"/>
+  </ds:schemaRefs>
+</ds:datastoreItem>
+</file>
+
+<file path=customXml/itemProps3.xml><?xml version="1.0" encoding="utf-8"?>
 <ds:datastoreItem xmlns:ds="http://schemas.openxmlformats.org/officeDocument/2006/customXml" ds:itemID="{88FF2527-3592-4DBF-9FD9-FEA06E5BF9A7}">
   <ds:schemaRefs>
     <ds:schemaRef ds:uri="http://schemas.microsoft.com/office/2006/metadata/contentType"/>
@@ -12499,26 +13258,8 @@
 </ds:datastoreItem>
 </file>
 
-<file path=customXml/itemProps2.xml><?xml version="1.0" encoding="utf-8"?>
-<ds:datastoreItem xmlns:ds="http://schemas.openxmlformats.org/officeDocument/2006/customXml" ds:itemID="{FF740C13-C6A2-43D3-86C5-4CBB969C2CB1}">
-  <ds:schemaRefs>
-    <ds:schemaRef ds:uri="http://schemas.microsoft.com/sharepoint/v3/contenttype/forms"/>
-  </ds:schemaRefs>
-</ds:datastoreItem>
-</file>
-
-<file path=customXml/itemProps3.xml><?xml version="1.0" encoding="utf-8"?>
-<ds:datastoreItem xmlns:ds="http://schemas.openxmlformats.org/officeDocument/2006/customXml" ds:itemID="{83AE4ADC-D632-40A7-A0C1-0481BB069C4F}">
-  <ds:schemaRefs>
-    <ds:schemaRef ds:uri="http://schemas.microsoft.com/office/2006/metadata/properties"/>
-    <ds:schemaRef ds:uri="http://schemas.microsoft.com/office/infopath/2007/PartnerControls"/>
-    <ds:schemaRef ds:uri="4873beb7-5857-4685-be1f-d57550cc96cc"/>
-  </ds:schemaRefs>
-</ds:datastoreItem>
-</file>
-
 <file path=customXml/itemProps4.xml><?xml version="1.0" encoding="utf-8"?>
-<ds:datastoreItem xmlns:ds="http://schemas.openxmlformats.org/officeDocument/2006/customXml" ds:itemID="{4D264272-E8DC-4CA3-9EF0-F8E3F051CDF4}">
+<ds:datastoreItem xmlns:ds="http://schemas.openxmlformats.org/officeDocument/2006/customXml" ds:itemID="{940BF90E-73BE-4DB6-8A66-5ABC0DA0D21D}">
   <ds:schemaRefs>
     <ds:schemaRef ds:uri="http://schemas.openxmlformats.org/officeDocument/2006/bibliography"/>
   </ds:schemaRefs>

</xml_diff>

<commit_message>
Manejo de errores: try {} catch {} y throw
</commit_message>
<xml_diff>
--- a/CursoJQuery-A-Javascript/CursoJquery-Javascript.docx
+++ b/CursoJQuery-A-Javascript/CursoJquery-Javascript.docx
@@ -8349,8 +8349,6 @@
       <w:pPr>
         <w:jc w:val="center"/>
       </w:pPr>
-      <w:bookmarkStart w:id="0" w:name="_GoBack"/>
-      <w:bookmarkEnd w:id="0"/>
     </w:p>
     <w:p>
       <w:pPr>
@@ -8430,6 +8428,7 @@
           <w:rStyle w:val="CdigoHTML"/>
           <w:color w:val="DDDDDD"/>
           <w:shd w:val="clear" w:color="auto" w:fill="272822"/>
+          <w:lang w:val="en-US"/>
         </w:rPr>
       </w:pPr>
       <w:proofErr w:type="spellStart"/>
@@ -8441,6 +8440,7 @@
           <w:bCs/>
           <w:color w:val="F92672"/>
           <w:shd w:val="clear" w:color="auto" w:fill="272822"/>
+          <w:lang w:val="en-US"/>
         </w:rPr>
         <w:t>function</w:t>
       </w:r>
@@ -8451,6 +8451,7 @@
           <w:bCs/>
           <w:color w:val="A6E22E"/>
           <w:shd w:val="clear" w:color="auto" w:fill="272822"/>
+          <w:lang w:val="en-US"/>
         </w:rPr>
         <w:t>find</w:t>
       </w:r>
@@ -8460,33 +8461,26 @@
           <w:rStyle w:val="hljs-function"/>
           <w:color w:val="DDDDDD"/>
           <w:shd w:val="clear" w:color="auto" w:fill="272822"/>
+          <w:lang w:val="en-US"/>
         </w:rPr>
         <w:t>(</w:t>
       </w:r>
-      <w:proofErr w:type="spellStart"/>
       <w:proofErr w:type="gramEnd"/>
       <w:r>
         <w:rPr>
           <w:rStyle w:val="hljs-params"/>
           <w:color w:val="DDDDDD"/>
           <w:shd w:val="clear" w:color="auto" w:fill="272822"/>
-        </w:rPr>
-        <w:t>list</w:t>
-      </w:r>
-      <w:proofErr w:type="spellEnd"/>
-      <w:r>
-        <w:rPr>
-          <w:rStyle w:val="hljs-params"/>
-          <w:color w:val="DDDDDD"/>
-          <w:shd w:val="clear" w:color="auto" w:fill="272822"/>
-        </w:rPr>
-        <w:t>, id</w:t>
+          <w:lang w:val="en-US"/>
+        </w:rPr>
+        <w:t>list, id</w:t>
       </w:r>
       <w:r>
         <w:rPr>
           <w:rStyle w:val="hljs-function"/>
           <w:color w:val="DDDDDD"/>
           <w:shd w:val="clear" w:color="auto" w:fill="272822"/>
+          <w:lang w:val="en-US"/>
         </w:rPr>
         <w:t xml:space="preserve">) </w:t>
       </w:r>
@@ -8495,6 +8489,7 @@
           <w:rStyle w:val="CdigoHTML"/>
           <w:color w:val="DDDDDD"/>
           <w:shd w:val="clear" w:color="auto" w:fill="272822"/>
+          <w:lang w:val="en-US"/>
         </w:rPr>
         <w:t>{</w:t>
       </w:r>
@@ -8515,6 +8510,7 @@
           <w:rStyle w:val="CdigoHTML"/>
           <w:color w:val="DDDDDD"/>
           <w:shd w:val="clear" w:color="auto" w:fill="272822"/>
+          <w:lang w:val="en-US"/>
         </w:rPr>
         <w:t xml:space="preserve">  </w:t>
       </w:r>
@@ -8749,6 +8745,7 @@
           <w:rStyle w:val="CdigoHTML"/>
           <w:color w:val="DDDDDD"/>
           <w:shd w:val="clear" w:color="auto" w:fill="272822"/>
+          <w:lang w:val="en-US"/>
         </w:rPr>
       </w:pPr>
       <w:r>
@@ -8765,8 +8762,9 @@
           <w:rStyle w:val="hljs-comment"/>
           <w:color w:val="75715E"/>
           <w:shd w:val="clear" w:color="auto" w:fill="272822"/>
-        </w:rPr>
-        <w:t xml:space="preserve">//código de </w:t>
+          <w:lang w:val="en-US"/>
+        </w:rPr>
+        <w:t>//</w:t>
       </w:r>
       <w:proofErr w:type="spellStart"/>
       <w:r>
@@ -8774,10 +8772,20 @@
           <w:rStyle w:val="hljs-comment"/>
           <w:color w:val="75715E"/>
           <w:shd w:val="clear" w:color="auto" w:fill="272822"/>
-        </w:rPr>
-        <w:t>action</w:t>
-      </w:r>
-      <w:proofErr w:type="spellEnd"/>
+          <w:lang w:val="en-US"/>
+        </w:rPr>
+        <w:t>código</w:t>
+      </w:r>
+      <w:proofErr w:type="spellEnd"/>
+      <w:r>
+        <w:rPr>
+          <w:rStyle w:val="hljs-comment"/>
+          <w:color w:val="75715E"/>
+          <w:shd w:val="clear" w:color="auto" w:fill="272822"/>
+          <w:lang w:val="en-US"/>
+        </w:rPr>
+        <w:t xml:space="preserve"> de action</w:t>
+      </w:r>
     </w:p>
     <w:p>
       <w:pPr>
@@ -8794,8 +8802,17 @@
           <w:rStyle w:val="CdigoHTML"/>
           <w:color w:val="DDDDDD"/>
           <w:shd w:val="clear" w:color="auto" w:fill="272822"/>
-        </w:rPr>
-        <w:t xml:space="preserve">  }</w:t>
+          <w:lang w:val="en-US"/>
+        </w:rPr>
+        <w:t xml:space="preserve">  </w:t>
+      </w:r>
+      <w:r>
+        <w:rPr>
+          <w:rStyle w:val="CdigoHTML"/>
+          <w:color w:val="DDDDDD"/>
+          <w:shd w:val="clear" w:color="auto" w:fill="272822"/>
+        </w:rPr>
+        <w:t>}</w:t>
       </w:r>
     </w:p>
     <w:p>
@@ -9021,6 +9038,720 @@
           <w:u w:val="single"/>
         </w:rPr>
       </w:pPr>
+    </w:p>
+    <w:p>
+      <w:pPr>
+        <w:pStyle w:val="Ttulo1"/>
+      </w:pPr>
+      <w:r>
+        <w:t>Manejo de errores</w:t>
+      </w:r>
+    </w:p>
+    <w:p>
+      <w:pPr>
+        <w:shd w:val="clear" w:color="auto" w:fill="F6F6F6"/>
+        <w:spacing w:before="0" w:after="0" w:line="240" w:lineRule="auto"/>
+        <w:rPr>
+          <w:rFonts w:ascii="Arial" w:eastAsia="Times New Roman" w:hAnsi="Arial" w:cs="Arial"/>
+          <w:color w:val="273B47"/>
+          <w:sz w:val="24"/>
+          <w:szCs w:val="24"/>
+          <w:lang w:val="es-MX" w:eastAsia="es-MX"/>
+        </w:rPr>
+      </w:pPr>
+      <w:r>
+        <w:rPr>
+          <w:rFonts w:ascii="Arial" w:eastAsia="Times New Roman" w:hAnsi="Arial" w:cs="Arial"/>
+          <w:color w:val="273B47"/>
+          <w:sz w:val="24"/>
+          <w:szCs w:val="24"/>
+          <w:lang w:val="es-MX" w:eastAsia="es-MX"/>
+        </w:rPr>
+        <w:t>El manejo de errores se hace con un bloque </w:t>
+      </w:r>
+      <w:r>
+        <w:rPr>
+          <w:rFonts w:ascii="Courier New" w:eastAsia="Times New Roman" w:hAnsi="Courier New" w:cs="Courier New"/>
+          <w:color w:val="273B47"/>
+          <w:sz w:val="20"/>
+          <w:szCs w:val="20"/>
+          <w:lang w:val="es-MX" w:eastAsia="es-MX"/>
+        </w:rPr>
+        <w:t>try/catch</w:t>
+      </w:r>
+      <w:r>
+        <w:rPr>
+          <w:rFonts w:ascii="Arial" w:eastAsia="Times New Roman" w:hAnsi="Arial" w:cs="Arial"/>
+          <w:color w:val="273B47"/>
+          <w:sz w:val="24"/>
+          <w:szCs w:val="24"/>
+          <w:lang w:val="es-MX" w:eastAsia="es-MX"/>
+        </w:rPr>
+        <w:t>. Se intenta ejecutar un bloque de instrucciones (try) y se especifica una respuesta en caso suceda un error (catch).</w:t>
+      </w:r>
+    </w:p>
+    <w:p>
+      <w:pPr>
+        <w:shd w:val="clear" w:color="auto" w:fill="F6F6F6"/>
+        <w:tabs>
+          <w:tab w:val="left" w:pos="916"/>
+          <w:tab w:val="left" w:pos="1832"/>
+          <w:tab w:val="left" w:pos="2748"/>
+          <w:tab w:val="left" w:pos="3664"/>
+          <w:tab w:val="left" w:pos="4580"/>
+          <w:tab w:val="left" w:pos="5496"/>
+          <w:tab w:val="left" w:pos="6412"/>
+          <w:tab w:val="left" w:pos="7328"/>
+          <w:tab w:val="left" w:pos="8244"/>
+          <w:tab w:val="left" w:pos="9160"/>
+          <w:tab w:val="left" w:pos="10076"/>
+          <w:tab w:val="left" w:pos="10992"/>
+          <w:tab w:val="left" w:pos="11908"/>
+          <w:tab w:val="left" w:pos="12824"/>
+          <w:tab w:val="left" w:pos="13740"/>
+          <w:tab w:val="left" w:pos="14656"/>
+        </w:tabs>
+        <w:spacing w:before="0" w:after="0" w:line="240" w:lineRule="auto"/>
+        <w:rPr>
+          <w:rFonts w:ascii="Courier New" w:eastAsia="Times New Roman" w:hAnsi="Courier New" w:cs="Courier New"/>
+          <w:color w:val="DDDDDD"/>
+          <w:sz w:val="20"/>
+          <w:szCs w:val="20"/>
+          <w:shd w:val="clear" w:color="auto" w:fill="272822"/>
+          <w:lang w:val="es-MX" w:eastAsia="es-MX"/>
+        </w:rPr>
+      </w:pPr>
+      <w:proofErr w:type="gramStart"/>
+      <w:r>
+        <w:rPr>
+          <w:rFonts w:ascii="Courier New" w:eastAsia="Times New Roman" w:hAnsi="Courier New" w:cs="Courier New"/>
+          <w:b/>
+          <w:bCs/>
+          <w:color w:val="F92672"/>
+          <w:sz w:val="20"/>
+          <w:szCs w:val="20"/>
+          <w:shd w:val="clear" w:color="auto" w:fill="272822"/>
+          <w:lang w:val="es-MX" w:eastAsia="es-MX"/>
+        </w:rPr>
+        <w:t>try</w:t>
+      </w:r>
+      <w:proofErr w:type="gramEnd"/>
+      <w:r>
+        <w:rPr>
+          <w:rFonts w:ascii="Courier New" w:eastAsia="Times New Roman" w:hAnsi="Courier New" w:cs="Courier New"/>
+          <w:color w:val="DDDDDD"/>
+          <w:sz w:val="20"/>
+          <w:szCs w:val="20"/>
+          <w:shd w:val="clear" w:color="auto" w:fill="272822"/>
+          <w:lang w:val="es-MX" w:eastAsia="es-MX"/>
+        </w:rPr>
+        <w:t xml:space="preserve"> {</w:t>
+      </w:r>
+    </w:p>
+    <w:p>
+      <w:pPr>
+        <w:shd w:val="clear" w:color="auto" w:fill="F6F6F6"/>
+        <w:tabs>
+          <w:tab w:val="left" w:pos="916"/>
+          <w:tab w:val="left" w:pos="1832"/>
+          <w:tab w:val="left" w:pos="2748"/>
+          <w:tab w:val="left" w:pos="3664"/>
+          <w:tab w:val="left" w:pos="4580"/>
+          <w:tab w:val="left" w:pos="5496"/>
+          <w:tab w:val="left" w:pos="6412"/>
+          <w:tab w:val="left" w:pos="7328"/>
+          <w:tab w:val="left" w:pos="8244"/>
+          <w:tab w:val="left" w:pos="9160"/>
+          <w:tab w:val="left" w:pos="10076"/>
+          <w:tab w:val="left" w:pos="10992"/>
+          <w:tab w:val="left" w:pos="11908"/>
+          <w:tab w:val="left" w:pos="12824"/>
+          <w:tab w:val="left" w:pos="13740"/>
+          <w:tab w:val="left" w:pos="14656"/>
+        </w:tabs>
+        <w:spacing w:before="0" w:after="0" w:line="240" w:lineRule="auto"/>
+        <w:rPr>
+          <w:rFonts w:ascii="Courier New" w:eastAsia="Times New Roman" w:hAnsi="Courier New" w:cs="Courier New"/>
+          <w:color w:val="DDDDDD"/>
+          <w:sz w:val="20"/>
+          <w:szCs w:val="20"/>
+          <w:shd w:val="clear" w:color="auto" w:fill="272822"/>
+          <w:lang w:val="es-MX" w:eastAsia="es-MX"/>
+        </w:rPr>
+      </w:pPr>
+      <w:r>
+        <w:rPr>
+          <w:rFonts w:ascii="Courier New" w:eastAsia="Times New Roman" w:hAnsi="Courier New" w:cs="Courier New"/>
+          <w:color w:val="DDDDDD"/>
+          <w:sz w:val="20"/>
+          <w:szCs w:val="20"/>
+          <w:shd w:val="clear" w:color="auto" w:fill="272822"/>
+          <w:lang w:val="es-MX" w:eastAsia="es-MX"/>
+        </w:rPr>
+        <w:t xml:space="preserve">  </w:t>
+      </w:r>
+      <w:r>
+        <w:rPr>
+          <w:rFonts w:ascii="Courier New" w:eastAsia="Times New Roman" w:hAnsi="Courier New" w:cs="Courier New"/>
+          <w:color w:val="75715E"/>
+          <w:sz w:val="20"/>
+          <w:szCs w:val="20"/>
+          <w:shd w:val="clear" w:color="auto" w:fill="272822"/>
+          <w:lang w:val="es-MX" w:eastAsia="es-MX"/>
+        </w:rPr>
+        <w:t>//</w:t>
+      </w:r>
+      <w:proofErr w:type="spellStart"/>
+      <w:r>
+        <w:rPr>
+          <w:rFonts w:ascii="Courier New" w:eastAsia="Times New Roman" w:hAnsi="Courier New" w:cs="Courier New"/>
+          <w:color w:val="75715E"/>
+          <w:sz w:val="20"/>
+          <w:szCs w:val="20"/>
+          <w:shd w:val="clear" w:color="auto" w:fill="272822"/>
+          <w:lang w:val="es-MX" w:eastAsia="es-MX"/>
+        </w:rPr>
+        <w:t>codigo</w:t>
+      </w:r>
+      <w:proofErr w:type="spellEnd"/>
+      <w:r>
+        <w:rPr>
+          <w:rFonts w:ascii="Courier New" w:eastAsia="Times New Roman" w:hAnsi="Courier New" w:cs="Courier New"/>
+          <w:color w:val="75715E"/>
+          <w:sz w:val="20"/>
+          <w:szCs w:val="20"/>
+          <w:shd w:val="clear" w:color="auto" w:fill="272822"/>
+          <w:lang w:val="es-MX" w:eastAsia="es-MX"/>
+        </w:rPr>
+        <w:t xml:space="preserve"> a evaluar</w:t>
+      </w:r>
+    </w:p>
+    <w:p>
+      <w:pPr>
+        <w:shd w:val="clear" w:color="auto" w:fill="F6F6F6"/>
+        <w:tabs>
+          <w:tab w:val="left" w:pos="916"/>
+          <w:tab w:val="left" w:pos="1832"/>
+          <w:tab w:val="left" w:pos="2748"/>
+          <w:tab w:val="left" w:pos="3664"/>
+          <w:tab w:val="left" w:pos="4580"/>
+          <w:tab w:val="left" w:pos="5496"/>
+          <w:tab w:val="left" w:pos="6412"/>
+          <w:tab w:val="left" w:pos="7328"/>
+          <w:tab w:val="left" w:pos="8244"/>
+          <w:tab w:val="left" w:pos="9160"/>
+          <w:tab w:val="left" w:pos="10076"/>
+          <w:tab w:val="left" w:pos="10992"/>
+          <w:tab w:val="left" w:pos="11908"/>
+          <w:tab w:val="left" w:pos="12824"/>
+          <w:tab w:val="left" w:pos="13740"/>
+          <w:tab w:val="left" w:pos="14656"/>
+        </w:tabs>
+        <w:spacing w:before="0" w:after="0" w:line="240" w:lineRule="auto"/>
+        <w:rPr>
+          <w:rFonts w:ascii="Courier New" w:eastAsia="Times New Roman" w:hAnsi="Courier New" w:cs="Courier New"/>
+          <w:color w:val="DDDDDD"/>
+          <w:sz w:val="20"/>
+          <w:szCs w:val="20"/>
+          <w:shd w:val="clear" w:color="auto" w:fill="272822"/>
+          <w:lang w:val="es-MX" w:eastAsia="es-MX"/>
+        </w:rPr>
+      </w:pPr>
+      <w:r>
+        <w:rPr>
+          <w:rFonts w:ascii="Courier New" w:eastAsia="Times New Roman" w:hAnsi="Courier New" w:cs="Courier New"/>
+          <w:color w:val="DDDDDD"/>
+          <w:sz w:val="20"/>
+          <w:szCs w:val="20"/>
+          <w:shd w:val="clear" w:color="auto" w:fill="272822"/>
+          <w:lang w:val="es-MX" w:eastAsia="es-MX"/>
+        </w:rPr>
+        <w:t>}</w:t>
+      </w:r>
+    </w:p>
+    <w:p>
+      <w:pPr>
+        <w:shd w:val="clear" w:color="auto" w:fill="F6F6F6"/>
+        <w:tabs>
+          <w:tab w:val="left" w:pos="916"/>
+          <w:tab w:val="left" w:pos="1832"/>
+          <w:tab w:val="left" w:pos="2748"/>
+          <w:tab w:val="left" w:pos="3664"/>
+          <w:tab w:val="left" w:pos="4580"/>
+          <w:tab w:val="left" w:pos="5496"/>
+          <w:tab w:val="left" w:pos="6412"/>
+          <w:tab w:val="left" w:pos="7328"/>
+          <w:tab w:val="left" w:pos="8244"/>
+          <w:tab w:val="left" w:pos="9160"/>
+          <w:tab w:val="left" w:pos="10076"/>
+          <w:tab w:val="left" w:pos="10992"/>
+          <w:tab w:val="left" w:pos="11908"/>
+          <w:tab w:val="left" w:pos="12824"/>
+          <w:tab w:val="left" w:pos="13740"/>
+          <w:tab w:val="left" w:pos="14656"/>
+        </w:tabs>
+        <w:spacing w:before="0" w:after="0" w:line="240" w:lineRule="auto"/>
+        <w:rPr>
+          <w:rFonts w:ascii="Courier New" w:eastAsia="Times New Roman" w:hAnsi="Courier New" w:cs="Courier New"/>
+          <w:color w:val="DDDDDD"/>
+          <w:sz w:val="20"/>
+          <w:szCs w:val="20"/>
+          <w:shd w:val="clear" w:color="auto" w:fill="272822"/>
+          <w:lang w:val="es-MX" w:eastAsia="es-MX"/>
+        </w:rPr>
+      </w:pPr>
+      <w:proofErr w:type="gramStart"/>
+      <w:r>
+        <w:rPr>
+          <w:rFonts w:ascii="Courier New" w:eastAsia="Times New Roman" w:hAnsi="Courier New" w:cs="Courier New"/>
+          <w:b/>
+          <w:bCs/>
+          <w:color w:val="F92672"/>
+          <w:sz w:val="20"/>
+          <w:szCs w:val="20"/>
+          <w:shd w:val="clear" w:color="auto" w:fill="272822"/>
+          <w:lang w:val="es-MX" w:eastAsia="es-MX"/>
+        </w:rPr>
+        <w:t>catch</w:t>
+      </w:r>
+      <w:r>
+        <w:rPr>
+          <w:rFonts w:ascii="Courier New" w:eastAsia="Times New Roman" w:hAnsi="Courier New" w:cs="Courier New"/>
+          <w:color w:val="DDDDDD"/>
+          <w:sz w:val="20"/>
+          <w:szCs w:val="20"/>
+          <w:shd w:val="clear" w:color="auto" w:fill="272822"/>
+          <w:lang w:val="es-MX" w:eastAsia="es-MX"/>
+        </w:rPr>
+        <w:t>(</w:t>
+      </w:r>
+      <w:proofErr w:type="gramEnd"/>
+      <w:r>
+        <w:rPr>
+          <w:rFonts w:ascii="Courier New" w:eastAsia="Times New Roman" w:hAnsi="Courier New" w:cs="Courier New"/>
+          <w:color w:val="DDDDDD"/>
+          <w:sz w:val="20"/>
+          <w:szCs w:val="20"/>
+          <w:shd w:val="clear" w:color="auto" w:fill="272822"/>
+          <w:lang w:val="es-MX" w:eastAsia="es-MX"/>
+        </w:rPr>
+        <w:t>error) {</w:t>
+      </w:r>
+    </w:p>
+    <w:p>
+      <w:pPr>
+        <w:shd w:val="clear" w:color="auto" w:fill="F6F6F6"/>
+        <w:tabs>
+          <w:tab w:val="left" w:pos="916"/>
+          <w:tab w:val="left" w:pos="1832"/>
+          <w:tab w:val="left" w:pos="2748"/>
+          <w:tab w:val="left" w:pos="3664"/>
+          <w:tab w:val="left" w:pos="4580"/>
+          <w:tab w:val="left" w:pos="5496"/>
+          <w:tab w:val="left" w:pos="6412"/>
+          <w:tab w:val="left" w:pos="7328"/>
+          <w:tab w:val="left" w:pos="8244"/>
+          <w:tab w:val="left" w:pos="9160"/>
+          <w:tab w:val="left" w:pos="10076"/>
+          <w:tab w:val="left" w:pos="10992"/>
+          <w:tab w:val="left" w:pos="11908"/>
+          <w:tab w:val="left" w:pos="12824"/>
+          <w:tab w:val="left" w:pos="13740"/>
+          <w:tab w:val="left" w:pos="14656"/>
+        </w:tabs>
+        <w:spacing w:before="0" w:after="0" w:line="240" w:lineRule="auto"/>
+        <w:rPr>
+          <w:rFonts w:ascii="Courier New" w:eastAsia="Times New Roman" w:hAnsi="Courier New" w:cs="Courier New"/>
+          <w:color w:val="DDDDDD"/>
+          <w:sz w:val="20"/>
+          <w:szCs w:val="20"/>
+          <w:shd w:val="clear" w:color="auto" w:fill="272822"/>
+          <w:lang w:val="es-MX" w:eastAsia="es-MX"/>
+        </w:rPr>
+      </w:pPr>
+      <w:r>
+        <w:rPr>
+          <w:rFonts w:ascii="Courier New" w:eastAsia="Times New Roman" w:hAnsi="Courier New" w:cs="Courier New"/>
+          <w:color w:val="DDDDDD"/>
+          <w:sz w:val="20"/>
+          <w:szCs w:val="20"/>
+          <w:shd w:val="clear" w:color="auto" w:fill="272822"/>
+          <w:lang w:val="es-MX" w:eastAsia="es-MX"/>
+        </w:rPr>
+        <w:t xml:space="preserve">  </w:t>
+      </w:r>
+      <w:r>
+        <w:rPr>
+          <w:rFonts w:ascii="Courier New" w:eastAsia="Times New Roman" w:hAnsi="Courier New" w:cs="Courier New"/>
+          <w:color w:val="75715E"/>
+          <w:sz w:val="20"/>
+          <w:szCs w:val="20"/>
+          <w:shd w:val="clear" w:color="auto" w:fill="272822"/>
+          <w:lang w:val="es-MX" w:eastAsia="es-MX"/>
+        </w:rPr>
+        <w:t>//código por si sucede un error</w:t>
+      </w:r>
+    </w:p>
+    <w:p>
+      <w:pPr>
+        <w:shd w:val="clear" w:color="auto" w:fill="F6F6F6"/>
+        <w:tabs>
+          <w:tab w:val="left" w:pos="916"/>
+          <w:tab w:val="left" w:pos="1832"/>
+          <w:tab w:val="left" w:pos="2748"/>
+          <w:tab w:val="left" w:pos="3664"/>
+          <w:tab w:val="left" w:pos="4580"/>
+          <w:tab w:val="left" w:pos="5496"/>
+          <w:tab w:val="left" w:pos="6412"/>
+          <w:tab w:val="left" w:pos="7328"/>
+          <w:tab w:val="left" w:pos="8244"/>
+          <w:tab w:val="left" w:pos="9160"/>
+          <w:tab w:val="left" w:pos="10076"/>
+          <w:tab w:val="left" w:pos="10992"/>
+          <w:tab w:val="left" w:pos="11908"/>
+          <w:tab w:val="left" w:pos="12824"/>
+          <w:tab w:val="left" w:pos="13740"/>
+          <w:tab w:val="left" w:pos="14656"/>
+        </w:tabs>
+        <w:spacing w:before="0" w:after="0" w:line="240" w:lineRule="auto"/>
+        <w:rPr>
+          <w:rFonts w:ascii="Courier New" w:eastAsia="Times New Roman" w:hAnsi="Courier New" w:cs="Courier New"/>
+          <w:color w:val="DDDDDD"/>
+          <w:sz w:val="20"/>
+          <w:szCs w:val="20"/>
+          <w:shd w:val="clear" w:color="auto" w:fill="272822"/>
+          <w:lang w:val="es-MX" w:eastAsia="es-MX"/>
+        </w:rPr>
+      </w:pPr>
+      <w:r>
+        <w:rPr>
+          <w:rFonts w:ascii="Courier New" w:eastAsia="Times New Roman" w:hAnsi="Courier New" w:cs="Courier New"/>
+          <w:color w:val="DDDDDD"/>
+          <w:sz w:val="20"/>
+          <w:szCs w:val="20"/>
+          <w:shd w:val="clear" w:color="auto" w:fill="272822"/>
+          <w:lang w:val="es-MX" w:eastAsia="es-MX"/>
+        </w:rPr>
+        <w:t xml:space="preserve">  </w:t>
+      </w:r>
+      <w:proofErr w:type="spellStart"/>
+      <w:proofErr w:type="gramStart"/>
+      <w:r>
+        <w:rPr>
+          <w:rFonts w:ascii="Courier New" w:eastAsia="Times New Roman" w:hAnsi="Courier New" w:cs="Courier New"/>
+          <w:color w:val="DDDDDD"/>
+          <w:sz w:val="20"/>
+          <w:szCs w:val="20"/>
+          <w:shd w:val="clear" w:color="auto" w:fill="272822"/>
+          <w:lang w:val="es-MX" w:eastAsia="es-MX"/>
+        </w:rPr>
+        <w:t>alert</w:t>
+      </w:r>
+      <w:proofErr w:type="spellEnd"/>
+      <w:r>
+        <w:rPr>
+          <w:rFonts w:ascii="Courier New" w:eastAsia="Times New Roman" w:hAnsi="Courier New" w:cs="Courier New"/>
+          <w:color w:val="DDDDDD"/>
+          <w:sz w:val="20"/>
+          <w:szCs w:val="20"/>
+          <w:shd w:val="clear" w:color="auto" w:fill="272822"/>
+          <w:lang w:val="es-MX" w:eastAsia="es-MX"/>
+        </w:rPr>
+        <w:t>(</w:t>
+      </w:r>
+      <w:proofErr w:type="spellStart"/>
+      <w:proofErr w:type="gramEnd"/>
+      <w:r>
+        <w:rPr>
+          <w:rFonts w:ascii="Courier New" w:eastAsia="Times New Roman" w:hAnsi="Courier New" w:cs="Courier New"/>
+          <w:color w:val="DDDDDD"/>
+          <w:sz w:val="20"/>
+          <w:szCs w:val="20"/>
+          <w:shd w:val="clear" w:color="auto" w:fill="272822"/>
+          <w:lang w:val="es-MX" w:eastAsia="es-MX"/>
+        </w:rPr>
+        <w:t>error.message</w:t>
+      </w:r>
+      <w:proofErr w:type="spellEnd"/>
+      <w:r>
+        <w:rPr>
+          <w:rFonts w:ascii="Courier New" w:eastAsia="Times New Roman" w:hAnsi="Courier New" w:cs="Courier New"/>
+          <w:color w:val="DDDDDD"/>
+          <w:sz w:val="20"/>
+          <w:szCs w:val="20"/>
+          <w:shd w:val="clear" w:color="auto" w:fill="272822"/>
+          <w:lang w:val="es-MX" w:eastAsia="es-MX"/>
+        </w:rPr>
+        <w:t>);</w:t>
+      </w:r>
+    </w:p>
+    <w:p>
+      <w:pPr>
+        <w:shd w:val="clear" w:color="auto" w:fill="F6F6F6"/>
+        <w:tabs>
+          <w:tab w:val="left" w:pos="916"/>
+          <w:tab w:val="left" w:pos="1832"/>
+          <w:tab w:val="left" w:pos="2748"/>
+          <w:tab w:val="left" w:pos="3664"/>
+          <w:tab w:val="left" w:pos="4580"/>
+          <w:tab w:val="left" w:pos="5496"/>
+          <w:tab w:val="left" w:pos="6412"/>
+          <w:tab w:val="left" w:pos="7328"/>
+          <w:tab w:val="left" w:pos="8244"/>
+          <w:tab w:val="left" w:pos="9160"/>
+          <w:tab w:val="left" w:pos="10076"/>
+          <w:tab w:val="left" w:pos="10992"/>
+          <w:tab w:val="left" w:pos="11908"/>
+          <w:tab w:val="left" w:pos="12824"/>
+          <w:tab w:val="left" w:pos="13740"/>
+          <w:tab w:val="left" w:pos="14656"/>
+        </w:tabs>
+        <w:spacing w:before="0" w:after="0" w:line="240" w:lineRule="auto"/>
+        <w:rPr>
+          <w:rFonts w:ascii="Courier New" w:eastAsia="Times New Roman" w:hAnsi="Courier New" w:cs="Courier New"/>
+          <w:color w:val="DDDDDD"/>
+          <w:sz w:val="20"/>
+          <w:szCs w:val="20"/>
+          <w:shd w:val="clear" w:color="auto" w:fill="272822"/>
+          <w:lang w:val="es-MX" w:eastAsia="es-MX"/>
+        </w:rPr>
+      </w:pPr>
+      <w:r>
+        <w:rPr>
+          <w:rFonts w:ascii="Courier New" w:eastAsia="Times New Roman" w:hAnsi="Courier New" w:cs="Courier New"/>
+          <w:color w:val="DDDDDD"/>
+          <w:sz w:val="20"/>
+          <w:szCs w:val="20"/>
+          <w:shd w:val="clear" w:color="auto" w:fill="272822"/>
+          <w:lang w:val="es-MX" w:eastAsia="es-MX"/>
+        </w:rPr>
+        <w:t>}</w:t>
+      </w:r>
+    </w:p>
+    <w:p>
+      <w:pPr>
+        <w:numPr>
+          <w:ilvl w:val="0"/>
+          <w:numId w:val="20"/>
+        </w:numPr>
+        <w:shd w:val="clear" w:color="auto" w:fill="F6F6F6"/>
+        <w:spacing w:before="0" w:after="0" w:line="240" w:lineRule="auto"/>
+        <w:ind w:left="0"/>
+        <w:rPr>
+          <w:rFonts w:ascii="Arial" w:eastAsia="Times New Roman" w:hAnsi="Arial" w:cs="Arial"/>
+          <w:color w:val="273B47"/>
+          <w:sz w:val="24"/>
+          <w:szCs w:val="24"/>
+          <w:lang w:val="es-MX" w:eastAsia="es-MX"/>
+        </w:rPr>
+      </w:pPr>
+      <w:r>
+        <w:rPr>
+          <w:rFonts w:ascii="Arial" w:eastAsia="Times New Roman" w:hAnsi="Arial" w:cs="Arial"/>
+          <w:color w:val="273B47"/>
+          <w:sz w:val="24"/>
+          <w:szCs w:val="24"/>
+          <w:lang w:val="es-MX" w:eastAsia="es-MX"/>
+        </w:rPr>
+        <w:t xml:space="preserve">Se puede crear un error </w:t>
+      </w:r>
+      <w:proofErr w:type="spellStart"/>
+      <w:r>
+        <w:rPr>
+          <w:rFonts w:ascii="Arial" w:eastAsia="Times New Roman" w:hAnsi="Arial" w:cs="Arial"/>
+          <w:color w:val="273B47"/>
+          <w:sz w:val="24"/>
+          <w:szCs w:val="24"/>
+          <w:lang w:val="es-MX" w:eastAsia="es-MX"/>
+        </w:rPr>
+        <w:t>customizado</w:t>
+      </w:r>
+      <w:proofErr w:type="spellEnd"/>
+      <w:r>
+        <w:rPr>
+          <w:rFonts w:ascii="Arial" w:eastAsia="Times New Roman" w:hAnsi="Arial" w:cs="Arial"/>
+          <w:color w:val="273B47"/>
+          <w:sz w:val="24"/>
+          <w:szCs w:val="24"/>
+          <w:lang w:val="es-MX" w:eastAsia="es-MX"/>
+        </w:rPr>
+        <w:t xml:space="preserve"> con </w:t>
+      </w:r>
+      <w:proofErr w:type="gramStart"/>
+      <w:r>
+        <w:rPr>
+          <w:rFonts w:ascii="Arial" w:eastAsia="Times New Roman" w:hAnsi="Arial" w:cs="Arial"/>
+          <w:color w:val="273B47"/>
+          <w:sz w:val="24"/>
+          <w:szCs w:val="24"/>
+          <w:lang w:val="es-MX" w:eastAsia="es-MX"/>
+        </w:rPr>
+        <w:t>Error(</w:t>
+      </w:r>
+      <w:proofErr w:type="gramEnd"/>
+      <w:r>
+        <w:rPr>
+          <w:rFonts w:ascii="Arial" w:eastAsia="Times New Roman" w:hAnsi="Arial" w:cs="Arial"/>
+          <w:color w:val="273B47"/>
+          <w:sz w:val="24"/>
+          <w:szCs w:val="24"/>
+          <w:lang w:val="es-MX" w:eastAsia="es-MX"/>
+        </w:rPr>
+        <w:t>).</w:t>
+      </w:r>
+    </w:p>
+    <w:p>
+      <w:pPr>
+        <w:numPr>
+          <w:ilvl w:val="0"/>
+          <w:numId w:val="20"/>
+        </w:numPr>
+        <w:shd w:val="clear" w:color="auto" w:fill="F6F6F6"/>
+        <w:spacing w:before="0" w:after="0" w:line="240" w:lineRule="auto"/>
+        <w:ind w:left="0"/>
+        <w:rPr>
+          <w:rFonts w:ascii="Arial" w:eastAsia="Times New Roman" w:hAnsi="Arial" w:cs="Arial"/>
+          <w:color w:val="273B47"/>
+          <w:sz w:val="24"/>
+          <w:szCs w:val="24"/>
+          <w:lang w:val="es-MX" w:eastAsia="es-MX"/>
+        </w:rPr>
+      </w:pPr>
+      <w:r>
+        <w:rPr>
+          <w:rFonts w:ascii="Arial" w:eastAsia="Times New Roman" w:hAnsi="Arial" w:cs="Arial"/>
+          <w:color w:val="273B47"/>
+          <w:sz w:val="24"/>
+          <w:szCs w:val="24"/>
+          <w:lang w:val="es-MX" w:eastAsia="es-MX"/>
+        </w:rPr>
+        <w:t xml:space="preserve">Se puede lanzar un error con </w:t>
+      </w:r>
+      <w:proofErr w:type="spellStart"/>
+      <w:r>
+        <w:rPr>
+          <w:rFonts w:ascii="Arial" w:eastAsia="Times New Roman" w:hAnsi="Arial" w:cs="Arial"/>
+          <w:color w:val="273B47"/>
+          <w:sz w:val="24"/>
+          <w:szCs w:val="24"/>
+          <w:lang w:val="es-MX" w:eastAsia="es-MX"/>
+        </w:rPr>
+        <w:t>throw</w:t>
+      </w:r>
+      <w:proofErr w:type="spellEnd"/>
+      <w:r>
+        <w:rPr>
+          <w:rFonts w:ascii="Arial" w:eastAsia="Times New Roman" w:hAnsi="Arial" w:cs="Arial"/>
+          <w:color w:val="273B47"/>
+          <w:sz w:val="24"/>
+          <w:szCs w:val="24"/>
+          <w:lang w:val="es-MX" w:eastAsia="es-MX"/>
+        </w:rPr>
+        <w:t>.</w:t>
+      </w:r>
+    </w:p>
+    <w:p>
+      <w:pPr>
+        <w:shd w:val="clear" w:color="auto" w:fill="F6F6F6"/>
+        <w:tabs>
+          <w:tab w:val="left" w:pos="916"/>
+          <w:tab w:val="left" w:pos="1832"/>
+          <w:tab w:val="left" w:pos="2748"/>
+          <w:tab w:val="left" w:pos="3664"/>
+          <w:tab w:val="left" w:pos="4580"/>
+          <w:tab w:val="left" w:pos="5496"/>
+          <w:tab w:val="left" w:pos="6412"/>
+          <w:tab w:val="left" w:pos="7328"/>
+          <w:tab w:val="left" w:pos="8244"/>
+          <w:tab w:val="left" w:pos="9160"/>
+          <w:tab w:val="left" w:pos="10076"/>
+          <w:tab w:val="left" w:pos="10992"/>
+          <w:tab w:val="left" w:pos="11908"/>
+          <w:tab w:val="left" w:pos="12824"/>
+          <w:tab w:val="left" w:pos="13740"/>
+          <w:tab w:val="left" w:pos="14656"/>
+        </w:tabs>
+        <w:spacing w:before="0" w:after="0" w:line="240" w:lineRule="auto"/>
+        <w:rPr>
+          <w:rFonts w:ascii="Courier New" w:eastAsia="Times New Roman" w:hAnsi="Courier New" w:cs="Courier New"/>
+          <w:color w:val="273B47"/>
+          <w:sz w:val="24"/>
+          <w:szCs w:val="24"/>
+          <w:lang w:val="es-MX" w:eastAsia="es-MX"/>
+        </w:rPr>
+      </w:pPr>
+      <w:proofErr w:type="spellStart"/>
+      <w:proofErr w:type="gramStart"/>
+      <w:r>
+        <w:rPr>
+          <w:rFonts w:ascii="Courier New" w:eastAsia="Times New Roman" w:hAnsi="Courier New" w:cs="Courier New"/>
+          <w:b/>
+          <w:bCs/>
+          <w:color w:val="F92672"/>
+          <w:sz w:val="20"/>
+          <w:szCs w:val="20"/>
+          <w:shd w:val="clear" w:color="auto" w:fill="272822"/>
+          <w:lang w:val="es-MX" w:eastAsia="es-MX"/>
+        </w:rPr>
+        <w:t>thrownew</w:t>
+      </w:r>
+      <w:r>
+        <w:rPr>
+          <w:rFonts w:ascii="Courier New" w:eastAsia="Times New Roman" w:hAnsi="Courier New" w:cs="Courier New"/>
+          <w:color w:val="A6E22E"/>
+          <w:sz w:val="20"/>
+          <w:szCs w:val="20"/>
+          <w:shd w:val="clear" w:color="auto" w:fill="272822"/>
+          <w:lang w:val="es-MX" w:eastAsia="es-MX"/>
+        </w:rPr>
+        <w:t>Error</w:t>
+      </w:r>
+      <w:proofErr w:type="spellEnd"/>
+      <w:proofErr w:type="gramEnd"/>
+      <w:r>
+        <w:rPr>
+          <w:rFonts w:ascii="Courier New" w:eastAsia="Times New Roman" w:hAnsi="Courier New" w:cs="Courier New"/>
+          <w:color w:val="DDDDDD"/>
+          <w:sz w:val="20"/>
+          <w:szCs w:val="20"/>
+          <w:shd w:val="clear" w:color="auto" w:fill="272822"/>
+          <w:lang w:val="es-MX" w:eastAsia="es-MX"/>
+        </w:rPr>
+        <w:t>(</w:t>
+      </w:r>
+      <w:r>
+        <w:rPr>
+          <w:rFonts w:ascii="Courier New" w:eastAsia="Times New Roman" w:hAnsi="Courier New" w:cs="Courier New"/>
+          <w:color w:val="A6E22E"/>
+          <w:sz w:val="20"/>
+          <w:szCs w:val="20"/>
+          <w:shd w:val="clear" w:color="auto" w:fill="272822"/>
+          <w:lang w:val="es-MX" w:eastAsia="es-MX"/>
+        </w:rPr>
+        <w:t>'No se encontró ningún resultado'</w:t>
+      </w:r>
+      <w:r>
+        <w:rPr>
+          <w:rFonts w:ascii="Courier New" w:eastAsia="Times New Roman" w:hAnsi="Courier New" w:cs="Courier New"/>
+          <w:color w:val="DDDDDD"/>
+          <w:sz w:val="20"/>
+          <w:szCs w:val="20"/>
+          <w:shd w:val="clear" w:color="auto" w:fill="272822"/>
+          <w:lang w:val="es-MX" w:eastAsia="es-MX"/>
+        </w:rPr>
+        <w:t>);</w:t>
+      </w:r>
+    </w:p>
+    <w:p>
+      <w:pPr>
+        <w:jc w:val="both"/>
+        <w:rPr>
+          <w:u w:val="single"/>
+          <w:lang w:val="es-MX"/>
+        </w:rPr>
+      </w:pPr>
+      <w:bookmarkStart w:id="0" w:name="_GoBack"/>
+      <w:bookmarkEnd w:id="0"/>
     </w:p>
     <w:sectPr>
       <w:footerReference w:type="default" r:id="rId15"/>
@@ -9502,184 +10233,9 @@
     </w:lvl>
   </w:abstractNum>
   <w:abstractNum w:abstractNumId="12">
-    <w:nsid w:val="548B32C0"/>
-    <w:multiLevelType w:val="hybridMultilevel"/>
-    <w:tmpl w:val="535A2616"/>
-    <w:lvl w:ilvl="0" w:tplc="04090011">
-      <w:start w:val="1"/>
-      <w:numFmt w:val="decimal"/>
-      <w:lvlText w:val="%1)"/>
-      <w:lvlJc w:val="left"/>
-      <w:pPr>
-        <w:ind w:left="720" w:hanging="360"/>
-      </w:pPr>
-    </w:lvl>
-    <w:lvl w:ilvl="1" w:tplc="04090019" w:tentative="1">
-      <w:start w:val="1"/>
-      <w:numFmt w:val="lowerLetter"/>
-      <w:lvlText w:val="%2."/>
-      <w:lvlJc w:val="left"/>
-      <w:pPr>
-        <w:ind w:left="1440" w:hanging="360"/>
-      </w:pPr>
-    </w:lvl>
-    <w:lvl w:ilvl="2" w:tplc="0409001B" w:tentative="1">
-      <w:start w:val="1"/>
-      <w:numFmt w:val="lowerRoman"/>
-      <w:lvlText w:val="%3."/>
-      <w:lvlJc w:val="right"/>
-      <w:pPr>
-        <w:ind w:left="2160" w:hanging="180"/>
-      </w:pPr>
-    </w:lvl>
-    <w:lvl w:ilvl="3" w:tplc="0409000F" w:tentative="1">
-      <w:start w:val="1"/>
-      <w:numFmt w:val="decimal"/>
-      <w:lvlText w:val="%4."/>
-      <w:lvlJc w:val="left"/>
-      <w:pPr>
-        <w:ind w:left="2880" w:hanging="360"/>
-      </w:pPr>
-    </w:lvl>
-    <w:lvl w:ilvl="4" w:tplc="04090019" w:tentative="1">
-      <w:start w:val="1"/>
-      <w:numFmt w:val="lowerLetter"/>
-      <w:lvlText w:val="%5."/>
-      <w:lvlJc w:val="left"/>
-      <w:pPr>
-        <w:ind w:left="3600" w:hanging="360"/>
-      </w:pPr>
-    </w:lvl>
-    <w:lvl w:ilvl="5" w:tplc="0409001B" w:tentative="1">
-      <w:start w:val="1"/>
-      <w:numFmt w:val="lowerRoman"/>
-      <w:lvlText w:val="%6."/>
-      <w:lvlJc w:val="right"/>
-      <w:pPr>
-        <w:ind w:left="4320" w:hanging="180"/>
-      </w:pPr>
-    </w:lvl>
-    <w:lvl w:ilvl="6" w:tplc="0409000F" w:tentative="1">
-      <w:start w:val="1"/>
-      <w:numFmt w:val="decimal"/>
-      <w:lvlText w:val="%7."/>
-      <w:lvlJc w:val="left"/>
-      <w:pPr>
-        <w:ind w:left="5040" w:hanging="360"/>
-      </w:pPr>
-    </w:lvl>
-    <w:lvl w:ilvl="7" w:tplc="04090019" w:tentative="1">
-      <w:start w:val="1"/>
-      <w:numFmt w:val="lowerLetter"/>
-      <w:lvlText w:val="%8."/>
-      <w:lvlJc w:val="left"/>
-      <w:pPr>
-        <w:ind w:left="5760" w:hanging="360"/>
-      </w:pPr>
-    </w:lvl>
-    <w:lvl w:ilvl="8" w:tplc="0409001B" w:tentative="1">
-      <w:start w:val="1"/>
-      <w:numFmt w:val="lowerRoman"/>
-      <w:lvlText w:val="%9."/>
-      <w:lvlJc w:val="right"/>
-      <w:pPr>
-        <w:ind w:left="6480" w:hanging="180"/>
-      </w:pPr>
-    </w:lvl>
-  </w:abstractNum>
-  <w:abstractNum w:abstractNumId="13">
-    <w:nsid w:val="549B76E6"/>
-    <w:multiLevelType w:val="hybridMultilevel"/>
-    <w:tmpl w:val="1D409D14"/>
-    <w:lvl w:ilvl="0" w:tplc="04090011">
-      <w:start w:val="1"/>
-      <w:numFmt w:val="decimal"/>
-      <w:lvlText w:val="%1)"/>
-      <w:lvlJc w:val="left"/>
-      <w:pPr>
-        <w:ind w:left="720" w:hanging="360"/>
-      </w:pPr>
-      <w:rPr>
-        <w:rFonts w:hint="default"/>
-      </w:rPr>
-    </w:lvl>
-    <w:lvl w:ilvl="1" w:tplc="04090019" w:tentative="1">
-      <w:start w:val="1"/>
-      <w:numFmt w:val="lowerLetter"/>
-      <w:lvlText w:val="%2."/>
-      <w:lvlJc w:val="left"/>
-      <w:pPr>
-        <w:ind w:left="1440" w:hanging="360"/>
-      </w:pPr>
-    </w:lvl>
-    <w:lvl w:ilvl="2" w:tplc="0409001B" w:tentative="1">
-      <w:start w:val="1"/>
-      <w:numFmt w:val="lowerRoman"/>
-      <w:lvlText w:val="%3."/>
-      <w:lvlJc w:val="right"/>
-      <w:pPr>
-        <w:ind w:left="2160" w:hanging="180"/>
-      </w:pPr>
-    </w:lvl>
-    <w:lvl w:ilvl="3" w:tplc="0409000F" w:tentative="1">
-      <w:start w:val="1"/>
-      <w:numFmt w:val="decimal"/>
-      <w:lvlText w:val="%4."/>
-      <w:lvlJc w:val="left"/>
-      <w:pPr>
-        <w:ind w:left="2880" w:hanging="360"/>
-      </w:pPr>
-    </w:lvl>
-    <w:lvl w:ilvl="4" w:tplc="04090019" w:tentative="1">
-      <w:start w:val="1"/>
-      <w:numFmt w:val="lowerLetter"/>
-      <w:lvlText w:val="%5."/>
-      <w:lvlJc w:val="left"/>
-      <w:pPr>
-        <w:ind w:left="3600" w:hanging="360"/>
-      </w:pPr>
-    </w:lvl>
-    <w:lvl w:ilvl="5" w:tplc="0409001B" w:tentative="1">
-      <w:start w:val="1"/>
-      <w:numFmt w:val="lowerRoman"/>
-      <w:lvlText w:val="%6."/>
-      <w:lvlJc w:val="right"/>
-      <w:pPr>
-        <w:ind w:left="4320" w:hanging="180"/>
-      </w:pPr>
-    </w:lvl>
-    <w:lvl w:ilvl="6" w:tplc="0409000F" w:tentative="1">
-      <w:start w:val="1"/>
-      <w:numFmt w:val="decimal"/>
-      <w:lvlText w:val="%7."/>
-      <w:lvlJc w:val="left"/>
-      <w:pPr>
-        <w:ind w:left="5040" w:hanging="360"/>
-      </w:pPr>
-    </w:lvl>
-    <w:lvl w:ilvl="7" w:tplc="04090019" w:tentative="1">
-      <w:start w:val="1"/>
-      <w:numFmt w:val="lowerLetter"/>
-      <w:lvlText w:val="%8."/>
-      <w:lvlJc w:val="left"/>
-      <w:pPr>
-        <w:ind w:left="5760" w:hanging="360"/>
-      </w:pPr>
-    </w:lvl>
-    <w:lvl w:ilvl="8" w:tplc="0409001B" w:tentative="1">
-      <w:start w:val="1"/>
-      <w:numFmt w:val="lowerRoman"/>
-      <w:lvlText w:val="%9."/>
-      <w:lvlJc w:val="right"/>
-      <w:pPr>
-        <w:ind w:left="6480" w:hanging="180"/>
-      </w:pPr>
-    </w:lvl>
-  </w:abstractNum>
-  <w:abstractNum w:abstractNumId="14">
-    <w:nsid w:val="641B3133"/>
+    <w:nsid w:val="3C17081E"/>
     <w:multiLevelType w:val="multilevel"/>
-    <w:tmpl w:val="7FA67B7C"/>
+    <w:tmpl w:val="25D2477E"/>
     <w:lvl w:ilvl="0">
       <w:start w:val="1"/>
       <w:numFmt w:val="bullet"/>
@@ -9825,7 +10381,331 @@
       </w:rPr>
     </w:lvl>
   </w:abstractNum>
+  <w:abstractNum w:abstractNumId="13">
+    <w:nsid w:val="548B32C0"/>
+    <w:multiLevelType w:val="hybridMultilevel"/>
+    <w:tmpl w:val="535A2616"/>
+    <w:lvl w:ilvl="0" w:tplc="04090011">
+      <w:start w:val="1"/>
+      <w:numFmt w:val="decimal"/>
+      <w:lvlText w:val="%1)"/>
+      <w:lvlJc w:val="left"/>
+      <w:pPr>
+        <w:ind w:left="720" w:hanging="360"/>
+      </w:pPr>
+    </w:lvl>
+    <w:lvl w:ilvl="1" w:tplc="04090019" w:tentative="1">
+      <w:start w:val="1"/>
+      <w:numFmt w:val="lowerLetter"/>
+      <w:lvlText w:val="%2."/>
+      <w:lvlJc w:val="left"/>
+      <w:pPr>
+        <w:ind w:left="1440" w:hanging="360"/>
+      </w:pPr>
+    </w:lvl>
+    <w:lvl w:ilvl="2" w:tplc="0409001B" w:tentative="1">
+      <w:start w:val="1"/>
+      <w:numFmt w:val="lowerRoman"/>
+      <w:lvlText w:val="%3."/>
+      <w:lvlJc w:val="right"/>
+      <w:pPr>
+        <w:ind w:left="2160" w:hanging="180"/>
+      </w:pPr>
+    </w:lvl>
+    <w:lvl w:ilvl="3" w:tplc="0409000F" w:tentative="1">
+      <w:start w:val="1"/>
+      <w:numFmt w:val="decimal"/>
+      <w:lvlText w:val="%4."/>
+      <w:lvlJc w:val="left"/>
+      <w:pPr>
+        <w:ind w:left="2880" w:hanging="360"/>
+      </w:pPr>
+    </w:lvl>
+    <w:lvl w:ilvl="4" w:tplc="04090019" w:tentative="1">
+      <w:start w:val="1"/>
+      <w:numFmt w:val="lowerLetter"/>
+      <w:lvlText w:val="%5."/>
+      <w:lvlJc w:val="left"/>
+      <w:pPr>
+        <w:ind w:left="3600" w:hanging="360"/>
+      </w:pPr>
+    </w:lvl>
+    <w:lvl w:ilvl="5" w:tplc="0409001B" w:tentative="1">
+      <w:start w:val="1"/>
+      <w:numFmt w:val="lowerRoman"/>
+      <w:lvlText w:val="%6."/>
+      <w:lvlJc w:val="right"/>
+      <w:pPr>
+        <w:ind w:left="4320" w:hanging="180"/>
+      </w:pPr>
+    </w:lvl>
+    <w:lvl w:ilvl="6" w:tplc="0409000F" w:tentative="1">
+      <w:start w:val="1"/>
+      <w:numFmt w:val="decimal"/>
+      <w:lvlText w:val="%7."/>
+      <w:lvlJc w:val="left"/>
+      <w:pPr>
+        <w:ind w:left="5040" w:hanging="360"/>
+      </w:pPr>
+    </w:lvl>
+    <w:lvl w:ilvl="7" w:tplc="04090019" w:tentative="1">
+      <w:start w:val="1"/>
+      <w:numFmt w:val="lowerLetter"/>
+      <w:lvlText w:val="%8."/>
+      <w:lvlJc w:val="left"/>
+      <w:pPr>
+        <w:ind w:left="5760" w:hanging="360"/>
+      </w:pPr>
+    </w:lvl>
+    <w:lvl w:ilvl="8" w:tplc="0409001B" w:tentative="1">
+      <w:start w:val="1"/>
+      <w:numFmt w:val="lowerRoman"/>
+      <w:lvlText w:val="%9."/>
+      <w:lvlJc w:val="right"/>
+      <w:pPr>
+        <w:ind w:left="6480" w:hanging="180"/>
+      </w:pPr>
+    </w:lvl>
+  </w:abstractNum>
+  <w:abstractNum w:abstractNumId="14">
+    <w:nsid w:val="549B76E6"/>
+    <w:multiLevelType w:val="hybridMultilevel"/>
+    <w:tmpl w:val="1D409D14"/>
+    <w:lvl w:ilvl="0" w:tplc="04090011">
+      <w:start w:val="1"/>
+      <w:numFmt w:val="decimal"/>
+      <w:lvlText w:val="%1)"/>
+      <w:lvlJc w:val="left"/>
+      <w:pPr>
+        <w:ind w:left="720" w:hanging="360"/>
+      </w:pPr>
+      <w:rPr>
+        <w:rFonts w:hint="default"/>
+      </w:rPr>
+    </w:lvl>
+    <w:lvl w:ilvl="1" w:tplc="04090019" w:tentative="1">
+      <w:start w:val="1"/>
+      <w:numFmt w:val="lowerLetter"/>
+      <w:lvlText w:val="%2."/>
+      <w:lvlJc w:val="left"/>
+      <w:pPr>
+        <w:ind w:left="1440" w:hanging="360"/>
+      </w:pPr>
+    </w:lvl>
+    <w:lvl w:ilvl="2" w:tplc="0409001B" w:tentative="1">
+      <w:start w:val="1"/>
+      <w:numFmt w:val="lowerRoman"/>
+      <w:lvlText w:val="%3."/>
+      <w:lvlJc w:val="right"/>
+      <w:pPr>
+        <w:ind w:left="2160" w:hanging="180"/>
+      </w:pPr>
+    </w:lvl>
+    <w:lvl w:ilvl="3" w:tplc="0409000F" w:tentative="1">
+      <w:start w:val="1"/>
+      <w:numFmt w:val="decimal"/>
+      <w:lvlText w:val="%4."/>
+      <w:lvlJc w:val="left"/>
+      <w:pPr>
+        <w:ind w:left="2880" w:hanging="360"/>
+      </w:pPr>
+    </w:lvl>
+    <w:lvl w:ilvl="4" w:tplc="04090019" w:tentative="1">
+      <w:start w:val="1"/>
+      <w:numFmt w:val="lowerLetter"/>
+      <w:lvlText w:val="%5."/>
+      <w:lvlJc w:val="left"/>
+      <w:pPr>
+        <w:ind w:left="3600" w:hanging="360"/>
+      </w:pPr>
+    </w:lvl>
+    <w:lvl w:ilvl="5" w:tplc="0409001B" w:tentative="1">
+      <w:start w:val="1"/>
+      <w:numFmt w:val="lowerRoman"/>
+      <w:lvlText w:val="%6."/>
+      <w:lvlJc w:val="right"/>
+      <w:pPr>
+        <w:ind w:left="4320" w:hanging="180"/>
+      </w:pPr>
+    </w:lvl>
+    <w:lvl w:ilvl="6" w:tplc="0409000F" w:tentative="1">
+      <w:start w:val="1"/>
+      <w:numFmt w:val="decimal"/>
+      <w:lvlText w:val="%7."/>
+      <w:lvlJc w:val="left"/>
+      <w:pPr>
+        <w:ind w:left="5040" w:hanging="360"/>
+      </w:pPr>
+    </w:lvl>
+    <w:lvl w:ilvl="7" w:tplc="04090019" w:tentative="1">
+      <w:start w:val="1"/>
+      <w:numFmt w:val="lowerLetter"/>
+      <w:lvlText w:val="%8."/>
+      <w:lvlJc w:val="left"/>
+      <w:pPr>
+        <w:ind w:left="5760" w:hanging="360"/>
+      </w:pPr>
+    </w:lvl>
+    <w:lvl w:ilvl="8" w:tplc="0409001B" w:tentative="1">
+      <w:start w:val="1"/>
+      <w:numFmt w:val="lowerRoman"/>
+      <w:lvlText w:val="%9."/>
+      <w:lvlJc w:val="right"/>
+      <w:pPr>
+        <w:ind w:left="6480" w:hanging="180"/>
+      </w:pPr>
+    </w:lvl>
+  </w:abstractNum>
   <w:abstractNum w:abstractNumId="15">
+    <w:nsid w:val="641B3133"/>
+    <w:multiLevelType w:val="multilevel"/>
+    <w:tmpl w:val="7FA67B7C"/>
+    <w:lvl w:ilvl="0">
+      <w:start w:val="1"/>
+      <w:numFmt w:val="bullet"/>
+      <w:lvlText w:val=""/>
+      <w:lvlJc w:val="left"/>
+      <w:pPr>
+        <w:tabs>
+          <w:tab w:val="num" w:pos="720"/>
+        </w:tabs>
+        <w:ind w:left="720" w:hanging="360"/>
+      </w:pPr>
+      <w:rPr>
+        <w:rFonts w:ascii="Symbol" w:hAnsi="Symbol" w:hint="default"/>
+        <w:sz w:val="20"/>
+      </w:rPr>
+    </w:lvl>
+    <w:lvl w:ilvl="1" w:tentative="1">
+      <w:start w:val="1"/>
+      <w:numFmt w:val="bullet"/>
+      <w:lvlText w:val="o"/>
+      <w:lvlJc w:val="left"/>
+      <w:pPr>
+        <w:tabs>
+          <w:tab w:val="num" w:pos="1440"/>
+        </w:tabs>
+        <w:ind w:left="1440" w:hanging="360"/>
+      </w:pPr>
+      <w:rPr>
+        <w:rFonts w:ascii="Courier New" w:hAnsi="Courier New" w:hint="default"/>
+        <w:sz w:val="20"/>
+      </w:rPr>
+    </w:lvl>
+    <w:lvl w:ilvl="2" w:tentative="1">
+      <w:start w:val="1"/>
+      <w:numFmt w:val="bullet"/>
+      <w:lvlText w:val=""/>
+      <w:lvlJc w:val="left"/>
+      <w:pPr>
+        <w:tabs>
+          <w:tab w:val="num" w:pos="2160"/>
+        </w:tabs>
+        <w:ind w:left="2160" w:hanging="360"/>
+      </w:pPr>
+      <w:rPr>
+        <w:rFonts w:ascii="Wingdings" w:hAnsi="Wingdings" w:hint="default"/>
+        <w:sz w:val="20"/>
+      </w:rPr>
+    </w:lvl>
+    <w:lvl w:ilvl="3" w:tentative="1">
+      <w:start w:val="1"/>
+      <w:numFmt w:val="bullet"/>
+      <w:lvlText w:val=""/>
+      <w:lvlJc w:val="left"/>
+      <w:pPr>
+        <w:tabs>
+          <w:tab w:val="num" w:pos="2880"/>
+        </w:tabs>
+        <w:ind w:left="2880" w:hanging="360"/>
+      </w:pPr>
+      <w:rPr>
+        <w:rFonts w:ascii="Wingdings" w:hAnsi="Wingdings" w:hint="default"/>
+        <w:sz w:val="20"/>
+      </w:rPr>
+    </w:lvl>
+    <w:lvl w:ilvl="4" w:tentative="1">
+      <w:start w:val="1"/>
+      <w:numFmt w:val="bullet"/>
+      <w:lvlText w:val=""/>
+      <w:lvlJc w:val="left"/>
+      <w:pPr>
+        <w:tabs>
+          <w:tab w:val="num" w:pos="3600"/>
+        </w:tabs>
+        <w:ind w:left="3600" w:hanging="360"/>
+      </w:pPr>
+      <w:rPr>
+        <w:rFonts w:ascii="Wingdings" w:hAnsi="Wingdings" w:hint="default"/>
+        <w:sz w:val="20"/>
+      </w:rPr>
+    </w:lvl>
+    <w:lvl w:ilvl="5" w:tentative="1">
+      <w:start w:val="1"/>
+      <w:numFmt w:val="bullet"/>
+      <w:lvlText w:val=""/>
+      <w:lvlJc w:val="left"/>
+      <w:pPr>
+        <w:tabs>
+          <w:tab w:val="num" w:pos="4320"/>
+        </w:tabs>
+        <w:ind w:left="4320" w:hanging="360"/>
+      </w:pPr>
+      <w:rPr>
+        <w:rFonts w:ascii="Wingdings" w:hAnsi="Wingdings" w:hint="default"/>
+        <w:sz w:val="20"/>
+      </w:rPr>
+    </w:lvl>
+    <w:lvl w:ilvl="6" w:tentative="1">
+      <w:start w:val="1"/>
+      <w:numFmt w:val="bullet"/>
+      <w:lvlText w:val=""/>
+      <w:lvlJc w:val="left"/>
+      <w:pPr>
+        <w:tabs>
+          <w:tab w:val="num" w:pos="5040"/>
+        </w:tabs>
+        <w:ind w:left="5040" w:hanging="360"/>
+      </w:pPr>
+      <w:rPr>
+        <w:rFonts w:ascii="Wingdings" w:hAnsi="Wingdings" w:hint="default"/>
+        <w:sz w:val="20"/>
+      </w:rPr>
+    </w:lvl>
+    <w:lvl w:ilvl="7" w:tentative="1">
+      <w:start w:val="1"/>
+      <w:numFmt w:val="bullet"/>
+      <w:lvlText w:val=""/>
+      <w:lvlJc w:val="left"/>
+      <w:pPr>
+        <w:tabs>
+          <w:tab w:val="num" w:pos="5760"/>
+        </w:tabs>
+        <w:ind w:left="5760" w:hanging="360"/>
+      </w:pPr>
+      <w:rPr>
+        <w:rFonts w:ascii="Wingdings" w:hAnsi="Wingdings" w:hint="default"/>
+        <w:sz w:val="20"/>
+      </w:rPr>
+    </w:lvl>
+    <w:lvl w:ilvl="8" w:tentative="1">
+      <w:start w:val="1"/>
+      <w:numFmt w:val="bullet"/>
+      <w:lvlText w:val=""/>
+      <w:lvlJc w:val="left"/>
+      <w:pPr>
+        <w:tabs>
+          <w:tab w:val="num" w:pos="6480"/>
+        </w:tabs>
+        <w:ind w:left="6480" w:hanging="360"/>
+      </w:pPr>
+      <w:rPr>
+        <w:rFonts w:ascii="Wingdings" w:hAnsi="Wingdings" w:hint="default"/>
+        <w:sz w:val="20"/>
+      </w:rPr>
+    </w:lvl>
+  </w:abstractNum>
+  <w:abstractNum w:abstractNumId="16">
     <w:nsid w:val="735D1288"/>
     <w:multiLevelType w:val="multilevel"/>
     <w:tmpl w:val="0409001D"/>
@@ -9911,7 +10791,7 @@
       </w:pPr>
     </w:lvl>
   </w:abstractNum>
-  <w:abstractNum w:abstractNumId="16">
+  <w:abstractNum w:abstractNumId="17">
     <w:nsid w:val="76421687"/>
     <w:multiLevelType w:val="multilevel"/>
     <w:tmpl w:val="0409001D"/>
@@ -9997,7 +10877,7 @@
       </w:pPr>
     </w:lvl>
   </w:abstractNum>
-  <w:abstractNum w:abstractNumId="17">
+  <w:abstractNum w:abstractNumId="18">
     <w:nsid w:val="7A2C3EB3"/>
     <w:multiLevelType w:val="multilevel"/>
     <w:tmpl w:val="84B46318"/>
@@ -10084,7 +10964,7 @@
       </w:pPr>
     </w:lvl>
   </w:abstractNum>
-  <w:abstractNum w:abstractNumId="18">
+  <w:abstractNum w:abstractNumId="19">
     <w:nsid w:val="7F3A1AB1"/>
     <w:multiLevelType w:val="multilevel"/>
     <w:tmpl w:val="04090023"/>
@@ -10172,28 +11052,28 @@
     </w:lvl>
   </w:abstractNum>
   <w:num w:numId="1">
-    <w:abstractNumId w:val="13"/>
+    <w:abstractNumId w:val="14"/>
   </w:num>
   <w:num w:numId="2">
     <w:abstractNumId w:val="10"/>
   </w:num>
   <w:num w:numId="3">
-    <w:abstractNumId w:val="12"/>
+    <w:abstractNumId w:val="13"/>
   </w:num>
   <w:num w:numId="4">
     <w:abstractNumId w:val="11"/>
   </w:num>
   <w:num w:numId="5">
+    <w:abstractNumId w:val="17"/>
+  </w:num>
+  <w:num w:numId="6">
+    <w:abstractNumId w:val="18"/>
+  </w:num>
+  <w:num w:numId="7">
     <w:abstractNumId w:val="16"/>
   </w:num>
-  <w:num w:numId="6">
-    <w:abstractNumId w:val="17"/>
-  </w:num>
-  <w:num w:numId="7">
-    <w:abstractNumId w:val="15"/>
-  </w:num>
   <w:num w:numId="8">
-    <w:abstractNumId w:val="18"/>
+    <w:abstractNumId w:val="19"/>
   </w:num>
   <w:num w:numId="9">
     <w:abstractNumId w:val="9"/>
@@ -10226,7 +11106,10 @@
     <w:abstractNumId w:val="0"/>
   </w:num>
   <w:num w:numId="19">
-    <w:abstractNumId w:val="14"/>
+    <w:abstractNumId w:val="15"/>
+  </w:num>
+  <w:num w:numId="20">
+    <w:abstractNumId w:val="12"/>
   </w:num>
 </w:numbering>
 </file>
@@ -11995,141 +12878,6 @@
 </file>
 
 <file path=customXml/item1.xml><?xml version="1.0" encoding="utf-8"?>
-<p:properties xmlns:p="http://schemas.microsoft.com/office/2006/metadata/properties" xmlns:xsi="http://www.w3.org/2001/XMLSchema-instance" xmlns:pc="http://schemas.microsoft.com/office/infopath/2007/PartnerControls">
-  <documentManagement>
-    <APDescription xmlns="4873beb7-5857-4685-be1f-d57550cc96cc" xsi:nil="true"/>
-    <AssetExpire xmlns="4873beb7-5857-4685-be1f-d57550cc96cc">2029-01-01T08:00:00+00:00</AssetExpire>
-    <CampaignTagsTaxHTField0 xmlns="4873beb7-5857-4685-be1f-d57550cc96cc">
-      <Terms xmlns="http://schemas.microsoft.com/office/infopath/2007/PartnerControls"/>
-    </CampaignTagsTaxHTField0>
-    <IntlLangReviewDate xmlns="4873beb7-5857-4685-be1f-d57550cc96cc" xsi:nil="true"/>
-    <TPFriendlyName xmlns="4873beb7-5857-4685-be1f-d57550cc96cc" xsi:nil="true"/>
-    <IntlLangReview xmlns="4873beb7-5857-4685-be1f-d57550cc96cc">false</IntlLangReview>
-    <LocLastLocAttemptVersionLookup xmlns="4873beb7-5857-4685-be1f-d57550cc96cc">864570</LocLastLocAttemptVersionLookup>
-    <PolicheckWords xmlns="4873beb7-5857-4685-be1f-d57550cc96cc" xsi:nil="true"/>
-    <SubmitterId xmlns="4873beb7-5857-4685-be1f-d57550cc96cc" xsi:nil="true"/>
-    <AcquiredFrom xmlns="4873beb7-5857-4685-be1f-d57550cc96cc">Internal MS</AcquiredFrom>
-    <EditorialStatus xmlns="4873beb7-5857-4685-be1f-d57550cc96cc">Complete</EditorialStatus>
-    <Markets xmlns="4873beb7-5857-4685-be1f-d57550cc96cc"/>
-    <OriginAsset xmlns="4873beb7-5857-4685-be1f-d57550cc96cc" xsi:nil="true"/>
-    <AssetStart xmlns="4873beb7-5857-4685-be1f-d57550cc96cc">2012-11-01T04:53:00+00:00</AssetStart>
-    <FriendlyTitle xmlns="4873beb7-5857-4685-be1f-d57550cc96cc" xsi:nil="true"/>
-    <MarketSpecific xmlns="4873beb7-5857-4685-be1f-d57550cc96cc">false</MarketSpecific>
-    <TPNamespace xmlns="4873beb7-5857-4685-be1f-d57550cc96cc" xsi:nil="true"/>
-    <PublishStatusLookup xmlns="4873beb7-5857-4685-be1f-d57550cc96cc">
-      <Value>1655138</Value>
-    </PublishStatusLookup>
-    <APAuthor xmlns="4873beb7-5857-4685-be1f-d57550cc96cc">
-      <UserInfo>
-        <DisplayName>MIDDLEEAST\v-keerth</DisplayName>
-        <AccountId>2799</AccountId>
-        <AccountType/>
-      </UserInfo>
-    </APAuthor>
-    <TPCommandLine xmlns="4873beb7-5857-4685-be1f-d57550cc96cc" xsi:nil="true"/>
-    <IntlLangReviewer xmlns="4873beb7-5857-4685-be1f-d57550cc96cc" xsi:nil="true"/>
-    <OpenTemplate xmlns="4873beb7-5857-4685-be1f-d57550cc96cc">true</OpenTemplate>
-    <CSXSubmissionDate xmlns="4873beb7-5857-4685-be1f-d57550cc96cc" xsi:nil="true"/>
-    <TaxCatchAll xmlns="4873beb7-5857-4685-be1f-d57550cc96cc"/>
-    <Manager xmlns="4873beb7-5857-4685-be1f-d57550cc96cc" xsi:nil="true"/>
-    <NumericId xmlns="4873beb7-5857-4685-be1f-d57550cc96cc" xsi:nil="true"/>
-    <ParentAssetId xmlns="4873beb7-5857-4685-be1f-d57550cc96cc" xsi:nil="true"/>
-    <OriginalSourceMarket xmlns="4873beb7-5857-4685-be1f-d57550cc96cc" xsi:nil="true"/>
-    <ApprovalStatus xmlns="4873beb7-5857-4685-be1f-d57550cc96cc">InProgress</ApprovalStatus>
-    <TPComponent xmlns="4873beb7-5857-4685-be1f-d57550cc96cc" xsi:nil="true"/>
-    <EditorialTags xmlns="4873beb7-5857-4685-be1f-d57550cc96cc" xsi:nil="true"/>
-    <TPExecutable xmlns="4873beb7-5857-4685-be1f-d57550cc96cc" xsi:nil="true"/>
-    <TPLaunchHelpLink xmlns="4873beb7-5857-4685-be1f-d57550cc96cc" xsi:nil="true"/>
-    <LocComments xmlns="4873beb7-5857-4685-be1f-d57550cc96cc" xsi:nil="true"/>
-    <LocRecommendedHandoff xmlns="4873beb7-5857-4685-be1f-d57550cc96cc" xsi:nil="true"/>
-    <SourceTitle xmlns="4873beb7-5857-4685-be1f-d57550cc96cc" xsi:nil="true"/>
-    <CSXUpdate xmlns="4873beb7-5857-4685-be1f-d57550cc96cc">false</CSXUpdate>
-    <IntlLocPriority xmlns="4873beb7-5857-4685-be1f-d57550cc96cc" xsi:nil="true"/>
-    <UAProjectedTotalWords xmlns="4873beb7-5857-4685-be1f-d57550cc96cc" xsi:nil="true"/>
-    <AssetType xmlns="4873beb7-5857-4685-be1f-d57550cc96cc">TP</AssetType>
-    <MachineTranslated xmlns="4873beb7-5857-4685-be1f-d57550cc96cc">false</MachineTranslated>
-    <OutputCachingOn xmlns="4873beb7-5857-4685-be1f-d57550cc96cc">false</OutputCachingOn>
-    <TemplateStatus xmlns="4873beb7-5857-4685-be1f-d57550cc96cc">Complete</TemplateStatus>
-    <IsSearchable xmlns="4873beb7-5857-4685-be1f-d57550cc96cc">true</IsSearchable>
-    <ContentItem xmlns="4873beb7-5857-4685-be1f-d57550cc96cc" xsi:nil="true"/>
-    <HandoffToMSDN xmlns="4873beb7-5857-4685-be1f-d57550cc96cc" xsi:nil="true"/>
-    <ShowIn xmlns="4873beb7-5857-4685-be1f-d57550cc96cc">Show everywhere</ShowIn>
-    <ThumbnailAssetId xmlns="4873beb7-5857-4685-be1f-d57550cc96cc" xsi:nil="true"/>
-    <UALocComments xmlns="4873beb7-5857-4685-be1f-d57550cc96cc" xsi:nil="true"/>
-    <UALocRecommendation xmlns="4873beb7-5857-4685-be1f-d57550cc96cc">Localize</UALocRecommendation>
-    <LastModifiedDateTime xmlns="4873beb7-5857-4685-be1f-d57550cc96cc" xsi:nil="true"/>
-    <LegacyData xmlns="4873beb7-5857-4685-be1f-d57550cc96cc" xsi:nil="true"/>
-    <LocManualTestRequired xmlns="4873beb7-5857-4685-be1f-d57550cc96cc">false</LocManualTestRequired>
-    <LocMarketGroupTiers2 xmlns="4873beb7-5857-4685-be1f-d57550cc96cc" xsi:nil="true"/>
-    <ClipArtFilename xmlns="4873beb7-5857-4685-be1f-d57550cc96cc" xsi:nil="true"/>
-    <TPApplication xmlns="4873beb7-5857-4685-be1f-d57550cc96cc" xsi:nil="true"/>
-    <CSXHash xmlns="4873beb7-5857-4685-be1f-d57550cc96cc" xsi:nil="true"/>
-    <DirectSourceMarket xmlns="4873beb7-5857-4685-be1f-d57550cc96cc" xsi:nil="true"/>
-    <PrimaryImageGen xmlns="4873beb7-5857-4685-be1f-d57550cc96cc">true</PrimaryImageGen>
-    <PlannedPubDate xmlns="4873beb7-5857-4685-be1f-d57550cc96cc" xsi:nil="true"/>
-    <CSXSubmissionMarket xmlns="4873beb7-5857-4685-be1f-d57550cc96cc" xsi:nil="true"/>
-    <Downloads xmlns="4873beb7-5857-4685-be1f-d57550cc96cc">0</Downloads>
-    <ArtSampleDocs xmlns="4873beb7-5857-4685-be1f-d57550cc96cc" xsi:nil="true"/>
-    <TrustLevel xmlns="4873beb7-5857-4685-be1f-d57550cc96cc">1 Microsoft Managed Content</TrustLevel>
-    <BlockPublish xmlns="4873beb7-5857-4685-be1f-d57550cc96cc">false</BlockPublish>
-    <TPLaunchHelpLinkType xmlns="4873beb7-5857-4685-be1f-d57550cc96cc">Template</TPLaunchHelpLinkType>
-    <LocalizationTagsTaxHTField0 xmlns="4873beb7-5857-4685-be1f-d57550cc96cc">
-      <Terms xmlns="http://schemas.microsoft.com/office/infopath/2007/PartnerControls"/>
-    </LocalizationTagsTaxHTField0>
-    <BusinessGroup xmlns="4873beb7-5857-4685-be1f-d57550cc96cc" xsi:nil="true"/>
-    <Providers xmlns="4873beb7-5857-4685-be1f-d57550cc96cc" xsi:nil="true"/>
-    <TemplateTemplateType xmlns="4873beb7-5857-4685-be1f-d57550cc96cc">Word Document Template</TemplateTemplateType>
-    <TimesCloned xmlns="4873beb7-5857-4685-be1f-d57550cc96cc" xsi:nil="true"/>
-    <TPAppVersion xmlns="4873beb7-5857-4685-be1f-d57550cc96cc" xsi:nil="true"/>
-    <VoteCount xmlns="4873beb7-5857-4685-be1f-d57550cc96cc" xsi:nil="true"/>
-    <AverageRating xmlns="4873beb7-5857-4685-be1f-d57550cc96cc" xsi:nil="true"/>
-    <FeatureTagsTaxHTField0 xmlns="4873beb7-5857-4685-be1f-d57550cc96cc">
-      <Terms xmlns="http://schemas.microsoft.com/office/infopath/2007/PartnerControls"/>
-    </FeatureTagsTaxHTField0>
-    <Provider xmlns="4873beb7-5857-4685-be1f-d57550cc96cc" xsi:nil="true"/>
-    <UACurrentWords xmlns="4873beb7-5857-4685-be1f-d57550cc96cc" xsi:nil="true"/>
-    <AssetId xmlns="4873beb7-5857-4685-be1f-d57550cc96cc">TP103749966</AssetId>
-    <TPClientViewer xmlns="4873beb7-5857-4685-be1f-d57550cc96cc" xsi:nil="true"/>
-    <DSATActionTaken xmlns="4873beb7-5857-4685-be1f-d57550cc96cc" xsi:nil="true"/>
-    <APEditor xmlns="4873beb7-5857-4685-be1f-d57550cc96cc">
-      <UserInfo>
-        <DisplayName/>
-        <AccountId xsi:nil="true"/>
-        <AccountType/>
-      </UserInfo>
-    </APEditor>
-    <TPInstallLocation xmlns="4873beb7-5857-4685-be1f-d57550cc96cc" xsi:nil="true"/>
-    <OOCacheId xmlns="4873beb7-5857-4685-be1f-d57550cc96cc" xsi:nil="true"/>
-    <IsDeleted xmlns="4873beb7-5857-4685-be1f-d57550cc96cc">false</IsDeleted>
-    <PublishTargets xmlns="4873beb7-5857-4685-be1f-d57550cc96cc">OfficeOnlineVNext</PublishTargets>
-    <ApprovalLog xmlns="4873beb7-5857-4685-be1f-d57550cc96cc" xsi:nil="true"/>
-    <BugNumber xmlns="4873beb7-5857-4685-be1f-d57550cc96cc" xsi:nil="true"/>
-    <CrawlForDependencies xmlns="4873beb7-5857-4685-be1f-d57550cc96cc">false</CrawlForDependencies>
-    <InternalTagsTaxHTField0 xmlns="4873beb7-5857-4685-be1f-d57550cc96cc">
-      <Terms xmlns="http://schemas.microsoft.com/office/infopath/2007/PartnerControls"/>
-    </InternalTagsTaxHTField0>
-    <LastHandOff xmlns="4873beb7-5857-4685-be1f-d57550cc96cc" xsi:nil="true"/>
-    <Milestone xmlns="4873beb7-5857-4685-be1f-d57550cc96cc" xsi:nil="true"/>
-    <OriginalRelease xmlns="4873beb7-5857-4685-be1f-d57550cc96cc">15</OriginalRelease>
-    <RecommendationsModifier xmlns="4873beb7-5857-4685-be1f-d57550cc96cc" xsi:nil="true"/>
-    <ScenarioTagsTaxHTField0 xmlns="4873beb7-5857-4685-be1f-d57550cc96cc">
-      <Terms xmlns="http://schemas.microsoft.com/office/infopath/2007/PartnerControls"/>
-    </ScenarioTagsTaxHTField0>
-    <UANotes xmlns="4873beb7-5857-4685-be1f-d57550cc96cc" xsi:nil="true"/>
-  </documentManagement>
-</p:properties>
-</file>
-
-<file path=customXml/item2.xml><?xml version="1.0" encoding="utf-8"?>
-<?mso-contentType ?>
-<FormTemplates xmlns="http://schemas.microsoft.com/sharepoint/v3/contenttype/forms">
-  <Display>DocumentLibraryForm</Display>
-  <Edit>AssetEditForm</Edit>
-  <New>DocumentLibraryForm</New>
-</FormTemplates>
-</file>
-
-<file path=customXml/item3.xml><?xml version="1.0" encoding="utf-8"?>
 <ct:contentTypeSchema xmlns:ct="http://schemas.microsoft.com/office/2006/metadata/contentType" xmlns:ma="http://schemas.microsoft.com/office/2006/metadata/properties/metaAttributes" ct:_="" ma:_="" ma:contentTypeName="TemplateFile" ma:contentTypeID="0x0101006EDDDB5EE6D98C44930B742096920B300400F5B6D36B3EF94B4E9A635CDF2A18F5B8" ma:contentTypeVersion="72" ma:contentTypeDescription="Create a new document." ma:contentTypeScope="" ma:versionID="a23e56308344d904b51738559c3d67c9">
   <xsd:schema xmlns:xsd="http://www.w3.org/2001/XMLSchema" xmlns:xs="http://www.w3.org/2001/XMLSchema" xmlns:p="http://schemas.microsoft.com/office/2006/metadata/properties" xmlns:ns2="4873beb7-5857-4685-be1f-d57550cc96cc" targetNamespace="http://schemas.microsoft.com/office/2006/metadata/properties" ma:root="true" ma:fieldsID="cd0908cc4600e77bf5da051303e00c8d" ns2:_="">
     <xsd:import namespace="4873beb7-5857-4685-be1f-d57550cc96cc"/>
@@ -13169,6 +13917,141 @@
 </ct:contentTypeSchema>
 </file>
 
+<file path=customXml/item2.xml><?xml version="1.0" encoding="utf-8"?>
+<?mso-contentType ?>
+<FormTemplates xmlns="http://schemas.microsoft.com/sharepoint/v3/contenttype/forms">
+  <Display>DocumentLibraryForm</Display>
+  <Edit>AssetEditForm</Edit>
+  <New>DocumentLibraryForm</New>
+</FormTemplates>
+</file>
+
+<file path=customXml/item3.xml><?xml version="1.0" encoding="utf-8"?>
+<p:properties xmlns:p="http://schemas.microsoft.com/office/2006/metadata/properties" xmlns:xsi="http://www.w3.org/2001/XMLSchema-instance" xmlns:pc="http://schemas.microsoft.com/office/infopath/2007/PartnerControls">
+  <documentManagement>
+    <APDescription xmlns="4873beb7-5857-4685-be1f-d57550cc96cc" xsi:nil="true"/>
+    <AssetExpire xmlns="4873beb7-5857-4685-be1f-d57550cc96cc">2029-01-01T08:00:00+00:00</AssetExpire>
+    <CampaignTagsTaxHTField0 xmlns="4873beb7-5857-4685-be1f-d57550cc96cc">
+      <Terms xmlns="http://schemas.microsoft.com/office/infopath/2007/PartnerControls"/>
+    </CampaignTagsTaxHTField0>
+    <IntlLangReviewDate xmlns="4873beb7-5857-4685-be1f-d57550cc96cc" xsi:nil="true"/>
+    <TPFriendlyName xmlns="4873beb7-5857-4685-be1f-d57550cc96cc" xsi:nil="true"/>
+    <IntlLangReview xmlns="4873beb7-5857-4685-be1f-d57550cc96cc">false</IntlLangReview>
+    <LocLastLocAttemptVersionLookup xmlns="4873beb7-5857-4685-be1f-d57550cc96cc">864570</LocLastLocAttemptVersionLookup>
+    <PolicheckWords xmlns="4873beb7-5857-4685-be1f-d57550cc96cc" xsi:nil="true"/>
+    <SubmitterId xmlns="4873beb7-5857-4685-be1f-d57550cc96cc" xsi:nil="true"/>
+    <AcquiredFrom xmlns="4873beb7-5857-4685-be1f-d57550cc96cc">Internal MS</AcquiredFrom>
+    <EditorialStatus xmlns="4873beb7-5857-4685-be1f-d57550cc96cc">Complete</EditorialStatus>
+    <Markets xmlns="4873beb7-5857-4685-be1f-d57550cc96cc"/>
+    <OriginAsset xmlns="4873beb7-5857-4685-be1f-d57550cc96cc" xsi:nil="true"/>
+    <AssetStart xmlns="4873beb7-5857-4685-be1f-d57550cc96cc">2012-11-01T04:53:00+00:00</AssetStart>
+    <FriendlyTitle xmlns="4873beb7-5857-4685-be1f-d57550cc96cc" xsi:nil="true"/>
+    <MarketSpecific xmlns="4873beb7-5857-4685-be1f-d57550cc96cc">false</MarketSpecific>
+    <TPNamespace xmlns="4873beb7-5857-4685-be1f-d57550cc96cc" xsi:nil="true"/>
+    <PublishStatusLookup xmlns="4873beb7-5857-4685-be1f-d57550cc96cc">
+      <Value>1655138</Value>
+    </PublishStatusLookup>
+    <APAuthor xmlns="4873beb7-5857-4685-be1f-d57550cc96cc">
+      <UserInfo>
+        <DisplayName>MIDDLEEAST\v-keerth</DisplayName>
+        <AccountId>2799</AccountId>
+        <AccountType/>
+      </UserInfo>
+    </APAuthor>
+    <TPCommandLine xmlns="4873beb7-5857-4685-be1f-d57550cc96cc" xsi:nil="true"/>
+    <IntlLangReviewer xmlns="4873beb7-5857-4685-be1f-d57550cc96cc" xsi:nil="true"/>
+    <OpenTemplate xmlns="4873beb7-5857-4685-be1f-d57550cc96cc">true</OpenTemplate>
+    <CSXSubmissionDate xmlns="4873beb7-5857-4685-be1f-d57550cc96cc" xsi:nil="true"/>
+    <TaxCatchAll xmlns="4873beb7-5857-4685-be1f-d57550cc96cc"/>
+    <Manager xmlns="4873beb7-5857-4685-be1f-d57550cc96cc" xsi:nil="true"/>
+    <NumericId xmlns="4873beb7-5857-4685-be1f-d57550cc96cc" xsi:nil="true"/>
+    <ParentAssetId xmlns="4873beb7-5857-4685-be1f-d57550cc96cc" xsi:nil="true"/>
+    <OriginalSourceMarket xmlns="4873beb7-5857-4685-be1f-d57550cc96cc" xsi:nil="true"/>
+    <ApprovalStatus xmlns="4873beb7-5857-4685-be1f-d57550cc96cc">InProgress</ApprovalStatus>
+    <TPComponent xmlns="4873beb7-5857-4685-be1f-d57550cc96cc" xsi:nil="true"/>
+    <EditorialTags xmlns="4873beb7-5857-4685-be1f-d57550cc96cc" xsi:nil="true"/>
+    <TPExecutable xmlns="4873beb7-5857-4685-be1f-d57550cc96cc" xsi:nil="true"/>
+    <TPLaunchHelpLink xmlns="4873beb7-5857-4685-be1f-d57550cc96cc" xsi:nil="true"/>
+    <LocComments xmlns="4873beb7-5857-4685-be1f-d57550cc96cc" xsi:nil="true"/>
+    <LocRecommendedHandoff xmlns="4873beb7-5857-4685-be1f-d57550cc96cc" xsi:nil="true"/>
+    <SourceTitle xmlns="4873beb7-5857-4685-be1f-d57550cc96cc" xsi:nil="true"/>
+    <CSXUpdate xmlns="4873beb7-5857-4685-be1f-d57550cc96cc">false</CSXUpdate>
+    <IntlLocPriority xmlns="4873beb7-5857-4685-be1f-d57550cc96cc" xsi:nil="true"/>
+    <UAProjectedTotalWords xmlns="4873beb7-5857-4685-be1f-d57550cc96cc" xsi:nil="true"/>
+    <AssetType xmlns="4873beb7-5857-4685-be1f-d57550cc96cc">TP</AssetType>
+    <MachineTranslated xmlns="4873beb7-5857-4685-be1f-d57550cc96cc">false</MachineTranslated>
+    <OutputCachingOn xmlns="4873beb7-5857-4685-be1f-d57550cc96cc">false</OutputCachingOn>
+    <TemplateStatus xmlns="4873beb7-5857-4685-be1f-d57550cc96cc">Complete</TemplateStatus>
+    <IsSearchable xmlns="4873beb7-5857-4685-be1f-d57550cc96cc">true</IsSearchable>
+    <ContentItem xmlns="4873beb7-5857-4685-be1f-d57550cc96cc" xsi:nil="true"/>
+    <HandoffToMSDN xmlns="4873beb7-5857-4685-be1f-d57550cc96cc" xsi:nil="true"/>
+    <ShowIn xmlns="4873beb7-5857-4685-be1f-d57550cc96cc">Show everywhere</ShowIn>
+    <ThumbnailAssetId xmlns="4873beb7-5857-4685-be1f-d57550cc96cc" xsi:nil="true"/>
+    <UALocComments xmlns="4873beb7-5857-4685-be1f-d57550cc96cc" xsi:nil="true"/>
+    <UALocRecommendation xmlns="4873beb7-5857-4685-be1f-d57550cc96cc">Localize</UALocRecommendation>
+    <LastModifiedDateTime xmlns="4873beb7-5857-4685-be1f-d57550cc96cc" xsi:nil="true"/>
+    <LegacyData xmlns="4873beb7-5857-4685-be1f-d57550cc96cc" xsi:nil="true"/>
+    <LocManualTestRequired xmlns="4873beb7-5857-4685-be1f-d57550cc96cc">false</LocManualTestRequired>
+    <LocMarketGroupTiers2 xmlns="4873beb7-5857-4685-be1f-d57550cc96cc" xsi:nil="true"/>
+    <ClipArtFilename xmlns="4873beb7-5857-4685-be1f-d57550cc96cc" xsi:nil="true"/>
+    <TPApplication xmlns="4873beb7-5857-4685-be1f-d57550cc96cc" xsi:nil="true"/>
+    <CSXHash xmlns="4873beb7-5857-4685-be1f-d57550cc96cc" xsi:nil="true"/>
+    <DirectSourceMarket xmlns="4873beb7-5857-4685-be1f-d57550cc96cc" xsi:nil="true"/>
+    <PrimaryImageGen xmlns="4873beb7-5857-4685-be1f-d57550cc96cc">true</PrimaryImageGen>
+    <PlannedPubDate xmlns="4873beb7-5857-4685-be1f-d57550cc96cc" xsi:nil="true"/>
+    <CSXSubmissionMarket xmlns="4873beb7-5857-4685-be1f-d57550cc96cc" xsi:nil="true"/>
+    <Downloads xmlns="4873beb7-5857-4685-be1f-d57550cc96cc">0</Downloads>
+    <ArtSampleDocs xmlns="4873beb7-5857-4685-be1f-d57550cc96cc" xsi:nil="true"/>
+    <TrustLevel xmlns="4873beb7-5857-4685-be1f-d57550cc96cc">1 Microsoft Managed Content</TrustLevel>
+    <BlockPublish xmlns="4873beb7-5857-4685-be1f-d57550cc96cc">false</BlockPublish>
+    <TPLaunchHelpLinkType xmlns="4873beb7-5857-4685-be1f-d57550cc96cc">Template</TPLaunchHelpLinkType>
+    <LocalizationTagsTaxHTField0 xmlns="4873beb7-5857-4685-be1f-d57550cc96cc">
+      <Terms xmlns="http://schemas.microsoft.com/office/infopath/2007/PartnerControls"/>
+    </LocalizationTagsTaxHTField0>
+    <BusinessGroup xmlns="4873beb7-5857-4685-be1f-d57550cc96cc" xsi:nil="true"/>
+    <Providers xmlns="4873beb7-5857-4685-be1f-d57550cc96cc" xsi:nil="true"/>
+    <TemplateTemplateType xmlns="4873beb7-5857-4685-be1f-d57550cc96cc">Word Document Template</TemplateTemplateType>
+    <TimesCloned xmlns="4873beb7-5857-4685-be1f-d57550cc96cc" xsi:nil="true"/>
+    <TPAppVersion xmlns="4873beb7-5857-4685-be1f-d57550cc96cc" xsi:nil="true"/>
+    <VoteCount xmlns="4873beb7-5857-4685-be1f-d57550cc96cc" xsi:nil="true"/>
+    <AverageRating xmlns="4873beb7-5857-4685-be1f-d57550cc96cc" xsi:nil="true"/>
+    <FeatureTagsTaxHTField0 xmlns="4873beb7-5857-4685-be1f-d57550cc96cc">
+      <Terms xmlns="http://schemas.microsoft.com/office/infopath/2007/PartnerControls"/>
+    </FeatureTagsTaxHTField0>
+    <Provider xmlns="4873beb7-5857-4685-be1f-d57550cc96cc" xsi:nil="true"/>
+    <UACurrentWords xmlns="4873beb7-5857-4685-be1f-d57550cc96cc" xsi:nil="true"/>
+    <AssetId xmlns="4873beb7-5857-4685-be1f-d57550cc96cc">TP103749966</AssetId>
+    <TPClientViewer xmlns="4873beb7-5857-4685-be1f-d57550cc96cc" xsi:nil="true"/>
+    <DSATActionTaken xmlns="4873beb7-5857-4685-be1f-d57550cc96cc" xsi:nil="true"/>
+    <APEditor xmlns="4873beb7-5857-4685-be1f-d57550cc96cc">
+      <UserInfo>
+        <DisplayName/>
+        <AccountId xsi:nil="true"/>
+        <AccountType/>
+      </UserInfo>
+    </APEditor>
+    <TPInstallLocation xmlns="4873beb7-5857-4685-be1f-d57550cc96cc" xsi:nil="true"/>
+    <OOCacheId xmlns="4873beb7-5857-4685-be1f-d57550cc96cc" xsi:nil="true"/>
+    <IsDeleted xmlns="4873beb7-5857-4685-be1f-d57550cc96cc">false</IsDeleted>
+    <PublishTargets xmlns="4873beb7-5857-4685-be1f-d57550cc96cc">OfficeOnlineVNext</PublishTargets>
+    <ApprovalLog xmlns="4873beb7-5857-4685-be1f-d57550cc96cc" xsi:nil="true"/>
+    <BugNumber xmlns="4873beb7-5857-4685-be1f-d57550cc96cc" xsi:nil="true"/>
+    <CrawlForDependencies xmlns="4873beb7-5857-4685-be1f-d57550cc96cc">false</CrawlForDependencies>
+    <InternalTagsTaxHTField0 xmlns="4873beb7-5857-4685-be1f-d57550cc96cc">
+      <Terms xmlns="http://schemas.microsoft.com/office/infopath/2007/PartnerControls"/>
+    </InternalTagsTaxHTField0>
+    <LastHandOff xmlns="4873beb7-5857-4685-be1f-d57550cc96cc" xsi:nil="true"/>
+    <Milestone xmlns="4873beb7-5857-4685-be1f-d57550cc96cc" xsi:nil="true"/>
+    <OriginalRelease xmlns="4873beb7-5857-4685-be1f-d57550cc96cc">15</OriginalRelease>
+    <RecommendationsModifier xmlns="4873beb7-5857-4685-be1f-d57550cc96cc" xsi:nil="true"/>
+    <ScenarioTagsTaxHTField0 xmlns="4873beb7-5857-4685-be1f-d57550cc96cc">
+      <Terms xmlns="http://schemas.microsoft.com/office/infopath/2007/PartnerControls"/>
+    </ScenarioTagsTaxHTField0>
+    <UANotes xmlns="4873beb7-5857-4685-be1f-d57550cc96cc" xsi:nil="true"/>
+  </documentManagement>
+</p:properties>
+</file>
+
 <file path=customXml/item4.xml><?xml version="1.0" encoding="utf-8"?>
 <b:Sources xmlns:b="http://schemas.openxmlformats.org/officeDocument/2006/bibliography" SelectedStyle="\APA.XSL" StyleName="APA">
   <b:Source>
@@ -13223,24 +14106,6 @@
 </file>
 
 <file path=customXml/itemProps1.xml><?xml version="1.0" encoding="utf-8"?>
-<ds:datastoreItem xmlns:ds="http://schemas.openxmlformats.org/officeDocument/2006/customXml" ds:itemID="{83AE4ADC-D632-40A7-A0C1-0481BB069C4F}">
-  <ds:schemaRefs>
-    <ds:schemaRef ds:uri="http://schemas.microsoft.com/office/2006/metadata/properties"/>
-    <ds:schemaRef ds:uri="http://schemas.microsoft.com/office/infopath/2007/PartnerControls"/>
-    <ds:schemaRef ds:uri="4873beb7-5857-4685-be1f-d57550cc96cc"/>
-  </ds:schemaRefs>
-</ds:datastoreItem>
-</file>
-
-<file path=customXml/itemProps2.xml><?xml version="1.0" encoding="utf-8"?>
-<ds:datastoreItem xmlns:ds="http://schemas.openxmlformats.org/officeDocument/2006/customXml" ds:itemID="{FF740C13-C6A2-43D3-86C5-4CBB969C2CB1}">
-  <ds:schemaRefs>
-    <ds:schemaRef ds:uri="http://schemas.microsoft.com/sharepoint/v3/contenttype/forms"/>
-  </ds:schemaRefs>
-</ds:datastoreItem>
-</file>
-
-<file path=customXml/itemProps3.xml><?xml version="1.0" encoding="utf-8"?>
 <ds:datastoreItem xmlns:ds="http://schemas.openxmlformats.org/officeDocument/2006/customXml" ds:itemID="{88FF2527-3592-4DBF-9FD9-FEA06E5BF9A7}">
   <ds:schemaRefs>
     <ds:schemaRef ds:uri="http://schemas.microsoft.com/office/2006/metadata/contentType"/>
@@ -13258,8 +14123,26 @@
 </ds:datastoreItem>
 </file>
 
+<file path=customXml/itemProps2.xml><?xml version="1.0" encoding="utf-8"?>
+<ds:datastoreItem xmlns:ds="http://schemas.openxmlformats.org/officeDocument/2006/customXml" ds:itemID="{FF740C13-C6A2-43D3-86C5-4CBB969C2CB1}">
+  <ds:schemaRefs>
+    <ds:schemaRef ds:uri="http://schemas.microsoft.com/sharepoint/v3/contenttype/forms"/>
+  </ds:schemaRefs>
+</ds:datastoreItem>
+</file>
+
+<file path=customXml/itemProps3.xml><?xml version="1.0" encoding="utf-8"?>
+<ds:datastoreItem xmlns:ds="http://schemas.openxmlformats.org/officeDocument/2006/customXml" ds:itemID="{83AE4ADC-D632-40A7-A0C1-0481BB069C4F}">
+  <ds:schemaRefs>
+    <ds:schemaRef ds:uri="http://schemas.microsoft.com/office/2006/metadata/properties"/>
+    <ds:schemaRef ds:uri="http://schemas.microsoft.com/office/infopath/2007/PartnerControls"/>
+    <ds:schemaRef ds:uri="4873beb7-5857-4685-be1f-d57550cc96cc"/>
+  </ds:schemaRefs>
+</ds:datastoreItem>
+</file>
+
 <file path=customXml/itemProps4.xml><?xml version="1.0" encoding="utf-8"?>
-<ds:datastoreItem xmlns:ds="http://schemas.openxmlformats.org/officeDocument/2006/customXml" ds:itemID="{940BF90E-73BE-4DB6-8A66-5ABC0DA0D21D}">
+<ds:datastoreItem xmlns:ds="http://schemas.openxmlformats.org/officeDocument/2006/customXml" ds:itemID="{3771398D-F0E3-4D27-B5BA-2704CFDD549B}">
   <ds:schemaRefs>
     <ds:schemaRef ds:uri="http://schemas.openxmlformats.org/officeDocument/2006/bibliography"/>
   </ds:schemaRefs>

</xml_diff>

<commit_message>
Guardar datos: localStorage permite almacenas datos sin tiempo de expiración, sessionStorage permite almacenar datos. Estos datos se van a borrar cuando se termine la sessión del navegador. En local storage solo se puede guadar texto plano. No se pueden guardar objetos.
</commit_message>
<xml_diff>
--- a/CursoJQuery-A-Javascript/CursoJquery-Javascript.docx
+++ b/CursoJQuery-A-Javascript/CursoJquery-Javascript.docx
@@ -9750,8 +9750,1384 @@
           <w:lang w:val="es-MX"/>
         </w:rPr>
       </w:pPr>
+    </w:p>
+    <w:p>
+      <w:pPr>
+        <w:jc w:val="both"/>
+        <w:rPr>
+          <w:u w:val="single"/>
+          <w:lang w:val="es-MX"/>
+        </w:rPr>
+      </w:pPr>
+    </w:p>
+    <w:p>
+      <w:pPr>
+        <w:jc w:val="both"/>
+        <w:rPr>
+          <w:u w:val="single"/>
+          <w:lang w:val="es-MX"/>
+        </w:rPr>
+      </w:pPr>
+    </w:p>
+    <w:p>
+      <w:pPr>
+        <w:jc w:val="both"/>
+        <w:rPr>
+          <w:u w:val="single"/>
+          <w:lang w:val="es-MX"/>
+        </w:rPr>
+      </w:pPr>
+    </w:p>
+    <w:p>
+      <w:pPr>
+        <w:jc w:val="both"/>
+        <w:rPr>
+          <w:u w:val="single"/>
+          <w:lang w:val="es-MX"/>
+        </w:rPr>
+      </w:pPr>
+    </w:p>
+    <w:p>
+      <w:pPr>
+        <w:jc w:val="both"/>
+        <w:rPr>
+          <w:u w:val="single"/>
+          <w:lang w:val="es-MX"/>
+        </w:rPr>
+      </w:pPr>
       <w:bookmarkStart w:id="0" w:name="_GoBack"/>
       <w:bookmarkEnd w:id="0"/>
+    </w:p>
+    <w:p>
+      <w:pPr>
+        <w:jc w:val="both"/>
+        <w:rPr>
+          <w:u w:val="single"/>
+          <w:lang w:val="es-MX"/>
+        </w:rPr>
+      </w:pPr>
+    </w:p>
+    <w:p>
+      <w:pPr>
+        <w:pStyle w:val="Ttulo1"/>
+      </w:pPr>
+      <w:r>
+        <w:lastRenderedPageBreak/>
+        <w:t>Guardar datos</w:t>
+      </w:r>
+    </w:p>
+    <w:p>
+      <w:pPr>
+        <w:numPr>
+          <w:ilvl w:val="0"/>
+          <w:numId w:val="21"/>
+        </w:numPr>
+        <w:shd w:val="clear" w:color="auto" w:fill="F6F6F6"/>
+        <w:spacing w:before="0" w:after="0" w:line="240" w:lineRule="auto"/>
+        <w:ind w:left="0"/>
+        <w:rPr>
+          <w:rFonts w:ascii="Arial" w:eastAsia="Times New Roman" w:hAnsi="Arial" w:cs="Arial"/>
+          <w:color w:val="273B47"/>
+          <w:sz w:val="24"/>
+          <w:szCs w:val="24"/>
+          <w:lang w:val="es-MX" w:eastAsia="es-MX"/>
+        </w:rPr>
+      </w:pPr>
+      <w:proofErr w:type="spellStart"/>
+      <w:r>
+        <w:rPr>
+          <w:rFonts w:ascii="Courier New" w:eastAsia="Times New Roman" w:hAnsi="Courier New" w:cs="Courier New"/>
+          <w:color w:val="273B47"/>
+          <w:sz w:val="20"/>
+          <w:szCs w:val="20"/>
+          <w:lang w:val="es-MX" w:eastAsia="es-MX"/>
+        </w:rPr>
+        <w:t>localStorage</w:t>
+      </w:r>
+      <w:proofErr w:type="spellEnd"/>
+      <w:r>
+        <w:rPr>
+          <w:rFonts w:ascii="Arial" w:eastAsia="Times New Roman" w:hAnsi="Arial" w:cs="Arial"/>
+          <w:color w:val="273B47"/>
+          <w:sz w:val="24"/>
+          <w:szCs w:val="24"/>
+          <w:lang w:val="es-MX" w:eastAsia="es-MX"/>
+        </w:rPr>
+        <w:t> permite almacenar datos sin tiempo de expiración</w:t>
+      </w:r>
+    </w:p>
+    <w:p>
+      <w:pPr>
+        <w:numPr>
+          <w:ilvl w:val="0"/>
+          <w:numId w:val="21"/>
+        </w:numPr>
+        <w:shd w:val="clear" w:color="auto" w:fill="F6F6F6"/>
+        <w:spacing w:before="0" w:after="0" w:line="240" w:lineRule="auto"/>
+        <w:ind w:left="0"/>
+        <w:rPr>
+          <w:rFonts w:ascii="Arial" w:eastAsia="Times New Roman" w:hAnsi="Arial" w:cs="Arial"/>
+          <w:color w:val="273B47"/>
+          <w:sz w:val="24"/>
+          <w:szCs w:val="24"/>
+          <w:lang w:val="es-MX" w:eastAsia="es-MX"/>
+        </w:rPr>
+      </w:pPr>
+      <w:proofErr w:type="spellStart"/>
+      <w:r>
+        <w:rPr>
+          <w:rFonts w:ascii="Courier New" w:eastAsia="Times New Roman" w:hAnsi="Courier New" w:cs="Courier New"/>
+          <w:color w:val="273B47"/>
+          <w:sz w:val="20"/>
+          <w:szCs w:val="20"/>
+          <w:lang w:val="es-MX" w:eastAsia="es-MX"/>
+        </w:rPr>
+        <w:t>sessionStorage</w:t>
+      </w:r>
+      <w:proofErr w:type="spellEnd"/>
+      <w:r>
+        <w:rPr>
+          <w:rFonts w:ascii="Arial" w:eastAsia="Times New Roman" w:hAnsi="Arial" w:cs="Arial"/>
+          <w:color w:val="273B47"/>
+          <w:sz w:val="24"/>
+          <w:szCs w:val="24"/>
+          <w:lang w:val="es-MX" w:eastAsia="es-MX"/>
+        </w:rPr>
+        <w:t xml:space="preserve"> permite almacenar datos. Estos datos se van a borrar cuando se termine la </w:t>
+      </w:r>
+      <w:proofErr w:type="spellStart"/>
+      <w:r>
+        <w:rPr>
+          <w:rFonts w:ascii="Arial" w:eastAsia="Times New Roman" w:hAnsi="Arial" w:cs="Arial"/>
+          <w:color w:val="273B47"/>
+          <w:sz w:val="24"/>
+          <w:szCs w:val="24"/>
+          <w:lang w:val="es-MX" w:eastAsia="es-MX"/>
+        </w:rPr>
+        <w:t>sessión</w:t>
+      </w:r>
+      <w:proofErr w:type="spellEnd"/>
+      <w:r>
+        <w:rPr>
+          <w:rFonts w:ascii="Arial" w:eastAsia="Times New Roman" w:hAnsi="Arial" w:cs="Arial"/>
+          <w:color w:val="273B47"/>
+          <w:sz w:val="24"/>
+          <w:szCs w:val="24"/>
+          <w:lang w:val="es-MX" w:eastAsia="es-MX"/>
+        </w:rPr>
+        <w:t xml:space="preserve"> del navegador</w:t>
+      </w:r>
+    </w:p>
+    <w:p>
+      <w:pPr>
+        <w:shd w:val="clear" w:color="auto" w:fill="F6F6F6"/>
+        <w:spacing w:before="0" w:after="0" w:line="240" w:lineRule="auto"/>
+        <w:rPr>
+          <w:rFonts w:ascii="Arial" w:eastAsia="Times New Roman" w:hAnsi="Arial" w:cs="Arial"/>
+          <w:color w:val="273B47"/>
+          <w:sz w:val="24"/>
+          <w:szCs w:val="24"/>
+          <w:lang w:val="es-MX" w:eastAsia="es-MX"/>
+        </w:rPr>
+      </w:pPr>
+      <w:r>
+        <w:rPr>
+          <w:rFonts w:ascii="Arial" w:eastAsia="Times New Roman" w:hAnsi="Arial" w:cs="Arial"/>
+          <w:color w:val="273B47"/>
+          <w:sz w:val="24"/>
+          <w:szCs w:val="24"/>
+          <w:lang w:val="es-MX" w:eastAsia="es-MX"/>
+        </w:rPr>
+        <w:t xml:space="preserve">En local </w:t>
+      </w:r>
+      <w:proofErr w:type="spellStart"/>
+      <w:r>
+        <w:rPr>
+          <w:rFonts w:ascii="Arial" w:eastAsia="Times New Roman" w:hAnsi="Arial" w:cs="Arial"/>
+          <w:color w:val="273B47"/>
+          <w:sz w:val="24"/>
+          <w:szCs w:val="24"/>
+          <w:lang w:val="es-MX" w:eastAsia="es-MX"/>
+        </w:rPr>
+        <w:t>storage</w:t>
+      </w:r>
+      <w:proofErr w:type="spellEnd"/>
+      <w:r>
+        <w:rPr>
+          <w:rFonts w:ascii="Arial" w:eastAsia="Times New Roman" w:hAnsi="Arial" w:cs="Arial"/>
+          <w:color w:val="273B47"/>
+          <w:sz w:val="24"/>
+          <w:szCs w:val="24"/>
+          <w:lang w:val="es-MX" w:eastAsia="es-MX"/>
+        </w:rPr>
+        <w:t xml:space="preserve"> solo se puede guardar texto plano. No se pueden guardar objetos.</w:t>
+      </w:r>
+    </w:p>
+    <w:p>
+      <w:pPr>
+        <w:shd w:val="clear" w:color="auto" w:fill="F6F6F6"/>
+        <w:tabs>
+          <w:tab w:val="left" w:pos="916"/>
+          <w:tab w:val="left" w:pos="1832"/>
+          <w:tab w:val="left" w:pos="2748"/>
+          <w:tab w:val="left" w:pos="3664"/>
+          <w:tab w:val="left" w:pos="4580"/>
+          <w:tab w:val="left" w:pos="5496"/>
+          <w:tab w:val="left" w:pos="6412"/>
+          <w:tab w:val="left" w:pos="7328"/>
+          <w:tab w:val="left" w:pos="8244"/>
+          <w:tab w:val="left" w:pos="9160"/>
+          <w:tab w:val="left" w:pos="10076"/>
+          <w:tab w:val="left" w:pos="10992"/>
+          <w:tab w:val="left" w:pos="11908"/>
+          <w:tab w:val="left" w:pos="12824"/>
+          <w:tab w:val="left" w:pos="13740"/>
+          <w:tab w:val="left" w:pos="14656"/>
+        </w:tabs>
+        <w:spacing w:before="0" w:after="0" w:line="240" w:lineRule="auto"/>
+        <w:rPr>
+          <w:rFonts w:ascii="Courier New" w:eastAsia="Times New Roman" w:hAnsi="Courier New" w:cs="Courier New"/>
+          <w:color w:val="DDDDDD"/>
+          <w:sz w:val="20"/>
+          <w:szCs w:val="20"/>
+          <w:shd w:val="clear" w:color="auto" w:fill="272822"/>
+          <w:lang w:val="es-MX" w:eastAsia="es-MX"/>
+        </w:rPr>
+      </w:pPr>
+      <w:r>
+        <w:rPr>
+          <w:rFonts w:ascii="Courier New" w:eastAsia="Times New Roman" w:hAnsi="Courier New" w:cs="Courier New"/>
+          <w:color w:val="75715E"/>
+          <w:sz w:val="20"/>
+          <w:szCs w:val="20"/>
+          <w:shd w:val="clear" w:color="auto" w:fill="272822"/>
+          <w:lang w:val="es-MX" w:eastAsia="es-MX"/>
+        </w:rPr>
+        <w:t>//eliminar los datos</w:t>
+      </w:r>
+    </w:p>
+    <w:p>
+      <w:pPr>
+        <w:shd w:val="clear" w:color="auto" w:fill="F6F6F6"/>
+        <w:tabs>
+          <w:tab w:val="left" w:pos="916"/>
+          <w:tab w:val="left" w:pos="1832"/>
+          <w:tab w:val="left" w:pos="2748"/>
+          <w:tab w:val="left" w:pos="3664"/>
+          <w:tab w:val="left" w:pos="4580"/>
+          <w:tab w:val="left" w:pos="5496"/>
+          <w:tab w:val="left" w:pos="6412"/>
+          <w:tab w:val="left" w:pos="7328"/>
+          <w:tab w:val="left" w:pos="8244"/>
+          <w:tab w:val="left" w:pos="9160"/>
+          <w:tab w:val="left" w:pos="10076"/>
+          <w:tab w:val="left" w:pos="10992"/>
+          <w:tab w:val="left" w:pos="11908"/>
+          <w:tab w:val="left" w:pos="12824"/>
+          <w:tab w:val="left" w:pos="13740"/>
+          <w:tab w:val="left" w:pos="14656"/>
+        </w:tabs>
+        <w:spacing w:before="0" w:after="0" w:line="240" w:lineRule="auto"/>
+        <w:rPr>
+          <w:rFonts w:ascii="Courier New" w:eastAsia="Times New Roman" w:hAnsi="Courier New" w:cs="Courier New"/>
+          <w:color w:val="DDDDDD"/>
+          <w:sz w:val="20"/>
+          <w:szCs w:val="20"/>
+          <w:shd w:val="clear" w:color="auto" w:fill="272822"/>
+          <w:lang w:val="es-MX" w:eastAsia="es-MX"/>
+        </w:rPr>
+      </w:pPr>
+      <w:proofErr w:type="spellStart"/>
+      <w:proofErr w:type="gramStart"/>
+      <w:r>
+        <w:rPr>
+          <w:rFonts w:ascii="Courier New" w:eastAsia="Times New Roman" w:hAnsi="Courier New" w:cs="Courier New"/>
+          <w:color w:val="A6E22E"/>
+          <w:sz w:val="20"/>
+          <w:szCs w:val="20"/>
+          <w:shd w:val="clear" w:color="auto" w:fill="272822"/>
+          <w:lang w:val="es-MX" w:eastAsia="es-MX"/>
+        </w:rPr>
+        <w:t>window</w:t>
+      </w:r>
+      <w:r>
+        <w:rPr>
+          <w:rFonts w:ascii="Courier New" w:eastAsia="Times New Roman" w:hAnsi="Courier New" w:cs="Courier New"/>
+          <w:color w:val="DDDDDD"/>
+          <w:sz w:val="20"/>
+          <w:szCs w:val="20"/>
+          <w:shd w:val="clear" w:color="auto" w:fill="272822"/>
+          <w:lang w:val="es-MX" w:eastAsia="es-MX"/>
+        </w:rPr>
+        <w:t>.localStorage.clear</w:t>
+      </w:r>
+      <w:proofErr w:type="spellEnd"/>
+      <w:r>
+        <w:rPr>
+          <w:rFonts w:ascii="Courier New" w:eastAsia="Times New Roman" w:hAnsi="Courier New" w:cs="Courier New"/>
+          <w:color w:val="DDDDDD"/>
+          <w:sz w:val="20"/>
+          <w:szCs w:val="20"/>
+          <w:shd w:val="clear" w:color="auto" w:fill="272822"/>
+          <w:lang w:val="es-MX" w:eastAsia="es-MX"/>
+        </w:rPr>
+        <w:t>(</w:t>
+      </w:r>
+      <w:proofErr w:type="gramEnd"/>
+      <w:r>
+        <w:rPr>
+          <w:rFonts w:ascii="Courier New" w:eastAsia="Times New Roman" w:hAnsi="Courier New" w:cs="Courier New"/>
+          <w:color w:val="DDDDDD"/>
+          <w:sz w:val="20"/>
+          <w:szCs w:val="20"/>
+          <w:shd w:val="clear" w:color="auto" w:fill="272822"/>
+          <w:lang w:val="es-MX" w:eastAsia="es-MX"/>
+        </w:rPr>
+        <w:t>);</w:t>
+      </w:r>
+    </w:p>
+    <w:p>
+      <w:pPr>
+        <w:shd w:val="clear" w:color="auto" w:fill="F6F6F6"/>
+        <w:tabs>
+          <w:tab w:val="left" w:pos="916"/>
+          <w:tab w:val="left" w:pos="1832"/>
+          <w:tab w:val="left" w:pos="2748"/>
+          <w:tab w:val="left" w:pos="3664"/>
+          <w:tab w:val="left" w:pos="4580"/>
+          <w:tab w:val="left" w:pos="5496"/>
+          <w:tab w:val="left" w:pos="6412"/>
+          <w:tab w:val="left" w:pos="7328"/>
+          <w:tab w:val="left" w:pos="8244"/>
+          <w:tab w:val="left" w:pos="9160"/>
+          <w:tab w:val="left" w:pos="10076"/>
+          <w:tab w:val="left" w:pos="10992"/>
+          <w:tab w:val="left" w:pos="11908"/>
+          <w:tab w:val="left" w:pos="12824"/>
+          <w:tab w:val="left" w:pos="13740"/>
+          <w:tab w:val="left" w:pos="14656"/>
+        </w:tabs>
+        <w:spacing w:before="0" w:after="0" w:line="240" w:lineRule="auto"/>
+        <w:rPr>
+          <w:rFonts w:ascii="Courier New" w:eastAsia="Times New Roman" w:hAnsi="Courier New" w:cs="Courier New"/>
+          <w:color w:val="DDDDDD"/>
+          <w:sz w:val="20"/>
+          <w:szCs w:val="20"/>
+          <w:shd w:val="clear" w:color="auto" w:fill="272822"/>
+          <w:lang w:val="es-MX" w:eastAsia="es-MX"/>
+        </w:rPr>
+      </w:pPr>
+    </w:p>
+    <w:p>
+      <w:pPr>
+        <w:shd w:val="clear" w:color="auto" w:fill="F6F6F6"/>
+        <w:tabs>
+          <w:tab w:val="left" w:pos="916"/>
+          <w:tab w:val="left" w:pos="1832"/>
+          <w:tab w:val="left" w:pos="2748"/>
+          <w:tab w:val="left" w:pos="3664"/>
+          <w:tab w:val="left" w:pos="4580"/>
+          <w:tab w:val="left" w:pos="5496"/>
+          <w:tab w:val="left" w:pos="6412"/>
+          <w:tab w:val="left" w:pos="7328"/>
+          <w:tab w:val="left" w:pos="8244"/>
+          <w:tab w:val="left" w:pos="9160"/>
+          <w:tab w:val="left" w:pos="10076"/>
+          <w:tab w:val="left" w:pos="10992"/>
+          <w:tab w:val="left" w:pos="11908"/>
+          <w:tab w:val="left" w:pos="12824"/>
+          <w:tab w:val="left" w:pos="13740"/>
+          <w:tab w:val="left" w:pos="14656"/>
+        </w:tabs>
+        <w:spacing w:before="0" w:after="0" w:line="240" w:lineRule="auto"/>
+        <w:rPr>
+          <w:rFonts w:ascii="Courier New" w:eastAsia="Times New Roman" w:hAnsi="Courier New" w:cs="Courier New"/>
+          <w:color w:val="DDDDDD"/>
+          <w:sz w:val="20"/>
+          <w:szCs w:val="20"/>
+          <w:shd w:val="clear" w:color="auto" w:fill="272822"/>
+          <w:lang w:val="es-MX" w:eastAsia="es-MX"/>
+        </w:rPr>
+      </w:pPr>
+      <w:r>
+        <w:rPr>
+          <w:rFonts w:ascii="Courier New" w:eastAsia="Times New Roman" w:hAnsi="Courier New" w:cs="Courier New"/>
+          <w:color w:val="75715E"/>
+          <w:sz w:val="20"/>
+          <w:szCs w:val="20"/>
+          <w:shd w:val="clear" w:color="auto" w:fill="272822"/>
+          <w:lang w:val="es-MX" w:eastAsia="es-MX"/>
+        </w:rPr>
+        <w:t>//</w:t>
+      </w:r>
+      <w:proofErr w:type="spellStart"/>
+      <w:r>
+        <w:rPr>
+          <w:rFonts w:ascii="Courier New" w:eastAsia="Times New Roman" w:hAnsi="Courier New" w:cs="Courier New"/>
+          <w:color w:val="75715E"/>
+          <w:sz w:val="20"/>
+          <w:szCs w:val="20"/>
+          <w:shd w:val="clear" w:color="auto" w:fill="272822"/>
+          <w:lang w:val="es-MX" w:eastAsia="es-MX"/>
+        </w:rPr>
+        <w:t>setear</w:t>
+      </w:r>
+      <w:proofErr w:type="spellEnd"/>
+      <w:r>
+        <w:rPr>
+          <w:rFonts w:ascii="Courier New" w:eastAsia="Times New Roman" w:hAnsi="Courier New" w:cs="Courier New"/>
+          <w:color w:val="75715E"/>
+          <w:sz w:val="20"/>
+          <w:szCs w:val="20"/>
+          <w:shd w:val="clear" w:color="auto" w:fill="272822"/>
+          <w:lang w:val="es-MX" w:eastAsia="es-MX"/>
+        </w:rPr>
+        <w:t xml:space="preserve"> un valor</w:t>
+      </w:r>
+    </w:p>
+    <w:p>
+      <w:pPr>
+        <w:shd w:val="clear" w:color="auto" w:fill="F6F6F6"/>
+        <w:tabs>
+          <w:tab w:val="left" w:pos="916"/>
+          <w:tab w:val="left" w:pos="1832"/>
+          <w:tab w:val="left" w:pos="2748"/>
+          <w:tab w:val="left" w:pos="3664"/>
+          <w:tab w:val="left" w:pos="4580"/>
+          <w:tab w:val="left" w:pos="5496"/>
+          <w:tab w:val="left" w:pos="6412"/>
+          <w:tab w:val="left" w:pos="7328"/>
+          <w:tab w:val="left" w:pos="8244"/>
+          <w:tab w:val="left" w:pos="9160"/>
+          <w:tab w:val="left" w:pos="10076"/>
+          <w:tab w:val="left" w:pos="10992"/>
+          <w:tab w:val="left" w:pos="11908"/>
+          <w:tab w:val="left" w:pos="12824"/>
+          <w:tab w:val="left" w:pos="13740"/>
+          <w:tab w:val="left" w:pos="14656"/>
+        </w:tabs>
+        <w:spacing w:before="0" w:after="0" w:line="240" w:lineRule="auto"/>
+        <w:rPr>
+          <w:rFonts w:ascii="Courier New" w:eastAsia="Times New Roman" w:hAnsi="Courier New" w:cs="Courier New"/>
+          <w:color w:val="DDDDDD"/>
+          <w:sz w:val="20"/>
+          <w:szCs w:val="20"/>
+          <w:shd w:val="clear" w:color="auto" w:fill="272822"/>
+          <w:lang w:val="en-US" w:eastAsia="es-MX"/>
+        </w:rPr>
+      </w:pPr>
+      <w:proofErr w:type="spellStart"/>
+      <w:proofErr w:type="gramStart"/>
+      <w:r>
+        <w:rPr>
+          <w:rFonts w:ascii="Courier New" w:eastAsia="Times New Roman" w:hAnsi="Courier New" w:cs="Courier New"/>
+          <w:color w:val="A6E22E"/>
+          <w:sz w:val="20"/>
+          <w:szCs w:val="20"/>
+          <w:shd w:val="clear" w:color="auto" w:fill="272822"/>
+          <w:lang w:val="en-US" w:eastAsia="es-MX"/>
+        </w:rPr>
+        <w:t>window</w:t>
+      </w:r>
+      <w:r>
+        <w:rPr>
+          <w:rFonts w:ascii="Courier New" w:eastAsia="Times New Roman" w:hAnsi="Courier New" w:cs="Courier New"/>
+          <w:color w:val="DDDDDD"/>
+          <w:sz w:val="20"/>
+          <w:szCs w:val="20"/>
+          <w:shd w:val="clear" w:color="auto" w:fill="272822"/>
+          <w:lang w:val="en-US" w:eastAsia="es-MX"/>
+        </w:rPr>
+        <w:t>.localStorage.setItem</w:t>
+      </w:r>
+      <w:proofErr w:type="spellEnd"/>
+      <w:r>
+        <w:rPr>
+          <w:rFonts w:ascii="Courier New" w:eastAsia="Times New Roman" w:hAnsi="Courier New" w:cs="Courier New"/>
+          <w:color w:val="DDDDDD"/>
+          <w:sz w:val="20"/>
+          <w:szCs w:val="20"/>
+          <w:shd w:val="clear" w:color="auto" w:fill="272822"/>
+          <w:lang w:val="en-US" w:eastAsia="es-MX"/>
+        </w:rPr>
+        <w:t>(</w:t>
+      </w:r>
+      <w:proofErr w:type="gramEnd"/>
+      <w:r>
+        <w:rPr>
+          <w:rFonts w:ascii="Courier New" w:eastAsia="Times New Roman" w:hAnsi="Courier New" w:cs="Courier New"/>
+          <w:color w:val="A6E22E"/>
+          <w:sz w:val="20"/>
+          <w:szCs w:val="20"/>
+          <w:shd w:val="clear" w:color="auto" w:fill="272822"/>
+          <w:lang w:val="en-US" w:eastAsia="es-MX"/>
+        </w:rPr>
+        <w:t>"</w:t>
+      </w:r>
+      <w:proofErr w:type="spellStart"/>
+      <w:r>
+        <w:rPr>
+          <w:rFonts w:ascii="Courier New" w:eastAsia="Times New Roman" w:hAnsi="Courier New" w:cs="Courier New"/>
+          <w:color w:val="A6E22E"/>
+          <w:sz w:val="20"/>
+          <w:szCs w:val="20"/>
+          <w:shd w:val="clear" w:color="auto" w:fill="272822"/>
+          <w:lang w:val="en-US" w:eastAsia="es-MX"/>
+        </w:rPr>
+        <w:t>nombre</w:t>
+      </w:r>
+      <w:proofErr w:type="spellEnd"/>
+      <w:r>
+        <w:rPr>
+          <w:rFonts w:ascii="Courier New" w:eastAsia="Times New Roman" w:hAnsi="Courier New" w:cs="Courier New"/>
+          <w:color w:val="A6E22E"/>
+          <w:sz w:val="20"/>
+          <w:szCs w:val="20"/>
+          <w:shd w:val="clear" w:color="auto" w:fill="272822"/>
+          <w:lang w:val="en-US" w:eastAsia="es-MX"/>
+        </w:rPr>
+        <w:t>"</w:t>
+      </w:r>
+      <w:r>
+        <w:rPr>
+          <w:rFonts w:ascii="Courier New" w:eastAsia="Times New Roman" w:hAnsi="Courier New" w:cs="Courier New"/>
+          <w:color w:val="DDDDDD"/>
+          <w:sz w:val="20"/>
+          <w:szCs w:val="20"/>
+          <w:shd w:val="clear" w:color="auto" w:fill="272822"/>
+          <w:lang w:val="en-US" w:eastAsia="es-MX"/>
+        </w:rPr>
+        <w:t xml:space="preserve">, </w:t>
+      </w:r>
+      <w:r>
+        <w:rPr>
+          <w:rFonts w:ascii="Courier New" w:eastAsia="Times New Roman" w:hAnsi="Courier New" w:cs="Courier New"/>
+          <w:color w:val="A6E22E"/>
+          <w:sz w:val="20"/>
+          <w:szCs w:val="20"/>
+          <w:shd w:val="clear" w:color="auto" w:fill="272822"/>
+          <w:lang w:val="en-US" w:eastAsia="es-MX"/>
+        </w:rPr>
+        <w:t>"</w:t>
+      </w:r>
+      <w:proofErr w:type="spellStart"/>
+      <w:r>
+        <w:rPr>
+          <w:rFonts w:ascii="Courier New" w:eastAsia="Times New Roman" w:hAnsi="Courier New" w:cs="Courier New"/>
+          <w:color w:val="A6E22E"/>
+          <w:sz w:val="20"/>
+          <w:szCs w:val="20"/>
+          <w:shd w:val="clear" w:color="auto" w:fill="272822"/>
+          <w:lang w:val="en-US" w:eastAsia="es-MX"/>
+        </w:rPr>
+        <w:t>Toshi</w:t>
+      </w:r>
+      <w:proofErr w:type="spellEnd"/>
+      <w:r>
+        <w:rPr>
+          <w:rFonts w:ascii="Courier New" w:eastAsia="Times New Roman" w:hAnsi="Courier New" w:cs="Courier New"/>
+          <w:color w:val="A6E22E"/>
+          <w:sz w:val="20"/>
+          <w:szCs w:val="20"/>
+          <w:shd w:val="clear" w:color="auto" w:fill="272822"/>
+          <w:lang w:val="en-US" w:eastAsia="es-MX"/>
+        </w:rPr>
+        <w:t>"</w:t>
+      </w:r>
+      <w:r>
+        <w:rPr>
+          <w:rFonts w:ascii="Courier New" w:eastAsia="Times New Roman" w:hAnsi="Courier New" w:cs="Courier New"/>
+          <w:color w:val="DDDDDD"/>
+          <w:sz w:val="20"/>
+          <w:szCs w:val="20"/>
+          <w:shd w:val="clear" w:color="auto" w:fill="272822"/>
+          <w:lang w:val="en-US" w:eastAsia="es-MX"/>
+        </w:rPr>
+        <w:t>);</w:t>
+      </w:r>
+    </w:p>
+    <w:p>
+      <w:pPr>
+        <w:shd w:val="clear" w:color="auto" w:fill="F6F6F6"/>
+        <w:tabs>
+          <w:tab w:val="left" w:pos="916"/>
+          <w:tab w:val="left" w:pos="1832"/>
+          <w:tab w:val="left" w:pos="2748"/>
+          <w:tab w:val="left" w:pos="3664"/>
+          <w:tab w:val="left" w:pos="4580"/>
+          <w:tab w:val="left" w:pos="5496"/>
+          <w:tab w:val="left" w:pos="6412"/>
+          <w:tab w:val="left" w:pos="7328"/>
+          <w:tab w:val="left" w:pos="8244"/>
+          <w:tab w:val="left" w:pos="9160"/>
+          <w:tab w:val="left" w:pos="10076"/>
+          <w:tab w:val="left" w:pos="10992"/>
+          <w:tab w:val="left" w:pos="11908"/>
+          <w:tab w:val="left" w:pos="12824"/>
+          <w:tab w:val="left" w:pos="13740"/>
+          <w:tab w:val="left" w:pos="14656"/>
+        </w:tabs>
+        <w:spacing w:before="0" w:after="0" w:line="240" w:lineRule="auto"/>
+        <w:rPr>
+          <w:rFonts w:ascii="Courier New" w:eastAsia="Times New Roman" w:hAnsi="Courier New" w:cs="Courier New"/>
+          <w:color w:val="DDDDDD"/>
+          <w:sz w:val="20"/>
+          <w:szCs w:val="20"/>
+          <w:shd w:val="clear" w:color="auto" w:fill="272822"/>
+          <w:lang w:val="en-US" w:eastAsia="es-MX"/>
+        </w:rPr>
+      </w:pPr>
+    </w:p>
+    <w:p>
+      <w:pPr>
+        <w:shd w:val="clear" w:color="auto" w:fill="F6F6F6"/>
+        <w:tabs>
+          <w:tab w:val="left" w:pos="916"/>
+          <w:tab w:val="left" w:pos="1832"/>
+          <w:tab w:val="left" w:pos="2748"/>
+          <w:tab w:val="left" w:pos="3664"/>
+          <w:tab w:val="left" w:pos="4580"/>
+          <w:tab w:val="left" w:pos="5496"/>
+          <w:tab w:val="left" w:pos="6412"/>
+          <w:tab w:val="left" w:pos="7328"/>
+          <w:tab w:val="left" w:pos="8244"/>
+          <w:tab w:val="left" w:pos="9160"/>
+          <w:tab w:val="left" w:pos="10076"/>
+          <w:tab w:val="left" w:pos="10992"/>
+          <w:tab w:val="left" w:pos="11908"/>
+          <w:tab w:val="left" w:pos="12824"/>
+          <w:tab w:val="left" w:pos="13740"/>
+          <w:tab w:val="left" w:pos="14656"/>
+        </w:tabs>
+        <w:spacing w:before="0" w:after="0" w:line="240" w:lineRule="auto"/>
+        <w:rPr>
+          <w:rFonts w:ascii="Courier New" w:eastAsia="Times New Roman" w:hAnsi="Courier New" w:cs="Courier New"/>
+          <w:color w:val="DDDDDD"/>
+          <w:sz w:val="20"/>
+          <w:szCs w:val="20"/>
+          <w:shd w:val="clear" w:color="auto" w:fill="272822"/>
+          <w:lang w:val="es-MX" w:eastAsia="es-MX"/>
+        </w:rPr>
+      </w:pPr>
+      <w:r>
+        <w:rPr>
+          <w:rFonts w:ascii="Courier New" w:eastAsia="Times New Roman" w:hAnsi="Courier New" w:cs="Courier New"/>
+          <w:color w:val="75715E"/>
+          <w:sz w:val="20"/>
+          <w:szCs w:val="20"/>
+          <w:shd w:val="clear" w:color="auto" w:fill="272822"/>
+          <w:lang w:val="es-MX" w:eastAsia="es-MX"/>
+        </w:rPr>
+        <w:t>//</w:t>
+      </w:r>
+      <w:proofErr w:type="spellStart"/>
+      <w:r>
+        <w:rPr>
+          <w:rFonts w:ascii="Courier New" w:eastAsia="Times New Roman" w:hAnsi="Courier New" w:cs="Courier New"/>
+          <w:color w:val="75715E"/>
+          <w:sz w:val="20"/>
+          <w:szCs w:val="20"/>
+          <w:shd w:val="clear" w:color="auto" w:fill="272822"/>
+          <w:lang w:val="es-MX" w:eastAsia="es-MX"/>
+        </w:rPr>
+        <w:t>setear</w:t>
+      </w:r>
+      <w:proofErr w:type="spellEnd"/>
+      <w:r>
+        <w:rPr>
+          <w:rFonts w:ascii="Courier New" w:eastAsia="Times New Roman" w:hAnsi="Courier New" w:cs="Courier New"/>
+          <w:color w:val="75715E"/>
+          <w:sz w:val="20"/>
+          <w:szCs w:val="20"/>
+          <w:shd w:val="clear" w:color="auto" w:fill="272822"/>
+          <w:lang w:val="es-MX" w:eastAsia="es-MX"/>
+        </w:rPr>
+        <w:t xml:space="preserve"> un objeto</w:t>
+      </w:r>
+    </w:p>
+    <w:p>
+      <w:pPr>
+        <w:shd w:val="clear" w:color="auto" w:fill="F6F6F6"/>
+        <w:tabs>
+          <w:tab w:val="left" w:pos="916"/>
+          <w:tab w:val="left" w:pos="1832"/>
+          <w:tab w:val="left" w:pos="2748"/>
+          <w:tab w:val="left" w:pos="3664"/>
+          <w:tab w:val="left" w:pos="4580"/>
+          <w:tab w:val="left" w:pos="5496"/>
+          <w:tab w:val="left" w:pos="6412"/>
+          <w:tab w:val="left" w:pos="7328"/>
+          <w:tab w:val="left" w:pos="8244"/>
+          <w:tab w:val="left" w:pos="9160"/>
+          <w:tab w:val="left" w:pos="10076"/>
+          <w:tab w:val="left" w:pos="10992"/>
+          <w:tab w:val="left" w:pos="11908"/>
+          <w:tab w:val="left" w:pos="12824"/>
+          <w:tab w:val="left" w:pos="13740"/>
+          <w:tab w:val="left" w:pos="14656"/>
+        </w:tabs>
+        <w:spacing w:before="0" w:after="0" w:line="240" w:lineRule="auto"/>
+        <w:rPr>
+          <w:rFonts w:ascii="Courier New" w:eastAsia="Times New Roman" w:hAnsi="Courier New" w:cs="Courier New"/>
+          <w:color w:val="DDDDDD"/>
+          <w:sz w:val="20"/>
+          <w:szCs w:val="20"/>
+          <w:shd w:val="clear" w:color="auto" w:fill="272822"/>
+          <w:lang w:val="es-MX" w:eastAsia="es-MX"/>
+        </w:rPr>
+      </w:pPr>
+      <w:r>
+        <w:rPr>
+          <w:rFonts w:ascii="Courier New" w:eastAsia="Times New Roman" w:hAnsi="Courier New" w:cs="Courier New"/>
+          <w:color w:val="75715E"/>
+          <w:sz w:val="20"/>
+          <w:szCs w:val="20"/>
+          <w:shd w:val="clear" w:color="auto" w:fill="272822"/>
+          <w:lang w:val="es-MX" w:eastAsia="es-MX"/>
+        </w:rPr>
+        <w:t xml:space="preserve">//primero se tiene que convertir el objeto en un </w:t>
+      </w:r>
+      <w:proofErr w:type="spellStart"/>
+      <w:r>
+        <w:rPr>
+          <w:rFonts w:ascii="Courier New" w:eastAsia="Times New Roman" w:hAnsi="Courier New" w:cs="Courier New"/>
+          <w:color w:val="75715E"/>
+          <w:sz w:val="20"/>
+          <w:szCs w:val="20"/>
+          <w:shd w:val="clear" w:color="auto" w:fill="272822"/>
+          <w:lang w:val="es-MX" w:eastAsia="es-MX"/>
+        </w:rPr>
+        <w:t>string</w:t>
+      </w:r>
+      <w:proofErr w:type="spellEnd"/>
+    </w:p>
+    <w:p>
+      <w:pPr>
+        <w:shd w:val="clear" w:color="auto" w:fill="F6F6F6"/>
+        <w:tabs>
+          <w:tab w:val="left" w:pos="916"/>
+          <w:tab w:val="left" w:pos="1832"/>
+          <w:tab w:val="left" w:pos="2748"/>
+          <w:tab w:val="left" w:pos="3664"/>
+          <w:tab w:val="left" w:pos="4580"/>
+          <w:tab w:val="left" w:pos="5496"/>
+          <w:tab w:val="left" w:pos="6412"/>
+          <w:tab w:val="left" w:pos="7328"/>
+          <w:tab w:val="left" w:pos="8244"/>
+          <w:tab w:val="left" w:pos="9160"/>
+          <w:tab w:val="left" w:pos="10076"/>
+          <w:tab w:val="left" w:pos="10992"/>
+          <w:tab w:val="left" w:pos="11908"/>
+          <w:tab w:val="left" w:pos="12824"/>
+          <w:tab w:val="left" w:pos="13740"/>
+          <w:tab w:val="left" w:pos="14656"/>
+        </w:tabs>
+        <w:spacing w:before="0" w:after="0" w:line="240" w:lineRule="auto"/>
+        <w:rPr>
+          <w:rFonts w:ascii="Courier New" w:eastAsia="Times New Roman" w:hAnsi="Courier New" w:cs="Courier New"/>
+          <w:color w:val="DDDDDD"/>
+          <w:sz w:val="20"/>
+          <w:szCs w:val="20"/>
+          <w:shd w:val="clear" w:color="auto" w:fill="272822"/>
+          <w:lang w:val="en-US" w:eastAsia="es-MX"/>
+        </w:rPr>
+      </w:pPr>
+      <w:proofErr w:type="spellStart"/>
+      <w:proofErr w:type="gramStart"/>
+      <w:r>
+        <w:rPr>
+          <w:rFonts w:ascii="Courier New" w:eastAsia="Times New Roman" w:hAnsi="Courier New" w:cs="Courier New"/>
+          <w:color w:val="A6E22E"/>
+          <w:sz w:val="20"/>
+          <w:szCs w:val="20"/>
+          <w:shd w:val="clear" w:color="auto" w:fill="272822"/>
+          <w:lang w:val="en-US" w:eastAsia="es-MX"/>
+        </w:rPr>
+        <w:t>window</w:t>
+      </w:r>
+      <w:r>
+        <w:rPr>
+          <w:rFonts w:ascii="Courier New" w:eastAsia="Times New Roman" w:hAnsi="Courier New" w:cs="Courier New"/>
+          <w:color w:val="DDDDDD"/>
+          <w:sz w:val="20"/>
+          <w:szCs w:val="20"/>
+          <w:shd w:val="clear" w:color="auto" w:fill="272822"/>
+          <w:lang w:val="en-US" w:eastAsia="es-MX"/>
+        </w:rPr>
+        <w:t>.localStorage.setItem</w:t>
+      </w:r>
+      <w:proofErr w:type="spellEnd"/>
+      <w:r>
+        <w:rPr>
+          <w:rFonts w:ascii="Courier New" w:eastAsia="Times New Roman" w:hAnsi="Courier New" w:cs="Courier New"/>
+          <w:color w:val="DDDDDD"/>
+          <w:sz w:val="20"/>
+          <w:szCs w:val="20"/>
+          <w:shd w:val="clear" w:color="auto" w:fill="272822"/>
+          <w:lang w:val="en-US" w:eastAsia="es-MX"/>
+        </w:rPr>
+        <w:t>(</w:t>
+      </w:r>
+      <w:proofErr w:type="gramEnd"/>
+      <w:r>
+        <w:rPr>
+          <w:rFonts w:ascii="Courier New" w:eastAsia="Times New Roman" w:hAnsi="Courier New" w:cs="Courier New"/>
+          <w:color w:val="A6E22E"/>
+          <w:sz w:val="20"/>
+          <w:szCs w:val="20"/>
+          <w:shd w:val="clear" w:color="auto" w:fill="272822"/>
+          <w:lang w:val="en-US" w:eastAsia="es-MX"/>
+        </w:rPr>
+        <w:t>"</w:t>
+      </w:r>
+      <w:proofErr w:type="spellStart"/>
+      <w:r>
+        <w:rPr>
+          <w:rFonts w:ascii="Courier New" w:eastAsia="Times New Roman" w:hAnsi="Courier New" w:cs="Courier New"/>
+          <w:color w:val="A6E22E"/>
+          <w:sz w:val="20"/>
+          <w:szCs w:val="20"/>
+          <w:shd w:val="clear" w:color="auto" w:fill="272822"/>
+          <w:lang w:val="en-US" w:eastAsia="es-MX"/>
+        </w:rPr>
+        <w:t>objeto</w:t>
+      </w:r>
+      <w:proofErr w:type="spellEnd"/>
+      <w:r>
+        <w:rPr>
+          <w:rFonts w:ascii="Courier New" w:eastAsia="Times New Roman" w:hAnsi="Courier New" w:cs="Courier New"/>
+          <w:color w:val="A6E22E"/>
+          <w:sz w:val="20"/>
+          <w:szCs w:val="20"/>
+          <w:shd w:val="clear" w:color="auto" w:fill="272822"/>
+          <w:lang w:val="en-US" w:eastAsia="es-MX"/>
+        </w:rPr>
+        <w:t>"</w:t>
+      </w:r>
+      <w:r>
+        <w:rPr>
+          <w:rFonts w:ascii="Courier New" w:eastAsia="Times New Roman" w:hAnsi="Courier New" w:cs="Courier New"/>
+          <w:color w:val="DDDDDD"/>
+          <w:sz w:val="20"/>
+          <w:szCs w:val="20"/>
+          <w:shd w:val="clear" w:color="auto" w:fill="272822"/>
+          <w:lang w:val="en-US" w:eastAsia="es-MX"/>
+        </w:rPr>
+        <w:t xml:space="preserve">, </w:t>
+      </w:r>
+      <w:proofErr w:type="spellStart"/>
+      <w:r>
+        <w:rPr>
+          <w:rFonts w:ascii="Courier New" w:eastAsia="Times New Roman" w:hAnsi="Courier New" w:cs="Courier New"/>
+          <w:color w:val="A6E22E"/>
+          <w:sz w:val="20"/>
+          <w:szCs w:val="20"/>
+          <w:shd w:val="clear" w:color="auto" w:fill="272822"/>
+          <w:lang w:val="en-US" w:eastAsia="es-MX"/>
+        </w:rPr>
+        <w:t>JSON</w:t>
+      </w:r>
+      <w:r>
+        <w:rPr>
+          <w:rFonts w:ascii="Courier New" w:eastAsia="Times New Roman" w:hAnsi="Courier New" w:cs="Courier New"/>
+          <w:color w:val="DDDDDD"/>
+          <w:sz w:val="20"/>
+          <w:szCs w:val="20"/>
+          <w:shd w:val="clear" w:color="auto" w:fill="272822"/>
+          <w:lang w:val="en-US" w:eastAsia="es-MX"/>
+        </w:rPr>
+        <w:t>.stringify</w:t>
+      </w:r>
+      <w:proofErr w:type="spellEnd"/>
+      <w:r>
+        <w:rPr>
+          <w:rFonts w:ascii="Courier New" w:eastAsia="Times New Roman" w:hAnsi="Courier New" w:cs="Courier New"/>
+          <w:color w:val="DDDDDD"/>
+          <w:sz w:val="20"/>
+          <w:szCs w:val="20"/>
+          <w:shd w:val="clear" w:color="auto" w:fill="272822"/>
+          <w:lang w:val="en-US" w:eastAsia="es-MX"/>
+        </w:rPr>
+        <w:t>({</w:t>
+      </w:r>
+      <w:r>
+        <w:rPr>
+          <w:rFonts w:ascii="Courier New" w:eastAsia="Times New Roman" w:hAnsi="Courier New" w:cs="Courier New"/>
+          <w:color w:val="A6E22E"/>
+          <w:sz w:val="20"/>
+          <w:szCs w:val="20"/>
+          <w:shd w:val="clear" w:color="auto" w:fill="272822"/>
+          <w:lang w:val="en-US" w:eastAsia="es-MX"/>
+        </w:rPr>
+        <w:t>"</w:t>
+      </w:r>
+      <w:proofErr w:type="spellStart"/>
+      <w:r>
+        <w:rPr>
+          <w:rFonts w:ascii="Courier New" w:eastAsia="Times New Roman" w:hAnsi="Courier New" w:cs="Courier New"/>
+          <w:color w:val="A6E22E"/>
+          <w:sz w:val="20"/>
+          <w:szCs w:val="20"/>
+          <w:shd w:val="clear" w:color="auto" w:fill="272822"/>
+          <w:lang w:val="en-US" w:eastAsia="es-MX"/>
+        </w:rPr>
+        <w:t>peli</w:t>
+      </w:r>
+      <w:proofErr w:type="spellEnd"/>
+      <w:r>
+        <w:rPr>
+          <w:rFonts w:ascii="Courier New" w:eastAsia="Times New Roman" w:hAnsi="Courier New" w:cs="Courier New"/>
+          <w:color w:val="A6E22E"/>
+          <w:sz w:val="20"/>
+          <w:szCs w:val="20"/>
+          <w:shd w:val="clear" w:color="auto" w:fill="272822"/>
+          <w:lang w:val="en-US" w:eastAsia="es-MX"/>
+        </w:rPr>
+        <w:t>"</w:t>
+      </w:r>
+      <w:r>
+        <w:rPr>
+          <w:rFonts w:ascii="Courier New" w:eastAsia="Times New Roman" w:hAnsi="Courier New" w:cs="Courier New"/>
+          <w:color w:val="DDDDDD"/>
+          <w:sz w:val="20"/>
+          <w:szCs w:val="20"/>
+          <w:shd w:val="clear" w:color="auto" w:fill="272822"/>
+          <w:lang w:val="en-US" w:eastAsia="es-MX"/>
+        </w:rPr>
+        <w:t xml:space="preserve">: </w:t>
+      </w:r>
+      <w:r>
+        <w:rPr>
+          <w:rFonts w:ascii="Courier New" w:eastAsia="Times New Roman" w:hAnsi="Courier New" w:cs="Courier New"/>
+          <w:color w:val="A6E22E"/>
+          <w:sz w:val="20"/>
+          <w:szCs w:val="20"/>
+          <w:shd w:val="clear" w:color="auto" w:fill="272822"/>
+          <w:lang w:val="en-US" w:eastAsia="es-MX"/>
+        </w:rPr>
+        <w:t>"wonder woman"</w:t>
+      </w:r>
+      <w:r>
+        <w:rPr>
+          <w:rFonts w:ascii="Courier New" w:eastAsia="Times New Roman" w:hAnsi="Courier New" w:cs="Courier New"/>
+          <w:color w:val="DDDDDD"/>
+          <w:sz w:val="20"/>
+          <w:szCs w:val="20"/>
+          <w:shd w:val="clear" w:color="auto" w:fill="272822"/>
+          <w:lang w:val="en-US" w:eastAsia="es-MX"/>
+        </w:rPr>
+        <w:t>});</w:t>
+      </w:r>
+    </w:p>
+    <w:p>
+      <w:pPr>
+        <w:shd w:val="clear" w:color="auto" w:fill="F6F6F6"/>
+        <w:tabs>
+          <w:tab w:val="left" w:pos="916"/>
+          <w:tab w:val="left" w:pos="1832"/>
+          <w:tab w:val="left" w:pos="2748"/>
+          <w:tab w:val="left" w:pos="3664"/>
+          <w:tab w:val="left" w:pos="4580"/>
+          <w:tab w:val="left" w:pos="5496"/>
+          <w:tab w:val="left" w:pos="6412"/>
+          <w:tab w:val="left" w:pos="7328"/>
+          <w:tab w:val="left" w:pos="8244"/>
+          <w:tab w:val="left" w:pos="9160"/>
+          <w:tab w:val="left" w:pos="10076"/>
+          <w:tab w:val="left" w:pos="10992"/>
+          <w:tab w:val="left" w:pos="11908"/>
+          <w:tab w:val="left" w:pos="12824"/>
+          <w:tab w:val="left" w:pos="13740"/>
+          <w:tab w:val="left" w:pos="14656"/>
+        </w:tabs>
+        <w:spacing w:before="0" w:after="0" w:line="240" w:lineRule="auto"/>
+        <w:rPr>
+          <w:rFonts w:ascii="Courier New" w:eastAsia="Times New Roman" w:hAnsi="Courier New" w:cs="Courier New"/>
+          <w:color w:val="DDDDDD"/>
+          <w:sz w:val="20"/>
+          <w:szCs w:val="20"/>
+          <w:shd w:val="clear" w:color="auto" w:fill="272822"/>
+          <w:lang w:val="en-US" w:eastAsia="es-MX"/>
+        </w:rPr>
+      </w:pPr>
+    </w:p>
+    <w:p>
+      <w:pPr>
+        <w:shd w:val="clear" w:color="auto" w:fill="F6F6F6"/>
+        <w:tabs>
+          <w:tab w:val="left" w:pos="916"/>
+          <w:tab w:val="left" w:pos="1832"/>
+          <w:tab w:val="left" w:pos="2748"/>
+          <w:tab w:val="left" w:pos="3664"/>
+          <w:tab w:val="left" w:pos="4580"/>
+          <w:tab w:val="left" w:pos="5496"/>
+          <w:tab w:val="left" w:pos="6412"/>
+          <w:tab w:val="left" w:pos="7328"/>
+          <w:tab w:val="left" w:pos="8244"/>
+          <w:tab w:val="left" w:pos="9160"/>
+          <w:tab w:val="left" w:pos="10076"/>
+          <w:tab w:val="left" w:pos="10992"/>
+          <w:tab w:val="left" w:pos="11908"/>
+          <w:tab w:val="left" w:pos="12824"/>
+          <w:tab w:val="left" w:pos="13740"/>
+          <w:tab w:val="left" w:pos="14656"/>
+        </w:tabs>
+        <w:spacing w:before="0" w:after="0" w:line="240" w:lineRule="auto"/>
+        <w:rPr>
+          <w:rFonts w:ascii="Courier New" w:eastAsia="Times New Roman" w:hAnsi="Courier New" w:cs="Courier New"/>
+          <w:color w:val="DDDDDD"/>
+          <w:sz w:val="20"/>
+          <w:szCs w:val="20"/>
+          <w:shd w:val="clear" w:color="auto" w:fill="272822"/>
+          <w:lang w:val="es-MX" w:eastAsia="es-MX"/>
+        </w:rPr>
+      </w:pPr>
+      <w:r>
+        <w:rPr>
+          <w:rFonts w:ascii="Courier New" w:eastAsia="Times New Roman" w:hAnsi="Courier New" w:cs="Courier New"/>
+          <w:color w:val="75715E"/>
+          <w:sz w:val="20"/>
+          <w:szCs w:val="20"/>
+          <w:shd w:val="clear" w:color="auto" w:fill="272822"/>
+          <w:lang w:val="es-MX" w:eastAsia="es-MX"/>
+        </w:rPr>
+        <w:t xml:space="preserve">//obtener el valor de un </w:t>
+      </w:r>
+      <w:proofErr w:type="spellStart"/>
+      <w:r>
+        <w:rPr>
+          <w:rFonts w:ascii="Courier New" w:eastAsia="Times New Roman" w:hAnsi="Courier New" w:cs="Courier New"/>
+          <w:color w:val="75715E"/>
+          <w:sz w:val="20"/>
+          <w:szCs w:val="20"/>
+          <w:shd w:val="clear" w:color="auto" w:fill="272822"/>
+          <w:lang w:val="es-MX" w:eastAsia="es-MX"/>
+        </w:rPr>
+        <w:t>key</w:t>
+      </w:r>
+      <w:proofErr w:type="spellEnd"/>
+    </w:p>
+    <w:p>
+      <w:pPr>
+        <w:shd w:val="clear" w:color="auto" w:fill="F6F6F6"/>
+        <w:tabs>
+          <w:tab w:val="left" w:pos="916"/>
+          <w:tab w:val="left" w:pos="1832"/>
+          <w:tab w:val="left" w:pos="2748"/>
+          <w:tab w:val="left" w:pos="3664"/>
+          <w:tab w:val="left" w:pos="4580"/>
+          <w:tab w:val="left" w:pos="5496"/>
+          <w:tab w:val="left" w:pos="6412"/>
+          <w:tab w:val="left" w:pos="7328"/>
+          <w:tab w:val="left" w:pos="8244"/>
+          <w:tab w:val="left" w:pos="9160"/>
+          <w:tab w:val="left" w:pos="10076"/>
+          <w:tab w:val="left" w:pos="10992"/>
+          <w:tab w:val="left" w:pos="11908"/>
+          <w:tab w:val="left" w:pos="12824"/>
+          <w:tab w:val="left" w:pos="13740"/>
+          <w:tab w:val="left" w:pos="14656"/>
+        </w:tabs>
+        <w:spacing w:before="0" w:after="0" w:line="240" w:lineRule="auto"/>
+        <w:rPr>
+          <w:rFonts w:ascii="Courier New" w:eastAsia="Times New Roman" w:hAnsi="Courier New" w:cs="Courier New"/>
+          <w:color w:val="DDDDDD"/>
+          <w:sz w:val="20"/>
+          <w:szCs w:val="20"/>
+          <w:shd w:val="clear" w:color="auto" w:fill="272822"/>
+          <w:lang w:val="es-MX" w:eastAsia="es-MX"/>
+        </w:rPr>
+      </w:pPr>
+      <w:proofErr w:type="spellStart"/>
+      <w:proofErr w:type="gramStart"/>
+      <w:r>
+        <w:rPr>
+          <w:rFonts w:ascii="Courier New" w:eastAsia="Times New Roman" w:hAnsi="Courier New" w:cs="Courier New"/>
+          <w:color w:val="A6E22E"/>
+          <w:sz w:val="20"/>
+          <w:szCs w:val="20"/>
+          <w:shd w:val="clear" w:color="auto" w:fill="272822"/>
+          <w:lang w:val="es-MX" w:eastAsia="es-MX"/>
+        </w:rPr>
+        <w:t>window</w:t>
+      </w:r>
+      <w:r>
+        <w:rPr>
+          <w:rFonts w:ascii="Courier New" w:eastAsia="Times New Roman" w:hAnsi="Courier New" w:cs="Courier New"/>
+          <w:color w:val="DDDDDD"/>
+          <w:sz w:val="20"/>
+          <w:szCs w:val="20"/>
+          <w:shd w:val="clear" w:color="auto" w:fill="272822"/>
+          <w:lang w:val="es-MX" w:eastAsia="es-MX"/>
+        </w:rPr>
+        <w:t>.localStorage.getItem</w:t>
+      </w:r>
+      <w:proofErr w:type="spellEnd"/>
+      <w:r>
+        <w:rPr>
+          <w:rFonts w:ascii="Courier New" w:eastAsia="Times New Roman" w:hAnsi="Courier New" w:cs="Courier New"/>
+          <w:color w:val="DDDDDD"/>
+          <w:sz w:val="20"/>
+          <w:szCs w:val="20"/>
+          <w:shd w:val="clear" w:color="auto" w:fill="272822"/>
+          <w:lang w:val="es-MX" w:eastAsia="es-MX"/>
+        </w:rPr>
+        <w:t>(</w:t>
+      </w:r>
+      <w:proofErr w:type="gramEnd"/>
+      <w:r>
+        <w:rPr>
+          <w:rFonts w:ascii="Courier New" w:eastAsia="Times New Roman" w:hAnsi="Courier New" w:cs="Courier New"/>
+          <w:color w:val="A6E22E"/>
+          <w:sz w:val="20"/>
+          <w:szCs w:val="20"/>
+          <w:shd w:val="clear" w:color="auto" w:fill="272822"/>
+          <w:lang w:val="es-MX" w:eastAsia="es-MX"/>
+        </w:rPr>
+        <w:t>"nombre"</w:t>
+      </w:r>
+      <w:r>
+        <w:rPr>
+          <w:rFonts w:ascii="Courier New" w:eastAsia="Times New Roman" w:hAnsi="Courier New" w:cs="Courier New"/>
+          <w:color w:val="DDDDDD"/>
+          <w:sz w:val="20"/>
+          <w:szCs w:val="20"/>
+          <w:shd w:val="clear" w:color="auto" w:fill="272822"/>
+          <w:lang w:val="es-MX" w:eastAsia="es-MX"/>
+        </w:rPr>
+        <w:t>);</w:t>
+      </w:r>
+    </w:p>
+    <w:p>
+      <w:pPr>
+        <w:shd w:val="clear" w:color="auto" w:fill="F6F6F6"/>
+        <w:tabs>
+          <w:tab w:val="left" w:pos="916"/>
+          <w:tab w:val="left" w:pos="1832"/>
+          <w:tab w:val="left" w:pos="2748"/>
+          <w:tab w:val="left" w:pos="3664"/>
+          <w:tab w:val="left" w:pos="4580"/>
+          <w:tab w:val="left" w:pos="5496"/>
+          <w:tab w:val="left" w:pos="6412"/>
+          <w:tab w:val="left" w:pos="7328"/>
+          <w:tab w:val="left" w:pos="8244"/>
+          <w:tab w:val="left" w:pos="9160"/>
+          <w:tab w:val="left" w:pos="10076"/>
+          <w:tab w:val="left" w:pos="10992"/>
+          <w:tab w:val="left" w:pos="11908"/>
+          <w:tab w:val="left" w:pos="12824"/>
+          <w:tab w:val="left" w:pos="13740"/>
+          <w:tab w:val="left" w:pos="14656"/>
+        </w:tabs>
+        <w:spacing w:before="0" w:after="0" w:line="240" w:lineRule="auto"/>
+        <w:rPr>
+          <w:rFonts w:ascii="Courier New" w:eastAsia="Times New Roman" w:hAnsi="Courier New" w:cs="Courier New"/>
+          <w:color w:val="DDDDDD"/>
+          <w:sz w:val="20"/>
+          <w:szCs w:val="20"/>
+          <w:shd w:val="clear" w:color="auto" w:fill="272822"/>
+          <w:lang w:val="es-MX" w:eastAsia="es-MX"/>
+        </w:rPr>
+      </w:pPr>
+    </w:p>
+    <w:p>
+      <w:pPr>
+        <w:shd w:val="clear" w:color="auto" w:fill="F6F6F6"/>
+        <w:tabs>
+          <w:tab w:val="left" w:pos="916"/>
+          <w:tab w:val="left" w:pos="1832"/>
+          <w:tab w:val="left" w:pos="2748"/>
+          <w:tab w:val="left" w:pos="3664"/>
+          <w:tab w:val="left" w:pos="4580"/>
+          <w:tab w:val="left" w:pos="5496"/>
+          <w:tab w:val="left" w:pos="6412"/>
+          <w:tab w:val="left" w:pos="7328"/>
+          <w:tab w:val="left" w:pos="8244"/>
+          <w:tab w:val="left" w:pos="9160"/>
+          <w:tab w:val="left" w:pos="10076"/>
+          <w:tab w:val="left" w:pos="10992"/>
+          <w:tab w:val="left" w:pos="11908"/>
+          <w:tab w:val="left" w:pos="12824"/>
+          <w:tab w:val="left" w:pos="13740"/>
+          <w:tab w:val="left" w:pos="14656"/>
+        </w:tabs>
+        <w:spacing w:before="0" w:after="0" w:line="240" w:lineRule="auto"/>
+        <w:rPr>
+          <w:rFonts w:ascii="Courier New" w:eastAsia="Times New Roman" w:hAnsi="Courier New" w:cs="Courier New"/>
+          <w:color w:val="DDDDDD"/>
+          <w:sz w:val="20"/>
+          <w:szCs w:val="20"/>
+          <w:shd w:val="clear" w:color="auto" w:fill="272822"/>
+          <w:lang w:val="es-MX" w:eastAsia="es-MX"/>
+        </w:rPr>
+      </w:pPr>
+      <w:r>
+        <w:rPr>
+          <w:rFonts w:ascii="Courier New" w:eastAsia="Times New Roman" w:hAnsi="Courier New" w:cs="Courier New"/>
+          <w:color w:val="75715E"/>
+          <w:sz w:val="20"/>
+          <w:szCs w:val="20"/>
+          <w:shd w:val="clear" w:color="auto" w:fill="272822"/>
+          <w:lang w:val="es-MX" w:eastAsia="es-MX"/>
+        </w:rPr>
+        <w:t>//obtener el valor de un texto objeto y convertirlo a objeto</w:t>
+      </w:r>
+    </w:p>
+    <w:p>
+      <w:pPr>
+        <w:shd w:val="clear" w:color="auto" w:fill="F6F6F6"/>
+        <w:tabs>
+          <w:tab w:val="left" w:pos="916"/>
+          <w:tab w:val="left" w:pos="1832"/>
+          <w:tab w:val="left" w:pos="2748"/>
+          <w:tab w:val="left" w:pos="3664"/>
+          <w:tab w:val="left" w:pos="4580"/>
+          <w:tab w:val="left" w:pos="5496"/>
+          <w:tab w:val="left" w:pos="6412"/>
+          <w:tab w:val="left" w:pos="7328"/>
+          <w:tab w:val="left" w:pos="8244"/>
+          <w:tab w:val="left" w:pos="9160"/>
+          <w:tab w:val="left" w:pos="10076"/>
+          <w:tab w:val="left" w:pos="10992"/>
+          <w:tab w:val="left" w:pos="11908"/>
+          <w:tab w:val="left" w:pos="12824"/>
+          <w:tab w:val="left" w:pos="13740"/>
+          <w:tab w:val="left" w:pos="14656"/>
+        </w:tabs>
+        <w:spacing w:before="0" w:after="0" w:line="240" w:lineRule="auto"/>
+        <w:rPr>
+          <w:rFonts w:ascii="Courier New" w:eastAsia="Times New Roman" w:hAnsi="Courier New" w:cs="Courier New"/>
+          <w:color w:val="273B47"/>
+          <w:sz w:val="24"/>
+          <w:szCs w:val="24"/>
+          <w:lang w:val="en-US" w:eastAsia="es-MX"/>
+        </w:rPr>
+      </w:pPr>
+      <w:proofErr w:type="spellStart"/>
+      <w:proofErr w:type="gramStart"/>
+      <w:r>
+        <w:rPr>
+          <w:rFonts w:ascii="Courier New" w:eastAsia="Times New Roman" w:hAnsi="Courier New" w:cs="Courier New"/>
+          <w:color w:val="A6E22E"/>
+          <w:sz w:val="20"/>
+          <w:szCs w:val="20"/>
+          <w:shd w:val="clear" w:color="auto" w:fill="272822"/>
+          <w:lang w:val="en-US" w:eastAsia="es-MX"/>
+        </w:rPr>
+        <w:t>JSON</w:t>
+      </w:r>
+      <w:r>
+        <w:rPr>
+          <w:rFonts w:ascii="Courier New" w:eastAsia="Times New Roman" w:hAnsi="Courier New" w:cs="Courier New"/>
+          <w:color w:val="DDDDDD"/>
+          <w:sz w:val="20"/>
+          <w:szCs w:val="20"/>
+          <w:shd w:val="clear" w:color="auto" w:fill="272822"/>
+          <w:lang w:val="en-US" w:eastAsia="es-MX"/>
+        </w:rPr>
+        <w:t>.parse</w:t>
+      </w:r>
+      <w:proofErr w:type="spellEnd"/>
+      <w:r>
+        <w:rPr>
+          <w:rFonts w:ascii="Courier New" w:eastAsia="Times New Roman" w:hAnsi="Courier New" w:cs="Courier New"/>
+          <w:color w:val="DDDDDD"/>
+          <w:sz w:val="20"/>
+          <w:szCs w:val="20"/>
+          <w:shd w:val="clear" w:color="auto" w:fill="272822"/>
+          <w:lang w:val="en-US" w:eastAsia="es-MX"/>
+        </w:rPr>
+        <w:t>(</w:t>
+      </w:r>
+      <w:proofErr w:type="spellStart"/>
+      <w:proofErr w:type="gramEnd"/>
+      <w:r>
+        <w:rPr>
+          <w:rFonts w:ascii="Courier New" w:eastAsia="Times New Roman" w:hAnsi="Courier New" w:cs="Courier New"/>
+          <w:color w:val="A6E22E"/>
+          <w:sz w:val="20"/>
+          <w:szCs w:val="20"/>
+          <w:shd w:val="clear" w:color="auto" w:fill="272822"/>
+          <w:lang w:val="en-US" w:eastAsia="es-MX"/>
+        </w:rPr>
+        <w:t>window</w:t>
+      </w:r>
+      <w:r>
+        <w:rPr>
+          <w:rFonts w:ascii="Courier New" w:eastAsia="Times New Roman" w:hAnsi="Courier New" w:cs="Courier New"/>
+          <w:color w:val="DDDDDD"/>
+          <w:sz w:val="20"/>
+          <w:szCs w:val="20"/>
+          <w:shd w:val="clear" w:color="auto" w:fill="272822"/>
+          <w:lang w:val="en-US" w:eastAsia="es-MX"/>
+        </w:rPr>
+        <w:t>.localStorage.getItem</w:t>
+      </w:r>
+      <w:proofErr w:type="spellEnd"/>
+      <w:r>
+        <w:rPr>
+          <w:rFonts w:ascii="Courier New" w:eastAsia="Times New Roman" w:hAnsi="Courier New" w:cs="Courier New"/>
+          <w:color w:val="DDDDDD"/>
+          <w:sz w:val="20"/>
+          <w:szCs w:val="20"/>
+          <w:shd w:val="clear" w:color="auto" w:fill="272822"/>
+          <w:lang w:val="en-US" w:eastAsia="es-MX"/>
+        </w:rPr>
+        <w:t>(</w:t>
+      </w:r>
+      <w:r>
+        <w:rPr>
+          <w:rFonts w:ascii="Courier New" w:eastAsia="Times New Roman" w:hAnsi="Courier New" w:cs="Courier New"/>
+          <w:color w:val="A6E22E"/>
+          <w:sz w:val="20"/>
+          <w:szCs w:val="20"/>
+          <w:shd w:val="clear" w:color="auto" w:fill="272822"/>
+          <w:lang w:val="en-US" w:eastAsia="es-MX"/>
+        </w:rPr>
+        <w:t>"</w:t>
+      </w:r>
+      <w:proofErr w:type="spellStart"/>
+      <w:r>
+        <w:rPr>
+          <w:rFonts w:ascii="Courier New" w:eastAsia="Times New Roman" w:hAnsi="Courier New" w:cs="Courier New"/>
+          <w:color w:val="A6E22E"/>
+          <w:sz w:val="20"/>
+          <w:szCs w:val="20"/>
+          <w:shd w:val="clear" w:color="auto" w:fill="272822"/>
+          <w:lang w:val="en-US" w:eastAsia="es-MX"/>
+        </w:rPr>
+        <w:t>objeto</w:t>
+      </w:r>
+      <w:proofErr w:type="spellEnd"/>
+      <w:r>
+        <w:rPr>
+          <w:rFonts w:ascii="Courier New" w:eastAsia="Times New Roman" w:hAnsi="Courier New" w:cs="Courier New"/>
+          <w:color w:val="A6E22E"/>
+          <w:sz w:val="20"/>
+          <w:szCs w:val="20"/>
+          <w:shd w:val="clear" w:color="auto" w:fill="272822"/>
+          <w:lang w:val="en-US" w:eastAsia="es-MX"/>
+        </w:rPr>
+        <w:t>"</w:t>
+      </w:r>
+      <w:r>
+        <w:rPr>
+          <w:rFonts w:ascii="Courier New" w:eastAsia="Times New Roman" w:hAnsi="Courier New" w:cs="Courier New"/>
+          <w:color w:val="DDDDDD"/>
+          <w:sz w:val="20"/>
+          <w:szCs w:val="20"/>
+          <w:shd w:val="clear" w:color="auto" w:fill="272822"/>
+          <w:lang w:val="en-US" w:eastAsia="es-MX"/>
+        </w:rPr>
+        <w:t>));</w:t>
+      </w:r>
+    </w:p>
+    <w:p>
+      <w:pPr>
+        <w:rPr>
+          <w:lang w:val="en-US"/>
+        </w:rPr>
+      </w:pPr>
     </w:p>
     <w:sectPr>
       <w:footerReference w:type="default" r:id="rId15"/>
@@ -9833,7 +11209,7 @@
             <w:noProof/>
             <w:lang w:bidi="es-ES"/>
           </w:rPr>
-          <w:t>8</w:t>
+          <w:t>9</w:t>
         </w:r>
         <w:r>
           <w:rPr>
@@ -10147,95 +11523,9 @@
     </w:lvl>
   </w:abstractNum>
   <w:abstractNum w:abstractNumId="11">
-    <w:nsid w:val="243E04FD"/>
+    <w:nsid w:val="22F549FD"/>
     <w:multiLevelType w:val="multilevel"/>
-    <w:tmpl w:val="0409001F"/>
-    <w:lvl w:ilvl="0">
-      <w:start w:val="1"/>
-      <w:numFmt w:val="decimal"/>
-      <w:lvlText w:val="%1."/>
-      <w:lvlJc w:val="left"/>
-      <w:pPr>
-        <w:ind w:left="360" w:hanging="360"/>
-      </w:pPr>
-    </w:lvl>
-    <w:lvl w:ilvl="1">
-      <w:start w:val="1"/>
-      <w:numFmt w:val="decimal"/>
-      <w:lvlText w:val="%1.%2."/>
-      <w:lvlJc w:val="left"/>
-      <w:pPr>
-        <w:ind w:left="792" w:hanging="432"/>
-      </w:pPr>
-    </w:lvl>
-    <w:lvl w:ilvl="2">
-      <w:start w:val="1"/>
-      <w:numFmt w:val="decimal"/>
-      <w:lvlText w:val="%1.%2.%3."/>
-      <w:lvlJc w:val="left"/>
-      <w:pPr>
-        <w:ind w:left="1224" w:hanging="504"/>
-      </w:pPr>
-    </w:lvl>
-    <w:lvl w:ilvl="3">
-      <w:start w:val="1"/>
-      <w:numFmt w:val="decimal"/>
-      <w:lvlText w:val="%1.%2.%3.%4."/>
-      <w:lvlJc w:val="left"/>
-      <w:pPr>
-        <w:ind w:left="1728" w:hanging="648"/>
-      </w:pPr>
-    </w:lvl>
-    <w:lvl w:ilvl="4">
-      <w:start w:val="1"/>
-      <w:numFmt w:val="decimal"/>
-      <w:lvlText w:val="%1.%2.%3.%4.%5."/>
-      <w:lvlJc w:val="left"/>
-      <w:pPr>
-        <w:ind w:left="2232" w:hanging="792"/>
-      </w:pPr>
-    </w:lvl>
-    <w:lvl w:ilvl="5">
-      <w:start w:val="1"/>
-      <w:numFmt w:val="decimal"/>
-      <w:lvlText w:val="%1.%2.%3.%4.%5.%6."/>
-      <w:lvlJc w:val="left"/>
-      <w:pPr>
-        <w:ind w:left="2736" w:hanging="936"/>
-      </w:pPr>
-    </w:lvl>
-    <w:lvl w:ilvl="6">
-      <w:start w:val="1"/>
-      <w:numFmt w:val="decimal"/>
-      <w:lvlText w:val="%1.%2.%3.%4.%5.%6.%7."/>
-      <w:lvlJc w:val="left"/>
-      <w:pPr>
-        <w:ind w:left="3240" w:hanging="1080"/>
-      </w:pPr>
-    </w:lvl>
-    <w:lvl w:ilvl="7">
-      <w:start w:val="1"/>
-      <w:numFmt w:val="decimal"/>
-      <w:lvlText w:val="%1.%2.%3.%4.%5.%6.%7.%8."/>
-      <w:lvlJc w:val="left"/>
-      <w:pPr>
-        <w:ind w:left="3744" w:hanging="1224"/>
-      </w:pPr>
-    </w:lvl>
-    <w:lvl w:ilvl="8">
-      <w:start w:val="1"/>
-      <w:numFmt w:val="decimal"/>
-      <w:lvlText w:val="%1.%2.%3.%4.%5.%6.%7.%8.%9."/>
-      <w:lvlJc w:val="left"/>
-      <w:pPr>
-        <w:ind w:left="4320" w:hanging="1440"/>
-      </w:pPr>
-    </w:lvl>
-  </w:abstractNum>
-  <w:abstractNum w:abstractNumId="12">
-    <w:nsid w:val="3C17081E"/>
-    <w:multiLevelType w:val="multilevel"/>
-    <w:tmpl w:val="25D2477E"/>
+    <w:tmpl w:val="52D2C6B2"/>
     <w:lvl w:ilvl="0">
       <w:start w:val="1"/>
       <w:numFmt w:val="bullet"/>
@@ -10381,185 +11671,96 @@
       </w:rPr>
     </w:lvl>
   </w:abstractNum>
-  <w:abstractNum w:abstractNumId="13">
-    <w:nsid w:val="548B32C0"/>
-    <w:multiLevelType w:val="hybridMultilevel"/>
-    <w:tmpl w:val="535A2616"/>
-    <w:lvl w:ilvl="0" w:tplc="04090011">
+  <w:abstractNum w:abstractNumId="12">
+    <w:nsid w:val="243E04FD"/>
+    <w:multiLevelType w:val="multilevel"/>
+    <w:tmpl w:val="0409001F"/>
+    <w:lvl w:ilvl="0">
       <w:start w:val="1"/>
       <w:numFmt w:val="decimal"/>
-      <w:lvlText w:val="%1)"/>
+      <w:lvlText w:val="%1."/>
       <w:lvlJc w:val="left"/>
       <w:pPr>
-        <w:ind w:left="720" w:hanging="360"/>
+        <w:ind w:left="360" w:hanging="360"/>
       </w:pPr>
     </w:lvl>
-    <w:lvl w:ilvl="1" w:tplc="04090019" w:tentative="1">
-      <w:start w:val="1"/>
-      <w:numFmt w:val="lowerLetter"/>
-      <w:lvlText w:val="%2."/>
-      <w:lvlJc w:val="left"/>
-      <w:pPr>
-        <w:ind w:left="1440" w:hanging="360"/>
-      </w:pPr>
-    </w:lvl>
-    <w:lvl w:ilvl="2" w:tplc="0409001B" w:tentative="1">
-      <w:start w:val="1"/>
-      <w:numFmt w:val="lowerRoman"/>
-      <w:lvlText w:val="%3."/>
-      <w:lvlJc w:val="right"/>
-      <w:pPr>
-        <w:ind w:left="2160" w:hanging="180"/>
-      </w:pPr>
-    </w:lvl>
-    <w:lvl w:ilvl="3" w:tplc="0409000F" w:tentative="1">
+    <w:lvl w:ilvl="1">
       <w:start w:val="1"/>
       <w:numFmt w:val="decimal"/>
-      <w:lvlText w:val="%4."/>
+      <w:lvlText w:val="%1.%2."/>
       <w:lvlJc w:val="left"/>
       <w:pPr>
-        <w:ind w:left="2880" w:hanging="360"/>
+        <w:ind w:left="792" w:hanging="432"/>
       </w:pPr>
     </w:lvl>
-    <w:lvl w:ilvl="4" w:tplc="04090019" w:tentative="1">
-      <w:start w:val="1"/>
-      <w:numFmt w:val="lowerLetter"/>
-      <w:lvlText w:val="%5."/>
-      <w:lvlJc w:val="left"/>
-      <w:pPr>
-        <w:ind w:left="3600" w:hanging="360"/>
-      </w:pPr>
-    </w:lvl>
-    <w:lvl w:ilvl="5" w:tplc="0409001B" w:tentative="1">
-      <w:start w:val="1"/>
-      <w:numFmt w:val="lowerRoman"/>
-      <w:lvlText w:val="%6."/>
-      <w:lvlJc w:val="right"/>
-      <w:pPr>
-        <w:ind w:left="4320" w:hanging="180"/>
-      </w:pPr>
-    </w:lvl>
-    <w:lvl w:ilvl="6" w:tplc="0409000F" w:tentative="1">
+    <w:lvl w:ilvl="2">
       <w:start w:val="1"/>
       <w:numFmt w:val="decimal"/>
-      <w:lvlText w:val="%7."/>
+      <w:lvlText w:val="%1.%2.%3."/>
       <w:lvlJc w:val="left"/>
       <w:pPr>
-        <w:ind w:left="5040" w:hanging="360"/>
+        <w:ind w:left="1224" w:hanging="504"/>
       </w:pPr>
     </w:lvl>
-    <w:lvl w:ilvl="7" w:tplc="04090019" w:tentative="1">
+    <w:lvl w:ilvl="3">
       <w:start w:val="1"/>
-      <w:numFmt w:val="lowerLetter"/>
-      <w:lvlText w:val="%8."/>
+      <w:numFmt w:val="decimal"/>
+      <w:lvlText w:val="%1.%2.%3.%4."/>
       <w:lvlJc w:val="left"/>
       <w:pPr>
-        <w:ind w:left="5760" w:hanging="360"/>
+        <w:ind w:left="1728" w:hanging="648"/>
       </w:pPr>
     </w:lvl>
-    <w:lvl w:ilvl="8" w:tplc="0409001B" w:tentative="1">
+    <w:lvl w:ilvl="4">
       <w:start w:val="1"/>
-      <w:numFmt w:val="lowerRoman"/>
-      <w:lvlText w:val="%9."/>
-      <w:lvlJc w:val="right"/>
-      <w:pPr>
-        <w:ind w:left="6480" w:hanging="180"/>
+      <w:numFmt w:val="decimal"/>
+      <w:lvlText w:val="%1.%2.%3.%4.%5."/>
+      <w:lvlJc w:val="left"/>
+      <w:pPr>
+        <w:ind w:left="2232" w:hanging="792"/>
+      </w:pPr>
+    </w:lvl>
+    <w:lvl w:ilvl="5">
+      <w:start w:val="1"/>
+      <w:numFmt w:val="decimal"/>
+      <w:lvlText w:val="%1.%2.%3.%4.%5.%6."/>
+      <w:lvlJc w:val="left"/>
+      <w:pPr>
+        <w:ind w:left="2736" w:hanging="936"/>
+      </w:pPr>
+    </w:lvl>
+    <w:lvl w:ilvl="6">
+      <w:start w:val="1"/>
+      <w:numFmt w:val="decimal"/>
+      <w:lvlText w:val="%1.%2.%3.%4.%5.%6.%7."/>
+      <w:lvlJc w:val="left"/>
+      <w:pPr>
+        <w:ind w:left="3240" w:hanging="1080"/>
+      </w:pPr>
+    </w:lvl>
+    <w:lvl w:ilvl="7">
+      <w:start w:val="1"/>
+      <w:numFmt w:val="decimal"/>
+      <w:lvlText w:val="%1.%2.%3.%4.%5.%6.%7.%8."/>
+      <w:lvlJc w:val="left"/>
+      <w:pPr>
+        <w:ind w:left="3744" w:hanging="1224"/>
+      </w:pPr>
+    </w:lvl>
+    <w:lvl w:ilvl="8">
+      <w:start w:val="1"/>
+      <w:numFmt w:val="decimal"/>
+      <w:lvlText w:val="%1.%2.%3.%4.%5.%6.%7.%8.%9."/>
+      <w:lvlJc w:val="left"/>
+      <w:pPr>
+        <w:ind w:left="4320" w:hanging="1440"/>
       </w:pPr>
     </w:lvl>
   </w:abstractNum>
-  <w:abstractNum w:abstractNumId="14">
-    <w:nsid w:val="549B76E6"/>
-    <w:multiLevelType w:val="hybridMultilevel"/>
-    <w:tmpl w:val="1D409D14"/>
-    <w:lvl w:ilvl="0" w:tplc="04090011">
-      <w:start w:val="1"/>
-      <w:numFmt w:val="decimal"/>
-      <w:lvlText w:val="%1)"/>
-      <w:lvlJc w:val="left"/>
-      <w:pPr>
-        <w:ind w:left="720" w:hanging="360"/>
-      </w:pPr>
-      <w:rPr>
-        <w:rFonts w:hint="default"/>
-      </w:rPr>
-    </w:lvl>
-    <w:lvl w:ilvl="1" w:tplc="04090019" w:tentative="1">
-      <w:start w:val="1"/>
-      <w:numFmt w:val="lowerLetter"/>
-      <w:lvlText w:val="%2."/>
-      <w:lvlJc w:val="left"/>
-      <w:pPr>
-        <w:ind w:left="1440" w:hanging="360"/>
-      </w:pPr>
-    </w:lvl>
-    <w:lvl w:ilvl="2" w:tplc="0409001B" w:tentative="1">
-      <w:start w:val="1"/>
-      <w:numFmt w:val="lowerRoman"/>
-      <w:lvlText w:val="%3."/>
-      <w:lvlJc w:val="right"/>
-      <w:pPr>
-        <w:ind w:left="2160" w:hanging="180"/>
-      </w:pPr>
-    </w:lvl>
-    <w:lvl w:ilvl="3" w:tplc="0409000F" w:tentative="1">
-      <w:start w:val="1"/>
-      <w:numFmt w:val="decimal"/>
-      <w:lvlText w:val="%4."/>
-      <w:lvlJc w:val="left"/>
-      <w:pPr>
-        <w:ind w:left="2880" w:hanging="360"/>
-      </w:pPr>
-    </w:lvl>
-    <w:lvl w:ilvl="4" w:tplc="04090019" w:tentative="1">
-      <w:start w:val="1"/>
-      <w:numFmt w:val="lowerLetter"/>
-      <w:lvlText w:val="%5."/>
-      <w:lvlJc w:val="left"/>
-      <w:pPr>
-        <w:ind w:left="3600" w:hanging="360"/>
-      </w:pPr>
-    </w:lvl>
-    <w:lvl w:ilvl="5" w:tplc="0409001B" w:tentative="1">
-      <w:start w:val="1"/>
-      <w:numFmt w:val="lowerRoman"/>
-      <w:lvlText w:val="%6."/>
-      <w:lvlJc w:val="right"/>
-      <w:pPr>
-        <w:ind w:left="4320" w:hanging="180"/>
-      </w:pPr>
-    </w:lvl>
-    <w:lvl w:ilvl="6" w:tplc="0409000F" w:tentative="1">
-      <w:start w:val="1"/>
-      <w:numFmt w:val="decimal"/>
-      <w:lvlText w:val="%7."/>
-      <w:lvlJc w:val="left"/>
-      <w:pPr>
-        <w:ind w:left="5040" w:hanging="360"/>
-      </w:pPr>
-    </w:lvl>
-    <w:lvl w:ilvl="7" w:tplc="04090019" w:tentative="1">
-      <w:start w:val="1"/>
-      <w:numFmt w:val="lowerLetter"/>
-      <w:lvlText w:val="%8."/>
-      <w:lvlJc w:val="left"/>
-      <w:pPr>
-        <w:ind w:left="5760" w:hanging="360"/>
-      </w:pPr>
-    </w:lvl>
-    <w:lvl w:ilvl="8" w:tplc="0409001B" w:tentative="1">
-      <w:start w:val="1"/>
-      <w:numFmt w:val="lowerRoman"/>
-      <w:lvlText w:val="%9."/>
-      <w:lvlJc w:val="right"/>
-      <w:pPr>
-        <w:ind w:left="6480" w:hanging="180"/>
-      </w:pPr>
-    </w:lvl>
-  </w:abstractNum>
-  <w:abstractNum w:abstractNumId="15">
-    <w:nsid w:val="641B3133"/>
+  <w:abstractNum w:abstractNumId="13">
+    <w:nsid w:val="3C17081E"/>
     <w:multiLevelType w:val="multilevel"/>
-    <w:tmpl w:val="7FA67B7C"/>
+    <w:tmpl w:val="25D2477E"/>
     <w:lvl w:ilvl="0">
       <w:start w:val="1"/>
       <w:numFmt w:val="bullet"/>
@@ -10705,7 +11906,331 @@
       </w:rPr>
     </w:lvl>
   </w:abstractNum>
+  <w:abstractNum w:abstractNumId="14">
+    <w:nsid w:val="548B32C0"/>
+    <w:multiLevelType w:val="hybridMultilevel"/>
+    <w:tmpl w:val="535A2616"/>
+    <w:lvl w:ilvl="0" w:tplc="04090011">
+      <w:start w:val="1"/>
+      <w:numFmt w:val="decimal"/>
+      <w:lvlText w:val="%1)"/>
+      <w:lvlJc w:val="left"/>
+      <w:pPr>
+        <w:ind w:left="720" w:hanging="360"/>
+      </w:pPr>
+    </w:lvl>
+    <w:lvl w:ilvl="1" w:tplc="04090019" w:tentative="1">
+      <w:start w:val="1"/>
+      <w:numFmt w:val="lowerLetter"/>
+      <w:lvlText w:val="%2."/>
+      <w:lvlJc w:val="left"/>
+      <w:pPr>
+        <w:ind w:left="1440" w:hanging="360"/>
+      </w:pPr>
+    </w:lvl>
+    <w:lvl w:ilvl="2" w:tplc="0409001B" w:tentative="1">
+      <w:start w:val="1"/>
+      <w:numFmt w:val="lowerRoman"/>
+      <w:lvlText w:val="%3."/>
+      <w:lvlJc w:val="right"/>
+      <w:pPr>
+        <w:ind w:left="2160" w:hanging="180"/>
+      </w:pPr>
+    </w:lvl>
+    <w:lvl w:ilvl="3" w:tplc="0409000F" w:tentative="1">
+      <w:start w:val="1"/>
+      <w:numFmt w:val="decimal"/>
+      <w:lvlText w:val="%4."/>
+      <w:lvlJc w:val="left"/>
+      <w:pPr>
+        <w:ind w:left="2880" w:hanging="360"/>
+      </w:pPr>
+    </w:lvl>
+    <w:lvl w:ilvl="4" w:tplc="04090019" w:tentative="1">
+      <w:start w:val="1"/>
+      <w:numFmt w:val="lowerLetter"/>
+      <w:lvlText w:val="%5."/>
+      <w:lvlJc w:val="left"/>
+      <w:pPr>
+        <w:ind w:left="3600" w:hanging="360"/>
+      </w:pPr>
+    </w:lvl>
+    <w:lvl w:ilvl="5" w:tplc="0409001B" w:tentative="1">
+      <w:start w:val="1"/>
+      <w:numFmt w:val="lowerRoman"/>
+      <w:lvlText w:val="%6."/>
+      <w:lvlJc w:val="right"/>
+      <w:pPr>
+        <w:ind w:left="4320" w:hanging="180"/>
+      </w:pPr>
+    </w:lvl>
+    <w:lvl w:ilvl="6" w:tplc="0409000F" w:tentative="1">
+      <w:start w:val="1"/>
+      <w:numFmt w:val="decimal"/>
+      <w:lvlText w:val="%7."/>
+      <w:lvlJc w:val="left"/>
+      <w:pPr>
+        <w:ind w:left="5040" w:hanging="360"/>
+      </w:pPr>
+    </w:lvl>
+    <w:lvl w:ilvl="7" w:tplc="04090019" w:tentative="1">
+      <w:start w:val="1"/>
+      <w:numFmt w:val="lowerLetter"/>
+      <w:lvlText w:val="%8."/>
+      <w:lvlJc w:val="left"/>
+      <w:pPr>
+        <w:ind w:left="5760" w:hanging="360"/>
+      </w:pPr>
+    </w:lvl>
+    <w:lvl w:ilvl="8" w:tplc="0409001B" w:tentative="1">
+      <w:start w:val="1"/>
+      <w:numFmt w:val="lowerRoman"/>
+      <w:lvlText w:val="%9."/>
+      <w:lvlJc w:val="right"/>
+      <w:pPr>
+        <w:ind w:left="6480" w:hanging="180"/>
+      </w:pPr>
+    </w:lvl>
+  </w:abstractNum>
+  <w:abstractNum w:abstractNumId="15">
+    <w:nsid w:val="549B76E6"/>
+    <w:multiLevelType w:val="hybridMultilevel"/>
+    <w:tmpl w:val="1D409D14"/>
+    <w:lvl w:ilvl="0" w:tplc="04090011">
+      <w:start w:val="1"/>
+      <w:numFmt w:val="decimal"/>
+      <w:lvlText w:val="%1)"/>
+      <w:lvlJc w:val="left"/>
+      <w:pPr>
+        <w:ind w:left="720" w:hanging="360"/>
+      </w:pPr>
+      <w:rPr>
+        <w:rFonts w:hint="default"/>
+      </w:rPr>
+    </w:lvl>
+    <w:lvl w:ilvl="1" w:tplc="04090019" w:tentative="1">
+      <w:start w:val="1"/>
+      <w:numFmt w:val="lowerLetter"/>
+      <w:lvlText w:val="%2."/>
+      <w:lvlJc w:val="left"/>
+      <w:pPr>
+        <w:ind w:left="1440" w:hanging="360"/>
+      </w:pPr>
+    </w:lvl>
+    <w:lvl w:ilvl="2" w:tplc="0409001B" w:tentative="1">
+      <w:start w:val="1"/>
+      <w:numFmt w:val="lowerRoman"/>
+      <w:lvlText w:val="%3."/>
+      <w:lvlJc w:val="right"/>
+      <w:pPr>
+        <w:ind w:left="2160" w:hanging="180"/>
+      </w:pPr>
+    </w:lvl>
+    <w:lvl w:ilvl="3" w:tplc="0409000F" w:tentative="1">
+      <w:start w:val="1"/>
+      <w:numFmt w:val="decimal"/>
+      <w:lvlText w:val="%4."/>
+      <w:lvlJc w:val="left"/>
+      <w:pPr>
+        <w:ind w:left="2880" w:hanging="360"/>
+      </w:pPr>
+    </w:lvl>
+    <w:lvl w:ilvl="4" w:tplc="04090019" w:tentative="1">
+      <w:start w:val="1"/>
+      <w:numFmt w:val="lowerLetter"/>
+      <w:lvlText w:val="%5."/>
+      <w:lvlJc w:val="left"/>
+      <w:pPr>
+        <w:ind w:left="3600" w:hanging="360"/>
+      </w:pPr>
+    </w:lvl>
+    <w:lvl w:ilvl="5" w:tplc="0409001B" w:tentative="1">
+      <w:start w:val="1"/>
+      <w:numFmt w:val="lowerRoman"/>
+      <w:lvlText w:val="%6."/>
+      <w:lvlJc w:val="right"/>
+      <w:pPr>
+        <w:ind w:left="4320" w:hanging="180"/>
+      </w:pPr>
+    </w:lvl>
+    <w:lvl w:ilvl="6" w:tplc="0409000F" w:tentative="1">
+      <w:start w:val="1"/>
+      <w:numFmt w:val="decimal"/>
+      <w:lvlText w:val="%7."/>
+      <w:lvlJc w:val="left"/>
+      <w:pPr>
+        <w:ind w:left="5040" w:hanging="360"/>
+      </w:pPr>
+    </w:lvl>
+    <w:lvl w:ilvl="7" w:tplc="04090019" w:tentative="1">
+      <w:start w:val="1"/>
+      <w:numFmt w:val="lowerLetter"/>
+      <w:lvlText w:val="%8."/>
+      <w:lvlJc w:val="left"/>
+      <w:pPr>
+        <w:ind w:left="5760" w:hanging="360"/>
+      </w:pPr>
+    </w:lvl>
+    <w:lvl w:ilvl="8" w:tplc="0409001B" w:tentative="1">
+      <w:start w:val="1"/>
+      <w:numFmt w:val="lowerRoman"/>
+      <w:lvlText w:val="%9."/>
+      <w:lvlJc w:val="right"/>
+      <w:pPr>
+        <w:ind w:left="6480" w:hanging="180"/>
+      </w:pPr>
+    </w:lvl>
+  </w:abstractNum>
   <w:abstractNum w:abstractNumId="16">
+    <w:nsid w:val="641B3133"/>
+    <w:multiLevelType w:val="multilevel"/>
+    <w:tmpl w:val="7FA67B7C"/>
+    <w:lvl w:ilvl="0">
+      <w:start w:val="1"/>
+      <w:numFmt w:val="bullet"/>
+      <w:lvlText w:val=""/>
+      <w:lvlJc w:val="left"/>
+      <w:pPr>
+        <w:tabs>
+          <w:tab w:val="num" w:pos="720"/>
+        </w:tabs>
+        <w:ind w:left="720" w:hanging="360"/>
+      </w:pPr>
+      <w:rPr>
+        <w:rFonts w:ascii="Symbol" w:hAnsi="Symbol" w:hint="default"/>
+        <w:sz w:val="20"/>
+      </w:rPr>
+    </w:lvl>
+    <w:lvl w:ilvl="1" w:tentative="1">
+      <w:start w:val="1"/>
+      <w:numFmt w:val="bullet"/>
+      <w:lvlText w:val="o"/>
+      <w:lvlJc w:val="left"/>
+      <w:pPr>
+        <w:tabs>
+          <w:tab w:val="num" w:pos="1440"/>
+        </w:tabs>
+        <w:ind w:left="1440" w:hanging="360"/>
+      </w:pPr>
+      <w:rPr>
+        <w:rFonts w:ascii="Courier New" w:hAnsi="Courier New" w:hint="default"/>
+        <w:sz w:val="20"/>
+      </w:rPr>
+    </w:lvl>
+    <w:lvl w:ilvl="2" w:tentative="1">
+      <w:start w:val="1"/>
+      <w:numFmt w:val="bullet"/>
+      <w:lvlText w:val=""/>
+      <w:lvlJc w:val="left"/>
+      <w:pPr>
+        <w:tabs>
+          <w:tab w:val="num" w:pos="2160"/>
+        </w:tabs>
+        <w:ind w:left="2160" w:hanging="360"/>
+      </w:pPr>
+      <w:rPr>
+        <w:rFonts w:ascii="Wingdings" w:hAnsi="Wingdings" w:hint="default"/>
+        <w:sz w:val="20"/>
+      </w:rPr>
+    </w:lvl>
+    <w:lvl w:ilvl="3" w:tentative="1">
+      <w:start w:val="1"/>
+      <w:numFmt w:val="bullet"/>
+      <w:lvlText w:val=""/>
+      <w:lvlJc w:val="left"/>
+      <w:pPr>
+        <w:tabs>
+          <w:tab w:val="num" w:pos="2880"/>
+        </w:tabs>
+        <w:ind w:left="2880" w:hanging="360"/>
+      </w:pPr>
+      <w:rPr>
+        <w:rFonts w:ascii="Wingdings" w:hAnsi="Wingdings" w:hint="default"/>
+        <w:sz w:val="20"/>
+      </w:rPr>
+    </w:lvl>
+    <w:lvl w:ilvl="4" w:tentative="1">
+      <w:start w:val="1"/>
+      <w:numFmt w:val="bullet"/>
+      <w:lvlText w:val=""/>
+      <w:lvlJc w:val="left"/>
+      <w:pPr>
+        <w:tabs>
+          <w:tab w:val="num" w:pos="3600"/>
+        </w:tabs>
+        <w:ind w:left="3600" w:hanging="360"/>
+      </w:pPr>
+      <w:rPr>
+        <w:rFonts w:ascii="Wingdings" w:hAnsi="Wingdings" w:hint="default"/>
+        <w:sz w:val="20"/>
+      </w:rPr>
+    </w:lvl>
+    <w:lvl w:ilvl="5" w:tentative="1">
+      <w:start w:val="1"/>
+      <w:numFmt w:val="bullet"/>
+      <w:lvlText w:val=""/>
+      <w:lvlJc w:val="left"/>
+      <w:pPr>
+        <w:tabs>
+          <w:tab w:val="num" w:pos="4320"/>
+        </w:tabs>
+        <w:ind w:left="4320" w:hanging="360"/>
+      </w:pPr>
+      <w:rPr>
+        <w:rFonts w:ascii="Wingdings" w:hAnsi="Wingdings" w:hint="default"/>
+        <w:sz w:val="20"/>
+      </w:rPr>
+    </w:lvl>
+    <w:lvl w:ilvl="6" w:tentative="1">
+      <w:start w:val="1"/>
+      <w:numFmt w:val="bullet"/>
+      <w:lvlText w:val=""/>
+      <w:lvlJc w:val="left"/>
+      <w:pPr>
+        <w:tabs>
+          <w:tab w:val="num" w:pos="5040"/>
+        </w:tabs>
+        <w:ind w:left="5040" w:hanging="360"/>
+      </w:pPr>
+      <w:rPr>
+        <w:rFonts w:ascii="Wingdings" w:hAnsi="Wingdings" w:hint="default"/>
+        <w:sz w:val="20"/>
+      </w:rPr>
+    </w:lvl>
+    <w:lvl w:ilvl="7" w:tentative="1">
+      <w:start w:val="1"/>
+      <w:numFmt w:val="bullet"/>
+      <w:lvlText w:val=""/>
+      <w:lvlJc w:val="left"/>
+      <w:pPr>
+        <w:tabs>
+          <w:tab w:val="num" w:pos="5760"/>
+        </w:tabs>
+        <w:ind w:left="5760" w:hanging="360"/>
+      </w:pPr>
+      <w:rPr>
+        <w:rFonts w:ascii="Wingdings" w:hAnsi="Wingdings" w:hint="default"/>
+        <w:sz w:val="20"/>
+      </w:rPr>
+    </w:lvl>
+    <w:lvl w:ilvl="8" w:tentative="1">
+      <w:start w:val="1"/>
+      <w:numFmt w:val="bullet"/>
+      <w:lvlText w:val=""/>
+      <w:lvlJc w:val="left"/>
+      <w:pPr>
+        <w:tabs>
+          <w:tab w:val="num" w:pos="6480"/>
+        </w:tabs>
+        <w:ind w:left="6480" w:hanging="360"/>
+      </w:pPr>
+      <w:rPr>
+        <w:rFonts w:ascii="Wingdings" w:hAnsi="Wingdings" w:hint="default"/>
+        <w:sz w:val="20"/>
+      </w:rPr>
+    </w:lvl>
+  </w:abstractNum>
+  <w:abstractNum w:abstractNumId="17">
     <w:nsid w:val="735D1288"/>
     <w:multiLevelType w:val="multilevel"/>
     <w:tmpl w:val="0409001D"/>
@@ -10791,7 +12316,7 @@
       </w:pPr>
     </w:lvl>
   </w:abstractNum>
-  <w:abstractNum w:abstractNumId="17">
+  <w:abstractNum w:abstractNumId="18">
     <w:nsid w:val="76421687"/>
     <w:multiLevelType w:val="multilevel"/>
     <w:tmpl w:val="0409001D"/>
@@ -10877,7 +12402,7 @@
       </w:pPr>
     </w:lvl>
   </w:abstractNum>
-  <w:abstractNum w:abstractNumId="18">
+  <w:abstractNum w:abstractNumId="19">
     <w:nsid w:val="7A2C3EB3"/>
     <w:multiLevelType w:val="multilevel"/>
     <w:tmpl w:val="84B46318"/>
@@ -10964,7 +12489,7 @@
       </w:pPr>
     </w:lvl>
   </w:abstractNum>
-  <w:abstractNum w:abstractNumId="19">
+  <w:abstractNum w:abstractNumId="20">
     <w:nsid w:val="7F3A1AB1"/>
     <w:multiLevelType w:val="multilevel"/>
     <w:tmpl w:val="04090023"/>
@@ -11052,28 +12577,28 @@
     </w:lvl>
   </w:abstractNum>
   <w:num w:numId="1">
-    <w:abstractNumId w:val="14"/>
+    <w:abstractNumId w:val="15"/>
   </w:num>
   <w:num w:numId="2">
     <w:abstractNumId w:val="10"/>
   </w:num>
   <w:num w:numId="3">
-    <w:abstractNumId w:val="13"/>
+    <w:abstractNumId w:val="14"/>
   </w:num>
   <w:num w:numId="4">
-    <w:abstractNumId w:val="11"/>
+    <w:abstractNumId w:val="12"/>
   </w:num>
   <w:num w:numId="5">
+    <w:abstractNumId w:val="18"/>
+  </w:num>
+  <w:num w:numId="6">
+    <w:abstractNumId w:val="19"/>
+  </w:num>
+  <w:num w:numId="7">
     <w:abstractNumId w:val="17"/>
   </w:num>
-  <w:num w:numId="6">
-    <w:abstractNumId w:val="18"/>
-  </w:num>
-  <w:num w:numId="7">
-    <w:abstractNumId w:val="16"/>
-  </w:num>
   <w:num w:numId="8">
-    <w:abstractNumId w:val="19"/>
+    <w:abstractNumId w:val="20"/>
   </w:num>
   <w:num w:numId="9">
     <w:abstractNumId w:val="9"/>
@@ -11106,10 +12631,13 @@
     <w:abstractNumId w:val="0"/>
   </w:num>
   <w:num w:numId="19">
-    <w:abstractNumId w:val="15"/>
+    <w:abstractNumId w:val="16"/>
   </w:num>
   <w:num w:numId="20">
-    <w:abstractNumId w:val="12"/>
+    <w:abstractNumId w:val="13"/>
+  </w:num>
+  <w:num w:numId="21">
+    <w:abstractNumId w:val="11"/>
   </w:num>
 </w:numbering>
 </file>
@@ -12878,6 +14406,141 @@
 </file>
 
 <file path=customXml/item1.xml><?xml version="1.0" encoding="utf-8"?>
+<p:properties xmlns:p="http://schemas.microsoft.com/office/2006/metadata/properties" xmlns:xsi="http://www.w3.org/2001/XMLSchema-instance" xmlns:pc="http://schemas.microsoft.com/office/infopath/2007/PartnerControls">
+  <documentManagement>
+    <APDescription xmlns="4873beb7-5857-4685-be1f-d57550cc96cc" xsi:nil="true"/>
+    <AssetExpire xmlns="4873beb7-5857-4685-be1f-d57550cc96cc">2029-01-01T08:00:00+00:00</AssetExpire>
+    <CampaignTagsTaxHTField0 xmlns="4873beb7-5857-4685-be1f-d57550cc96cc">
+      <Terms xmlns="http://schemas.microsoft.com/office/infopath/2007/PartnerControls"/>
+    </CampaignTagsTaxHTField0>
+    <IntlLangReviewDate xmlns="4873beb7-5857-4685-be1f-d57550cc96cc" xsi:nil="true"/>
+    <TPFriendlyName xmlns="4873beb7-5857-4685-be1f-d57550cc96cc" xsi:nil="true"/>
+    <IntlLangReview xmlns="4873beb7-5857-4685-be1f-d57550cc96cc">false</IntlLangReview>
+    <LocLastLocAttemptVersionLookup xmlns="4873beb7-5857-4685-be1f-d57550cc96cc">864570</LocLastLocAttemptVersionLookup>
+    <PolicheckWords xmlns="4873beb7-5857-4685-be1f-d57550cc96cc" xsi:nil="true"/>
+    <SubmitterId xmlns="4873beb7-5857-4685-be1f-d57550cc96cc" xsi:nil="true"/>
+    <AcquiredFrom xmlns="4873beb7-5857-4685-be1f-d57550cc96cc">Internal MS</AcquiredFrom>
+    <EditorialStatus xmlns="4873beb7-5857-4685-be1f-d57550cc96cc">Complete</EditorialStatus>
+    <Markets xmlns="4873beb7-5857-4685-be1f-d57550cc96cc"/>
+    <OriginAsset xmlns="4873beb7-5857-4685-be1f-d57550cc96cc" xsi:nil="true"/>
+    <AssetStart xmlns="4873beb7-5857-4685-be1f-d57550cc96cc">2012-11-01T04:53:00+00:00</AssetStart>
+    <FriendlyTitle xmlns="4873beb7-5857-4685-be1f-d57550cc96cc" xsi:nil="true"/>
+    <MarketSpecific xmlns="4873beb7-5857-4685-be1f-d57550cc96cc">false</MarketSpecific>
+    <TPNamespace xmlns="4873beb7-5857-4685-be1f-d57550cc96cc" xsi:nil="true"/>
+    <PublishStatusLookup xmlns="4873beb7-5857-4685-be1f-d57550cc96cc">
+      <Value>1655138</Value>
+    </PublishStatusLookup>
+    <APAuthor xmlns="4873beb7-5857-4685-be1f-d57550cc96cc">
+      <UserInfo>
+        <DisplayName>MIDDLEEAST\v-keerth</DisplayName>
+        <AccountId>2799</AccountId>
+        <AccountType/>
+      </UserInfo>
+    </APAuthor>
+    <TPCommandLine xmlns="4873beb7-5857-4685-be1f-d57550cc96cc" xsi:nil="true"/>
+    <IntlLangReviewer xmlns="4873beb7-5857-4685-be1f-d57550cc96cc" xsi:nil="true"/>
+    <OpenTemplate xmlns="4873beb7-5857-4685-be1f-d57550cc96cc">true</OpenTemplate>
+    <CSXSubmissionDate xmlns="4873beb7-5857-4685-be1f-d57550cc96cc" xsi:nil="true"/>
+    <TaxCatchAll xmlns="4873beb7-5857-4685-be1f-d57550cc96cc"/>
+    <Manager xmlns="4873beb7-5857-4685-be1f-d57550cc96cc" xsi:nil="true"/>
+    <NumericId xmlns="4873beb7-5857-4685-be1f-d57550cc96cc" xsi:nil="true"/>
+    <ParentAssetId xmlns="4873beb7-5857-4685-be1f-d57550cc96cc" xsi:nil="true"/>
+    <OriginalSourceMarket xmlns="4873beb7-5857-4685-be1f-d57550cc96cc" xsi:nil="true"/>
+    <ApprovalStatus xmlns="4873beb7-5857-4685-be1f-d57550cc96cc">InProgress</ApprovalStatus>
+    <TPComponent xmlns="4873beb7-5857-4685-be1f-d57550cc96cc" xsi:nil="true"/>
+    <EditorialTags xmlns="4873beb7-5857-4685-be1f-d57550cc96cc" xsi:nil="true"/>
+    <TPExecutable xmlns="4873beb7-5857-4685-be1f-d57550cc96cc" xsi:nil="true"/>
+    <TPLaunchHelpLink xmlns="4873beb7-5857-4685-be1f-d57550cc96cc" xsi:nil="true"/>
+    <LocComments xmlns="4873beb7-5857-4685-be1f-d57550cc96cc" xsi:nil="true"/>
+    <LocRecommendedHandoff xmlns="4873beb7-5857-4685-be1f-d57550cc96cc" xsi:nil="true"/>
+    <SourceTitle xmlns="4873beb7-5857-4685-be1f-d57550cc96cc" xsi:nil="true"/>
+    <CSXUpdate xmlns="4873beb7-5857-4685-be1f-d57550cc96cc">false</CSXUpdate>
+    <IntlLocPriority xmlns="4873beb7-5857-4685-be1f-d57550cc96cc" xsi:nil="true"/>
+    <UAProjectedTotalWords xmlns="4873beb7-5857-4685-be1f-d57550cc96cc" xsi:nil="true"/>
+    <AssetType xmlns="4873beb7-5857-4685-be1f-d57550cc96cc">TP</AssetType>
+    <MachineTranslated xmlns="4873beb7-5857-4685-be1f-d57550cc96cc">false</MachineTranslated>
+    <OutputCachingOn xmlns="4873beb7-5857-4685-be1f-d57550cc96cc">false</OutputCachingOn>
+    <TemplateStatus xmlns="4873beb7-5857-4685-be1f-d57550cc96cc">Complete</TemplateStatus>
+    <IsSearchable xmlns="4873beb7-5857-4685-be1f-d57550cc96cc">true</IsSearchable>
+    <ContentItem xmlns="4873beb7-5857-4685-be1f-d57550cc96cc" xsi:nil="true"/>
+    <HandoffToMSDN xmlns="4873beb7-5857-4685-be1f-d57550cc96cc" xsi:nil="true"/>
+    <ShowIn xmlns="4873beb7-5857-4685-be1f-d57550cc96cc">Show everywhere</ShowIn>
+    <ThumbnailAssetId xmlns="4873beb7-5857-4685-be1f-d57550cc96cc" xsi:nil="true"/>
+    <UALocComments xmlns="4873beb7-5857-4685-be1f-d57550cc96cc" xsi:nil="true"/>
+    <UALocRecommendation xmlns="4873beb7-5857-4685-be1f-d57550cc96cc">Localize</UALocRecommendation>
+    <LastModifiedDateTime xmlns="4873beb7-5857-4685-be1f-d57550cc96cc" xsi:nil="true"/>
+    <LegacyData xmlns="4873beb7-5857-4685-be1f-d57550cc96cc" xsi:nil="true"/>
+    <LocManualTestRequired xmlns="4873beb7-5857-4685-be1f-d57550cc96cc">false</LocManualTestRequired>
+    <LocMarketGroupTiers2 xmlns="4873beb7-5857-4685-be1f-d57550cc96cc" xsi:nil="true"/>
+    <ClipArtFilename xmlns="4873beb7-5857-4685-be1f-d57550cc96cc" xsi:nil="true"/>
+    <TPApplication xmlns="4873beb7-5857-4685-be1f-d57550cc96cc" xsi:nil="true"/>
+    <CSXHash xmlns="4873beb7-5857-4685-be1f-d57550cc96cc" xsi:nil="true"/>
+    <DirectSourceMarket xmlns="4873beb7-5857-4685-be1f-d57550cc96cc" xsi:nil="true"/>
+    <PrimaryImageGen xmlns="4873beb7-5857-4685-be1f-d57550cc96cc">true</PrimaryImageGen>
+    <PlannedPubDate xmlns="4873beb7-5857-4685-be1f-d57550cc96cc" xsi:nil="true"/>
+    <CSXSubmissionMarket xmlns="4873beb7-5857-4685-be1f-d57550cc96cc" xsi:nil="true"/>
+    <Downloads xmlns="4873beb7-5857-4685-be1f-d57550cc96cc">0</Downloads>
+    <ArtSampleDocs xmlns="4873beb7-5857-4685-be1f-d57550cc96cc" xsi:nil="true"/>
+    <TrustLevel xmlns="4873beb7-5857-4685-be1f-d57550cc96cc">1 Microsoft Managed Content</TrustLevel>
+    <BlockPublish xmlns="4873beb7-5857-4685-be1f-d57550cc96cc">false</BlockPublish>
+    <TPLaunchHelpLinkType xmlns="4873beb7-5857-4685-be1f-d57550cc96cc">Template</TPLaunchHelpLinkType>
+    <LocalizationTagsTaxHTField0 xmlns="4873beb7-5857-4685-be1f-d57550cc96cc">
+      <Terms xmlns="http://schemas.microsoft.com/office/infopath/2007/PartnerControls"/>
+    </LocalizationTagsTaxHTField0>
+    <BusinessGroup xmlns="4873beb7-5857-4685-be1f-d57550cc96cc" xsi:nil="true"/>
+    <Providers xmlns="4873beb7-5857-4685-be1f-d57550cc96cc" xsi:nil="true"/>
+    <TemplateTemplateType xmlns="4873beb7-5857-4685-be1f-d57550cc96cc">Word Document Template</TemplateTemplateType>
+    <TimesCloned xmlns="4873beb7-5857-4685-be1f-d57550cc96cc" xsi:nil="true"/>
+    <TPAppVersion xmlns="4873beb7-5857-4685-be1f-d57550cc96cc" xsi:nil="true"/>
+    <VoteCount xmlns="4873beb7-5857-4685-be1f-d57550cc96cc" xsi:nil="true"/>
+    <AverageRating xmlns="4873beb7-5857-4685-be1f-d57550cc96cc" xsi:nil="true"/>
+    <FeatureTagsTaxHTField0 xmlns="4873beb7-5857-4685-be1f-d57550cc96cc">
+      <Terms xmlns="http://schemas.microsoft.com/office/infopath/2007/PartnerControls"/>
+    </FeatureTagsTaxHTField0>
+    <Provider xmlns="4873beb7-5857-4685-be1f-d57550cc96cc" xsi:nil="true"/>
+    <UACurrentWords xmlns="4873beb7-5857-4685-be1f-d57550cc96cc" xsi:nil="true"/>
+    <AssetId xmlns="4873beb7-5857-4685-be1f-d57550cc96cc">TP103749966</AssetId>
+    <TPClientViewer xmlns="4873beb7-5857-4685-be1f-d57550cc96cc" xsi:nil="true"/>
+    <DSATActionTaken xmlns="4873beb7-5857-4685-be1f-d57550cc96cc" xsi:nil="true"/>
+    <APEditor xmlns="4873beb7-5857-4685-be1f-d57550cc96cc">
+      <UserInfo>
+        <DisplayName/>
+        <AccountId xsi:nil="true"/>
+        <AccountType/>
+      </UserInfo>
+    </APEditor>
+    <TPInstallLocation xmlns="4873beb7-5857-4685-be1f-d57550cc96cc" xsi:nil="true"/>
+    <OOCacheId xmlns="4873beb7-5857-4685-be1f-d57550cc96cc" xsi:nil="true"/>
+    <IsDeleted xmlns="4873beb7-5857-4685-be1f-d57550cc96cc">false</IsDeleted>
+    <PublishTargets xmlns="4873beb7-5857-4685-be1f-d57550cc96cc">OfficeOnlineVNext</PublishTargets>
+    <ApprovalLog xmlns="4873beb7-5857-4685-be1f-d57550cc96cc" xsi:nil="true"/>
+    <BugNumber xmlns="4873beb7-5857-4685-be1f-d57550cc96cc" xsi:nil="true"/>
+    <CrawlForDependencies xmlns="4873beb7-5857-4685-be1f-d57550cc96cc">false</CrawlForDependencies>
+    <InternalTagsTaxHTField0 xmlns="4873beb7-5857-4685-be1f-d57550cc96cc">
+      <Terms xmlns="http://schemas.microsoft.com/office/infopath/2007/PartnerControls"/>
+    </InternalTagsTaxHTField0>
+    <LastHandOff xmlns="4873beb7-5857-4685-be1f-d57550cc96cc" xsi:nil="true"/>
+    <Milestone xmlns="4873beb7-5857-4685-be1f-d57550cc96cc" xsi:nil="true"/>
+    <OriginalRelease xmlns="4873beb7-5857-4685-be1f-d57550cc96cc">15</OriginalRelease>
+    <RecommendationsModifier xmlns="4873beb7-5857-4685-be1f-d57550cc96cc" xsi:nil="true"/>
+    <ScenarioTagsTaxHTField0 xmlns="4873beb7-5857-4685-be1f-d57550cc96cc">
+      <Terms xmlns="http://schemas.microsoft.com/office/infopath/2007/PartnerControls"/>
+    </ScenarioTagsTaxHTField0>
+    <UANotes xmlns="4873beb7-5857-4685-be1f-d57550cc96cc" xsi:nil="true"/>
+  </documentManagement>
+</p:properties>
+</file>
+
+<file path=customXml/item2.xml><?xml version="1.0" encoding="utf-8"?>
+<?mso-contentType ?>
+<FormTemplates xmlns="http://schemas.microsoft.com/sharepoint/v3/contenttype/forms">
+  <Display>DocumentLibraryForm</Display>
+  <Edit>AssetEditForm</Edit>
+  <New>DocumentLibraryForm</New>
+</FormTemplates>
+</file>
+
+<file path=customXml/item3.xml><?xml version="1.0" encoding="utf-8"?>
 <ct:contentTypeSchema xmlns:ct="http://schemas.microsoft.com/office/2006/metadata/contentType" xmlns:ma="http://schemas.microsoft.com/office/2006/metadata/properties/metaAttributes" ct:_="" ma:_="" ma:contentTypeName="TemplateFile" ma:contentTypeID="0x0101006EDDDB5EE6D98C44930B742096920B300400F5B6D36B3EF94B4E9A635CDF2A18F5B8" ma:contentTypeVersion="72" ma:contentTypeDescription="Create a new document." ma:contentTypeScope="" ma:versionID="a23e56308344d904b51738559c3d67c9">
   <xsd:schema xmlns:xsd="http://www.w3.org/2001/XMLSchema" xmlns:xs="http://www.w3.org/2001/XMLSchema" xmlns:p="http://schemas.microsoft.com/office/2006/metadata/properties" xmlns:ns2="4873beb7-5857-4685-be1f-d57550cc96cc" targetNamespace="http://schemas.microsoft.com/office/2006/metadata/properties" ma:root="true" ma:fieldsID="cd0908cc4600e77bf5da051303e00c8d" ns2:_="">
     <xsd:import namespace="4873beb7-5857-4685-be1f-d57550cc96cc"/>
@@ -13917,141 +15580,6 @@
 </ct:contentTypeSchema>
 </file>
 
-<file path=customXml/item2.xml><?xml version="1.0" encoding="utf-8"?>
-<?mso-contentType ?>
-<FormTemplates xmlns="http://schemas.microsoft.com/sharepoint/v3/contenttype/forms">
-  <Display>DocumentLibraryForm</Display>
-  <Edit>AssetEditForm</Edit>
-  <New>DocumentLibraryForm</New>
-</FormTemplates>
-</file>
-
-<file path=customXml/item3.xml><?xml version="1.0" encoding="utf-8"?>
-<p:properties xmlns:p="http://schemas.microsoft.com/office/2006/metadata/properties" xmlns:xsi="http://www.w3.org/2001/XMLSchema-instance" xmlns:pc="http://schemas.microsoft.com/office/infopath/2007/PartnerControls">
-  <documentManagement>
-    <APDescription xmlns="4873beb7-5857-4685-be1f-d57550cc96cc" xsi:nil="true"/>
-    <AssetExpire xmlns="4873beb7-5857-4685-be1f-d57550cc96cc">2029-01-01T08:00:00+00:00</AssetExpire>
-    <CampaignTagsTaxHTField0 xmlns="4873beb7-5857-4685-be1f-d57550cc96cc">
-      <Terms xmlns="http://schemas.microsoft.com/office/infopath/2007/PartnerControls"/>
-    </CampaignTagsTaxHTField0>
-    <IntlLangReviewDate xmlns="4873beb7-5857-4685-be1f-d57550cc96cc" xsi:nil="true"/>
-    <TPFriendlyName xmlns="4873beb7-5857-4685-be1f-d57550cc96cc" xsi:nil="true"/>
-    <IntlLangReview xmlns="4873beb7-5857-4685-be1f-d57550cc96cc">false</IntlLangReview>
-    <LocLastLocAttemptVersionLookup xmlns="4873beb7-5857-4685-be1f-d57550cc96cc">864570</LocLastLocAttemptVersionLookup>
-    <PolicheckWords xmlns="4873beb7-5857-4685-be1f-d57550cc96cc" xsi:nil="true"/>
-    <SubmitterId xmlns="4873beb7-5857-4685-be1f-d57550cc96cc" xsi:nil="true"/>
-    <AcquiredFrom xmlns="4873beb7-5857-4685-be1f-d57550cc96cc">Internal MS</AcquiredFrom>
-    <EditorialStatus xmlns="4873beb7-5857-4685-be1f-d57550cc96cc">Complete</EditorialStatus>
-    <Markets xmlns="4873beb7-5857-4685-be1f-d57550cc96cc"/>
-    <OriginAsset xmlns="4873beb7-5857-4685-be1f-d57550cc96cc" xsi:nil="true"/>
-    <AssetStart xmlns="4873beb7-5857-4685-be1f-d57550cc96cc">2012-11-01T04:53:00+00:00</AssetStart>
-    <FriendlyTitle xmlns="4873beb7-5857-4685-be1f-d57550cc96cc" xsi:nil="true"/>
-    <MarketSpecific xmlns="4873beb7-5857-4685-be1f-d57550cc96cc">false</MarketSpecific>
-    <TPNamespace xmlns="4873beb7-5857-4685-be1f-d57550cc96cc" xsi:nil="true"/>
-    <PublishStatusLookup xmlns="4873beb7-5857-4685-be1f-d57550cc96cc">
-      <Value>1655138</Value>
-    </PublishStatusLookup>
-    <APAuthor xmlns="4873beb7-5857-4685-be1f-d57550cc96cc">
-      <UserInfo>
-        <DisplayName>MIDDLEEAST\v-keerth</DisplayName>
-        <AccountId>2799</AccountId>
-        <AccountType/>
-      </UserInfo>
-    </APAuthor>
-    <TPCommandLine xmlns="4873beb7-5857-4685-be1f-d57550cc96cc" xsi:nil="true"/>
-    <IntlLangReviewer xmlns="4873beb7-5857-4685-be1f-d57550cc96cc" xsi:nil="true"/>
-    <OpenTemplate xmlns="4873beb7-5857-4685-be1f-d57550cc96cc">true</OpenTemplate>
-    <CSXSubmissionDate xmlns="4873beb7-5857-4685-be1f-d57550cc96cc" xsi:nil="true"/>
-    <TaxCatchAll xmlns="4873beb7-5857-4685-be1f-d57550cc96cc"/>
-    <Manager xmlns="4873beb7-5857-4685-be1f-d57550cc96cc" xsi:nil="true"/>
-    <NumericId xmlns="4873beb7-5857-4685-be1f-d57550cc96cc" xsi:nil="true"/>
-    <ParentAssetId xmlns="4873beb7-5857-4685-be1f-d57550cc96cc" xsi:nil="true"/>
-    <OriginalSourceMarket xmlns="4873beb7-5857-4685-be1f-d57550cc96cc" xsi:nil="true"/>
-    <ApprovalStatus xmlns="4873beb7-5857-4685-be1f-d57550cc96cc">InProgress</ApprovalStatus>
-    <TPComponent xmlns="4873beb7-5857-4685-be1f-d57550cc96cc" xsi:nil="true"/>
-    <EditorialTags xmlns="4873beb7-5857-4685-be1f-d57550cc96cc" xsi:nil="true"/>
-    <TPExecutable xmlns="4873beb7-5857-4685-be1f-d57550cc96cc" xsi:nil="true"/>
-    <TPLaunchHelpLink xmlns="4873beb7-5857-4685-be1f-d57550cc96cc" xsi:nil="true"/>
-    <LocComments xmlns="4873beb7-5857-4685-be1f-d57550cc96cc" xsi:nil="true"/>
-    <LocRecommendedHandoff xmlns="4873beb7-5857-4685-be1f-d57550cc96cc" xsi:nil="true"/>
-    <SourceTitle xmlns="4873beb7-5857-4685-be1f-d57550cc96cc" xsi:nil="true"/>
-    <CSXUpdate xmlns="4873beb7-5857-4685-be1f-d57550cc96cc">false</CSXUpdate>
-    <IntlLocPriority xmlns="4873beb7-5857-4685-be1f-d57550cc96cc" xsi:nil="true"/>
-    <UAProjectedTotalWords xmlns="4873beb7-5857-4685-be1f-d57550cc96cc" xsi:nil="true"/>
-    <AssetType xmlns="4873beb7-5857-4685-be1f-d57550cc96cc">TP</AssetType>
-    <MachineTranslated xmlns="4873beb7-5857-4685-be1f-d57550cc96cc">false</MachineTranslated>
-    <OutputCachingOn xmlns="4873beb7-5857-4685-be1f-d57550cc96cc">false</OutputCachingOn>
-    <TemplateStatus xmlns="4873beb7-5857-4685-be1f-d57550cc96cc">Complete</TemplateStatus>
-    <IsSearchable xmlns="4873beb7-5857-4685-be1f-d57550cc96cc">true</IsSearchable>
-    <ContentItem xmlns="4873beb7-5857-4685-be1f-d57550cc96cc" xsi:nil="true"/>
-    <HandoffToMSDN xmlns="4873beb7-5857-4685-be1f-d57550cc96cc" xsi:nil="true"/>
-    <ShowIn xmlns="4873beb7-5857-4685-be1f-d57550cc96cc">Show everywhere</ShowIn>
-    <ThumbnailAssetId xmlns="4873beb7-5857-4685-be1f-d57550cc96cc" xsi:nil="true"/>
-    <UALocComments xmlns="4873beb7-5857-4685-be1f-d57550cc96cc" xsi:nil="true"/>
-    <UALocRecommendation xmlns="4873beb7-5857-4685-be1f-d57550cc96cc">Localize</UALocRecommendation>
-    <LastModifiedDateTime xmlns="4873beb7-5857-4685-be1f-d57550cc96cc" xsi:nil="true"/>
-    <LegacyData xmlns="4873beb7-5857-4685-be1f-d57550cc96cc" xsi:nil="true"/>
-    <LocManualTestRequired xmlns="4873beb7-5857-4685-be1f-d57550cc96cc">false</LocManualTestRequired>
-    <LocMarketGroupTiers2 xmlns="4873beb7-5857-4685-be1f-d57550cc96cc" xsi:nil="true"/>
-    <ClipArtFilename xmlns="4873beb7-5857-4685-be1f-d57550cc96cc" xsi:nil="true"/>
-    <TPApplication xmlns="4873beb7-5857-4685-be1f-d57550cc96cc" xsi:nil="true"/>
-    <CSXHash xmlns="4873beb7-5857-4685-be1f-d57550cc96cc" xsi:nil="true"/>
-    <DirectSourceMarket xmlns="4873beb7-5857-4685-be1f-d57550cc96cc" xsi:nil="true"/>
-    <PrimaryImageGen xmlns="4873beb7-5857-4685-be1f-d57550cc96cc">true</PrimaryImageGen>
-    <PlannedPubDate xmlns="4873beb7-5857-4685-be1f-d57550cc96cc" xsi:nil="true"/>
-    <CSXSubmissionMarket xmlns="4873beb7-5857-4685-be1f-d57550cc96cc" xsi:nil="true"/>
-    <Downloads xmlns="4873beb7-5857-4685-be1f-d57550cc96cc">0</Downloads>
-    <ArtSampleDocs xmlns="4873beb7-5857-4685-be1f-d57550cc96cc" xsi:nil="true"/>
-    <TrustLevel xmlns="4873beb7-5857-4685-be1f-d57550cc96cc">1 Microsoft Managed Content</TrustLevel>
-    <BlockPublish xmlns="4873beb7-5857-4685-be1f-d57550cc96cc">false</BlockPublish>
-    <TPLaunchHelpLinkType xmlns="4873beb7-5857-4685-be1f-d57550cc96cc">Template</TPLaunchHelpLinkType>
-    <LocalizationTagsTaxHTField0 xmlns="4873beb7-5857-4685-be1f-d57550cc96cc">
-      <Terms xmlns="http://schemas.microsoft.com/office/infopath/2007/PartnerControls"/>
-    </LocalizationTagsTaxHTField0>
-    <BusinessGroup xmlns="4873beb7-5857-4685-be1f-d57550cc96cc" xsi:nil="true"/>
-    <Providers xmlns="4873beb7-5857-4685-be1f-d57550cc96cc" xsi:nil="true"/>
-    <TemplateTemplateType xmlns="4873beb7-5857-4685-be1f-d57550cc96cc">Word Document Template</TemplateTemplateType>
-    <TimesCloned xmlns="4873beb7-5857-4685-be1f-d57550cc96cc" xsi:nil="true"/>
-    <TPAppVersion xmlns="4873beb7-5857-4685-be1f-d57550cc96cc" xsi:nil="true"/>
-    <VoteCount xmlns="4873beb7-5857-4685-be1f-d57550cc96cc" xsi:nil="true"/>
-    <AverageRating xmlns="4873beb7-5857-4685-be1f-d57550cc96cc" xsi:nil="true"/>
-    <FeatureTagsTaxHTField0 xmlns="4873beb7-5857-4685-be1f-d57550cc96cc">
-      <Terms xmlns="http://schemas.microsoft.com/office/infopath/2007/PartnerControls"/>
-    </FeatureTagsTaxHTField0>
-    <Provider xmlns="4873beb7-5857-4685-be1f-d57550cc96cc" xsi:nil="true"/>
-    <UACurrentWords xmlns="4873beb7-5857-4685-be1f-d57550cc96cc" xsi:nil="true"/>
-    <AssetId xmlns="4873beb7-5857-4685-be1f-d57550cc96cc">TP103749966</AssetId>
-    <TPClientViewer xmlns="4873beb7-5857-4685-be1f-d57550cc96cc" xsi:nil="true"/>
-    <DSATActionTaken xmlns="4873beb7-5857-4685-be1f-d57550cc96cc" xsi:nil="true"/>
-    <APEditor xmlns="4873beb7-5857-4685-be1f-d57550cc96cc">
-      <UserInfo>
-        <DisplayName/>
-        <AccountId xsi:nil="true"/>
-        <AccountType/>
-      </UserInfo>
-    </APEditor>
-    <TPInstallLocation xmlns="4873beb7-5857-4685-be1f-d57550cc96cc" xsi:nil="true"/>
-    <OOCacheId xmlns="4873beb7-5857-4685-be1f-d57550cc96cc" xsi:nil="true"/>
-    <IsDeleted xmlns="4873beb7-5857-4685-be1f-d57550cc96cc">false</IsDeleted>
-    <PublishTargets xmlns="4873beb7-5857-4685-be1f-d57550cc96cc">OfficeOnlineVNext</PublishTargets>
-    <ApprovalLog xmlns="4873beb7-5857-4685-be1f-d57550cc96cc" xsi:nil="true"/>
-    <BugNumber xmlns="4873beb7-5857-4685-be1f-d57550cc96cc" xsi:nil="true"/>
-    <CrawlForDependencies xmlns="4873beb7-5857-4685-be1f-d57550cc96cc">false</CrawlForDependencies>
-    <InternalTagsTaxHTField0 xmlns="4873beb7-5857-4685-be1f-d57550cc96cc">
-      <Terms xmlns="http://schemas.microsoft.com/office/infopath/2007/PartnerControls"/>
-    </InternalTagsTaxHTField0>
-    <LastHandOff xmlns="4873beb7-5857-4685-be1f-d57550cc96cc" xsi:nil="true"/>
-    <Milestone xmlns="4873beb7-5857-4685-be1f-d57550cc96cc" xsi:nil="true"/>
-    <OriginalRelease xmlns="4873beb7-5857-4685-be1f-d57550cc96cc">15</OriginalRelease>
-    <RecommendationsModifier xmlns="4873beb7-5857-4685-be1f-d57550cc96cc" xsi:nil="true"/>
-    <ScenarioTagsTaxHTField0 xmlns="4873beb7-5857-4685-be1f-d57550cc96cc">
-      <Terms xmlns="http://schemas.microsoft.com/office/infopath/2007/PartnerControls"/>
-    </ScenarioTagsTaxHTField0>
-    <UANotes xmlns="4873beb7-5857-4685-be1f-d57550cc96cc" xsi:nil="true"/>
-  </documentManagement>
-</p:properties>
-</file>
-
 <file path=customXml/item4.xml><?xml version="1.0" encoding="utf-8"?>
 <b:Sources xmlns:b="http://schemas.openxmlformats.org/officeDocument/2006/bibliography" SelectedStyle="\APA.XSL" StyleName="APA">
   <b:Source>
@@ -14106,6 +15634,24 @@
 </file>
 
 <file path=customXml/itemProps1.xml><?xml version="1.0" encoding="utf-8"?>
+<ds:datastoreItem xmlns:ds="http://schemas.openxmlformats.org/officeDocument/2006/customXml" ds:itemID="{83AE4ADC-D632-40A7-A0C1-0481BB069C4F}">
+  <ds:schemaRefs>
+    <ds:schemaRef ds:uri="http://schemas.microsoft.com/office/2006/metadata/properties"/>
+    <ds:schemaRef ds:uri="http://schemas.microsoft.com/office/infopath/2007/PartnerControls"/>
+    <ds:schemaRef ds:uri="4873beb7-5857-4685-be1f-d57550cc96cc"/>
+  </ds:schemaRefs>
+</ds:datastoreItem>
+</file>
+
+<file path=customXml/itemProps2.xml><?xml version="1.0" encoding="utf-8"?>
+<ds:datastoreItem xmlns:ds="http://schemas.openxmlformats.org/officeDocument/2006/customXml" ds:itemID="{FF740C13-C6A2-43D3-86C5-4CBB969C2CB1}">
+  <ds:schemaRefs>
+    <ds:schemaRef ds:uri="http://schemas.microsoft.com/sharepoint/v3/contenttype/forms"/>
+  </ds:schemaRefs>
+</ds:datastoreItem>
+</file>
+
+<file path=customXml/itemProps3.xml><?xml version="1.0" encoding="utf-8"?>
 <ds:datastoreItem xmlns:ds="http://schemas.openxmlformats.org/officeDocument/2006/customXml" ds:itemID="{88FF2527-3592-4DBF-9FD9-FEA06E5BF9A7}">
   <ds:schemaRefs>
     <ds:schemaRef ds:uri="http://schemas.microsoft.com/office/2006/metadata/contentType"/>
@@ -14123,26 +15669,8 @@
 </ds:datastoreItem>
 </file>
 
-<file path=customXml/itemProps2.xml><?xml version="1.0" encoding="utf-8"?>
-<ds:datastoreItem xmlns:ds="http://schemas.openxmlformats.org/officeDocument/2006/customXml" ds:itemID="{FF740C13-C6A2-43D3-86C5-4CBB969C2CB1}">
-  <ds:schemaRefs>
-    <ds:schemaRef ds:uri="http://schemas.microsoft.com/sharepoint/v3/contenttype/forms"/>
-  </ds:schemaRefs>
-</ds:datastoreItem>
-</file>
-
-<file path=customXml/itemProps3.xml><?xml version="1.0" encoding="utf-8"?>
-<ds:datastoreItem xmlns:ds="http://schemas.openxmlformats.org/officeDocument/2006/customXml" ds:itemID="{83AE4ADC-D632-40A7-A0C1-0481BB069C4F}">
-  <ds:schemaRefs>
-    <ds:schemaRef ds:uri="http://schemas.microsoft.com/office/2006/metadata/properties"/>
-    <ds:schemaRef ds:uri="http://schemas.microsoft.com/office/infopath/2007/PartnerControls"/>
-    <ds:schemaRef ds:uri="4873beb7-5857-4685-be1f-d57550cc96cc"/>
-  </ds:schemaRefs>
-</ds:datastoreItem>
-</file>
-
 <file path=customXml/itemProps4.xml><?xml version="1.0" encoding="utf-8"?>
-<ds:datastoreItem xmlns:ds="http://schemas.openxmlformats.org/officeDocument/2006/customXml" ds:itemID="{3771398D-F0E3-4D27-B5BA-2704CFDD549B}">
+<ds:datastoreItem xmlns:ds="http://schemas.openxmlformats.org/officeDocument/2006/customXml" ds:itemID="{C727C180-3E2E-4CE7-A9EE-CB70397FB810}">
   <ds:schemaRefs>
     <ds:schemaRef ds:uri="http://schemas.openxmlformats.org/officeDocument/2006/bibliography"/>
   </ds:schemaRefs>

</xml_diff>

<commit_message>
Obteniendo los datos almacenados: Revisar si los datos se encuentran con cache.
</commit_message>
<xml_diff>
--- a/CursoJQuery-A-Javascript/CursoJquery-Javascript.docx
+++ b/CursoJQuery-A-Javascript/CursoJquery-Javascript.docx
@@ -9795,8 +9795,6 @@
           <w:lang w:val="es-MX"/>
         </w:rPr>
       </w:pPr>
-      <w:bookmarkStart w:id="0" w:name="_GoBack"/>
-      <w:bookmarkEnd w:id="0"/>
     </w:p>
     <w:p>
       <w:pPr>
@@ -11128,6 +11126,1234 @@
           <w:lang w:val="en-US"/>
         </w:rPr>
       </w:pPr>
+    </w:p>
+    <w:p>
+      <w:pPr>
+        <w:rPr>
+          <w:lang w:val="en-US"/>
+        </w:rPr>
+      </w:pPr>
+    </w:p>
+    <w:p>
+      <w:pPr>
+        <w:pStyle w:val="Ttulo1"/>
+      </w:pPr>
+      <w:r>
+        <w:t>Obteniendo los datos almacenados</w:t>
+      </w:r>
+    </w:p>
+    <w:p>
+      <w:pPr>
+        <w:shd w:val="clear" w:color="auto" w:fill="F6F6F6"/>
+        <w:spacing w:before="0" w:after="0" w:line="240" w:lineRule="auto"/>
+        <w:rPr>
+          <w:rFonts w:ascii="Arial" w:eastAsia="Times New Roman" w:hAnsi="Arial" w:cs="Arial"/>
+          <w:color w:val="273B47"/>
+          <w:sz w:val="24"/>
+          <w:szCs w:val="24"/>
+          <w:lang w:val="es-MX" w:eastAsia="es-MX"/>
+        </w:rPr>
+      </w:pPr>
+      <w:r>
+        <w:rPr>
+          <w:rFonts w:ascii="Arial" w:eastAsia="Times New Roman" w:hAnsi="Arial" w:cs="Arial"/>
+          <w:color w:val="273B47"/>
+          <w:sz w:val="24"/>
+          <w:szCs w:val="24"/>
+          <w:lang w:val="es-MX" w:eastAsia="es-MX"/>
+        </w:rPr>
+        <w:t>Revisar si los datos se encuentran en cache.</w:t>
+      </w:r>
+    </w:p>
+    <w:p>
+      <w:pPr>
+        <w:shd w:val="clear" w:color="auto" w:fill="F6F6F6"/>
+        <w:tabs>
+          <w:tab w:val="left" w:pos="916"/>
+          <w:tab w:val="left" w:pos="1832"/>
+          <w:tab w:val="left" w:pos="2748"/>
+          <w:tab w:val="left" w:pos="3664"/>
+          <w:tab w:val="left" w:pos="4580"/>
+          <w:tab w:val="left" w:pos="5496"/>
+          <w:tab w:val="left" w:pos="6412"/>
+          <w:tab w:val="left" w:pos="7328"/>
+          <w:tab w:val="left" w:pos="8244"/>
+          <w:tab w:val="left" w:pos="9160"/>
+          <w:tab w:val="left" w:pos="10076"/>
+          <w:tab w:val="left" w:pos="10992"/>
+          <w:tab w:val="left" w:pos="11908"/>
+          <w:tab w:val="left" w:pos="12824"/>
+          <w:tab w:val="left" w:pos="13740"/>
+          <w:tab w:val="left" w:pos="14656"/>
+        </w:tabs>
+        <w:spacing w:before="0" w:after="0" w:line="240" w:lineRule="auto"/>
+        <w:rPr>
+          <w:rFonts w:ascii="Courier New" w:eastAsia="Times New Roman" w:hAnsi="Courier New" w:cs="Courier New"/>
+          <w:color w:val="DDDDDD"/>
+          <w:sz w:val="20"/>
+          <w:szCs w:val="20"/>
+          <w:shd w:val="clear" w:color="auto" w:fill="272822"/>
+          <w:lang w:val="en-US" w:eastAsia="es-MX"/>
+        </w:rPr>
+      </w:pPr>
+      <w:proofErr w:type="spellStart"/>
+      <w:proofErr w:type="gramStart"/>
+      <w:r>
+        <w:rPr>
+          <w:rFonts w:ascii="Courier New" w:eastAsia="Times New Roman" w:hAnsi="Courier New" w:cs="Courier New"/>
+          <w:b/>
+          <w:bCs/>
+          <w:color w:val="F92672"/>
+          <w:sz w:val="20"/>
+          <w:szCs w:val="20"/>
+          <w:shd w:val="clear" w:color="auto" w:fill="272822"/>
+          <w:lang w:val="en-US" w:eastAsia="es-MX"/>
+        </w:rPr>
+        <w:t>asyncfunction</w:t>
+      </w:r>
+      <w:r>
+        <w:rPr>
+          <w:rFonts w:ascii="Courier New" w:eastAsia="Times New Roman" w:hAnsi="Courier New" w:cs="Courier New"/>
+          <w:b/>
+          <w:bCs/>
+          <w:color w:val="A6E22E"/>
+          <w:sz w:val="20"/>
+          <w:szCs w:val="20"/>
+          <w:shd w:val="clear" w:color="auto" w:fill="272822"/>
+          <w:lang w:val="en-US" w:eastAsia="es-MX"/>
+        </w:rPr>
+        <w:t>cacheExist</w:t>
+      </w:r>
+      <w:proofErr w:type="spellEnd"/>
+      <w:r>
+        <w:rPr>
+          <w:rFonts w:ascii="Courier New" w:eastAsia="Times New Roman" w:hAnsi="Courier New" w:cs="Courier New"/>
+          <w:color w:val="DDDDDD"/>
+          <w:sz w:val="20"/>
+          <w:szCs w:val="20"/>
+          <w:shd w:val="clear" w:color="auto" w:fill="272822"/>
+          <w:lang w:val="en-US" w:eastAsia="es-MX"/>
+        </w:rPr>
+        <w:t>(</w:t>
+      </w:r>
+      <w:proofErr w:type="gramEnd"/>
+      <w:r>
+        <w:rPr>
+          <w:rFonts w:ascii="Courier New" w:eastAsia="Times New Roman" w:hAnsi="Courier New" w:cs="Courier New"/>
+          <w:color w:val="DDDDDD"/>
+          <w:sz w:val="20"/>
+          <w:szCs w:val="20"/>
+          <w:shd w:val="clear" w:color="auto" w:fill="272822"/>
+          <w:lang w:val="en-US" w:eastAsia="es-MX"/>
+        </w:rPr>
+        <w:t>category) {</w:t>
+      </w:r>
+    </w:p>
+    <w:p>
+      <w:pPr>
+        <w:shd w:val="clear" w:color="auto" w:fill="F6F6F6"/>
+        <w:tabs>
+          <w:tab w:val="left" w:pos="916"/>
+          <w:tab w:val="left" w:pos="1832"/>
+          <w:tab w:val="left" w:pos="2748"/>
+          <w:tab w:val="left" w:pos="3664"/>
+          <w:tab w:val="left" w:pos="4580"/>
+          <w:tab w:val="left" w:pos="5496"/>
+          <w:tab w:val="left" w:pos="6412"/>
+          <w:tab w:val="left" w:pos="7328"/>
+          <w:tab w:val="left" w:pos="8244"/>
+          <w:tab w:val="left" w:pos="9160"/>
+          <w:tab w:val="left" w:pos="10076"/>
+          <w:tab w:val="left" w:pos="10992"/>
+          <w:tab w:val="left" w:pos="11908"/>
+          <w:tab w:val="left" w:pos="12824"/>
+          <w:tab w:val="left" w:pos="13740"/>
+          <w:tab w:val="left" w:pos="14656"/>
+        </w:tabs>
+        <w:spacing w:before="0" w:after="0" w:line="240" w:lineRule="auto"/>
+        <w:rPr>
+          <w:rFonts w:ascii="Courier New" w:eastAsia="Times New Roman" w:hAnsi="Courier New" w:cs="Courier New"/>
+          <w:color w:val="DDDDDD"/>
+          <w:sz w:val="20"/>
+          <w:szCs w:val="20"/>
+          <w:shd w:val="clear" w:color="auto" w:fill="272822"/>
+          <w:lang w:val="en-US" w:eastAsia="es-MX"/>
+        </w:rPr>
+      </w:pPr>
+      <w:r>
+        <w:rPr>
+          <w:rFonts w:ascii="Courier New" w:eastAsia="Times New Roman" w:hAnsi="Courier New" w:cs="Courier New"/>
+          <w:color w:val="DDDDDD"/>
+          <w:sz w:val="20"/>
+          <w:szCs w:val="20"/>
+          <w:shd w:val="clear" w:color="auto" w:fill="272822"/>
+          <w:lang w:val="en-US" w:eastAsia="es-MX"/>
+        </w:rPr>
+        <w:t xml:space="preserve">  </w:t>
+      </w:r>
+      <w:proofErr w:type="spellStart"/>
+      <w:proofErr w:type="gramStart"/>
+      <w:r>
+        <w:rPr>
+          <w:rFonts w:ascii="Courier New" w:eastAsia="Times New Roman" w:hAnsi="Courier New" w:cs="Courier New"/>
+          <w:b/>
+          <w:bCs/>
+          <w:color w:val="F92672"/>
+          <w:sz w:val="20"/>
+          <w:szCs w:val="20"/>
+          <w:shd w:val="clear" w:color="auto" w:fill="272822"/>
+          <w:lang w:val="en-US" w:eastAsia="es-MX"/>
+        </w:rPr>
+        <w:t>const</w:t>
+      </w:r>
+      <w:proofErr w:type="spellEnd"/>
+      <w:proofErr w:type="gramEnd"/>
+      <w:r>
+        <w:rPr>
+          <w:rFonts w:ascii="Courier New" w:eastAsia="Times New Roman" w:hAnsi="Courier New" w:cs="Courier New"/>
+          <w:color w:val="DDDDDD"/>
+          <w:sz w:val="20"/>
+          <w:szCs w:val="20"/>
+          <w:shd w:val="clear" w:color="auto" w:fill="272822"/>
+          <w:lang w:val="en-US" w:eastAsia="es-MX"/>
+        </w:rPr>
+        <w:t xml:space="preserve"> </w:t>
+      </w:r>
+      <w:proofErr w:type="spellStart"/>
+      <w:r>
+        <w:rPr>
+          <w:rFonts w:ascii="Courier New" w:eastAsia="Times New Roman" w:hAnsi="Courier New" w:cs="Courier New"/>
+          <w:color w:val="DDDDDD"/>
+          <w:sz w:val="20"/>
+          <w:szCs w:val="20"/>
+          <w:shd w:val="clear" w:color="auto" w:fill="272822"/>
+          <w:lang w:val="en-US" w:eastAsia="es-MX"/>
+        </w:rPr>
+        <w:t>listName</w:t>
+      </w:r>
+      <w:proofErr w:type="spellEnd"/>
+      <w:r>
+        <w:rPr>
+          <w:rFonts w:ascii="Courier New" w:eastAsia="Times New Roman" w:hAnsi="Courier New" w:cs="Courier New"/>
+          <w:color w:val="DDDDDD"/>
+          <w:sz w:val="20"/>
+          <w:szCs w:val="20"/>
+          <w:shd w:val="clear" w:color="auto" w:fill="272822"/>
+          <w:lang w:val="en-US" w:eastAsia="es-MX"/>
+        </w:rPr>
+        <w:t xml:space="preserve"> = </w:t>
+      </w:r>
+      <w:r>
+        <w:rPr>
+          <w:rFonts w:ascii="Courier New" w:eastAsia="Times New Roman" w:hAnsi="Courier New" w:cs="Courier New"/>
+          <w:color w:val="A6E22E"/>
+          <w:sz w:val="20"/>
+          <w:szCs w:val="20"/>
+          <w:shd w:val="clear" w:color="auto" w:fill="272822"/>
+          <w:lang w:val="en-US" w:eastAsia="es-MX"/>
+        </w:rPr>
+        <w:t>`${category}List`</w:t>
+      </w:r>
+      <w:r>
+        <w:rPr>
+          <w:rFonts w:ascii="Courier New" w:eastAsia="Times New Roman" w:hAnsi="Courier New" w:cs="Courier New"/>
+          <w:color w:val="DDDDDD"/>
+          <w:sz w:val="20"/>
+          <w:szCs w:val="20"/>
+          <w:shd w:val="clear" w:color="auto" w:fill="272822"/>
+          <w:lang w:val="en-US" w:eastAsia="es-MX"/>
+        </w:rPr>
+        <w:t>;</w:t>
+      </w:r>
+    </w:p>
+    <w:p>
+      <w:pPr>
+        <w:shd w:val="clear" w:color="auto" w:fill="F6F6F6"/>
+        <w:tabs>
+          <w:tab w:val="left" w:pos="916"/>
+          <w:tab w:val="left" w:pos="1832"/>
+          <w:tab w:val="left" w:pos="2748"/>
+          <w:tab w:val="left" w:pos="3664"/>
+          <w:tab w:val="left" w:pos="4580"/>
+          <w:tab w:val="left" w:pos="5496"/>
+          <w:tab w:val="left" w:pos="6412"/>
+          <w:tab w:val="left" w:pos="7328"/>
+          <w:tab w:val="left" w:pos="8244"/>
+          <w:tab w:val="left" w:pos="9160"/>
+          <w:tab w:val="left" w:pos="10076"/>
+          <w:tab w:val="left" w:pos="10992"/>
+          <w:tab w:val="left" w:pos="11908"/>
+          <w:tab w:val="left" w:pos="12824"/>
+          <w:tab w:val="left" w:pos="13740"/>
+          <w:tab w:val="left" w:pos="14656"/>
+        </w:tabs>
+        <w:spacing w:before="0" w:after="0" w:line="240" w:lineRule="auto"/>
+        <w:rPr>
+          <w:rFonts w:ascii="Courier New" w:eastAsia="Times New Roman" w:hAnsi="Courier New" w:cs="Courier New"/>
+          <w:color w:val="DDDDDD"/>
+          <w:sz w:val="20"/>
+          <w:szCs w:val="20"/>
+          <w:shd w:val="clear" w:color="auto" w:fill="272822"/>
+          <w:lang w:val="en-US" w:eastAsia="es-MX"/>
+        </w:rPr>
+      </w:pPr>
+      <w:r>
+        <w:rPr>
+          <w:rFonts w:ascii="Courier New" w:eastAsia="Times New Roman" w:hAnsi="Courier New" w:cs="Courier New"/>
+          <w:color w:val="DDDDDD"/>
+          <w:sz w:val="20"/>
+          <w:szCs w:val="20"/>
+          <w:shd w:val="clear" w:color="auto" w:fill="272822"/>
+          <w:lang w:val="en-US" w:eastAsia="es-MX"/>
+        </w:rPr>
+        <w:t xml:space="preserve">  </w:t>
+      </w:r>
+      <w:proofErr w:type="spellStart"/>
+      <w:proofErr w:type="gramStart"/>
+      <w:r>
+        <w:rPr>
+          <w:rFonts w:ascii="Courier New" w:eastAsia="Times New Roman" w:hAnsi="Courier New" w:cs="Courier New"/>
+          <w:b/>
+          <w:bCs/>
+          <w:color w:val="F92672"/>
+          <w:sz w:val="20"/>
+          <w:szCs w:val="20"/>
+          <w:shd w:val="clear" w:color="auto" w:fill="272822"/>
+          <w:lang w:val="en-US" w:eastAsia="es-MX"/>
+        </w:rPr>
+        <w:t>const</w:t>
+      </w:r>
+      <w:proofErr w:type="spellEnd"/>
+      <w:proofErr w:type="gramEnd"/>
+      <w:r>
+        <w:rPr>
+          <w:rFonts w:ascii="Courier New" w:eastAsia="Times New Roman" w:hAnsi="Courier New" w:cs="Courier New"/>
+          <w:color w:val="DDDDDD"/>
+          <w:sz w:val="20"/>
+          <w:szCs w:val="20"/>
+          <w:shd w:val="clear" w:color="auto" w:fill="272822"/>
+          <w:lang w:val="en-US" w:eastAsia="es-MX"/>
+        </w:rPr>
+        <w:t xml:space="preserve"> </w:t>
+      </w:r>
+      <w:proofErr w:type="spellStart"/>
+      <w:r>
+        <w:rPr>
+          <w:rFonts w:ascii="Courier New" w:eastAsia="Times New Roman" w:hAnsi="Courier New" w:cs="Courier New"/>
+          <w:color w:val="DDDDDD"/>
+          <w:sz w:val="20"/>
+          <w:szCs w:val="20"/>
+          <w:shd w:val="clear" w:color="auto" w:fill="272822"/>
+          <w:lang w:val="en-US" w:eastAsia="es-MX"/>
+        </w:rPr>
+        <w:t>cacheList</w:t>
+      </w:r>
+      <w:proofErr w:type="spellEnd"/>
+      <w:r>
+        <w:rPr>
+          <w:rFonts w:ascii="Courier New" w:eastAsia="Times New Roman" w:hAnsi="Courier New" w:cs="Courier New"/>
+          <w:color w:val="DDDDDD"/>
+          <w:sz w:val="20"/>
+          <w:szCs w:val="20"/>
+          <w:shd w:val="clear" w:color="auto" w:fill="272822"/>
+          <w:lang w:val="en-US" w:eastAsia="es-MX"/>
+        </w:rPr>
+        <w:t xml:space="preserve"> = </w:t>
+      </w:r>
+      <w:proofErr w:type="spellStart"/>
+      <w:r>
+        <w:rPr>
+          <w:rFonts w:ascii="Courier New" w:eastAsia="Times New Roman" w:hAnsi="Courier New" w:cs="Courier New"/>
+          <w:color w:val="A6E22E"/>
+          <w:sz w:val="20"/>
+          <w:szCs w:val="20"/>
+          <w:shd w:val="clear" w:color="auto" w:fill="272822"/>
+          <w:lang w:val="en-US" w:eastAsia="es-MX"/>
+        </w:rPr>
+        <w:t>window</w:t>
+      </w:r>
+      <w:r>
+        <w:rPr>
+          <w:rFonts w:ascii="Courier New" w:eastAsia="Times New Roman" w:hAnsi="Courier New" w:cs="Courier New"/>
+          <w:color w:val="DDDDDD"/>
+          <w:sz w:val="20"/>
+          <w:szCs w:val="20"/>
+          <w:shd w:val="clear" w:color="auto" w:fill="272822"/>
+          <w:lang w:val="en-US" w:eastAsia="es-MX"/>
+        </w:rPr>
+        <w:t>.localStorage.getItem</w:t>
+      </w:r>
+      <w:proofErr w:type="spellEnd"/>
+      <w:r>
+        <w:rPr>
+          <w:rFonts w:ascii="Courier New" w:eastAsia="Times New Roman" w:hAnsi="Courier New" w:cs="Courier New"/>
+          <w:color w:val="DDDDDD"/>
+          <w:sz w:val="20"/>
+          <w:szCs w:val="20"/>
+          <w:shd w:val="clear" w:color="auto" w:fill="272822"/>
+          <w:lang w:val="en-US" w:eastAsia="es-MX"/>
+        </w:rPr>
+        <w:t>(</w:t>
+      </w:r>
+      <w:proofErr w:type="spellStart"/>
+      <w:r>
+        <w:rPr>
+          <w:rFonts w:ascii="Courier New" w:eastAsia="Times New Roman" w:hAnsi="Courier New" w:cs="Courier New"/>
+          <w:color w:val="DDDDDD"/>
+          <w:sz w:val="20"/>
+          <w:szCs w:val="20"/>
+          <w:shd w:val="clear" w:color="auto" w:fill="272822"/>
+          <w:lang w:val="en-US" w:eastAsia="es-MX"/>
+        </w:rPr>
+        <w:t>listName</w:t>
+      </w:r>
+      <w:proofErr w:type="spellEnd"/>
+      <w:r>
+        <w:rPr>
+          <w:rFonts w:ascii="Courier New" w:eastAsia="Times New Roman" w:hAnsi="Courier New" w:cs="Courier New"/>
+          <w:color w:val="DDDDDD"/>
+          <w:sz w:val="20"/>
+          <w:szCs w:val="20"/>
+          <w:shd w:val="clear" w:color="auto" w:fill="272822"/>
+          <w:lang w:val="en-US" w:eastAsia="es-MX"/>
+        </w:rPr>
+        <w:t>);</w:t>
+      </w:r>
+    </w:p>
+    <w:p>
+      <w:pPr>
+        <w:shd w:val="clear" w:color="auto" w:fill="F6F6F6"/>
+        <w:tabs>
+          <w:tab w:val="left" w:pos="916"/>
+          <w:tab w:val="left" w:pos="1832"/>
+          <w:tab w:val="left" w:pos="2748"/>
+          <w:tab w:val="left" w:pos="3664"/>
+          <w:tab w:val="left" w:pos="4580"/>
+          <w:tab w:val="left" w:pos="5496"/>
+          <w:tab w:val="left" w:pos="6412"/>
+          <w:tab w:val="left" w:pos="7328"/>
+          <w:tab w:val="left" w:pos="8244"/>
+          <w:tab w:val="left" w:pos="9160"/>
+          <w:tab w:val="left" w:pos="10076"/>
+          <w:tab w:val="left" w:pos="10992"/>
+          <w:tab w:val="left" w:pos="11908"/>
+          <w:tab w:val="left" w:pos="12824"/>
+          <w:tab w:val="left" w:pos="13740"/>
+          <w:tab w:val="left" w:pos="14656"/>
+        </w:tabs>
+        <w:spacing w:before="0" w:after="0" w:line="240" w:lineRule="auto"/>
+        <w:rPr>
+          <w:rFonts w:ascii="Courier New" w:eastAsia="Times New Roman" w:hAnsi="Courier New" w:cs="Courier New"/>
+          <w:color w:val="DDDDDD"/>
+          <w:sz w:val="20"/>
+          <w:szCs w:val="20"/>
+          <w:shd w:val="clear" w:color="auto" w:fill="272822"/>
+          <w:lang w:val="en-US" w:eastAsia="es-MX"/>
+        </w:rPr>
+      </w:pPr>
+    </w:p>
+    <w:p>
+      <w:pPr>
+        <w:shd w:val="clear" w:color="auto" w:fill="F6F6F6"/>
+        <w:tabs>
+          <w:tab w:val="left" w:pos="916"/>
+          <w:tab w:val="left" w:pos="1832"/>
+          <w:tab w:val="left" w:pos="2748"/>
+          <w:tab w:val="left" w:pos="3664"/>
+          <w:tab w:val="left" w:pos="4580"/>
+          <w:tab w:val="left" w:pos="5496"/>
+          <w:tab w:val="left" w:pos="6412"/>
+          <w:tab w:val="left" w:pos="7328"/>
+          <w:tab w:val="left" w:pos="8244"/>
+          <w:tab w:val="left" w:pos="9160"/>
+          <w:tab w:val="left" w:pos="10076"/>
+          <w:tab w:val="left" w:pos="10992"/>
+          <w:tab w:val="left" w:pos="11908"/>
+          <w:tab w:val="left" w:pos="12824"/>
+          <w:tab w:val="left" w:pos="13740"/>
+          <w:tab w:val="left" w:pos="14656"/>
+        </w:tabs>
+        <w:spacing w:before="0" w:after="0" w:line="240" w:lineRule="auto"/>
+        <w:rPr>
+          <w:rFonts w:ascii="Courier New" w:eastAsia="Times New Roman" w:hAnsi="Courier New" w:cs="Courier New"/>
+          <w:color w:val="DDDDDD"/>
+          <w:sz w:val="20"/>
+          <w:szCs w:val="20"/>
+          <w:shd w:val="clear" w:color="auto" w:fill="272822"/>
+          <w:lang w:val="en-US" w:eastAsia="es-MX"/>
+        </w:rPr>
+      </w:pPr>
+      <w:r>
+        <w:rPr>
+          <w:rFonts w:ascii="Courier New" w:eastAsia="Times New Roman" w:hAnsi="Courier New" w:cs="Courier New"/>
+          <w:color w:val="DDDDDD"/>
+          <w:sz w:val="20"/>
+          <w:szCs w:val="20"/>
+          <w:shd w:val="clear" w:color="auto" w:fill="272822"/>
+          <w:lang w:val="en-US" w:eastAsia="es-MX"/>
+        </w:rPr>
+        <w:t xml:space="preserve">  </w:t>
+      </w:r>
+      <w:proofErr w:type="gramStart"/>
+      <w:r>
+        <w:rPr>
+          <w:rFonts w:ascii="Courier New" w:eastAsia="Times New Roman" w:hAnsi="Courier New" w:cs="Courier New"/>
+          <w:b/>
+          <w:bCs/>
+          <w:color w:val="F92672"/>
+          <w:sz w:val="20"/>
+          <w:szCs w:val="20"/>
+          <w:shd w:val="clear" w:color="auto" w:fill="272822"/>
+          <w:lang w:val="en-US" w:eastAsia="es-MX"/>
+        </w:rPr>
+        <w:t>if</w:t>
+      </w:r>
+      <w:proofErr w:type="gramEnd"/>
+      <w:r>
+        <w:rPr>
+          <w:rFonts w:ascii="Courier New" w:eastAsia="Times New Roman" w:hAnsi="Courier New" w:cs="Courier New"/>
+          <w:color w:val="DDDDDD"/>
+          <w:sz w:val="20"/>
+          <w:szCs w:val="20"/>
+          <w:shd w:val="clear" w:color="auto" w:fill="272822"/>
+          <w:lang w:val="en-US" w:eastAsia="es-MX"/>
+        </w:rPr>
+        <w:t xml:space="preserve"> (</w:t>
+      </w:r>
+      <w:proofErr w:type="spellStart"/>
+      <w:r>
+        <w:rPr>
+          <w:rFonts w:ascii="Courier New" w:eastAsia="Times New Roman" w:hAnsi="Courier New" w:cs="Courier New"/>
+          <w:color w:val="DDDDDD"/>
+          <w:sz w:val="20"/>
+          <w:szCs w:val="20"/>
+          <w:shd w:val="clear" w:color="auto" w:fill="272822"/>
+          <w:lang w:val="en-US" w:eastAsia="es-MX"/>
+        </w:rPr>
+        <w:t>cacheList</w:t>
+      </w:r>
+      <w:proofErr w:type="spellEnd"/>
+      <w:r>
+        <w:rPr>
+          <w:rFonts w:ascii="Courier New" w:eastAsia="Times New Roman" w:hAnsi="Courier New" w:cs="Courier New"/>
+          <w:color w:val="DDDDDD"/>
+          <w:sz w:val="20"/>
+          <w:szCs w:val="20"/>
+          <w:shd w:val="clear" w:color="auto" w:fill="272822"/>
+          <w:lang w:val="en-US" w:eastAsia="es-MX"/>
+        </w:rPr>
+        <w:t>)</w:t>
+      </w:r>
+    </w:p>
+    <w:p>
+      <w:pPr>
+        <w:shd w:val="clear" w:color="auto" w:fill="F6F6F6"/>
+        <w:tabs>
+          <w:tab w:val="left" w:pos="916"/>
+          <w:tab w:val="left" w:pos="1832"/>
+          <w:tab w:val="left" w:pos="2748"/>
+          <w:tab w:val="left" w:pos="3664"/>
+          <w:tab w:val="left" w:pos="4580"/>
+          <w:tab w:val="left" w:pos="5496"/>
+          <w:tab w:val="left" w:pos="6412"/>
+          <w:tab w:val="left" w:pos="7328"/>
+          <w:tab w:val="left" w:pos="8244"/>
+          <w:tab w:val="left" w:pos="9160"/>
+          <w:tab w:val="left" w:pos="10076"/>
+          <w:tab w:val="left" w:pos="10992"/>
+          <w:tab w:val="left" w:pos="11908"/>
+          <w:tab w:val="left" w:pos="12824"/>
+          <w:tab w:val="left" w:pos="13740"/>
+          <w:tab w:val="left" w:pos="14656"/>
+        </w:tabs>
+        <w:spacing w:before="0" w:after="0" w:line="240" w:lineRule="auto"/>
+        <w:rPr>
+          <w:rFonts w:ascii="Courier New" w:eastAsia="Times New Roman" w:hAnsi="Courier New" w:cs="Courier New"/>
+          <w:color w:val="DDDDDD"/>
+          <w:sz w:val="20"/>
+          <w:szCs w:val="20"/>
+          <w:shd w:val="clear" w:color="auto" w:fill="272822"/>
+          <w:lang w:val="en-US" w:eastAsia="es-MX"/>
+        </w:rPr>
+      </w:pPr>
+      <w:r>
+        <w:rPr>
+          <w:rFonts w:ascii="Courier New" w:eastAsia="Times New Roman" w:hAnsi="Courier New" w:cs="Courier New"/>
+          <w:color w:val="DDDDDD"/>
+          <w:sz w:val="20"/>
+          <w:szCs w:val="20"/>
+          <w:shd w:val="clear" w:color="auto" w:fill="272822"/>
+          <w:lang w:val="en-US" w:eastAsia="es-MX"/>
+        </w:rPr>
+        <w:t xml:space="preserve">    </w:t>
+      </w:r>
+      <w:proofErr w:type="spellStart"/>
+      <w:proofErr w:type="gramStart"/>
+      <w:r>
+        <w:rPr>
+          <w:rFonts w:ascii="Courier New" w:eastAsia="Times New Roman" w:hAnsi="Courier New" w:cs="Courier New"/>
+          <w:b/>
+          <w:bCs/>
+          <w:color w:val="F92672"/>
+          <w:sz w:val="20"/>
+          <w:szCs w:val="20"/>
+          <w:shd w:val="clear" w:color="auto" w:fill="272822"/>
+          <w:lang w:val="en-US" w:eastAsia="es-MX"/>
+        </w:rPr>
+        <w:t>return</w:t>
+      </w:r>
+      <w:r>
+        <w:rPr>
+          <w:rFonts w:ascii="Courier New" w:eastAsia="Times New Roman" w:hAnsi="Courier New" w:cs="Courier New"/>
+          <w:color w:val="A6E22E"/>
+          <w:sz w:val="20"/>
+          <w:szCs w:val="20"/>
+          <w:shd w:val="clear" w:color="auto" w:fill="272822"/>
+          <w:lang w:val="en-US" w:eastAsia="es-MX"/>
+        </w:rPr>
+        <w:t>JSON</w:t>
+      </w:r>
+      <w:r>
+        <w:rPr>
+          <w:rFonts w:ascii="Courier New" w:eastAsia="Times New Roman" w:hAnsi="Courier New" w:cs="Courier New"/>
+          <w:color w:val="DDDDDD"/>
+          <w:sz w:val="20"/>
+          <w:szCs w:val="20"/>
+          <w:shd w:val="clear" w:color="auto" w:fill="272822"/>
+          <w:lang w:val="en-US" w:eastAsia="es-MX"/>
+        </w:rPr>
+        <w:t>.parse</w:t>
+      </w:r>
+      <w:proofErr w:type="spellEnd"/>
+      <w:r>
+        <w:rPr>
+          <w:rFonts w:ascii="Courier New" w:eastAsia="Times New Roman" w:hAnsi="Courier New" w:cs="Courier New"/>
+          <w:color w:val="DDDDDD"/>
+          <w:sz w:val="20"/>
+          <w:szCs w:val="20"/>
+          <w:shd w:val="clear" w:color="auto" w:fill="272822"/>
+          <w:lang w:val="en-US" w:eastAsia="es-MX"/>
+        </w:rPr>
+        <w:t>(</w:t>
+      </w:r>
+      <w:proofErr w:type="spellStart"/>
+      <w:proofErr w:type="gramEnd"/>
+      <w:r>
+        <w:rPr>
+          <w:rFonts w:ascii="Courier New" w:eastAsia="Times New Roman" w:hAnsi="Courier New" w:cs="Courier New"/>
+          <w:color w:val="DDDDDD"/>
+          <w:sz w:val="20"/>
+          <w:szCs w:val="20"/>
+          <w:shd w:val="clear" w:color="auto" w:fill="272822"/>
+          <w:lang w:val="en-US" w:eastAsia="es-MX"/>
+        </w:rPr>
+        <w:t>cacheList</w:t>
+      </w:r>
+      <w:proofErr w:type="spellEnd"/>
+      <w:r>
+        <w:rPr>
+          <w:rFonts w:ascii="Courier New" w:eastAsia="Times New Roman" w:hAnsi="Courier New" w:cs="Courier New"/>
+          <w:color w:val="DDDDDD"/>
+          <w:sz w:val="20"/>
+          <w:szCs w:val="20"/>
+          <w:shd w:val="clear" w:color="auto" w:fill="272822"/>
+          <w:lang w:val="en-US" w:eastAsia="es-MX"/>
+        </w:rPr>
+        <w:t>);</w:t>
+      </w:r>
+    </w:p>
+    <w:p>
+      <w:pPr>
+        <w:shd w:val="clear" w:color="auto" w:fill="F6F6F6"/>
+        <w:tabs>
+          <w:tab w:val="left" w:pos="916"/>
+          <w:tab w:val="left" w:pos="1832"/>
+          <w:tab w:val="left" w:pos="2748"/>
+          <w:tab w:val="left" w:pos="3664"/>
+          <w:tab w:val="left" w:pos="4580"/>
+          <w:tab w:val="left" w:pos="5496"/>
+          <w:tab w:val="left" w:pos="6412"/>
+          <w:tab w:val="left" w:pos="7328"/>
+          <w:tab w:val="left" w:pos="8244"/>
+          <w:tab w:val="left" w:pos="9160"/>
+          <w:tab w:val="left" w:pos="10076"/>
+          <w:tab w:val="left" w:pos="10992"/>
+          <w:tab w:val="left" w:pos="11908"/>
+          <w:tab w:val="left" w:pos="12824"/>
+          <w:tab w:val="left" w:pos="13740"/>
+          <w:tab w:val="left" w:pos="14656"/>
+        </w:tabs>
+        <w:spacing w:before="0" w:after="0" w:line="240" w:lineRule="auto"/>
+        <w:rPr>
+          <w:rFonts w:ascii="Courier New" w:eastAsia="Times New Roman" w:hAnsi="Courier New" w:cs="Courier New"/>
+          <w:color w:val="DDDDDD"/>
+          <w:sz w:val="20"/>
+          <w:szCs w:val="20"/>
+          <w:shd w:val="clear" w:color="auto" w:fill="272822"/>
+          <w:lang w:val="en-US" w:eastAsia="es-MX"/>
+        </w:rPr>
+      </w:pPr>
+      <w:r>
+        <w:rPr>
+          <w:rFonts w:ascii="Courier New" w:eastAsia="Times New Roman" w:hAnsi="Courier New" w:cs="Courier New"/>
+          <w:color w:val="DDDDDD"/>
+          <w:sz w:val="20"/>
+          <w:szCs w:val="20"/>
+          <w:shd w:val="clear" w:color="auto" w:fill="272822"/>
+          <w:lang w:val="en-US" w:eastAsia="es-MX"/>
+        </w:rPr>
+        <w:t xml:space="preserve">  </w:t>
+      </w:r>
+    </w:p>
+    <w:p>
+      <w:pPr>
+        <w:shd w:val="clear" w:color="auto" w:fill="F6F6F6"/>
+        <w:tabs>
+          <w:tab w:val="left" w:pos="916"/>
+          <w:tab w:val="left" w:pos="1832"/>
+          <w:tab w:val="left" w:pos="2748"/>
+          <w:tab w:val="left" w:pos="3664"/>
+          <w:tab w:val="left" w:pos="4580"/>
+          <w:tab w:val="left" w:pos="5496"/>
+          <w:tab w:val="left" w:pos="6412"/>
+          <w:tab w:val="left" w:pos="7328"/>
+          <w:tab w:val="left" w:pos="8244"/>
+          <w:tab w:val="left" w:pos="9160"/>
+          <w:tab w:val="left" w:pos="10076"/>
+          <w:tab w:val="left" w:pos="10992"/>
+          <w:tab w:val="left" w:pos="11908"/>
+          <w:tab w:val="left" w:pos="12824"/>
+          <w:tab w:val="left" w:pos="13740"/>
+          <w:tab w:val="left" w:pos="14656"/>
+        </w:tabs>
+        <w:spacing w:before="0" w:after="0" w:line="240" w:lineRule="auto"/>
+        <w:rPr>
+          <w:rFonts w:ascii="Courier New" w:eastAsia="Times New Roman" w:hAnsi="Courier New" w:cs="Courier New"/>
+          <w:color w:val="DDDDDD"/>
+          <w:sz w:val="20"/>
+          <w:szCs w:val="20"/>
+          <w:shd w:val="clear" w:color="auto" w:fill="272822"/>
+          <w:lang w:val="en-US" w:eastAsia="es-MX"/>
+        </w:rPr>
+      </w:pPr>
+      <w:r>
+        <w:rPr>
+          <w:rFonts w:ascii="Courier New" w:eastAsia="Times New Roman" w:hAnsi="Courier New" w:cs="Courier New"/>
+          <w:color w:val="DDDDDD"/>
+          <w:sz w:val="20"/>
+          <w:szCs w:val="20"/>
+          <w:shd w:val="clear" w:color="auto" w:fill="272822"/>
+          <w:lang w:val="en-US" w:eastAsia="es-MX"/>
+        </w:rPr>
+        <w:t xml:space="preserve">  </w:t>
+      </w:r>
+      <w:proofErr w:type="spellStart"/>
+      <w:proofErr w:type="gramStart"/>
+      <w:r>
+        <w:rPr>
+          <w:rFonts w:ascii="Courier New" w:eastAsia="Times New Roman" w:hAnsi="Courier New" w:cs="Courier New"/>
+          <w:b/>
+          <w:bCs/>
+          <w:color w:val="F92672"/>
+          <w:sz w:val="20"/>
+          <w:szCs w:val="20"/>
+          <w:shd w:val="clear" w:color="auto" w:fill="272822"/>
+          <w:lang w:val="en-US" w:eastAsia="es-MX"/>
+        </w:rPr>
+        <w:t>const</w:t>
+      </w:r>
+      <w:proofErr w:type="spellEnd"/>
+      <w:proofErr w:type="gramEnd"/>
+      <w:r>
+        <w:rPr>
+          <w:rFonts w:ascii="Courier New" w:eastAsia="Times New Roman" w:hAnsi="Courier New" w:cs="Courier New"/>
+          <w:color w:val="DDDDDD"/>
+          <w:sz w:val="20"/>
+          <w:szCs w:val="20"/>
+          <w:shd w:val="clear" w:color="auto" w:fill="272822"/>
+          <w:lang w:val="en-US" w:eastAsia="es-MX"/>
+        </w:rPr>
+        <w:t xml:space="preserve"> { data: { movies: data } } = </w:t>
+      </w:r>
+      <w:r>
+        <w:rPr>
+          <w:rFonts w:ascii="Courier New" w:eastAsia="Times New Roman" w:hAnsi="Courier New" w:cs="Courier New"/>
+          <w:b/>
+          <w:bCs/>
+          <w:color w:val="F92672"/>
+          <w:sz w:val="20"/>
+          <w:szCs w:val="20"/>
+          <w:shd w:val="clear" w:color="auto" w:fill="272822"/>
+          <w:lang w:val="en-US" w:eastAsia="es-MX"/>
+        </w:rPr>
+        <w:t>await</w:t>
+      </w:r>
+      <w:r>
+        <w:rPr>
+          <w:rFonts w:ascii="Courier New" w:eastAsia="Times New Roman" w:hAnsi="Courier New" w:cs="Courier New"/>
+          <w:color w:val="DDDDDD"/>
+          <w:sz w:val="20"/>
+          <w:szCs w:val="20"/>
+          <w:shd w:val="clear" w:color="auto" w:fill="272822"/>
+          <w:lang w:val="en-US" w:eastAsia="es-MX"/>
+        </w:rPr>
+        <w:t xml:space="preserve"> </w:t>
+      </w:r>
+      <w:proofErr w:type="spellStart"/>
+      <w:r>
+        <w:rPr>
+          <w:rFonts w:ascii="Courier New" w:eastAsia="Times New Roman" w:hAnsi="Courier New" w:cs="Courier New"/>
+          <w:color w:val="DDDDDD"/>
+          <w:sz w:val="20"/>
+          <w:szCs w:val="20"/>
+          <w:shd w:val="clear" w:color="auto" w:fill="272822"/>
+          <w:lang w:val="en-US" w:eastAsia="es-MX"/>
+        </w:rPr>
+        <w:t>getData</w:t>
+      </w:r>
+      <w:proofErr w:type="spellEnd"/>
+      <w:r>
+        <w:rPr>
+          <w:rFonts w:ascii="Courier New" w:eastAsia="Times New Roman" w:hAnsi="Courier New" w:cs="Courier New"/>
+          <w:color w:val="DDDDDD"/>
+          <w:sz w:val="20"/>
+          <w:szCs w:val="20"/>
+          <w:shd w:val="clear" w:color="auto" w:fill="272822"/>
+          <w:lang w:val="en-US" w:eastAsia="es-MX"/>
+        </w:rPr>
+        <w:t>(</w:t>
+      </w:r>
+      <w:r>
+        <w:rPr>
+          <w:rFonts w:ascii="Courier New" w:eastAsia="Times New Roman" w:hAnsi="Courier New" w:cs="Courier New"/>
+          <w:color w:val="A6E22E"/>
+          <w:sz w:val="20"/>
+          <w:szCs w:val="20"/>
+          <w:shd w:val="clear" w:color="auto" w:fill="272822"/>
+          <w:lang w:val="en-US" w:eastAsia="es-MX"/>
+        </w:rPr>
+        <w:t>`${BASE_API}</w:t>
+      </w:r>
+      <w:proofErr w:type="spellStart"/>
+      <w:r>
+        <w:rPr>
+          <w:rFonts w:ascii="Courier New" w:eastAsia="Times New Roman" w:hAnsi="Courier New" w:cs="Courier New"/>
+          <w:color w:val="A6E22E"/>
+          <w:sz w:val="20"/>
+          <w:szCs w:val="20"/>
+          <w:shd w:val="clear" w:color="auto" w:fill="272822"/>
+          <w:lang w:val="en-US" w:eastAsia="es-MX"/>
+        </w:rPr>
+        <w:t>list_movies.json?genre</w:t>
+      </w:r>
+      <w:proofErr w:type="spellEnd"/>
+      <w:r>
+        <w:rPr>
+          <w:rFonts w:ascii="Courier New" w:eastAsia="Times New Roman" w:hAnsi="Courier New" w:cs="Courier New"/>
+          <w:color w:val="A6E22E"/>
+          <w:sz w:val="20"/>
+          <w:szCs w:val="20"/>
+          <w:shd w:val="clear" w:color="auto" w:fill="272822"/>
+          <w:lang w:val="en-US" w:eastAsia="es-MX"/>
+        </w:rPr>
+        <w:t>=${category}`</w:t>
+      </w:r>
+      <w:r>
+        <w:rPr>
+          <w:rFonts w:ascii="Courier New" w:eastAsia="Times New Roman" w:hAnsi="Courier New" w:cs="Courier New"/>
+          <w:color w:val="DDDDDD"/>
+          <w:sz w:val="20"/>
+          <w:szCs w:val="20"/>
+          <w:shd w:val="clear" w:color="auto" w:fill="272822"/>
+          <w:lang w:val="en-US" w:eastAsia="es-MX"/>
+        </w:rPr>
+        <w:t>);</w:t>
+      </w:r>
+    </w:p>
+    <w:p>
+      <w:pPr>
+        <w:shd w:val="clear" w:color="auto" w:fill="F6F6F6"/>
+        <w:tabs>
+          <w:tab w:val="left" w:pos="916"/>
+          <w:tab w:val="left" w:pos="1832"/>
+          <w:tab w:val="left" w:pos="2748"/>
+          <w:tab w:val="left" w:pos="3664"/>
+          <w:tab w:val="left" w:pos="4580"/>
+          <w:tab w:val="left" w:pos="5496"/>
+          <w:tab w:val="left" w:pos="6412"/>
+          <w:tab w:val="left" w:pos="7328"/>
+          <w:tab w:val="left" w:pos="8244"/>
+          <w:tab w:val="left" w:pos="9160"/>
+          <w:tab w:val="left" w:pos="10076"/>
+          <w:tab w:val="left" w:pos="10992"/>
+          <w:tab w:val="left" w:pos="11908"/>
+          <w:tab w:val="left" w:pos="12824"/>
+          <w:tab w:val="left" w:pos="13740"/>
+          <w:tab w:val="left" w:pos="14656"/>
+        </w:tabs>
+        <w:spacing w:before="0" w:after="0" w:line="240" w:lineRule="auto"/>
+        <w:rPr>
+          <w:rFonts w:ascii="Courier New" w:eastAsia="Times New Roman" w:hAnsi="Courier New" w:cs="Courier New"/>
+          <w:color w:val="DDDDDD"/>
+          <w:sz w:val="20"/>
+          <w:szCs w:val="20"/>
+          <w:shd w:val="clear" w:color="auto" w:fill="272822"/>
+          <w:lang w:val="en-US" w:eastAsia="es-MX"/>
+        </w:rPr>
+      </w:pPr>
+      <w:r>
+        <w:rPr>
+          <w:rFonts w:ascii="Courier New" w:eastAsia="Times New Roman" w:hAnsi="Courier New" w:cs="Courier New"/>
+          <w:color w:val="DDDDDD"/>
+          <w:sz w:val="20"/>
+          <w:szCs w:val="20"/>
+          <w:shd w:val="clear" w:color="auto" w:fill="272822"/>
+          <w:lang w:val="en-US" w:eastAsia="es-MX"/>
+        </w:rPr>
+        <w:t xml:space="preserve">  </w:t>
+      </w:r>
+      <w:proofErr w:type="spellStart"/>
+      <w:proofErr w:type="gramStart"/>
+      <w:r>
+        <w:rPr>
+          <w:rFonts w:ascii="Courier New" w:eastAsia="Times New Roman" w:hAnsi="Courier New" w:cs="Courier New"/>
+          <w:color w:val="A6E22E"/>
+          <w:sz w:val="20"/>
+          <w:szCs w:val="20"/>
+          <w:shd w:val="clear" w:color="auto" w:fill="272822"/>
+          <w:lang w:val="en-US" w:eastAsia="es-MX"/>
+        </w:rPr>
+        <w:t>window</w:t>
+      </w:r>
+      <w:r>
+        <w:rPr>
+          <w:rFonts w:ascii="Courier New" w:eastAsia="Times New Roman" w:hAnsi="Courier New" w:cs="Courier New"/>
+          <w:color w:val="DDDDDD"/>
+          <w:sz w:val="20"/>
+          <w:szCs w:val="20"/>
+          <w:shd w:val="clear" w:color="auto" w:fill="272822"/>
+          <w:lang w:val="en-US" w:eastAsia="es-MX"/>
+        </w:rPr>
+        <w:t>.localStorage.setItem</w:t>
+      </w:r>
+      <w:proofErr w:type="spellEnd"/>
+      <w:r>
+        <w:rPr>
+          <w:rFonts w:ascii="Courier New" w:eastAsia="Times New Roman" w:hAnsi="Courier New" w:cs="Courier New"/>
+          <w:color w:val="DDDDDD"/>
+          <w:sz w:val="20"/>
+          <w:szCs w:val="20"/>
+          <w:shd w:val="clear" w:color="auto" w:fill="272822"/>
+          <w:lang w:val="en-US" w:eastAsia="es-MX"/>
+        </w:rPr>
+        <w:t>(</w:t>
+      </w:r>
+      <w:proofErr w:type="spellStart"/>
+      <w:proofErr w:type="gramEnd"/>
+      <w:r>
+        <w:rPr>
+          <w:rFonts w:ascii="Courier New" w:eastAsia="Times New Roman" w:hAnsi="Courier New" w:cs="Courier New"/>
+          <w:color w:val="DDDDDD"/>
+          <w:sz w:val="20"/>
+          <w:szCs w:val="20"/>
+          <w:shd w:val="clear" w:color="auto" w:fill="272822"/>
+          <w:lang w:val="en-US" w:eastAsia="es-MX"/>
+        </w:rPr>
+        <w:t>listName</w:t>
+      </w:r>
+      <w:proofErr w:type="spellEnd"/>
+      <w:r>
+        <w:rPr>
+          <w:rFonts w:ascii="Courier New" w:eastAsia="Times New Roman" w:hAnsi="Courier New" w:cs="Courier New"/>
+          <w:color w:val="DDDDDD"/>
+          <w:sz w:val="20"/>
+          <w:szCs w:val="20"/>
+          <w:shd w:val="clear" w:color="auto" w:fill="272822"/>
+          <w:lang w:val="en-US" w:eastAsia="es-MX"/>
+        </w:rPr>
+        <w:t xml:space="preserve">, </w:t>
+      </w:r>
+      <w:proofErr w:type="spellStart"/>
+      <w:r>
+        <w:rPr>
+          <w:rFonts w:ascii="Courier New" w:eastAsia="Times New Roman" w:hAnsi="Courier New" w:cs="Courier New"/>
+          <w:color w:val="A6E22E"/>
+          <w:sz w:val="20"/>
+          <w:szCs w:val="20"/>
+          <w:shd w:val="clear" w:color="auto" w:fill="272822"/>
+          <w:lang w:val="en-US" w:eastAsia="es-MX"/>
+        </w:rPr>
+        <w:t>JSON</w:t>
+      </w:r>
+      <w:r>
+        <w:rPr>
+          <w:rFonts w:ascii="Courier New" w:eastAsia="Times New Roman" w:hAnsi="Courier New" w:cs="Courier New"/>
+          <w:color w:val="DDDDDD"/>
+          <w:sz w:val="20"/>
+          <w:szCs w:val="20"/>
+          <w:shd w:val="clear" w:color="auto" w:fill="272822"/>
+          <w:lang w:val="en-US" w:eastAsia="es-MX"/>
+        </w:rPr>
+        <w:t>.stringify</w:t>
+      </w:r>
+      <w:proofErr w:type="spellEnd"/>
+      <w:r>
+        <w:rPr>
+          <w:rFonts w:ascii="Courier New" w:eastAsia="Times New Roman" w:hAnsi="Courier New" w:cs="Courier New"/>
+          <w:color w:val="DDDDDD"/>
+          <w:sz w:val="20"/>
+          <w:szCs w:val="20"/>
+          <w:shd w:val="clear" w:color="auto" w:fill="272822"/>
+          <w:lang w:val="en-US" w:eastAsia="es-MX"/>
+        </w:rPr>
+        <w:t>(data));</w:t>
+      </w:r>
+    </w:p>
+    <w:p>
+      <w:pPr>
+        <w:shd w:val="clear" w:color="auto" w:fill="F6F6F6"/>
+        <w:tabs>
+          <w:tab w:val="left" w:pos="916"/>
+          <w:tab w:val="left" w:pos="1832"/>
+          <w:tab w:val="left" w:pos="2748"/>
+          <w:tab w:val="left" w:pos="3664"/>
+          <w:tab w:val="left" w:pos="4580"/>
+          <w:tab w:val="left" w:pos="5496"/>
+          <w:tab w:val="left" w:pos="6412"/>
+          <w:tab w:val="left" w:pos="7328"/>
+          <w:tab w:val="left" w:pos="8244"/>
+          <w:tab w:val="left" w:pos="9160"/>
+          <w:tab w:val="left" w:pos="10076"/>
+          <w:tab w:val="left" w:pos="10992"/>
+          <w:tab w:val="left" w:pos="11908"/>
+          <w:tab w:val="left" w:pos="12824"/>
+          <w:tab w:val="left" w:pos="13740"/>
+          <w:tab w:val="left" w:pos="14656"/>
+        </w:tabs>
+        <w:spacing w:before="0" w:after="0" w:line="240" w:lineRule="auto"/>
+        <w:rPr>
+          <w:rFonts w:ascii="Courier New" w:eastAsia="Times New Roman" w:hAnsi="Courier New" w:cs="Courier New"/>
+          <w:color w:val="DDDDDD"/>
+          <w:sz w:val="20"/>
+          <w:szCs w:val="20"/>
+          <w:shd w:val="clear" w:color="auto" w:fill="272822"/>
+          <w:lang w:val="es-MX" w:eastAsia="es-MX"/>
+        </w:rPr>
+      </w:pPr>
+      <w:r>
+        <w:rPr>
+          <w:rFonts w:ascii="Courier New" w:eastAsia="Times New Roman" w:hAnsi="Courier New" w:cs="Courier New"/>
+          <w:color w:val="DDDDDD"/>
+          <w:sz w:val="20"/>
+          <w:szCs w:val="20"/>
+          <w:shd w:val="clear" w:color="auto" w:fill="272822"/>
+          <w:lang w:val="en-US" w:eastAsia="es-MX"/>
+        </w:rPr>
+        <w:t xml:space="preserve">  </w:t>
+      </w:r>
+      <w:proofErr w:type="spellStart"/>
+      <w:proofErr w:type="gramStart"/>
+      <w:r>
+        <w:rPr>
+          <w:rFonts w:ascii="Courier New" w:eastAsia="Times New Roman" w:hAnsi="Courier New" w:cs="Courier New"/>
+          <w:b/>
+          <w:bCs/>
+          <w:color w:val="F92672"/>
+          <w:sz w:val="20"/>
+          <w:szCs w:val="20"/>
+          <w:shd w:val="clear" w:color="auto" w:fill="272822"/>
+          <w:lang w:val="es-MX" w:eastAsia="es-MX"/>
+        </w:rPr>
+        <w:t>return</w:t>
+      </w:r>
+      <w:proofErr w:type="spellEnd"/>
+      <w:proofErr w:type="gramEnd"/>
+      <w:r>
+        <w:rPr>
+          <w:rFonts w:ascii="Courier New" w:eastAsia="Times New Roman" w:hAnsi="Courier New" w:cs="Courier New"/>
+          <w:color w:val="DDDDDD"/>
+          <w:sz w:val="20"/>
+          <w:szCs w:val="20"/>
+          <w:shd w:val="clear" w:color="auto" w:fill="272822"/>
+          <w:lang w:val="es-MX" w:eastAsia="es-MX"/>
+        </w:rPr>
+        <w:t xml:space="preserve"> data;</w:t>
+      </w:r>
+    </w:p>
+    <w:p>
+      <w:pPr>
+        <w:shd w:val="clear" w:color="auto" w:fill="F6F6F6"/>
+        <w:tabs>
+          <w:tab w:val="left" w:pos="916"/>
+          <w:tab w:val="left" w:pos="1832"/>
+          <w:tab w:val="left" w:pos="2748"/>
+          <w:tab w:val="left" w:pos="3664"/>
+          <w:tab w:val="left" w:pos="4580"/>
+          <w:tab w:val="left" w:pos="5496"/>
+          <w:tab w:val="left" w:pos="6412"/>
+          <w:tab w:val="left" w:pos="7328"/>
+          <w:tab w:val="left" w:pos="8244"/>
+          <w:tab w:val="left" w:pos="9160"/>
+          <w:tab w:val="left" w:pos="10076"/>
+          <w:tab w:val="left" w:pos="10992"/>
+          <w:tab w:val="left" w:pos="11908"/>
+          <w:tab w:val="left" w:pos="12824"/>
+          <w:tab w:val="left" w:pos="13740"/>
+          <w:tab w:val="left" w:pos="14656"/>
+        </w:tabs>
+        <w:spacing w:before="0" w:after="0" w:line="240" w:lineRule="auto"/>
+        <w:rPr>
+          <w:rFonts w:ascii="Courier New" w:eastAsia="Times New Roman" w:hAnsi="Courier New" w:cs="Courier New"/>
+          <w:color w:val="DDDDDD"/>
+          <w:sz w:val="20"/>
+          <w:szCs w:val="20"/>
+          <w:shd w:val="clear" w:color="auto" w:fill="272822"/>
+          <w:lang w:val="es-MX" w:eastAsia="es-MX"/>
+        </w:rPr>
+      </w:pPr>
+      <w:r>
+        <w:rPr>
+          <w:rFonts w:ascii="Courier New" w:eastAsia="Times New Roman" w:hAnsi="Courier New" w:cs="Courier New"/>
+          <w:color w:val="DDDDDD"/>
+          <w:sz w:val="20"/>
+          <w:szCs w:val="20"/>
+          <w:shd w:val="clear" w:color="auto" w:fill="272822"/>
+          <w:lang w:val="es-MX" w:eastAsia="es-MX"/>
+        </w:rPr>
+        <w:t>}</w:t>
+      </w:r>
+    </w:p>
+    <w:p>
+      <w:pPr>
+        <w:shd w:val="clear" w:color="auto" w:fill="F6F6F6"/>
+        <w:spacing w:before="0" w:after="0" w:line="240" w:lineRule="auto"/>
+        <w:rPr>
+          <w:rFonts w:ascii="Arial" w:eastAsia="Times New Roman" w:hAnsi="Arial" w:cs="Arial"/>
+          <w:color w:val="273B47"/>
+          <w:sz w:val="24"/>
+          <w:szCs w:val="24"/>
+          <w:lang w:val="es-MX" w:eastAsia="es-MX"/>
+        </w:rPr>
+      </w:pPr>
+      <w:r>
+        <w:rPr>
+          <w:rFonts w:ascii="Arial" w:eastAsia="Times New Roman" w:hAnsi="Arial" w:cs="Arial"/>
+          <w:color w:val="273B47"/>
+          <w:sz w:val="24"/>
+          <w:szCs w:val="24"/>
+          <w:lang w:val="es-MX" w:eastAsia="es-MX"/>
+        </w:rPr>
+        <w:t>Si se desea volver a traer los datos se puede hacer lo siguiente:</w:t>
+      </w:r>
+    </w:p>
+    <w:p>
+      <w:pPr>
+        <w:numPr>
+          <w:ilvl w:val="0"/>
+          <w:numId w:val="22"/>
+        </w:numPr>
+        <w:shd w:val="clear" w:color="auto" w:fill="F6F6F6"/>
+        <w:spacing w:before="0" w:after="0" w:line="240" w:lineRule="auto"/>
+        <w:ind w:left="0"/>
+        <w:rPr>
+          <w:rFonts w:ascii="Arial" w:eastAsia="Times New Roman" w:hAnsi="Arial" w:cs="Arial"/>
+          <w:color w:val="273B47"/>
+          <w:sz w:val="24"/>
+          <w:szCs w:val="24"/>
+          <w:lang w:val="es-MX" w:eastAsia="es-MX"/>
+        </w:rPr>
+      </w:pPr>
+      <w:r>
+        <w:rPr>
+          <w:rFonts w:ascii="Arial" w:eastAsia="Times New Roman" w:hAnsi="Arial" w:cs="Arial"/>
+          <w:color w:val="273B47"/>
+          <w:sz w:val="24"/>
+          <w:szCs w:val="24"/>
+          <w:lang w:val="es-MX" w:eastAsia="es-MX"/>
+        </w:rPr>
+        <w:t>Poner un botón que traiga los datos</w:t>
+      </w:r>
+    </w:p>
+    <w:p>
+      <w:pPr>
+        <w:numPr>
+          <w:ilvl w:val="0"/>
+          <w:numId w:val="22"/>
+        </w:numPr>
+        <w:shd w:val="clear" w:color="auto" w:fill="F6F6F6"/>
+        <w:spacing w:before="0" w:after="0" w:line="240" w:lineRule="auto"/>
+        <w:ind w:left="0"/>
+        <w:rPr>
+          <w:rFonts w:ascii="Arial" w:eastAsia="Times New Roman" w:hAnsi="Arial" w:cs="Arial"/>
+          <w:color w:val="273B47"/>
+          <w:sz w:val="24"/>
+          <w:szCs w:val="24"/>
+          <w:lang w:val="es-MX" w:eastAsia="es-MX"/>
+        </w:rPr>
+      </w:pPr>
+      <w:r>
+        <w:rPr>
+          <w:rFonts w:ascii="Arial" w:eastAsia="Times New Roman" w:hAnsi="Arial" w:cs="Arial"/>
+          <w:color w:val="273B47"/>
+          <w:sz w:val="24"/>
+          <w:szCs w:val="24"/>
+          <w:lang w:val="es-MX" w:eastAsia="es-MX"/>
+        </w:rPr>
+        <w:t xml:space="preserve">Hacer un </w:t>
+      </w:r>
+      <w:proofErr w:type="spellStart"/>
+      <w:r>
+        <w:rPr>
+          <w:rFonts w:ascii="Arial" w:eastAsia="Times New Roman" w:hAnsi="Arial" w:cs="Arial"/>
+          <w:color w:val="273B47"/>
+          <w:sz w:val="24"/>
+          <w:szCs w:val="24"/>
+          <w:lang w:val="es-MX" w:eastAsia="es-MX"/>
+        </w:rPr>
+        <w:t>setTimeout</w:t>
+      </w:r>
+      <w:proofErr w:type="spellEnd"/>
+      <w:r>
+        <w:rPr>
+          <w:rFonts w:ascii="Arial" w:eastAsia="Times New Roman" w:hAnsi="Arial" w:cs="Arial"/>
+          <w:color w:val="273B47"/>
+          <w:sz w:val="24"/>
+          <w:szCs w:val="24"/>
+          <w:lang w:val="es-MX" w:eastAsia="es-MX"/>
+        </w:rPr>
+        <w:t xml:space="preserve"> que borre el </w:t>
+      </w:r>
+      <w:proofErr w:type="spellStart"/>
+      <w:r>
+        <w:rPr>
+          <w:rFonts w:ascii="Arial" w:eastAsia="Times New Roman" w:hAnsi="Arial" w:cs="Arial"/>
+          <w:color w:val="273B47"/>
+          <w:sz w:val="24"/>
+          <w:szCs w:val="24"/>
+          <w:lang w:val="es-MX" w:eastAsia="es-MX"/>
+        </w:rPr>
+        <w:t>localStorage</w:t>
+      </w:r>
+      <w:proofErr w:type="spellEnd"/>
+      <w:r>
+        <w:rPr>
+          <w:rFonts w:ascii="Arial" w:eastAsia="Times New Roman" w:hAnsi="Arial" w:cs="Arial"/>
+          <w:color w:val="273B47"/>
+          <w:sz w:val="24"/>
+          <w:szCs w:val="24"/>
+          <w:lang w:val="es-MX" w:eastAsia="es-MX"/>
+        </w:rPr>
+        <w:t>.</w:t>
+      </w:r>
+    </w:p>
+    <w:p>
+      <w:pPr>
+        <w:rPr>
+          <w:lang w:val="es-MX"/>
+        </w:rPr>
+      </w:pPr>
+      <w:bookmarkStart w:id="0" w:name="_GoBack"/>
+      <w:bookmarkEnd w:id="0"/>
     </w:p>
     <w:sectPr>
       <w:footerReference w:type="default" r:id="rId15"/>
@@ -11209,7 +12435,7 @@
             <w:noProof/>
             <w:lang w:bidi="es-ES"/>
           </w:rPr>
-          <w:t>9</w:t>
+          <w:t>8</w:t>
         </w:r>
         <w:r>
           <w:rPr>
@@ -12403,6 +13629,155 @@
     </w:lvl>
   </w:abstractNum>
   <w:abstractNum w:abstractNumId="19">
+    <w:nsid w:val="77136CCF"/>
+    <w:multiLevelType w:val="multilevel"/>
+    <w:tmpl w:val="2E9445AC"/>
+    <w:lvl w:ilvl="0">
+      <w:start w:val="1"/>
+      <w:numFmt w:val="bullet"/>
+      <w:lvlText w:val=""/>
+      <w:lvlJc w:val="left"/>
+      <w:pPr>
+        <w:tabs>
+          <w:tab w:val="num" w:pos="720"/>
+        </w:tabs>
+        <w:ind w:left="720" w:hanging="360"/>
+      </w:pPr>
+      <w:rPr>
+        <w:rFonts w:ascii="Symbol" w:hAnsi="Symbol" w:hint="default"/>
+        <w:sz w:val="20"/>
+      </w:rPr>
+    </w:lvl>
+    <w:lvl w:ilvl="1" w:tentative="1">
+      <w:start w:val="1"/>
+      <w:numFmt w:val="bullet"/>
+      <w:lvlText w:val="o"/>
+      <w:lvlJc w:val="left"/>
+      <w:pPr>
+        <w:tabs>
+          <w:tab w:val="num" w:pos="1440"/>
+        </w:tabs>
+        <w:ind w:left="1440" w:hanging="360"/>
+      </w:pPr>
+      <w:rPr>
+        <w:rFonts w:ascii="Courier New" w:hAnsi="Courier New" w:hint="default"/>
+        <w:sz w:val="20"/>
+      </w:rPr>
+    </w:lvl>
+    <w:lvl w:ilvl="2" w:tentative="1">
+      <w:start w:val="1"/>
+      <w:numFmt w:val="bullet"/>
+      <w:lvlText w:val=""/>
+      <w:lvlJc w:val="left"/>
+      <w:pPr>
+        <w:tabs>
+          <w:tab w:val="num" w:pos="2160"/>
+        </w:tabs>
+        <w:ind w:left="2160" w:hanging="360"/>
+      </w:pPr>
+      <w:rPr>
+        <w:rFonts w:ascii="Wingdings" w:hAnsi="Wingdings" w:hint="default"/>
+        <w:sz w:val="20"/>
+      </w:rPr>
+    </w:lvl>
+    <w:lvl w:ilvl="3" w:tentative="1">
+      <w:start w:val="1"/>
+      <w:numFmt w:val="bullet"/>
+      <w:lvlText w:val=""/>
+      <w:lvlJc w:val="left"/>
+      <w:pPr>
+        <w:tabs>
+          <w:tab w:val="num" w:pos="2880"/>
+        </w:tabs>
+        <w:ind w:left="2880" w:hanging="360"/>
+      </w:pPr>
+      <w:rPr>
+        <w:rFonts w:ascii="Wingdings" w:hAnsi="Wingdings" w:hint="default"/>
+        <w:sz w:val="20"/>
+      </w:rPr>
+    </w:lvl>
+    <w:lvl w:ilvl="4" w:tentative="1">
+      <w:start w:val="1"/>
+      <w:numFmt w:val="bullet"/>
+      <w:lvlText w:val=""/>
+      <w:lvlJc w:val="left"/>
+      <w:pPr>
+        <w:tabs>
+          <w:tab w:val="num" w:pos="3600"/>
+        </w:tabs>
+        <w:ind w:left="3600" w:hanging="360"/>
+      </w:pPr>
+      <w:rPr>
+        <w:rFonts w:ascii="Wingdings" w:hAnsi="Wingdings" w:hint="default"/>
+        <w:sz w:val="20"/>
+      </w:rPr>
+    </w:lvl>
+    <w:lvl w:ilvl="5" w:tentative="1">
+      <w:start w:val="1"/>
+      <w:numFmt w:val="bullet"/>
+      <w:lvlText w:val=""/>
+      <w:lvlJc w:val="left"/>
+      <w:pPr>
+        <w:tabs>
+          <w:tab w:val="num" w:pos="4320"/>
+        </w:tabs>
+        <w:ind w:left="4320" w:hanging="360"/>
+      </w:pPr>
+      <w:rPr>
+        <w:rFonts w:ascii="Wingdings" w:hAnsi="Wingdings" w:hint="default"/>
+        <w:sz w:val="20"/>
+      </w:rPr>
+    </w:lvl>
+    <w:lvl w:ilvl="6" w:tentative="1">
+      <w:start w:val="1"/>
+      <w:numFmt w:val="bullet"/>
+      <w:lvlText w:val=""/>
+      <w:lvlJc w:val="left"/>
+      <w:pPr>
+        <w:tabs>
+          <w:tab w:val="num" w:pos="5040"/>
+        </w:tabs>
+        <w:ind w:left="5040" w:hanging="360"/>
+      </w:pPr>
+      <w:rPr>
+        <w:rFonts w:ascii="Wingdings" w:hAnsi="Wingdings" w:hint="default"/>
+        <w:sz w:val="20"/>
+      </w:rPr>
+    </w:lvl>
+    <w:lvl w:ilvl="7" w:tentative="1">
+      <w:start w:val="1"/>
+      <w:numFmt w:val="bullet"/>
+      <w:lvlText w:val=""/>
+      <w:lvlJc w:val="left"/>
+      <w:pPr>
+        <w:tabs>
+          <w:tab w:val="num" w:pos="5760"/>
+        </w:tabs>
+        <w:ind w:left="5760" w:hanging="360"/>
+      </w:pPr>
+      <w:rPr>
+        <w:rFonts w:ascii="Wingdings" w:hAnsi="Wingdings" w:hint="default"/>
+        <w:sz w:val="20"/>
+      </w:rPr>
+    </w:lvl>
+    <w:lvl w:ilvl="8" w:tentative="1">
+      <w:start w:val="1"/>
+      <w:numFmt w:val="bullet"/>
+      <w:lvlText w:val=""/>
+      <w:lvlJc w:val="left"/>
+      <w:pPr>
+        <w:tabs>
+          <w:tab w:val="num" w:pos="6480"/>
+        </w:tabs>
+        <w:ind w:left="6480" w:hanging="360"/>
+      </w:pPr>
+      <w:rPr>
+        <w:rFonts w:ascii="Wingdings" w:hAnsi="Wingdings" w:hint="default"/>
+        <w:sz w:val="20"/>
+      </w:rPr>
+    </w:lvl>
+  </w:abstractNum>
+  <w:abstractNum w:abstractNumId="20">
     <w:nsid w:val="7A2C3EB3"/>
     <w:multiLevelType w:val="multilevel"/>
     <w:tmpl w:val="84B46318"/>
@@ -12489,7 +13864,7 @@
       </w:pPr>
     </w:lvl>
   </w:abstractNum>
-  <w:abstractNum w:abstractNumId="20">
+  <w:abstractNum w:abstractNumId="21">
     <w:nsid w:val="7F3A1AB1"/>
     <w:multiLevelType w:val="multilevel"/>
     <w:tmpl w:val="04090023"/>
@@ -12592,13 +13967,13 @@
     <w:abstractNumId w:val="18"/>
   </w:num>
   <w:num w:numId="6">
-    <w:abstractNumId w:val="19"/>
+    <w:abstractNumId w:val="20"/>
   </w:num>
   <w:num w:numId="7">
     <w:abstractNumId w:val="17"/>
   </w:num>
   <w:num w:numId="8">
-    <w:abstractNumId w:val="20"/>
+    <w:abstractNumId w:val="21"/>
   </w:num>
   <w:num w:numId="9">
     <w:abstractNumId w:val="9"/>
@@ -12638,6 +14013,9 @@
   </w:num>
   <w:num w:numId="21">
     <w:abstractNumId w:val="11"/>
+  </w:num>
+  <w:num w:numId="22">
+    <w:abstractNumId w:val="19"/>
   </w:num>
 </w:numbering>
 </file>
@@ -14140,6 +15518,11 @@
     <w:basedOn w:val="Fuentedeprrafopredeter"/>
     <w:rsid w:val="00E36A31"/>
   </w:style>
+  <w:style w:type="character" w:customStyle="1" w:styleId="hljs-subst">
+    <w:name w:val="hljs-subst"/>
+    <w:basedOn w:val="Fuentedeprrafopredeter"/>
+    <w:rsid w:val="002A53C8"/>
+  </w:style>
 </w:styles>
 </file>
 
@@ -14406,141 +15789,6 @@
 </file>
 
 <file path=customXml/item1.xml><?xml version="1.0" encoding="utf-8"?>
-<p:properties xmlns:p="http://schemas.microsoft.com/office/2006/metadata/properties" xmlns:xsi="http://www.w3.org/2001/XMLSchema-instance" xmlns:pc="http://schemas.microsoft.com/office/infopath/2007/PartnerControls">
-  <documentManagement>
-    <APDescription xmlns="4873beb7-5857-4685-be1f-d57550cc96cc" xsi:nil="true"/>
-    <AssetExpire xmlns="4873beb7-5857-4685-be1f-d57550cc96cc">2029-01-01T08:00:00+00:00</AssetExpire>
-    <CampaignTagsTaxHTField0 xmlns="4873beb7-5857-4685-be1f-d57550cc96cc">
-      <Terms xmlns="http://schemas.microsoft.com/office/infopath/2007/PartnerControls"/>
-    </CampaignTagsTaxHTField0>
-    <IntlLangReviewDate xmlns="4873beb7-5857-4685-be1f-d57550cc96cc" xsi:nil="true"/>
-    <TPFriendlyName xmlns="4873beb7-5857-4685-be1f-d57550cc96cc" xsi:nil="true"/>
-    <IntlLangReview xmlns="4873beb7-5857-4685-be1f-d57550cc96cc">false</IntlLangReview>
-    <LocLastLocAttemptVersionLookup xmlns="4873beb7-5857-4685-be1f-d57550cc96cc">864570</LocLastLocAttemptVersionLookup>
-    <PolicheckWords xmlns="4873beb7-5857-4685-be1f-d57550cc96cc" xsi:nil="true"/>
-    <SubmitterId xmlns="4873beb7-5857-4685-be1f-d57550cc96cc" xsi:nil="true"/>
-    <AcquiredFrom xmlns="4873beb7-5857-4685-be1f-d57550cc96cc">Internal MS</AcquiredFrom>
-    <EditorialStatus xmlns="4873beb7-5857-4685-be1f-d57550cc96cc">Complete</EditorialStatus>
-    <Markets xmlns="4873beb7-5857-4685-be1f-d57550cc96cc"/>
-    <OriginAsset xmlns="4873beb7-5857-4685-be1f-d57550cc96cc" xsi:nil="true"/>
-    <AssetStart xmlns="4873beb7-5857-4685-be1f-d57550cc96cc">2012-11-01T04:53:00+00:00</AssetStart>
-    <FriendlyTitle xmlns="4873beb7-5857-4685-be1f-d57550cc96cc" xsi:nil="true"/>
-    <MarketSpecific xmlns="4873beb7-5857-4685-be1f-d57550cc96cc">false</MarketSpecific>
-    <TPNamespace xmlns="4873beb7-5857-4685-be1f-d57550cc96cc" xsi:nil="true"/>
-    <PublishStatusLookup xmlns="4873beb7-5857-4685-be1f-d57550cc96cc">
-      <Value>1655138</Value>
-    </PublishStatusLookup>
-    <APAuthor xmlns="4873beb7-5857-4685-be1f-d57550cc96cc">
-      <UserInfo>
-        <DisplayName>MIDDLEEAST\v-keerth</DisplayName>
-        <AccountId>2799</AccountId>
-        <AccountType/>
-      </UserInfo>
-    </APAuthor>
-    <TPCommandLine xmlns="4873beb7-5857-4685-be1f-d57550cc96cc" xsi:nil="true"/>
-    <IntlLangReviewer xmlns="4873beb7-5857-4685-be1f-d57550cc96cc" xsi:nil="true"/>
-    <OpenTemplate xmlns="4873beb7-5857-4685-be1f-d57550cc96cc">true</OpenTemplate>
-    <CSXSubmissionDate xmlns="4873beb7-5857-4685-be1f-d57550cc96cc" xsi:nil="true"/>
-    <TaxCatchAll xmlns="4873beb7-5857-4685-be1f-d57550cc96cc"/>
-    <Manager xmlns="4873beb7-5857-4685-be1f-d57550cc96cc" xsi:nil="true"/>
-    <NumericId xmlns="4873beb7-5857-4685-be1f-d57550cc96cc" xsi:nil="true"/>
-    <ParentAssetId xmlns="4873beb7-5857-4685-be1f-d57550cc96cc" xsi:nil="true"/>
-    <OriginalSourceMarket xmlns="4873beb7-5857-4685-be1f-d57550cc96cc" xsi:nil="true"/>
-    <ApprovalStatus xmlns="4873beb7-5857-4685-be1f-d57550cc96cc">InProgress</ApprovalStatus>
-    <TPComponent xmlns="4873beb7-5857-4685-be1f-d57550cc96cc" xsi:nil="true"/>
-    <EditorialTags xmlns="4873beb7-5857-4685-be1f-d57550cc96cc" xsi:nil="true"/>
-    <TPExecutable xmlns="4873beb7-5857-4685-be1f-d57550cc96cc" xsi:nil="true"/>
-    <TPLaunchHelpLink xmlns="4873beb7-5857-4685-be1f-d57550cc96cc" xsi:nil="true"/>
-    <LocComments xmlns="4873beb7-5857-4685-be1f-d57550cc96cc" xsi:nil="true"/>
-    <LocRecommendedHandoff xmlns="4873beb7-5857-4685-be1f-d57550cc96cc" xsi:nil="true"/>
-    <SourceTitle xmlns="4873beb7-5857-4685-be1f-d57550cc96cc" xsi:nil="true"/>
-    <CSXUpdate xmlns="4873beb7-5857-4685-be1f-d57550cc96cc">false</CSXUpdate>
-    <IntlLocPriority xmlns="4873beb7-5857-4685-be1f-d57550cc96cc" xsi:nil="true"/>
-    <UAProjectedTotalWords xmlns="4873beb7-5857-4685-be1f-d57550cc96cc" xsi:nil="true"/>
-    <AssetType xmlns="4873beb7-5857-4685-be1f-d57550cc96cc">TP</AssetType>
-    <MachineTranslated xmlns="4873beb7-5857-4685-be1f-d57550cc96cc">false</MachineTranslated>
-    <OutputCachingOn xmlns="4873beb7-5857-4685-be1f-d57550cc96cc">false</OutputCachingOn>
-    <TemplateStatus xmlns="4873beb7-5857-4685-be1f-d57550cc96cc">Complete</TemplateStatus>
-    <IsSearchable xmlns="4873beb7-5857-4685-be1f-d57550cc96cc">true</IsSearchable>
-    <ContentItem xmlns="4873beb7-5857-4685-be1f-d57550cc96cc" xsi:nil="true"/>
-    <HandoffToMSDN xmlns="4873beb7-5857-4685-be1f-d57550cc96cc" xsi:nil="true"/>
-    <ShowIn xmlns="4873beb7-5857-4685-be1f-d57550cc96cc">Show everywhere</ShowIn>
-    <ThumbnailAssetId xmlns="4873beb7-5857-4685-be1f-d57550cc96cc" xsi:nil="true"/>
-    <UALocComments xmlns="4873beb7-5857-4685-be1f-d57550cc96cc" xsi:nil="true"/>
-    <UALocRecommendation xmlns="4873beb7-5857-4685-be1f-d57550cc96cc">Localize</UALocRecommendation>
-    <LastModifiedDateTime xmlns="4873beb7-5857-4685-be1f-d57550cc96cc" xsi:nil="true"/>
-    <LegacyData xmlns="4873beb7-5857-4685-be1f-d57550cc96cc" xsi:nil="true"/>
-    <LocManualTestRequired xmlns="4873beb7-5857-4685-be1f-d57550cc96cc">false</LocManualTestRequired>
-    <LocMarketGroupTiers2 xmlns="4873beb7-5857-4685-be1f-d57550cc96cc" xsi:nil="true"/>
-    <ClipArtFilename xmlns="4873beb7-5857-4685-be1f-d57550cc96cc" xsi:nil="true"/>
-    <TPApplication xmlns="4873beb7-5857-4685-be1f-d57550cc96cc" xsi:nil="true"/>
-    <CSXHash xmlns="4873beb7-5857-4685-be1f-d57550cc96cc" xsi:nil="true"/>
-    <DirectSourceMarket xmlns="4873beb7-5857-4685-be1f-d57550cc96cc" xsi:nil="true"/>
-    <PrimaryImageGen xmlns="4873beb7-5857-4685-be1f-d57550cc96cc">true</PrimaryImageGen>
-    <PlannedPubDate xmlns="4873beb7-5857-4685-be1f-d57550cc96cc" xsi:nil="true"/>
-    <CSXSubmissionMarket xmlns="4873beb7-5857-4685-be1f-d57550cc96cc" xsi:nil="true"/>
-    <Downloads xmlns="4873beb7-5857-4685-be1f-d57550cc96cc">0</Downloads>
-    <ArtSampleDocs xmlns="4873beb7-5857-4685-be1f-d57550cc96cc" xsi:nil="true"/>
-    <TrustLevel xmlns="4873beb7-5857-4685-be1f-d57550cc96cc">1 Microsoft Managed Content</TrustLevel>
-    <BlockPublish xmlns="4873beb7-5857-4685-be1f-d57550cc96cc">false</BlockPublish>
-    <TPLaunchHelpLinkType xmlns="4873beb7-5857-4685-be1f-d57550cc96cc">Template</TPLaunchHelpLinkType>
-    <LocalizationTagsTaxHTField0 xmlns="4873beb7-5857-4685-be1f-d57550cc96cc">
-      <Terms xmlns="http://schemas.microsoft.com/office/infopath/2007/PartnerControls"/>
-    </LocalizationTagsTaxHTField0>
-    <BusinessGroup xmlns="4873beb7-5857-4685-be1f-d57550cc96cc" xsi:nil="true"/>
-    <Providers xmlns="4873beb7-5857-4685-be1f-d57550cc96cc" xsi:nil="true"/>
-    <TemplateTemplateType xmlns="4873beb7-5857-4685-be1f-d57550cc96cc">Word Document Template</TemplateTemplateType>
-    <TimesCloned xmlns="4873beb7-5857-4685-be1f-d57550cc96cc" xsi:nil="true"/>
-    <TPAppVersion xmlns="4873beb7-5857-4685-be1f-d57550cc96cc" xsi:nil="true"/>
-    <VoteCount xmlns="4873beb7-5857-4685-be1f-d57550cc96cc" xsi:nil="true"/>
-    <AverageRating xmlns="4873beb7-5857-4685-be1f-d57550cc96cc" xsi:nil="true"/>
-    <FeatureTagsTaxHTField0 xmlns="4873beb7-5857-4685-be1f-d57550cc96cc">
-      <Terms xmlns="http://schemas.microsoft.com/office/infopath/2007/PartnerControls"/>
-    </FeatureTagsTaxHTField0>
-    <Provider xmlns="4873beb7-5857-4685-be1f-d57550cc96cc" xsi:nil="true"/>
-    <UACurrentWords xmlns="4873beb7-5857-4685-be1f-d57550cc96cc" xsi:nil="true"/>
-    <AssetId xmlns="4873beb7-5857-4685-be1f-d57550cc96cc">TP103749966</AssetId>
-    <TPClientViewer xmlns="4873beb7-5857-4685-be1f-d57550cc96cc" xsi:nil="true"/>
-    <DSATActionTaken xmlns="4873beb7-5857-4685-be1f-d57550cc96cc" xsi:nil="true"/>
-    <APEditor xmlns="4873beb7-5857-4685-be1f-d57550cc96cc">
-      <UserInfo>
-        <DisplayName/>
-        <AccountId xsi:nil="true"/>
-        <AccountType/>
-      </UserInfo>
-    </APEditor>
-    <TPInstallLocation xmlns="4873beb7-5857-4685-be1f-d57550cc96cc" xsi:nil="true"/>
-    <OOCacheId xmlns="4873beb7-5857-4685-be1f-d57550cc96cc" xsi:nil="true"/>
-    <IsDeleted xmlns="4873beb7-5857-4685-be1f-d57550cc96cc">false</IsDeleted>
-    <PublishTargets xmlns="4873beb7-5857-4685-be1f-d57550cc96cc">OfficeOnlineVNext</PublishTargets>
-    <ApprovalLog xmlns="4873beb7-5857-4685-be1f-d57550cc96cc" xsi:nil="true"/>
-    <BugNumber xmlns="4873beb7-5857-4685-be1f-d57550cc96cc" xsi:nil="true"/>
-    <CrawlForDependencies xmlns="4873beb7-5857-4685-be1f-d57550cc96cc">false</CrawlForDependencies>
-    <InternalTagsTaxHTField0 xmlns="4873beb7-5857-4685-be1f-d57550cc96cc">
-      <Terms xmlns="http://schemas.microsoft.com/office/infopath/2007/PartnerControls"/>
-    </InternalTagsTaxHTField0>
-    <LastHandOff xmlns="4873beb7-5857-4685-be1f-d57550cc96cc" xsi:nil="true"/>
-    <Milestone xmlns="4873beb7-5857-4685-be1f-d57550cc96cc" xsi:nil="true"/>
-    <OriginalRelease xmlns="4873beb7-5857-4685-be1f-d57550cc96cc">15</OriginalRelease>
-    <RecommendationsModifier xmlns="4873beb7-5857-4685-be1f-d57550cc96cc" xsi:nil="true"/>
-    <ScenarioTagsTaxHTField0 xmlns="4873beb7-5857-4685-be1f-d57550cc96cc">
-      <Terms xmlns="http://schemas.microsoft.com/office/infopath/2007/PartnerControls"/>
-    </ScenarioTagsTaxHTField0>
-    <UANotes xmlns="4873beb7-5857-4685-be1f-d57550cc96cc" xsi:nil="true"/>
-  </documentManagement>
-</p:properties>
-</file>
-
-<file path=customXml/item2.xml><?xml version="1.0" encoding="utf-8"?>
-<?mso-contentType ?>
-<FormTemplates xmlns="http://schemas.microsoft.com/sharepoint/v3/contenttype/forms">
-  <Display>DocumentLibraryForm</Display>
-  <Edit>AssetEditForm</Edit>
-  <New>DocumentLibraryForm</New>
-</FormTemplates>
-</file>
-
-<file path=customXml/item3.xml><?xml version="1.0" encoding="utf-8"?>
 <ct:contentTypeSchema xmlns:ct="http://schemas.microsoft.com/office/2006/metadata/contentType" xmlns:ma="http://schemas.microsoft.com/office/2006/metadata/properties/metaAttributes" ct:_="" ma:_="" ma:contentTypeName="TemplateFile" ma:contentTypeID="0x0101006EDDDB5EE6D98C44930B742096920B300400F5B6D36B3EF94B4E9A635CDF2A18F5B8" ma:contentTypeVersion="72" ma:contentTypeDescription="Create a new document." ma:contentTypeScope="" ma:versionID="a23e56308344d904b51738559c3d67c9">
   <xsd:schema xmlns:xsd="http://www.w3.org/2001/XMLSchema" xmlns:xs="http://www.w3.org/2001/XMLSchema" xmlns:p="http://schemas.microsoft.com/office/2006/metadata/properties" xmlns:ns2="4873beb7-5857-4685-be1f-d57550cc96cc" targetNamespace="http://schemas.microsoft.com/office/2006/metadata/properties" ma:root="true" ma:fieldsID="cd0908cc4600e77bf5da051303e00c8d" ns2:_="">
     <xsd:import namespace="4873beb7-5857-4685-be1f-d57550cc96cc"/>
@@ -15580,6 +16828,141 @@
 </ct:contentTypeSchema>
 </file>
 
+<file path=customXml/item2.xml><?xml version="1.0" encoding="utf-8"?>
+<?mso-contentType ?>
+<FormTemplates xmlns="http://schemas.microsoft.com/sharepoint/v3/contenttype/forms">
+  <Display>DocumentLibraryForm</Display>
+  <Edit>AssetEditForm</Edit>
+  <New>DocumentLibraryForm</New>
+</FormTemplates>
+</file>
+
+<file path=customXml/item3.xml><?xml version="1.0" encoding="utf-8"?>
+<p:properties xmlns:p="http://schemas.microsoft.com/office/2006/metadata/properties" xmlns:xsi="http://www.w3.org/2001/XMLSchema-instance" xmlns:pc="http://schemas.microsoft.com/office/infopath/2007/PartnerControls">
+  <documentManagement>
+    <APDescription xmlns="4873beb7-5857-4685-be1f-d57550cc96cc" xsi:nil="true"/>
+    <AssetExpire xmlns="4873beb7-5857-4685-be1f-d57550cc96cc">2029-01-01T08:00:00+00:00</AssetExpire>
+    <CampaignTagsTaxHTField0 xmlns="4873beb7-5857-4685-be1f-d57550cc96cc">
+      <Terms xmlns="http://schemas.microsoft.com/office/infopath/2007/PartnerControls"/>
+    </CampaignTagsTaxHTField0>
+    <IntlLangReviewDate xmlns="4873beb7-5857-4685-be1f-d57550cc96cc" xsi:nil="true"/>
+    <TPFriendlyName xmlns="4873beb7-5857-4685-be1f-d57550cc96cc" xsi:nil="true"/>
+    <IntlLangReview xmlns="4873beb7-5857-4685-be1f-d57550cc96cc">false</IntlLangReview>
+    <LocLastLocAttemptVersionLookup xmlns="4873beb7-5857-4685-be1f-d57550cc96cc">864570</LocLastLocAttemptVersionLookup>
+    <PolicheckWords xmlns="4873beb7-5857-4685-be1f-d57550cc96cc" xsi:nil="true"/>
+    <SubmitterId xmlns="4873beb7-5857-4685-be1f-d57550cc96cc" xsi:nil="true"/>
+    <AcquiredFrom xmlns="4873beb7-5857-4685-be1f-d57550cc96cc">Internal MS</AcquiredFrom>
+    <EditorialStatus xmlns="4873beb7-5857-4685-be1f-d57550cc96cc">Complete</EditorialStatus>
+    <Markets xmlns="4873beb7-5857-4685-be1f-d57550cc96cc"/>
+    <OriginAsset xmlns="4873beb7-5857-4685-be1f-d57550cc96cc" xsi:nil="true"/>
+    <AssetStart xmlns="4873beb7-5857-4685-be1f-d57550cc96cc">2012-11-01T04:53:00+00:00</AssetStart>
+    <FriendlyTitle xmlns="4873beb7-5857-4685-be1f-d57550cc96cc" xsi:nil="true"/>
+    <MarketSpecific xmlns="4873beb7-5857-4685-be1f-d57550cc96cc">false</MarketSpecific>
+    <TPNamespace xmlns="4873beb7-5857-4685-be1f-d57550cc96cc" xsi:nil="true"/>
+    <PublishStatusLookup xmlns="4873beb7-5857-4685-be1f-d57550cc96cc">
+      <Value>1655138</Value>
+    </PublishStatusLookup>
+    <APAuthor xmlns="4873beb7-5857-4685-be1f-d57550cc96cc">
+      <UserInfo>
+        <DisplayName>MIDDLEEAST\v-keerth</DisplayName>
+        <AccountId>2799</AccountId>
+        <AccountType/>
+      </UserInfo>
+    </APAuthor>
+    <TPCommandLine xmlns="4873beb7-5857-4685-be1f-d57550cc96cc" xsi:nil="true"/>
+    <IntlLangReviewer xmlns="4873beb7-5857-4685-be1f-d57550cc96cc" xsi:nil="true"/>
+    <OpenTemplate xmlns="4873beb7-5857-4685-be1f-d57550cc96cc">true</OpenTemplate>
+    <CSXSubmissionDate xmlns="4873beb7-5857-4685-be1f-d57550cc96cc" xsi:nil="true"/>
+    <TaxCatchAll xmlns="4873beb7-5857-4685-be1f-d57550cc96cc"/>
+    <Manager xmlns="4873beb7-5857-4685-be1f-d57550cc96cc" xsi:nil="true"/>
+    <NumericId xmlns="4873beb7-5857-4685-be1f-d57550cc96cc" xsi:nil="true"/>
+    <ParentAssetId xmlns="4873beb7-5857-4685-be1f-d57550cc96cc" xsi:nil="true"/>
+    <OriginalSourceMarket xmlns="4873beb7-5857-4685-be1f-d57550cc96cc" xsi:nil="true"/>
+    <ApprovalStatus xmlns="4873beb7-5857-4685-be1f-d57550cc96cc">InProgress</ApprovalStatus>
+    <TPComponent xmlns="4873beb7-5857-4685-be1f-d57550cc96cc" xsi:nil="true"/>
+    <EditorialTags xmlns="4873beb7-5857-4685-be1f-d57550cc96cc" xsi:nil="true"/>
+    <TPExecutable xmlns="4873beb7-5857-4685-be1f-d57550cc96cc" xsi:nil="true"/>
+    <TPLaunchHelpLink xmlns="4873beb7-5857-4685-be1f-d57550cc96cc" xsi:nil="true"/>
+    <LocComments xmlns="4873beb7-5857-4685-be1f-d57550cc96cc" xsi:nil="true"/>
+    <LocRecommendedHandoff xmlns="4873beb7-5857-4685-be1f-d57550cc96cc" xsi:nil="true"/>
+    <SourceTitle xmlns="4873beb7-5857-4685-be1f-d57550cc96cc" xsi:nil="true"/>
+    <CSXUpdate xmlns="4873beb7-5857-4685-be1f-d57550cc96cc">false</CSXUpdate>
+    <IntlLocPriority xmlns="4873beb7-5857-4685-be1f-d57550cc96cc" xsi:nil="true"/>
+    <UAProjectedTotalWords xmlns="4873beb7-5857-4685-be1f-d57550cc96cc" xsi:nil="true"/>
+    <AssetType xmlns="4873beb7-5857-4685-be1f-d57550cc96cc">TP</AssetType>
+    <MachineTranslated xmlns="4873beb7-5857-4685-be1f-d57550cc96cc">false</MachineTranslated>
+    <OutputCachingOn xmlns="4873beb7-5857-4685-be1f-d57550cc96cc">false</OutputCachingOn>
+    <TemplateStatus xmlns="4873beb7-5857-4685-be1f-d57550cc96cc">Complete</TemplateStatus>
+    <IsSearchable xmlns="4873beb7-5857-4685-be1f-d57550cc96cc">true</IsSearchable>
+    <ContentItem xmlns="4873beb7-5857-4685-be1f-d57550cc96cc" xsi:nil="true"/>
+    <HandoffToMSDN xmlns="4873beb7-5857-4685-be1f-d57550cc96cc" xsi:nil="true"/>
+    <ShowIn xmlns="4873beb7-5857-4685-be1f-d57550cc96cc">Show everywhere</ShowIn>
+    <ThumbnailAssetId xmlns="4873beb7-5857-4685-be1f-d57550cc96cc" xsi:nil="true"/>
+    <UALocComments xmlns="4873beb7-5857-4685-be1f-d57550cc96cc" xsi:nil="true"/>
+    <UALocRecommendation xmlns="4873beb7-5857-4685-be1f-d57550cc96cc">Localize</UALocRecommendation>
+    <LastModifiedDateTime xmlns="4873beb7-5857-4685-be1f-d57550cc96cc" xsi:nil="true"/>
+    <LegacyData xmlns="4873beb7-5857-4685-be1f-d57550cc96cc" xsi:nil="true"/>
+    <LocManualTestRequired xmlns="4873beb7-5857-4685-be1f-d57550cc96cc">false</LocManualTestRequired>
+    <LocMarketGroupTiers2 xmlns="4873beb7-5857-4685-be1f-d57550cc96cc" xsi:nil="true"/>
+    <ClipArtFilename xmlns="4873beb7-5857-4685-be1f-d57550cc96cc" xsi:nil="true"/>
+    <TPApplication xmlns="4873beb7-5857-4685-be1f-d57550cc96cc" xsi:nil="true"/>
+    <CSXHash xmlns="4873beb7-5857-4685-be1f-d57550cc96cc" xsi:nil="true"/>
+    <DirectSourceMarket xmlns="4873beb7-5857-4685-be1f-d57550cc96cc" xsi:nil="true"/>
+    <PrimaryImageGen xmlns="4873beb7-5857-4685-be1f-d57550cc96cc">true</PrimaryImageGen>
+    <PlannedPubDate xmlns="4873beb7-5857-4685-be1f-d57550cc96cc" xsi:nil="true"/>
+    <CSXSubmissionMarket xmlns="4873beb7-5857-4685-be1f-d57550cc96cc" xsi:nil="true"/>
+    <Downloads xmlns="4873beb7-5857-4685-be1f-d57550cc96cc">0</Downloads>
+    <ArtSampleDocs xmlns="4873beb7-5857-4685-be1f-d57550cc96cc" xsi:nil="true"/>
+    <TrustLevel xmlns="4873beb7-5857-4685-be1f-d57550cc96cc">1 Microsoft Managed Content</TrustLevel>
+    <BlockPublish xmlns="4873beb7-5857-4685-be1f-d57550cc96cc">false</BlockPublish>
+    <TPLaunchHelpLinkType xmlns="4873beb7-5857-4685-be1f-d57550cc96cc">Template</TPLaunchHelpLinkType>
+    <LocalizationTagsTaxHTField0 xmlns="4873beb7-5857-4685-be1f-d57550cc96cc">
+      <Terms xmlns="http://schemas.microsoft.com/office/infopath/2007/PartnerControls"/>
+    </LocalizationTagsTaxHTField0>
+    <BusinessGroup xmlns="4873beb7-5857-4685-be1f-d57550cc96cc" xsi:nil="true"/>
+    <Providers xmlns="4873beb7-5857-4685-be1f-d57550cc96cc" xsi:nil="true"/>
+    <TemplateTemplateType xmlns="4873beb7-5857-4685-be1f-d57550cc96cc">Word Document Template</TemplateTemplateType>
+    <TimesCloned xmlns="4873beb7-5857-4685-be1f-d57550cc96cc" xsi:nil="true"/>
+    <TPAppVersion xmlns="4873beb7-5857-4685-be1f-d57550cc96cc" xsi:nil="true"/>
+    <VoteCount xmlns="4873beb7-5857-4685-be1f-d57550cc96cc" xsi:nil="true"/>
+    <AverageRating xmlns="4873beb7-5857-4685-be1f-d57550cc96cc" xsi:nil="true"/>
+    <FeatureTagsTaxHTField0 xmlns="4873beb7-5857-4685-be1f-d57550cc96cc">
+      <Terms xmlns="http://schemas.microsoft.com/office/infopath/2007/PartnerControls"/>
+    </FeatureTagsTaxHTField0>
+    <Provider xmlns="4873beb7-5857-4685-be1f-d57550cc96cc" xsi:nil="true"/>
+    <UACurrentWords xmlns="4873beb7-5857-4685-be1f-d57550cc96cc" xsi:nil="true"/>
+    <AssetId xmlns="4873beb7-5857-4685-be1f-d57550cc96cc">TP103749966</AssetId>
+    <TPClientViewer xmlns="4873beb7-5857-4685-be1f-d57550cc96cc" xsi:nil="true"/>
+    <DSATActionTaken xmlns="4873beb7-5857-4685-be1f-d57550cc96cc" xsi:nil="true"/>
+    <APEditor xmlns="4873beb7-5857-4685-be1f-d57550cc96cc">
+      <UserInfo>
+        <DisplayName/>
+        <AccountId xsi:nil="true"/>
+        <AccountType/>
+      </UserInfo>
+    </APEditor>
+    <TPInstallLocation xmlns="4873beb7-5857-4685-be1f-d57550cc96cc" xsi:nil="true"/>
+    <OOCacheId xmlns="4873beb7-5857-4685-be1f-d57550cc96cc" xsi:nil="true"/>
+    <IsDeleted xmlns="4873beb7-5857-4685-be1f-d57550cc96cc">false</IsDeleted>
+    <PublishTargets xmlns="4873beb7-5857-4685-be1f-d57550cc96cc">OfficeOnlineVNext</PublishTargets>
+    <ApprovalLog xmlns="4873beb7-5857-4685-be1f-d57550cc96cc" xsi:nil="true"/>
+    <BugNumber xmlns="4873beb7-5857-4685-be1f-d57550cc96cc" xsi:nil="true"/>
+    <CrawlForDependencies xmlns="4873beb7-5857-4685-be1f-d57550cc96cc">false</CrawlForDependencies>
+    <InternalTagsTaxHTField0 xmlns="4873beb7-5857-4685-be1f-d57550cc96cc">
+      <Terms xmlns="http://schemas.microsoft.com/office/infopath/2007/PartnerControls"/>
+    </InternalTagsTaxHTField0>
+    <LastHandOff xmlns="4873beb7-5857-4685-be1f-d57550cc96cc" xsi:nil="true"/>
+    <Milestone xmlns="4873beb7-5857-4685-be1f-d57550cc96cc" xsi:nil="true"/>
+    <OriginalRelease xmlns="4873beb7-5857-4685-be1f-d57550cc96cc">15</OriginalRelease>
+    <RecommendationsModifier xmlns="4873beb7-5857-4685-be1f-d57550cc96cc" xsi:nil="true"/>
+    <ScenarioTagsTaxHTField0 xmlns="4873beb7-5857-4685-be1f-d57550cc96cc">
+      <Terms xmlns="http://schemas.microsoft.com/office/infopath/2007/PartnerControls"/>
+    </ScenarioTagsTaxHTField0>
+    <UANotes xmlns="4873beb7-5857-4685-be1f-d57550cc96cc" xsi:nil="true"/>
+  </documentManagement>
+</p:properties>
+</file>
+
 <file path=customXml/item4.xml><?xml version="1.0" encoding="utf-8"?>
 <b:Sources xmlns:b="http://schemas.openxmlformats.org/officeDocument/2006/bibliography" SelectedStyle="\APA.XSL" StyleName="APA">
   <b:Source>
@@ -15634,24 +17017,6 @@
 </file>
 
 <file path=customXml/itemProps1.xml><?xml version="1.0" encoding="utf-8"?>
-<ds:datastoreItem xmlns:ds="http://schemas.openxmlformats.org/officeDocument/2006/customXml" ds:itemID="{83AE4ADC-D632-40A7-A0C1-0481BB069C4F}">
-  <ds:schemaRefs>
-    <ds:schemaRef ds:uri="http://schemas.microsoft.com/office/2006/metadata/properties"/>
-    <ds:schemaRef ds:uri="http://schemas.microsoft.com/office/infopath/2007/PartnerControls"/>
-    <ds:schemaRef ds:uri="4873beb7-5857-4685-be1f-d57550cc96cc"/>
-  </ds:schemaRefs>
-</ds:datastoreItem>
-</file>
-
-<file path=customXml/itemProps2.xml><?xml version="1.0" encoding="utf-8"?>
-<ds:datastoreItem xmlns:ds="http://schemas.openxmlformats.org/officeDocument/2006/customXml" ds:itemID="{FF740C13-C6A2-43D3-86C5-4CBB969C2CB1}">
-  <ds:schemaRefs>
-    <ds:schemaRef ds:uri="http://schemas.microsoft.com/sharepoint/v3/contenttype/forms"/>
-  </ds:schemaRefs>
-</ds:datastoreItem>
-</file>
-
-<file path=customXml/itemProps3.xml><?xml version="1.0" encoding="utf-8"?>
 <ds:datastoreItem xmlns:ds="http://schemas.openxmlformats.org/officeDocument/2006/customXml" ds:itemID="{88FF2527-3592-4DBF-9FD9-FEA06E5BF9A7}">
   <ds:schemaRefs>
     <ds:schemaRef ds:uri="http://schemas.microsoft.com/office/2006/metadata/contentType"/>
@@ -15669,8 +17034,26 @@
 </ds:datastoreItem>
 </file>
 
+<file path=customXml/itemProps2.xml><?xml version="1.0" encoding="utf-8"?>
+<ds:datastoreItem xmlns:ds="http://schemas.openxmlformats.org/officeDocument/2006/customXml" ds:itemID="{FF740C13-C6A2-43D3-86C5-4CBB969C2CB1}">
+  <ds:schemaRefs>
+    <ds:schemaRef ds:uri="http://schemas.microsoft.com/sharepoint/v3/contenttype/forms"/>
+  </ds:schemaRefs>
+</ds:datastoreItem>
+</file>
+
+<file path=customXml/itemProps3.xml><?xml version="1.0" encoding="utf-8"?>
+<ds:datastoreItem xmlns:ds="http://schemas.openxmlformats.org/officeDocument/2006/customXml" ds:itemID="{83AE4ADC-D632-40A7-A0C1-0481BB069C4F}">
+  <ds:schemaRefs>
+    <ds:schemaRef ds:uri="http://schemas.microsoft.com/office/2006/metadata/properties"/>
+    <ds:schemaRef ds:uri="http://schemas.microsoft.com/office/infopath/2007/PartnerControls"/>
+    <ds:schemaRef ds:uri="4873beb7-5857-4685-be1f-d57550cc96cc"/>
+  </ds:schemaRefs>
+</ds:datastoreItem>
+</file>
+
 <file path=customXml/itemProps4.xml><?xml version="1.0" encoding="utf-8"?>
-<ds:datastoreItem xmlns:ds="http://schemas.openxmlformats.org/officeDocument/2006/customXml" ds:itemID="{C727C180-3E2E-4CE7-A9EE-CB70397FB810}">
+<ds:datastoreItem xmlns:ds="http://schemas.openxmlformats.org/officeDocument/2006/customXml" ds:itemID="{A9F5AEDF-393B-4134-B9F5-07E4EB785B77}">
   <ds:schemaRefs>
     <ds:schemaRef ds:uri="http://schemas.openxmlformats.org/officeDocument/2006/bibliography"/>
   </ds:schemaRefs>

</xml_diff>